<commit_message>
[Approve] Processo bem definido e coerente.
</commit_message>
<xml_diff>
--- a/Docs/Processes/Document Management Process.docx
+++ b/Docs/Processes/Document Management Process.docx
@@ -57,7 +57,7 @@
                   </w:tcPr>
                   <w:p>
                     <w:pPr>
-                      <w:pStyle w:val="NoSpacing"/>
+                      <w:pStyle w:val="SemEspaamento"/>
                       <w:rPr>
                         <w:rFonts w:asciiTheme="majorHAnsi" w:eastAsiaTheme="majorEastAsia" w:hAnsiTheme="majorHAnsi" w:cstheme="majorBidi"/>
                       </w:rPr>
@@ -96,7 +96,7 @@
                 <w:sdtContent>
                   <w:p>
                     <w:pPr>
-                      <w:pStyle w:val="NoSpacing"/>
+                      <w:pStyle w:val="SemEspaamento"/>
                       <w:rPr>
                         <w:rFonts w:asciiTheme="majorHAnsi" w:eastAsiaTheme="majorEastAsia" w:hAnsiTheme="majorHAnsi" w:cstheme="majorBidi"/>
                         <w:color w:val="4F81BD" w:themeColor="accent1"/>
@@ -144,7 +144,7 @@
                   </w:tcPr>
                   <w:p>
                     <w:pPr>
-                      <w:pStyle w:val="NoSpacing"/>
+                      <w:pStyle w:val="SemEspaamento"/>
                       <w:rPr>
                         <w:rFonts w:asciiTheme="majorHAnsi" w:eastAsiaTheme="majorEastAsia" w:hAnsiTheme="majorHAnsi" w:cstheme="majorBidi"/>
                       </w:rPr>
@@ -205,7 +205,7 @@
                 <w:sdtContent>
                   <w:p>
                     <w:pPr>
-                      <w:pStyle w:val="NoSpacing"/>
+                      <w:pStyle w:val="SemEspaamento"/>
                       <w:spacing w:line="360" w:lineRule="auto"/>
                       <w:rPr>
                         <w:color w:val="4F81BD" w:themeColor="accent1"/>
@@ -239,7 +239,7 @@
                 <w:sdtContent>
                   <w:p>
                     <w:pPr>
-                      <w:pStyle w:val="NoSpacing"/>
+                      <w:pStyle w:val="SemEspaamento"/>
                       <w:spacing w:line="360" w:lineRule="auto"/>
                       <w:rPr>
                         <w:color w:val="4F81BD" w:themeColor="accent1"/>
@@ -256,7 +256,7 @@
               </w:sdt>
               <w:p>
                 <w:pPr>
-                  <w:pStyle w:val="NoSpacing"/>
+                  <w:pStyle w:val="SemEspaamento"/>
                   <w:spacing w:line="360" w:lineRule="auto"/>
                   <w:rPr>
                     <w:color w:val="4F81BD" w:themeColor="accent1"/>
@@ -330,7 +330,7 @@
       <w:sdtContent>
         <w:p>
           <w:pPr>
-            <w:pStyle w:val="TOCHeading"/>
+            <w:pStyle w:val="Cabealhodondice"/>
             <w:spacing w:line="360" w:lineRule="auto"/>
           </w:pPr>
           <w:r>
@@ -342,7 +342,7 @@
         </w:p>
         <w:p>
           <w:pPr>
-            <w:pStyle w:val="TOC1"/>
+            <w:pStyle w:val="ndice1"/>
             <w:tabs>
               <w:tab w:val="left" w:pos="440"/>
               <w:tab w:val="right" w:leader="dot" w:pos="8494"/>
@@ -371,7 +371,7 @@
           <w:hyperlink w:anchor="_Toc350463396" w:history="1">
             <w:r>
               <w:rPr>
-                <w:rStyle w:val="Hyperlink"/>
+                <w:rStyle w:val="Hiperligao"/>
                 <w:noProof/>
                 <w:lang w:val="en-US"/>
               </w:rPr>
@@ -387,7 +387,7 @@
             </w:r>
             <w:r>
               <w:rPr>
-                <w:rStyle w:val="Hyperlink"/>
+                <w:rStyle w:val="Hiperligao"/>
                 <w:noProof/>
                 <w:lang w:val="en-US"/>
               </w:rPr>
@@ -445,7 +445,7 @@
         </w:p>
         <w:p>
           <w:pPr>
-            <w:pStyle w:val="TOC1"/>
+            <w:pStyle w:val="ndice1"/>
             <w:tabs>
               <w:tab w:val="left" w:pos="440"/>
               <w:tab w:val="right" w:leader="dot" w:pos="8494"/>
@@ -459,7 +459,7 @@
           <w:hyperlink w:anchor="_Toc350463397" w:history="1">
             <w:r>
               <w:rPr>
-                <w:rStyle w:val="Hyperlink"/>
+                <w:rStyle w:val="Hiperligao"/>
                 <w:noProof/>
                 <w:lang w:val="en-US"/>
               </w:rPr>
@@ -475,7 +475,7 @@
             </w:r>
             <w:r>
               <w:rPr>
-                <w:rStyle w:val="Hyperlink"/>
+                <w:rStyle w:val="Hiperligao"/>
                 <w:noProof/>
                 <w:lang w:val="en-US"/>
               </w:rPr>
@@ -533,7 +533,7 @@
         </w:p>
         <w:p>
           <w:pPr>
-            <w:pStyle w:val="TOC1"/>
+            <w:pStyle w:val="ndice1"/>
             <w:tabs>
               <w:tab w:val="left" w:pos="660"/>
               <w:tab w:val="right" w:leader="dot" w:pos="8494"/>
@@ -547,7 +547,7 @@
           <w:hyperlink w:anchor="_Toc350463398" w:history="1">
             <w:r>
               <w:rPr>
-                <w:rStyle w:val="Hyperlink"/>
+                <w:rStyle w:val="Hiperligao"/>
                 <w:noProof/>
                 <w:lang w:val="en-US"/>
               </w:rPr>
@@ -563,7 +563,7 @@
             </w:r>
             <w:r>
               <w:rPr>
-                <w:rStyle w:val="Hyperlink"/>
+                <w:rStyle w:val="Hiperligao"/>
                 <w:noProof/>
                 <w:lang w:val="en-US"/>
               </w:rPr>
@@ -621,7 +621,7 @@
         </w:p>
         <w:p>
           <w:pPr>
-            <w:pStyle w:val="TOC1"/>
+            <w:pStyle w:val="ndice1"/>
             <w:tabs>
               <w:tab w:val="left" w:pos="660"/>
               <w:tab w:val="right" w:leader="dot" w:pos="8494"/>
@@ -635,7 +635,7 @@
           <w:hyperlink w:anchor="_Toc350463399" w:history="1">
             <w:r>
               <w:rPr>
-                <w:rStyle w:val="Hyperlink"/>
+                <w:rStyle w:val="Hiperligao"/>
                 <w:noProof/>
                 <w:lang w:val="en-US"/>
               </w:rPr>
@@ -651,7 +651,7 @@
             </w:r>
             <w:r>
               <w:rPr>
-                <w:rStyle w:val="Hyperlink"/>
+                <w:rStyle w:val="Hiperligao"/>
                 <w:noProof/>
                 <w:lang w:val="en-US"/>
               </w:rPr>
@@ -709,7 +709,7 @@
         </w:p>
         <w:p>
           <w:pPr>
-            <w:pStyle w:val="TOC1"/>
+            <w:pStyle w:val="ndice1"/>
             <w:tabs>
               <w:tab w:val="left" w:pos="440"/>
               <w:tab w:val="right" w:leader="dot" w:pos="8494"/>
@@ -723,7 +723,7 @@
           <w:hyperlink w:anchor="_Toc350463400" w:history="1">
             <w:r>
               <w:rPr>
-                <w:rStyle w:val="Hyperlink"/>
+                <w:rStyle w:val="Hiperligao"/>
                 <w:noProof/>
                 <w:lang w:val="en-US"/>
               </w:rPr>
@@ -739,7 +739,7 @@
             </w:r>
             <w:r>
               <w:rPr>
-                <w:rStyle w:val="Hyperlink"/>
+                <w:rStyle w:val="Hiperligao"/>
                 <w:noProof/>
                 <w:lang w:val="en-US"/>
               </w:rPr>
@@ -797,7 +797,7 @@
         </w:p>
         <w:p>
           <w:pPr>
-            <w:pStyle w:val="TOC1"/>
+            <w:pStyle w:val="ndice1"/>
             <w:tabs>
               <w:tab w:val="left" w:pos="660"/>
               <w:tab w:val="right" w:leader="dot" w:pos="8494"/>
@@ -811,7 +811,7 @@
           <w:hyperlink w:anchor="_Toc350463401" w:history="1">
             <w:r>
               <w:rPr>
-                <w:rStyle w:val="Hyperlink"/>
+                <w:rStyle w:val="Hiperligao"/>
                 <w:noProof/>
                 <w:lang w:val="en-US"/>
               </w:rPr>
@@ -827,7 +827,7 @@
             </w:r>
             <w:r>
               <w:rPr>
-                <w:rStyle w:val="Hyperlink"/>
+                <w:rStyle w:val="Hiperligao"/>
                 <w:noProof/>
                 <w:lang w:val="en-US"/>
               </w:rPr>
@@ -885,7 +885,7 @@
         </w:p>
         <w:p>
           <w:pPr>
-            <w:pStyle w:val="TOC1"/>
+            <w:pStyle w:val="ndice1"/>
             <w:tabs>
               <w:tab w:val="left" w:pos="660"/>
               <w:tab w:val="right" w:leader="dot" w:pos="8494"/>
@@ -899,7 +899,7 @@
           <w:hyperlink w:anchor="_Toc350463402" w:history="1">
             <w:r>
               <w:rPr>
-                <w:rStyle w:val="Hyperlink"/>
+                <w:rStyle w:val="Hiperligao"/>
                 <w:noProof/>
                 <w:lang w:val="en-US"/>
               </w:rPr>
@@ -915,7 +915,7 @@
             </w:r>
             <w:r>
               <w:rPr>
-                <w:rStyle w:val="Hyperlink"/>
+                <w:rStyle w:val="Hiperligao"/>
                 <w:noProof/>
                 <w:lang w:val="en-US"/>
               </w:rPr>
@@ -973,7 +973,7 @@
         </w:p>
         <w:p>
           <w:pPr>
-            <w:pStyle w:val="TOC1"/>
+            <w:pStyle w:val="ndice1"/>
             <w:tabs>
               <w:tab w:val="left" w:pos="440"/>
               <w:tab w:val="right" w:leader="dot" w:pos="8494"/>
@@ -987,7 +987,7 @@
           <w:hyperlink w:anchor="_Toc350463403" w:history="1">
             <w:r>
               <w:rPr>
-                <w:rStyle w:val="Hyperlink"/>
+                <w:rStyle w:val="Hiperligao"/>
                 <w:noProof/>
                 <w:lang w:val="en-US"/>
               </w:rPr>
@@ -1003,7 +1003,7 @@
             </w:r>
             <w:r>
               <w:rPr>
-                <w:rStyle w:val="Hyperlink"/>
+                <w:rStyle w:val="Hiperligao"/>
                 <w:noProof/>
                 <w:lang w:val="en-US"/>
               </w:rPr>
@@ -1061,7 +1061,7 @@
         </w:p>
         <w:p>
           <w:pPr>
-            <w:pStyle w:val="TOC1"/>
+            <w:pStyle w:val="ndice1"/>
             <w:tabs>
               <w:tab w:val="left" w:pos="440"/>
               <w:tab w:val="right" w:leader="dot" w:pos="8494"/>
@@ -1075,7 +1075,7 @@
           <w:hyperlink w:anchor="_Toc350463404" w:history="1">
             <w:r>
               <w:rPr>
-                <w:rStyle w:val="Hyperlink"/>
+                <w:rStyle w:val="Hiperligao"/>
                 <w:noProof/>
                 <w:lang w:val="en-US"/>
               </w:rPr>
@@ -1091,7 +1091,7 @@
             </w:r>
             <w:r>
               <w:rPr>
-                <w:rStyle w:val="Hyperlink"/>
+                <w:rStyle w:val="Hiperligao"/>
                 <w:noProof/>
                 <w:lang w:val="en-US"/>
               </w:rPr>
@@ -1149,7 +1149,7 @@
         </w:p>
         <w:p>
           <w:pPr>
-            <w:pStyle w:val="TOC1"/>
+            <w:pStyle w:val="ndice1"/>
             <w:tabs>
               <w:tab w:val="left" w:pos="440"/>
               <w:tab w:val="right" w:leader="dot" w:pos="8494"/>
@@ -1163,7 +1163,7 @@
           <w:hyperlink w:anchor="_Toc350463405" w:history="1">
             <w:r>
               <w:rPr>
-                <w:rStyle w:val="Hyperlink"/>
+                <w:rStyle w:val="Hiperligao"/>
                 <w:noProof/>
                 <w:lang w:val="en-US"/>
               </w:rPr>
@@ -1179,7 +1179,7 @@
             </w:r>
             <w:r>
               <w:rPr>
-                <w:rStyle w:val="Hyperlink"/>
+                <w:rStyle w:val="Hiperligao"/>
                 <w:noProof/>
                 <w:lang w:val="en-US"/>
               </w:rPr>
@@ -1320,7 +1320,7 @@
     </w:p>
     <w:p>
       <w:pPr>
-        <w:pStyle w:val="TableofFigures"/>
+        <w:pStyle w:val="ndicedeilustraes"/>
         <w:tabs>
           <w:tab w:val="right" w:leader="dot" w:pos="8494"/>
         </w:tabs>
@@ -1348,7 +1348,7 @@
       <w:hyperlink w:anchor="_Toc349765998" w:history="1">
         <w:r>
           <w:rPr>
-            <w:rStyle w:val="Hyperlink"/>
+            <w:rStyle w:val="Hiperligao"/>
             <w:noProof/>
           </w:rPr>
           <w:t>Table 1: List of Contribuitors</w:t>
@@ -1405,7 +1405,7 @@
     </w:p>
     <w:p>
       <w:pPr>
-        <w:pStyle w:val="TableofFigures"/>
+        <w:pStyle w:val="ndicedeilustraes"/>
         <w:tabs>
           <w:tab w:val="right" w:leader="dot" w:pos="8494"/>
         </w:tabs>
@@ -1418,7 +1418,7 @@
       <w:hyperlink w:anchor="_Toc349765999" w:history="1">
         <w:r>
           <w:rPr>
-            <w:rStyle w:val="Hyperlink"/>
+            <w:rStyle w:val="Hiperligao"/>
             <w:noProof/>
           </w:rPr>
           <w:t>Table 2: Version history</w:t>
@@ -1499,7 +1499,7 @@
     </w:p>
     <w:tbl>
       <w:tblPr>
-        <w:tblStyle w:val="TableGrid"/>
+        <w:tblStyle w:val="Tabelacomgrelha"/>
         <w:tblW w:w="9606" w:type="dxa"/>
         <w:tblLook w:val="04A0" w:firstRow="1" w:lastRow="0" w:firstColumn="1" w:lastColumn="0" w:noHBand="0" w:noVBand="1"/>
       </w:tblPr>
@@ -1672,7 +1672,7 @@
             <w:sdtContent>
               <w:p>
                 <w:pPr>
-                  <w:pStyle w:val="NoSpacing"/>
+                  <w:pStyle w:val="SemEspaamento"/>
                   <w:spacing w:line="360" w:lineRule="auto"/>
                   <w:jc w:val="center"/>
                   <w:rPr>
@@ -1777,7 +1777,7 @@
             <w:sdtContent>
               <w:p>
                 <w:pPr>
-                  <w:pStyle w:val="NoSpacing"/>
+                  <w:pStyle w:val="SemEspaamento"/>
                   <w:spacing w:line="360" w:lineRule="auto"/>
                   <w:jc w:val="center"/>
                   <w:rPr>
@@ -1864,7 +1864,7 @@
           </w:tcPr>
           <w:p>
             <w:pPr>
-              <w:pStyle w:val="NoSpacing"/>
+              <w:pStyle w:val="SemEspaamento"/>
               <w:spacing w:line="360" w:lineRule="auto"/>
               <w:jc w:val="center"/>
               <w:rPr>
@@ -1953,7 +1953,7 @@
           </w:tcPr>
           <w:p>
             <w:pPr>
-              <w:pStyle w:val="NoSpacing"/>
+              <w:pStyle w:val="SemEspaamento"/>
               <w:spacing w:line="360" w:lineRule="auto"/>
               <w:jc w:val="center"/>
               <w:rPr>
@@ -2042,7 +2042,7 @@
           </w:tcPr>
           <w:p>
             <w:pPr>
-              <w:pStyle w:val="NoSpacing"/>
+              <w:pStyle w:val="SemEspaamento"/>
               <w:spacing w:line="360" w:lineRule="auto"/>
               <w:jc w:val="center"/>
               <w:rPr>
@@ -2050,6 +2050,13 @@
                 <w:lang w:val="en-US"/>
               </w:rPr>
             </w:pPr>
+            <w:r>
+              <w:rPr>
+                <w:rFonts w:eastAsiaTheme="minorHAnsi"/>
+                <w:lang w:val="en-US"/>
+              </w:rPr>
+              <w:t>08-03-2013</w:t>
+            </w:r>
           </w:p>
         </w:tc>
         <w:tc>
@@ -2087,6 +2094,12 @@
                 <w:lang w:val="en-US"/>
               </w:rPr>
             </w:pPr>
+            <w:r>
+              <w:rPr>
+                <w:lang w:val="en-US"/>
+              </w:rPr>
+              <w:t>a21170831@alunos.isec.pt</w:t>
+            </w:r>
           </w:p>
         </w:tc>
         <w:tc>
@@ -2120,7 +2133,7 @@
           </w:tcPr>
           <w:p>
             <w:pPr>
-              <w:pStyle w:val="NoSpacing"/>
+              <w:pStyle w:val="SemEspaamento"/>
               <w:spacing w:line="360" w:lineRule="auto"/>
               <w:jc w:val="center"/>
               <w:rPr>
@@ -2159,6 +2172,8 @@
                 <w:lang w:val="en-US"/>
               </w:rPr>
             </w:pPr>
+            <w:bookmarkStart w:id="0" w:name="_GoBack"/>
+            <w:bookmarkEnd w:id="0"/>
           </w:p>
         </w:tc>
         <w:tc>
@@ -2181,13 +2196,13 @@
     </w:tbl>
     <w:p>
       <w:pPr>
-        <w:pStyle w:val="Caption"/>
-        <w:spacing w:line="360" w:lineRule="auto"/>
-        <w:rPr>
-          <w:lang w:val="en-US"/>
-        </w:rPr>
-      </w:pPr>
-      <w:bookmarkStart w:id="0" w:name="_Toc349765998"/>
+        <w:pStyle w:val="Legenda"/>
+        <w:spacing w:line="360" w:lineRule="auto"/>
+        <w:rPr>
+          <w:lang w:val="en-US"/>
+        </w:rPr>
+      </w:pPr>
+      <w:bookmarkStart w:id="1" w:name="_Toc349765998"/>
       <w:r>
         <w:rPr>
           <w:lang w:val="en-US"/>
@@ -2238,7 +2253,7 @@
         </w:rPr>
         <w:t>tors</w:t>
       </w:r>
-      <w:bookmarkEnd w:id="0"/>
+      <w:bookmarkEnd w:id="1"/>
     </w:p>
     <w:p>
       <w:pPr>
@@ -2247,7 +2262,7 @@
     </w:p>
     <w:tbl>
       <w:tblPr>
-        <w:tblStyle w:val="TableGrid"/>
+        <w:tblStyle w:val="Tabelacomgrelha"/>
         <w:tblW w:w="9726" w:type="dxa"/>
         <w:tblLook w:val="04A0" w:firstRow="1" w:lastRow="0" w:firstColumn="1" w:lastColumn="0" w:noHBand="0" w:noVBand="1"/>
       </w:tblPr>
@@ -2476,7 +2491,7 @@
             <w:sdtContent>
               <w:p>
                 <w:pPr>
-                  <w:pStyle w:val="NoSpacing"/>
+                  <w:pStyle w:val="SemEspaamento"/>
                   <w:spacing w:line="360" w:lineRule="auto"/>
                   <w:jc w:val="center"/>
                   <w:rPr>
@@ -2606,7 +2621,7 @@
           </w:tcPr>
           <w:p>
             <w:pPr>
-              <w:pStyle w:val="NoSpacing"/>
+              <w:pStyle w:val="SemEspaamento"/>
               <w:spacing w:line="360" w:lineRule="auto"/>
               <w:jc w:val="center"/>
               <w:rPr>
@@ -2738,7 +2753,7 @@
           </w:tcPr>
           <w:p>
             <w:pPr>
-              <w:pStyle w:val="NoSpacing"/>
+              <w:pStyle w:val="SemEspaamento"/>
               <w:spacing w:line="360" w:lineRule="auto"/>
               <w:jc w:val="center"/>
               <w:rPr>
@@ -2882,7 +2897,7 @@
           </w:tcPr>
           <w:p>
             <w:pPr>
-              <w:pStyle w:val="NoSpacing"/>
+              <w:pStyle w:val="SemEspaamento"/>
               <w:spacing w:line="360" w:lineRule="auto"/>
               <w:jc w:val="center"/>
               <w:rPr>
@@ -3014,7 +3029,7 @@
           </w:tcPr>
           <w:p>
             <w:pPr>
-              <w:pStyle w:val="NoSpacing"/>
+              <w:pStyle w:val="SemEspaamento"/>
               <w:spacing w:line="360" w:lineRule="auto"/>
               <w:jc w:val="center"/>
               <w:rPr>
@@ -3140,7 +3155,7 @@
           </w:tcPr>
           <w:p>
             <w:pPr>
-              <w:pStyle w:val="NoSpacing"/>
+              <w:pStyle w:val="SemEspaamento"/>
               <w:spacing w:line="360" w:lineRule="auto"/>
               <w:jc w:val="center"/>
               <w:rPr>
@@ -3266,7 +3281,7 @@
           </w:tcPr>
           <w:p>
             <w:pPr>
-              <w:pStyle w:val="NoSpacing"/>
+              <w:pStyle w:val="SemEspaamento"/>
               <w:spacing w:line="360" w:lineRule="auto"/>
               <w:jc w:val="center"/>
               <w:rPr>
@@ -3344,229 +3359,6 @@
               </w:rPr>
               <w:t>0.3</w:t>
             </w:r>
-          </w:p>
-        </w:tc>
-        <w:tc>
-          <w:tcPr>
-            <w:tcW w:w="1396" w:type="dxa"/>
-            <w:vAlign w:val="center"/>
-          </w:tcPr>
-          <w:p>
-            <w:pPr>
-              <w:spacing w:line="360" w:lineRule="auto"/>
-              <w:jc w:val="center"/>
-              <w:rPr>
-                <w:lang w:val="en-US"/>
-              </w:rPr>
-            </w:pPr>
-            <w:r>
-              <w:rPr>
-                <w:lang w:val="en-US"/>
-              </w:rPr>
-              <w:t>João Girão</w:t>
-            </w:r>
-          </w:p>
-        </w:tc>
-        <w:tc>
-          <w:tcPr>
-            <w:tcW w:w="1134" w:type="dxa"/>
-            <w:vAlign w:val="center"/>
-          </w:tcPr>
-          <w:p>
-            <w:pPr>
-              <w:keepNext/>
-              <w:spacing w:line="360" w:lineRule="auto"/>
-              <w:jc w:val="center"/>
-              <w:rPr>
-                <w:lang w:val="en-US"/>
-              </w:rPr>
-            </w:pPr>
-            <w:r>
-              <w:rPr>
-                <w:lang w:val="en-US"/>
-              </w:rPr>
-              <w:t>Ready for Approval</w:t>
-            </w:r>
-          </w:p>
-        </w:tc>
-      </w:tr>
-      <w:tr>
-        <w:tc>
-          <w:tcPr>
-            <w:tcW w:w="1384" w:type="dxa"/>
-            <w:vAlign w:val="center"/>
-          </w:tcPr>
-          <w:p>
-            <w:pPr>
-              <w:pStyle w:val="NoSpacing"/>
-              <w:spacing w:line="360" w:lineRule="auto"/>
-              <w:jc w:val="center"/>
-              <w:rPr>
-                <w:rFonts w:eastAsiaTheme="minorHAnsi"/>
-                <w:lang w:val="en-US"/>
-              </w:rPr>
-            </w:pPr>
-            <w:r>
-              <w:rPr>
-                <w:rFonts w:eastAsiaTheme="minorHAnsi"/>
-                <w:lang w:val="en-US"/>
-              </w:rPr>
-              <w:t>07-03-2013</w:t>
-            </w:r>
-          </w:p>
-        </w:tc>
-        <w:tc>
-          <w:tcPr>
-            <w:tcW w:w="2977" w:type="dxa"/>
-            <w:vAlign w:val="center"/>
-          </w:tcPr>
-          <w:p>
-            <w:pPr>
-              <w:spacing w:line="360" w:lineRule="auto"/>
-              <w:jc w:val="center"/>
-              <w:rPr>
-                <w:lang w:val="en-US"/>
-              </w:rPr>
-            </w:pPr>
-            <w:r>
-              <w:rPr>
-                <w:lang w:val="en-US"/>
-              </w:rPr>
-              <w:t>Approval</w:t>
-            </w:r>
-          </w:p>
-        </w:tc>
-        <w:tc>
-          <w:tcPr>
-            <w:tcW w:w="1843" w:type="dxa"/>
-            <w:vAlign w:val="center"/>
-          </w:tcPr>
-          <w:p>
-            <w:pPr>
-              <w:spacing w:line="360" w:lineRule="auto"/>
-              <w:jc w:val="center"/>
-              <w:rPr>
-                <w:lang w:val="en-US"/>
-              </w:rPr>
-            </w:pPr>
-          </w:p>
-        </w:tc>
-        <w:tc>
-          <w:tcPr>
-            <w:tcW w:w="992" w:type="dxa"/>
-            <w:vAlign w:val="center"/>
-          </w:tcPr>
-          <w:p>
-            <w:pPr>
-              <w:spacing w:line="360" w:lineRule="auto"/>
-              <w:jc w:val="center"/>
-              <w:rPr>
-                <w:lang w:val="en-US"/>
-              </w:rPr>
-            </w:pPr>
-          </w:p>
-        </w:tc>
-        <w:tc>
-          <w:tcPr>
-            <w:tcW w:w="1396" w:type="dxa"/>
-            <w:vAlign w:val="center"/>
-          </w:tcPr>
-          <w:p>
-            <w:pPr>
-              <w:spacing w:line="360" w:lineRule="auto"/>
-              <w:jc w:val="center"/>
-              <w:rPr>
-                <w:lang w:val="en-US"/>
-              </w:rPr>
-            </w:pPr>
-            <w:r>
-              <w:rPr>
-                <w:lang w:val="en-US"/>
-              </w:rPr>
-              <w:t>Rui Ganhoto</w:t>
-            </w:r>
-            <w:bookmarkStart w:id="1" w:name="_GoBack"/>
-            <w:bookmarkEnd w:id="1"/>
-          </w:p>
-        </w:tc>
-        <w:tc>
-          <w:tcPr>
-            <w:tcW w:w="1134" w:type="dxa"/>
-            <w:vAlign w:val="center"/>
-          </w:tcPr>
-          <w:p>
-            <w:pPr>
-              <w:keepNext/>
-              <w:spacing w:line="360" w:lineRule="auto"/>
-              <w:jc w:val="center"/>
-              <w:rPr>
-                <w:lang w:val="en-US"/>
-              </w:rPr>
-            </w:pPr>
-          </w:p>
-        </w:tc>
-      </w:tr>
-      <w:tr>
-        <w:tc>
-          <w:tcPr>
-            <w:tcW w:w="1384" w:type="dxa"/>
-            <w:vAlign w:val="center"/>
-          </w:tcPr>
-          <w:p>
-            <w:pPr>
-              <w:pStyle w:val="NoSpacing"/>
-              <w:spacing w:line="360" w:lineRule="auto"/>
-              <w:jc w:val="center"/>
-              <w:rPr>
-                <w:rFonts w:eastAsiaTheme="minorHAnsi"/>
-                <w:lang w:val="en-US"/>
-              </w:rPr>
-            </w:pPr>
-          </w:p>
-        </w:tc>
-        <w:tc>
-          <w:tcPr>
-            <w:tcW w:w="2977" w:type="dxa"/>
-            <w:vAlign w:val="center"/>
-          </w:tcPr>
-          <w:p>
-            <w:pPr>
-              <w:spacing w:line="360" w:lineRule="auto"/>
-              <w:jc w:val="center"/>
-              <w:rPr>
-                <w:lang w:val="en-US"/>
-              </w:rPr>
-            </w:pPr>
-          </w:p>
-        </w:tc>
-        <w:tc>
-          <w:tcPr>
-            <w:tcW w:w="1843" w:type="dxa"/>
-            <w:vAlign w:val="center"/>
-          </w:tcPr>
-          <w:p>
-            <w:pPr>
-              <w:spacing w:line="360" w:lineRule="auto"/>
-              <w:jc w:val="center"/>
-              <w:rPr>
-                <w:lang w:val="en-US"/>
-              </w:rPr>
-            </w:pPr>
-          </w:p>
-        </w:tc>
-        <w:tc>
-          <w:tcPr>
-            <w:tcW w:w="992" w:type="dxa"/>
-            <w:vAlign w:val="center"/>
-          </w:tcPr>
-          <w:p>
-            <w:pPr>
-              <w:spacing w:line="360" w:lineRule="auto"/>
-              <w:jc w:val="center"/>
-              <w:rPr>
-                <w:lang w:val="en-US"/>
-              </w:rPr>
-            </w:pPr>
           </w:p>
         </w:tc>
         <w:tc>
@@ -3598,6 +3390,12 @@
                 <w:lang w:val="en-US"/>
               </w:rPr>
             </w:pPr>
+            <w:r>
+              <w:rPr>
+                <w:lang w:val="en-US"/>
+              </w:rPr>
+              <w:t>Ready for Approval</w:t>
+            </w:r>
           </w:p>
         </w:tc>
       </w:tr>
@@ -3609,7 +3407,235 @@
           </w:tcPr>
           <w:p>
             <w:pPr>
-              <w:pStyle w:val="NoSpacing"/>
+              <w:pStyle w:val="SemEspaamento"/>
+              <w:spacing w:line="360" w:lineRule="auto"/>
+              <w:jc w:val="center"/>
+              <w:rPr>
+                <w:rFonts w:eastAsiaTheme="minorHAnsi"/>
+                <w:lang w:val="en-US"/>
+              </w:rPr>
+            </w:pPr>
+            <w:r>
+              <w:rPr>
+                <w:rFonts w:eastAsiaTheme="minorHAnsi"/>
+                <w:lang w:val="en-US"/>
+              </w:rPr>
+              <w:t>07-03-2013</w:t>
+            </w:r>
+          </w:p>
+        </w:tc>
+        <w:tc>
+          <w:tcPr>
+            <w:tcW w:w="2977" w:type="dxa"/>
+            <w:vAlign w:val="center"/>
+          </w:tcPr>
+          <w:p>
+            <w:pPr>
+              <w:spacing w:line="360" w:lineRule="auto"/>
+              <w:jc w:val="center"/>
+              <w:rPr>
+                <w:lang w:val="en-US"/>
+              </w:rPr>
+            </w:pPr>
+            <w:r>
+              <w:rPr>
+                <w:lang w:val="en-US"/>
+              </w:rPr>
+              <w:t>Approval</w:t>
+            </w:r>
+          </w:p>
+        </w:tc>
+        <w:tc>
+          <w:tcPr>
+            <w:tcW w:w="1843" w:type="dxa"/>
+            <w:vAlign w:val="center"/>
+          </w:tcPr>
+          <w:p>
+            <w:pPr>
+              <w:spacing w:line="360" w:lineRule="auto"/>
+              <w:jc w:val="center"/>
+              <w:rPr>
+                <w:lang w:val="en-US"/>
+              </w:rPr>
+            </w:pPr>
+          </w:p>
+        </w:tc>
+        <w:tc>
+          <w:tcPr>
+            <w:tcW w:w="992" w:type="dxa"/>
+            <w:vAlign w:val="center"/>
+          </w:tcPr>
+          <w:p>
+            <w:pPr>
+              <w:spacing w:line="360" w:lineRule="auto"/>
+              <w:jc w:val="center"/>
+              <w:rPr>
+                <w:lang w:val="en-US"/>
+              </w:rPr>
+            </w:pPr>
+          </w:p>
+        </w:tc>
+        <w:tc>
+          <w:tcPr>
+            <w:tcW w:w="1396" w:type="dxa"/>
+            <w:vAlign w:val="center"/>
+          </w:tcPr>
+          <w:p>
+            <w:pPr>
+              <w:spacing w:line="360" w:lineRule="auto"/>
+              <w:jc w:val="center"/>
+              <w:rPr>
+                <w:lang w:val="en-US"/>
+              </w:rPr>
+            </w:pPr>
+            <w:r>
+              <w:rPr>
+                <w:lang w:val="en-US"/>
+              </w:rPr>
+              <w:t>Rui Ganhoto</w:t>
+            </w:r>
+          </w:p>
+        </w:tc>
+        <w:tc>
+          <w:tcPr>
+            <w:tcW w:w="1134" w:type="dxa"/>
+            <w:vAlign w:val="center"/>
+          </w:tcPr>
+          <w:p>
+            <w:pPr>
+              <w:keepNext/>
+              <w:spacing w:line="360" w:lineRule="auto"/>
+              <w:jc w:val="center"/>
+              <w:rPr>
+                <w:lang w:val="en-US"/>
+              </w:rPr>
+            </w:pPr>
+          </w:p>
+        </w:tc>
+      </w:tr>
+      <w:tr>
+        <w:tc>
+          <w:tcPr>
+            <w:tcW w:w="1384" w:type="dxa"/>
+            <w:vAlign w:val="center"/>
+          </w:tcPr>
+          <w:p>
+            <w:pPr>
+              <w:pStyle w:val="SemEspaamento"/>
+              <w:spacing w:line="360" w:lineRule="auto"/>
+              <w:jc w:val="center"/>
+              <w:rPr>
+                <w:rFonts w:eastAsiaTheme="minorHAnsi"/>
+                <w:lang w:val="en-US"/>
+              </w:rPr>
+            </w:pPr>
+            <w:r>
+              <w:rPr>
+                <w:rFonts w:eastAsiaTheme="minorHAnsi"/>
+                <w:lang w:val="en-US"/>
+              </w:rPr>
+              <w:t>08-03-2013</w:t>
+            </w:r>
+          </w:p>
+        </w:tc>
+        <w:tc>
+          <w:tcPr>
+            <w:tcW w:w="2977" w:type="dxa"/>
+            <w:vAlign w:val="center"/>
+          </w:tcPr>
+          <w:p>
+            <w:pPr>
+              <w:spacing w:line="360" w:lineRule="auto"/>
+              <w:jc w:val="center"/>
+              <w:rPr>
+                <w:lang w:val="en-US"/>
+              </w:rPr>
+            </w:pPr>
+            <w:r>
+              <w:rPr>
+                <w:lang w:val="en-US"/>
+              </w:rPr>
+              <w:t>Approval</w:t>
+            </w:r>
+          </w:p>
+        </w:tc>
+        <w:tc>
+          <w:tcPr>
+            <w:tcW w:w="1843" w:type="dxa"/>
+            <w:vAlign w:val="center"/>
+          </w:tcPr>
+          <w:p>
+            <w:pPr>
+              <w:spacing w:line="360" w:lineRule="auto"/>
+              <w:jc w:val="center"/>
+              <w:rPr>
+                <w:lang w:val="en-US"/>
+              </w:rPr>
+            </w:pPr>
+          </w:p>
+        </w:tc>
+        <w:tc>
+          <w:tcPr>
+            <w:tcW w:w="992" w:type="dxa"/>
+            <w:vAlign w:val="center"/>
+          </w:tcPr>
+          <w:p>
+            <w:pPr>
+              <w:spacing w:line="360" w:lineRule="auto"/>
+              <w:jc w:val="center"/>
+              <w:rPr>
+                <w:lang w:val="en-US"/>
+              </w:rPr>
+            </w:pPr>
+          </w:p>
+        </w:tc>
+        <w:tc>
+          <w:tcPr>
+            <w:tcW w:w="1396" w:type="dxa"/>
+            <w:vAlign w:val="center"/>
+          </w:tcPr>
+          <w:p>
+            <w:pPr>
+              <w:spacing w:line="360" w:lineRule="auto"/>
+              <w:jc w:val="center"/>
+              <w:rPr>
+                <w:lang w:val="en-US"/>
+              </w:rPr>
+            </w:pPr>
+            <w:r>
+              <w:rPr>
+                <w:lang w:val="en-US"/>
+              </w:rPr>
+              <w:t>João Girão</w:t>
+            </w:r>
+          </w:p>
+        </w:tc>
+        <w:tc>
+          <w:tcPr>
+            <w:tcW w:w="1134" w:type="dxa"/>
+            <w:vAlign w:val="center"/>
+          </w:tcPr>
+          <w:p>
+            <w:pPr>
+              <w:keepNext/>
+              <w:spacing w:line="360" w:lineRule="auto"/>
+              <w:jc w:val="center"/>
+              <w:rPr>
+                <w:lang w:val="en-US"/>
+              </w:rPr>
+            </w:pPr>
+          </w:p>
+        </w:tc>
+      </w:tr>
+      <w:tr>
+        <w:tc>
+          <w:tcPr>
+            <w:tcW w:w="1384" w:type="dxa"/>
+            <w:vAlign w:val="center"/>
+          </w:tcPr>
+          <w:p>
+            <w:pPr>
+              <w:pStyle w:val="SemEspaamento"/>
               <w:spacing w:line="360" w:lineRule="auto"/>
               <w:jc w:val="center"/>
               <w:rPr>
@@ -3704,7 +3730,7 @@
           </w:tcPr>
           <w:p>
             <w:pPr>
-              <w:pStyle w:val="NoSpacing"/>
+              <w:pStyle w:val="SemEspaamento"/>
               <w:spacing w:line="360" w:lineRule="auto"/>
               <w:jc w:val="center"/>
               <w:rPr>
@@ -3794,7 +3820,7 @@
     </w:tbl>
     <w:p>
       <w:pPr>
-        <w:pStyle w:val="Caption"/>
+        <w:pStyle w:val="Legenda"/>
         <w:spacing w:line="360" w:lineRule="auto"/>
         <w:rPr>
           <w:lang w:val="en-US"/>
@@ -3865,7 +3891,7 @@
     </w:p>
     <w:p>
       <w:pPr>
-        <w:pStyle w:val="Heading1"/>
+        <w:pStyle w:val="Cabealho1"/>
         <w:numPr>
           <w:ilvl w:val="0"/>
           <w:numId w:val="3"/>
@@ -3919,7 +3945,7 @@
     </w:p>
     <w:p>
       <w:pPr>
-        <w:pStyle w:val="Heading1"/>
+        <w:pStyle w:val="Cabealho1"/>
         <w:numPr>
           <w:ilvl w:val="0"/>
           <w:numId w:val="3"/>
@@ -3954,7 +3980,7 @@
     </w:p>
     <w:p>
       <w:pPr>
-        <w:pStyle w:val="Heading1"/>
+        <w:pStyle w:val="Cabealho1"/>
         <w:numPr>
           <w:ilvl w:val="1"/>
           <w:numId w:val="3"/>
@@ -3989,7 +4015,7 @@
     </w:p>
     <w:p>
       <w:pPr>
-        <w:pStyle w:val="Heading1"/>
+        <w:pStyle w:val="Cabealho1"/>
         <w:numPr>
           <w:ilvl w:val="1"/>
           <w:numId w:val="3"/>
@@ -4036,7 +4062,7 @@
     </w:p>
     <w:p>
       <w:pPr>
-        <w:pStyle w:val="Heading1"/>
+        <w:pStyle w:val="Cabealho1"/>
         <w:numPr>
           <w:ilvl w:val="0"/>
           <w:numId w:val="3"/>
@@ -4085,7 +4111,7 @@
     </w:p>
     <w:p>
       <w:pPr>
-        <w:pStyle w:val="Heading1"/>
+        <w:pStyle w:val="Cabealho1"/>
         <w:numPr>
           <w:ilvl w:val="1"/>
           <w:numId w:val="3"/>
@@ -4120,7 +4146,7 @@
     </w:p>
     <w:p>
       <w:pPr>
-        <w:pStyle w:val="ListParagraph"/>
+        <w:pStyle w:val="PargrafodaLista"/>
         <w:numPr>
           <w:ilvl w:val="0"/>
           <w:numId w:val="6"/>
@@ -4141,7 +4167,7 @@
     </w:p>
     <w:p>
       <w:pPr>
-        <w:pStyle w:val="ListParagraph"/>
+        <w:pStyle w:val="PargrafodaLista"/>
         <w:numPr>
           <w:ilvl w:val="1"/>
           <w:numId w:val="6"/>
@@ -4174,7 +4200,7 @@
     </w:p>
     <w:p>
       <w:pPr>
-        <w:pStyle w:val="ListParagraph"/>
+        <w:pStyle w:val="PargrafodaLista"/>
         <w:numPr>
           <w:ilvl w:val="2"/>
           <w:numId w:val="6"/>
@@ -4217,7 +4243,7 @@
     </w:p>
     <w:p>
       <w:pPr>
-        <w:pStyle w:val="ListParagraph"/>
+        <w:pStyle w:val="PargrafodaLista"/>
         <w:numPr>
           <w:ilvl w:val="3"/>
           <w:numId w:val="6"/>
@@ -4236,7 +4262,7 @@
     </w:p>
     <w:p>
       <w:pPr>
-        <w:pStyle w:val="ListParagraph"/>
+        <w:pStyle w:val="PargrafodaLista"/>
         <w:numPr>
           <w:ilvl w:val="3"/>
           <w:numId w:val="6"/>
@@ -4255,7 +4281,7 @@
     </w:p>
     <w:p>
       <w:pPr>
-        <w:pStyle w:val="ListParagraph"/>
+        <w:pStyle w:val="PargrafodaLista"/>
         <w:numPr>
           <w:ilvl w:val="3"/>
           <w:numId w:val="6"/>
@@ -4292,7 +4318,7 @@
     </w:p>
     <w:p>
       <w:pPr>
-        <w:pStyle w:val="ListParagraph"/>
+        <w:pStyle w:val="PargrafodaLista"/>
         <w:numPr>
           <w:ilvl w:val="3"/>
           <w:numId w:val="6"/>
@@ -4318,7 +4344,7 @@
     </w:p>
     <w:p>
       <w:pPr>
-        <w:pStyle w:val="ListParagraph"/>
+        <w:pStyle w:val="PargrafodaLista"/>
         <w:numPr>
           <w:ilvl w:val="3"/>
           <w:numId w:val="6"/>
@@ -4337,7 +4363,7 @@
     </w:p>
     <w:p>
       <w:pPr>
-        <w:pStyle w:val="ListParagraph"/>
+        <w:pStyle w:val="PargrafodaLista"/>
         <w:numPr>
           <w:ilvl w:val="3"/>
           <w:numId w:val="6"/>
@@ -4356,7 +4382,7 @@
     </w:p>
     <w:p>
       <w:pPr>
-        <w:pStyle w:val="ListParagraph"/>
+        <w:pStyle w:val="PargrafodaLista"/>
         <w:numPr>
           <w:ilvl w:val="2"/>
           <w:numId w:val="6"/>
@@ -4388,7 +4414,7 @@
     </w:p>
     <w:p>
       <w:pPr>
-        <w:pStyle w:val="ListParagraph"/>
+        <w:pStyle w:val="PargrafodaLista"/>
         <w:numPr>
           <w:ilvl w:val="2"/>
           <w:numId w:val="6"/>
@@ -4407,7 +4433,7 @@
     </w:p>
     <w:p>
       <w:pPr>
-        <w:pStyle w:val="ListParagraph"/>
+        <w:pStyle w:val="PargrafodaLista"/>
         <w:numPr>
           <w:ilvl w:val="1"/>
           <w:numId w:val="6"/>
@@ -4427,7 +4453,7 @@
     </w:p>
     <w:p>
       <w:pPr>
-        <w:pStyle w:val="ListParagraph"/>
+        <w:pStyle w:val="PargrafodaLista"/>
         <w:numPr>
           <w:ilvl w:val="0"/>
           <w:numId w:val="6"/>
@@ -4448,7 +4474,7 @@
     </w:p>
     <w:p>
       <w:pPr>
-        <w:pStyle w:val="ListParagraph"/>
+        <w:pStyle w:val="PargrafodaLista"/>
         <w:numPr>
           <w:ilvl w:val="1"/>
           <w:numId w:val="6"/>
@@ -4467,7 +4493,7 @@
     </w:p>
     <w:p>
       <w:pPr>
-        <w:pStyle w:val="ListParagraph"/>
+        <w:pStyle w:val="PargrafodaLista"/>
         <w:numPr>
           <w:ilvl w:val="1"/>
           <w:numId w:val="6"/>
@@ -4510,7 +4536,7 @@
     </w:p>
     <w:p>
       <w:pPr>
-        <w:pStyle w:val="ListParagraph"/>
+        <w:pStyle w:val="PargrafodaLista"/>
         <w:numPr>
           <w:ilvl w:val="1"/>
           <w:numId w:val="6"/>
@@ -4541,7 +4567,7 @@
     </w:p>
     <w:p>
       <w:pPr>
-        <w:pStyle w:val="ListParagraph"/>
+        <w:pStyle w:val="PargrafodaLista"/>
         <w:numPr>
           <w:ilvl w:val="1"/>
           <w:numId w:val="6"/>
@@ -4561,7 +4587,7 @@
     </w:p>
     <w:p>
       <w:pPr>
-        <w:pStyle w:val="ListParagraph"/>
+        <w:pStyle w:val="PargrafodaLista"/>
         <w:numPr>
           <w:ilvl w:val="0"/>
           <w:numId w:val="6"/>
@@ -4582,7 +4608,7 @@
     </w:p>
     <w:p>
       <w:pPr>
-        <w:pStyle w:val="ListParagraph"/>
+        <w:pStyle w:val="PargrafodaLista"/>
         <w:numPr>
           <w:ilvl w:val="1"/>
           <w:numId w:val="6"/>
@@ -4620,7 +4646,7 @@
     </w:p>
     <w:p>
       <w:pPr>
-        <w:pStyle w:val="ListParagraph"/>
+        <w:pStyle w:val="PargrafodaLista"/>
         <w:numPr>
           <w:ilvl w:val="1"/>
           <w:numId w:val="6"/>
@@ -4652,7 +4678,7 @@
     </w:p>
     <w:p>
       <w:pPr>
-        <w:pStyle w:val="ListParagraph"/>
+        <w:pStyle w:val="PargrafodaLista"/>
         <w:numPr>
           <w:ilvl w:val="1"/>
           <w:numId w:val="6"/>
@@ -4684,7 +4710,7 @@
     </w:p>
     <w:p>
       <w:pPr>
-        <w:pStyle w:val="ListParagraph"/>
+        <w:pStyle w:val="PargrafodaLista"/>
         <w:numPr>
           <w:ilvl w:val="1"/>
           <w:numId w:val="6"/>
@@ -4704,7 +4730,7 @@
     </w:p>
     <w:p>
       <w:pPr>
-        <w:pStyle w:val="ListParagraph"/>
+        <w:pStyle w:val="PargrafodaLista"/>
         <w:numPr>
           <w:ilvl w:val="1"/>
           <w:numId w:val="6"/>
@@ -4724,7 +4750,7 @@
     </w:p>
     <w:p>
       <w:pPr>
-        <w:pStyle w:val="ListParagraph"/>
+        <w:pStyle w:val="PargrafodaLista"/>
         <w:numPr>
           <w:ilvl w:val="0"/>
           <w:numId w:val="6"/>
@@ -4745,7 +4771,7 @@
     </w:p>
     <w:p>
       <w:pPr>
-        <w:pStyle w:val="ListParagraph"/>
+        <w:pStyle w:val="PargrafodaLista"/>
         <w:numPr>
           <w:ilvl w:val="1"/>
           <w:numId w:val="6"/>
@@ -4771,7 +4797,7 @@
     </w:p>
     <w:p>
       <w:pPr>
-        <w:pStyle w:val="ListParagraph"/>
+        <w:pStyle w:val="PargrafodaLista"/>
         <w:numPr>
           <w:ilvl w:val="2"/>
           <w:numId w:val="6"/>
@@ -4797,7 +4823,7 @@
     </w:p>
     <w:p>
       <w:pPr>
-        <w:pStyle w:val="ListParagraph"/>
+        <w:pStyle w:val="PargrafodaLista"/>
         <w:numPr>
           <w:ilvl w:val="3"/>
           <w:numId w:val="6"/>
@@ -4816,7 +4842,7 @@
     </w:p>
     <w:p>
       <w:pPr>
-        <w:pStyle w:val="ListParagraph"/>
+        <w:pStyle w:val="PargrafodaLista"/>
         <w:numPr>
           <w:ilvl w:val="3"/>
           <w:numId w:val="6"/>
@@ -4835,7 +4861,7 @@
     </w:p>
     <w:p>
       <w:pPr>
-        <w:pStyle w:val="ListParagraph"/>
+        <w:pStyle w:val="PargrafodaLista"/>
         <w:numPr>
           <w:ilvl w:val="3"/>
           <w:numId w:val="6"/>
@@ -4854,7 +4880,7 @@
     </w:p>
     <w:p>
       <w:pPr>
-        <w:pStyle w:val="ListParagraph"/>
+        <w:pStyle w:val="PargrafodaLista"/>
         <w:numPr>
           <w:ilvl w:val="3"/>
           <w:numId w:val="6"/>
@@ -4873,7 +4899,7 @@
     </w:p>
     <w:p>
       <w:pPr>
-        <w:pStyle w:val="ListParagraph"/>
+        <w:pStyle w:val="PargrafodaLista"/>
         <w:numPr>
           <w:ilvl w:val="3"/>
           <w:numId w:val="6"/>
@@ -4892,7 +4918,7 @@
     </w:p>
     <w:p>
       <w:pPr>
-        <w:pStyle w:val="ListParagraph"/>
+        <w:pStyle w:val="PargrafodaLista"/>
         <w:numPr>
           <w:ilvl w:val="2"/>
           <w:numId w:val="6"/>
@@ -4935,7 +4961,7 @@
     </w:p>
     <w:p>
       <w:pPr>
-        <w:pStyle w:val="ListParagraph"/>
+        <w:pStyle w:val="PargrafodaLista"/>
         <w:numPr>
           <w:ilvl w:val="1"/>
           <w:numId w:val="6"/>
@@ -4966,7 +4992,7 @@
     </w:p>
     <w:p>
       <w:pPr>
-        <w:pStyle w:val="ListParagraph"/>
+        <w:pStyle w:val="PargrafodaLista"/>
         <w:numPr>
           <w:ilvl w:val="1"/>
           <w:numId w:val="6"/>
@@ -4985,7 +5011,7 @@
     </w:p>
     <w:p>
       <w:pPr>
-        <w:pStyle w:val="ListParagraph"/>
+        <w:pStyle w:val="PargrafodaLista"/>
         <w:numPr>
           <w:ilvl w:val="1"/>
           <w:numId w:val="6"/>
@@ -5005,7 +5031,7 @@
     </w:p>
     <w:p>
       <w:pPr>
-        <w:pStyle w:val="ListParagraph"/>
+        <w:pStyle w:val="PargrafodaLista"/>
         <w:numPr>
           <w:ilvl w:val="0"/>
           <w:numId w:val="6"/>
@@ -5026,7 +5052,7 @@
     </w:p>
     <w:p>
       <w:pPr>
-        <w:pStyle w:val="ListParagraph"/>
+        <w:pStyle w:val="PargrafodaLista"/>
         <w:numPr>
           <w:ilvl w:val="1"/>
           <w:numId w:val="6"/>
@@ -5063,7 +5089,7 @@
     </w:p>
     <w:p>
       <w:pPr>
-        <w:pStyle w:val="ListParagraph"/>
+        <w:pStyle w:val="PargrafodaLista"/>
         <w:numPr>
           <w:ilvl w:val="1"/>
           <w:numId w:val="6"/>
@@ -5118,7 +5144,7 @@
     </w:p>
     <w:p>
       <w:pPr>
-        <w:pStyle w:val="ListParagraph"/>
+        <w:pStyle w:val="PargrafodaLista"/>
         <w:numPr>
           <w:ilvl w:val="1"/>
           <w:numId w:val="6"/>
@@ -5161,7 +5187,7 @@
     </w:p>
     <w:p>
       <w:pPr>
-        <w:pStyle w:val="ListParagraph"/>
+        <w:pStyle w:val="PargrafodaLista"/>
         <w:numPr>
           <w:ilvl w:val="2"/>
           <w:numId w:val="6"/>
@@ -5205,7 +5231,7 @@
     </w:p>
     <w:p>
       <w:pPr>
-        <w:pStyle w:val="ListParagraph"/>
+        <w:pStyle w:val="PargrafodaLista"/>
         <w:numPr>
           <w:ilvl w:val="2"/>
           <w:numId w:val="6"/>
@@ -5243,7 +5269,7 @@
     </w:p>
     <w:p>
       <w:pPr>
-        <w:pStyle w:val="ListParagraph"/>
+        <w:pStyle w:val="PargrafodaLista"/>
         <w:numPr>
           <w:ilvl w:val="1"/>
           <w:numId w:val="6"/>
@@ -5274,7 +5300,7 @@
     </w:p>
     <w:p>
       <w:pPr>
-        <w:pStyle w:val="ListParagraph"/>
+        <w:pStyle w:val="PargrafodaLista"/>
         <w:numPr>
           <w:ilvl w:val="2"/>
           <w:numId w:val="6"/>
@@ -5318,7 +5344,7 @@
     </w:p>
     <w:p>
       <w:pPr>
-        <w:pStyle w:val="ListParagraph"/>
+        <w:pStyle w:val="PargrafodaLista"/>
         <w:numPr>
           <w:ilvl w:val="2"/>
           <w:numId w:val="6"/>
@@ -5337,7 +5363,7 @@
     </w:p>
     <w:p>
       <w:pPr>
-        <w:pStyle w:val="ListParagraph"/>
+        <w:pStyle w:val="PargrafodaLista"/>
         <w:numPr>
           <w:ilvl w:val="2"/>
           <w:numId w:val="6"/>
@@ -5375,7 +5401,7 @@
     </w:p>
     <w:p>
       <w:pPr>
-        <w:pStyle w:val="ListParagraph"/>
+        <w:pStyle w:val="PargrafodaLista"/>
         <w:numPr>
           <w:ilvl w:val="1"/>
           <w:numId w:val="6"/>
@@ -5394,7 +5420,7 @@
     </w:p>
     <w:p>
       <w:pPr>
-        <w:pStyle w:val="ListParagraph"/>
+        <w:pStyle w:val="PargrafodaLista"/>
         <w:numPr>
           <w:ilvl w:val="0"/>
           <w:numId w:val="6"/>
@@ -5422,7 +5448,7 @@
     </w:p>
     <w:p>
       <w:pPr>
-        <w:pStyle w:val="ListParagraph"/>
+        <w:pStyle w:val="PargrafodaLista"/>
         <w:numPr>
           <w:ilvl w:val="1"/>
           <w:numId w:val="6"/>
@@ -5485,7 +5511,7 @@
     </w:p>
     <w:p>
       <w:pPr>
-        <w:pStyle w:val="ListParagraph"/>
+        <w:pStyle w:val="PargrafodaLista"/>
         <w:numPr>
           <w:ilvl w:val="0"/>
           <w:numId w:val="6"/>
@@ -5506,7 +5532,7 @@
     </w:p>
     <w:p>
       <w:pPr>
-        <w:pStyle w:val="ListParagraph"/>
+        <w:pStyle w:val="PargrafodaLista"/>
         <w:numPr>
           <w:ilvl w:val="1"/>
           <w:numId w:val="6"/>
@@ -5531,7 +5557,7 @@
     </w:p>
     <w:p>
       <w:pPr>
-        <w:pStyle w:val="ListParagraph"/>
+        <w:pStyle w:val="PargrafodaLista"/>
         <w:numPr>
           <w:ilvl w:val="2"/>
           <w:numId w:val="6"/>
@@ -5556,7 +5582,7 @@
     </w:p>
     <w:p>
       <w:pPr>
-        <w:pStyle w:val="ListParagraph"/>
+        <w:pStyle w:val="PargrafodaLista"/>
         <w:numPr>
           <w:ilvl w:val="3"/>
           <w:numId w:val="6"/>
@@ -5575,7 +5601,7 @@
     </w:p>
     <w:p>
       <w:pPr>
-        <w:pStyle w:val="ListParagraph"/>
+        <w:pStyle w:val="PargrafodaLista"/>
         <w:numPr>
           <w:ilvl w:val="3"/>
           <w:numId w:val="6"/>
@@ -5594,7 +5620,7 @@
     </w:p>
     <w:p>
       <w:pPr>
-        <w:pStyle w:val="ListParagraph"/>
+        <w:pStyle w:val="PargrafodaLista"/>
         <w:numPr>
           <w:ilvl w:val="3"/>
           <w:numId w:val="6"/>
@@ -5613,7 +5639,7 @@
     </w:p>
     <w:p>
       <w:pPr>
-        <w:pStyle w:val="ListParagraph"/>
+        <w:pStyle w:val="PargrafodaLista"/>
         <w:numPr>
           <w:ilvl w:val="3"/>
           <w:numId w:val="6"/>
@@ -5632,7 +5658,7 @@
     </w:p>
     <w:p>
       <w:pPr>
-        <w:pStyle w:val="ListParagraph"/>
+        <w:pStyle w:val="PargrafodaLista"/>
         <w:numPr>
           <w:ilvl w:val="3"/>
           <w:numId w:val="6"/>
@@ -5651,7 +5677,7 @@
     </w:p>
     <w:p>
       <w:pPr>
-        <w:pStyle w:val="ListParagraph"/>
+        <w:pStyle w:val="PargrafodaLista"/>
         <w:numPr>
           <w:ilvl w:val="2"/>
           <w:numId w:val="6"/>
@@ -5706,7 +5732,7 @@
     </w:p>
     <w:p>
       <w:pPr>
-        <w:pStyle w:val="ListParagraph"/>
+        <w:pStyle w:val="PargrafodaLista"/>
         <w:numPr>
           <w:ilvl w:val="1"/>
           <w:numId w:val="6"/>
@@ -5725,7 +5751,7 @@
     </w:p>
     <w:p>
       <w:pPr>
-        <w:pStyle w:val="ListParagraph"/>
+        <w:pStyle w:val="PargrafodaLista"/>
         <w:numPr>
           <w:ilvl w:val="0"/>
           <w:numId w:val="6"/>
@@ -5747,7 +5773,7 @@
     </w:p>
     <w:p>
       <w:pPr>
-        <w:pStyle w:val="ListParagraph"/>
+        <w:pStyle w:val="PargrafodaLista"/>
         <w:numPr>
           <w:ilvl w:val="1"/>
           <w:numId w:val="6"/>
@@ -5773,7 +5799,7 @@
     </w:p>
     <w:p>
       <w:pPr>
-        <w:pStyle w:val="ListParagraph"/>
+        <w:pStyle w:val="PargrafodaLista"/>
         <w:numPr>
           <w:ilvl w:val="2"/>
           <w:numId w:val="6"/>
@@ -5840,7 +5866,7 @@
     </w:p>
     <w:p>
       <w:pPr>
-        <w:pStyle w:val="ListParagraph"/>
+        <w:pStyle w:val="PargrafodaLista"/>
         <w:numPr>
           <w:ilvl w:val="2"/>
           <w:numId w:val="6"/>
@@ -5877,7 +5903,7 @@
     </w:p>
     <w:p>
       <w:pPr>
-        <w:pStyle w:val="ListParagraph"/>
+        <w:pStyle w:val="PargrafodaLista"/>
         <w:numPr>
           <w:ilvl w:val="2"/>
           <w:numId w:val="6"/>
@@ -5908,7 +5934,7 @@
     </w:p>
     <w:p>
       <w:pPr>
-        <w:pStyle w:val="ListParagraph"/>
+        <w:pStyle w:val="PargrafodaLista"/>
         <w:numPr>
           <w:ilvl w:val="2"/>
           <w:numId w:val="6"/>
@@ -5927,7 +5953,7 @@
     </w:p>
     <w:p>
       <w:pPr>
-        <w:pStyle w:val="ListParagraph"/>
+        <w:pStyle w:val="PargrafodaLista"/>
         <w:numPr>
           <w:ilvl w:val="2"/>
           <w:numId w:val="6"/>
@@ -5946,7 +5972,7 @@
     </w:p>
     <w:p>
       <w:pPr>
-        <w:pStyle w:val="Heading1"/>
+        <w:pStyle w:val="Cabealho1"/>
         <w:numPr>
           <w:ilvl w:val="1"/>
           <w:numId w:val="3"/>
@@ -6042,7 +6068,7 @@
     </w:p>
     <w:p>
       <w:pPr>
-        <w:pStyle w:val="ListParagraph"/>
+        <w:pStyle w:val="PargrafodaLista"/>
         <w:numPr>
           <w:ilvl w:val="0"/>
           <w:numId w:val="7"/>
@@ -6063,7 +6089,7 @@
     </w:p>
     <w:p>
       <w:pPr>
-        <w:pStyle w:val="ListParagraph"/>
+        <w:pStyle w:val="PargrafodaLista"/>
         <w:numPr>
           <w:ilvl w:val="1"/>
           <w:numId w:val="7"/>
@@ -6120,7 +6146,7 @@
     </w:p>
     <w:p>
       <w:pPr>
-        <w:pStyle w:val="ListParagraph"/>
+        <w:pStyle w:val="PargrafodaLista"/>
         <w:numPr>
           <w:ilvl w:val="2"/>
           <w:numId w:val="7"/>
@@ -6145,7 +6171,7 @@
     </w:p>
     <w:p>
       <w:pPr>
-        <w:pStyle w:val="ListParagraph"/>
+        <w:pStyle w:val="PargrafodaLista"/>
         <w:numPr>
           <w:ilvl w:val="3"/>
           <w:numId w:val="7"/>
@@ -6170,7 +6196,7 @@
     </w:p>
     <w:p>
       <w:pPr>
-        <w:pStyle w:val="ListParagraph"/>
+        <w:pStyle w:val="PargrafodaLista"/>
         <w:numPr>
           <w:ilvl w:val="4"/>
           <w:numId w:val="7"/>
@@ -6189,7 +6215,7 @@
     </w:p>
     <w:p>
       <w:pPr>
-        <w:pStyle w:val="ListParagraph"/>
+        <w:pStyle w:val="PargrafodaLista"/>
         <w:numPr>
           <w:ilvl w:val="4"/>
           <w:numId w:val="7"/>
@@ -6208,7 +6234,7 @@
     </w:p>
     <w:p>
       <w:pPr>
-        <w:pStyle w:val="ListParagraph"/>
+        <w:pStyle w:val="PargrafodaLista"/>
         <w:numPr>
           <w:ilvl w:val="4"/>
           <w:numId w:val="7"/>
@@ -6227,7 +6253,7 @@
     </w:p>
     <w:p>
       <w:pPr>
-        <w:pStyle w:val="ListParagraph"/>
+        <w:pStyle w:val="PargrafodaLista"/>
         <w:numPr>
           <w:ilvl w:val="4"/>
           <w:numId w:val="7"/>
@@ -6246,7 +6272,7 @@
     </w:p>
     <w:p>
       <w:pPr>
-        <w:pStyle w:val="ListParagraph"/>
+        <w:pStyle w:val="PargrafodaLista"/>
         <w:numPr>
           <w:ilvl w:val="4"/>
           <w:numId w:val="7"/>
@@ -6265,7 +6291,7 @@
     </w:p>
     <w:p>
       <w:pPr>
-        <w:pStyle w:val="ListParagraph"/>
+        <w:pStyle w:val="PargrafodaLista"/>
         <w:numPr>
           <w:ilvl w:val="4"/>
           <w:numId w:val="7"/>
@@ -6284,7 +6310,7 @@
     </w:p>
     <w:p>
       <w:pPr>
-        <w:pStyle w:val="ListParagraph"/>
+        <w:pStyle w:val="PargrafodaLista"/>
         <w:numPr>
           <w:ilvl w:val="3"/>
           <w:numId w:val="7"/>
@@ -6304,7 +6330,7 @@
     </w:p>
     <w:p>
       <w:pPr>
-        <w:pStyle w:val="ListParagraph"/>
+        <w:pStyle w:val="PargrafodaLista"/>
         <w:spacing w:line="360" w:lineRule="auto"/>
         <w:ind w:left="3228"/>
         <w:rPr>
@@ -6314,7 +6340,7 @@
     </w:p>
     <w:p>
       <w:pPr>
-        <w:pStyle w:val="ListParagraph"/>
+        <w:pStyle w:val="PargrafodaLista"/>
         <w:spacing w:line="360" w:lineRule="auto"/>
         <w:ind w:left="3228"/>
         <w:rPr>
@@ -6325,7 +6351,7 @@
     </w:p>
     <w:p>
       <w:pPr>
-        <w:pStyle w:val="ListParagraph"/>
+        <w:pStyle w:val="PargrafodaLista"/>
         <w:numPr>
           <w:ilvl w:val="0"/>
           <w:numId w:val="7"/>
@@ -6347,7 +6373,7 @@
     </w:p>
     <w:p>
       <w:pPr>
-        <w:pStyle w:val="ListParagraph"/>
+        <w:pStyle w:val="PargrafodaLista"/>
         <w:numPr>
           <w:ilvl w:val="1"/>
           <w:numId w:val="7"/>
@@ -6414,7 +6440,7 @@
     </w:p>
     <w:p>
       <w:pPr>
-        <w:pStyle w:val="ListParagraph"/>
+        <w:pStyle w:val="PargrafodaLista"/>
         <w:numPr>
           <w:ilvl w:val="1"/>
           <w:numId w:val="7"/>
@@ -6457,7 +6483,7 @@
     </w:p>
     <w:p>
       <w:pPr>
-        <w:pStyle w:val="ListParagraph"/>
+        <w:pStyle w:val="PargrafodaLista"/>
         <w:numPr>
           <w:ilvl w:val="0"/>
           <w:numId w:val="7"/>
@@ -6478,7 +6504,7 @@
     </w:p>
     <w:p>
       <w:pPr>
-        <w:pStyle w:val="ListParagraph"/>
+        <w:pStyle w:val="PargrafodaLista"/>
         <w:numPr>
           <w:ilvl w:val="1"/>
           <w:numId w:val="7"/>
@@ -6530,7 +6556,7 @@
     </w:p>
     <w:p>
       <w:pPr>
-        <w:pStyle w:val="ListParagraph"/>
+        <w:pStyle w:val="PargrafodaLista"/>
         <w:numPr>
           <w:ilvl w:val="1"/>
           <w:numId w:val="7"/>
@@ -6549,7 +6575,7 @@
     </w:p>
     <w:p>
       <w:pPr>
-        <w:pStyle w:val="ListParagraph"/>
+        <w:pStyle w:val="PargrafodaLista"/>
         <w:numPr>
           <w:ilvl w:val="1"/>
           <w:numId w:val="7"/>
@@ -6580,7 +6606,7 @@
     </w:p>
     <w:p>
       <w:pPr>
-        <w:pStyle w:val="ListParagraph"/>
+        <w:pStyle w:val="PargrafodaLista"/>
         <w:numPr>
           <w:ilvl w:val="1"/>
           <w:numId w:val="7"/>
@@ -6611,7 +6637,7 @@
     </w:p>
     <w:p>
       <w:pPr>
-        <w:pStyle w:val="ListParagraph"/>
+        <w:pStyle w:val="PargrafodaLista"/>
         <w:numPr>
           <w:ilvl w:val="1"/>
           <w:numId w:val="7"/>
@@ -6631,7 +6657,7 @@
     </w:p>
     <w:p>
       <w:pPr>
-        <w:pStyle w:val="ListParagraph"/>
+        <w:pStyle w:val="PargrafodaLista"/>
         <w:numPr>
           <w:ilvl w:val="0"/>
           <w:numId w:val="7"/>
@@ -6652,7 +6678,7 @@
     </w:p>
     <w:p>
       <w:pPr>
-        <w:pStyle w:val="ListParagraph"/>
+        <w:pStyle w:val="PargrafodaLista"/>
         <w:numPr>
           <w:ilvl w:val="1"/>
           <w:numId w:val="7"/>
@@ -6690,7 +6716,7 @@
     </w:p>
     <w:p>
       <w:pPr>
-        <w:pStyle w:val="ListParagraph"/>
+        <w:pStyle w:val="PargrafodaLista"/>
         <w:numPr>
           <w:ilvl w:val="1"/>
           <w:numId w:val="7"/>
@@ -6722,7 +6748,7 @@
     </w:p>
     <w:p>
       <w:pPr>
-        <w:pStyle w:val="ListParagraph"/>
+        <w:pStyle w:val="PargrafodaLista"/>
         <w:numPr>
           <w:ilvl w:val="1"/>
           <w:numId w:val="7"/>
@@ -6754,7 +6780,7 @@
     </w:p>
     <w:p>
       <w:pPr>
-        <w:pStyle w:val="ListParagraph"/>
+        <w:pStyle w:val="PargrafodaLista"/>
         <w:numPr>
           <w:ilvl w:val="1"/>
           <w:numId w:val="7"/>
@@ -6792,7 +6818,7 @@
     </w:p>
     <w:p>
       <w:pPr>
-        <w:pStyle w:val="ListParagraph"/>
+        <w:pStyle w:val="PargrafodaLista"/>
         <w:numPr>
           <w:ilvl w:val="1"/>
           <w:numId w:val="7"/>
@@ -6818,7 +6844,7 @@
     </w:p>
     <w:p>
       <w:pPr>
-        <w:pStyle w:val="ListParagraph"/>
+        <w:pStyle w:val="PargrafodaLista"/>
         <w:numPr>
           <w:ilvl w:val="0"/>
           <w:numId w:val="7"/>
@@ -6839,7 +6865,7 @@
     </w:p>
     <w:p>
       <w:pPr>
-        <w:pStyle w:val="ListParagraph"/>
+        <w:pStyle w:val="PargrafodaLista"/>
         <w:numPr>
           <w:ilvl w:val="1"/>
           <w:numId w:val="7"/>
@@ -6865,7 +6891,7 @@
     </w:p>
     <w:p>
       <w:pPr>
-        <w:pStyle w:val="ListParagraph"/>
+        <w:pStyle w:val="PargrafodaLista"/>
         <w:numPr>
           <w:ilvl w:val="2"/>
           <w:numId w:val="7"/>
@@ -6891,7 +6917,7 @@
     </w:p>
     <w:p>
       <w:pPr>
-        <w:pStyle w:val="ListParagraph"/>
+        <w:pStyle w:val="PargrafodaLista"/>
         <w:numPr>
           <w:ilvl w:val="3"/>
           <w:numId w:val="7"/>
@@ -6910,7 +6936,7 @@
     </w:p>
     <w:p>
       <w:pPr>
-        <w:pStyle w:val="ListParagraph"/>
+        <w:pStyle w:val="PargrafodaLista"/>
         <w:numPr>
           <w:ilvl w:val="3"/>
           <w:numId w:val="7"/>
@@ -6929,7 +6955,7 @@
     </w:p>
     <w:p>
       <w:pPr>
-        <w:pStyle w:val="ListParagraph"/>
+        <w:pStyle w:val="PargrafodaLista"/>
         <w:numPr>
           <w:ilvl w:val="3"/>
           <w:numId w:val="7"/>
@@ -6948,7 +6974,7 @@
     </w:p>
     <w:p>
       <w:pPr>
-        <w:pStyle w:val="ListParagraph"/>
+        <w:pStyle w:val="PargrafodaLista"/>
         <w:numPr>
           <w:ilvl w:val="3"/>
           <w:numId w:val="7"/>
@@ -6967,7 +6993,7 @@
     </w:p>
     <w:p>
       <w:pPr>
-        <w:pStyle w:val="ListParagraph"/>
+        <w:pStyle w:val="PargrafodaLista"/>
         <w:numPr>
           <w:ilvl w:val="3"/>
           <w:numId w:val="7"/>
@@ -6986,7 +7012,7 @@
     </w:p>
     <w:p>
       <w:pPr>
-        <w:pStyle w:val="ListParagraph"/>
+        <w:pStyle w:val="PargrafodaLista"/>
         <w:numPr>
           <w:ilvl w:val="2"/>
           <w:numId w:val="7"/>
@@ -7012,7 +7038,7 @@
     </w:p>
     <w:p>
       <w:pPr>
-        <w:pStyle w:val="ListParagraph"/>
+        <w:pStyle w:val="PargrafodaLista"/>
         <w:numPr>
           <w:ilvl w:val="1"/>
           <w:numId w:val="7"/>
@@ -7037,7 +7063,7 @@
     </w:p>
     <w:p>
       <w:pPr>
-        <w:pStyle w:val="ListParagraph"/>
+        <w:pStyle w:val="PargrafodaLista"/>
         <w:numPr>
           <w:ilvl w:val="1"/>
           <w:numId w:val="7"/>
@@ -7056,7 +7082,7 @@
     </w:p>
     <w:p>
       <w:pPr>
-        <w:pStyle w:val="ListParagraph"/>
+        <w:pStyle w:val="PargrafodaLista"/>
         <w:numPr>
           <w:ilvl w:val="1"/>
           <w:numId w:val="7"/>
@@ -7075,7 +7101,7 @@
     </w:p>
     <w:p>
       <w:pPr>
-        <w:pStyle w:val="ListParagraph"/>
+        <w:pStyle w:val="PargrafodaLista"/>
         <w:numPr>
           <w:ilvl w:val="0"/>
           <w:numId w:val="7"/>
@@ -7103,7 +7129,7 @@
     </w:p>
     <w:p>
       <w:pPr>
-        <w:pStyle w:val="ListParagraph"/>
+        <w:pStyle w:val="PargrafodaLista"/>
         <w:numPr>
           <w:ilvl w:val="1"/>
           <w:numId w:val="7"/>
@@ -7122,7 +7148,7 @@
     </w:p>
     <w:p>
       <w:pPr>
-        <w:pStyle w:val="ListParagraph"/>
+        <w:pStyle w:val="PargrafodaLista"/>
         <w:numPr>
           <w:ilvl w:val="1"/>
           <w:numId w:val="7"/>
@@ -7153,7 +7179,7 @@
     </w:p>
     <w:p>
       <w:pPr>
-        <w:pStyle w:val="ListParagraph"/>
+        <w:pStyle w:val="PargrafodaLista"/>
         <w:numPr>
           <w:ilvl w:val="1"/>
           <w:numId w:val="7"/>
@@ -7184,7 +7210,7 @@
     </w:p>
     <w:p>
       <w:pPr>
-        <w:pStyle w:val="ListParagraph"/>
+        <w:pStyle w:val="PargrafodaLista"/>
         <w:numPr>
           <w:ilvl w:val="2"/>
           <w:numId w:val="7"/>
@@ -7222,7 +7248,7 @@
     </w:p>
     <w:p>
       <w:pPr>
-        <w:pStyle w:val="ListParagraph"/>
+        <w:pStyle w:val="PargrafodaLista"/>
         <w:numPr>
           <w:ilvl w:val="2"/>
           <w:numId w:val="7"/>
@@ -7260,7 +7286,7 @@
     </w:p>
     <w:p>
       <w:pPr>
-        <w:pStyle w:val="ListParagraph"/>
+        <w:pStyle w:val="PargrafodaLista"/>
         <w:numPr>
           <w:ilvl w:val="1"/>
           <w:numId w:val="7"/>
@@ -7280,7 +7306,7 @@
     </w:p>
     <w:p>
       <w:pPr>
-        <w:pStyle w:val="ListParagraph"/>
+        <w:pStyle w:val="PargrafodaLista"/>
         <w:numPr>
           <w:ilvl w:val="2"/>
           <w:numId w:val="7"/>
@@ -7312,7 +7338,7 @@
     </w:p>
     <w:p>
       <w:pPr>
-        <w:pStyle w:val="ListParagraph"/>
+        <w:pStyle w:val="PargrafodaLista"/>
         <w:numPr>
           <w:ilvl w:val="2"/>
           <w:numId w:val="7"/>
@@ -7332,7 +7358,7 @@
     </w:p>
     <w:p>
       <w:pPr>
-        <w:pStyle w:val="ListParagraph"/>
+        <w:pStyle w:val="PargrafodaLista"/>
         <w:numPr>
           <w:ilvl w:val="2"/>
           <w:numId w:val="7"/>
@@ -7364,7 +7390,7 @@
     </w:p>
     <w:p>
       <w:pPr>
-        <w:pStyle w:val="ListParagraph"/>
+        <w:pStyle w:val="PargrafodaLista"/>
         <w:numPr>
           <w:ilvl w:val="1"/>
           <w:numId w:val="7"/>
@@ -7384,7 +7410,7 @@
     </w:p>
     <w:p>
       <w:pPr>
-        <w:pStyle w:val="ListParagraph"/>
+        <w:pStyle w:val="PargrafodaLista"/>
         <w:numPr>
           <w:ilvl w:val="0"/>
           <w:numId w:val="7"/>
@@ -7419,7 +7445,7 @@
     </w:p>
     <w:p>
       <w:pPr>
-        <w:pStyle w:val="ListParagraph"/>
+        <w:pStyle w:val="PargrafodaLista"/>
         <w:numPr>
           <w:ilvl w:val="1"/>
           <w:numId w:val="7"/>
@@ -7463,7 +7489,7 @@
     </w:p>
     <w:p>
       <w:pPr>
-        <w:pStyle w:val="ListParagraph"/>
+        <w:pStyle w:val="PargrafodaLista"/>
         <w:numPr>
           <w:ilvl w:val="0"/>
           <w:numId w:val="7"/>
@@ -7484,7 +7510,7 @@
     </w:p>
     <w:p>
       <w:pPr>
-        <w:pStyle w:val="ListParagraph"/>
+        <w:pStyle w:val="PargrafodaLista"/>
         <w:numPr>
           <w:ilvl w:val="1"/>
           <w:numId w:val="7"/>
@@ -7509,7 +7535,7 @@
     </w:p>
     <w:p>
       <w:pPr>
-        <w:pStyle w:val="ListParagraph"/>
+        <w:pStyle w:val="PargrafodaLista"/>
         <w:numPr>
           <w:ilvl w:val="2"/>
           <w:numId w:val="7"/>
@@ -7534,7 +7560,7 @@
     </w:p>
     <w:p>
       <w:pPr>
-        <w:pStyle w:val="ListParagraph"/>
+        <w:pStyle w:val="PargrafodaLista"/>
         <w:numPr>
           <w:ilvl w:val="3"/>
           <w:numId w:val="7"/>
@@ -7553,7 +7579,7 @@
     </w:p>
     <w:p>
       <w:pPr>
-        <w:pStyle w:val="ListParagraph"/>
+        <w:pStyle w:val="PargrafodaLista"/>
         <w:numPr>
           <w:ilvl w:val="3"/>
           <w:numId w:val="7"/>
@@ -7572,7 +7598,7 @@
     </w:p>
     <w:p>
       <w:pPr>
-        <w:pStyle w:val="ListParagraph"/>
+        <w:pStyle w:val="PargrafodaLista"/>
         <w:numPr>
           <w:ilvl w:val="3"/>
           <w:numId w:val="7"/>
@@ -7591,7 +7617,7 @@
     </w:p>
     <w:p>
       <w:pPr>
-        <w:pStyle w:val="ListParagraph"/>
+        <w:pStyle w:val="PargrafodaLista"/>
         <w:numPr>
           <w:ilvl w:val="3"/>
           <w:numId w:val="7"/>
@@ -7610,7 +7636,7 @@
     </w:p>
     <w:p>
       <w:pPr>
-        <w:pStyle w:val="ListParagraph"/>
+        <w:pStyle w:val="PargrafodaLista"/>
         <w:numPr>
           <w:ilvl w:val="3"/>
           <w:numId w:val="7"/>
@@ -7630,7 +7656,7 @@
     </w:p>
     <w:p>
       <w:pPr>
-        <w:pStyle w:val="ListParagraph"/>
+        <w:pStyle w:val="PargrafodaLista"/>
         <w:numPr>
           <w:ilvl w:val="3"/>
           <w:numId w:val="7"/>
@@ -7649,7 +7675,7 @@
     </w:p>
     <w:p>
       <w:pPr>
-        <w:pStyle w:val="ListParagraph"/>
+        <w:pStyle w:val="PargrafodaLista"/>
         <w:numPr>
           <w:ilvl w:val="2"/>
           <w:numId w:val="7"/>
@@ -7699,7 +7725,7 @@
     </w:p>
     <w:p>
       <w:pPr>
-        <w:pStyle w:val="ListParagraph"/>
+        <w:pStyle w:val="PargrafodaLista"/>
         <w:numPr>
           <w:ilvl w:val="1"/>
           <w:numId w:val="7"/>
@@ -7718,7 +7744,7 @@
     </w:p>
     <w:p>
       <w:pPr>
-        <w:pStyle w:val="ListParagraph"/>
+        <w:pStyle w:val="PargrafodaLista"/>
         <w:numPr>
           <w:ilvl w:val="0"/>
           <w:numId w:val="7"/>
@@ -7739,7 +7765,7 @@
     </w:p>
     <w:p>
       <w:pPr>
-        <w:pStyle w:val="ListParagraph"/>
+        <w:pStyle w:val="PargrafodaLista"/>
         <w:numPr>
           <w:ilvl w:val="1"/>
           <w:numId w:val="7"/>
@@ -7765,7 +7791,7 @@
     </w:p>
     <w:p>
       <w:pPr>
-        <w:pStyle w:val="ListParagraph"/>
+        <w:pStyle w:val="PargrafodaLista"/>
         <w:numPr>
           <w:ilvl w:val="2"/>
           <w:numId w:val="7"/>
@@ -7838,7 +7864,7 @@
     </w:p>
     <w:p>
       <w:pPr>
-        <w:pStyle w:val="ListParagraph"/>
+        <w:pStyle w:val="PargrafodaLista"/>
         <w:numPr>
           <w:ilvl w:val="2"/>
           <w:numId w:val="7"/>
@@ -7875,7 +7901,7 @@
     </w:p>
     <w:p>
       <w:pPr>
-        <w:pStyle w:val="ListParagraph"/>
+        <w:pStyle w:val="PargrafodaLista"/>
         <w:numPr>
           <w:ilvl w:val="2"/>
           <w:numId w:val="7"/>
@@ -7906,7 +7932,7 @@
     </w:p>
     <w:p>
       <w:pPr>
-        <w:pStyle w:val="ListParagraph"/>
+        <w:pStyle w:val="PargrafodaLista"/>
         <w:numPr>
           <w:ilvl w:val="2"/>
           <w:numId w:val="7"/>
@@ -7925,7 +7951,7 @@
     </w:p>
     <w:p>
       <w:pPr>
-        <w:pStyle w:val="ListParagraph"/>
+        <w:pStyle w:val="PargrafodaLista"/>
         <w:numPr>
           <w:ilvl w:val="2"/>
           <w:numId w:val="7"/>
@@ -7956,7 +7982,7 @@
     </w:p>
     <w:p>
       <w:pPr>
-        <w:pStyle w:val="ListParagraph"/>
+        <w:pStyle w:val="PargrafodaLista"/>
         <w:numPr>
           <w:ilvl w:val="0"/>
           <w:numId w:val="7"/>
@@ -7984,7 +8010,7 @@
     </w:p>
     <w:p>
       <w:pPr>
-        <w:pStyle w:val="ListParagraph"/>
+        <w:pStyle w:val="PargrafodaLista"/>
         <w:numPr>
           <w:ilvl w:val="1"/>
           <w:numId w:val="7"/>
@@ -8009,7 +8035,7 @@
     </w:p>
     <w:p>
       <w:pPr>
-        <w:pStyle w:val="ListParagraph"/>
+        <w:pStyle w:val="PargrafodaLista"/>
         <w:numPr>
           <w:ilvl w:val="2"/>
           <w:numId w:val="7"/>
@@ -8064,7 +8090,7 @@
     </w:p>
     <w:p>
       <w:pPr>
-        <w:pStyle w:val="ListParagraph"/>
+        <w:pStyle w:val="PargrafodaLista"/>
         <w:numPr>
           <w:ilvl w:val="2"/>
           <w:numId w:val="7"/>
@@ -8101,7 +8127,7 @@
     </w:p>
     <w:p>
       <w:pPr>
-        <w:pStyle w:val="ListParagraph"/>
+        <w:pStyle w:val="PargrafodaLista"/>
         <w:numPr>
           <w:ilvl w:val="2"/>
           <w:numId w:val="7"/>
@@ -8120,7 +8146,7 @@
     </w:p>
     <w:p>
       <w:pPr>
-        <w:pStyle w:val="ListParagraph"/>
+        <w:pStyle w:val="PargrafodaLista"/>
         <w:numPr>
           <w:ilvl w:val="2"/>
           <w:numId w:val="7"/>
@@ -8139,7 +8165,7 @@
     </w:p>
     <w:p>
       <w:pPr>
-        <w:pStyle w:val="Heading1"/>
+        <w:pStyle w:val="Cabealho1"/>
         <w:numPr>
           <w:ilvl w:val="0"/>
           <w:numId w:val="3"/>
@@ -8206,7 +8232,7 @@
     </w:p>
     <w:p>
       <w:pPr>
-        <w:pStyle w:val="Heading1"/>
+        <w:pStyle w:val="Cabealho1"/>
         <w:numPr>
           <w:ilvl w:val="0"/>
           <w:numId w:val="3"/>
@@ -8253,7 +8279,7 @@
     </w:p>
     <w:p>
       <w:pPr>
-        <w:pStyle w:val="Heading1"/>
+        <w:pStyle w:val="Cabealho1"/>
         <w:numPr>
           <w:ilvl w:val="0"/>
           <w:numId w:val="3"/>
@@ -8289,7 +8315,7 @@
     </w:p>
     <w:p>
       <w:pPr>
-        <w:pStyle w:val="ListParagraph"/>
+        <w:pStyle w:val="PargrafodaLista"/>
         <w:numPr>
           <w:ilvl w:val="0"/>
           <w:numId w:val="4"/>
@@ -8308,7 +8334,7 @@
     </w:p>
     <w:p>
       <w:pPr>
-        <w:pStyle w:val="ListParagraph"/>
+        <w:pStyle w:val="PargrafodaLista"/>
         <w:numPr>
           <w:ilvl w:val="0"/>
           <w:numId w:val="4"/>
@@ -8327,7 +8353,7 @@
     </w:p>
     <w:p>
       <w:pPr>
-        <w:pStyle w:val="ListParagraph"/>
+        <w:pStyle w:val="PargrafodaLista"/>
         <w:numPr>
           <w:ilvl w:val="0"/>
           <w:numId w:val="4"/>
@@ -8346,7 +8372,7 @@
     </w:p>
     <w:p>
       <w:pPr>
-        <w:pStyle w:val="ListParagraph"/>
+        <w:pStyle w:val="PargrafodaLista"/>
         <w:numPr>
           <w:ilvl w:val="0"/>
           <w:numId w:val="4"/>
@@ -8365,7 +8391,7 @@
     </w:p>
     <w:p>
       <w:pPr>
-        <w:pStyle w:val="ListParagraph"/>
+        <w:pStyle w:val="PargrafodaLista"/>
         <w:numPr>
           <w:ilvl w:val="0"/>
           <w:numId w:val="4"/>
@@ -8384,7 +8410,7 @@
     </w:p>
     <w:p>
       <w:pPr>
-        <w:pStyle w:val="ListParagraph"/>
+        <w:pStyle w:val="PargrafodaLista"/>
         <w:numPr>
           <w:ilvl w:val="0"/>
           <w:numId w:val="4"/>
@@ -8469,7 +8495,7 @@
 <w:ftr xmlns:wpc="http://schemas.microsoft.com/office/word/2010/wordprocessingCanvas" xmlns:mc="http://schemas.openxmlformats.org/markup-compatibility/2006" xmlns:o="urn:schemas-microsoft-com:office:office" xmlns:r="http://schemas.openxmlformats.org/officeDocument/2006/relationships" xmlns:m="http://schemas.openxmlformats.org/officeDocument/2006/math" xmlns:v="urn:schemas-microsoft-com:vml" xmlns:wp14="http://schemas.microsoft.com/office/word/2010/wordprocessingDrawing" xmlns:wp="http://schemas.openxmlformats.org/drawingml/2006/wordprocessingDrawing" xmlns:w10="urn:schemas-microsoft-com:office:word" xmlns:w="http://schemas.openxmlformats.org/wordprocessingml/2006/main" xmlns:w14="http://schemas.microsoft.com/office/word/2010/wordml" xmlns:w15="http://schemas.microsoft.com/office/word/2012/wordml" xmlns:wpg="http://schemas.microsoft.com/office/word/2010/wordprocessingGroup" xmlns:wpi="http://schemas.microsoft.com/office/word/2010/wordprocessingInk" xmlns:wne="http://schemas.microsoft.com/office/word/2006/wordml" xmlns:wps="http://schemas.microsoft.com/office/word/2010/wordprocessingShape" mc:Ignorable="w14 w15 wp14">
   <w:p>
     <w:pPr>
-      <w:pStyle w:val="Footer"/>
+      <w:pStyle w:val="Rodap"/>
     </w:pPr>
     <w:r>
       <w:t>Projeto Soft</w:t>
@@ -8480,7 +8506,7 @@
   </w:p>
   <w:p>
     <w:pPr>
-      <w:pStyle w:val="Footer"/>
+      <w:pStyle w:val="Rodap"/>
     </w:pPr>
     <w:sdt>
       <w:sdtPr>
@@ -8510,7 +8536,7 @@
 <w:ftr xmlns:wpc="http://schemas.microsoft.com/office/word/2010/wordprocessingCanvas" xmlns:mc="http://schemas.openxmlformats.org/markup-compatibility/2006" xmlns:o="urn:schemas-microsoft-com:office:office" xmlns:r="http://schemas.openxmlformats.org/officeDocument/2006/relationships" xmlns:m="http://schemas.openxmlformats.org/officeDocument/2006/math" xmlns:v="urn:schemas-microsoft-com:vml" xmlns:wp14="http://schemas.microsoft.com/office/word/2010/wordprocessingDrawing" xmlns:wp="http://schemas.openxmlformats.org/drawingml/2006/wordprocessingDrawing" xmlns:w10="urn:schemas-microsoft-com:office:word" xmlns:w="http://schemas.openxmlformats.org/wordprocessingml/2006/main" xmlns:w14="http://schemas.microsoft.com/office/word/2010/wordml" xmlns:w15="http://schemas.microsoft.com/office/word/2012/wordml" xmlns:wpg="http://schemas.microsoft.com/office/word/2010/wordprocessingGroup" xmlns:wpi="http://schemas.microsoft.com/office/word/2010/wordprocessingInk" xmlns:wne="http://schemas.microsoft.com/office/word/2006/wordml" xmlns:wps="http://schemas.microsoft.com/office/word/2010/wordprocessingShape" mc:Ignorable="w14 w15 wp14">
   <w:p>
     <w:pPr>
-      <w:pStyle w:val="Footer"/>
+      <w:pStyle w:val="Rodap"/>
     </w:pPr>
     <w:r>
       <w:t>Projeto Software 2013</w:t>
@@ -8524,7 +8550,7 @@
   </w:p>
   <w:p>
     <w:pPr>
-      <w:pStyle w:val="Footer"/>
+      <w:pStyle w:val="Rodap"/>
       <w:tabs>
         <w:tab w:val="clear" w:pos="4252"/>
       </w:tabs>
@@ -8554,7 +8580,7 @@
 <w:ftr xmlns:wpc="http://schemas.microsoft.com/office/word/2010/wordprocessingCanvas" xmlns:mc="http://schemas.openxmlformats.org/markup-compatibility/2006" xmlns:o="urn:schemas-microsoft-com:office:office" xmlns:r="http://schemas.openxmlformats.org/officeDocument/2006/relationships" xmlns:m="http://schemas.openxmlformats.org/officeDocument/2006/math" xmlns:v="urn:schemas-microsoft-com:vml" xmlns:wp14="http://schemas.microsoft.com/office/word/2010/wordprocessingDrawing" xmlns:wp="http://schemas.openxmlformats.org/drawingml/2006/wordprocessingDrawing" xmlns:w10="urn:schemas-microsoft-com:office:word" xmlns:w="http://schemas.openxmlformats.org/wordprocessingml/2006/main" xmlns:w14="http://schemas.microsoft.com/office/word/2010/wordml" xmlns:w15="http://schemas.microsoft.com/office/word/2012/wordml" xmlns:wpg="http://schemas.microsoft.com/office/word/2010/wordprocessingGroup" xmlns:wpi="http://schemas.microsoft.com/office/word/2010/wordprocessingInk" xmlns:wne="http://schemas.microsoft.com/office/word/2006/wordml" xmlns:wps="http://schemas.microsoft.com/office/word/2010/wordprocessingShape" mc:Ignorable="w14 w15 wp14">
   <w:p>
     <w:pPr>
-      <w:pStyle w:val="Footer"/>
+      <w:pStyle w:val="Rodap"/>
     </w:pPr>
     <w:r>
       <w:t>Projeto Software 2013</w:t>
@@ -8562,7 +8588,7 @@
   </w:p>
   <w:p>
     <w:pPr>
-      <w:pStyle w:val="Footer"/>
+      <w:pStyle w:val="Rodap"/>
     </w:pPr>
     <w:sdt>
       <w:sdtPr>
@@ -8613,7 +8639,7 @@
 <w:ftr xmlns:wpc="http://schemas.microsoft.com/office/word/2010/wordprocessingCanvas" xmlns:mc="http://schemas.openxmlformats.org/markup-compatibility/2006" xmlns:o="urn:schemas-microsoft-com:office:office" xmlns:r="http://schemas.openxmlformats.org/officeDocument/2006/relationships" xmlns:m="http://schemas.openxmlformats.org/officeDocument/2006/math" xmlns:v="urn:schemas-microsoft-com:vml" xmlns:wp14="http://schemas.microsoft.com/office/word/2010/wordprocessingDrawing" xmlns:wp="http://schemas.openxmlformats.org/drawingml/2006/wordprocessingDrawing" xmlns:w10="urn:schemas-microsoft-com:office:word" xmlns:w="http://schemas.openxmlformats.org/wordprocessingml/2006/main" xmlns:w14="http://schemas.microsoft.com/office/word/2010/wordml" xmlns:w15="http://schemas.microsoft.com/office/word/2012/wordml" xmlns:wpg="http://schemas.microsoft.com/office/word/2010/wordprocessingGroup" xmlns:wpi="http://schemas.microsoft.com/office/word/2010/wordprocessingInk" xmlns:wne="http://schemas.microsoft.com/office/word/2006/wordml" xmlns:wps="http://schemas.microsoft.com/office/word/2010/wordprocessingShape" mc:Ignorable="w14 w15 wp14">
   <w:p>
     <w:pPr>
-      <w:pStyle w:val="Footer"/>
+      <w:pStyle w:val="Rodap"/>
     </w:pPr>
     <w:r>
       <w:t>Projeto Software 2013</w:t>
@@ -8627,7 +8653,7 @@
   </w:p>
   <w:p>
     <w:pPr>
-      <w:pStyle w:val="Footer"/>
+      <w:pStyle w:val="Rodap"/>
       <w:tabs>
         <w:tab w:val="clear" w:pos="4252"/>
       </w:tabs>
@@ -8703,7 +8729,7 @@
 <w:hdr xmlns:wpc="http://schemas.microsoft.com/office/word/2010/wordprocessingCanvas" xmlns:mc="http://schemas.openxmlformats.org/markup-compatibility/2006" xmlns:o="urn:schemas-microsoft-com:office:office" xmlns:r="http://schemas.openxmlformats.org/officeDocument/2006/relationships" xmlns:m="http://schemas.openxmlformats.org/officeDocument/2006/math" xmlns:v="urn:schemas-microsoft-com:vml" xmlns:wp14="http://schemas.microsoft.com/office/word/2010/wordprocessingDrawing" xmlns:wp="http://schemas.openxmlformats.org/drawingml/2006/wordprocessingDrawing" xmlns:w10="urn:schemas-microsoft-com:office:word" xmlns:w="http://schemas.openxmlformats.org/wordprocessingml/2006/main" xmlns:w14="http://schemas.microsoft.com/office/word/2010/wordml" xmlns:w15="http://schemas.microsoft.com/office/word/2012/wordml" xmlns:wpg="http://schemas.microsoft.com/office/word/2010/wordprocessingGroup" xmlns:wpi="http://schemas.microsoft.com/office/word/2010/wordprocessingInk" xmlns:wne="http://schemas.microsoft.com/office/word/2006/wordml" xmlns:wps="http://schemas.microsoft.com/office/word/2010/wordprocessingShape" mc:Ignorable="w14 w15 wp14">
   <w:p>
     <w:pPr>
-      <w:pStyle w:val="Header"/>
+      <w:pStyle w:val="Cabealho"/>
       <w:rPr>
         <w:lang w:val="en-US"/>
       </w:rPr>
@@ -8814,7 +8840,7 @@
   </w:p>
   <w:p>
     <w:pPr>
-      <w:pStyle w:val="Header"/>
+      <w:pStyle w:val="Cabealho"/>
       <w:rPr>
         <w:lang w:val="en-US"/>
       </w:rPr>
@@ -8882,7 +8908,7 @@
 <w:hdr xmlns:wpc="http://schemas.microsoft.com/office/word/2010/wordprocessingCanvas" xmlns:mc="http://schemas.openxmlformats.org/markup-compatibility/2006" xmlns:o="urn:schemas-microsoft-com:office:office" xmlns:r="http://schemas.openxmlformats.org/officeDocument/2006/relationships" xmlns:m="http://schemas.openxmlformats.org/officeDocument/2006/math" xmlns:v="urn:schemas-microsoft-com:vml" xmlns:wp14="http://schemas.microsoft.com/office/word/2010/wordprocessingDrawing" xmlns:wp="http://schemas.openxmlformats.org/drawingml/2006/wordprocessingDrawing" xmlns:w10="urn:schemas-microsoft-com:office:word" xmlns:w="http://schemas.openxmlformats.org/wordprocessingml/2006/main" xmlns:w14="http://schemas.microsoft.com/office/word/2010/wordml" xmlns:w15="http://schemas.microsoft.com/office/word/2012/wordml" xmlns:wpg="http://schemas.microsoft.com/office/word/2010/wordprocessingGroup" xmlns:wpi="http://schemas.microsoft.com/office/word/2010/wordprocessingInk" xmlns:wne="http://schemas.microsoft.com/office/word/2006/wordml" xmlns:wps="http://schemas.microsoft.com/office/word/2010/wordprocessingShape" mc:Ignorable="w14 w15 wp14">
   <w:p>
     <w:pPr>
-      <w:pStyle w:val="Header"/>
+      <w:pStyle w:val="Cabealho"/>
       <w:rPr>
         <w:lang w:val="en-US"/>
       </w:rPr>
@@ -8993,7 +9019,7 @@
   </w:p>
   <w:p>
     <w:pPr>
-      <w:pStyle w:val="Header"/>
+      <w:pStyle w:val="Cabealho"/>
       <w:rPr>
         <w:lang w:val="en-US"/>
       </w:rPr>
@@ -10167,11 +10193,11 @@
     <w:qFormat/>
     <w:rsid w:val="00345E81"/>
   </w:style>
-  <w:style w:type="paragraph" w:styleId="Heading1">
+  <w:style w:type="paragraph" w:styleId="Cabealho1">
     <w:name w:val="heading 1"/>
     <w:basedOn w:val="Normal"/>
     <w:next w:val="Normal"/>
-    <w:link w:val="Heading1Char"/>
+    <w:link w:val="Cabealho1Carter"/>
     <w:uiPriority w:val="9"/>
     <w:qFormat/>
     <w:rsid w:val="00906D0A"/>
@@ -10190,11 +10216,11 @@
       <w:szCs w:val="28"/>
     </w:rPr>
   </w:style>
-  <w:style w:type="paragraph" w:styleId="Heading2">
+  <w:style w:type="paragraph" w:styleId="Cabealho2">
     <w:name w:val="heading 2"/>
     <w:basedOn w:val="Normal"/>
     <w:next w:val="Normal"/>
-    <w:link w:val="Heading2Char"/>
+    <w:link w:val="Cabealho2Carter"/>
     <w:uiPriority w:val="9"/>
     <w:unhideWhenUsed/>
     <w:qFormat/>
@@ -10214,13 +10240,13 @@
       <w:szCs w:val="26"/>
     </w:rPr>
   </w:style>
-  <w:style w:type="character" w:default="1" w:styleId="DefaultParagraphFont">
+  <w:style w:type="character" w:default="1" w:styleId="Tipodeletrapredefinidodopargrafo">
     <w:name w:val="Default Paragraph Font"/>
     <w:uiPriority w:val="1"/>
     <w:semiHidden/>
     <w:unhideWhenUsed/>
   </w:style>
-  <w:style w:type="table" w:default="1" w:styleId="TableNormal">
+  <w:style w:type="table" w:default="1" w:styleId="Tabelanormal">
     <w:name w:val="Normal Table"/>
     <w:uiPriority w:val="99"/>
     <w:semiHidden/>
@@ -10235,16 +10261,16 @@
       </w:tblCellMar>
     </w:tblPr>
   </w:style>
-  <w:style w:type="numbering" w:default="1" w:styleId="NoList">
+  <w:style w:type="numbering" w:default="1" w:styleId="Semlista">
     <w:name w:val="No List"/>
     <w:uiPriority w:val="99"/>
     <w:semiHidden/>
     <w:unhideWhenUsed/>
   </w:style>
-  <w:style w:type="paragraph" w:styleId="Header">
+  <w:style w:type="paragraph" w:styleId="Cabealho">
     <w:name w:val="header"/>
     <w:basedOn w:val="Normal"/>
-    <w:link w:val="HeaderChar"/>
+    <w:link w:val="CabealhoCarter"/>
     <w:uiPriority w:val="99"/>
     <w:unhideWhenUsed/>
     <w:rsid w:val="00042081"/>
@@ -10256,17 +10282,17 @@
       <w:spacing w:after="0" w:line="240" w:lineRule="auto"/>
     </w:pPr>
   </w:style>
-  <w:style w:type="character" w:customStyle="1" w:styleId="HeaderChar">
-    <w:name w:val="Header Char"/>
-    <w:basedOn w:val="DefaultParagraphFont"/>
-    <w:link w:val="Header"/>
+  <w:style w:type="character" w:customStyle="1" w:styleId="CabealhoCarter">
+    <w:name w:val="Cabeçalho Caráter"/>
+    <w:basedOn w:val="Tipodeletrapredefinidodopargrafo"/>
+    <w:link w:val="Cabealho"/>
     <w:uiPriority w:val="99"/>
     <w:rsid w:val="00042081"/>
   </w:style>
-  <w:style w:type="paragraph" w:styleId="Footer">
+  <w:style w:type="paragraph" w:styleId="Rodap">
     <w:name w:val="footer"/>
     <w:basedOn w:val="Normal"/>
-    <w:link w:val="FooterChar"/>
+    <w:link w:val="RodapCarter"/>
     <w:uiPriority w:val="99"/>
     <w:unhideWhenUsed/>
     <w:rsid w:val="00042081"/>
@@ -10278,16 +10304,16 @@
       <w:spacing w:after="0" w:line="240" w:lineRule="auto"/>
     </w:pPr>
   </w:style>
-  <w:style w:type="character" w:customStyle="1" w:styleId="FooterChar">
-    <w:name w:val="Footer Char"/>
-    <w:basedOn w:val="DefaultParagraphFont"/>
-    <w:link w:val="Footer"/>
+  <w:style w:type="character" w:customStyle="1" w:styleId="RodapCarter">
+    <w:name w:val="Rodapé Caráter"/>
+    <w:basedOn w:val="Tipodeletrapredefinidodopargrafo"/>
+    <w:link w:val="Rodap"/>
     <w:uiPriority w:val="99"/>
     <w:rsid w:val="00042081"/>
   </w:style>
-  <w:style w:type="character" w:styleId="PlaceholderText">
+  <w:style w:type="character" w:styleId="TextodoMarcadordePosio">
     <w:name w:val="Placeholder Text"/>
-    <w:basedOn w:val="DefaultParagraphFont"/>
+    <w:basedOn w:val="Tipodeletrapredefinidodopargrafo"/>
     <w:uiPriority w:val="99"/>
     <w:semiHidden/>
     <w:rsid w:val="009553EC"/>
@@ -10295,10 +10321,10 @@
       <w:color w:val="808080"/>
     </w:rPr>
   </w:style>
-  <w:style w:type="paragraph" w:styleId="BalloonText">
+  <w:style w:type="paragraph" w:styleId="Textodebalo">
     <w:name w:val="Balloon Text"/>
     <w:basedOn w:val="Normal"/>
-    <w:link w:val="BalloonTextChar"/>
+    <w:link w:val="TextodebaloCarter"/>
     <w:uiPriority w:val="99"/>
     <w:semiHidden/>
     <w:unhideWhenUsed/>
@@ -10312,10 +10338,10 @@
       <w:szCs w:val="16"/>
     </w:rPr>
   </w:style>
-  <w:style w:type="character" w:customStyle="1" w:styleId="BalloonTextChar">
-    <w:name w:val="Balloon Text Char"/>
-    <w:basedOn w:val="DefaultParagraphFont"/>
-    <w:link w:val="BalloonText"/>
+  <w:style w:type="character" w:customStyle="1" w:styleId="TextodebaloCarter">
+    <w:name w:val="Texto de balão Caráter"/>
+    <w:basedOn w:val="Tipodeletrapredefinidodopargrafo"/>
+    <w:link w:val="Textodebalo"/>
     <w:uiPriority w:val="99"/>
     <w:semiHidden/>
     <w:rsid w:val="009553EC"/>
@@ -10325,9 +10351,9 @@
       <w:szCs w:val="16"/>
     </w:rPr>
   </w:style>
-  <w:style w:type="paragraph" w:styleId="NoSpacing">
+  <w:style w:type="paragraph" w:styleId="SemEspaamento">
     <w:name w:val="No Spacing"/>
-    <w:link w:val="NoSpacingChar"/>
+    <w:link w:val="SemEspaamentoCarter"/>
     <w:uiPriority w:val="1"/>
     <w:qFormat/>
     <w:rsid w:val="00906D0A"/>
@@ -10338,19 +10364,19 @@
       <w:rFonts w:eastAsiaTheme="minorEastAsia"/>
     </w:rPr>
   </w:style>
-  <w:style w:type="character" w:customStyle="1" w:styleId="NoSpacingChar">
-    <w:name w:val="No Spacing Char"/>
-    <w:basedOn w:val="DefaultParagraphFont"/>
-    <w:link w:val="NoSpacing"/>
+  <w:style w:type="character" w:customStyle="1" w:styleId="SemEspaamentoCarter">
+    <w:name w:val="Sem Espaçamento Caráter"/>
+    <w:basedOn w:val="Tipodeletrapredefinidodopargrafo"/>
+    <w:link w:val="SemEspaamento"/>
     <w:uiPriority w:val="1"/>
     <w:rsid w:val="00906D0A"/>
     <w:rPr>
       <w:rFonts w:eastAsiaTheme="minorEastAsia"/>
     </w:rPr>
   </w:style>
-  <w:style w:type="table" w:styleId="TableGrid">
+  <w:style w:type="table" w:styleId="Tabelacomgrelha">
     <w:name w:val="Table Grid"/>
-    <w:basedOn w:val="TableNormal"/>
+    <w:basedOn w:val="Tabelanormal"/>
     <w:uiPriority w:val="59"/>
     <w:rsid w:val="00906D0A"/>
     <w:pPr>
@@ -10374,10 +10400,10 @@
       </w:tblCellMar>
     </w:tblPr>
   </w:style>
-  <w:style w:type="character" w:customStyle="1" w:styleId="Heading1Char">
-    <w:name w:val="Heading 1 Char"/>
-    <w:basedOn w:val="DefaultParagraphFont"/>
-    <w:link w:val="Heading1"/>
+  <w:style w:type="character" w:customStyle="1" w:styleId="Cabealho1Carter">
+    <w:name w:val="Cabeçalho 1 Caráter"/>
+    <w:basedOn w:val="Tipodeletrapredefinidodopargrafo"/>
+    <w:link w:val="Cabealho1"/>
     <w:uiPriority w:val="9"/>
     <w:rsid w:val="00906D0A"/>
     <w:rPr>
@@ -10389,9 +10415,9 @@
       <w:szCs w:val="28"/>
     </w:rPr>
   </w:style>
-  <w:style w:type="paragraph" w:styleId="TOCHeading">
+  <w:style w:type="paragraph" w:styleId="Cabealhodondice">
     <w:name w:val="TOC Heading"/>
-    <w:basedOn w:val="Heading1"/>
+    <w:basedOn w:val="Cabealho1"/>
     <w:next w:val="Normal"/>
     <w:uiPriority w:val="39"/>
     <w:semiHidden/>
@@ -10402,7 +10428,7 @@
       <w:outlineLvl w:val="9"/>
     </w:pPr>
   </w:style>
-  <w:style w:type="paragraph" w:styleId="ListParagraph">
+  <w:style w:type="paragraph" w:styleId="PargrafodaLista">
     <w:name w:val="List Paragraph"/>
     <w:basedOn w:val="Normal"/>
     <w:uiPriority w:val="34"/>
@@ -10413,7 +10439,7 @@
       <w:contextualSpacing/>
     </w:pPr>
   </w:style>
-  <w:style w:type="paragraph" w:styleId="TOC1">
+  <w:style w:type="paragraph" w:styleId="ndice1">
     <w:name w:val="toc 1"/>
     <w:basedOn w:val="Normal"/>
     <w:next w:val="Normal"/>
@@ -10425,9 +10451,9 @@
       <w:spacing w:after="100"/>
     </w:pPr>
   </w:style>
-  <w:style w:type="character" w:styleId="Hyperlink">
+  <w:style w:type="character" w:styleId="Hiperligao">
     <w:name w:val="Hyperlink"/>
-    <w:basedOn w:val="DefaultParagraphFont"/>
+    <w:basedOn w:val="Tipodeletrapredefinidodopargrafo"/>
     <w:uiPriority w:val="99"/>
     <w:unhideWhenUsed/>
     <w:rsid w:val="00BE20D4"/>
@@ -10436,7 +10462,7 @@
       <w:u w:val="single"/>
     </w:rPr>
   </w:style>
-  <w:style w:type="paragraph" w:styleId="Caption">
+  <w:style w:type="paragraph" w:styleId="Legenda">
     <w:name w:val="caption"/>
     <w:basedOn w:val="Normal"/>
     <w:next w:val="Normal"/>
@@ -10455,7 +10481,7 @@
       <w:szCs w:val="18"/>
     </w:rPr>
   </w:style>
-  <w:style w:type="paragraph" w:styleId="TableofFigures">
+  <w:style w:type="paragraph" w:styleId="ndicedeilustraes">
     <w:name w:val="table of figures"/>
     <w:basedOn w:val="Normal"/>
     <w:next w:val="Normal"/>
@@ -10466,10 +10492,10 @@
       <w:spacing w:after="0"/>
     </w:pPr>
   </w:style>
-  <w:style w:type="character" w:customStyle="1" w:styleId="Heading2Char">
-    <w:name w:val="Heading 2 Char"/>
-    <w:basedOn w:val="DefaultParagraphFont"/>
-    <w:link w:val="Heading2"/>
+  <w:style w:type="character" w:customStyle="1" w:styleId="Cabealho2Carter">
+    <w:name w:val="Cabeçalho 2 Caráter"/>
+    <w:basedOn w:val="Tipodeletrapredefinidodopargrafo"/>
+    <w:link w:val="Cabealho2"/>
     <w:uiPriority w:val="9"/>
     <w:rsid w:val="00BE20D4"/>
     <w:rPr>
@@ -10791,7 +10817,7 @@
 </file>
 
 <file path=customXml/itemProps2.xml><?xml version="1.0" encoding="utf-8"?>
-<ds:datastoreItem xmlns:ds="http://schemas.openxmlformats.org/officeDocument/2006/customXml" ds:itemID="{7EAC34BC-8B34-4638-B5D1-9654340FA02D}">
+<ds:datastoreItem xmlns:ds="http://schemas.openxmlformats.org/officeDocument/2006/customXml" ds:itemID="{7C610A7D-CF75-4E68-B05E-A28566E6FDEA}">
   <ds:schemaRefs>
     <ds:schemaRef ds:uri="http://schemas.openxmlformats.org/officeDocument/2006/bibliography"/>
   </ds:schemaRefs>

</xml_diff>

<commit_message>
Baselined Document Management Process.docx
</commit_message>
<xml_diff>
--- a/Docs/Processes/Document Management Process.docx
+++ b/Docs/Processes/Document Management Process.docx
@@ -1,6 +1,6 @@
 
 <file path=word/document.xml><?xml version="1.0" encoding="utf-8"?>
-<w:document xmlns:wpc="http://schemas.microsoft.com/office/word/2010/wordprocessingCanvas" xmlns:mc="http://schemas.openxmlformats.org/markup-compatibility/2006" xmlns:o="urn:schemas-microsoft-com:office:office" xmlns:r="http://schemas.openxmlformats.org/officeDocument/2006/relationships" xmlns:m="http://schemas.openxmlformats.org/officeDocument/2006/math" xmlns:v="urn:schemas-microsoft-com:vml" xmlns:wp14="http://schemas.microsoft.com/office/word/2010/wordprocessingDrawing" xmlns:wp="http://schemas.openxmlformats.org/drawingml/2006/wordprocessingDrawing" xmlns:w10="urn:schemas-microsoft-com:office:word" xmlns:w="http://schemas.openxmlformats.org/wordprocessingml/2006/main" xmlns:w14="http://schemas.microsoft.com/office/word/2010/wordml" xmlns:w15="http://schemas.microsoft.com/office/word/2012/wordml" xmlns:wpg="http://schemas.microsoft.com/office/word/2010/wordprocessingGroup" xmlns:wpi="http://schemas.microsoft.com/office/word/2010/wordprocessingInk" xmlns:wne="http://schemas.microsoft.com/office/word/2006/wordml" xmlns:wps="http://schemas.microsoft.com/office/word/2010/wordprocessingShape" mc:Ignorable="w14 w15 wp14">
+<w:document xmlns:wpc="http://schemas.microsoft.com/office/word/2010/wordprocessingCanvas" xmlns:mc="http://schemas.openxmlformats.org/markup-compatibility/2006" xmlns:o="urn:schemas-microsoft-com:office:office" xmlns:r="http://schemas.openxmlformats.org/officeDocument/2006/relationships" xmlns:m="http://schemas.openxmlformats.org/officeDocument/2006/math" xmlns:v="urn:schemas-microsoft-com:vml" xmlns:wp14="http://schemas.microsoft.com/office/word/2010/wordprocessingDrawing" xmlns:wp="http://schemas.openxmlformats.org/drawingml/2006/wordprocessingDrawing" xmlns:w10="urn:schemas-microsoft-com:office:word" xmlns:w="http://schemas.openxmlformats.org/wordprocessingml/2006/main" xmlns:w14="http://schemas.microsoft.com/office/word/2010/wordml" xmlns:wpg="http://schemas.microsoft.com/office/word/2010/wordprocessingGroup" xmlns:wpi="http://schemas.microsoft.com/office/word/2010/wordprocessingInk" xmlns:wne="http://schemas.microsoft.com/office/word/2006/wordml" xmlns:wps="http://schemas.microsoft.com/office/word/2010/wordprocessingShape" mc:Ignorable="w14 wp14">
   <w:body>
     <w:sdt>
       <w:sdtPr>
@@ -57,7 +57,7 @@
                   </w:tcPr>
                   <w:p>
                     <w:pPr>
-                      <w:pStyle w:val="SemEspaamento"/>
+                      <w:pStyle w:val="NoSpacing"/>
                       <w:rPr>
                         <w:rFonts w:asciiTheme="majorHAnsi" w:eastAsiaTheme="majorEastAsia" w:hAnsiTheme="majorHAnsi" w:cstheme="majorBidi"/>
                       </w:rPr>
@@ -96,7 +96,7 @@
                 <w:sdtContent>
                   <w:p>
                     <w:pPr>
-                      <w:pStyle w:val="SemEspaamento"/>
+                      <w:pStyle w:val="NoSpacing"/>
                       <w:rPr>
                         <w:rFonts w:asciiTheme="majorHAnsi" w:eastAsiaTheme="majorEastAsia" w:hAnsiTheme="majorHAnsi" w:cstheme="majorBidi"/>
                         <w:color w:val="4F81BD" w:themeColor="accent1"/>
@@ -144,7 +144,7 @@
                   </w:tcPr>
                   <w:p>
                     <w:pPr>
-                      <w:pStyle w:val="SemEspaamento"/>
+                      <w:pStyle w:val="NoSpacing"/>
                       <w:rPr>
                         <w:rFonts w:asciiTheme="majorHAnsi" w:eastAsiaTheme="majorEastAsia" w:hAnsiTheme="majorHAnsi" w:cstheme="majorBidi"/>
                       </w:rPr>
@@ -153,7 +153,7 @@
                       <w:rPr>
                         <w:rFonts w:asciiTheme="majorHAnsi" w:eastAsiaTheme="majorEastAsia" w:hAnsiTheme="majorHAnsi" w:cstheme="majorBidi"/>
                       </w:rPr>
-                      <w:t>Project Name</w:t>
+                      <w:t>Keep Your Time</w:t>
                     </w:r>
                   </w:p>
                 </w:tc>
@@ -205,7 +205,7 @@
                 <w:sdtContent>
                   <w:p>
                     <w:pPr>
-                      <w:pStyle w:val="SemEspaamento"/>
+                      <w:pStyle w:val="NoSpacing"/>
                       <w:spacing w:line="360" w:lineRule="auto"/>
                       <w:rPr>
                         <w:color w:val="4F81BD" w:themeColor="accent1"/>
@@ -239,7 +239,7 @@
                 <w:sdtContent>
                   <w:p>
                     <w:pPr>
-                      <w:pStyle w:val="SemEspaamento"/>
+                      <w:pStyle w:val="NoSpacing"/>
                       <w:spacing w:line="360" w:lineRule="auto"/>
                       <w:rPr>
                         <w:color w:val="4F81BD" w:themeColor="accent1"/>
@@ -256,7 +256,7 @@
               </w:sdt>
               <w:p>
                 <w:pPr>
-                  <w:pStyle w:val="SemEspaamento"/>
+                  <w:pStyle w:val="NoSpacing"/>
                   <w:spacing w:line="360" w:lineRule="auto"/>
                   <w:rPr>
                     <w:color w:val="4F81BD" w:themeColor="accent1"/>
@@ -278,10 +278,10 @@
               <w:lang w:val="en-US"/>
             </w:rPr>
             <w:sectPr>
-              <w:headerReference w:type="default" r:id="rId9"/>
-              <w:footerReference w:type="default" r:id="rId10"/>
-              <w:headerReference w:type="first" r:id="rId11"/>
-              <w:footerReference w:type="first" r:id="rId12"/>
+              <w:headerReference w:type="default" r:id="rId10"/>
+              <w:footerReference w:type="default" r:id="rId11"/>
+              <w:headerReference w:type="first" r:id="rId12"/>
+              <w:footerReference w:type="first" r:id="rId13"/>
               <w:pgSz w:w="11906" w:h="16838"/>
               <w:pgMar w:top="1417" w:right="1701" w:bottom="1417" w:left="1701" w:header="708" w:footer="708" w:gutter="0"/>
               <w:pgNumType w:fmt="lowerRoman" w:start="1"/>
@@ -330,7 +330,7 @@
       <w:sdtContent>
         <w:p>
           <w:pPr>
-            <w:pStyle w:val="Cabealhodondice"/>
+            <w:pStyle w:val="TOCHeading"/>
             <w:spacing w:line="360" w:lineRule="auto"/>
           </w:pPr>
           <w:r>
@@ -342,7 +342,7 @@
         </w:p>
         <w:p>
           <w:pPr>
-            <w:pStyle w:val="ndice1"/>
+            <w:pStyle w:val="TOC1"/>
             <w:tabs>
               <w:tab w:val="left" w:pos="440"/>
               <w:tab w:val="right" w:leader="dot" w:pos="8494"/>
@@ -368,10 +368,10 @@
             </w:rPr>
             <w:fldChar w:fldCharType="separate"/>
           </w:r>
-          <w:hyperlink w:anchor="_Toc350463396" w:history="1">
-            <w:r>
-              <w:rPr>
-                <w:rStyle w:val="Hiperligao"/>
+          <w:hyperlink w:anchor="_Toc350538899" w:history="1">
+            <w:r>
+              <w:rPr>
+                <w:rStyle w:val="Hyperlink"/>
                 <w:noProof/>
                 <w:lang w:val="en-US"/>
               </w:rPr>
@@ -387,7 +387,7 @@
             </w:r>
             <w:r>
               <w:rPr>
-                <w:rStyle w:val="Hiperligao"/>
+                <w:rStyle w:val="Hyperlink"/>
                 <w:noProof/>
                 <w:lang w:val="en-US"/>
               </w:rPr>
@@ -412,7 +412,7 @@
                 <w:noProof/>
                 <w:webHidden/>
               </w:rPr>
-              <w:instrText xml:space="preserve"> PAGEREF _Toc350463396 \h </w:instrText>
+              <w:instrText xml:space="preserve"> PAGEREF _Toc350538899 \h </w:instrText>
             </w:r>
             <w:r>
               <w:rPr>
@@ -445,7 +445,7 @@
         </w:p>
         <w:p>
           <w:pPr>
-            <w:pStyle w:val="ndice1"/>
+            <w:pStyle w:val="TOC1"/>
             <w:tabs>
               <w:tab w:val="left" w:pos="440"/>
               <w:tab w:val="right" w:leader="dot" w:pos="8494"/>
@@ -456,10 +456,10 @@
               <w:lang w:eastAsia="pt-PT"/>
             </w:rPr>
           </w:pPr>
-          <w:hyperlink w:anchor="_Toc350463397" w:history="1">
-            <w:r>
-              <w:rPr>
-                <w:rStyle w:val="Hiperligao"/>
+          <w:hyperlink w:anchor="_Toc350538900" w:history="1">
+            <w:r>
+              <w:rPr>
+                <w:rStyle w:val="Hyperlink"/>
                 <w:noProof/>
                 <w:lang w:val="en-US"/>
               </w:rPr>
@@ -475,7 +475,7 @@
             </w:r>
             <w:r>
               <w:rPr>
-                <w:rStyle w:val="Hiperligao"/>
+                <w:rStyle w:val="Hyperlink"/>
                 <w:noProof/>
                 <w:lang w:val="en-US"/>
               </w:rPr>
@@ -500,7 +500,7 @@
                 <w:noProof/>
                 <w:webHidden/>
               </w:rPr>
-              <w:instrText xml:space="preserve"> PAGEREF _Toc350463397 \h </w:instrText>
+              <w:instrText xml:space="preserve"> PAGEREF _Toc350538900 \h </w:instrText>
             </w:r>
             <w:r>
               <w:rPr>
@@ -533,7 +533,7 @@
         </w:p>
         <w:p>
           <w:pPr>
-            <w:pStyle w:val="ndice1"/>
+            <w:pStyle w:val="TOC1"/>
             <w:tabs>
               <w:tab w:val="left" w:pos="660"/>
               <w:tab w:val="right" w:leader="dot" w:pos="8494"/>
@@ -544,10 +544,10 @@
               <w:lang w:eastAsia="pt-PT"/>
             </w:rPr>
           </w:pPr>
-          <w:hyperlink w:anchor="_Toc350463398" w:history="1">
-            <w:r>
-              <w:rPr>
-                <w:rStyle w:val="Hiperligao"/>
+          <w:hyperlink w:anchor="_Toc350538901" w:history="1">
+            <w:r>
+              <w:rPr>
+                <w:rStyle w:val="Hyperlink"/>
                 <w:noProof/>
                 <w:lang w:val="en-US"/>
               </w:rPr>
@@ -563,7 +563,7 @@
             </w:r>
             <w:r>
               <w:rPr>
-                <w:rStyle w:val="Hiperligao"/>
+                <w:rStyle w:val="Hyperlink"/>
                 <w:noProof/>
                 <w:lang w:val="en-US"/>
               </w:rPr>
@@ -588,7 +588,7 @@
                 <w:noProof/>
                 <w:webHidden/>
               </w:rPr>
-              <w:instrText xml:space="preserve"> PAGEREF _Toc350463398 \h </w:instrText>
+              <w:instrText xml:space="preserve"> PAGEREF _Toc350538901 \h </w:instrText>
             </w:r>
             <w:r>
               <w:rPr>
@@ -621,7 +621,7 @@
         </w:p>
         <w:p>
           <w:pPr>
-            <w:pStyle w:val="ndice1"/>
+            <w:pStyle w:val="TOC1"/>
             <w:tabs>
               <w:tab w:val="left" w:pos="660"/>
               <w:tab w:val="right" w:leader="dot" w:pos="8494"/>
@@ -632,10 +632,10 @@
               <w:lang w:eastAsia="pt-PT"/>
             </w:rPr>
           </w:pPr>
-          <w:hyperlink w:anchor="_Toc350463399" w:history="1">
-            <w:r>
-              <w:rPr>
-                <w:rStyle w:val="Hiperligao"/>
+          <w:hyperlink w:anchor="_Toc350538902" w:history="1">
+            <w:r>
+              <w:rPr>
+                <w:rStyle w:val="Hyperlink"/>
                 <w:noProof/>
                 <w:lang w:val="en-US"/>
               </w:rPr>
@@ -651,7 +651,7 @@
             </w:r>
             <w:r>
               <w:rPr>
-                <w:rStyle w:val="Hiperligao"/>
+                <w:rStyle w:val="Hyperlink"/>
                 <w:noProof/>
                 <w:lang w:val="en-US"/>
               </w:rPr>
@@ -676,7 +676,7 @@
                 <w:noProof/>
                 <w:webHidden/>
               </w:rPr>
-              <w:instrText xml:space="preserve"> PAGEREF _Toc350463399 \h </w:instrText>
+              <w:instrText xml:space="preserve"> PAGEREF _Toc350538902 \h </w:instrText>
             </w:r>
             <w:r>
               <w:rPr>
@@ -709,7 +709,7 @@
         </w:p>
         <w:p>
           <w:pPr>
-            <w:pStyle w:val="ndice1"/>
+            <w:pStyle w:val="TOC1"/>
             <w:tabs>
               <w:tab w:val="left" w:pos="440"/>
               <w:tab w:val="right" w:leader="dot" w:pos="8494"/>
@@ -720,10 +720,10 @@
               <w:lang w:eastAsia="pt-PT"/>
             </w:rPr>
           </w:pPr>
-          <w:hyperlink w:anchor="_Toc350463400" w:history="1">
-            <w:r>
-              <w:rPr>
-                <w:rStyle w:val="Hiperligao"/>
+          <w:hyperlink w:anchor="_Toc350538903" w:history="1">
+            <w:r>
+              <w:rPr>
+                <w:rStyle w:val="Hyperlink"/>
                 <w:noProof/>
                 <w:lang w:val="en-US"/>
               </w:rPr>
@@ -739,7 +739,7 @@
             </w:r>
             <w:r>
               <w:rPr>
-                <w:rStyle w:val="Hiperligao"/>
+                <w:rStyle w:val="Hyperlink"/>
                 <w:noProof/>
                 <w:lang w:val="en-US"/>
               </w:rPr>
@@ -764,7 +764,7 @@
                 <w:noProof/>
                 <w:webHidden/>
               </w:rPr>
-              <w:instrText xml:space="preserve"> PAGEREF _Toc350463400 \h </w:instrText>
+              <w:instrText xml:space="preserve"> PAGEREF _Toc350538903 \h </w:instrText>
             </w:r>
             <w:r>
               <w:rPr>
@@ -797,7 +797,7 @@
         </w:p>
         <w:p>
           <w:pPr>
-            <w:pStyle w:val="ndice1"/>
+            <w:pStyle w:val="TOC1"/>
             <w:tabs>
               <w:tab w:val="left" w:pos="660"/>
               <w:tab w:val="right" w:leader="dot" w:pos="8494"/>
@@ -808,10 +808,10 @@
               <w:lang w:eastAsia="pt-PT"/>
             </w:rPr>
           </w:pPr>
-          <w:hyperlink w:anchor="_Toc350463401" w:history="1">
-            <w:r>
-              <w:rPr>
-                <w:rStyle w:val="Hiperligao"/>
+          <w:hyperlink w:anchor="_Toc350538904" w:history="1">
+            <w:r>
+              <w:rPr>
+                <w:rStyle w:val="Hyperlink"/>
                 <w:noProof/>
                 <w:lang w:val="en-US"/>
               </w:rPr>
@@ -827,7 +827,7 @@
             </w:r>
             <w:r>
               <w:rPr>
-                <w:rStyle w:val="Hiperligao"/>
+                <w:rStyle w:val="Hyperlink"/>
                 <w:noProof/>
                 <w:lang w:val="en-US"/>
               </w:rPr>
@@ -852,7 +852,7 @@
                 <w:noProof/>
                 <w:webHidden/>
               </w:rPr>
-              <w:instrText xml:space="preserve"> PAGEREF _Toc350463401 \h </w:instrText>
+              <w:instrText xml:space="preserve"> PAGEREF _Toc350538904 \h </w:instrText>
             </w:r>
             <w:r>
               <w:rPr>
@@ -885,7 +885,7 @@
         </w:p>
         <w:p>
           <w:pPr>
-            <w:pStyle w:val="ndice1"/>
+            <w:pStyle w:val="TOC1"/>
             <w:tabs>
               <w:tab w:val="left" w:pos="660"/>
               <w:tab w:val="right" w:leader="dot" w:pos="8494"/>
@@ -896,10 +896,10 @@
               <w:lang w:eastAsia="pt-PT"/>
             </w:rPr>
           </w:pPr>
-          <w:hyperlink w:anchor="_Toc350463402" w:history="1">
-            <w:r>
-              <w:rPr>
-                <w:rStyle w:val="Hiperligao"/>
+          <w:hyperlink w:anchor="_Toc350538905" w:history="1">
+            <w:r>
+              <w:rPr>
+                <w:rStyle w:val="Hyperlink"/>
                 <w:noProof/>
                 <w:lang w:val="en-US"/>
               </w:rPr>
@@ -915,7 +915,7 @@
             </w:r>
             <w:r>
               <w:rPr>
-                <w:rStyle w:val="Hiperligao"/>
+                <w:rStyle w:val="Hyperlink"/>
                 <w:noProof/>
                 <w:lang w:val="en-US"/>
               </w:rPr>
@@ -940,7 +940,7 @@
                 <w:noProof/>
                 <w:webHidden/>
               </w:rPr>
-              <w:instrText xml:space="preserve"> PAGEREF _Toc350463402 \h </w:instrText>
+              <w:instrText xml:space="preserve"> PAGEREF _Toc350538905 \h </w:instrText>
             </w:r>
             <w:r>
               <w:rPr>
@@ -973,7 +973,7 @@
         </w:p>
         <w:p>
           <w:pPr>
-            <w:pStyle w:val="ndice1"/>
+            <w:pStyle w:val="TOC1"/>
             <w:tabs>
               <w:tab w:val="left" w:pos="440"/>
               <w:tab w:val="right" w:leader="dot" w:pos="8494"/>
@@ -984,10 +984,10 @@
               <w:lang w:eastAsia="pt-PT"/>
             </w:rPr>
           </w:pPr>
-          <w:hyperlink w:anchor="_Toc350463403" w:history="1">
-            <w:r>
-              <w:rPr>
-                <w:rStyle w:val="Hiperligao"/>
+          <w:hyperlink w:anchor="_Toc350538906" w:history="1">
+            <w:r>
+              <w:rPr>
+                <w:rStyle w:val="Hyperlink"/>
                 <w:noProof/>
                 <w:lang w:val="en-US"/>
               </w:rPr>
@@ -1003,7 +1003,7 @@
             </w:r>
             <w:r>
               <w:rPr>
-                <w:rStyle w:val="Hiperligao"/>
+                <w:rStyle w:val="Hyperlink"/>
                 <w:noProof/>
                 <w:lang w:val="en-US"/>
               </w:rPr>
@@ -1028,7 +1028,7 @@
                 <w:noProof/>
                 <w:webHidden/>
               </w:rPr>
-              <w:instrText xml:space="preserve"> PAGEREF _Toc350463403 \h </w:instrText>
+              <w:instrText xml:space="preserve"> PAGEREF _Toc350538906 \h </w:instrText>
             </w:r>
             <w:r>
               <w:rPr>
@@ -1061,7 +1061,7 @@
         </w:p>
         <w:p>
           <w:pPr>
-            <w:pStyle w:val="ndice1"/>
+            <w:pStyle w:val="TOC1"/>
             <w:tabs>
               <w:tab w:val="left" w:pos="440"/>
               <w:tab w:val="right" w:leader="dot" w:pos="8494"/>
@@ -1072,10 +1072,10 @@
               <w:lang w:eastAsia="pt-PT"/>
             </w:rPr>
           </w:pPr>
-          <w:hyperlink w:anchor="_Toc350463404" w:history="1">
-            <w:r>
-              <w:rPr>
-                <w:rStyle w:val="Hiperligao"/>
+          <w:hyperlink w:anchor="_Toc350538907" w:history="1">
+            <w:r>
+              <w:rPr>
+                <w:rStyle w:val="Hyperlink"/>
                 <w:noProof/>
                 <w:lang w:val="en-US"/>
               </w:rPr>
@@ -1091,7 +1091,7 @@
             </w:r>
             <w:r>
               <w:rPr>
-                <w:rStyle w:val="Hiperligao"/>
+                <w:rStyle w:val="Hyperlink"/>
                 <w:noProof/>
                 <w:lang w:val="en-US"/>
               </w:rPr>
@@ -1116,7 +1116,7 @@
                 <w:noProof/>
                 <w:webHidden/>
               </w:rPr>
-              <w:instrText xml:space="preserve"> PAGEREF _Toc350463404 \h </w:instrText>
+              <w:instrText xml:space="preserve"> PAGEREF _Toc350538907 \h </w:instrText>
             </w:r>
             <w:r>
               <w:rPr>
@@ -1149,7 +1149,7 @@
         </w:p>
         <w:p>
           <w:pPr>
-            <w:pStyle w:val="ndice1"/>
+            <w:pStyle w:val="TOC1"/>
             <w:tabs>
               <w:tab w:val="left" w:pos="440"/>
               <w:tab w:val="right" w:leader="dot" w:pos="8494"/>
@@ -1160,10 +1160,10 @@
               <w:lang w:eastAsia="pt-PT"/>
             </w:rPr>
           </w:pPr>
-          <w:hyperlink w:anchor="_Toc350463405" w:history="1">
-            <w:r>
-              <w:rPr>
-                <w:rStyle w:val="Hiperligao"/>
+          <w:hyperlink w:anchor="_Toc350538908" w:history="1">
+            <w:r>
+              <w:rPr>
+                <w:rStyle w:val="Hyperlink"/>
                 <w:noProof/>
                 <w:lang w:val="en-US"/>
               </w:rPr>
@@ -1179,7 +1179,7 @@
             </w:r>
             <w:r>
               <w:rPr>
-                <w:rStyle w:val="Hiperligao"/>
+                <w:rStyle w:val="Hyperlink"/>
                 <w:noProof/>
                 <w:lang w:val="en-US"/>
               </w:rPr>
@@ -1204,7 +1204,7 @@
                 <w:noProof/>
                 <w:webHidden/>
               </w:rPr>
-              <w:instrText xml:space="preserve"> PAGEREF _Toc350463405 \h </w:instrText>
+              <w:instrText xml:space="preserve"> PAGEREF _Toc350538908 \h </w:instrText>
             </w:r>
             <w:r>
               <w:rPr>
@@ -1320,7 +1320,7 @@
     </w:p>
     <w:p>
       <w:pPr>
-        <w:pStyle w:val="ndicedeilustraes"/>
+        <w:pStyle w:val="TableofFigures"/>
         <w:tabs>
           <w:tab w:val="right" w:leader="dot" w:pos="8494"/>
         </w:tabs>
@@ -1348,7 +1348,7 @@
       <w:hyperlink w:anchor="_Toc349765998" w:history="1">
         <w:r>
           <w:rPr>
-            <w:rStyle w:val="Hiperligao"/>
+            <w:rStyle w:val="Hyperlink"/>
             <w:noProof/>
           </w:rPr>
           <w:t>Table 1: List of Contribuitors</w:t>
@@ -1405,7 +1405,7 @@
     </w:p>
     <w:p>
       <w:pPr>
-        <w:pStyle w:val="ndicedeilustraes"/>
+        <w:pStyle w:val="TableofFigures"/>
         <w:tabs>
           <w:tab w:val="right" w:leader="dot" w:pos="8494"/>
         </w:tabs>
@@ -1418,10 +1418,19 @@
       <w:hyperlink w:anchor="_Toc349765999" w:history="1">
         <w:r>
           <w:rPr>
-            <w:rStyle w:val="Hiperligao"/>
+            <w:rStyle w:val="Hyperlink"/>
             <w:noProof/>
           </w:rPr>
-          <w:t>Table 2: Version history</w:t>
+          <w:t>Table 2: Versi</w:t>
+        </w:r>
+        <w:bookmarkStart w:id="0" w:name="_GoBack"/>
+        <w:bookmarkEnd w:id="0"/>
+        <w:r>
+          <w:rPr>
+            <w:rStyle w:val="Hyperlink"/>
+            <w:noProof/>
+          </w:rPr>
+          <w:t>on history</w:t>
         </w:r>
         <w:r>
           <w:rPr>
@@ -1499,7 +1508,7 @@
     </w:p>
     <w:tbl>
       <w:tblPr>
-        <w:tblStyle w:val="Tabelacomgrelha"/>
+        <w:tblStyle w:val="TableGrid"/>
         <w:tblW w:w="9606" w:type="dxa"/>
         <w:tblLook w:val="04A0" w:firstRow="1" w:lastRow="0" w:firstColumn="1" w:lastColumn="0" w:noHBand="0" w:noVBand="1"/>
       </w:tblPr>
@@ -1672,7 +1681,7 @@
             <w:sdtContent>
               <w:p>
                 <w:pPr>
-                  <w:pStyle w:val="SemEspaamento"/>
+                  <w:pStyle w:val="NoSpacing"/>
                   <w:spacing w:line="360" w:lineRule="auto"/>
                   <w:jc w:val="center"/>
                   <w:rPr>
@@ -1777,7 +1786,7 @@
             <w:sdtContent>
               <w:p>
                 <w:pPr>
-                  <w:pStyle w:val="SemEspaamento"/>
+                  <w:pStyle w:val="NoSpacing"/>
                   <w:spacing w:line="360" w:lineRule="auto"/>
                   <w:jc w:val="center"/>
                   <w:rPr>
@@ -1805,11 +1814,19 @@
                 <w:lang w:val="en-US"/>
               </w:rPr>
             </w:pPr>
-            <w:r>
-              <w:rPr>
-                <w:lang w:val="en-US"/>
-              </w:rPr>
-              <w:t>Mário Oliveira</w:t>
+            <w:proofErr w:type="spellStart"/>
+            <w:r>
+              <w:rPr>
+                <w:lang w:val="en-US"/>
+              </w:rPr>
+              <w:t>Mário</w:t>
+            </w:r>
+            <w:proofErr w:type="spellEnd"/>
+            <w:r>
+              <w:rPr>
+                <w:lang w:val="en-US"/>
+              </w:rPr>
+              <w:t xml:space="preserve"> Oliveira</w:t>
             </w:r>
           </w:p>
         </w:tc>
@@ -1864,7 +1881,7 @@
           </w:tcPr>
           <w:p>
             <w:pPr>
-              <w:pStyle w:val="SemEspaamento"/>
+              <w:pStyle w:val="NoSpacing"/>
               <w:spacing w:line="360" w:lineRule="auto"/>
               <w:jc w:val="center"/>
               <w:rPr>
@@ -1898,8 +1915,16 @@
               <w:rPr>
                 <w:lang w:val="en-US"/>
               </w:rPr>
-              <w:t>Filipe Brandão</w:t>
-            </w:r>
+              <w:t xml:space="preserve">Filipe </w:t>
+            </w:r>
+            <w:proofErr w:type="spellStart"/>
+            <w:r>
+              <w:rPr>
+                <w:lang w:val="en-US"/>
+              </w:rPr>
+              <w:t>Brandão</w:t>
+            </w:r>
+            <w:proofErr w:type="spellEnd"/>
           </w:p>
         </w:tc>
         <w:tc>
@@ -1953,7 +1978,7 @@
           </w:tcPr>
           <w:p>
             <w:pPr>
-              <w:pStyle w:val="SemEspaamento"/>
+              <w:pStyle w:val="NoSpacing"/>
               <w:spacing w:line="360" w:lineRule="auto"/>
               <w:jc w:val="center"/>
               <w:rPr>
@@ -1983,12 +2008,28 @@
                 <w:lang w:val="en-US"/>
               </w:rPr>
             </w:pPr>
-            <w:r>
-              <w:rPr>
-                <w:lang w:val="en-US"/>
-              </w:rPr>
-              <w:t>Rui Ganhoto</w:t>
-            </w:r>
+            <w:proofErr w:type="spellStart"/>
+            <w:r>
+              <w:rPr>
+                <w:lang w:val="en-US"/>
+              </w:rPr>
+              <w:t>Rui</w:t>
+            </w:r>
+            <w:proofErr w:type="spellEnd"/>
+            <w:r>
+              <w:rPr>
+                <w:lang w:val="en-US"/>
+              </w:rPr>
+              <w:t xml:space="preserve"> </w:t>
+            </w:r>
+            <w:proofErr w:type="spellStart"/>
+            <w:r>
+              <w:rPr>
+                <w:lang w:val="en-US"/>
+              </w:rPr>
+              <w:t>Ganhoto</w:t>
+            </w:r>
+            <w:proofErr w:type="spellEnd"/>
           </w:p>
         </w:tc>
         <w:tc>
@@ -2042,7 +2083,7 @@
           </w:tcPr>
           <w:p>
             <w:pPr>
-              <w:pStyle w:val="SemEspaamento"/>
+              <w:pStyle w:val="NoSpacing"/>
               <w:spacing w:line="360" w:lineRule="auto"/>
               <w:jc w:val="center"/>
               <w:rPr>
@@ -2072,12 +2113,28 @@
                 <w:lang w:val="en-US"/>
               </w:rPr>
             </w:pPr>
-            <w:r>
-              <w:rPr>
-                <w:lang w:val="en-US"/>
-              </w:rPr>
-              <w:t>João Girão</w:t>
-            </w:r>
+            <w:proofErr w:type="spellStart"/>
+            <w:r>
+              <w:rPr>
+                <w:lang w:val="en-US"/>
+              </w:rPr>
+              <w:t>João</w:t>
+            </w:r>
+            <w:proofErr w:type="spellEnd"/>
+            <w:r>
+              <w:rPr>
+                <w:lang w:val="en-US"/>
+              </w:rPr>
+              <w:t xml:space="preserve"> </w:t>
+            </w:r>
+            <w:proofErr w:type="spellStart"/>
+            <w:r>
+              <w:rPr>
+                <w:lang w:val="en-US"/>
+              </w:rPr>
+              <w:t>Girão</w:t>
+            </w:r>
+            <w:proofErr w:type="spellEnd"/>
           </w:p>
         </w:tc>
         <w:tc>
@@ -2133,7 +2190,7 @@
           </w:tcPr>
           <w:p>
             <w:pPr>
-              <w:pStyle w:val="SemEspaamento"/>
+              <w:pStyle w:val="NoSpacing"/>
               <w:spacing w:line="360" w:lineRule="auto"/>
               <w:jc w:val="center"/>
               <w:rPr>
@@ -2172,8 +2229,6 @@
                 <w:lang w:val="en-US"/>
               </w:rPr>
             </w:pPr>
-            <w:bookmarkStart w:id="0" w:name="_GoBack"/>
-            <w:bookmarkEnd w:id="0"/>
           </w:p>
         </w:tc>
         <w:tc>
@@ -2196,7 +2251,7 @@
     </w:tbl>
     <w:p>
       <w:pPr>
-        <w:pStyle w:val="Legenda"/>
+        <w:pStyle w:val="Caption"/>
         <w:spacing w:line="360" w:lineRule="auto"/>
         <w:rPr>
           <w:lang w:val="en-US"/>
@@ -2262,7 +2317,7 @@
     </w:p>
     <w:tbl>
       <w:tblPr>
-        <w:tblStyle w:val="Tabelacomgrelha"/>
+        <w:tblStyle w:val="TableGrid"/>
         <w:tblW w:w="9726" w:type="dxa"/>
         <w:tblLook w:val="04A0" w:firstRow="1" w:lastRow="0" w:firstColumn="1" w:lastColumn="0" w:noHBand="0" w:noVBand="1"/>
       </w:tblPr>
@@ -2491,7 +2546,7 @@
             <w:sdtContent>
               <w:p>
                 <w:pPr>
-                  <w:pStyle w:val="SemEspaamento"/>
+                  <w:pStyle w:val="NoSpacing"/>
                   <w:spacing w:line="360" w:lineRule="auto"/>
                   <w:jc w:val="center"/>
                   <w:rPr>
@@ -2551,7 +2606,21 @@
               <w:rPr>
                 <w:lang w:val="en-US"/>
               </w:rPr>
-              <w:t xml:space="preserve"> &amp; Mário Oliveira</w:t>
+              <w:t xml:space="preserve"> &amp; </w:t>
+            </w:r>
+            <w:proofErr w:type="spellStart"/>
+            <w:r>
+              <w:rPr>
+                <w:lang w:val="en-US"/>
+              </w:rPr>
+              <w:t>Mário</w:t>
+            </w:r>
+            <w:proofErr w:type="spellEnd"/>
+            <w:r>
+              <w:rPr>
+                <w:lang w:val="en-US"/>
+              </w:rPr>
+              <w:t xml:space="preserve"> Oliveira</w:t>
             </w:r>
           </w:p>
         </w:tc>
@@ -2621,7 +2690,7 @@
           </w:tcPr>
           <w:p>
             <w:pPr>
-              <w:pStyle w:val="SemEspaamento"/>
+              <w:pStyle w:val="NoSpacing"/>
               <w:spacing w:line="360" w:lineRule="auto"/>
               <w:jc w:val="center"/>
               <w:rPr>
@@ -2676,7 +2745,21 @@
               <w:rPr>
                 <w:lang w:val="en-US"/>
               </w:rPr>
-              <w:t>Carla Machado &amp; Mário Oliveira</w:t>
+              <w:t xml:space="preserve">Carla Machado &amp; </w:t>
+            </w:r>
+            <w:proofErr w:type="spellStart"/>
+            <w:r>
+              <w:rPr>
+                <w:lang w:val="en-US"/>
+              </w:rPr>
+              <w:t>Mário</w:t>
+            </w:r>
+            <w:proofErr w:type="spellEnd"/>
+            <w:r>
+              <w:rPr>
+                <w:lang w:val="en-US"/>
+              </w:rPr>
+              <w:t xml:space="preserve"> Oliveira</w:t>
             </w:r>
           </w:p>
         </w:tc>
@@ -2753,7 +2836,7 @@
           </w:tcPr>
           <w:p>
             <w:pPr>
-              <w:pStyle w:val="SemEspaamento"/>
+              <w:pStyle w:val="NoSpacing"/>
               <w:spacing w:line="360" w:lineRule="auto"/>
               <w:jc w:val="center"/>
               <w:rPr>
@@ -2814,8 +2897,16 @@
               <w:rPr>
                 <w:lang w:val="en-US"/>
               </w:rPr>
-              <w:t>Filipe Brandão</w:t>
-            </w:r>
+              <w:t xml:space="preserve">Filipe </w:t>
+            </w:r>
+            <w:proofErr w:type="spellStart"/>
+            <w:r>
+              <w:rPr>
+                <w:lang w:val="en-US"/>
+              </w:rPr>
+              <w:t>Brandão</w:t>
+            </w:r>
+            <w:proofErr w:type="spellEnd"/>
           </w:p>
         </w:tc>
         <w:tc>
@@ -2897,7 +2988,7 @@
           </w:tcPr>
           <w:p>
             <w:pPr>
-              <w:pStyle w:val="SemEspaamento"/>
+              <w:pStyle w:val="NoSpacing"/>
               <w:spacing w:line="360" w:lineRule="auto"/>
               <w:jc w:val="center"/>
               <w:rPr>
@@ -2952,7 +3043,21 @@
               <w:rPr>
                 <w:lang w:val="en-US"/>
               </w:rPr>
-              <w:t>Carla Machado &amp; Mário Oliveira</w:t>
+              <w:t xml:space="preserve">Carla Machado &amp; </w:t>
+            </w:r>
+            <w:proofErr w:type="spellStart"/>
+            <w:r>
+              <w:rPr>
+                <w:lang w:val="en-US"/>
+              </w:rPr>
+              <w:t>Mário</w:t>
+            </w:r>
+            <w:proofErr w:type="spellEnd"/>
+            <w:r>
+              <w:rPr>
+                <w:lang w:val="en-US"/>
+              </w:rPr>
+              <w:t xml:space="preserve"> Oliveira</w:t>
             </w:r>
           </w:p>
         </w:tc>
@@ -3029,7 +3134,7 @@
           </w:tcPr>
           <w:p>
             <w:pPr>
-              <w:pStyle w:val="SemEspaamento"/>
+              <w:pStyle w:val="NoSpacing"/>
               <w:spacing w:line="360" w:lineRule="auto"/>
               <w:jc w:val="center"/>
               <w:rPr>
@@ -3084,7 +3189,21 @@
               <w:rPr>
                 <w:lang w:val="en-US"/>
               </w:rPr>
-              <w:t>Carla Machado &amp; Mário Oliveira</w:t>
+              <w:t xml:space="preserve">Carla Machado &amp; </w:t>
+            </w:r>
+            <w:proofErr w:type="spellStart"/>
+            <w:r>
+              <w:rPr>
+                <w:lang w:val="en-US"/>
+              </w:rPr>
+              <w:t>Mário</w:t>
+            </w:r>
+            <w:proofErr w:type="spellEnd"/>
+            <w:r>
+              <w:rPr>
+                <w:lang w:val="en-US"/>
+              </w:rPr>
+              <w:t xml:space="preserve"> Oliveira</w:t>
             </w:r>
           </w:p>
         </w:tc>
@@ -3155,7 +3274,7 @@
           </w:tcPr>
           <w:p>
             <w:pPr>
-              <w:pStyle w:val="SemEspaamento"/>
+              <w:pStyle w:val="NoSpacing"/>
               <w:spacing w:line="360" w:lineRule="auto"/>
               <w:jc w:val="center"/>
               <w:rPr>
@@ -3210,8 +3329,16 @@
               <w:rPr>
                 <w:lang w:val="en-US"/>
               </w:rPr>
-              <w:t>Filipe Brandão</w:t>
-            </w:r>
+              <w:t xml:space="preserve">Filipe </w:t>
+            </w:r>
+            <w:proofErr w:type="spellStart"/>
+            <w:r>
+              <w:rPr>
+                <w:lang w:val="en-US"/>
+              </w:rPr>
+              <w:t>Brandão</w:t>
+            </w:r>
+            <w:proofErr w:type="spellEnd"/>
           </w:p>
         </w:tc>
         <w:tc>
@@ -3281,7 +3408,7 @@
           </w:tcPr>
           <w:p>
             <w:pPr>
-              <w:pStyle w:val="SemEspaamento"/>
+              <w:pStyle w:val="NoSpacing"/>
               <w:spacing w:line="360" w:lineRule="auto"/>
               <w:jc w:val="center"/>
               <w:rPr>
@@ -3407,7 +3534,7 @@
           </w:tcPr>
           <w:p>
             <w:pPr>
-              <w:pStyle w:val="SemEspaamento"/>
+              <w:pStyle w:val="NoSpacing"/>
               <w:spacing w:line="360" w:lineRule="auto"/>
               <w:jc w:val="center"/>
               <w:rPr>
@@ -3488,12 +3615,28 @@
                 <w:lang w:val="en-US"/>
               </w:rPr>
             </w:pPr>
-            <w:r>
-              <w:rPr>
-                <w:lang w:val="en-US"/>
-              </w:rPr>
-              <w:t>Rui Ganhoto</w:t>
-            </w:r>
+            <w:proofErr w:type="spellStart"/>
+            <w:r>
+              <w:rPr>
+                <w:lang w:val="en-US"/>
+              </w:rPr>
+              <w:t>Rui</w:t>
+            </w:r>
+            <w:proofErr w:type="spellEnd"/>
+            <w:r>
+              <w:rPr>
+                <w:lang w:val="en-US"/>
+              </w:rPr>
+              <w:t xml:space="preserve"> </w:t>
+            </w:r>
+            <w:proofErr w:type="spellStart"/>
+            <w:r>
+              <w:rPr>
+                <w:lang w:val="en-US"/>
+              </w:rPr>
+              <w:t>Ganhoto</w:t>
+            </w:r>
+            <w:proofErr w:type="spellEnd"/>
           </w:p>
         </w:tc>
         <w:tc>
@@ -3521,7 +3664,7 @@
           </w:tcPr>
           <w:p>
             <w:pPr>
-              <w:pStyle w:val="SemEspaamento"/>
+              <w:pStyle w:val="NoSpacing"/>
               <w:spacing w:line="360" w:lineRule="auto"/>
               <w:jc w:val="center"/>
               <w:rPr>
@@ -3602,12 +3745,28 @@
                 <w:lang w:val="en-US"/>
               </w:rPr>
             </w:pPr>
-            <w:r>
-              <w:rPr>
-                <w:lang w:val="en-US"/>
-              </w:rPr>
-              <w:t>João Girão</w:t>
-            </w:r>
+            <w:proofErr w:type="spellStart"/>
+            <w:r>
+              <w:rPr>
+                <w:lang w:val="en-US"/>
+              </w:rPr>
+              <w:t>João</w:t>
+            </w:r>
+            <w:proofErr w:type="spellEnd"/>
+            <w:r>
+              <w:rPr>
+                <w:lang w:val="en-US"/>
+              </w:rPr>
+              <w:t xml:space="preserve"> </w:t>
+            </w:r>
+            <w:proofErr w:type="spellStart"/>
+            <w:r>
+              <w:rPr>
+                <w:lang w:val="en-US"/>
+              </w:rPr>
+              <w:t>Girão</w:t>
+            </w:r>
+            <w:proofErr w:type="spellEnd"/>
           </w:p>
         </w:tc>
         <w:tc>
@@ -3635,7 +3794,7 @@
           </w:tcPr>
           <w:p>
             <w:pPr>
-              <w:pStyle w:val="SemEspaamento"/>
+              <w:pStyle w:val="NoSpacing"/>
               <w:spacing w:line="360" w:lineRule="auto"/>
               <w:jc w:val="center"/>
               <w:rPr>
@@ -3643,6 +3802,13 @@
                 <w:lang w:val="en-US"/>
               </w:rPr>
             </w:pPr>
+            <w:r>
+              <w:rPr>
+                <w:rFonts w:eastAsiaTheme="minorHAnsi"/>
+                <w:lang w:val="en-US"/>
+              </w:rPr>
+              <w:t>08-03-2013</w:t>
+            </w:r>
           </w:p>
         </w:tc>
         <w:tc>
@@ -3658,6 +3824,20 @@
                 <w:lang w:val="en-US"/>
               </w:rPr>
             </w:pPr>
+            <w:proofErr w:type="spellStart"/>
+            <w:r>
+              <w:rPr>
+                <w:lang w:val="en-US"/>
+              </w:rPr>
+              <w:t>Baselined</w:t>
+            </w:r>
+            <w:proofErr w:type="spellEnd"/>
+            <w:r>
+              <w:rPr>
+                <w:lang w:val="en-US"/>
+              </w:rPr>
+              <w:t xml:space="preserve"> Document</w:t>
+            </w:r>
           </w:p>
         </w:tc>
         <w:tc>
@@ -3673,6 +3853,12 @@
                 <w:lang w:val="en-US"/>
               </w:rPr>
             </w:pPr>
+            <w:r>
+              <w:rPr>
+                <w:lang w:val="en-US"/>
+              </w:rPr>
+              <w:t>Carla Machado</w:t>
+            </w:r>
           </w:p>
         </w:tc>
         <w:tc>
@@ -3688,6 +3874,12 @@
                 <w:lang w:val="en-US"/>
               </w:rPr>
             </w:pPr>
+            <w:r>
+              <w:rPr>
+                <w:lang w:val="en-US"/>
+              </w:rPr>
+              <w:t>1.0</w:t>
+            </w:r>
           </w:p>
         </w:tc>
         <w:tc>
@@ -3719,6 +3911,14 @@
                 <w:lang w:val="en-US"/>
               </w:rPr>
             </w:pPr>
+            <w:proofErr w:type="spellStart"/>
+            <w:r>
+              <w:rPr>
+                <w:lang w:val="en-US"/>
+              </w:rPr>
+              <w:t>Baselined</w:t>
+            </w:r>
+            <w:proofErr w:type="spellEnd"/>
           </w:p>
         </w:tc>
       </w:tr>
@@ -3730,7 +3930,7 @@
           </w:tcPr>
           <w:p>
             <w:pPr>
-              <w:pStyle w:val="SemEspaamento"/>
+              <w:pStyle w:val="NoSpacing"/>
               <w:spacing w:line="360" w:lineRule="auto"/>
               <w:jc w:val="center"/>
               <w:rPr>
@@ -3820,7 +4020,7 @@
     </w:tbl>
     <w:p>
       <w:pPr>
-        <w:pStyle w:val="Legenda"/>
+        <w:pStyle w:val="Caption"/>
         <w:spacing w:line="360" w:lineRule="auto"/>
         <w:rPr>
           <w:lang w:val="en-US"/>
@@ -3880,7 +4080,7 @@
           <w:lang w:val="en-US"/>
         </w:rPr>
         <w:sectPr>
-          <w:footerReference w:type="default" r:id="rId13"/>
+          <w:footerReference w:type="default" r:id="rId14"/>
           <w:pgSz w:w="11906" w:h="16838"/>
           <w:pgMar w:top="1417" w:right="1701" w:bottom="1417" w:left="1701" w:header="708" w:footer="708" w:gutter="0"/>
           <w:pgNumType w:fmt="lowerRoman" w:start="1"/>
@@ -3891,7 +4091,7 @@
     </w:p>
     <w:p>
       <w:pPr>
-        <w:pStyle w:val="Cabealho1"/>
+        <w:pStyle w:val="Heading1"/>
         <w:numPr>
           <w:ilvl w:val="0"/>
           <w:numId w:val="3"/>
@@ -3901,7 +4101,7 @@
           <w:lang w:val="en-US"/>
         </w:rPr>
       </w:pPr>
-      <w:bookmarkStart w:id="3" w:name="_Toc350463396"/>
+      <w:bookmarkStart w:id="3" w:name="_Toc350538899"/>
       <w:r>
         <w:rPr>
           <w:lang w:val="en-US"/>
@@ -3945,7 +4145,7 @@
     </w:p>
     <w:p>
       <w:pPr>
-        <w:pStyle w:val="Cabealho1"/>
+        <w:pStyle w:val="Heading1"/>
         <w:numPr>
           <w:ilvl w:val="0"/>
           <w:numId w:val="3"/>
@@ -3955,7 +4155,7 @@
           <w:lang w:val="en-US"/>
         </w:rPr>
       </w:pPr>
-      <w:bookmarkStart w:id="4" w:name="_Toc350463397"/>
+      <w:bookmarkStart w:id="4" w:name="_Toc350538900"/>
       <w:r>
         <w:rPr>
           <w:lang w:val="en-US"/>
@@ -3980,7 +4180,7 @@
     </w:p>
     <w:p>
       <w:pPr>
-        <w:pStyle w:val="Cabealho1"/>
+        <w:pStyle w:val="Heading1"/>
         <w:numPr>
           <w:ilvl w:val="1"/>
           <w:numId w:val="3"/>
@@ -3990,7 +4190,7 @@
           <w:lang w:val="en-US"/>
         </w:rPr>
       </w:pPr>
-      <w:bookmarkStart w:id="5" w:name="_Toc350463398"/>
+      <w:bookmarkStart w:id="5" w:name="_Toc350538901"/>
       <w:r>
         <w:rPr>
           <w:lang w:val="en-US"/>
@@ -4015,7 +4215,7 @@
     </w:p>
     <w:p>
       <w:pPr>
-        <w:pStyle w:val="Cabealho1"/>
+        <w:pStyle w:val="Heading1"/>
         <w:numPr>
           <w:ilvl w:val="1"/>
           <w:numId w:val="3"/>
@@ -4025,7 +4225,7 @@
           <w:lang w:val="en-US"/>
         </w:rPr>
       </w:pPr>
-      <w:bookmarkStart w:id="6" w:name="_Toc350463399"/>
+      <w:bookmarkStart w:id="6" w:name="_Toc350538902"/>
       <w:r>
         <w:rPr>
           <w:lang w:val="en-US"/>
@@ -4045,8 +4245,16 @@
         <w:rPr>
           <w:lang w:val="en-US"/>
         </w:rPr>
-        <w:t>The output of the process will be a baselined</w:t>
-      </w:r>
+        <w:t xml:space="preserve">The output of the process will be a </w:t>
+      </w:r>
+      <w:proofErr w:type="spellStart"/>
+      <w:r>
+        <w:rPr>
+          <w:lang w:val="en-US"/>
+        </w:rPr>
+        <w:t>baselined</w:t>
+      </w:r>
+      <w:proofErr w:type="spellEnd"/>
       <w:r>
         <w:rPr>
           <w:lang w:val="en-US"/>
@@ -4062,7 +4270,7 @@
     </w:p>
     <w:p>
       <w:pPr>
-        <w:pStyle w:val="Cabealho1"/>
+        <w:pStyle w:val="Heading1"/>
         <w:numPr>
           <w:ilvl w:val="0"/>
           <w:numId w:val="3"/>
@@ -4072,7 +4280,7 @@
           <w:lang w:val="en-US"/>
         </w:rPr>
       </w:pPr>
-      <w:bookmarkStart w:id="7" w:name="_Toc350463400"/>
+      <w:bookmarkStart w:id="7" w:name="_Toc350538903"/>
       <w:r>
         <w:rPr>
           <w:lang w:val="en-US"/>
@@ -4111,7 +4319,7 @@
     </w:p>
     <w:p>
       <w:pPr>
-        <w:pStyle w:val="Cabealho1"/>
+        <w:pStyle w:val="Heading1"/>
         <w:numPr>
           <w:ilvl w:val="1"/>
           <w:numId w:val="3"/>
@@ -4121,7 +4329,7 @@
           <w:lang w:val="en-US"/>
         </w:rPr>
       </w:pPr>
-      <w:bookmarkStart w:id="8" w:name="_Toc350463401"/>
+      <w:bookmarkStart w:id="8" w:name="_Toc350538904"/>
       <w:r>
         <w:rPr>
           <w:lang w:val="en-US"/>
@@ -4146,7 +4354,7 @@
     </w:p>
     <w:p>
       <w:pPr>
-        <w:pStyle w:val="PargrafodaLista"/>
+        <w:pStyle w:val="ListParagraph"/>
         <w:numPr>
           <w:ilvl w:val="0"/>
           <w:numId w:val="6"/>
@@ -4167,7 +4375,7 @@
     </w:p>
     <w:p>
       <w:pPr>
-        <w:pStyle w:val="PargrafodaLista"/>
+        <w:pStyle w:val="ListParagraph"/>
         <w:numPr>
           <w:ilvl w:val="1"/>
           <w:numId w:val="6"/>
@@ -4200,7 +4408,7 @@
     </w:p>
     <w:p>
       <w:pPr>
-        <w:pStyle w:val="PargrafodaLista"/>
+        <w:pStyle w:val="ListParagraph"/>
         <w:numPr>
           <w:ilvl w:val="2"/>
           <w:numId w:val="6"/>
@@ -4243,7 +4451,7 @@
     </w:p>
     <w:p>
       <w:pPr>
-        <w:pStyle w:val="PargrafodaLista"/>
+        <w:pStyle w:val="ListParagraph"/>
         <w:numPr>
           <w:ilvl w:val="3"/>
           <w:numId w:val="6"/>
@@ -4262,7 +4470,7 @@
     </w:p>
     <w:p>
       <w:pPr>
-        <w:pStyle w:val="PargrafodaLista"/>
+        <w:pStyle w:val="ListParagraph"/>
         <w:numPr>
           <w:ilvl w:val="3"/>
           <w:numId w:val="6"/>
@@ -4281,7 +4489,7 @@
     </w:p>
     <w:p>
       <w:pPr>
-        <w:pStyle w:val="PargrafodaLista"/>
+        <w:pStyle w:val="ListParagraph"/>
         <w:numPr>
           <w:ilvl w:val="3"/>
           <w:numId w:val="6"/>
@@ -4318,7 +4526,7 @@
     </w:p>
     <w:p>
       <w:pPr>
-        <w:pStyle w:val="PargrafodaLista"/>
+        <w:pStyle w:val="ListParagraph"/>
         <w:numPr>
           <w:ilvl w:val="3"/>
           <w:numId w:val="6"/>
@@ -4344,7 +4552,7 @@
     </w:p>
     <w:p>
       <w:pPr>
-        <w:pStyle w:val="PargrafodaLista"/>
+        <w:pStyle w:val="ListParagraph"/>
         <w:numPr>
           <w:ilvl w:val="3"/>
           <w:numId w:val="6"/>
@@ -4363,7 +4571,7 @@
     </w:p>
     <w:p>
       <w:pPr>
-        <w:pStyle w:val="PargrafodaLista"/>
+        <w:pStyle w:val="ListParagraph"/>
         <w:numPr>
           <w:ilvl w:val="3"/>
           <w:numId w:val="6"/>
@@ -4382,7 +4590,7 @@
     </w:p>
     <w:p>
       <w:pPr>
-        <w:pStyle w:val="PargrafodaLista"/>
+        <w:pStyle w:val="ListParagraph"/>
         <w:numPr>
           <w:ilvl w:val="2"/>
           <w:numId w:val="6"/>
@@ -4414,7 +4622,7 @@
     </w:p>
     <w:p>
       <w:pPr>
-        <w:pStyle w:val="PargrafodaLista"/>
+        <w:pStyle w:val="ListParagraph"/>
         <w:numPr>
           <w:ilvl w:val="2"/>
           <w:numId w:val="6"/>
@@ -4433,7 +4641,7 @@
     </w:p>
     <w:p>
       <w:pPr>
-        <w:pStyle w:val="PargrafodaLista"/>
+        <w:pStyle w:val="ListParagraph"/>
         <w:numPr>
           <w:ilvl w:val="1"/>
           <w:numId w:val="6"/>
@@ -4453,7 +4661,7 @@
     </w:p>
     <w:p>
       <w:pPr>
-        <w:pStyle w:val="PargrafodaLista"/>
+        <w:pStyle w:val="ListParagraph"/>
         <w:numPr>
           <w:ilvl w:val="0"/>
           <w:numId w:val="6"/>
@@ -4474,7 +4682,7 @@
     </w:p>
     <w:p>
       <w:pPr>
-        <w:pStyle w:val="PargrafodaLista"/>
+        <w:pStyle w:val="ListParagraph"/>
         <w:numPr>
           <w:ilvl w:val="1"/>
           <w:numId w:val="6"/>
@@ -4493,7 +4701,7 @@
     </w:p>
     <w:p>
       <w:pPr>
-        <w:pStyle w:val="PargrafodaLista"/>
+        <w:pStyle w:val="ListParagraph"/>
         <w:numPr>
           <w:ilvl w:val="1"/>
           <w:numId w:val="6"/>
@@ -4536,7 +4744,7 @@
     </w:p>
     <w:p>
       <w:pPr>
-        <w:pStyle w:val="PargrafodaLista"/>
+        <w:pStyle w:val="ListParagraph"/>
         <w:numPr>
           <w:ilvl w:val="1"/>
           <w:numId w:val="6"/>
@@ -4567,7 +4775,7 @@
     </w:p>
     <w:p>
       <w:pPr>
-        <w:pStyle w:val="PargrafodaLista"/>
+        <w:pStyle w:val="ListParagraph"/>
         <w:numPr>
           <w:ilvl w:val="1"/>
           <w:numId w:val="6"/>
@@ -4587,7 +4795,7 @@
     </w:p>
     <w:p>
       <w:pPr>
-        <w:pStyle w:val="PargrafodaLista"/>
+        <w:pStyle w:val="ListParagraph"/>
         <w:numPr>
           <w:ilvl w:val="0"/>
           <w:numId w:val="6"/>
@@ -4608,7 +4816,7 @@
     </w:p>
     <w:p>
       <w:pPr>
-        <w:pStyle w:val="PargrafodaLista"/>
+        <w:pStyle w:val="ListParagraph"/>
         <w:numPr>
           <w:ilvl w:val="1"/>
           <w:numId w:val="6"/>
@@ -4646,7 +4854,7 @@
     </w:p>
     <w:p>
       <w:pPr>
-        <w:pStyle w:val="PargrafodaLista"/>
+        <w:pStyle w:val="ListParagraph"/>
         <w:numPr>
           <w:ilvl w:val="1"/>
           <w:numId w:val="6"/>
@@ -4678,7 +4886,7 @@
     </w:p>
     <w:p>
       <w:pPr>
-        <w:pStyle w:val="PargrafodaLista"/>
+        <w:pStyle w:val="ListParagraph"/>
         <w:numPr>
           <w:ilvl w:val="1"/>
           <w:numId w:val="6"/>
@@ -4710,7 +4918,7 @@
     </w:p>
     <w:p>
       <w:pPr>
-        <w:pStyle w:val="PargrafodaLista"/>
+        <w:pStyle w:val="ListParagraph"/>
         <w:numPr>
           <w:ilvl w:val="1"/>
           <w:numId w:val="6"/>
@@ -4730,7 +4938,7 @@
     </w:p>
     <w:p>
       <w:pPr>
-        <w:pStyle w:val="PargrafodaLista"/>
+        <w:pStyle w:val="ListParagraph"/>
         <w:numPr>
           <w:ilvl w:val="1"/>
           <w:numId w:val="6"/>
@@ -4750,7 +4958,7 @@
     </w:p>
     <w:p>
       <w:pPr>
-        <w:pStyle w:val="PargrafodaLista"/>
+        <w:pStyle w:val="ListParagraph"/>
         <w:numPr>
           <w:ilvl w:val="0"/>
           <w:numId w:val="6"/>
@@ -4771,7 +4979,7 @@
     </w:p>
     <w:p>
       <w:pPr>
-        <w:pStyle w:val="PargrafodaLista"/>
+        <w:pStyle w:val="ListParagraph"/>
         <w:numPr>
           <w:ilvl w:val="1"/>
           <w:numId w:val="6"/>
@@ -4797,7 +5005,7 @@
     </w:p>
     <w:p>
       <w:pPr>
-        <w:pStyle w:val="PargrafodaLista"/>
+        <w:pStyle w:val="ListParagraph"/>
         <w:numPr>
           <w:ilvl w:val="2"/>
           <w:numId w:val="6"/>
@@ -4823,7 +5031,7 @@
     </w:p>
     <w:p>
       <w:pPr>
-        <w:pStyle w:val="PargrafodaLista"/>
+        <w:pStyle w:val="ListParagraph"/>
         <w:numPr>
           <w:ilvl w:val="3"/>
           <w:numId w:val="6"/>
@@ -4842,7 +5050,7 @@
     </w:p>
     <w:p>
       <w:pPr>
-        <w:pStyle w:val="PargrafodaLista"/>
+        <w:pStyle w:val="ListParagraph"/>
         <w:numPr>
           <w:ilvl w:val="3"/>
           <w:numId w:val="6"/>
@@ -4861,7 +5069,7 @@
     </w:p>
     <w:p>
       <w:pPr>
-        <w:pStyle w:val="PargrafodaLista"/>
+        <w:pStyle w:val="ListParagraph"/>
         <w:numPr>
           <w:ilvl w:val="3"/>
           <w:numId w:val="6"/>
@@ -4880,7 +5088,7 @@
     </w:p>
     <w:p>
       <w:pPr>
-        <w:pStyle w:val="PargrafodaLista"/>
+        <w:pStyle w:val="ListParagraph"/>
         <w:numPr>
           <w:ilvl w:val="3"/>
           <w:numId w:val="6"/>
@@ -4899,7 +5107,7 @@
     </w:p>
     <w:p>
       <w:pPr>
-        <w:pStyle w:val="PargrafodaLista"/>
+        <w:pStyle w:val="ListParagraph"/>
         <w:numPr>
           <w:ilvl w:val="3"/>
           <w:numId w:val="6"/>
@@ -4918,7 +5126,7 @@
     </w:p>
     <w:p>
       <w:pPr>
-        <w:pStyle w:val="PargrafodaLista"/>
+        <w:pStyle w:val="ListParagraph"/>
         <w:numPr>
           <w:ilvl w:val="2"/>
           <w:numId w:val="6"/>
@@ -4961,7 +5169,7 @@
     </w:p>
     <w:p>
       <w:pPr>
-        <w:pStyle w:val="PargrafodaLista"/>
+        <w:pStyle w:val="ListParagraph"/>
         <w:numPr>
           <w:ilvl w:val="1"/>
           <w:numId w:val="6"/>
@@ -4992,7 +5200,7 @@
     </w:p>
     <w:p>
       <w:pPr>
-        <w:pStyle w:val="PargrafodaLista"/>
+        <w:pStyle w:val="ListParagraph"/>
         <w:numPr>
           <w:ilvl w:val="1"/>
           <w:numId w:val="6"/>
@@ -5011,7 +5219,7 @@
     </w:p>
     <w:p>
       <w:pPr>
-        <w:pStyle w:val="PargrafodaLista"/>
+        <w:pStyle w:val="ListParagraph"/>
         <w:numPr>
           <w:ilvl w:val="1"/>
           <w:numId w:val="6"/>
@@ -5031,7 +5239,7 @@
     </w:p>
     <w:p>
       <w:pPr>
-        <w:pStyle w:val="PargrafodaLista"/>
+        <w:pStyle w:val="ListParagraph"/>
         <w:numPr>
           <w:ilvl w:val="0"/>
           <w:numId w:val="6"/>
@@ -5052,7 +5260,7 @@
     </w:p>
     <w:p>
       <w:pPr>
-        <w:pStyle w:val="PargrafodaLista"/>
+        <w:pStyle w:val="ListParagraph"/>
         <w:numPr>
           <w:ilvl w:val="1"/>
           <w:numId w:val="6"/>
@@ -5089,7 +5297,7 @@
     </w:p>
     <w:p>
       <w:pPr>
-        <w:pStyle w:val="PargrafodaLista"/>
+        <w:pStyle w:val="ListParagraph"/>
         <w:numPr>
           <w:ilvl w:val="1"/>
           <w:numId w:val="6"/>
@@ -5144,7 +5352,7 @@
     </w:p>
     <w:p>
       <w:pPr>
-        <w:pStyle w:val="PargrafodaLista"/>
+        <w:pStyle w:val="ListParagraph"/>
         <w:numPr>
           <w:ilvl w:val="1"/>
           <w:numId w:val="6"/>
@@ -5187,7 +5395,7 @@
     </w:p>
     <w:p>
       <w:pPr>
-        <w:pStyle w:val="PargrafodaLista"/>
+        <w:pStyle w:val="ListParagraph"/>
         <w:numPr>
           <w:ilvl w:val="2"/>
           <w:numId w:val="6"/>
@@ -5231,7 +5439,7 @@
     </w:p>
     <w:p>
       <w:pPr>
-        <w:pStyle w:val="PargrafodaLista"/>
+        <w:pStyle w:val="ListParagraph"/>
         <w:numPr>
           <w:ilvl w:val="2"/>
           <w:numId w:val="6"/>
@@ -5269,7 +5477,7 @@
     </w:p>
     <w:p>
       <w:pPr>
-        <w:pStyle w:val="PargrafodaLista"/>
+        <w:pStyle w:val="ListParagraph"/>
         <w:numPr>
           <w:ilvl w:val="1"/>
           <w:numId w:val="6"/>
@@ -5300,7 +5508,7 @@
     </w:p>
     <w:p>
       <w:pPr>
-        <w:pStyle w:val="PargrafodaLista"/>
+        <w:pStyle w:val="ListParagraph"/>
         <w:numPr>
           <w:ilvl w:val="2"/>
           <w:numId w:val="6"/>
@@ -5344,7 +5552,7 @@
     </w:p>
     <w:p>
       <w:pPr>
-        <w:pStyle w:val="PargrafodaLista"/>
+        <w:pStyle w:val="ListParagraph"/>
         <w:numPr>
           <w:ilvl w:val="2"/>
           <w:numId w:val="6"/>
@@ -5363,7 +5571,7 @@
     </w:p>
     <w:p>
       <w:pPr>
-        <w:pStyle w:val="PargrafodaLista"/>
+        <w:pStyle w:val="ListParagraph"/>
         <w:numPr>
           <w:ilvl w:val="2"/>
           <w:numId w:val="6"/>
@@ -5401,7 +5609,7 @@
     </w:p>
     <w:p>
       <w:pPr>
-        <w:pStyle w:val="PargrafodaLista"/>
+        <w:pStyle w:val="ListParagraph"/>
         <w:numPr>
           <w:ilvl w:val="1"/>
           <w:numId w:val="6"/>
@@ -5420,7 +5628,7 @@
     </w:p>
     <w:p>
       <w:pPr>
-        <w:pStyle w:val="PargrafodaLista"/>
+        <w:pStyle w:val="ListParagraph"/>
         <w:numPr>
           <w:ilvl w:val="0"/>
           <w:numId w:val="6"/>
@@ -5448,7 +5656,7 @@
     </w:p>
     <w:p>
       <w:pPr>
-        <w:pStyle w:val="PargrafodaLista"/>
+        <w:pStyle w:val="ListParagraph"/>
         <w:numPr>
           <w:ilvl w:val="1"/>
           <w:numId w:val="6"/>
@@ -5511,7 +5719,7 @@
     </w:p>
     <w:p>
       <w:pPr>
-        <w:pStyle w:val="PargrafodaLista"/>
+        <w:pStyle w:val="ListParagraph"/>
         <w:numPr>
           <w:ilvl w:val="0"/>
           <w:numId w:val="6"/>
@@ -5532,7 +5740,7 @@
     </w:p>
     <w:p>
       <w:pPr>
-        <w:pStyle w:val="PargrafodaLista"/>
+        <w:pStyle w:val="ListParagraph"/>
         <w:numPr>
           <w:ilvl w:val="1"/>
           <w:numId w:val="6"/>
@@ -5557,7 +5765,7 @@
     </w:p>
     <w:p>
       <w:pPr>
-        <w:pStyle w:val="PargrafodaLista"/>
+        <w:pStyle w:val="ListParagraph"/>
         <w:numPr>
           <w:ilvl w:val="2"/>
           <w:numId w:val="6"/>
@@ -5582,7 +5790,7 @@
     </w:p>
     <w:p>
       <w:pPr>
-        <w:pStyle w:val="PargrafodaLista"/>
+        <w:pStyle w:val="ListParagraph"/>
         <w:numPr>
           <w:ilvl w:val="3"/>
           <w:numId w:val="6"/>
@@ -5601,7 +5809,7 @@
     </w:p>
     <w:p>
       <w:pPr>
-        <w:pStyle w:val="PargrafodaLista"/>
+        <w:pStyle w:val="ListParagraph"/>
         <w:numPr>
           <w:ilvl w:val="3"/>
           <w:numId w:val="6"/>
@@ -5620,7 +5828,7 @@
     </w:p>
     <w:p>
       <w:pPr>
-        <w:pStyle w:val="PargrafodaLista"/>
+        <w:pStyle w:val="ListParagraph"/>
         <w:numPr>
           <w:ilvl w:val="3"/>
           <w:numId w:val="6"/>
@@ -5639,7 +5847,7 @@
     </w:p>
     <w:p>
       <w:pPr>
-        <w:pStyle w:val="PargrafodaLista"/>
+        <w:pStyle w:val="ListParagraph"/>
         <w:numPr>
           <w:ilvl w:val="3"/>
           <w:numId w:val="6"/>
@@ -5658,7 +5866,7 @@
     </w:p>
     <w:p>
       <w:pPr>
-        <w:pStyle w:val="PargrafodaLista"/>
+        <w:pStyle w:val="ListParagraph"/>
         <w:numPr>
           <w:ilvl w:val="3"/>
           <w:numId w:val="6"/>
@@ -5677,7 +5885,7 @@
     </w:p>
     <w:p>
       <w:pPr>
-        <w:pStyle w:val="PargrafodaLista"/>
+        <w:pStyle w:val="ListParagraph"/>
         <w:numPr>
           <w:ilvl w:val="2"/>
           <w:numId w:val="6"/>
@@ -5732,7 +5940,7 @@
     </w:p>
     <w:p>
       <w:pPr>
-        <w:pStyle w:val="PargrafodaLista"/>
+        <w:pStyle w:val="ListParagraph"/>
         <w:numPr>
           <w:ilvl w:val="1"/>
           <w:numId w:val="6"/>
@@ -5751,7 +5959,7 @@
     </w:p>
     <w:p>
       <w:pPr>
-        <w:pStyle w:val="PargrafodaLista"/>
+        <w:pStyle w:val="ListParagraph"/>
         <w:numPr>
           <w:ilvl w:val="0"/>
           <w:numId w:val="6"/>
@@ -5773,7 +5981,7 @@
     </w:p>
     <w:p>
       <w:pPr>
-        <w:pStyle w:val="PargrafodaLista"/>
+        <w:pStyle w:val="ListParagraph"/>
         <w:numPr>
           <w:ilvl w:val="1"/>
           <w:numId w:val="6"/>
@@ -5799,7 +6007,7 @@
     </w:p>
     <w:p>
       <w:pPr>
-        <w:pStyle w:val="PargrafodaLista"/>
+        <w:pStyle w:val="ListParagraph"/>
         <w:numPr>
           <w:ilvl w:val="2"/>
           <w:numId w:val="6"/>
@@ -5833,12 +6041,14 @@
         </w:rPr>
         <w:t>“</w:t>
       </w:r>
+      <w:proofErr w:type="spellStart"/>
       <w:r>
         <w:rPr>
           <w:lang w:val="en-US"/>
         </w:rPr>
         <w:t>Baselined</w:t>
       </w:r>
+      <w:proofErr w:type="spellEnd"/>
       <w:r>
         <w:rPr>
           <w:lang w:val="en-US"/>
@@ -5861,12 +6071,26 @@
         <w:rPr>
           <w:lang w:val="en-US"/>
         </w:rPr>
-        <w:t>a baselined comment</w:t>
-      </w:r>
-    </w:p>
-    <w:p>
-      <w:pPr>
-        <w:pStyle w:val="PargrafodaLista"/>
+        <w:t xml:space="preserve">a </w:t>
+      </w:r>
+      <w:proofErr w:type="spellStart"/>
+      <w:r>
+        <w:rPr>
+          <w:lang w:val="en-US"/>
+        </w:rPr>
+        <w:t>baselined</w:t>
+      </w:r>
+      <w:proofErr w:type="spellEnd"/>
+      <w:r>
+        <w:rPr>
+          <w:lang w:val="en-US"/>
+        </w:rPr>
+        <w:t xml:space="preserve"> comment</w:t>
+      </w:r>
+    </w:p>
+    <w:p>
+      <w:pPr>
+        <w:pStyle w:val="ListParagraph"/>
         <w:numPr>
           <w:ilvl w:val="2"/>
           <w:numId w:val="6"/>
@@ -5888,12 +6112,14 @@
         </w:rPr>
         <w:t>“</w:t>
       </w:r>
+      <w:proofErr w:type="spellStart"/>
       <w:r>
         <w:rPr>
           <w:lang w:val="en-US"/>
         </w:rPr>
         <w:t>Baselined</w:t>
       </w:r>
+      <w:proofErr w:type="spellEnd"/>
       <w:r>
         <w:rPr>
           <w:lang w:val="en-US"/>
@@ -5903,7 +6129,7 @@
     </w:p>
     <w:p>
       <w:pPr>
-        <w:pStyle w:val="PargrafodaLista"/>
+        <w:pStyle w:val="ListParagraph"/>
         <w:numPr>
           <w:ilvl w:val="2"/>
           <w:numId w:val="6"/>
@@ -5934,7 +6160,7 @@
     </w:p>
     <w:p>
       <w:pPr>
-        <w:pStyle w:val="PargrafodaLista"/>
+        <w:pStyle w:val="ListParagraph"/>
         <w:numPr>
           <w:ilvl w:val="2"/>
           <w:numId w:val="6"/>
@@ -5953,7 +6179,7 @@
     </w:p>
     <w:p>
       <w:pPr>
-        <w:pStyle w:val="PargrafodaLista"/>
+        <w:pStyle w:val="ListParagraph"/>
         <w:numPr>
           <w:ilvl w:val="2"/>
           <w:numId w:val="6"/>
@@ -5967,12 +6193,26 @@
         <w:rPr>
           <w:lang w:val="en-US"/>
         </w:rPr>
-        <w:t>Commits the baselined comment to the SVN folder</w:t>
-      </w:r>
-    </w:p>
-    <w:p>
-      <w:pPr>
-        <w:pStyle w:val="Cabealho1"/>
+        <w:t xml:space="preserve">Commits the </w:t>
+      </w:r>
+      <w:proofErr w:type="spellStart"/>
+      <w:r>
+        <w:rPr>
+          <w:lang w:val="en-US"/>
+        </w:rPr>
+        <w:t>baselined</w:t>
+      </w:r>
+      <w:proofErr w:type="spellEnd"/>
+      <w:r>
+        <w:rPr>
+          <w:lang w:val="en-US"/>
+        </w:rPr>
+        <w:t xml:space="preserve"> comment to the SVN folder</w:t>
+      </w:r>
+    </w:p>
+    <w:p>
+      <w:pPr>
+        <w:pStyle w:val="Heading1"/>
         <w:numPr>
           <w:ilvl w:val="1"/>
           <w:numId w:val="3"/>
@@ -5982,7 +6222,7 @@
           <w:lang w:val="en-US"/>
         </w:rPr>
       </w:pPr>
-      <w:bookmarkStart w:id="9" w:name="_Toc350463402"/>
+      <w:bookmarkStart w:id="9" w:name="_Toc350538905"/>
       <w:r>
         <w:rPr>
           <w:lang w:val="en-US"/>
@@ -6068,7 +6308,7 @@
     </w:p>
     <w:p>
       <w:pPr>
-        <w:pStyle w:val="PargrafodaLista"/>
+        <w:pStyle w:val="ListParagraph"/>
         <w:numPr>
           <w:ilvl w:val="0"/>
           <w:numId w:val="7"/>
@@ -6089,7 +6329,7 @@
     </w:p>
     <w:p>
       <w:pPr>
-        <w:pStyle w:val="PargrafodaLista"/>
+        <w:pStyle w:val="ListParagraph"/>
         <w:numPr>
           <w:ilvl w:val="1"/>
           <w:numId w:val="7"/>
@@ -6146,7 +6386,7 @@
     </w:p>
     <w:p>
       <w:pPr>
-        <w:pStyle w:val="PargrafodaLista"/>
+        <w:pStyle w:val="ListParagraph"/>
         <w:numPr>
           <w:ilvl w:val="2"/>
           <w:numId w:val="7"/>
@@ -6171,7 +6411,7 @@
     </w:p>
     <w:p>
       <w:pPr>
-        <w:pStyle w:val="PargrafodaLista"/>
+        <w:pStyle w:val="ListParagraph"/>
         <w:numPr>
           <w:ilvl w:val="3"/>
           <w:numId w:val="7"/>
@@ -6196,7 +6436,7 @@
     </w:p>
     <w:p>
       <w:pPr>
-        <w:pStyle w:val="PargrafodaLista"/>
+        <w:pStyle w:val="ListParagraph"/>
         <w:numPr>
           <w:ilvl w:val="4"/>
           <w:numId w:val="7"/>
@@ -6215,7 +6455,7 @@
     </w:p>
     <w:p>
       <w:pPr>
-        <w:pStyle w:val="PargrafodaLista"/>
+        <w:pStyle w:val="ListParagraph"/>
         <w:numPr>
           <w:ilvl w:val="4"/>
           <w:numId w:val="7"/>
@@ -6234,7 +6474,7 @@
     </w:p>
     <w:p>
       <w:pPr>
-        <w:pStyle w:val="PargrafodaLista"/>
+        <w:pStyle w:val="ListParagraph"/>
         <w:numPr>
           <w:ilvl w:val="4"/>
           <w:numId w:val="7"/>
@@ -6253,7 +6493,7 @@
     </w:p>
     <w:p>
       <w:pPr>
-        <w:pStyle w:val="PargrafodaLista"/>
+        <w:pStyle w:val="ListParagraph"/>
         <w:numPr>
           <w:ilvl w:val="4"/>
           <w:numId w:val="7"/>
@@ -6272,7 +6512,7 @@
     </w:p>
     <w:p>
       <w:pPr>
-        <w:pStyle w:val="PargrafodaLista"/>
+        <w:pStyle w:val="ListParagraph"/>
         <w:numPr>
           <w:ilvl w:val="4"/>
           <w:numId w:val="7"/>
@@ -6291,7 +6531,7 @@
     </w:p>
     <w:p>
       <w:pPr>
-        <w:pStyle w:val="PargrafodaLista"/>
+        <w:pStyle w:val="ListParagraph"/>
         <w:numPr>
           <w:ilvl w:val="4"/>
           <w:numId w:val="7"/>
@@ -6310,7 +6550,7 @@
     </w:p>
     <w:p>
       <w:pPr>
-        <w:pStyle w:val="PargrafodaLista"/>
+        <w:pStyle w:val="ListParagraph"/>
         <w:numPr>
           <w:ilvl w:val="3"/>
           <w:numId w:val="7"/>
@@ -6330,7 +6570,7 @@
     </w:p>
     <w:p>
       <w:pPr>
-        <w:pStyle w:val="PargrafodaLista"/>
+        <w:pStyle w:val="ListParagraph"/>
         <w:spacing w:line="360" w:lineRule="auto"/>
         <w:ind w:left="3228"/>
         <w:rPr>
@@ -6340,7 +6580,7 @@
     </w:p>
     <w:p>
       <w:pPr>
-        <w:pStyle w:val="PargrafodaLista"/>
+        <w:pStyle w:val="ListParagraph"/>
         <w:spacing w:line="360" w:lineRule="auto"/>
         <w:ind w:left="3228"/>
         <w:rPr>
@@ -6351,7 +6591,7 @@
     </w:p>
     <w:p>
       <w:pPr>
-        <w:pStyle w:val="PargrafodaLista"/>
+        <w:pStyle w:val="ListParagraph"/>
         <w:numPr>
           <w:ilvl w:val="0"/>
           <w:numId w:val="7"/>
@@ -6373,7 +6613,7 @@
     </w:p>
     <w:p>
       <w:pPr>
-        <w:pStyle w:val="PargrafodaLista"/>
+        <w:pStyle w:val="ListParagraph"/>
         <w:numPr>
           <w:ilvl w:val="1"/>
           <w:numId w:val="7"/>
@@ -6440,7 +6680,7 @@
     </w:p>
     <w:p>
       <w:pPr>
-        <w:pStyle w:val="PargrafodaLista"/>
+        <w:pStyle w:val="ListParagraph"/>
         <w:numPr>
           <w:ilvl w:val="1"/>
           <w:numId w:val="7"/>
@@ -6483,7 +6723,7 @@
     </w:p>
     <w:p>
       <w:pPr>
-        <w:pStyle w:val="PargrafodaLista"/>
+        <w:pStyle w:val="ListParagraph"/>
         <w:numPr>
           <w:ilvl w:val="0"/>
           <w:numId w:val="7"/>
@@ -6504,7 +6744,7 @@
     </w:p>
     <w:p>
       <w:pPr>
-        <w:pStyle w:val="PargrafodaLista"/>
+        <w:pStyle w:val="ListParagraph"/>
         <w:numPr>
           <w:ilvl w:val="1"/>
           <w:numId w:val="7"/>
@@ -6556,7 +6796,7 @@
     </w:p>
     <w:p>
       <w:pPr>
-        <w:pStyle w:val="PargrafodaLista"/>
+        <w:pStyle w:val="ListParagraph"/>
         <w:numPr>
           <w:ilvl w:val="1"/>
           <w:numId w:val="7"/>
@@ -6575,7 +6815,7 @@
     </w:p>
     <w:p>
       <w:pPr>
-        <w:pStyle w:val="PargrafodaLista"/>
+        <w:pStyle w:val="ListParagraph"/>
         <w:numPr>
           <w:ilvl w:val="1"/>
           <w:numId w:val="7"/>
@@ -6606,7 +6846,7 @@
     </w:p>
     <w:p>
       <w:pPr>
-        <w:pStyle w:val="PargrafodaLista"/>
+        <w:pStyle w:val="ListParagraph"/>
         <w:numPr>
           <w:ilvl w:val="1"/>
           <w:numId w:val="7"/>
@@ -6637,7 +6877,7 @@
     </w:p>
     <w:p>
       <w:pPr>
-        <w:pStyle w:val="PargrafodaLista"/>
+        <w:pStyle w:val="ListParagraph"/>
         <w:numPr>
           <w:ilvl w:val="1"/>
           <w:numId w:val="7"/>
@@ -6657,7 +6897,7 @@
     </w:p>
     <w:p>
       <w:pPr>
-        <w:pStyle w:val="PargrafodaLista"/>
+        <w:pStyle w:val="ListParagraph"/>
         <w:numPr>
           <w:ilvl w:val="0"/>
           <w:numId w:val="7"/>
@@ -6678,7 +6918,7 @@
     </w:p>
     <w:p>
       <w:pPr>
-        <w:pStyle w:val="PargrafodaLista"/>
+        <w:pStyle w:val="ListParagraph"/>
         <w:numPr>
           <w:ilvl w:val="1"/>
           <w:numId w:val="7"/>
@@ -6716,7 +6956,7 @@
     </w:p>
     <w:p>
       <w:pPr>
-        <w:pStyle w:val="PargrafodaLista"/>
+        <w:pStyle w:val="ListParagraph"/>
         <w:numPr>
           <w:ilvl w:val="1"/>
           <w:numId w:val="7"/>
@@ -6748,7 +6988,7 @@
     </w:p>
     <w:p>
       <w:pPr>
-        <w:pStyle w:val="PargrafodaLista"/>
+        <w:pStyle w:val="ListParagraph"/>
         <w:numPr>
           <w:ilvl w:val="1"/>
           <w:numId w:val="7"/>
@@ -6780,7 +7020,7 @@
     </w:p>
     <w:p>
       <w:pPr>
-        <w:pStyle w:val="PargrafodaLista"/>
+        <w:pStyle w:val="ListParagraph"/>
         <w:numPr>
           <w:ilvl w:val="1"/>
           <w:numId w:val="7"/>
@@ -6818,7 +7058,7 @@
     </w:p>
     <w:p>
       <w:pPr>
-        <w:pStyle w:val="PargrafodaLista"/>
+        <w:pStyle w:val="ListParagraph"/>
         <w:numPr>
           <w:ilvl w:val="1"/>
           <w:numId w:val="7"/>
@@ -6844,7 +7084,7 @@
     </w:p>
     <w:p>
       <w:pPr>
-        <w:pStyle w:val="PargrafodaLista"/>
+        <w:pStyle w:val="ListParagraph"/>
         <w:numPr>
           <w:ilvl w:val="0"/>
           <w:numId w:val="7"/>
@@ -6865,7 +7105,7 @@
     </w:p>
     <w:p>
       <w:pPr>
-        <w:pStyle w:val="PargrafodaLista"/>
+        <w:pStyle w:val="ListParagraph"/>
         <w:numPr>
           <w:ilvl w:val="1"/>
           <w:numId w:val="7"/>
@@ -6891,7 +7131,7 @@
     </w:p>
     <w:p>
       <w:pPr>
-        <w:pStyle w:val="PargrafodaLista"/>
+        <w:pStyle w:val="ListParagraph"/>
         <w:numPr>
           <w:ilvl w:val="2"/>
           <w:numId w:val="7"/>
@@ -6917,7 +7157,7 @@
     </w:p>
     <w:p>
       <w:pPr>
-        <w:pStyle w:val="PargrafodaLista"/>
+        <w:pStyle w:val="ListParagraph"/>
         <w:numPr>
           <w:ilvl w:val="3"/>
           <w:numId w:val="7"/>
@@ -6936,7 +7176,7 @@
     </w:p>
     <w:p>
       <w:pPr>
-        <w:pStyle w:val="PargrafodaLista"/>
+        <w:pStyle w:val="ListParagraph"/>
         <w:numPr>
           <w:ilvl w:val="3"/>
           <w:numId w:val="7"/>
@@ -6955,7 +7195,7 @@
     </w:p>
     <w:p>
       <w:pPr>
-        <w:pStyle w:val="PargrafodaLista"/>
+        <w:pStyle w:val="ListParagraph"/>
         <w:numPr>
           <w:ilvl w:val="3"/>
           <w:numId w:val="7"/>
@@ -6974,7 +7214,7 @@
     </w:p>
     <w:p>
       <w:pPr>
-        <w:pStyle w:val="PargrafodaLista"/>
+        <w:pStyle w:val="ListParagraph"/>
         <w:numPr>
           <w:ilvl w:val="3"/>
           <w:numId w:val="7"/>
@@ -6993,7 +7233,7 @@
     </w:p>
     <w:p>
       <w:pPr>
-        <w:pStyle w:val="PargrafodaLista"/>
+        <w:pStyle w:val="ListParagraph"/>
         <w:numPr>
           <w:ilvl w:val="3"/>
           <w:numId w:val="7"/>
@@ -7012,7 +7252,7 @@
     </w:p>
     <w:p>
       <w:pPr>
-        <w:pStyle w:val="PargrafodaLista"/>
+        <w:pStyle w:val="ListParagraph"/>
         <w:numPr>
           <w:ilvl w:val="2"/>
           <w:numId w:val="7"/>
@@ -7038,7 +7278,7 @@
     </w:p>
     <w:p>
       <w:pPr>
-        <w:pStyle w:val="PargrafodaLista"/>
+        <w:pStyle w:val="ListParagraph"/>
         <w:numPr>
           <w:ilvl w:val="1"/>
           <w:numId w:val="7"/>
@@ -7063,7 +7303,7 @@
     </w:p>
     <w:p>
       <w:pPr>
-        <w:pStyle w:val="PargrafodaLista"/>
+        <w:pStyle w:val="ListParagraph"/>
         <w:numPr>
           <w:ilvl w:val="1"/>
           <w:numId w:val="7"/>
@@ -7082,7 +7322,7 @@
     </w:p>
     <w:p>
       <w:pPr>
-        <w:pStyle w:val="PargrafodaLista"/>
+        <w:pStyle w:val="ListParagraph"/>
         <w:numPr>
           <w:ilvl w:val="1"/>
           <w:numId w:val="7"/>
@@ -7101,7 +7341,7 @@
     </w:p>
     <w:p>
       <w:pPr>
-        <w:pStyle w:val="PargrafodaLista"/>
+        <w:pStyle w:val="ListParagraph"/>
         <w:numPr>
           <w:ilvl w:val="0"/>
           <w:numId w:val="7"/>
@@ -7129,7 +7369,7 @@
     </w:p>
     <w:p>
       <w:pPr>
-        <w:pStyle w:val="PargrafodaLista"/>
+        <w:pStyle w:val="ListParagraph"/>
         <w:numPr>
           <w:ilvl w:val="1"/>
           <w:numId w:val="7"/>
@@ -7148,7 +7388,7 @@
     </w:p>
     <w:p>
       <w:pPr>
-        <w:pStyle w:val="PargrafodaLista"/>
+        <w:pStyle w:val="ListParagraph"/>
         <w:numPr>
           <w:ilvl w:val="1"/>
           <w:numId w:val="7"/>
@@ -7179,7 +7419,7 @@
     </w:p>
     <w:p>
       <w:pPr>
-        <w:pStyle w:val="PargrafodaLista"/>
+        <w:pStyle w:val="ListParagraph"/>
         <w:numPr>
           <w:ilvl w:val="1"/>
           <w:numId w:val="7"/>
@@ -7210,7 +7450,7 @@
     </w:p>
     <w:p>
       <w:pPr>
-        <w:pStyle w:val="PargrafodaLista"/>
+        <w:pStyle w:val="ListParagraph"/>
         <w:numPr>
           <w:ilvl w:val="2"/>
           <w:numId w:val="7"/>
@@ -7248,7 +7488,7 @@
     </w:p>
     <w:p>
       <w:pPr>
-        <w:pStyle w:val="PargrafodaLista"/>
+        <w:pStyle w:val="ListParagraph"/>
         <w:numPr>
           <w:ilvl w:val="2"/>
           <w:numId w:val="7"/>
@@ -7286,7 +7526,7 @@
     </w:p>
     <w:p>
       <w:pPr>
-        <w:pStyle w:val="PargrafodaLista"/>
+        <w:pStyle w:val="ListParagraph"/>
         <w:numPr>
           <w:ilvl w:val="1"/>
           <w:numId w:val="7"/>
@@ -7306,7 +7546,7 @@
     </w:p>
     <w:p>
       <w:pPr>
-        <w:pStyle w:val="PargrafodaLista"/>
+        <w:pStyle w:val="ListParagraph"/>
         <w:numPr>
           <w:ilvl w:val="2"/>
           <w:numId w:val="7"/>
@@ -7338,7 +7578,7 @@
     </w:p>
     <w:p>
       <w:pPr>
-        <w:pStyle w:val="PargrafodaLista"/>
+        <w:pStyle w:val="ListParagraph"/>
         <w:numPr>
           <w:ilvl w:val="2"/>
           <w:numId w:val="7"/>
@@ -7358,7 +7598,7 @@
     </w:p>
     <w:p>
       <w:pPr>
-        <w:pStyle w:val="PargrafodaLista"/>
+        <w:pStyle w:val="ListParagraph"/>
         <w:numPr>
           <w:ilvl w:val="2"/>
           <w:numId w:val="7"/>
@@ -7390,7 +7630,7 @@
     </w:p>
     <w:p>
       <w:pPr>
-        <w:pStyle w:val="PargrafodaLista"/>
+        <w:pStyle w:val="ListParagraph"/>
         <w:numPr>
           <w:ilvl w:val="1"/>
           <w:numId w:val="7"/>
@@ -7410,7 +7650,7 @@
     </w:p>
     <w:p>
       <w:pPr>
-        <w:pStyle w:val="PargrafodaLista"/>
+        <w:pStyle w:val="ListParagraph"/>
         <w:numPr>
           <w:ilvl w:val="0"/>
           <w:numId w:val="7"/>
@@ -7445,7 +7685,7 @@
     </w:p>
     <w:p>
       <w:pPr>
-        <w:pStyle w:val="PargrafodaLista"/>
+        <w:pStyle w:val="ListParagraph"/>
         <w:numPr>
           <w:ilvl w:val="1"/>
           <w:numId w:val="7"/>
@@ -7489,7 +7729,7 @@
     </w:p>
     <w:p>
       <w:pPr>
-        <w:pStyle w:val="PargrafodaLista"/>
+        <w:pStyle w:val="ListParagraph"/>
         <w:numPr>
           <w:ilvl w:val="0"/>
           <w:numId w:val="7"/>
@@ -7510,7 +7750,7 @@
     </w:p>
     <w:p>
       <w:pPr>
-        <w:pStyle w:val="PargrafodaLista"/>
+        <w:pStyle w:val="ListParagraph"/>
         <w:numPr>
           <w:ilvl w:val="1"/>
           <w:numId w:val="7"/>
@@ -7535,7 +7775,7 @@
     </w:p>
     <w:p>
       <w:pPr>
-        <w:pStyle w:val="PargrafodaLista"/>
+        <w:pStyle w:val="ListParagraph"/>
         <w:numPr>
           <w:ilvl w:val="2"/>
           <w:numId w:val="7"/>
@@ -7560,7 +7800,7 @@
     </w:p>
     <w:p>
       <w:pPr>
-        <w:pStyle w:val="PargrafodaLista"/>
+        <w:pStyle w:val="ListParagraph"/>
         <w:numPr>
           <w:ilvl w:val="3"/>
           <w:numId w:val="7"/>
@@ -7579,7 +7819,7 @@
     </w:p>
     <w:p>
       <w:pPr>
-        <w:pStyle w:val="PargrafodaLista"/>
+        <w:pStyle w:val="ListParagraph"/>
         <w:numPr>
           <w:ilvl w:val="3"/>
           <w:numId w:val="7"/>
@@ -7598,7 +7838,7 @@
     </w:p>
     <w:p>
       <w:pPr>
-        <w:pStyle w:val="PargrafodaLista"/>
+        <w:pStyle w:val="ListParagraph"/>
         <w:numPr>
           <w:ilvl w:val="3"/>
           <w:numId w:val="7"/>
@@ -7617,7 +7857,7 @@
     </w:p>
     <w:p>
       <w:pPr>
-        <w:pStyle w:val="PargrafodaLista"/>
+        <w:pStyle w:val="ListParagraph"/>
         <w:numPr>
           <w:ilvl w:val="3"/>
           <w:numId w:val="7"/>
@@ -7636,7 +7876,7 @@
     </w:p>
     <w:p>
       <w:pPr>
-        <w:pStyle w:val="PargrafodaLista"/>
+        <w:pStyle w:val="ListParagraph"/>
         <w:numPr>
           <w:ilvl w:val="3"/>
           <w:numId w:val="7"/>
@@ -7656,7 +7896,7 @@
     </w:p>
     <w:p>
       <w:pPr>
-        <w:pStyle w:val="PargrafodaLista"/>
+        <w:pStyle w:val="ListParagraph"/>
         <w:numPr>
           <w:ilvl w:val="3"/>
           <w:numId w:val="7"/>
@@ -7675,7 +7915,7 @@
     </w:p>
     <w:p>
       <w:pPr>
-        <w:pStyle w:val="PargrafodaLista"/>
+        <w:pStyle w:val="ListParagraph"/>
         <w:numPr>
           <w:ilvl w:val="2"/>
           <w:numId w:val="7"/>
@@ -7725,7 +7965,7 @@
     </w:p>
     <w:p>
       <w:pPr>
-        <w:pStyle w:val="PargrafodaLista"/>
+        <w:pStyle w:val="ListParagraph"/>
         <w:numPr>
           <w:ilvl w:val="1"/>
           <w:numId w:val="7"/>
@@ -7744,7 +7984,7 @@
     </w:p>
     <w:p>
       <w:pPr>
-        <w:pStyle w:val="PargrafodaLista"/>
+        <w:pStyle w:val="ListParagraph"/>
         <w:numPr>
           <w:ilvl w:val="0"/>
           <w:numId w:val="7"/>
@@ -7765,7 +8005,7 @@
     </w:p>
     <w:p>
       <w:pPr>
-        <w:pStyle w:val="PargrafodaLista"/>
+        <w:pStyle w:val="ListParagraph"/>
         <w:numPr>
           <w:ilvl w:val="1"/>
           <w:numId w:val="7"/>
@@ -7791,7 +8031,7 @@
     </w:p>
     <w:p>
       <w:pPr>
-        <w:pStyle w:val="PargrafodaLista"/>
+        <w:pStyle w:val="ListParagraph"/>
         <w:numPr>
           <w:ilvl w:val="2"/>
           <w:numId w:val="7"/>
@@ -7825,12 +8065,14 @@
         </w:rPr>
         <w:t>“</w:t>
       </w:r>
+      <w:proofErr w:type="spellStart"/>
       <w:r>
         <w:rPr>
           <w:lang w:val="en-US"/>
         </w:rPr>
         <w:t>Baselined</w:t>
       </w:r>
+      <w:proofErr w:type="spellEnd"/>
       <w:r>
         <w:rPr>
           <w:lang w:val="en-US"/>
@@ -7853,7 +8095,21 @@
         <w:rPr>
           <w:lang w:val="en-US"/>
         </w:rPr>
-        <w:t xml:space="preserve"> a baselined comment</w:t>
+        <w:t xml:space="preserve"> a </w:t>
+      </w:r>
+      <w:proofErr w:type="spellStart"/>
+      <w:r>
+        <w:rPr>
+          <w:lang w:val="en-US"/>
+        </w:rPr>
+        <w:t>baselined</w:t>
+      </w:r>
+      <w:proofErr w:type="spellEnd"/>
+      <w:r>
+        <w:rPr>
+          <w:lang w:val="en-US"/>
+        </w:rPr>
+        <w:t xml:space="preserve"> comment</w:t>
       </w:r>
       <w:r>
         <w:rPr>
@@ -7864,7 +8120,7 @@
     </w:p>
     <w:p>
       <w:pPr>
-        <w:pStyle w:val="PargrafodaLista"/>
+        <w:pStyle w:val="ListParagraph"/>
         <w:numPr>
           <w:ilvl w:val="2"/>
           <w:numId w:val="7"/>
@@ -7890,8 +8146,16 @@
         <w:rPr>
           <w:lang w:val="en-US"/>
         </w:rPr>
-        <w:t xml:space="preserve"> Baselined</w:t>
-      </w:r>
+        <w:t xml:space="preserve"> </w:t>
+      </w:r>
+      <w:proofErr w:type="spellStart"/>
+      <w:r>
+        <w:rPr>
+          <w:lang w:val="en-US"/>
+        </w:rPr>
+        <w:t>Baselined</w:t>
+      </w:r>
+      <w:proofErr w:type="spellEnd"/>
       <w:r>
         <w:rPr>
           <w:lang w:val="en-US"/>
@@ -7901,7 +8165,7 @@
     </w:p>
     <w:p>
       <w:pPr>
-        <w:pStyle w:val="PargrafodaLista"/>
+        <w:pStyle w:val="ListParagraph"/>
         <w:numPr>
           <w:ilvl w:val="2"/>
           <w:numId w:val="7"/>
@@ -7932,7 +8196,7 @@
     </w:p>
     <w:p>
       <w:pPr>
-        <w:pStyle w:val="PargrafodaLista"/>
+        <w:pStyle w:val="ListParagraph"/>
         <w:numPr>
           <w:ilvl w:val="2"/>
           <w:numId w:val="7"/>
@@ -7951,7 +8215,7 @@
     </w:p>
     <w:p>
       <w:pPr>
-        <w:pStyle w:val="PargrafodaLista"/>
+        <w:pStyle w:val="ListParagraph"/>
         <w:numPr>
           <w:ilvl w:val="2"/>
           <w:numId w:val="7"/>
@@ -7982,7 +8246,7 @@
     </w:p>
     <w:p>
       <w:pPr>
-        <w:pStyle w:val="PargrafodaLista"/>
+        <w:pStyle w:val="ListParagraph"/>
         <w:numPr>
           <w:ilvl w:val="0"/>
           <w:numId w:val="7"/>
@@ -8010,7 +8274,7 @@
     </w:p>
     <w:p>
       <w:pPr>
-        <w:pStyle w:val="PargrafodaLista"/>
+        <w:pStyle w:val="ListParagraph"/>
         <w:numPr>
           <w:ilvl w:val="1"/>
           <w:numId w:val="7"/>
@@ -8035,7 +8299,7 @@
     </w:p>
     <w:p>
       <w:pPr>
-        <w:pStyle w:val="PargrafodaLista"/>
+        <w:pStyle w:val="ListParagraph"/>
         <w:numPr>
           <w:ilvl w:val="2"/>
           <w:numId w:val="7"/>
@@ -8090,7 +8354,7 @@
     </w:p>
     <w:p>
       <w:pPr>
-        <w:pStyle w:val="PargrafodaLista"/>
+        <w:pStyle w:val="ListParagraph"/>
         <w:numPr>
           <w:ilvl w:val="2"/>
           <w:numId w:val="7"/>
@@ -8127,7 +8391,7 @@
     </w:p>
     <w:p>
       <w:pPr>
-        <w:pStyle w:val="PargrafodaLista"/>
+        <w:pStyle w:val="ListParagraph"/>
         <w:numPr>
           <w:ilvl w:val="2"/>
           <w:numId w:val="7"/>
@@ -8146,7 +8410,7 @@
     </w:p>
     <w:p>
       <w:pPr>
-        <w:pStyle w:val="PargrafodaLista"/>
+        <w:pStyle w:val="ListParagraph"/>
         <w:numPr>
           <w:ilvl w:val="2"/>
           <w:numId w:val="7"/>
@@ -8165,7 +8429,7 @@
     </w:p>
     <w:p>
       <w:pPr>
-        <w:pStyle w:val="Cabealho1"/>
+        <w:pStyle w:val="Heading1"/>
         <w:numPr>
           <w:ilvl w:val="0"/>
           <w:numId w:val="3"/>
@@ -8175,7 +8439,7 @@
           <w:lang w:val="en-US"/>
         </w:rPr>
       </w:pPr>
-      <w:bookmarkStart w:id="10" w:name="_Toc350463403"/>
+      <w:bookmarkStart w:id="10" w:name="_Toc350538906"/>
       <w:r>
         <w:rPr>
           <w:lang w:val="en-US"/>
@@ -8232,7 +8496,7 @@
     </w:p>
     <w:p>
       <w:pPr>
-        <w:pStyle w:val="Cabealho1"/>
+        <w:pStyle w:val="Heading1"/>
         <w:numPr>
           <w:ilvl w:val="0"/>
           <w:numId w:val="3"/>
@@ -8242,7 +8506,7 @@
           <w:lang w:val="en-US"/>
         </w:rPr>
       </w:pPr>
-      <w:bookmarkStart w:id="11" w:name="_Toc350463404"/>
+      <w:bookmarkStart w:id="11" w:name="_Toc350538907"/>
       <w:r>
         <w:rPr>
           <w:lang w:val="en-US"/>
@@ -8279,7 +8543,7 @@
     </w:p>
     <w:p>
       <w:pPr>
-        <w:pStyle w:val="Cabealho1"/>
+        <w:pStyle w:val="Heading1"/>
         <w:numPr>
           <w:ilvl w:val="0"/>
           <w:numId w:val="3"/>
@@ -8289,7 +8553,7 @@
           <w:lang w:val="en-US"/>
         </w:rPr>
       </w:pPr>
-      <w:bookmarkStart w:id="12" w:name="_Toc350463405"/>
+      <w:bookmarkStart w:id="12" w:name="_Toc350538908"/>
       <w:r>
         <w:rPr>
           <w:lang w:val="en-US"/>
@@ -8315,7 +8579,7 @@
     </w:p>
     <w:p>
       <w:pPr>
-        <w:pStyle w:val="PargrafodaLista"/>
+        <w:pStyle w:val="ListParagraph"/>
         <w:numPr>
           <w:ilvl w:val="0"/>
           <w:numId w:val="4"/>
@@ -8329,12 +8593,26 @@
         <w:rPr>
           <w:lang w:val="en-US"/>
         </w:rPr>
-        <w:t>The number of baselined documents</w:t>
-      </w:r>
-    </w:p>
-    <w:p>
-      <w:pPr>
-        <w:pStyle w:val="PargrafodaLista"/>
+        <w:t xml:space="preserve">The number of </w:t>
+      </w:r>
+      <w:proofErr w:type="spellStart"/>
+      <w:r>
+        <w:rPr>
+          <w:lang w:val="en-US"/>
+        </w:rPr>
+        <w:t>baselined</w:t>
+      </w:r>
+      <w:proofErr w:type="spellEnd"/>
+      <w:r>
+        <w:rPr>
+          <w:lang w:val="en-US"/>
+        </w:rPr>
+        <w:t xml:space="preserve"> documents</w:t>
+      </w:r>
+    </w:p>
+    <w:p>
+      <w:pPr>
+        <w:pStyle w:val="ListParagraph"/>
         <w:numPr>
           <w:ilvl w:val="0"/>
           <w:numId w:val="4"/>
@@ -8353,7 +8631,7 @@
     </w:p>
     <w:p>
       <w:pPr>
-        <w:pStyle w:val="PargrafodaLista"/>
+        <w:pStyle w:val="ListParagraph"/>
         <w:numPr>
           <w:ilvl w:val="0"/>
           <w:numId w:val="4"/>
@@ -8372,7 +8650,7 @@
     </w:p>
     <w:p>
       <w:pPr>
-        <w:pStyle w:val="PargrafodaLista"/>
+        <w:pStyle w:val="ListParagraph"/>
         <w:numPr>
           <w:ilvl w:val="0"/>
           <w:numId w:val="4"/>
@@ -8391,7 +8669,7 @@
     </w:p>
     <w:p>
       <w:pPr>
-        <w:pStyle w:val="PargrafodaLista"/>
+        <w:pStyle w:val="ListParagraph"/>
         <w:numPr>
           <w:ilvl w:val="0"/>
           <w:numId w:val="4"/>
@@ -8410,7 +8688,7 @@
     </w:p>
     <w:p>
       <w:pPr>
-        <w:pStyle w:val="PargrafodaLista"/>
+        <w:pStyle w:val="ListParagraph"/>
         <w:numPr>
           <w:ilvl w:val="0"/>
           <w:numId w:val="4"/>
@@ -8424,7 +8702,21 @@
         <w:rPr>
           <w:lang w:val="en-US"/>
         </w:rPr>
-        <w:t>The global change rate (Number of changes / number of baselined documents)</w:t>
+        <w:t xml:space="preserve">The global change rate (Number of changes / number of </w:t>
+      </w:r>
+      <w:proofErr w:type="spellStart"/>
+      <w:r>
+        <w:rPr>
+          <w:lang w:val="en-US"/>
+        </w:rPr>
+        <w:t>baselined</w:t>
+      </w:r>
+      <w:proofErr w:type="spellEnd"/>
+      <w:r>
+        <w:rPr>
+          <w:lang w:val="en-US"/>
+        </w:rPr>
+        <w:t xml:space="preserve"> documents)</w:t>
       </w:r>
     </w:p>
     <w:p>
@@ -8454,7 +8746,7 @@
       </w:r>
     </w:p>
     <w:sectPr>
-      <w:footerReference w:type="first" r:id="rId14"/>
+      <w:footerReference w:type="first" r:id="rId15"/>
       <w:pgSz w:w="11906" w:h="16838"/>
       <w:pgMar w:top="1417" w:right="1701" w:bottom="1417" w:left="1701" w:header="708" w:footer="708" w:gutter="0"/>
       <w:pgNumType w:start="1"/>
@@ -8467,7 +8759,7 @@
 </file>
 
 <file path=word/endnotes.xml><?xml version="1.0" encoding="utf-8"?>
-<w:endnotes xmlns:wpc="http://schemas.microsoft.com/office/word/2010/wordprocessingCanvas" xmlns:mc="http://schemas.openxmlformats.org/markup-compatibility/2006" xmlns:o="urn:schemas-microsoft-com:office:office" xmlns:r="http://schemas.openxmlformats.org/officeDocument/2006/relationships" xmlns:m="http://schemas.openxmlformats.org/officeDocument/2006/math" xmlns:v="urn:schemas-microsoft-com:vml" xmlns:wp14="http://schemas.microsoft.com/office/word/2010/wordprocessingDrawing" xmlns:wp="http://schemas.openxmlformats.org/drawingml/2006/wordprocessingDrawing" xmlns:w10="urn:schemas-microsoft-com:office:word" xmlns:w="http://schemas.openxmlformats.org/wordprocessingml/2006/main" xmlns:w14="http://schemas.microsoft.com/office/word/2010/wordml" xmlns:w15="http://schemas.microsoft.com/office/word/2012/wordml" xmlns:wpg="http://schemas.microsoft.com/office/word/2010/wordprocessingGroup" xmlns:wpi="http://schemas.microsoft.com/office/word/2010/wordprocessingInk" xmlns:wne="http://schemas.microsoft.com/office/word/2006/wordml" xmlns:wps="http://schemas.microsoft.com/office/word/2010/wordprocessingShape" mc:Ignorable="w14 w15 wp14">
+<w:endnotes xmlns:wpc="http://schemas.microsoft.com/office/word/2010/wordprocessingCanvas" xmlns:mc="http://schemas.openxmlformats.org/markup-compatibility/2006" xmlns:o="urn:schemas-microsoft-com:office:office" xmlns:r="http://schemas.openxmlformats.org/officeDocument/2006/relationships" xmlns:m="http://schemas.openxmlformats.org/officeDocument/2006/math" xmlns:v="urn:schemas-microsoft-com:vml" xmlns:wp14="http://schemas.microsoft.com/office/word/2010/wordprocessingDrawing" xmlns:wp="http://schemas.openxmlformats.org/drawingml/2006/wordprocessingDrawing" xmlns:w10="urn:schemas-microsoft-com:office:word" xmlns:w="http://schemas.openxmlformats.org/wordprocessingml/2006/main" xmlns:w14="http://schemas.microsoft.com/office/word/2010/wordml" xmlns:wpg="http://schemas.microsoft.com/office/word/2010/wordprocessingGroup" xmlns:wpi="http://schemas.microsoft.com/office/word/2010/wordprocessingInk" xmlns:wne="http://schemas.microsoft.com/office/word/2006/wordml" xmlns:wps="http://schemas.microsoft.com/office/word/2010/wordprocessingShape" mc:Ignorable="w14 wp14">
   <w:endnote w:type="separator" w:id="-1">
     <w:p>
       <w:pPr>
@@ -8492,10 +8784,10 @@
 </file>
 
 <file path=word/footer1.xml><?xml version="1.0" encoding="utf-8"?>
-<w:ftr xmlns:wpc="http://schemas.microsoft.com/office/word/2010/wordprocessingCanvas" xmlns:mc="http://schemas.openxmlformats.org/markup-compatibility/2006" xmlns:o="urn:schemas-microsoft-com:office:office" xmlns:r="http://schemas.openxmlformats.org/officeDocument/2006/relationships" xmlns:m="http://schemas.openxmlformats.org/officeDocument/2006/math" xmlns:v="urn:schemas-microsoft-com:vml" xmlns:wp14="http://schemas.microsoft.com/office/word/2010/wordprocessingDrawing" xmlns:wp="http://schemas.openxmlformats.org/drawingml/2006/wordprocessingDrawing" xmlns:w10="urn:schemas-microsoft-com:office:word" xmlns:w="http://schemas.openxmlformats.org/wordprocessingml/2006/main" xmlns:w14="http://schemas.microsoft.com/office/word/2010/wordml" xmlns:w15="http://schemas.microsoft.com/office/word/2012/wordml" xmlns:wpg="http://schemas.microsoft.com/office/word/2010/wordprocessingGroup" xmlns:wpi="http://schemas.microsoft.com/office/word/2010/wordprocessingInk" xmlns:wne="http://schemas.microsoft.com/office/word/2006/wordml" xmlns:wps="http://schemas.microsoft.com/office/word/2010/wordprocessingShape" mc:Ignorable="w14 w15 wp14">
+<w:ftr xmlns:wpc="http://schemas.microsoft.com/office/word/2010/wordprocessingCanvas" xmlns:mc="http://schemas.openxmlformats.org/markup-compatibility/2006" xmlns:o="urn:schemas-microsoft-com:office:office" xmlns:r="http://schemas.openxmlformats.org/officeDocument/2006/relationships" xmlns:m="http://schemas.openxmlformats.org/officeDocument/2006/math" xmlns:v="urn:schemas-microsoft-com:vml" xmlns:wp14="http://schemas.microsoft.com/office/word/2010/wordprocessingDrawing" xmlns:wp="http://schemas.openxmlformats.org/drawingml/2006/wordprocessingDrawing" xmlns:w10="urn:schemas-microsoft-com:office:word" xmlns:w="http://schemas.openxmlformats.org/wordprocessingml/2006/main" xmlns:w14="http://schemas.microsoft.com/office/word/2010/wordml" xmlns:wpg="http://schemas.microsoft.com/office/word/2010/wordprocessingGroup" xmlns:wpi="http://schemas.microsoft.com/office/word/2010/wordprocessingInk" xmlns:wne="http://schemas.microsoft.com/office/word/2006/wordml" xmlns:wps="http://schemas.microsoft.com/office/word/2010/wordprocessingShape" mc:Ignorable="w14 wp14">
   <w:p>
     <w:pPr>
-      <w:pStyle w:val="Rodap"/>
+      <w:pStyle w:val="Footer"/>
     </w:pPr>
     <w:r>
       <w:t>Projeto Soft</w:t>
@@ -8506,7 +8798,7 @@
   </w:p>
   <w:p>
     <w:pPr>
-      <w:pStyle w:val="Rodap"/>
+      <w:pStyle w:val="Footer"/>
     </w:pPr>
     <w:sdt>
       <w:sdtPr>
@@ -8533,10 +8825,10 @@
 </file>
 
 <file path=word/footer2.xml><?xml version="1.0" encoding="utf-8"?>
-<w:ftr xmlns:wpc="http://schemas.microsoft.com/office/word/2010/wordprocessingCanvas" xmlns:mc="http://schemas.openxmlformats.org/markup-compatibility/2006" xmlns:o="urn:schemas-microsoft-com:office:office" xmlns:r="http://schemas.openxmlformats.org/officeDocument/2006/relationships" xmlns:m="http://schemas.openxmlformats.org/officeDocument/2006/math" xmlns:v="urn:schemas-microsoft-com:vml" xmlns:wp14="http://schemas.microsoft.com/office/word/2010/wordprocessingDrawing" xmlns:wp="http://schemas.openxmlformats.org/drawingml/2006/wordprocessingDrawing" xmlns:w10="urn:schemas-microsoft-com:office:word" xmlns:w="http://schemas.openxmlformats.org/wordprocessingml/2006/main" xmlns:w14="http://schemas.microsoft.com/office/word/2010/wordml" xmlns:w15="http://schemas.microsoft.com/office/word/2012/wordml" xmlns:wpg="http://schemas.microsoft.com/office/word/2010/wordprocessingGroup" xmlns:wpi="http://schemas.microsoft.com/office/word/2010/wordprocessingInk" xmlns:wne="http://schemas.microsoft.com/office/word/2006/wordml" xmlns:wps="http://schemas.microsoft.com/office/word/2010/wordprocessingShape" mc:Ignorable="w14 w15 wp14">
+<w:ftr xmlns:wpc="http://schemas.microsoft.com/office/word/2010/wordprocessingCanvas" xmlns:mc="http://schemas.openxmlformats.org/markup-compatibility/2006" xmlns:o="urn:schemas-microsoft-com:office:office" xmlns:r="http://schemas.openxmlformats.org/officeDocument/2006/relationships" xmlns:m="http://schemas.openxmlformats.org/officeDocument/2006/math" xmlns:v="urn:schemas-microsoft-com:vml" xmlns:wp14="http://schemas.microsoft.com/office/word/2010/wordprocessingDrawing" xmlns:wp="http://schemas.openxmlformats.org/drawingml/2006/wordprocessingDrawing" xmlns:w10="urn:schemas-microsoft-com:office:word" xmlns:w="http://schemas.openxmlformats.org/wordprocessingml/2006/main" xmlns:w14="http://schemas.microsoft.com/office/word/2010/wordml" xmlns:wpg="http://schemas.microsoft.com/office/word/2010/wordprocessingGroup" xmlns:wpi="http://schemas.microsoft.com/office/word/2010/wordprocessingInk" xmlns:wne="http://schemas.microsoft.com/office/word/2006/wordml" xmlns:wps="http://schemas.microsoft.com/office/word/2010/wordprocessingShape" mc:Ignorable="w14 wp14">
   <w:p>
     <w:pPr>
-      <w:pStyle w:val="Rodap"/>
+      <w:pStyle w:val="Footer"/>
     </w:pPr>
     <w:r>
       <w:t>Projeto Software 2013</w:t>
@@ -8550,7 +8842,7 @@
   </w:p>
   <w:p>
     <w:pPr>
-      <w:pStyle w:val="Rodap"/>
+      <w:pStyle w:val="Footer"/>
       <w:tabs>
         <w:tab w:val="clear" w:pos="4252"/>
       </w:tabs>
@@ -8577,18 +8869,21 @@
 </file>
 
 <file path=word/footer3.xml><?xml version="1.0" encoding="utf-8"?>
-<w:ftr xmlns:wpc="http://schemas.microsoft.com/office/word/2010/wordprocessingCanvas" xmlns:mc="http://schemas.openxmlformats.org/markup-compatibility/2006" xmlns:o="urn:schemas-microsoft-com:office:office" xmlns:r="http://schemas.openxmlformats.org/officeDocument/2006/relationships" xmlns:m="http://schemas.openxmlformats.org/officeDocument/2006/math" xmlns:v="urn:schemas-microsoft-com:vml" xmlns:wp14="http://schemas.microsoft.com/office/word/2010/wordprocessingDrawing" xmlns:wp="http://schemas.openxmlformats.org/drawingml/2006/wordprocessingDrawing" xmlns:w10="urn:schemas-microsoft-com:office:word" xmlns:w="http://schemas.openxmlformats.org/wordprocessingml/2006/main" xmlns:w14="http://schemas.microsoft.com/office/word/2010/wordml" xmlns:w15="http://schemas.microsoft.com/office/word/2012/wordml" xmlns:wpg="http://schemas.microsoft.com/office/word/2010/wordprocessingGroup" xmlns:wpi="http://schemas.microsoft.com/office/word/2010/wordprocessingInk" xmlns:wne="http://schemas.microsoft.com/office/word/2006/wordml" xmlns:wps="http://schemas.microsoft.com/office/word/2010/wordprocessingShape" mc:Ignorable="w14 w15 wp14">
+<w:ftr xmlns:wpc="http://schemas.microsoft.com/office/word/2010/wordprocessingCanvas" xmlns:mc="http://schemas.openxmlformats.org/markup-compatibility/2006" xmlns:o="urn:schemas-microsoft-com:office:office" xmlns:r="http://schemas.openxmlformats.org/officeDocument/2006/relationships" xmlns:m="http://schemas.openxmlformats.org/officeDocument/2006/math" xmlns:v="urn:schemas-microsoft-com:vml" xmlns:wp14="http://schemas.microsoft.com/office/word/2010/wordprocessingDrawing" xmlns:wp="http://schemas.openxmlformats.org/drawingml/2006/wordprocessingDrawing" xmlns:w10="urn:schemas-microsoft-com:office:word" xmlns:w="http://schemas.openxmlformats.org/wordprocessingml/2006/main" xmlns:w14="http://schemas.microsoft.com/office/word/2010/wordml" xmlns:wpg="http://schemas.microsoft.com/office/word/2010/wordprocessingGroup" xmlns:wpi="http://schemas.microsoft.com/office/word/2010/wordprocessingInk" xmlns:wne="http://schemas.microsoft.com/office/word/2006/wordml" xmlns:wps="http://schemas.microsoft.com/office/word/2010/wordprocessingShape" mc:Ignorable="w14 wp14">
   <w:p>
     <w:pPr>
-      <w:pStyle w:val="Rodap"/>
+      <w:pStyle w:val="Footer"/>
     </w:pPr>
     <w:r>
-      <w:t>Projeto Software 2013</w:t>
+      <w:t xml:space="preserve">Projeto </w:t>
+    </w:r>
+    <w:r>
+      <w:t>Software 2013</w:t>
     </w:r>
   </w:p>
   <w:p>
     <w:pPr>
-      <w:pStyle w:val="Rodap"/>
+      <w:pStyle w:val="Footer"/>
     </w:pPr>
     <w:sdt>
       <w:sdtPr>
@@ -8623,7 +8918,7 @@
       <w:rPr>
         <w:noProof/>
       </w:rPr>
-      <w:t>ii</w:t>
+      <w:t>8</w:t>
     </w:r>
     <w:r>
       <w:rPr>
@@ -8636,13 +8931,16 @@
 </file>
 
 <file path=word/footer4.xml><?xml version="1.0" encoding="utf-8"?>
-<w:ftr xmlns:wpc="http://schemas.microsoft.com/office/word/2010/wordprocessingCanvas" xmlns:mc="http://schemas.openxmlformats.org/markup-compatibility/2006" xmlns:o="urn:schemas-microsoft-com:office:office" xmlns:r="http://schemas.openxmlformats.org/officeDocument/2006/relationships" xmlns:m="http://schemas.openxmlformats.org/officeDocument/2006/math" xmlns:v="urn:schemas-microsoft-com:vml" xmlns:wp14="http://schemas.microsoft.com/office/word/2010/wordprocessingDrawing" xmlns:wp="http://schemas.openxmlformats.org/drawingml/2006/wordprocessingDrawing" xmlns:w10="urn:schemas-microsoft-com:office:word" xmlns:w="http://schemas.openxmlformats.org/wordprocessingml/2006/main" xmlns:w14="http://schemas.microsoft.com/office/word/2010/wordml" xmlns:w15="http://schemas.microsoft.com/office/word/2012/wordml" xmlns:wpg="http://schemas.microsoft.com/office/word/2010/wordprocessingGroup" xmlns:wpi="http://schemas.microsoft.com/office/word/2010/wordprocessingInk" xmlns:wne="http://schemas.microsoft.com/office/word/2006/wordml" xmlns:wps="http://schemas.microsoft.com/office/word/2010/wordprocessingShape" mc:Ignorable="w14 w15 wp14">
+<w:ftr xmlns:wpc="http://schemas.microsoft.com/office/word/2010/wordprocessingCanvas" xmlns:mc="http://schemas.openxmlformats.org/markup-compatibility/2006" xmlns:o="urn:schemas-microsoft-com:office:office" xmlns:r="http://schemas.openxmlformats.org/officeDocument/2006/relationships" xmlns:m="http://schemas.openxmlformats.org/officeDocument/2006/math" xmlns:v="urn:schemas-microsoft-com:vml" xmlns:wp14="http://schemas.microsoft.com/office/word/2010/wordprocessingDrawing" xmlns:wp="http://schemas.openxmlformats.org/drawingml/2006/wordprocessingDrawing" xmlns:w10="urn:schemas-microsoft-com:office:word" xmlns:w="http://schemas.openxmlformats.org/wordprocessingml/2006/main" xmlns:w14="http://schemas.microsoft.com/office/word/2010/wordml" xmlns:wpg="http://schemas.microsoft.com/office/word/2010/wordprocessingGroup" xmlns:wpi="http://schemas.microsoft.com/office/word/2010/wordprocessingInk" xmlns:wne="http://schemas.microsoft.com/office/word/2006/wordml" xmlns:wps="http://schemas.microsoft.com/office/word/2010/wordprocessingShape" mc:Ignorable="w14 wp14">
   <w:p>
     <w:pPr>
-      <w:pStyle w:val="Rodap"/>
+      <w:pStyle w:val="Footer"/>
     </w:pPr>
     <w:r>
-      <w:t>Projeto Software 2013</w:t>
+      <w:t xml:space="preserve">Projeto </w:t>
+    </w:r>
+    <w:r>
+      <w:t>Software 2013</w:t>
     </w:r>
     <w:r>
       <w:tab/>
@@ -8653,7 +8951,7 @@
   </w:p>
   <w:p>
     <w:pPr>
-      <w:pStyle w:val="Rodap"/>
+      <w:pStyle w:val="Footer"/>
       <w:tabs>
         <w:tab w:val="clear" w:pos="4252"/>
       </w:tabs>
@@ -8701,7 +8999,7 @@
 </file>
 
 <file path=word/footnotes.xml><?xml version="1.0" encoding="utf-8"?>
-<w:footnotes xmlns:wpc="http://schemas.microsoft.com/office/word/2010/wordprocessingCanvas" xmlns:mc="http://schemas.openxmlformats.org/markup-compatibility/2006" xmlns:o="urn:schemas-microsoft-com:office:office" xmlns:r="http://schemas.openxmlformats.org/officeDocument/2006/relationships" xmlns:m="http://schemas.openxmlformats.org/officeDocument/2006/math" xmlns:v="urn:schemas-microsoft-com:vml" xmlns:wp14="http://schemas.microsoft.com/office/word/2010/wordprocessingDrawing" xmlns:wp="http://schemas.openxmlformats.org/drawingml/2006/wordprocessingDrawing" xmlns:w10="urn:schemas-microsoft-com:office:word" xmlns:w="http://schemas.openxmlformats.org/wordprocessingml/2006/main" xmlns:w14="http://schemas.microsoft.com/office/word/2010/wordml" xmlns:w15="http://schemas.microsoft.com/office/word/2012/wordml" xmlns:wpg="http://schemas.microsoft.com/office/word/2010/wordprocessingGroup" xmlns:wpi="http://schemas.microsoft.com/office/word/2010/wordprocessingInk" xmlns:wne="http://schemas.microsoft.com/office/word/2006/wordml" xmlns:wps="http://schemas.microsoft.com/office/word/2010/wordprocessingShape" mc:Ignorable="w14 w15 wp14">
+<w:footnotes xmlns:wpc="http://schemas.microsoft.com/office/word/2010/wordprocessingCanvas" xmlns:mc="http://schemas.openxmlformats.org/markup-compatibility/2006" xmlns:o="urn:schemas-microsoft-com:office:office" xmlns:r="http://schemas.openxmlformats.org/officeDocument/2006/relationships" xmlns:m="http://schemas.openxmlformats.org/officeDocument/2006/math" xmlns:v="urn:schemas-microsoft-com:vml" xmlns:wp14="http://schemas.microsoft.com/office/word/2010/wordprocessingDrawing" xmlns:wp="http://schemas.openxmlformats.org/drawingml/2006/wordprocessingDrawing" xmlns:w10="urn:schemas-microsoft-com:office:word" xmlns:w="http://schemas.openxmlformats.org/wordprocessingml/2006/main" xmlns:w14="http://schemas.microsoft.com/office/word/2010/wordml" xmlns:wpg="http://schemas.microsoft.com/office/word/2010/wordprocessingGroup" xmlns:wpi="http://schemas.microsoft.com/office/word/2010/wordprocessingInk" xmlns:wne="http://schemas.microsoft.com/office/word/2006/wordml" xmlns:wps="http://schemas.microsoft.com/office/word/2010/wordprocessingShape" mc:Ignorable="w14 wp14">
   <w:footnote w:type="separator" w:id="-1">
     <w:p>
       <w:pPr>
@@ -8726,10 +9024,10 @@
 </file>
 
 <file path=word/header1.xml><?xml version="1.0" encoding="utf-8"?>
-<w:hdr xmlns:wpc="http://schemas.microsoft.com/office/word/2010/wordprocessingCanvas" xmlns:mc="http://schemas.openxmlformats.org/markup-compatibility/2006" xmlns:o="urn:schemas-microsoft-com:office:office" xmlns:r="http://schemas.openxmlformats.org/officeDocument/2006/relationships" xmlns:m="http://schemas.openxmlformats.org/officeDocument/2006/math" xmlns:v="urn:schemas-microsoft-com:vml" xmlns:wp14="http://schemas.microsoft.com/office/word/2010/wordprocessingDrawing" xmlns:wp="http://schemas.openxmlformats.org/drawingml/2006/wordprocessingDrawing" xmlns:w10="urn:schemas-microsoft-com:office:word" xmlns:w="http://schemas.openxmlformats.org/wordprocessingml/2006/main" xmlns:w14="http://schemas.microsoft.com/office/word/2010/wordml" xmlns:w15="http://schemas.microsoft.com/office/word/2012/wordml" xmlns:wpg="http://schemas.microsoft.com/office/word/2010/wordprocessingGroup" xmlns:wpi="http://schemas.microsoft.com/office/word/2010/wordprocessingInk" xmlns:wne="http://schemas.microsoft.com/office/word/2006/wordml" xmlns:wps="http://schemas.microsoft.com/office/word/2010/wordprocessingShape" mc:Ignorable="w14 w15 wp14">
+<w:hdr xmlns:wpc="http://schemas.microsoft.com/office/word/2010/wordprocessingCanvas" xmlns:mc="http://schemas.openxmlformats.org/markup-compatibility/2006" xmlns:o="urn:schemas-microsoft-com:office:office" xmlns:r="http://schemas.openxmlformats.org/officeDocument/2006/relationships" xmlns:m="http://schemas.openxmlformats.org/officeDocument/2006/math" xmlns:v="urn:schemas-microsoft-com:vml" xmlns:wp14="http://schemas.microsoft.com/office/word/2010/wordprocessingDrawing" xmlns:wp="http://schemas.openxmlformats.org/drawingml/2006/wordprocessingDrawing" xmlns:w10="urn:schemas-microsoft-com:office:word" xmlns:w="http://schemas.openxmlformats.org/wordprocessingml/2006/main" xmlns:w14="http://schemas.microsoft.com/office/word/2010/wordml" xmlns:wpg="http://schemas.microsoft.com/office/word/2010/wordprocessingGroup" xmlns:wpi="http://schemas.microsoft.com/office/word/2010/wordprocessingInk" xmlns:wne="http://schemas.microsoft.com/office/word/2006/wordml" xmlns:wps="http://schemas.microsoft.com/office/word/2010/wordprocessingShape" mc:Ignorable="w14 wp14">
   <w:p>
     <w:pPr>
-      <w:pStyle w:val="Cabealho"/>
+      <w:pStyle w:val="Header"/>
       <w:rPr>
         <w:lang w:val="en-US"/>
       </w:rPr>
@@ -8740,7 +9038,7 @@
         <w:lang w:eastAsia="pt-PT"/>
       </w:rPr>
       <w:drawing>
-        <wp:anchor distT="0" distB="0" distL="114300" distR="114300" simplePos="0" relativeHeight="251658240" behindDoc="0" locked="0" layoutInCell="1" allowOverlap="1">
+        <wp:anchor distT="0" distB="0" distL="114300" distR="114300" simplePos="0" relativeHeight="251658240" behindDoc="0" locked="0" layoutInCell="1" allowOverlap="1" wp14:anchorId="7BBFB2A8" wp14:editId="0435DE22">
           <wp:simplePos x="0" y="0"/>
           <wp:positionH relativeFrom="column">
             <wp:posOffset>15239</wp:posOffset>
@@ -8840,7 +9138,7 @@
   </w:p>
   <w:p>
     <w:pPr>
-      <w:pStyle w:val="Cabealho"/>
+      <w:pStyle w:val="Header"/>
       <w:rPr>
         <w:lang w:val="en-US"/>
       </w:rPr>
@@ -8870,7 +9168,7 @@
       <w:sdtEndPr/>
       <w:sdtContent>
         <w:r>
-          <w:t>V0.3</w:t>
+          <w:t>V1.0</w:t>
         </w:r>
       </w:sdtContent>
     </w:sdt>
@@ -8893,10 +9191,7 @@
       <w:sdtEndPr/>
       <w:sdtContent>
         <w:r>
-          <w:rPr>
-            <w:lang w:val="en-US"/>
-          </w:rPr>
-          <w:t>Ready for Approval</w:t>
+          <w:t>Baselined</w:t>
         </w:r>
       </w:sdtContent>
     </w:sdt>
@@ -8905,10 +9200,10 @@
 </file>
 
 <file path=word/header2.xml><?xml version="1.0" encoding="utf-8"?>
-<w:hdr xmlns:wpc="http://schemas.microsoft.com/office/word/2010/wordprocessingCanvas" xmlns:mc="http://schemas.openxmlformats.org/markup-compatibility/2006" xmlns:o="urn:schemas-microsoft-com:office:office" xmlns:r="http://schemas.openxmlformats.org/officeDocument/2006/relationships" xmlns:m="http://schemas.openxmlformats.org/officeDocument/2006/math" xmlns:v="urn:schemas-microsoft-com:vml" xmlns:wp14="http://schemas.microsoft.com/office/word/2010/wordprocessingDrawing" xmlns:wp="http://schemas.openxmlformats.org/drawingml/2006/wordprocessingDrawing" xmlns:w10="urn:schemas-microsoft-com:office:word" xmlns:w="http://schemas.openxmlformats.org/wordprocessingml/2006/main" xmlns:w14="http://schemas.microsoft.com/office/word/2010/wordml" xmlns:w15="http://schemas.microsoft.com/office/word/2012/wordml" xmlns:wpg="http://schemas.microsoft.com/office/word/2010/wordprocessingGroup" xmlns:wpi="http://schemas.microsoft.com/office/word/2010/wordprocessingInk" xmlns:wne="http://schemas.microsoft.com/office/word/2006/wordml" xmlns:wps="http://schemas.microsoft.com/office/word/2010/wordprocessingShape" mc:Ignorable="w14 w15 wp14">
+<w:hdr xmlns:wpc="http://schemas.microsoft.com/office/word/2010/wordprocessingCanvas" xmlns:mc="http://schemas.openxmlformats.org/markup-compatibility/2006" xmlns:o="urn:schemas-microsoft-com:office:office" xmlns:r="http://schemas.openxmlformats.org/officeDocument/2006/relationships" xmlns:m="http://schemas.openxmlformats.org/officeDocument/2006/math" xmlns:v="urn:schemas-microsoft-com:vml" xmlns:wp14="http://schemas.microsoft.com/office/word/2010/wordprocessingDrawing" xmlns:wp="http://schemas.openxmlformats.org/drawingml/2006/wordprocessingDrawing" xmlns:w10="urn:schemas-microsoft-com:office:word" xmlns:w="http://schemas.openxmlformats.org/wordprocessingml/2006/main" xmlns:w14="http://schemas.microsoft.com/office/word/2010/wordml" xmlns:wpg="http://schemas.microsoft.com/office/word/2010/wordprocessingGroup" xmlns:wpi="http://schemas.microsoft.com/office/word/2010/wordprocessingInk" xmlns:wne="http://schemas.microsoft.com/office/word/2006/wordml" xmlns:wps="http://schemas.microsoft.com/office/word/2010/wordprocessingShape" mc:Ignorable="w14 wp14">
   <w:p>
     <w:pPr>
-      <w:pStyle w:val="Cabealho"/>
+      <w:pStyle w:val="Header"/>
       <w:rPr>
         <w:lang w:val="en-US"/>
       </w:rPr>
@@ -8919,7 +9214,7 @@
         <w:lang w:eastAsia="pt-PT"/>
       </w:rPr>
       <w:drawing>
-        <wp:anchor distT="0" distB="0" distL="114300" distR="114300" simplePos="0" relativeHeight="251660288" behindDoc="0" locked="0" layoutInCell="1" allowOverlap="1">
+        <wp:anchor distT="0" distB="0" distL="114300" distR="114300" simplePos="0" relativeHeight="251660288" behindDoc="0" locked="0" layoutInCell="1" allowOverlap="1" wp14:anchorId="38BB5A16" wp14:editId="067BC314">
           <wp:simplePos x="0" y="0"/>
           <wp:positionH relativeFrom="column">
             <wp:posOffset>81915</wp:posOffset>
@@ -9019,7 +9314,7 @@
   </w:p>
   <w:p>
     <w:pPr>
-      <w:pStyle w:val="Cabealho"/>
+      <w:pStyle w:val="Header"/>
       <w:rPr>
         <w:lang w:val="en-US"/>
       </w:rPr>
@@ -9049,7 +9344,7 @@
       <w:sdtEndPr/>
       <w:sdtContent>
         <w:r>
-          <w:t>V0.3</w:t>
+          <w:t>V1.0</w:t>
         </w:r>
       </w:sdtContent>
     </w:sdt>
@@ -9072,10 +9367,7 @@
       <w:sdtEndPr/>
       <w:sdtContent>
         <w:r>
-          <w:rPr>
-            <w:lang w:val="en-US"/>
-          </w:rPr>
-          <w:t>Ready for Approval</w:t>
+          <w:t>Baselined</w:t>
         </w:r>
       </w:sdtContent>
     </w:sdt>
@@ -9090,7 +9382,7 @@
 </file>
 
 <file path=word/numbering.xml><?xml version="1.0" encoding="utf-8"?>
-<w:numbering xmlns:wpc="http://schemas.microsoft.com/office/word/2010/wordprocessingCanvas" xmlns:mc="http://schemas.openxmlformats.org/markup-compatibility/2006" xmlns:o="urn:schemas-microsoft-com:office:office" xmlns:r="http://schemas.openxmlformats.org/officeDocument/2006/relationships" xmlns:m="http://schemas.openxmlformats.org/officeDocument/2006/math" xmlns:v="urn:schemas-microsoft-com:vml" xmlns:wp14="http://schemas.microsoft.com/office/word/2010/wordprocessingDrawing" xmlns:wp="http://schemas.openxmlformats.org/drawingml/2006/wordprocessingDrawing" xmlns:w10="urn:schemas-microsoft-com:office:word" xmlns:w="http://schemas.openxmlformats.org/wordprocessingml/2006/main" xmlns:w14="http://schemas.microsoft.com/office/word/2010/wordml" xmlns:w15="http://schemas.microsoft.com/office/word/2012/wordml" xmlns:wpg="http://schemas.microsoft.com/office/word/2010/wordprocessingGroup" xmlns:wpi="http://schemas.microsoft.com/office/word/2010/wordprocessingInk" xmlns:wne="http://schemas.microsoft.com/office/word/2006/wordml" xmlns:wps="http://schemas.microsoft.com/office/word/2010/wordprocessingShape" mc:Ignorable="w14 w15 wp14">
+<w:numbering xmlns:wpc="http://schemas.microsoft.com/office/word/2010/wordprocessingCanvas" xmlns:mc="http://schemas.openxmlformats.org/markup-compatibility/2006" xmlns:o="urn:schemas-microsoft-com:office:office" xmlns:r="http://schemas.openxmlformats.org/officeDocument/2006/relationships" xmlns:m="http://schemas.openxmlformats.org/officeDocument/2006/math" xmlns:v="urn:schemas-microsoft-com:vml" xmlns:wp14="http://schemas.microsoft.com/office/word/2010/wordprocessingDrawing" xmlns:wp="http://schemas.openxmlformats.org/drawingml/2006/wordprocessingDrawing" xmlns:w10="urn:schemas-microsoft-com:office:word" xmlns:w="http://schemas.openxmlformats.org/wordprocessingml/2006/main" xmlns:w14="http://schemas.microsoft.com/office/word/2010/wordml" xmlns:wpg="http://schemas.microsoft.com/office/word/2010/wordprocessingGroup" xmlns:wpi="http://schemas.microsoft.com/office/word/2010/wordprocessingInk" xmlns:wne="http://schemas.microsoft.com/office/word/2006/wordml" xmlns:wps="http://schemas.microsoft.com/office/word/2010/wordprocessingShape" mc:Ignorable="w14 wp14">
   <w:abstractNum w:abstractNumId="0">
     <w:nsid w:val="070D2FA7"/>
     <w:multiLevelType w:val="multilevel"/>
@@ -9799,7 +10091,7 @@
 </file>
 
 <file path=word/styles.xml><?xml version="1.0" encoding="utf-8"?>
-<w:styles xmlns:mc="http://schemas.openxmlformats.org/markup-compatibility/2006" xmlns:r="http://schemas.openxmlformats.org/officeDocument/2006/relationships" xmlns:w="http://schemas.openxmlformats.org/wordprocessingml/2006/main" xmlns:w14="http://schemas.microsoft.com/office/word/2010/wordml" xmlns:w15="http://schemas.microsoft.com/office/word/2012/wordml" mc:Ignorable="w14 w15">
+<w:styles xmlns:mc="http://schemas.openxmlformats.org/markup-compatibility/2006" xmlns:r="http://schemas.openxmlformats.org/officeDocument/2006/relationships" xmlns:w="http://schemas.openxmlformats.org/wordprocessingml/2006/main" xmlns:w14="http://schemas.microsoft.com/office/word/2010/wordml" mc:Ignorable="w14">
   <w:docDefaults>
     <w:rPrDefault>
       <w:rPr>
@@ -9815,389 +10107,155 @@
       </w:pPr>
     </w:pPrDefault>
   </w:docDefaults>
-  <w:latentStyles w:defLockedState="0" w:defUIPriority="99" w:defSemiHidden="0" w:defUnhideWhenUsed="0" w:defQFormat="0" w:count="371">
-    <w:lsdException w:name="Normal" w:uiPriority="0" w:qFormat="1"/>
-    <w:lsdException w:name="heading 1" w:uiPriority="9" w:qFormat="1"/>
-    <w:lsdException w:name="heading 2" w:semiHidden="1" w:uiPriority="9" w:unhideWhenUsed="1" w:qFormat="1"/>
-    <w:lsdException w:name="heading 3" w:semiHidden="1" w:uiPriority="9" w:unhideWhenUsed="1" w:qFormat="1"/>
-    <w:lsdException w:name="heading 4" w:semiHidden="1" w:uiPriority="9" w:unhideWhenUsed="1" w:qFormat="1"/>
-    <w:lsdException w:name="heading 5" w:semiHidden="1" w:uiPriority="9" w:unhideWhenUsed="1" w:qFormat="1"/>
-    <w:lsdException w:name="heading 6" w:semiHidden="1" w:uiPriority="9" w:unhideWhenUsed="1" w:qFormat="1"/>
-    <w:lsdException w:name="heading 7" w:semiHidden="1" w:uiPriority="9" w:unhideWhenUsed="1" w:qFormat="1"/>
-    <w:lsdException w:name="heading 8" w:semiHidden="1" w:uiPriority="9" w:unhideWhenUsed="1" w:qFormat="1"/>
-    <w:lsdException w:name="heading 9" w:semiHidden="1" w:uiPriority="9" w:unhideWhenUsed="1" w:qFormat="1"/>
-    <w:lsdException w:name="index 1" w:semiHidden="1" w:unhideWhenUsed="1"/>
-    <w:lsdException w:name="index 2" w:semiHidden="1" w:unhideWhenUsed="1"/>
-    <w:lsdException w:name="index 3" w:semiHidden="1" w:unhideWhenUsed="1"/>
-    <w:lsdException w:name="index 4" w:semiHidden="1" w:unhideWhenUsed="1"/>
-    <w:lsdException w:name="index 5" w:semiHidden="1" w:unhideWhenUsed="1"/>
-    <w:lsdException w:name="index 6" w:semiHidden="1" w:unhideWhenUsed="1"/>
-    <w:lsdException w:name="index 7" w:semiHidden="1" w:unhideWhenUsed="1"/>
-    <w:lsdException w:name="index 8" w:semiHidden="1" w:unhideWhenUsed="1"/>
-    <w:lsdException w:name="index 9" w:semiHidden="1" w:unhideWhenUsed="1"/>
-    <w:lsdException w:name="toc 1" w:semiHidden="1" w:uiPriority="39" w:unhideWhenUsed="1"/>
-    <w:lsdException w:name="toc 2" w:semiHidden="1" w:uiPriority="39" w:unhideWhenUsed="1"/>
-    <w:lsdException w:name="toc 3" w:semiHidden="1" w:uiPriority="39" w:unhideWhenUsed="1"/>
-    <w:lsdException w:name="toc 4" w:semiHidden="1" w:uiPriority="39" w:unhideWhenUsed="1"/>
-    <w:lsdException w:name="toc 5" w:semiHidden="1" w:uiPriority="39" w:unhideWhenUsed="1"/>
-    <w:lsdException w:name="toc 6" w:semiHidden="1" w:uiPriority="39" w:unhideWhenUsed="1"/>
-    <w:lsdException w:name="toc 7" w:semiHidden="1" w:uiPriority="39" w:unhideWhenUsed="1"/>
-    <w:lsdException w:name="toc 8" w:semiHidden="1" w:uiPriority="39" w:unhideWhenUsed="1"/>
-    <w:lsdException w:name="toc 9" w:semiHidden="1" w:uiPriority="39" w:unhideWhenUsed="1"/>
-    <w:lsdException w:name="Normal Indent" w:semiHidden="1" w:unhideWhenUsed="1"/>
-    <w:lsdException w:name="footnote text" w:semiHidden="1" w:unhideWhenUsed="1"/>
-    <w:lsdException w:name="annotation text" w:semiHidden="1" w:unhideWhenUsed="1"/>
-    <w:lsdException w:name="header" w:semiHidden="1" w:unhideWhenUsed="1"/>
-    <w:lsdException w:name="footer" w:semiHidden="1" w:unhideWhenUsed="1"/>
-    <w:lsdException w:name="index heading" w:semiHidden="1" w:unhideWhenUsed="1"/>
-    <w:lsdException w:name="caption" w:semiHidden="1" w:uiPriority="35" w:unhideWhenUsed="1" w:qFormat="1"/>
-    <w:lsdException w:name="table of figures" w:semiHidden="1" w:unhideWhenUsed="1"/>
-    <w:lsdException w:name="envelope address" w:semiHidden="1" w:unhideWhenUsed="1"/>
-    <w:lsdException w:name="envelope return" w:semiHidden="1" w:unhideWhenUsed="1"/>
-    <w:lsdException w:name="footnote reference" w:semiHidden="1" w:unhideWhenUsed="1"/>
-    <w:lsdException w:name="annotation reference" w:semiHidden="1" w:unhideWhenUsed="1"/>
-    <w:lsdException w:name="line number" w:semiHidden="1" w:unhideWhenUsed="1"/>
-    <w:lsdException w:name="page number" w:semiHidden="1" w:unhideWhenUsed="1"/>
-    <w:lsdException w:name="endnote reference" w:semiHidden="1" w:unhideWhenUsed="1"/>
-    <w:lsdException w:name="endnote text" w:semiHidden="1" w:unhideWhenUsed="1"/>
-    <w:lsdException w:name="table of authorities" w:semiHidden="1" w:unhideWhenUsed="1"/>
-    <w:lsdException w:name="macro" w:semiHidden="1" w:unhideWhenUsed="1"/>
-    <w:lsdException w:name="toa heading" w:semiHidden="1" w:unhideWhenUsed="1"/>
-    <w:lsdException w:name="List" w:semiHidden="1" w:unhideWhenUsed="1"/>
-    <w:lsdException w:name="List Bullet" w:semiHidden="1" w:unhideWhenUsed="1"/>
-    <w:lsdException w:name="List Number" w:semiHidden="1" w:unhideWhenUsed="1"/>
-    <w:lsdException w:name="List 2" w:semiHidden="1" w:unhideWhenUsed="1"/>
-    <w:lsdException w:name="List 3" w:semiHidden="1" w:unhideWhenUsed="1"/>
-    <w:lsdException w:name="List 4" w:semiHidden="1" w:unhideWhenUsed="1"/>
-    <w:lsdException w:name="List 5" w:semiHidden="1" w:unhideWhenUsed="1"/>
-    <w:lsdException w:name="List Bullet 2" w:semiHidden="1" w:unhideWhenUsed="1"/>
-    <w:lsdException w:name="List Bullet 3" w:semiHidden="1" w:unhideWhenUsed="1"/>
-    <w:lsdException w:name="List Bullet 4" w:semiHidden="1" w:unhideWhenUsed="1"/>
-    <w:lsdException w:name="List Bullet 5" w:semiHidden="1" w:unhideWhenUsed="1"/>
-    <w:lsdException w:name="List Number 2" w:semiHidden="1" w:unhideWhenUsed="1"/>
-    <w:lsdException w:name="List Number 3" w:semiHidden="1" w:unhideWhenUsed="1"/>
-    <w:lsdException w:name="List Number 4" w:semiHidden="1" w:unhideWhenUsed="1"/>
-    <w:lsdException w:name="List Number 5" w:semiHidden="1" w:unhideWhenUsed="1"/>
-    <w:lsdException w:name="Title" w:uiPriority="10" w:qFormat="1"/>
-    <w:lsdException w:name="Closing" w:semiHidden="1" w:unhideWhenUsed="1"/>
-    <w:lsdException w:name="Signature" w:semiHidden="1" w:unhideWhenUsed="1"/>
-    <w:lsdException w:name="Default Paragraph Font" w:semiHidden="1" w:uiPriority="1" w:unhideWhenUsed="1"/>
-    <w:lsdException w:name="Body Text" w:semiHidden="1" w:unhideWhenUsed="1"/>
-    <w:lsdException w:name="Body Text Indent" w:semiHidden="1" w:unhideWhenUsed="1"/>
-    <w:lsdException w:name="List Continue" w:semiHidden="1" w:unhideWhenUsed="1"/>
-    <w:lsdException w:name="List Continue 2" w:semiHidden="1" w:unhideWhenUsed="1"/>
-    <w:lsdException w:name="List Continue 3" w:semiHidden="1" w:unhideWhenUsed="1"/>
-    <w:lsdException w:name="List Continue 4" w:semiHidden="1" w:unhideWhenUsed="1"/>
-    <w:lsdException w:name="List Continue 5" w:semiHidden="1" w:unhideWhenUsed="1"/>
-    <w:lsdException w:name="Message Header" w:semiHidden="1" w:unhideWhenUsed="1"/>
-    <w:lsdException w:name="Subtitle" w:uiPriority="11" w:qFormat="1"/>
-    <w:lsdException w:name="Salutation" w:semiHidden="1" w:unhideWhenUsed="1"/>
-    <w:lsdException w:name="Date" w:semiHidden="1" w:unhideWhenUsed="1"/>
-    <w:lsdException w:name="Body Text First Indent" w:semiHidden="1" w:unhideWhenUsed="1"/>
-    <w:lsdException w:name="Body Text First Indent 2" w:semiHidden="1" w:unhideWhenUsed="1"/>
-    <w:lsdException w:name="Note Heading" w:semiHidden="1" w:unhideWhenUsed="1"/>
-    <w:lsdException w:name="Body Text 2" w:semiHidden="1" w:unhideWhenUsed="1"/>
-    <w:lsdException w:name="Body Text 3" w:semiHidden="1" w:unhideWhenUsed="1"/>
-    <w:lsdException w:name="Body Text Indent 2" w:semiHidden="1" w:unhideWhenUsed="1"/>
-    <w:lsdException w:name="Body Text Indent 3" w:semiHidden="1" w:unhideWhenUsed="1"/>
-    <w:lsdException w:name="Block Text" w:semiHidden="1" w:unhideWhenUsed="1"/>
-    <w:lsdException w:name="Hyperlink" w:semiHidden="1" w:unhideWhenUsed="1"/>
-    <w:lsdException w:name="FollowedHyperlink" w:semiHidden="1" w:unhideWhenUsed="1"/>
-    <w:lsdException w:name="Strong" w:uiPriority="22" w:qFormat="1"/>
-    <w:lsdException w:name="Emphasis" w:uiPriority="20" w:qFormat="1"/>
-    <w:lsdException w:name="Document Map" w:semiHidden="1" w:unhideWhenUsed="1"/>
-    <w:lsdException w:name="Plain Text" w:semiHidden="1" w:unhideWhenUsed="1"/>
-    <w:lsdException w:name="E-mail Signature" w:semiHidden="1" w:unhideWhenUsed="1"/>
-    <w:lsdException w:name="HTML Top of Form" w:semiHidden="1" w:unhideWhenUsed="1"/>
-    <w:lsdException w:name="HTML Bottom of Form" w:semiHidden="1" w:unhideWhenUsed="1"/>
-    <w:lsdException w:name="Normal (Web)" w:semiHidden="1" w:unhideWhenUsed="1"/>
-    <w:lsdException w:name="HTML Acronym" w:semiHidden="1" w:unhideWhenUsed="1"/>
-    <w:lsdException w:name="HTML Address" w:semiHidden="1" w:unhideWhenUsed="1"/>
-    <w:lsdException w:name="HTML Cite" w:semiHidden="1" w:unhideWhenUsed="1"/>
-    <w:lsdException w:name="HTML Code" w:semiHidden="1" w:unhideWhenUsed="1"/>
-    <w:lsdException w:name="HTML Definition" w:semiHidden="1" w:unhideWhenUsed="1"/>
-    <w:lsdException w:name="HTML Keyboard" w:semiHidden="1" w:unhideWhenUsed="1"/>
-    <w:lsdException w:name="HTML Preformatted" w:semiHidden="1" w:unhideWhenUsed="1"/>
-    <w:lsdException w:name="HTML Sample" w:semiHidden="1" w:unhideWhenUsed="1"/>
-    <w:lsdException w:name="HTML Typewriter" w:semiHidden="1" w:unhideWhenUsed="1"/>
-    <w:lsdException w:name="HTML Variable" w:semiHidden="1" w:unhideWhenUsed="1"/>
-    <w:lsdException w:name="Normal Table" w:semiHidden="1" w:unhideWhenUsed="1"/>
-    <w:lsdException w:name="annotation subject" w:semiHidden="1" w:unhideWhenUsed="1"/>
-    <w:lsdException w:name="No List" w:semiHidden="1" w:unhideWhenUsed="1"/>
-    <w:lsdException w:name="Outline List 1" w:semiHidden="1" w:unhideWhenUsed="1"/>
-    <w:lsdException w:name="Outline List 2" w:semiHidden="1" w:unhideWhenUsed="1"/>
-    <w:lsdException w:name="Outline List 3" w:semiHidden="1" w:unhideWhenUsed="1"/>
-    <w:lsdException w:name="Table Simple 1" w:semiHidden="1" w:unhideWhenUsed="1"/>
-    <w:lsdException w:name="Table Simple 2" w:semiHidden="1" w:unhideWhenUsed="1"/>
-    <w:lsdException w:name="Table Simple 3" w:semiHidden="1" w:unhideWhenUsed="1"/>
-    <w:lsdException w:name="Table Classic 1" w:semiHidden="1" w:unhideWhenUsed="1"/>
-    <w:lsdException w:name="Table Classic 2" w:semiHidden="1" w:unhideWhenUsed="1"/>
-    <w:lsdException w:name="Table Classic 3" w:semiHidden="1" w:unhideWhenUsed="1"/>
-    <w:lsdException w:name="Table Classic 4" w:semiHidden="1" w:unhideWhenUsed="1"/>
-    <w:lsdException w:name="Table Colorful 1" w:semiHidden="1" w:unhideWhenUsed="1"/>
-    <w:lsdException w:name="Table Colorful 2" w:semiHidden="1" w:unhideWhenUsed="1"/>
-    <w:lsdException w:name="Table Colorful 3" w:semiHidden="1" w:unhideWhenUsed="1"/>
-    <w:lsdException w:name="Table Columns 1" w:semiHidden="1" w:unhideWhenUsed="1"/>
-    <w:lsdException w:name="Table Columns 2" w:semiHidden="1" w:unhideWhenUsed="1"/>
-    <w:lsdException w:name="Table Columns 3" w:semiHidden="1" w:unhideWhenUsed="1"/>
-    <w:lsdException w:name="Table Columns 4" w:semiHidden="1" w:unhideWhenUsed="1"/>
-    <w:lsdException w:name="Table Columns 5" w:semiHidden="1" w:unhideWhenUsed="1"/>
-    <w:lsdException w:name="Table Grid 1" w:semiHidden="1" w:unhideWhenUsed="1"/>
-    <w:lsdException w:name="Table Grid 2" w:semiHidden="1" w:unhideWhenUsed="1"/>
-    <w:lsdException w:name="Table Grid 3" w:semiHidden="1" w:unhideWhenUsed="1"/>
-    <w:lsdException w:name="Table Grid 4" w:semiHidden="1" w:unhideWhenUsed="1"/>
-    <w:lsdException w:name="Table Grid 5" w:semiHidden="1" w:unhideWhenUsed="1"/>
-    <w:lsdException w:name="Table Grid 6" w:semiHidden="1" w:unhideWhenUsed="1"/>
-    <w:lsdException w:name="Table Grid 7" w:semiHidden="1" w:unhideWhenUsed="1"/>
-    <w:lsdException w:name="Table Grid 8" w:semiHidden="1" w:unhideWhenUsed="1"/>
-    <w:lsdException w:name="Table List 1" w:semiHidden="1" w:unhideWhenUsed="1"/>
-    <w:lsdException w:name="Table List 2" w:semiHidden="1" w:unhideWhenUsed="1"/>
-    <w:lsdException w:name="Table List 3" w:semiHidden="1" w:unhideWhenUsed="1"/>
-    <w:lsdException w:name="Table List 4" w:semiHidden="1" w:unhideWhenUsed="1"/>
-    <w:lsdException w:name="Table List 5" w:semiHidden="1" w:unhideWhenUsed="1"/>
-    <w:lsdException w:name="Table List 6" w:semiHidden="1" w:unhideWhenUsed="1"/>
-    <w:lsdException w:name="Table List 7" w:semiHidden="1" w:unhideWhenUsed="1"/>
-    <w:lsdException w:name="Table List 8" w:semiHidden="1" w:unhideWhenUsed="1"/>
-    <w:lsdException w:name="Table 3D effects 1" w:semiHidden="1" w:unhideWhenUsed="1"/>
-    <w:lsdException w:name="Table 3D effects 2" w:semiHidden="1" w:unhideWhenUsed="1"/>
-    <w:lsdException w:name="Table 3D effects 3" w:semiHidden="1" w:unhideWhenUsed="1"/>
-    <w:lsdException w:name="Table Contemporary" w:semiHidden="1" w:unhideWhenUsed="1"/>
-    <w:lsdException w:name="Table Elegant" w:semiHidden="1" w:unhideWhenUsed="1"/>
-    <w:lsdException w:name="Table Professional" w:semiHidden="1" w:unhideWhenUsed="1"/>
-    <w:lsdException w:name="Table Subtle 1" w:semiHidden="1" w:unhideWhenUsed="1"/>
-    <w:lsdException w:name="Table Subtle 2" w:semiHidden="1" w:unhideWhenUsed="1"/>
-    <w:lsdException w:name="Table Web 1" w:semiHidden="1" w:unhideWhenUsed="1"/>
-    <w:lsdException w:name="Table Web 2" w:semiHidden="1" w:unhideWhenUsed="1"/>
-    <w:lsdException w:name="Table Web 3" w:semiHidden="1" w:unhideWhenUsed="1"/>
-    <w:lsdException w:name="Balloon Text" w:semiHidden="1" w:unhideWhenUsed="1"/>
-    <w:lsdException w:name="Table Grid" w:uiPriority="59"/>
-    <w:lsdException w:name="Table Theme" w:semiHidden="1" w:unhideWhenUsed="1"/>
-    <w:lsdException w:name="Placeholder Text" w:semiHidden="1"/>
-    <w:lsdException w:name="No Spacing" w:uiPriority="1" w:qFormat="1"/>
-    <w:lsdException w:name="Light Shading" w:uiPriority="60"/>
-    <w:lsdException w:name="Light List" w:uiPriority="61"/>
-    <w:lsdException w:name="Light Grid" w:uiPriority="62"/>
-    <w:lsdException w:name="Medium Shading 1" w:uiPriority="63"/>
-    <w:lsdException w:name="Medium Shading 2" w:uiPriority="64"/>
-    <w:lsdException w:name="Medium List 1" w:uiPriority="65"/>
-    <w:lsdException w:name="Medium List 2" w:uiPriority="66"/>
-    <w:lsdException w:name="Medium Grid 1" w:uiPriority="67"/>
-    <w:lsdException w:name="Medium Grid 2" w:uiPriority="68"/>
-    <w:lsdException w:name="Medium Grid 3" w:uiPriority="69"/>
-    <w:lsdException w:name="Dark List" w:uiPriority="70"/>
-    <w:lsdException w:name="Colorful Shading" w:uiPriority="71"/>
-    <w:lsdException w:name="Colorful List" w:uiPriority="72"/>
-    <w:lsdException w:name="Colorful Grid" w:uiPriority="73"/>
-    <w:lsdException w:name="Light Shading Accent 1" w:uiPriority="60"/>
-    <w:lsdException w:name="Light List Accent 1" w:uiPriority="61"/>
-    <w:lsdException w:name="Light Grid Accent 1" w:uiPriority="62"/>
-    <w:lsdException w:name="Medium Shading 1 Accent 1" w:uiPriority="63"/>
-    <w:lsdException w:name="Medium Shading 2 Accent 1" w:uiPriority="64"/>
-    <w:lsdException w:name="Medium List 1 Accent 1" w:uiPriority="65"/>
-    <w:lsdException w:name="Revision" w:semiHidden="1"/>
-    <w:lsdException w:name="List Paragraph" w:uiPriority="34" w:qFormat="1"/>
-    <w:lsdException w:name="Quote" w:uiPriority="29" w:qFormat="1"/>
-    <w:lsdException w:name="Intense Quote" w:uiPriority="30" w:qFormat="1"/>
-    <w:lsdException w:name="Medium List 2 Accent 1" w:uiPriority="66"/>
-    <w:lsdException w:name="Medium Grid 1 Accent 1" w:uiPriority="67"/>
-    <w:lsdException w:name="Medium Grid 2 Accent 1" w:uiPriority="68"/>
-    <w:lsdException w:name="Medium Grid 3 Accent 1" w:uiPriority="69"/>
-    <w:lsdException w:name="Dark List Accent 1" w:uiPriority="70"/>
-    <w:lsdException w:name="Colorful Shading Accent 1" w:uiPriority="71"/>
-    <w:lsdException w:name="Colorful List Accent 1" w:uiPriority="72"/>
-    <w:lsdException w:name="Colorful Grid Accent 1" w:uiPriority="73"/>
-    <w:lsdException w:name="Light Shading Accent 2" w:uiPriority="60"/>
-    <w:lsdException w:name="Light List Accent 2" w:uiPriority="61"/>
-    <w:lsdException w:name="Light Grid Accent 2" w:uiPriority="62"/>
-    <w:lsdException w:name="Medium Shading 1 Accent 2" w:uiPriority="63"/>
-    <w:lsdException w:name="Medium Shading 2 Accent 2" w:uiPriority="64"/>
-    <w:lsdException w:name="Medium List 1 Accent 2" w:uiPriority="65"/>
-    <w:lsdException w:name="Medium List 2 Accent 2" w:uiPriority="66"/>
-    <w:lsdException w:name="Medium Grid 1 Accent 2" w:uiPriority="67"/>
-    <w:lsdException w:name="Medium Grid 2 Accent 2" w:uiPriority="68"/>
-    <w:lsdException w:name="Medium Grid 3 Accent 2" w:uiPriority="69"/>
-    <w:lsdException w:name="Dark List Accent 2" w:uiPriority="70"/>
-    <w:lsdException w:name="Colorful Shading Accent 2" w:uiPriority="71"/>
-    <w:lsdException w:name="Colorful List Accent 2" w:uiPriority="72"/>
-    <w:lsdException w:name="Colorful Grid Accent 2" w:uiPriority="73"/>
-    <w:lsdException w:name="Light Shading Accent 3" w:uiPriority="60"/>
-    <w:lsdException w:name="Light List Accent 3" w:uiPriority="61"/>
-    <w:lsdException w:name="Light Grid Accent 3" w:uiPriority="62"/>
-    <w:lsdException w:name="Medium Shading 1 Accent 3" w:uiPriority="63"/>
-    <w:lsdException w:name="Medium Shading 2 Accent 3" w:uiPriority="64"/>
-    <w:lsdException w:name="Medium List 1 Accent 3" w:uiPriority="65"/>
-    <w:lsdException w:name="Medium List 2 Accent 3" w:uiPriority="66"/>
-    <w:lsdException w:name="Medium Grid 1 Accent 3" w:uiPriority="67"/>
-    <w:lsdException w:name="Medium Grid 2 Accent 3" w:uiPriority="68"/>
-    <w:lsdException w:name="Medium Grid 3 Accent 3" w:uiPriority="69"/>
-    <w:lsdException w:name="Dark List Accent 3" w:uiPriority="70"/>
-    <w:lsdException w:name="Colorful Shading Accent 3" w:uiPriority="71"/>
-    <w:lsdException w:name="Colorful List Accent 3" w:uiPriority="72"/>
-    <w:lsdException w:name="Colorful Grid Accent 3" w:uiPriority="73"/>
-    <w:lsdException w:name="Light Shading Accent 4" w:uiPriority="60"/>
-    <w:lsdException w:name="Light List Accent 4" w:uiPriority="61"/>
-    <w:lsdException w:name="Light Grid Accent 4" w:uiPriority="62"/>
-    <w:lsdException w:name="Medium Shading 1 Accent 4" w:uiPriority="63"/>
-    <w:lsdException w:name="Medium Shading 2 Accent 4" w:uiPriority="64"/>
-    <w:lsdException w:name="Medium List 1 Accent 4" w:uiPriority="65"/>
-    <w:lsdException w:name="Medium List 2 Accent 4" w:uiPriority="66"/>
-    <w:lsdException w:name="Medium Grid 1 Accent 4" w:uiPriority="67"/>
-    <w:lsdException w:name="Medium Grid 2 Accent 4" w:uiPriority="68"/>
-    <w:lsdException w:name="Medium Grid 3 Accent 4" w:uiPriority="69"/>
-    <w:lsdException w:name="Dark List Accent 4" w:uiPriority="70"/>
-    <w:lsdException w:name="Colorful Shading Accent 4" w:uiPriority="71"/>
-    <w:lsdException w:name="Colorful List Accent 4" w:uiPriority="72"/>
-    <w:lsdException w:name="Colorful Grid Accent 4" w:uiPriority="73"/>
-    <w:lsdException w:name="Light Shading Accent 5" w:uiPriority="60"/>
-    <w:lsdException w:name="Light List Accent 5" w:uiPriority="61"/>
-    <w:lsdException w:name="Light Grid Accent 5" w:uiPriority="62"/>
-    <w:lsdException w:name="Medium Shading 1 Accent 5" w:uiPriority="63"/>
-    <w:lsdException w:name="Medium Shading 2 Accent 5" w:uiPriority="64"/>
-    <w:lsdException w:name="Medium List 1 Accent 5" w:uiPriority="65"/>
-    <w:lsdException w:name="Medium List 2 Accent 5" w:uiPriority="66"/>
-    <w:lsdException w:name="Medium Grid 1 Accent 5" w:uiPriority="67"/>
-    <w:lsdException w:name="Medium Grid 2 Accent 5" w:uiPriority="68"/>
-    <w:lsdException w:name="Medium Grid 3 Accent 5" w:uiPriority="69"/>
-    <w:lsdException w:name="Dark List Accent 5" w:uiPriority="70"/>
-    <w:lsdException w:name="Colorful Shading Accent 5" w:uiPriority="71"/>
-    <w:lsdException w:name="Colorful List Accent 5" w:uiPriority="72"/>
-    <w:lsdException w:name="Colorful Grid Accent 5" w:uiPriority="73"/>
-    <w:lsdException w:name="Light Shading Accent 6" w:uiPriority="60"/>
-    <w:lsdException w:name="Light List Accent 6" w:uiPriority="61"/>
-    <w:lsdException w:name="Light Grid Accent 6" w:uiPriority="62"/>
-    <w:lsdException w:name="Medium Shading 1 Accent 6" w:uiPriority="63"/>
-    <w:lsdException w:name="Medium Shading 2 Accent 6" w:uiPriority="64"/>
-    <w:lsdException w:name="Medium List 1 Accent 6" w:uiPriority="65"/>
-    <w:lsdException w:name="Medium List 2 Accent 6" w:uiPriority="66"/>
-    <w:lsdException w:name="Medium Grid 1 Accent 6" w:uiPriority="67"/>
-    <w:lsdException w:name="Medium Grid 2 Accent 6" w:uiPriority="68"/>
-    <w:lsdException w:name="Medium Grid 3 Accent 6" w:uiPriority="69"/>
-    <w:lsdException w:name="Dark List Accent 6" w:uiPriority="70"/>
-    <w:lsdException w:name="Colorful Shading Accent 6" w:uiPriority="71"/>
-    <w:lsdException w:name="Colorful List Accent 6" w:uiPriority="72"/>
-    <w:lsdException w:name="Colorful Grid Accent 6" w:uiPriority="73"/>
-    <w:lsdException w:name="Subtle Emphasis" w:uiPriority="19" w:qFormat="1"/>
-    <w:lsdException w:name="Intense Emphasis" w:uiPriority="21" w:qFormat="1"/>
-    <w:lsdException w:name="Subtle Reference" w:uiPriority="31" w:qFormat="1"/>
-    <w:lsdException w:name="Intense Reference" w:uiPriority="32" w:qFormat="1"/>
-    <w:lsdException w:name="Book Title" w:uiPriority="33" w:qFormat="1"/>
-    <w:lsdException w:name="Bibliography" w:semiHidden="1" w:uiPriority="37" w:unhideWhenUsed="1"/>
-    <w:lsdException w:name="TOC Heading" w:semiHidden="1" w:uiPriority="39" w:unhideWhenUsed="1" w:qFormat="1"/>
-    <w:lsdException w:name="Plain Table 1" w:uiPriority="41"/>
-    <w:lsdException w:name="Plain Table 2" w:uiPriority="42"/>
-    <w:lsdException w:name="Plain Table 3" w:uiPriority="43"/>
-    <w:lsdException w:name="Plain Table 4" w:uiPriority="44"/>
-    <w:lsdException w:name="Plain Table 5" w:uiPriority="45"/>
-    <w:lsdException w:name="Grid Table Light" w:uiPriority="40"/>
-    <w:lsdException w:name="Grid Table 1 Light" w:uiPriority="46"/>
-    <w:lsdException w:name="Grid Table 2" w:uiPriority="47"/>
-    <w:lsdException w:name="Grid Table 3" w:uiPriority="48"/>
-    <w:lsdException w:name="Grid Table 4" w:uiPriority="49"/>
-    <w:lsdException w:name="Grid Table 5 Dark" w:uiPriority="50"/>
-    <w:lsdException w:name="Grid Table 6 Colorful" w:uiPriority="51"/>
-    <w:lsdException w:name="Grid Table 7 Colorful" w:uiPriority="52"/>
-    <w:lsdException w:name="Grid Table 1 Light Accent 1" w:uiPriority="46"/>
-    <w:lsdException w:name="Grid Table 2 Accent 1" w:uiPriority="47"/>
-    <w:lsdException w:name="Grid Table 3 Accent 1" w:uiPriority="48"/>
-    <w:lsdException w:name="Grid Table 4 Accent 1" w:uiPriority="49"/>
-    <w:lsdException w:name="Grid Table 5 Dark Accent 1" w:uiPriority="50"/>
-    <w:lsdException w:name="Grid Table 6 Colorful Accent 1" w:uiPriority="51"/>
-    <w:lsdException w:name="Grid Table 7 Colorful Accent 1" w:uiPriority="52"/>
-    <w:lsdException w:name="Grid Table 1 Light Accent 2" w:uiPriority="46"/>
-    <w:lsdException w:name="Grid Table 2 Accent 2" w:uiPriority="47"/>
-    <w:lsdException w:name="Grid Table 3 Accent 2" w:uiPriority="48"/>
-    <w:lsdException w:name="Grid Table 4 Accent 2" w:uiPriority="49"/>
-    <w:lsdException w:name="Grid Table 5 Dark Accent 2" w:uiPriority="50"/>
-    <w:lsdException w:name="Grid Table 6 Colorful Accent 2" w:uiPriority="51"/>
-    <w:lsdException w:name="Grid Table 7 Colorful Accent 2" w:uiPriority="52"/>
-    <w:lsdException w:name="Grid Table 1 Light Accent 3" w:uiPriority="46"/>
-    <w:lsdException w:name="Grid Table 2 Accent 3" w:uiPriority="47"/>
-    <w:lsdException w:name="Grid Table 3 Accent 3" w:uiPriority="48"/>
-    <w:lsdException w:name="Grid Table 4 Accent 3" w:uiPriority="49"/>
-    <w:lsdException w:name="Grid Table 5 Dark Accent 3" w:uiPriority="50"/>
-    <w:lsdException w:name="Grid Table 6 Colorful Accent 3" w:uiPriority="51"/>
-    <w:lsdException w:name="Grid Table 7 Colorful Accent 3" w:uiPriority="52"/>
-    <w:lsdException w:name="Grid Table 1 Light Accent 4" w:uiPriority="46"/>
-    <w:lsdException w:name="Grid Table 2 Accent 4" w:uiPriority="47"/>
-    <w:lsdException w:name="Grid Table 3 Accent 4" w:uiPriority="48"/>
-    <w:lsdException w:name="Grid Table 4 Accent 4" w:uiPriority="49"/>
-    <w:lsdException w:name="Grid Table 5 Dark Accent 4" w:uiPriority="50"/>
-    <w:lsdException w:name="Grid Table 6 Colorful Accent 4" w:uiPriority="51"/>
-    <w:lsdException w:name="Grid Table 7 Colorful Accent 4" w:uiPriority="52"/>
-    <w:lsdException w:name="Grid Table 1 Light Accent 5" w:uiPriority="46"/>
-    <w:lsdException w:name="Grid Table 2 Accent 5" w:uiPriority="47"/>
-    <w:lsdException w:name="Grid Table 3 Accent 5" w:uiPriority="48"/>
-    <w:lsdException w:name="Grid Table 4 Accent 5" w:uiPriority="49"/>
-    <w:lsdException w:name="Grid Table 5 Dark Accent 5" w:uiPriority="50"/>
-    <w:lsdException w:name="Grid Table 6 Colorful Accent 5" w:uiPriority="51"/>
-    <w:lsdException w:name="Grid Table 7 Colorful Accent 5" w:uiPriority="52"/>
-    <w:lsdException w:name="Grid Table 1 Light Accent 6" w:uiPriority="46"/>
-    <w:lsdException w:name="Grid Table 2 Accent 6" w:uiPriority="47"/>
-    <w:lsdException w:name="Grid Table 3 Accent 6" w:uiPriority="48"/>
-    <w:lsdException w:name="Grid Table 4 Accent 6" w:uiPriority="49"/>
-    <w:lsdException w:name="Grid Table 5 Dark Accent 6" w:uiPriority="50"/>
-    <w:lsdException w:name="Grid Table 6 Colorful Accent 6" w:uiPriority="51"/>
-    <w:lsdException w:name="Grid Table 7 Colorful Accent 6" w:uiPriority="52"/>
-    <w:lsdException w:name="List Table 1 Light" w:uiPriority="46"/>
-    <w:lsdException w:name="List Table 2" w:uiPriority="47"/>
-    <w:lsdException w:name="List Table 3" w:uiPriority="48"/>
-    <w:lsdException w:name="List Table 4" w:uiPriority="49"/>
-    <w:lsdException w:name="List Table 5 Dark" w:uiPriority="50"/>
-    <w:lsdException w:name="List Table 6 Colorful" w:uiPriority="51"/>
-    <w:lsdException w:name="List Table 7 Colorful" w:uiPriority="52"/>
-    <w:lsdException w:name="List Table 1 Light Accent 1" w:uiPriority="46"/>
-    <w:lsdException w:name="List Table 2 Accent 1" w:uiPriority="47"/>
-    <w:lsdException w:name="List Table 3 Accent 1" w:uiPriority="48"/>
-    <w:lsdException w:name="List Table 4 Accent 1" w:uiPriority="49"/>
-    <w:lsdException w:name="List Table 5 Dark Accent 1" w:uiPriority="50"/>
-    <w:lsdException w:name="List Table 6 Colorful Accent 1" w:uiPriority="51"/>
-    <w:lsdException w:name="List Table 7 Colorful Accent 1" w:uiPriority="52"/>
-    <w:lsdException w:name="List Table 1 Light Accent 2" w:uiPriority="46"/>
-    <w:lsdException w:name="List Table 2 Accent 2" w:uiPriority="47"/>
-    <w:lsdException w:name="List Table 3 Accent 2" w:uiPriority="48"/>
-    <w:lsdException w:name="List Table 4 Accent 2" w:uiPriority="49"/>
-    <w:lsdException w:name="List Table 5 Dark Accent 2" w:uiPriority="50"/>
-    <w:lsdException w:name="List Table 6 Colorful Accent 2" w:uiPriority="51"/>
-    <w:lsdException w:name="List Table 7 Colorful Accent 2" w:uiPriority="52"/>
-    <w:lsdException w:name="List Table 1 Light Accent 3" w:uiPriority="46"/>
-    <w:lsdException w:name="List Table 2 Accent 3" w:uiPriority="47"/>
-    <w:lsdException w:name="List Table 3 Accent 3" w:uiPriority="48"/>
-    <w:lsdException w:name="List Table 4 Accent 3" w:uiPriority="49"/>
-    <w:lsdException w:name="List Table 5 Dark Accent 3" w:uiPriority="50"/>
-    <w:lsdException w:name="List Table 6 Colorful Accent 3" w:uiPriority="51"/>
-    <w:lsdException w:name="List Table 7 Colorful Accent 3" w:uiPriority="52"/>
-    <w:lsdException w:name="List Table 1 Light Accent 4" w:uiPriority="46"/>
-    <w:lsdException w:name="List Table 2 Accent 4" w:uiPriority="47"/>
-    <w:lsdException w:name="List Table 3 Accent 4" w:uiPriority="48"/>
-    <w:lsdException w:name="List Table 4 Accent 4" w:uiPriority="49"/>
-    <w:lsdException w:name="List Table 5 Dark Accent 4" w:uiPriority="50"/>
-    <w:lsdException w:name="List Table 6 Colorful Accent 4" w:uiPriority="51"/>
-    <w:lsdException w:name="List Table 7 Colorful Accent 4" w:uiPriority="52"/>
-    <w:lsdException w:name="List Table 1 Light Accent 5" w:uiPriority="46"/>
-    <w:lsdException w:name="List Table 2 Accent 5" w:uiPriority="47"/>
-    <w:lsdException w:name="List Table 3 Accent 5" w:uiPriority="48"/>
-    <w:lsdException w:name="List Table 4 Accent 5" w:uiPriority="49"/>
-    <w:lsdException w:name="List Table 5 Dark Accent 5" w:uiPriority="50"/>
-    <w:lsdException w:name="List Table 6 Colorful Accent 5" w:uiPriority="51"/>
-    <w:lsdException w:name="List Table 7 Colorful Accent 5" w:uiPriority="52"/>
-    <w:lsdException w:name="List Table 1 Light Accent 6" w:uiPriority="46"/>
-    <w:lsdException w:name="List Table 2 Accent 6" w:uiPriority="47"/>
-    <w:lsdException w:name="List Table 3 Accent 6" w:uiPriority="48"/>
-    <w:lsdException w:name="List Table 4 Accent 6" w:uiPriority="49"/>
-    <w:lsdException w:name="List Table 5 Dark Accent 6" w:uiPriority="50"/>
-    <w:lsdException w:name="List Table 6 Colorful Accent 6" w:uiPriority="51"/>
-    <w:lsdException w:name="List Table 7 Colorful Accent 6" w:uiPriority="52"/>
+  <w:latentStyles w:defLockedState="0" w:defUIPriority="99" w:defSemiHidden="1" w:defUnhideWhenUsed="1" w:defQFormat="0" w:count="267">
+    <w:lsdException w:name="Normal" w:semiHidden="0" w:uiPriority="0" w:unhideWhenUsed="0" w:qFormat="1"/>
+    <w:lsdException w:name="heading 1" w:semiHidden="0" w:uiPriority="9" w:unhideWhenUsed="0" w:qFormat="1"/>
+    <w:lsdException w:name="heading 2" w:uiPriority="9" w:qFormat="1"/>
+    <w:lsdException w:name="heading 3" w:uiPriority="9" w:qFormat="1"/>
+    <w:lsdException w:name="heading 4" w:uiPriority="9" w:qFormat="1"/>
+    <w:lsdException w:name="heading 5" w:uiPriority="9" w:qFormat="1"/>
+    <w:lsdException w:name="heading 6" w:uiPriority="9" w:qFormat="1"/>
+    <w:lsdException w:name="heading 7" w:uiPriority="9" w:qFormat="1"/>
+    <w:lsdException w:name="heading 8" w:uiPriority="9" w:qFormat="1"/>
+    <w:lsdException w:name="heading 9" w:uiPriority="9" w:qFormat="1"/>
+    <w:lsdException w:name="toc 1" w:uiPriority="39"/>
+    <w:lsdException w:name="toc 2" w:uiPriority="39"/>
+    <w:lsdException w:name="toc 3" w:uiPriority="39"/>
+    <w:lsdException w:name="toc 4" w:uiPriority="39"/>
+    <w:lsdException w:name="toc 5" w:uiPriority="39"/>
+    <w:lsdException w:name="toc 6" w:uiPriority="39"/>
+    <w:lsdException w:name="toc 7" w:uiPriority="39"/>
+    <w:lsdException w:name="toc 8" w:uiPriority="39"/>
+    <w:lsdException w:name="toc 9" w:uiPriority="39"/>
+    <w:lsdException w:name="caption" w:uiPriority="35" w:qFormat="1"/>
+    <w:lsdException w:name="Title" w:semiHidden="0" w:uiPriority="10" w:unhideWhenUsed="0" w:qFormat="1"/>
+    <w:lsdException w:name="Default Paragraph Font" w:uiPriority="1"/>
+    <w:lsdException w:name="Subtitle" w:semiHidden="0" w:uiPriority="11" w:unhideWhenUsed="0" w:qFormat="1"/>
+    <w:lsdException w:name="Strong" w:semiHidden="0" w:uiPriority="22" w:unhideWhenUsed="0" w:qFormat="1"/>
+    <w:lsdException w:name="Emphasis" w:semiHidden="0" w:uiPriority="20" w:unhideWhenUsed="0" w:qFormat="1"/>
+    <w:lsdException w:name="Table Grid" w:semiHidden="0" w:uiPriority="59" w:unhideWhenUsed="0"/>
+    <w:lsdException w:name="Placeholder Text" w:unhideWhenUsed="0"/>
+    <w:lsdException w:name="No Spacing" w:semiHidden="0" w:uiPriority="1" w:unhideWhenUsed="0" w:qFormat="1"/>
+    <w:lsdException w:name="Light Shading" w:semiHidden="0" w:uiPriority="60" w:unhideWhenUsed="0"/>
+    <w:lsdException w:name="Light List" w:semiHidden="0" w:uiPriority="61" w:unhideWhenUsed="0"/>
+    <w:lsdException w:name="Light Grid" w:semiHidden="0" w:uiPriority="62" w:unhideWhenUsed="0"/>
+    <w:lsdException w:name="Medium Shading 1" w:semiHidden="0" w:uiPriority="63" w:unhideWhenUsed="0"/>
+    <w:lsdException w:name="Medium Shading 2" w:semiHidden="0" w:uiPriority="64" w:unhideWhenUsed="0"/>
+    <w:lsdException w:name="Medium List 1" w:semiHidden="0" w:uiPriority="65" w:unhideWhenUsed="0"/>
+    <w:lsdException w:name="Medium List 2" w:semiHidden="0" w:uiPriority="66" w:unhideWhenUsed="0"/>
+    <w:lsdException w:name="Medium Grid 1" w:semiHidden="0" w:uiPriority="67" w:unhideWhenUsed="0"/>
+    <w:lsdException w:name="Medium Grid 2" w:semiHidden="0" w:uiPriority="68" w:unhideWhenUsed="0"/>
+    <w:lsdException w:name="Medium Grid 3" w:semiHidden="0" w:uiPriority="69" w:unhideWhenUsed="0"/>
+    <w:lsdException w:name="Dark List" w:semiHidden="0" w:uiPriority="70" w:unhideWhenUsed="0"/>
+    <w:lsdException w:name="Colorful Shading" w:semiHidden="0" w:uiPriority="71" w:unhideWhenUsed="0"/>
+    <w:lsdException w:name="Colorful List" w:semiHidden="0" w:uiPriority="72" w:unhideWhenUsed="0"/>
+    <w:lsdException w:name="Colorful Grid" w:semiHidden="0" w:uiPriority="73" w:unhideWhenUsed="0"/>
+    <w:lsdException w:name="Light Shading Accent 1" w:semiHidden="0" w:uiPriority="60" w:unhideWhenUsed="0"/>
+    <w:lsdException w:name="Light List Accent 1" w:semiHidden="0" w:uiPriority="61" w:unhideWhenUsed="0"/>
+    <w:lsdException w:name="Light Grid Accent 1" w:semiHidden="0" w:uiPriority="62" w:unhideWhenUsed="0"/>
+    <w:lsdException w:name="Medium Shading 1 Accent 1" w:semiHidden="0" w:uiPriority="63" w:unhideWhenUsed="0"/>
+    <w:lsdException w:name="Medium Shading 2 Accent 1" w:semiHidden="0" w:uiPriority="64" w:unhideWhenUsed="0"/>
+    <w:lsdException w:name="Medium List 1 Accent 1" w:semiHidden="0" w:uiPriority="65" w:unhideWhenUsed="0"/>
+    <w:lsdException w:name="Revision" w:unhideWhenUsed="0"/>
+    <w:lsdException w:name="List Paragraph" w:semiHidden="0" w:uiPriority="34" w:unhideWhenUsed="0" w:qFormat="1"/>
+    <w:lsdException w:name="Quote" w:semiHidden="0" w:uiPriority="29" w:unhideWhenUsed="0" w:qFormat="1"/>
+    <w:lsdException w:name="Intense Quote" w:semiHidden="0" w:uiPriority="30" w:unhideWhenUsed="0" w:qFormat="1"/>
+    <w:lsdException w:name="Medium List 2 Accent 1" w:semiHidden="0" w:uiPriority="66" w:unhideWhenUsed="0"/>
+    <w:lsdException w:name="Medium Grid 1 Accent 1" w:semiHidden="0" w:uiPriority="67" w:unhideWhenUsed="0"/>
+    <w:lsdException w:name="Medium Grid 2 Accent 1" w:semiHidden="0" w:uiPriority="68" w:unhideWhenUsed="0"/>
+    <w:lsdException w:name="Medium Grid 3 Accent 1" w:semiHidden="0" w:uiPriority="69" w:unhideWhenUsed="0"/>
+    <w:lsdException w:name="Dark List Accent 1" w:semiHidden="0" w:uiPriority="70" w:unhideWhenUsed="0"/>
+    <w:lsdException w:name="Colorful Shading Accent 1" w:semiHidden="0" w:uiPriority="71" w:unhideWhenUsed="0"/>
+    <w:lsdException w:name="Colorful List Accent 1" w:semiHidden="0" w:uiPriority="72" w:unhideWhenUsed="0"/>
+    <w:lsdException w:name="Colorful Grid Accent 1" w:semiHidden="0" w:uiPriority="73" w:unhideWhenUsed="0"/>
+    <w:lsdException w:name="Light Shading Accent 2" w:semiHidden="0" w:uiPriority="60" w:unhideWhenUsed="0"/>
+    <w:lsdException w:name="Light List Accent 2" w:semiHidden="0" w:uiPriority="61" w:unhideWhenUsed="0"/>
+    <w:lsdException w:name="Light Grid Accent 2" w:semiHidden="0" w:uiPriority="62" w:unhideWhenUsed="0"/>
+    <w:lsdException w:name="Medium Shading 1 Accent 2" w:semiHidden="0" w:uiPriority="63" w:unhideWhenUsed="0"/>
+    <w:lsdException w:name="Medium Shading 2 Accent 2" w:semiHidden="0" w:uiPriority="64" w:unhideWhenUsed="0"/>
+    <w:lsdException w:name="Medium List 1 Accent 2" w:semiHidden="0" w:uiPriority="65" w:unhideWhenUsed="0"/>
+    <w:lsdException w:name="Medium List 2 Accent 2" w:semiHidden="0" w:uiPriority="66" w:unhideWhenUsed="0"/>
+    <w:lsdException w:name="Medium Grid 1 Accent 2" w:semiHidden="0" w:uiPriority="67" w:unhideWhenUsed="0"/>
+    <w:lsdException w:name="Medium Grid 2 Accent 2" w:semiHidden="0" w:uiPriority="68" w:unhideWhenUsed="0"/>
+    <w:lsdException w:name="Medium Grid 3 Accent 2" w:semiHidden="0" w:uiPriority="69" w:unhideWhenUsed="0"/>
+    <w:lsdException w:name="Dark List Accent 2" w:semiHidden="0" w:uiPriority="70" w:unhideWhenUsed="0"/>
+    <w:lsdException w:name="Colorful Shading Accent 2" w:semiHidden="0" w:uiPriority="71" w:unhideWhenUsed="0"/>
+    <w:lsdException w:name="Colorful List Accent 2" w:semiHidden="0" w:uiPriority="72" w:unhideWhenUsed="0"/>
+    <w:lsdException w:name="Colorful Grid Accent 2" w:semiHidden="0" w:uiPriority="73" w:unhideWhenUsed="0"/>
+    <w:lsdException w:name="Light Shading Accent 3" w:semiHidden="0" w:uiPriority="60" w:unhideWhenUsed="0"/>
+    <w:lsdException w:name="Light List Accent 3" w:semiHidden="0" w:uiPriority="61" w:unhideWhenUsed="0"/>
+    <w:lsdException w:name="Light Grid Accent 3" w:semiHidden="0" w:uiPriority="62" w:unhideWhenUsed="0"/>
+    <w:lsdException w:name="Medium Shading 1 Accent 3" w:semiHidden="0" w:uiPriority="63" w:unhideWhenUsed="0"/>
+    <w:lsdException w:name="Medium Shading 2 Accent 3" w:semiHidden="0" w:uiPriority="64" w:unhideWhenUsed="0"/>
+    <w:lsdException w:name="Medium List 1 Accent 3" w:semiHidden="0" w:uiPriority="65" w:unhideWhenUsed="0"/>
+    <w:lsdException w:name="Medium List 2 Accent 3" w:semiHidden="0" w:uiPriority="66" w:unhideWhenUsed="0"/>
+    <w:lsdException w:name="Medium Grid 1 Accent 3" w:semiHidden="0" w:uiPriority="67" w:unhideWhenUsed="0"/>
+    <w:lsdException w:name="Medium Grid 2 Accent 3" w:semiHidden="0" w:uiPriority="68" w:unhideWhenUsed="0"/>
+    <w:lsdException w:name="Medium Grid 3 Accent 3" w:semiHidden="0" w:uiPriority="69" w:unhideWhenUsed="0"/>
+    <w:lsdException w:name="Dark List Accent 3" w:semiHidden="0" w:uiPriority="70" w:unhideWhenUsed="0"/>
+    <w:lsdException w:name="Colorful Shading Accent 3" w:semiHidden="0" w:uiPriority="71" w:unhideWhenUsed="0"/>
+    <w:lsdException w:name="Colorful List Accent 3" w:semiHidden="0" w:uiPriority="72" w:unhideWhenUsed="0"/>
+    <w:lsdException w:name="Colorful Grid Accent 3" w:semiHidden="0" w:uiPriority="73" w:unhideWhenUsed="0"/>
+    <w:lsdException w:name="Light Shading Accent 4" w:semiHidden="0" w:uiPriority="60" w:unhideWhenUsed="0"/>
+    <w:lsdException w:name="Light List Accent 4" w:semiHidden="0" w:uiPriority="61" w:unhideWhenUsed="0"/>
+    <w:lsdException w:name="Light Grid Accent 4" w:semiHidden="0" w:uiPriority="62" w:unhideWhenUsed="0"/>
+    <w:lsdException w:name="Medium Shading 1 Accent 4" w:semiHidden="0" w:uiPriority="63" w:unhideWhenUsed="0"/>
+    <w:lsdException w:name="Medium Shading 2 Accent 4" w:semiHidden="0" w:uiPriority="64" w:unhideWhenUsed="0"/>
+    <w:lsdException w:name="Medium List 1 Accent 4" w:semiHidden="0" w:uiPriority="65" w:unhideWhenUsed="0"/>
+    <w:lsdException w:name="Medium List 2 Accent 4" w:semiHidden="0" w:uiPriority="66" w:unhideWhenUsed="0"/>
+    <w:lsdException w:name="Medium Grid 1 Accent 4" w:semiHidden="0" w:uiPriority="67" w:unhideWhenUsed="0"/>
+    <w:lsdException w:name="Medium Grid 2 Accent 4" w:semiHidden="0" w:uiPriority="68" w:unhideWhenUsed="0"/>
+    <w:lsdException w:name="Medium Grid 3 Accent 4" w:semiHidden="0" w:uiPriority="69" w:unhideWhenUsed="0"/>
+    <w:lsdException w:name="Dark List Accent 4" w:semiHidden="0" w:uiPriority="70" w:unhideWhenUsed="0"/>
+    <w:lsdException w:name="Colorful Shading Accent 4" w:semiHidden="0" w:uiPriority="71" w:unhideWhenUsed="0"/>
+    <w:lsdException w:name="Colorful List Accent 4" w:semiHidden="0" w:uiPriority="72" w:unhideWhenUsed="0"/>
+    <w:lsdException w:name="Colorful Grid Accent 4" w:semiHidden="0" w:uiPriority="73" w:unhideWhenUsed="0"/>
+    <w:lsdException w:name="Light Shading Accent 5" w:semiHidden="0" w:uiPriority="60" w:unhideWhenUsed="0"/>
+    <w:lsdException w:name="Light List Accent 5" w:semiHidden="0" w:uiPriority="61" w:unhideWhenUsed="0"/>
+    <w:lsdException w:name="Light Grid Accent 5" w:semiHidden="0" w:uiPriority="62" w:unhideWhenUsed="0"/>
+    <w:lsdException w:name="Medium Shading 1 Accent 5" w:semiHidden="0" w:uiPriority="63" w:unhideWhenUsed="0"/>
+    <w:lsdException w:name="Medium Shading 2 Accent 5" w:semiHidden="0" w:uiPriority="64" w:unhideWhenUsed="0"/>
+    <w:lsdException w:name="Medium List 1 Accent 5" w:semiHidden="0" w:uiPriority="65" w:unhideWhenUsed="0"/>
+    <w:lsdException w:name="Medium List 2 Accent 5" w:semiHidden="0" w:uiPriority="66" w:unhideWhenUsed="0"/>
+    <w:lsdException w:name="Medium Grid 1 Accent 5" w:semiHidden="0" w:uiPriority="67" w:unhideWhenUsed="0"/>
+    <w:lsdException w:name="Medium Grid 2 Accent 5" w:semiHidden="0" w:uiPriority="68" w:unhideWhenUsed="0"/>
+    <w:lsdException w:name="Medium Grid 3 Accent 5" w:semiHidden="0" w:uiPriority="69" w:unhideWhenUsed="0"/>
+    <w:lsdException w:name="Dark List Accent 5" w:semiHidden="0" w:uiPriority="70" w:unhideWhenUsed="0"/>
+    <w:lsdException w:name="Colorful Shading Accent 5" w:semiHidden="0" w:uiPriority="71" w:unhideWhenUsed="0"/>
+    <w:lsdException w:name="Colorful List Accent 5" w:semiHidden="0" w:uiPriority="72" w:unhideWhenUsed="0"/>
+    <w:lsdException w:name="Colorful Grid Accent 5" w:semiHidden="0" w:uiPriority="73" w:unhideWhenUsed="0"/>
+    <w:lsdException w:name="Light Shading Accent 6" w:semiHidden="0" w:uiPriority="60" w:unhideWhenUsed="0"/>
+    <w:lsdException w:name="Light List Accent 6" w:semiHidden="0" w:uiPriority="61" w:unhideWhenUsed="0"/>
+    <w:lsdException w:name="Light Grid Accent 6" w:semiHidden="0" w:uiPriority="62" w:unhideWhenUsed="0"/>
+    <w:lsdException w:name="Medium Shading 1 Accent 6" w:semiHidden="0" w:uiPriority="63" w:unhideWhenUsed="0"/>
+    <w:lsdException w:name="Medium Shading 2 Accent 6" w:semiHidden="0" w:uiPriority="64" w:unhideWhenUsed="0"/>
+    <w:lsdException w:name="Medium List 1 Accent 6" w:semiHidden="0" w:uiPriority="65" w:unhideWhenUsed="0"/>
+    <w:lsdException w:name="Medium List 2 Accent 6" w:semiHidden="0" w:uiPriority="66" w:unhideWhenUsed="0"/>
+    <w:lsdException w:name="Medium Grid 1 Accent 6" w:semiHidden="0" w:uiPriority="67" w:unhideWhenUsed="0"/>
+    <w:lsdException w:name="Medium Grid 2 Accent 6" w:semiHidden="0" w:uiPriority="68" w:unhideWhenUsed="0"/>
+    <w:lsdException w:name="Medium Grid 3 Accent 6" w:semiHidden="0" w:uiPriority="69" w:unhideWhenUsed="0"/>
+    <w:lsdException w:name="Dark List Accent 6" w:semiHidden="0" w:uiPriority="70" w:unhideWhenUsed="0"/>
+    <w:lsdException w:name="Colorful Shading Accent 6" w:semiHidden="0" w:uiPriority="71" w:unhideWhenUsed="0"/>
+    <w:lsdException w:name="Colorful List Accent 6" w:semiHidden="0" w:uiPriority="72" w:unhideWhenUsed="0"/>
+    <w:lsdException w:name="Colorful Grid Accent 6" w:semiHidden="0" w:uiPriority="73" w:unhideWhenUsed="0"/>
+    <w:lsdException w:name="Subtle Emphasis" w:semiHidden="0" w:uiPriority="19" w:unhideWhenUsed="0" w:qFormat="1"/>
+    <w:lsdException w:name="Intense Emphasis" w:semiHidden="0" w:uiPriority="21" w:unhideWhenUsed="0" w:qFormat="1"/>
+    <w:lsdException w:name="Subtle Reference" w:semiHidden="0" w:uiPriority="31" w:unhideWhenUsed="0" w:qFormat="1"/>
+    <w:lsdException w:name="Intense Reference" w:semiHidden="0" w:uiPriority="32" w:unhideWhenUsed="0" w:qFormat="1"/>
+    <w:lsdException w:name="Book Title" w:semiHidden="0" w:uiPriority="33" w:unhideWhenUsed="0" w:qFormat="1"/>
+    <w:lsdException w:name="Bibliography" w:uiPriority="37"/>
+    <w:lsdException w:name="TOC Heading" w:uiPriority="39" w:qFormat="1"/>
   </w:latentStyles>
   <w:style w:type="paragraph" w:default="1" w:styleId="Normal">
     <w:name w:val="Normal"/>
     <w:qFormat/>
     <w:rsid w:val="00345E81"/>
   </w:style>
-  <w:style w:type="paragraph" w:styleId="Cabealho1">
+  <w:style w:type="paragraph" w:styleId="Heading1">
     <w:name w:val="heading 1"/>
     <w:basedOn w:val="Normal"/>
     <w:next w:val="Normal"/>
-    <w:link w:val="Cabealho1Carter"/>
+    <w:link w:val="Heading1Char"/>
     <w:uiPriority w:val="9"/>
     <w:qFormat/>
     <w:rsid w:val="00906D0A"/>
@@ -10216,11 +10274,11 @@
       <w:szCs w:val="28"/>
     </w:rPr>
   </w:style>
-  <w:style w:type="paragraph" w:styleId="Cabealho2">
+  <w:style w:type="paragraph" w:styleId="Heading2">
     <w:name w:val="heading 2"/>
     <w:basedOn w:val="Normal"/>
     <w:next w:val="Normal"/>
-    <w:link w:val="Cabealho2Carter"/>
+    <w:link w:val="Heading2Char"/>
     <w:uiPriority w:val="9"/>
     <w:unhideWhenUsed/>
     <w:qFormat/>
@@ -10240,13 +10298,13 @@
       <w:szCs w:val="26"/>
     </w:rPr>
   </w:style>
-  <w:style w:type="character" w:default="1" w:styleId="Tipodeletrapredefinidodopargrafo">
+  <w:style w:type="character" w:default="1" w:styleId="DefaultParagraphFont">
     <w:name w:val="Default Paragraph Font"/>
     <w:uiPriority w:val="1"/>
     <w:semiHidden/>
     <w:unhideWhenUsed/>
   </w:style>
-  <w:style w:type="table" w:default="1" w:styleId="Tabelanormal">
+  <w:style w:type="table" w:default="1" w:styleId="TableNormal">
     <w:name w:val="Normal Table"/>
     <w:uiPriority w:val="99"/>
     <w:semiHidden/>
@@ -10261,16 +10319,16 @@
       </w:tblCellMar>
     </w:tblPr>
   </w:style>
-  <w:style w:type="numbering" w:default="1" w:styleId="Semlista">
+  <w:style w:type="numbering" w:default="1" w:styleId="NoList">
     <w:name w:val="No List"/>
     <w:uiPriority w:val="99"/>
     <w:semiHidden/>
     <w:unhideWhenUsed/>
   </w:style>
-  <w:style w:type="paragraph" w:styleId="Cabealho">
+  <w:style w:type="paragraph" w:styleId="Header">
     <w:name w:val="header"/>
     <w:basedOn w:val="Normal"/>
-    <w:link w:val="CabealhoCarter"/>
+    <w:link w:val="HeaderChar"/>
     <w:uiPriority w:val="99"/>
     <w:unhideWhenUsed/>
     <w:rsid w:val="00042081"/>
@@ -10282,17 +10340,17 @@
       <w:spacing w:after="0" w:line="240" w:lineRule="auto"/>
     </w:pPr>
   </w:style>
-  <w:style w:type="character" w:customStyle="1" w:styleId="CabealhoCarter">
-    <w:name w:val="Cabeçalho Caráter"/>
-    <w:basedOn w:val="Tipodeletrapredefinidodopargrafo"/>
-    <w:link w:val="Cabealho"/>
+  <w:style w:type="character" w:customStyle="1" w:styleId="HeaderChar">
+    <w:name w:val="Header Char"/>
+    <w:basedOn w:val="DefaultParagraphFont"/>
+    <w:link w:val="Header"/>
     <w:uiPriority w:val="99"/>
     <w:rsid w:val="00042081"/>
   </w:style>
-  <w:style w:type="paragraph" w:styleId="Rodap">
+  <w:style w:type="paragraph" w:styleId="Footer">
     <w:name w:val="footer"/>
     <w:basedOn w:val="Normal"/>
-    <w:link w:val="RodapCarter"/>
+    <w:link w:val="FooterChar"/>
     <w:uiPriority w:val="99"/>
     <w:unhideWhenUsed/>
     <w:rsid w:val="00042081"/>
@@ -10304,16 +10362,16 @@
       <w:spacing w:after="0" w:line="240" w:lineRule="auto"/>
     </w:pPr>
   </w:style>
-  <w:style w:type="character" w:customStyle="1" w:styleId="RodapCarter">
-    <w:name w:val="Rodapé Caráter"/>
-    <w:basedOn w:val="Tipodeletrapredefinidodopargrafo"/>
-    <w:link w:val="Rodap"/>
+  <w:style w:type="character" w:customStyle="1" w:styleId="FooterChar">
+    <w:name w:val="Footer Char"/>
+    <w:basedOn w:val="DefaultParagraphFont"/>
+    <w:link w:val="Footer"/>
     <w:uiPriority w:val="99"/>
     <w:rsid w:val="00042081"/>
   </w:style>
-  <w:style w:type="character" w:styleId="TextodoMarcadordePosio">
+  <w:style w:type="character" w:styleId="PlaceholderText">
     <w:name w:val="Placeholder Text"/>
-    <w:basedOn w:val="Tipodeletrapredefinidodopargrafo"/>
+    <w:basedOn w:val="DefaultParagraphFont"/>
     <w:uiPriority w:val="99"/>
     <w:semiHidden/>
     <w:rsid w:val="009553EC"/>
@@ -10321,10 +10379,10 @@
       <w:color w:val="808080"/>
     </w:rPr>
   </w:style>
-  <w:style w:type="paragraph" w:styleId="Textodebalo">
+  <w:style w:type="paragraph" w:styleId="BalloonText">
     <w:name w:val="Balloon Text"/>
     <w:basedOn w:val="Normal"/>
-    <w:link w:val="TextodebaloCarter"/>
+    <w:link w:val="BalloonTextChar"/>
     <w:uiPriority w:val="99"/>
     <w:semiHidden/>
     <w:unhideWhenUsed/>
@@ -10338,10 +10396,10 @@
       <w:szCs w:val="16"/>
     </w:rPr>
   </w:style>
-  <w:style w:type="character" w:customStyle="1" w:styleId="TextodebaloCarter">
-    <w:name w:val="Texto de balão Caráter"/>
-    <w:basedOn w:val="Tipodeletrapredefinidodopargrafo"/>
-    <w:link w:val="Textodebalo"/>
+  <w:style w:type="character" w:customStyle="1" w:styleId="BalloonTextChar">
+    <w:name w:val="Balloon Text Char"/>
+    <w:basedOn w:val="DefaultParagraphFont"/>
+    <w:link w:val="BalloonText"/>
     <w:uiPriority w:val="99"/>
     <w:semiHidden/>
     <w:rsid w:val="009553EC"/>
@@ -10351,9 +10409,9 @@
       <w:szCs w:val="16"/>
     </w:rPr>
   </w:style>
-  <w:style w:type="paragraph" w:styleId="SemEspaamento">
+  <w:style w:type="paragraph" w:styleId="NoSpacing">
     <w:name w:val="No Spacing"/>
-    <w:link w:val="SemEspaamentoCarter"/>
+    <w:link w:val="NoSpacingChar"/>
     <w:uiPriority w:val="1"/>
     <w:qFormat/>
     <w:rsid w:val="00906D0A"/>
@@ -10364,19 +10422,19 @@
       <w:rFonts w:eastAsiaTheme="minorEastAsia"/>
     </w:rPr>
   </w:style>
-  <w:style w:type="character" w:customStyle="1" w:styleId="SemEspaamentoCarter">
-    <w:name w:val="Sem Espaçamento Caráter"/>
-    <w:basedOn w:val="Tipodeletrapredefinidodopargrafo"/>
-    <w:link w:val="SemEspaamento"/>
+  <w:style w:type="character" w:customStyle="1" w:styleId="NoSpacingChar">
+    <w:name w:val="No Spacing Char"/>
+    <w:basedOn w:val="DefaultParagraphFont"/>
+    <w:link w:val="NoSpacing"/>
     <w:uiPriority w:val="1"/>
     <w:rsid w:val="00906D0A"/>
     <w:rPr>
       <w:rFonts w:eastAsiaTheme="minorEastAsia"/>
     </w:rPr>
   </w:style>
-  <w:style w:type="table" w:styleId="Tabelacomgrelha">
+  <w:style w:type="table" w:styleId="TableGrid">
     <w:name w:val="Table Grid"/>
-    <w:basedOn w:val="Tabelanormal"/>
+    <w:basedOn w:val="TableNormal"/>
     <w:uiPriority w:val="59"/>
     <w:rsid w:val="00906D0A"/>
     <w:pPr>
@@ -10400,10 +10458,10 @@
       </w:tblCellMar>
     </w:tblPr>
   </w:style>
-  <w:style w:type="character" w:customStyle="1" w:styleId="Cabealho1Carter">
-    <w:name w:val="Cabeçalho 1 Caráter"/>
-    <w:basedOn w:val="Tipodeletrapredefinidodopargrafo"/>
-    <w:link w:val="Cabealho1"/>
+  <w:style w:type="character" w:customStyle="1" w:styleId="Heading1Char">
+    <w:name w:val="Heading 1 Char"/>
+    <w:basedOn w:val="DefaultParagraphFont"/>
+    <w:link w:val="Heading1"/>
     <w:uiPriority w:val="9"/>
     <w:rsid w:val="00906D0A"/>
     <w:rPr>
@@ -10415,9 +10473,9 @@
       <w:szCs w:val="28"/>
     </w:rPr>
   </w:style>
-  <w:style w:type="paragraph" w:styleId="Cabealhodondice">
+  <w:style w:type="paragraph" w:styleId="TOCHeading">
     <w:name w:val="TOC Heading"/>
-    <w:basedOn w:val="Cabealho1"/>
+    <w:basedOn w:val="Heading1"/>
     <w:next w:val="Normal"/>
     <w:uiPriority w:val="39"/>
     <w:semiHidden/>
@@ -10428,7 +10486,7 @@
       <w:outlineLvl w:val="9"/>
     </w:pPr>
   </w:style>
-  <w:style w:type="paragraph" w:styleId="PargrafodaLista">
+  <w:style w:type="paragraph" w:styleId="ListParagraph">
     <w:name w:val="List Paragraph"/>
     <w:basedOn w:val="Normal"/>
     <w:uiPriority w:val="34"/>
@@ -10439,7 +10497,7 @@
       <w:contextualSpacing/>
     </w:pPr>
   </w:style>
-  <w:style w:type="paragraph" w:styleId="ndice1">
+  <w:style w:type="paragraph" w:styleId="TOC1">
     <w:name w:val="toc 1"/>
     <w:basedOn w:val="Normal"/>
     <w:next w:val="Normal"/>
@@ -10451,9 +10509,9 @@
       <w:spacing w:after="100"/>
     </w:pPr>
   </w:style>
-  <w:style w:type="character" w:styleId="Hiperligao">
+  <w:style w:type="character" w:styleId="Hyperlink">
     <w:name w:val="Hyperlink"/>
-    <w:basedOn w:val="Tipodeletrapredefinidodopargrafo"/>
+    <w:basedOn w:val="DefaultParagraphFont"/>
     <w:uiPriority w:val="99"/>
     <w:unhideWhenUsed/>
     <w:rsid w:val="00BE20D4"/>
@@ -10462,7 +10520,7 @@
       <w:u w:val="single"/>
     </w:rPr>
   </w:style>
-  <w:style w:type="paragraph" w:styleId="Legenda">
+  <w:style w:type="paragraph" w:styleId="Caption">
     <w:name w:val="caption"/>
     <w:basedOn w:val="Normal"/>
     <w:next w:val="Normal"/>
@@ -10481,7 +10539,7 @@
       <w:szCs w:val="18"/>
     </w:rPr>
   </w:style>
-  <w:style w:type="paragraph" w:styleId="ndicedeilustraes">
+  <w:style w:type="paragraph" w:styleId="TableofFigures">
     <w:name w:val="table of figures"/>
     <w:basedOn w:val="Normal"/>
     <w:next w:val="Normal"/>
@@ -10492,10 +10550,10 @@
       <w:spacing w:after="0"/>
     </w:pPr>
   </w:style>
-  <w:style w:type="character" w:customStyle="1" w:styleId="Cabealho2Carter">
-    <w:name w:val="Cabeçalho 2 Caráter"/>
-    <w:basedOn w:val="Tipodeletrapredefinidodopargrafo"/>
-    <w:link w:val="Cabealho2"/>
+  <w:style w:type="character" w:customStyle="1" w:styleId="Heading2Char">
+    <w:name w:val="Heading 2 Char"/>
+    <w:basedOn w:val="DefaultParagraphFont"/>
+    <w:link w:val="Heading2"/>
     <w:uiPriority w:val="9"/>
     <w:rsid w:val="00BE20D4"/>
     <w:rPr>
@@ -10506,6 +10564,196 @@
       <w:sz w:val="26"/>
       <w:szCs w:val="26"/>
     </w:rPr>
+  </w:style>
+</w:styles>
+</file>
+
+<file path=word/stylesWithEffects.xml><?xml version="1.0" encoding="utf-8"?>
+<w:styles xmlns:wpc="http://schemas.microsoft.com/office/word/2010/wordprocessingCanvas" xmlns:mc="http://schemas.openxmlformats.org/markup-compatibility/2006" xmlns:o="urn:schemas-microsoft-com:office:office" xmlns:r="http://schemas.openxmlformats.org/officeDocument/2006/relationships" xmlns:m="http://schemas.openxmlformats.org/officeDocument/2006/math" xmlns:v="urn:schemas-microsoft-com:vml" xmlns:wp14="http://schemas.microsoft.com/office/word/2010/wordprocessingDrawing" xmlns:wp="http://schemas.openxmlformats.org/drawingml/2006/wordprocessingDrawing" xmlns:w10="urn:schemas-microsoft-com:office:word" xmlns:w="http://schemas.openxmlformats.org/wordprocessingml/2006/main" xmlns:w14="http://schemas.microsoft.com/office/word/2010/wordml" xmlns:wpg="http://schemas.microsoft.com/office/word/2010/wordprocessingGroup" xmlns:wpi="http://schemas.microsoft.com/office/word/2010/wordprocessingInk" xmlns:wne="http://schemas.microsoft.com/office/word/2006/wordml" xmlns:wps="http://schemas.microsoft.com/office/word/2010/wordprocessingShape" mc:Ignorable="w14 wp14">
+  <w:docDefaults>
+    <w:rPrDefault>
+      <w:rPr>
+        <w:rFonts w:asciiTheme="minorHAnsi" w:eastAsiaTheme="minorEastAsia" w:hAnsiTheme="minorHAnsi" w:cstheme="minorBidi"/>
+        <w:sz w:val="22"/>
+        <w:szCs w:val="22"/>
+        <w:lang w:val="pt-PT" w:eastAsia="pt-PT" w:bidi="ar-SA"/>
+      </w:rPr>
+    </w:rPrDefault>
+    <w:pPrDefault>
+      <w:pPr>
+        <w:spacing w:after="200" w:line="276" w:lineRule="auto"/>
+      </w:pPr>
+    </w:pPrDefault>
+  </w:docDefaults>
+  <w:latentStyles w:defLockedState="0" w:defUIPriority="99" w:defSemiHidden="1" w:defUnhideWhenUsed="1" w:defQFormat="0" w:count="267">
+    <w:lsdException w:name="Normal" w:semiHidden="0" w:uiPriority="0" w:unhideWhenUsed="0" w:qFormat="1"/>
+    <w:lsdException w:name="heading 1" w:semiHidden="0" w:uiPriority="9" w:unhideWhenUsed="0" w:qFormat="1"/>
+    <w:lsdException w:name="heading 2" w:uiPriority="9" w:qFormat="1"/>
+    <w:lsdException w:name="heading 3" w:uiPriority="9" w:qFormat="1"/>
+    <w:lsdException w:name="heading 4" w:uiPriority="9" w:qFormat="1"/>
+    <w:lsdException w:name="heading 5" w:uiPriority="9" w:qFormat="1"/>
+    <w:lsdException w:name="heading 6" w:uiPriority="9" w:qFormat="1"/>
+    <w:lsdException w:name="heading 7" w:uiPriority="9" w:qFormat="1"/>
+    <w:lsdException w:name="heading 8" w:uiPriority="9" w:qFormat="1"/>
+    <w:lsdException w:name="heading 9" w:uiPriority="9" w:qFormat="1"/>
+    <w:lsdException w:name="toc 1" w:uiPriority="39"/>
+    <w:lsdException w:name="toc 2" w:uiPriority="39"/>
+    <w:lsdException w:name="toc 3" w:uiPriority="39"/>
+    <w:lsdException w:name="toc 4" w:uiPriority="39"/>
+    <w:lsdException w:name="toc 5" w:uiPriority="39"/>
+    <w:lsdException w:name="toc 6" w:uiPriority="39"/>
+    <w:lsdException w:name="toc 7" w:uiPriority="39"/>
+    <w:lsdException w:name="toc 8" w:uiPriority="39"/>
+    <w:lsdException w:name="toc 9" w:uiPriority="39"/>
+    <w:lsdException w:name="caption" w:uiPriority="35" w:qFormat="1"/>
+    <w:lsdException w:name="Title" w:semiHidden="0" w:uiPriority="10" w:unhideWhenUsed="0" w:qFormat="1"/>
+    <w:lsdException w:name="Default Paragraph Font" w:uiPriority="1"/>
+    <w:lsdException w:name="Subtitle" w:semiHidden="0" w:uiPriority="11" w:unhideWhenUsed="0" w:qFormat="1"/>
+    <w:lsdException w:name="Strong" w:semiHidden="0" w:uiPriority="22" w:unhideWhenUsed="0" w:qFormat="1"/>
+    <w:lsdException w:name="Emphasis" w:semiHidden="0" w:uiPriority="20" w:unhideWhenUsed="0" w:qFormat="1"/>
+    <w:lsdException w:name="Table Grid" w:semiHidden="0" w:uiPriority="59" w:unhideWhenUsed="0"/>
+    <w:lsdException w:name="Placeholder Text" w:unhideWhenUsed="0"/>
+    <w:lsdException w:name="No Spacing" w:semiHidden="0" w:uiPriority="1" w:unhideWhenUsed="0" w:qFormat="1"/>
+    <w:lsdException w:name="Light Shading" w:semiHidden="0" w:uiPriority="60" w:unhideWhenUsed="0"/>
+    <w:lsdException w:name="Light List" w:semiHidden="0" w:uiPriority="61" w:unhideWhenUsed="0"/>
+    <w:lsdException w:name="Light Grid" w:semiHidden="0" w:uiPriority="62" w:unhideWhenUsed="0"/>
+    <w:lsdException w:name="Medium Shading 1" w:semiHidden="0" w:uiPriority="63" w:unhideWhenUsed="0"/>
+    <w:lsdException w:name="Medium Shading 2" w:semiHidden="0" w:uiPriority="64" w:unhideWhenUsed="0"/>
+    <w:lsdException w:name="Medium List 1" w:semiHidden="0" w:uiPriority="65" w:unhideWhenUsed="0"/>
+    <w:lsdException w:name="Medium List 2" w:semiHidden="0" w:uiPriority="66" w:unhideWhenUsed="0"/>
+    <w:lsdException w:name="Medium Grid 1" w:semiHidden="0" w:uiPriority="67" w:unhideWhenUsed="0"/>
+    <w:lsdException w:name="Medium Grid 2" w:semiHidden="0" w:uiPriority="68" w:unhideWhenUsed="0"/>
+    <w:lsdException w:name="Medium Grid 3" w:semiHidden="0" w:uiPriority="69" w:unhideWhenUsed="0"/>
+    <w:lsdException w:name="Dark List" w:semiHidden="0" w:uiPriority="70" w:unhideWhenUsed="0"/>
+    <w:lsdException w:name="Colorful Shading" w:semiHidden="0" w:uiPriority="71" w:unhideWhenUsed="0"/>
+    <w:lsdException w:name="Colorful List" w:semiHidden="0" w:uiPriority="72" w:unhideWhenUsed="0"/>
+    <w:lsdException w:name="Colorful Grid" w:semiHidden="0" w:uiPriority="73" w:unhideWhenUsed="0"/>
+    <w:lsdException w:name="Light Shading Accent 1" w:semiHidden="0" w:uiPriority="60" w:unhideWhenUsed="0"/>
+    <w:lsdException w:name="Light List Accent 1" w:semiHidden="0" w:uiPriority="61" w:unhideWhenUsed="0"/>
+    <w:lsdException w:name="Light Grid Accent 1" w:semiHidden="0" w:uiPriority="62" w:unhideWhenUsed="0"/>
+    <w:lsdException w:name="Medium Shading 1 Accent 1" w:semiHidden="0" w:uiPriority="63" w:unhideWhenUsed="0"/>
+    <w:lsdException w:name="Medium Shading 2 Accent 1" w:semiHidden="0" w:uiPriority="64" w:unhideWhenUsed="0"/>
+    <w:lsdException w:name="Medium List 1 Accent 1" w:semiHidden="0" w:uiPriority="65" w:unhideWhenUsed="0"/>
+    <w:lsdException w:name="Revision" w:unhideWhenUsed="0"/>
+    <w:lsdException w:name="List Paragraph" w:semiHidden="0" w:uiPriority="34" w:unhideWhenUsed="0" w:qFormat="1"/>
+    <w:lsdException w:name="Quote" w:semiHidden="0" w:uiPriority="29" w:unhideWhenUsed="0" w:qFormat="1"/>
+    <w:lsdException w:name="Intense Quote" w:semiHidden="0" w:uiPriority="30" w:unhideWhenUsed="0" w:qFormat="1"/>
+    <w:lsdException w:name="Medium List 2 Accent 1" w:semiHidden="0" w:uiPriority="66" w:unhideWhenUsed="0"/>
+    <w:lsdException w:name="Medium Grid 1 Accent 1" w:semiHidden="0" w:uiPriority="67" w:unhideWhenUsed="0"/>
+    <w:lsdException w:name="Medium Grid 2 Accent 1" w:semiHidden="0" w:uiPriority="68" w:unhideWhenUsed="0"/>
+    <w:lsdException w:name="Medium Grid 3 Accent 1" w:semiHidden="0" w:uiPriority="69" w:unhideWhenUsed="0"/>
+    <w:lsdException w:name="Dark List Accent 1" w:semiHidden="0" w:uiPriority="70" w:unhideWhenUsed="0"/>
+    <w:lsdException w:name="Colorful Shading Accent 1" w:semiHidden="0" w:uiPriority="71" w:unhideWhenUsed="0"/>
+    <w:lsdException w:name="Colorful List Accent 1" w:semiHidden="0" w:uiPriority="72" w:unhideWhenUsed="0"/>
+    <w:lsdException w:name="Colorful Grid Accent 1" w:semiHidden="0" w:uiPriority="73" w:unhideWhenUsed="0"/>
+    <w:lsdException w:name="Light Shading Accent 2" w:semiHidden="0" w:uiPriority="60" w:unhideWhenUsed="0"/>
+    <w:lsdException w:name="Light List Accent 2" w:semiHidden="0" w:uiPriority="61" w:unhideWhenUsed="0"/>
+    <w:lsdException w:name="Light Grid Accent 2" w:semiHidden="0" w:uiPriority="62" w:unhideWhenUsed="0"/>
+    <w:lsdException w:name="Medium Shading 1 Accent 2" w:semiHidden="0" w:uiPriority="63" w:unhideWhenUsed="0"/>
+    <w:lsdException w:name="Medium Shading 2 Accent 2" w:semiHidden="0" w:uiPriority="64" w:unhideWhenUsed="0"/>
+    <w:lsdException w:name="Medium List 1 Accent 2" w:semiHidden="0" w:uiPriority="65" w:unhideWhenUsed="0"/>
+    <w:lsdException w:name="Medium List 2 Accent 2" w:semiHidden="0" w:uiPriority="66" w:unhideWhenUsed="0"/>
+    <w:lsdException w:name="Medium Grid 1 Accent 2" w:semiHidden="0" w:uiPriority="67" w:unhideWhenUsed="0"/>
+    <w:lsdException w:name="Medium Grid 2 Accent 2" w:semiHidden="0" w:uiPriority="68" w:unhideWhenUsed="0"/>
+    <w:lsdException w:name="Medium Grid 3 Accent 2" w:semiHidden="0" w:uiPriority="69" w:unhideWhenUsed="0"/>
+    <w:lsdException w:name="Dark List Accent 2" w:semiHidden="0" w:uiPriority="70" w:unhideWhenUsed="0"/>
+    <w:lsdException w:name="Colorful Shading Accent 2" w:semiHidden="0" w:uiPriority="71" w:unhideWhenUsed="0"/>
+    <w:lsdException w:name="Colorful List Accent 2" w:semiHidden="0" w:uiPriority="72" w:unhideWhenUsed="0"/>
+    <w:lsdException w:name="Colorful Grid Accent 2" w:semiHidden="0" w:uiPriority="73" w:unhideWhenUsed="0"/>
+    <w:lsdException w:name="Light Shading Accent 3" w:semiHidden="0" w:uiPriority="60" w:unhideWhenUsed="0"/>
+    <w:lsdException w:name="Light List Accent 3" w:semiHidden="0" w:uiPriority="61" w:unhideWhenUsed="0"/>
+    <w:lsdException w:name="Light Grid Accent 3" w:semiHidden="0" w:uiPriority="62" w:unhideWhenUsed="0"/>
+    <w:lsdException w:name="Medium Shading 1 Accent 3" w:semiHidden="0" w:uiPriority="63" w:unhideWhenUsed="0"/>
+    <w:lsdException w:name="Medium Shading 2 Accent 3" w:semiHidden="0" w:uiPriority="64" w:unhideWhenUsed="0"/>
+    <w:lsdException w:name="Medium List 1 Accent 3" w:semiHidden="0" w:uiPriority="65" w:unhideWhenUsed="0"/>
+    <w:lsdException w:name="Medium List 2 Accent 3" w:semiHidden="0" w:uiPriority="66" w:unhideWhenUsed="0"/>
+    <w:lsdException w:name="Medium Grid 1 Accent 3" w:semiHidden="0" w:uiPriority="67" w:unhideWhenUsed="0"/>
+    <w:lsdException w:name="Medium Grid 2 Accent 3" w:semiHidden="0" w:uiPriority="68" w:unhideWhenUsed="0"/>
+    <w:lsdException w:name="Medium Grid 3 Accent 3" w:semiHidden="0" w:uiPriority="69" w:unhideWhenUsed="0"/>
+    <w:lsdException w:name="Dark List Accent 3" w:semiHidden="0" w:uiPriority="70" w:unhideWhenUsed="0"/>
+    <w:lsdException w:name="Colorful Shading Accent 3" w:semiHidden="0" w:uiPriority="71" w:unhideWhenUsed="0"/>
+    <w:lsdException w:name="Colorful List Accent 3" w:semiHidden="0" w:uiPriority="72" w:unhideWhenUsed="0"/>
+    <w:lsdException w:name="Colorful Grid Accent 3" w:semiHidden="0" w:uiPriority="73" w:unhideWhenUsed="0"/>
+    <w:lsdException w:name="Light Shading Accent 4" w:semiHidden="0" w:uiPriority="60" w:unhideWhenUsed="0"/>
+    <w:lsdException w:name="Light List Accent 4" w:semiHidden="0" w:uiPriority="61" w:unhideWhenUsed="0"/>
+    <w:lsdException w:name="Light Grid Accent 4" w:semiHidden="0" w:uiPriority="62" w:unhideWhenUsed="0"/>
+    <w:lsdException w:name="Medium Shading 1 Accent 4" w:semiHidden="0" w:uiPriority="63" w:unhideWhenUsed="0"/>
+    <w:lsdException w:name="Medium Shading 2 Accent 4" w:semiHidden="0" w:uiPriority="64" w:unhideWhenUsed="0"/>
+    <w:lsdException w:name="Medium List 1 Accent 4" w:semiHidden="0" w:uiPriority="65" w:unhideWhenUsed="0"/>
+    <w:lsdException w:name="Medium List 2 Accent 4" w:semiHidden="0" w:uiPriority="66" w:unhideWhenUsed="0"/>
+    <w:lsdException w:name="Medium Grid 1 Accent 4" w:semiHidden="0" w:uiPriority="67" w:unhideWhenUsed="0"/>
+    <w:lsdException w:name="Medium Grid 2 Accent 4" w:semiHidden="0" w:uiPriority="68" w:unhideWhenUsed="0"/>
+    <w:lsdException w:name="Medium Grid 3 Accent 4" w:semiHidden="0" w:uiPriority="69" w:unhideWhenUsed="0"/>
+    <w:lsdException w:name="Dark List Accent 4" w:semiHidden="0" w:uiPriority="70" w:unhideWhenUsed="0"/>
+    <w:lsdException w:name="Colorful Shading Accent 4" w:semiHidden="0" w:uiPriority="71" w:unhideWhenUsed="0"/>
+    <w:lsdException w:name="Colorful List Accent 4" w:semiHidden="0" w:uiPriority="72" w:unhideWhenUsed="0"/>
+    <w:lsdException w:name="Colorful Grid Accent 4" w:semiHidden="0" w:uiPriority="73" w:unhideWhenUsed="0"/>
+    <w:lsdException w:name="Light Shading Accent 5" w:semiHidden="0" w:uiPriority="60" w:unhideWhenUsed="0"/>
+    <w:lsdException w:name="Light List Accent 5" w:semiHidden="0" w:uiPriority="61" w:unhideWhenUsed="0"/>
+    <w:lsdException w:name="Light Grid Accent 5" w:semiHidden="0" w:uiPriority="62" w:unhideWhenUsed="0"/>
+    <w:lsdException w:name="Medium Shading 1 Accent 5" w:semiHidden="0" w:uiPriority="63" w:unhideWhenUsed="0"/>
+    <w:lsdException w:name="Medium Shading 2 Accent 5" w:semiHidden="0" w:uiPriority="64" w:unhideWhenUsed="0"/>
+    <w:lsdException w:name="Medium List 1 Accent 5" w:semiHidden="0" w:uiPriority="65" w:unhideWhenUsed="0"/>
+    <w:lsdException w:name="Medium List 2 Accent 5" w:semiHidden="0" w:uiPriority="66" w:unhideWhenUsed="0"/>
+    <w:lsdException w:name="Medium Grid 1 Accent 5" w:semiHidden="0" w:uiPriority="67" w:unhideWhenUsed="0"/>
+    <w:lsdException w:name="Medium Grid 2 Accent 5" w:semiHidden="0" w:uiPriority="68" w:unhideWhenUsed="0"/>
+    <w:lsdException w:name="Medium Grid 3 Accent 5" w:semiHidden="0" w:uiPriority="69" w:unhideWhenUsed="0"/>
+    <w:lsdException w:name="Dark List Accent 5" w:semiHidden="0" w:uiPriority="70" w:unhideWhenUsed="0"/>
+    <w:lsdException w:name="Colorful Shading Accent 5" w:semiHidden="0" w:uiPriority="71" w:unhideWhenUsed="0"/>
+    <w:lsdException w:name="Colorful List Accent 5" w:semiHidden="0" w:uiPriority="72" w:unhideWhenUsed="0"/>
+    <w:lsdException w:name="Colorful Grid Accent 5" w:semiHidden="0" w:uiPriority="73" w:unhideWhenUsed="0"/>
+    <w:lsdException w:name="Light Shading Accent 6" w:semiHidden="0" w:uiPriority="60" w:unhideWhenUsed="0"/>
+    <w:lsdException w:name="Light List Accent 6" w:semiHidden="0" w:uiPriority="61" w:unhideWhenUsed="0"/>
+    <w:lsdException w:name="Light Grid Accent 6" w:semiHidden="0" w:uiPriority="62" w:unhideWhenUsed="0"/>
+    <w:lsdException w:name="Medium Shading 1 Accent 6" w:semiHidden="0" w:uiPriority="63" w:unhideWhenUsed="0"/>
+    <w:lsdException w:name="Medium Shading 2 Accent 6" w:semiHidden="0" w:uiPriority="64" w:unhideWhenUsed="0"/>
+    <w:lsdException w:name="Medium List 1 Accent 6" w:semiHidden="0" w:uiPriority="65" w:unhideWhenUsed="0"/>
+    <w:lsdException w:name="Medium List 2 Accent 6" w:semiHidden="0" w:uiPriority="66" w:unhideWhenUsed="0"/>
+    <w:lsdException w:name="Medium Grid 1 Accent 6" w:semiHidden="0" w:uiPriority="67" w:unhideWhenUsed="0"/>
+    <w:lsdException w:name="Medium Grid 2 Accent 6" w:semiHidden="0" w:uiPriority="68" w:unhideWhenUsed="0"/>
+    <w:lsdException w:name="Medium Grid 3 Accent 6" w:semiHidden="0" w:uiPriority="69" w:unhideWhenUsed="0"/>
+    <w:lsdException w:name="Dark List Accent 6" w:semiHidden="0" w:uiPriority="70" w:unhideWhenUsed="0"/>
+    <w:lsdException w:name="Colorful Shading Accent 6" w:semiHidden="0" w:uiPriority="71" w:unhideWhenUsed="0"/>
+    <w:lsdException w:name="Colorful List Accent 6" w:semiHidden="0" w:uiPriority="72" w:unhideWhenUsed="0"/>
+    <w:lsdException w:name="Colorful Grid Accent 6" w:semiHidden="0" w:uiPriority="73" w:unhideWhenUsed="0"/>
+    <w:lsdException w:name="Subtle Emphasis" w:semiHidden="0" w:uiPriority="19" w:unhideWhenUsed="0" w:qFormat="1"/>
+    <w:lsdException w:name="Intense Emphasis" w:semiHidden="0" w:uiPriority="21" w:unhideWhenUsed="0" w:qFormat="1"/>
+    <w:lsdException w:name="Subtle Reference" w:semiHidden="0" w:uiPriority="31" w:unhideWhenUsed="0" w:qFormat="1"/>
+    <w:lsdException w:name="Intense Reference" w:semiHidden="0" w:uiPriority="32" w:unhideWhenUsed="0" w:qFormat="1"/>
+    <w:lsdException w:name="Book Title" w:semiHidden="0" w:uiPriority="33" w:unhideWhenUsed="0" w:qFormat="1"/>
+    <w:lsdException w:name="Bibliography" w:uiPriority="37"/>
+    <w:lsdException w:name="TOC Heading" w:uiPriority="39" w:qFormat="1"/>
+  </w:latentStyles>
+  <w:style w:type="paragraph" w:default="1" w:styleId="Normal">
+    <w:name w:val="Normal"/>
+    <w:qFormat/>
+  </w:style>
+  <w:style w:type="character" w:default="1" w:styleId="DefaultParagraphFont">
+    <w:name w:val="Default Paragraph Font"/>
+    <w:uiPriority w:val="1"/>
+    <w:semiHidden/>
+    <w:unhideWhenUsed/>
+  </w:style>
+  <w:style w:type="table" w:default="1" w:styleId="TableNormal">
+    <w:name w:val="Normal Table"/>
+    <w:uiPriority w:val="99"/>
+    <w:semiHidden/>
+    <w:unhideWhenUsed/>
+    <w:tblPr>
+      <w:tblInd w:w="0" w:type="dxa"/>
+      <w:tblCellMar>
+        <w:top w:w="0" w:type="dxa"/>
+        <w:left w:w="108" w:type="dxa"/>
+        <w:bottom w:w="0" w:type="dxa"/>
+        <w:right w:w="108" w:type="dxa"/>
+      </w:tblCellMar>
+    </w:tblPr>
+  </w:style>
+  <w:style w:type="numbering" w:default="1" w:styleId="NoList">
+    <w:name w:val="No List"/>
+    <w:uiPriority w:val="99"/>
+    <w:semiHidden/>
+    <w:unhideWhenUsed/>
   </w:style>
 </w:styles>
 </file>
@@ -10817,7 +11065,7 @@
 </file>
 
 <file path=customXml/itemProps2.xml><?xml version="1.0" encoding="utf-8"?>
-<ds:datastoreItem xmlns:ds="http://schemas.openxmlformats.org/officeDocument/2006/customXml" ds:itemID="{7C610A7D-CF75-4E68-B05E-A28566E6FDEA}">
+<ds:datastoreItem xmlns:ds="http://schemas.openxmlformats.org/officeDocument/2006/customXml" ds:itemID="{83011C65-6906-4BE7-923D-DFECC0702939}">
   <ds:schemaRefs>
     <ds:schemaRef ds:uri="http://schemas.openxmlformats.org/officeDocument/2006/bibliography"/>
   </ds:schemaRefs>

</xml_diff>

<commit_message>
change state to draft
</commit_message>
<xml_diff>
--- a/Docs/Processes/Document Management Process.docx
+++ b/Docs/Processes/Document Management Process.docx
@@ -1,6 +1,6 @@
 
 <file path=word/document.xml><?xml version="1.0" encoding="utf-8"?>
-<w:document xmlns:wpc="http://schemas.microsoft.com/office/word/2010/wordprocessingCanvas" xmlns:mc="http://schemas.openxmlformats.org/markup-compatibility/2006" xmlns:o="urn:schemas-microsoft-com:office:office" xmlns:r="http://schemas.openxmlformats.org/officeDocument/2006/relationships" xmlns:m="http://schemas.openxmlformats.org/officeDocument/2006/math" xmlns:v="urn:schemas-microsoft-com:vml" xmlns:wp14="http://schemas.microsoft.com/office/word/2010/wordprocessingDrawing" xmlns:wp="http://schemas.openxmlformats.org/drawingml/2006/wordprocessingDrawing" xmlns:w10="urn:schemas-microsoft-com:office:word" xmlns:w="http://schemas.openxmlformats.org/wordprocessingml/2006/main" xmlns:w14="http://schemas.microsoft.com/office/word/2010/wordml" xmlns:wpg="http://schemas.microsoft.com/office/word/2010/wordprocessingGroup" xmlns:wpi="http://schemas.microsoft.com/office/word/2010/wordprocessingInk" xmlns:wne="http://schemas.microsoft.com/office/word/2006/wordml" xmlns:wps="http://schemas.microsoft.com/office/word/2010/wordprocessingShape" mc:Ignorable="w14 wp14">
+<w:document xmlns:wpc="http://schemas.microsoft.com/office/word/2010/wordprocessingCanvas" xmlns:mc="http://schemas.openxmlformats.org/markup-compatibility/2006" xmlns:o="urn:schemas-microsoft-com:office:office" xmlns:r="http://schemas.openxmlformats.org/officeDocument/2006/relationships" xmlns:m="http://schemas.openxmlformats.org/officeDocument/2006/math" xmlns:v="urn:schemas-microsoft-com:vml" xmlns:wp14="http://schemas.microsoft.com/office/word/2010/wordprocessingDrawing" xmlns:wp="http://schemas.openxmlformats.org/drawingml/2006/wordprocessingDrawing" xmlns:w10="urn:schemas-microsoft-com:office:word" xmlns:w="http://schemas.openxmlformats.org/wordprocessingml/2006/main" xmlns:w14="http://schemas.microsoft.com/office/word/2010/wordml" xmlns:w15="http://schemas.microsoft.com/office/word/2012/wordml" xmlns:wpg="http://schemas.microsoft.com/office/word/2010/wordprocessingGroup" xmlns:wpi="http://schemas.microsoft.com/office/word/2010/wordprocessingInk" xmlns:wne="http://schemas.microsoft.com/office/word/2006/wordml" xmlns:wps="http://schemas.microsoft.com/office/word/2010/wordprocessingShape" mc:Ignorable="w14 w15 wp14">
   <w:body>
     <w:sdt>
       <w:sdtPr>
@@ -57,7 +57,7 @@
                   </w:tcPr>
                   <w:p>
                     <w:pPr>
-                      <w:pStyle w:val="NoSpacing"/>
+                      <w:pStyle w:val="SemEspaamento"/>
                       <w:rPr>
                         <w:rFonts w:asciiTheme="majorHAnsi" w:eastAsiaTheme="majorEastAsia" w:hAnsiTheme="majorHAnsi" w:cstheme="majorBidi"/>
                       </w:rPr>
@@ -96,7 +96,7 @@
                 <w:sdtContent>
                   <w:p>
                     <w:pPr>
-                      <w:pStyle w:val="NoSpacing"/>
+                      <w:pStyle w:val="SemEspaamento"/>
                       <w:rPr>
                         <w:rFonts w:asciiTheme="majorHAnsi" w:eastAsiaTheme="majorEastAsia" w:hAnsiTheme="majorHAnsi" w:cstheme="majorBidi"/>
                         <w:color w:val="4F81BD" w:themeColor="accent1"/>
@@ -144,7 +144,7 @@
                   </w:tcPr>
                   <w:p>
                     <w:pPr>
-                      <w:pStyle w:val="NoSpacing"/>
+                      <w:pStyle w:val="SemEspaamento"/>
                       <w:rPr>
                         <w:rFonts w:asciiTheme="majorHAnsi" w:eastAsiaTheme="majorEastAsia" w:hAnsiTheme="majorHAnsi" w:cstheme="majorBidi"/>
                       </w:rPr>
@@ -205,7 +205,7 @@
                 <w:sdtContent>
                   <w:p>
                     <w:pPr>
-                      <w:pStyle w:val="NoSpacing"/>
+                      <w:pStyle w:val="SemEspaamento"/>
                       <w:spacing w:line="360" w:lineRule="auto"/>
                       <w:rPr>
                         <w:color w:val="4F81BD" w:themeColor="accent1"/>
@@ -239,7 +239,7 @@
                 <w:sdtContent>
                   <w:p>
                     <w:pPr>
-                      <w:pStyle w:val="NoSpacing"/>
+                      <w:pStyle w:val="SemEspaamento"/>
                       <w:spacing w:line="360" w:lineRule="auto"/>
                       <w:rPr>
                         <w:color w:val="4F81BD" w:themeColor="accent1"/>
@@ -256,7 +256,7 @@
               </w:sdt>
               <w:p>
                 <w:pPr>
-                  <w:pStyle w:val="NoSpacing"/>
+                  <w:pStyle w:val="SemEspaamento"/>
                   <w:spacing w:line="360" w:lineRule="auto"/>
                   <w:rPr>
                     <w:color w:val="4F81BD" w:themeColor="accent1"/>
@@ -278,10 +278,10 @@
               <w:lang w:val="en-US"/>
             </w:rPr>
             <w:sectPr>
-              <w:headerReference w:type="default" r:id="rId10"/>
-              <w:footerReference w:type="default" r:id="rId11"/>
-              <w:headerReference w:type="first" r:id="rId12"/>
-              <w:footerReference w:type="first" r:id="rId13"/>
+              <w:headerReference w:type="default" r:id="rId9"/>
+              <w:footerReference w:type="default" r:id="rId10"/>
+              <w:headerReference w:type="first" r:id="rId11"/>
+              <w:footerReference w:type="first" r:id="rId12"/>
               <w:pgSz w:w="11906" w:h="16838"/>
               <w:pgMar w:top="1417" w:right="1701" w:bottom="1417" w:left="1701" w:header="708" w:footer="708" w:gutter="0"/>
               <w:pgNumType w:fmt="lowerRoman" w:start="1"/>
@@ -330,7 +330,7 @@
       <w:sdtContent>
         <w:p>
           <w:pPr>
-            <w:pStyle w:val="TOCHeading"/>
+            <w:pStyle w:val="Cabealhodondice"/>
             <w:spacing w:line="360" w:lineRule="auto"/>
           </w:pPr>
           <w:r>
@@ -342,7 +342,7 @@
         </w:p>
         <w:p>
           <w:pPr>
-            <w:pStyle w:val="TOC1"/>
+            <w:pStyle w:val="ndice1"/>
             <w:tabs>
               <w:tab w:val="left" w:pos="440"/>
               <w:tab w:val="right" w:leader="dot" w:pos="8494"/>
@@ -371,7 +371,7 @@
           <w:hyperlink w:anchor="_Toc350538899" w:history="1">
             <w:r>
               <w:rPr>
-                <w:rStyle w:val="Hyperlink"/>
+                <w:rStyle w:val="Hiperligao"/>
                 <w:noProof/>
                 <w:lang w:val="en-US"/>
               </w:rPr>
@@ -387,7 +387,7 @@
             </w:r>
             <w:r>
               <w:rPr>
-                <w:rStyle w:val="Hyperlink"/>
+                <w:rStyle w:val="Hiperligao"/>
                 <w:noProof/>
                 <w:lang w:val="en-US"/>
               </w:rPr>
@@ -445,7 +445,7 @@
         </w:p>
         <w:p>
           <w:pPr>
-            <w:pStyle w:val="TOC1"/>
+            <w:pStyle w:val="ndice1"/>
             <w:tabs>
               <w:tab w:val="left" w:pos="440"/>
               <w:tab w:val="right" w:leader="dot" w:pos="8494"/>
@@ -459,7 +459,7 @@
           <w:hyperlink w:anchor="_Toc350538900" w:history="1">
             <w:r>
               <w:rPr>
-                <w:rStyle w:val="Hyperlink"/>
+                <w:rStyle w:val="Hiperligao"/>
                 <w:noProof/>
                 <w:lang w:val="en-US"/>
               </w:rPr>
@@ -475,7 +475,7 @@
             </w:r>
             <w:r>
               <w:rPr>
-                <w:rStyle w:val="Hyperlink"/>
+                <w:rStyle w:val="Hiperligao"/>
                 <w:noProof/>
                 <w:lang w:val="en-US"/>
               </w:rPr>
@@ -533,7 +533,7 @@
         </w:p>
         <w:p>
           <w:pPr>
-            <w:pStyle w:val="TOC1"/>
+            <w:pStyle w:val="ndice1"/>
             <w:tabs>
               <w:tab w:val="left" w:pos="660"/>
               <w:tab w:val="right" w:leader="dot" w:pos="8494"/>
@@ -547,7 +547,7 @@
           <w:hyperlink w:anchor="_Toc350538901" w:history="1">
             <w:r>
               <w:rPr>
-                <w:rStyle w:val="Hyperlink"/>
+                <w:rStyle w:val="Hiperligao"/>
                 <w:noProof/>
                 <w:lang w:val="en-US"/>
               </w:rPr>
@@ -563,7 +563,7 @@
             </w:r>
             <w:r>
               <w:rPr>
-                <w:rStyle w:val="Hyperlink"/>
+                <w:rStyle w:val="Hiperligao"/>
                 <w:noProof/>
                 <w:lang w:val="en-US"/>
               </w:rPr>
@@ -621,7 +621,7 @@
         </w:p>
         <w:p>
           <w:pPr>
-            <w:pStyle w:val="TOC1"/>
+            <w:pStyle w:val="ndice1"/>
             <w:tabs>
               <w:tab w:val="left" w:pos="660"/>
               <w:tab w:val="right" w:leader="dot" w:pos="8494"/>
@@ -635,7 +635,7 @@
           <w:hyperlink w:anchor="_Toc350538902" w:history="1">
             <w:r>
               <w:rPr>
-                <w:rStyle w:val="Hyperlink"/>
+                <w:rStyle w:val="Hiperligao"/>
                 <w:noProof/>
                 <w:lang w:val="en-US"/>
               </w:rPr>
@@ -651,7 +651,7 @@
             </w:r>
             <w:r>
               <w:rPr>
-                <w:rStyle w:val="Hyperlink"/>
+                <w:rStyle w:val="Hiperligao"/>
                 <w:noProof/>
                 <w:lang w:val="en-US"/>
               </w:rPr>
@@ -709,7 +709,7 @@
         </w:p>
         <w:p>
           <w:pPr>
-            <w:pStyle w:val="TOC1"/>
+            <w:pStyle w:val="ndice1"/>
             <w:tabs>
               <w:tab w:val="left" w:pos="440"/>
               <w:tab w:val="right" w:leader="dot" w:pos="8494"/>
@@ -723,7 +723,7 @@
           <w:hyperlink w:anchor="_Toc350538903" w:history="1">
             <w:r>
               <w:rPr>
-                <w:rStyle w:val="Hyperlink"/>
+                <w:rStyle w:val="Hiperligao"/>
                 <w:noProof/>
                 <w:lang w:val="en-US"/>
               </w:rPr>
@@ -739,7 +739,7 @@
             </w:r>
             <w:r>
               <w:rPr>
-                <w:rStyle w:val="Hyperlink"/>
+                <w:rStyle w:val="Hiperligao"/>
                 <w:noProof/>
                 <w:lang w:val="en-US"/>
               </w:rPr>
@@ -797,7 +797,7 @@
         </w:p>
         <w:p>
           <w:pPr>
-            <w:pStyle w:val="TOC1"/>
+            <w:pStyle w:val="ndice1"/>
             <w:tabs>
               <w:tab w:val="left" w:pos="660"/>
               <w:tab w:val="right" w:leader="dot" w:pos="8494"/>
@@ -811,7 +811,7 @@
           <w:hyperlink w:anchor="_Toc350538904" w:history="1">
             <w:r>
               <w:rPr>
-                <w:rStyle w:val="Hyperlink"/>
+                <w:rStyle w:val="Hiperligao"/>
                 <w:noProof/>
                 <w:lang w:val="en-US"/>
               </w:rPr>
@@ -827,7 +827,7 @@
             </w:r>
             <w:r>
               <w:rPr>
-                <w:rStyle w:val="Hyperlink"/>
+                <w:rStyle w:val="Hiperligao"/>
                 <w:noProof/>
                 <w:lang w:val="en-US"/>
               </w:rPr>
@@ -885,7 +885,7 @@
         </w:p>
         <w:p>
           <w:pPr>
-            <w:pStyle w:val="TOC1"/>
+            <w:pStyle w:val="ndice1"/>
             <w:tabs>
               <w:tab w:val="left" w:pos="660"/>
               <w:tab w:val="right" w:leader="dot" w:pos="8494"/>
@@ -899,7 +899,7 @@
           <w:hyperlink w:anchor="_Toc350538905" w:history="1">
             <w:r>
               <w:rPr>
-                <w:rStyle w:val="Hyperlink"/>
+                <w:rStyle w:val="Hiperligao"/>
                 <w:noProof/>
                 <w:lang w:val="en-US"/>
               </w:rPr>
@@ -915,7 +915,7 @@
             </w:r>
             <w:r>
               <w:rPr>
-                <w:rStyle w:val="Hyperlink"/>
+                <w:rStyle w:val="Hiperligao"/>
                 <w:noProof/>
                 <w:lang w:val="en-US"/>
               </w:rPr>
@@ -973,7 +973,7 @@
         </w:p>
         <w:p>
           <w:pPr>
-            <w:pStyle w:val="TOC1"/>
+            <w:pStyle w:val="ndice1"/>
             <w:tabs>
               <w:tab w:val="left" w:pos="440"/>
               <w:tab w:val="right" w:leader="dot" w:pos="8494"/>
@@ -987,7 +987,7 @@
           <w:hyperlink w:anchor="_Toc350538906" w:history="1">
             <w:r>
               <w:rPr>
-                <w:rStyle w:val="Hyperlink"/>
+                <w:rStyle w:val="Hiperligao"/>
                 <w:noProof/>
                 <w:lang w:val="en-US"/>
               </w:rPr>
@@ -1003,7 +1003,7 @@
             </w:r>
             <w:r>
               <w:rPr>
-                <w:rStyle w:val="Hyperlink"/>
+                <w:rStyle w:val="Hiperligao"/>
                 <w:noProof/>
                 <w:lang w:val="en-US"/>
               </w:rPr>
@@ -1061,7 +1061,7 @@
         </w:p>
         <w:p>
           <w:pPr>
-            <w:pStyle w:val="TOC1"/>
+            <w:pStyle w:val="ndice1"/>
             <w:tabs>
               <w:tab w:val="left" w:pos="440"/>
               <w:tab w:val="right" w:leader="dot" w:pos="8494"/>
@@ -1075,7 +1075,7 @@
           <w:hyperlink w:anchor="_Toc350538907" w:history="1">
             <w:r>
               <w:rPr>
-                <w:rStyle w:val="Hyperlink"/>
+                <w:rStyle w:val="Hiperligao"/>
                 <w:noProof/>
                 <w:lang w:val="en-US"/>
               </w:rPr>
@@ -1091,7 +1091,7 @@
             </w:r>
             <w:r>
               <w:rPr>
-                <w:rStyle w:val="Hyperlink"/>
+                <w:rStyle w:val="Hiperligao"/>
                 <w:noProof/>
                 <w:lang w:val="en-US"/>
               </w:rPr>
@@ -1149,7 +1149,7 @@
         </w:p>
         <w:p>
           <w:pPr>
-            <w:pStyle w:val="TOC1"/>
+            <w:pStyle w:val="ndice1"/>
             <w:tabs>
               <w:tab w:val="left" w:pos="440"/>
               <w:tab w:val="right" w:leader="dot" w:pos="8494"/>
@@ -1163,7 +1163,7 @@
           <w:hyperlink w:anchor="_Toc350538908" w:history="1">
             <w:r>
               <w:rPr>
-                <w:rStyle w:val="Hyperlink"/>
+                <w:rStyle w:val="Hiperligao"/>
                 <w:noProof/>
                 <w:lang w:val="en-US"/>
               </w:rPr>
@@ -1179,7 +1179,7 @@
             </w:r>
             <w:r>
               <w:rPr>
-                <w:rStyle w:val="Hyperlink"/>
+                <w:rStyle w:val="Hiperligao"/>
                 <w:noProof/>
                 <w:lang w:val="en-US"/>
               </w:rPr>
@@ -1320,7 +1320,7 @@
     </w:p>
     <w:p>
       <w:pPr>
-        <w:pStyle w:val="TableofFigures"/>
+        <w:pStyle w:val="ndicedeilustraes"/>
         <w:tabs>
           <w:tab w:val="right" w:leader="dot" w:pos="8494"/>
         </w:tabs>
@@ -1348,7 +1348,7 @@
       <w:hyperlink w:anchor="_Toc349765998" w:history="1">
         <w:r>
           <w:rPr>
-            <w:rStyle w:val="Hyperlink"/>
+            <w:rStyle w:val="Hiperligao"/>
             <w:noProof/>
           </w:rPr>
           <w:t>Table 1: List of Contribuitors</w:t>
@@ -1405,7 +1405,7 @@
     </w:p>
     <w:p>
       <w:pPr>
-        <w:pStyle w:val="TableofFigures"/>
+        <w:pStyle w:val="ndicedeilustraes"/>
         <w:tabs>
           <w:tab w:val="right" w:leader="dot" w:pos="8494"/>
         </w:tabs>
@@ -1418,19 +1418,10 @@
       <w:hyperlink w:anchor="_Toc349765999" w:history="1">
         <w:r>
           <w:rPr>
-            <w:rStyle w:val="Hyperlink"/>
+            <w:rStyle w:val="Hiperligao"/>
             <w:noProof/>
           </w:rPr>
-          <w:t>Table 2: Versi</w:t>
-        </w:r>
-        <w:bookmarkStart w:id="0" w:name="_GoBack"/>
-        <w:bookmarkEnd w:id="0"/>
-        <w:r>
-          <w:rPr>
-            <w:rStyle w:val="Hyperlink"/>
-            <w:noProof/>
-          </w:rPr>
-          <w:t>on history</w:t>
+          <w:t>Table 2: Version history</w:t>
         </w:r>
         <w:r>
           <w:rPr>
@@ -1508,7 +1499,7 @@
     </w:p>
     <w:tbl>
       <w:tblPr>
-        <w:tblStyle w:val="TableGrid"/>
+        <w:tblStyle w:val="Tabelacomgrelha"/>
         <w:tblW w:w="9606" w:type="dxa"/>
         <w:tblLook w:val="04A0" w:firstRow="1" w:lastRow="0" w:firstColumn="1" w:lastColumn="0" w:noHBand="0" w:noVBand="1"/>
       </w:tblPr>
@@ -1681,7 +1672,7 @@
             <w:sdtContent>
               <w:p>
                 <w:pPr>
-                  <w:pStyle w:val="NoSpacing"/>
+                  <w:pStyle w:val="SemEspaamento"/>
                   <w:spacing w:line="360" w:lineRule="auto"/>
                   <w:jc w:val="center"/>
                   <w:rPr>
@@ -1786,7 +1777,7 @@
             <w:sdtContent>
               <w:p>
                 <w:pPr>
-                  <w:pStyle w:val="NoSpacing"/>
+                  <w:pStyle w:val="SemEspaamento"/>
                   <w:spacing w:line="360" w:lineRule="auto"/>
                   <w:jc w:val="center"/>
                   <w:rPr>
@@ -1814,19 +1805,11 @@
                 <w:lang w:val="en-US"/>
               </w:rPr>
             </w:pPr>
-            <w:proofErr w:type="spellStart"/>
-            <w:r>
-              <w:rPr>
-                <w:lang w:val="en-US"/>
-              </w:rPr>
-              <w:t>Mário</w:t>
-            </w:r>
-            <w:proofErr w:type="spellEnd"/>
-            <w:r>
-              <w:rPr>
-                <w:lang w:val="en-US"/>
-              </w:rPr>
-              <w:t xml:space="preserve"> Oliveira</w:t>
+            <w:r>
+              <w:rPr>
+                <w:lang w:val="en-US"/>
+              </w:rPr>
+              <w:t>Mário Oliveira</w:t>
             </w:r>
           </w:p>
         </w:tc>
@@ -1881,7 +1864,7 @@
           </w:tcPr>
           <w:p>
             <w:pPr>
-              <w:pStyle w:val="NoSpacing"/>
+              <w:pStyle w:val="SemEspaamento"/>
               <w:spacing w:line="360" w:lineRule="auto"/>
               <w:jc w:val="center"/>
               <w:rPr>
@@ -1978,7 +1961,7 @@
           </w:tcPr>
           <w:p>
             <w:pPr>
-              <w:pStyle w:val="NoSpacing"/>
+              <w:pStyle w:val="SemEspaamento"/>
               <w:spacing w:line="360" w:lineRule="auto"/>
               <w:jc w:val="center"/>
               <w:rPr>
@@ -2083,7 +2066,7 @@
           </w:tcPr>
           <w:p>
             <w:pPr>
-              <w:pStyle w:val="NoSpacing"/>
+              <w:pStyle w:val="SemEspaamento"/>
               <w:spacing w:line="360" w:lineRule="auto"/>
               <w:jc w:val="center"/>
               <w:rPr>
@@ -2190,7 +2173,7 @@
           </w:tcPr>
           <w:p>
             <w:pPr>
-              <w:pStyle w:val="NoSpacing"/>
+              <w:pStyle w:val="SemEspaamento"/>
               <w:spacing w:line="360" w:lineRule="auto"/>
               <w:jc w:val="center"/>
               <w:rPr>
@@ -2251,13 +2234,13 @@
     </w:tbl>
     <w:p>
       <w:pPr>
-        <w:pStyle w:val="Caption"/>
-        <w:spacing w:line="360" w:lineRule="auto"/>
-        <w:rPr>
-          <w:lang w:val="en-US"/>
-        </w:rPr>
-      </w:pPr>
-      <w:bookmarkStart w:id="1" w:name="_Toc349765998"/>
+        <w:pStyle w:val="Legenda"/>
+        <w:spacing w:line="360" w:lineRule="auto"/>
+        <w:rPr>
+          <w:lang w:val="en-US"/>
+        </w:rPr>
+      </w:pPr>
+      <w:bookmarkStart w:id="0" w:name="_Toc349765998"/>
       <w:r>
         <w:rPr>
           <w:lang w:val="en-US"/>
@@ -2308,7 +2291,7 @@
         </w:rPr>
         <w:t>tors</w:t>
       </w:r>
-      <w:bookmarkEnd w:id="1"/>
+      <w:bookmarkEnd w:id="0"/>
     </w:p>
     <w:p>
       <w:pPr>
@@ -2317,7 +2300,7 @@
     </w:p>
     <w:tbl>
       <w:tblPr>
-        <w:tblStyle w:val="TableGrid"/>
+        <w:tblStyle w:val="Tabelacomgrelha"/>
         <w:tblW w:w="9726" w:type="dxa"/>
         <w:tblLook w:val="04A0" w:firstRow="1" w:lastRow="0" w:firstColumn="1" w:lastColumn="0" w:noHBand="0" w:noVBand="1"/>
       </w:tblPr>
@@ -2546,7 +2529,7 @@
             <w:sdtContent>
               <w:p>
                 <w:pPr>
-                  <w:pStyle w:val="NoSpacing"/>
+                  <w:pStyle w:val="SemEspaamento"/>
                   <w:spacing w:line="360" w:lineRule="auto"/>
                   <w:jc w:val="center"/>
                   <w:rPr>
@@ -2606,21 +2589,7 @@
               <w:rPr>
                 <w:lang w:val="en-US"/>
               </w:rPr>
-              <w:t xml:space="preserve"> &amp; </w:t>
-            </w:r>
-            <w:proofErr w:type="spellStart"/>
-            <w:r>
-              <w:rPr>
-                <w:lang w:val="en-US"/>
-              </w:rPr>
-              <w:t>Mário</w:t>
-            </w:r>
-            <w:proofErr w:type="spellEnd"/>
-            <w:r>
-              <w:rPr>
-                <w:lang w:val="en-US"/>
-              </w:rPr>
-              <w:t xml:space="preserve"> Oliveira</w:t>
+              <w:t xml:space="preserve"> &amp; Mário Oliveira</w:t>
             </w:r>
           </w:p>
         </w:tc>
@@ -2690,7 +2659,7 @@
           </w:tcPr>
           <w:p>
             <w:pPr>
-              <w:pStyle w:val="NoSpacing"/>
+              <w:pStyle w:val="SemEspaamento"/>
               <w:spacing w:line="360" w:lineRule="auto"/>
               <w:jc w:val="center"/>
               <w:rPr>
@@ -2745,21 +2714,7 @@
               <w:rPr>
                 <w:lang w:val="en-US"/>
               </w:rPr>
-              <w:t xml:space="preserve">Carla Machado &amp; </w:t>
-            </w:r>
-            <w:proofErr w:type="spellStart"/>
-            <w:r>
-              <w:rPr>
-                <w:lang w:val="en-US"/>
-              </w:rPr>
-              <w:t>Mário</w:t>
-            </w:r>
-            <w:proofErr w:type="spellEnd"/>
-            <w:r>
-              <w:rPr>
-                <w:lang w:val="en-US"/>
-              </w:rPr>
-              <w:t xml:space="preserve"> Oliveira</w:t>
+              <w:t>Carla Machado &amp; Mário Oliveira</w:t>
             </w:r>
           </w:p>
         </w:tc>
@@ -2836,7 +2791,7 @@
           </w:tcPr>
           <w:p>
             <w:pPr>
-              <w:pStyle w:val="NoSpacing"/>
+              <w:pStyle w:val="SemEspaamento"/>
               <w:spacing w:line="360" w:lineRule="auto"/>
               <w:jc w:val="center"/>
               <w:rPr>
@@ -2988,7 +2943,7 @@
           </w:tcPr>
           <w:p>
             <w:pPr>
-              <w:pStyle w:val="NoSpacing"/>
+              <w:pStyle w:val="SemEspaamento"/>
               <w:spacing w:line="360" w:lineRule="auto"/>
               <w:jc w:val="center"/>
               <w:rPr>
@@ -3043,21 +2998,7 @@
               <w:rPr>
                 <w:lang w:val="en-US"/>
               </w:rPr>
-              <w:t xml:space="preserve">Carla Machado &amp; </w:t>
-            </w:r>
-            <w:proofErr w:type="spellStart"/>
-            <w:r>
-              <w:rPr>
-                <w:lang w:val="en-US"/>
-              </w:rPr>
-              <w:t>Mário</w:t>
-            </w:r>
-            <w:proofErr w:type="spellEnd"/>
-            <w:r>
-              <w:rPr>
-                <w:lang w:val="en-US"/>
-              </w:rPr>
-              <w:t xml:space="preserve"> Oliveira</w:t>
+              <w:t>Carla Machado &amp; Mário Oliveira</w:t>
             </w:r>
           </w:p>
         </w:tc>
@@ -3134,7 +3075,7 @@
           </w:tcPr>
           <w:p>
             <w:pPr>
-              <w:pStyle w:val="NoSpacing"/>
+              <w:pStyle w:val="SemEspaamento"/>
               <w:spacing w:line="360" w:lineRule="auto"/>
               <w:jc w:val="center"/>
               <w:rPr>
@@ -3189,21 +3130,7 @@
               <w:rPr>
                 <w:lang w:val="en-US"/>
               </w:rPr>
-              <w:t xml:space="preserve">Carla Machado &amp; </w:t>
-            </w:r>
-            <w:proofErr w:type="spellStart"/>
-            <w:r>
-              <w:rPr>
-                <w:lang w:val="en-US"/>
-              </w:rPr>
-              <w:t>Mário</w:t>
-            </w:r>
-            <w:proofErr w:type="spellEnd"/>
-            <w:r>
-              <w:rPr>
-                <w:lang w:val="en-US"/>
-              </w:rPr>
-              <w:t xml:space="preserve"> Oliveira</w:t>
+              <w:t>Carla Machado &amp; Mário Oliveira</w:t>
             </w:r>
           </w:p>
         </w:tc>
@@ -3274,7 +3201,7 @@
           </w:tcPr>
           <w:p>
             <w:pPr>
-              <w:pStyle w:val="NoSpacing"/>
+              <w:pStyle w:val="SemEspaamento"/>
               <w:spacing w:line="360" w:lineRule="auto"/>
               <w:jc w:val="center"/>
               <w:rPr>
@@ -3408,7 +3335,7 @@
           </w:tcPr>
           <w:p>
             <w:pPr>
-              <w:pStyle w:val="NoSpacing"/>
+              <w:pStyle w:val="SemEspaamento"/>
               <w:spacing w:line="360" w:lineRule="auto"/>
               <w:jc w:val="center"/>
               <w:rPr>
@@ -3534,7 +3461,7 @@
           </w:tcPr>
           <w:p>
             <w:pPr>
-              <w:pStyle w:val="NoSpacing"/>
+              <w:pStyle w:val="SemEspaamento"/>
               <w:spacing w:line="360" w:lineRule="auto"/>
               <w:jc w:val="center"/>
               <w:rPr>
@@ -3664,7 +3591,7 @@
           </w:tcPr>
           <w:p>
             <w:pPr>
-              <w:pStyle w:val="NoSpacing"/>
+              <w:pStyle w:val="SemEspaamento"/>
               <w:spacing w:line="360" w:lineRule="auto"/>
               <w:jc w:val="center"/>
               <w:rPr>
@@ -3794,7 +3721,7 @@
           </w:tcPr>
           <w:p>
             <w:pPr>
-              <w:pStyle w:val="NoSpacing"/>
+              <w:pStyle w:val="SemEspaamento"/>
               <w:spacing w:line="360" w:lineRule="auto"/>
               <w:jc w:val="center"/>
               <w:rPr>
@@ -3930,7 +3857,7 @@
           </w:tcPr>
           <w:p>
             <w:pPr>
-              <w:pStyle w:val="NoSpacing"/>
+              <w:pStyle w:val="SemEspaamento"/>
               <w:spacing w:line="360" w:lineRule="auto"/>
               <w:jc w:val="center"/>
               <w:rPr>
@@ -3938,6 +3865,20 @@
                 <w:lang w:val="en-US"/>
               </w:rPr>
             </w:pPr>
+            <w:r>
+              <w:rPr>
+                <w:rFonts w:eastAsiaTheme="minorHAnsi"/>
+                <w:lang w:val="en-US"/>
+              </w:rPr>
+              <w:t>09</w:t>
+            </w:r>
+            <w:r>
+              <w:rPr>
+                <w:rFonts w:eastAsiaTheme="minorHAnsi"/>
+                <w:lang w:val="en-US"/>
+              </w:rPr>
+              <w:t>-03-2013</w:t>
+            </w:r>
           </w:p>
         </w:tc>
         <w:tc>
@@ -3953,6 +3894,12 @@
                 <w:lang w:val="en-US"/>
               </w:rPr>
             </w:pPr>
+            <w:r>
+              <w:rPr>
+                <w:lang w:val="en-US"/>
+              </w:rPr>
+              <w:t>Change request for adding diagram</w:t>
+            </w:r>
           </w:p>
         </w:tc>
         <w:tc>
@@ -3968,6 +3915,12 @@
                 <w:lang w:val="en-US"/>
               </w:rPr>
             </w:pPr>
+            <w:r>
+              <w:rPr>
+                <w:lang w:val="en-US"/>
+              </w:rPr>
+              <w:t>Carla Machado &amp; Mário Oliveira</w:t>
+            </w:r>
           </w:p>
         </w:tc>
         <w:tc>
@@ -3983,6 +3936,12 @@
                 <w:lang w:val="en-US"/>
               </w:rPr>
             </w:pPr>
+            <w:r>
+              <w:rPr>
+                <w:lang w:val="en-US"/>
+              </w:rPr>
+              <w:t>1.0</w:t>
+            </w:r>
           </w:p>
         </w:tc>
         <w:tc>
@@ -4014,19 +3973,306 @@
                 <w:lang w:val="en-US"/>
               </w:rPr>
             </w:pPr>
+            <w:proofErr w:type="spellStart"/>
+            <w:r>
+              <w:rPr>
+                <w:lang w:val="en-US"/>
+              </w:rPr>
+              <w:t>Baselined</w:t>
+            </w:r>
+            <w:proofErr w:type="spellEnd"/>
+          </w:p>
+        </w:tc>
+      </w:tr>
+      <w:tr>
+        <w:tc>
+          <w:tcPr>
+            <w:tcW w:w="1384" w:type="dxa"/>
+            <w:vAlign w:val="center"/>
+          </w:tcPr>
+          <w:p>
+            <w:pPr>
+              <w:pStyle w:val="SemEspaamento"/>
+              <w:spacing w:line="360" w:lineRule="auto"/>
+              <w:jc w:val="center"/>
+              <w:rPr>
+                <w:rFonts w:eastAsiaTheme="minorHAnsi"/>
+                <w:lang w:val="en-US"/>
+              </w:rPr>
+            </w:pPr>
+            <w:r>
+              <w:rPr>
+                <w:rFonts w:eastAsiaTheme="minorHAnsi"/>
+                <w:lang w:val="en-US"/>
+              </w:rPr>
+              <w:lastRenderedPageBreak/>
+              <w:t>09-03-2013</w:t>
+            </w:r>
+          </w:p>
+        </w:tc>
+        <w:tc>
+          <w:tcPr>
+            <w:tcW w:w="2977" w:type="dxa"/>
+            <w:vAlign w:val="center"/>
+          </w:tcPr>
+          <w:p>
+            <w:pPr>
+              <w:spacing w:line="360" w:lineRule="auto"/>
+              <w:jc w:val="center"/>
+              <w:rPr>
+                <w:lang w:val="en-US"/>
+              </w:rPr>
+            </w:pPr>
+            <w:r>
+              <w:rPr>
+                <w:lang w:val="en-US"/>
+              </w:rPr>
+              <w:t>Request approved</w:t>
+            </w:r>
+          </w:p>
+        </w:tc>
+        <w:tc>
+          <w:tcPr>
+            <w:tcW w:w="1843" w:type="dxa"/>
+            <w:vAlign w:val="center"/>
+          </w:tcPr>
+          <w:p>
+            <w:pPr>
+              <w:spacing w:line="360" w:lineRule="auto"/>
+              <w:jc w:val="center"/>
+              <w:rPr>
+                <w:lang w:val="en-US"/>
+              </w:rPr>
+            </w:pPr>
+          </w:p>
+        </w:tc>
+        <w:tc>
+          <w:tcPr>
+            <w:tcW w:w="992" w:type="dxa"/>
+            <w:vAlign w:val="center"/>
+          </w:tcPr>
+          <w:p>
+            <w:pPr>
+              <w:spacing w:line="360" w:lineRule="auto"/>
+              <w:jc w:val="center"/>
+              <w:rPr>
+                <w:lang w:val="en-US"/>
+              </w:rPr>
+            </w:pPr>
+            <w:r>
+              <w:rPr>
+                <w:lang w:val="en-US"/>
+              </w:rPr>
+              <w:t>1.0</w:t>
+            </w:r>
+          </w:p>
+        </w:tc>
+        <w:tc>
+          <w:tcPr>
+            <w:tcW w:w="1396" w:type="dxa"/>
+            <w:vAlign w:val="center"/>
+          </w:tcPr>
+          <w:p>
+            <w:pPr>
+              <w:spacing w:line="360" w:lineRule="auto"/>
+              <w:jc w:val="center"/>
+              <w:rPr>
+                <w:lang w:val="en-US"/>
+              </w:rPr>
+            </w:pPr>
+            <w:proofErr w:type="spellStart"/>
+            <w:r>
+              <w:rPr>
+                <w:lang w:val="en-US"/>
+              </w:rPr>
+              <w:t>Rui</w:t>
+            </w:r>
+            <w:proofErr w:type="spellEnd"/>
+            <w:r>
+              <w:rPr>
+                <w:lang w:val="en-US"/>
+              </w:rPr>
+              <w:t xml:space="preserve"> </w:t>
+            </w:r>
+            <w:proofErr w:type="spellStart"/>
+            <w:r>
+              <w:rPr>
+                <w:lang w:val="en-US"/>
+              </w:rPr>
+              <w:t>Ganhoto</w:t>
+            </w:r>
+            <w:proofErr w:type="spellEnd"/>
+            <w:r>
+              <w:rPr>
+                <w:lang w:val="en-US"/>
+              </w:rPr>
+              <w:t xml:space="preserve"> &amp; Filipe </w:t>
+            </w:r>
+            <w:proofErr w:type="spellStart"/>
+            <w:r>
+              <w:rPr>
+                <w:lang w:val="en-US"/>
+              </w:rPr>
+              <w:t>Brandão</w:t>
+            </w:r>
+            <w:proofErr w:type="spellEnd"/>
+          </w:p>
+        </w:tc>
+        <w:tc>
+          <w:tcPr>
+            <w:tcW w:w="1134" w:type="dxa"/>
+            <w:vAlign w:val="center"/>
+          </w:tcPr>
+          <w:p>
+            <w:pPr>
+              <w:keepNext/>
+              <w:spacing w:line="360" w:lineRule="auto"/>
+              <w:jc w:val="center"/>
+              <w:rPr>
+                <w:lang w:val="en-US"/>
+              </w:rPr>
+            </w:pPr>
+            <w:proofErr w:type="spellStart"/>
+            <w:r>
+              <w:rPr>
+                <w:lang w:val="en-US"/>
+              </w:rPr>
+              <w:t>Baselined</w:t>
+            </w:r>
+            <w:proofErr w:type="spellEnd"/>
+          </w:p>
+        </w:tc>
+      </w:tr>
+      <w:tr>
+        <w:tc>
+          <w:tcPr>
+            <w:tcW w:w="1384" w:type="dxa"/>
+            <w:vAlign w:val="center"/>
+          </w:tcPr>
+          <w:p>
+            <w:pPr>
+              <w:pStyle w:val="SemEspaamento"/>
+              <w:spacing w:line="360" w:lineRule="auto"/>
+              <w:jc w:val="center"/>
+              <w:rPr>
+                <w:rFonts w:eastAsiaTheme="minorHAnsi"/>
+                <w:lang w:val="en-US"/>
+              </w:rPr>
+            </w:pPr>
+            <w:r>
+              <w:rPr>
+                <w:rFonts w:eastAsiaTheme="minorHAnsi"/>
+                <w:lang w:val="en-US"/>
+              </w:rPr>
+              <w:t>09-03-2013</w:t>
+            </w:r>
+          </w:p>
+        </w:tc>
+        <w:tc>
+          <w:tcPr>
+            <w:tcW w:w="2977" w:type="dxa"/>
+            <w:vAlign w:val="center"/>
+          </w:tcPr>
+          <w:p>
+            <w:pPr>
+              <w:spacing w:line="360" w:lineRule="auto"/>
+              <w:jc w:val="center"/>
+              <w:rPr>
+                <w:lang w:val="en-US"/>
+              </w:rPr>
+            </w:pPr>
+            <w:r>
+              <w:rPr>
+                <w:lang w:val="en-US"/>
+              </w:rPr>
+              <w:t>Adding diagram</w:t>
+            </w:r>
+          </w:p>
+        </w:tc>
+        <w:tc>
+          <w:tcPr>
+            <w:tcW w:w="1843" w:type="dxa"/>
+            <w:vAlign w:val="center"/>
+          </w:tcPr>
+          <w:p>
+            <w:pPr>
+              <w:spacing w:line="360" w:lineRule="auto"/>
+              <w:jc w:val="center"/>
+              <w:rPr>
+                <w:lang w:val="en-US"/>
+              </w:rPr>
+            </w:pPr>
+          </w:p>
+        </w:tc>
+        <w:tc>
+          <w:tcPr>
+            <w:tcW w:w="992" w:type="dxa"/>
+            <w:vAlign w:val="center"/>
+          </w:tcPr>
+          <w:p>
+            <w:pPr>
+              <w:spacing w:line="360" w:lineRule="auto"/>
+              <w:jc w:val="center"/>
+              <w:rPr>
+                <w:lang w:val="en-US"/>
+              </w:rPr>
+            </w:pPr>
+            <w:r>
+              <w:rPr>
+                <w:lang w:val="en-US"/>
+              </w:rPr>
+              <w:t>1.1</w:t>
+            </w:r>
+          </w:p>
+        </w:tc>
+        <w:tc>
+          <w:tcPr>
+            <w:tcW w:w="1396" w:type="dxa"/>
+            <w:vAlign w:val="center"/>
+          </w:tcPr>
+          <w:p>
+            <w:pPr>
+              <w:spacing w:line="360" w:lineRule="auto"/>
+              <w:jc w:val="center"/>
+              <w:rPr>
+                <w:lang w:val="en-US"/>
+              </w:rPr>
+            </w:pPr>
+          </w:p>
+        </w:tc>
+        <w:tc>
+          <w:tcPr>
+            <w:tcW w:w="1134" w:type="dxa"/>
+            <w:vAlign w:val="center"/>
+          </w:tcPr>
+          <w:p>
+            <w:pPr>
+              <w:keepNext/>
+              <w:spacing w:line="360" w:lineRule="auto"/>
+              <w:jc w:val="center"/>
+              <w:rPr>
+                <w:lang w:val="en-US"/>
+              </w:rPr>
+            </w:pPr>
+            <w:r>
+              <w:rPr>
+                <w:lang w:val="en-US"/>
+              </w:rPr>
+              <w:t>Draft</w:t>
+            </w:r>
           </w:p>
         </w:tc>
       </w:tr>
     </w:tbl>
     <w:p>
       <w:pPr>
-        <w:pStyle w:val="Caption"/>
-        <w:spacing w:line="360" w:lineRule="auto"/>
-        <w:rPr>
-          <w:lang w:val="en-US"/>
-        </w:rPr>
-      </w:pPr>
-      <w:bookmarkStart w:id="2" w:name="_Toc349765999"/>
+        <w:pStyle w:val="Legenda"/>
+        <w:spacing w:line="360" w:lineRule="auto"/>
+        <w:rPr>
+          <w:lang w:val="en-US"/>
+        </w:rPr>
+      </w:pPr>
+      <w:bookmarkStart w:id="1" w:name="_Toc349765999"/>
       <w:r>
         <w:rPr>
           <w:lang w:val="en-US"/>
@@ -4071,7 +4317,7 @@
         </w:rPr>
         <w:t>: Version history</w:t>
       </w:r>
-      <w:bookmarkEnd w:id="2"/>
+      <w:bookmarkEnd w:id="1"/>
     </w:p>
     <w:p>
       <w:pPr>
@@ -4080,7 +4326,7 @@
           <w:lang w:val="en-US"/>
         </w:rPr>
         <w:sectPr>
-          <w:footerReference w:type="default" r:id="rId14"/>
+          <w:footerReference w:type="default" r:id="rId13"/>
           <w:pgSz w:w="11906" w:h="16838"/>
           <w:pgMar w:top="1417" w:right="1701" w:bottom="1417" w:left="1701" w:header="708" w:footer="708" w:gutter="0"/>
           <w:pgNumType w:fmt="lowerRoman" w:start="1"/>
@@ -4088,10 +4334,12 @@
           <w:docGrid w:linePitch="360"/>
         </w:sectPr>
       </w:pPr>
-    </w:p>
-    <w:p>
-      <w:pPr>
-        <w:pStyle w:val="Heading1"/>
+      <w:bookmarkStart w:id="2" w:name="_GoBack"/>
+      <w:bookmarkEnd w:id="2"/>
+    </w:p>
+    <w:p>
+      <w:pPr>
+        <w:pStyle w:val="Cabealho1"/>
         <w:numPr>
           <w:ilvl w:val="0"/>
           <w:numId w:val="3"/>
@@ -4145,7 +4393,7 @@
     </w:p>
     <w:p>
       <w:pPr>
-        <w:pStyle w:val="Heading1"/>
+        <w:pStyle w:val="Cabealho1"/>
         <w:numPr>
           <w:ilvl w:val="0"/>
           <w:numId w:val="3"/>
@@ -4180,7 +4428,7 @@
     </w:p>
     <w:p>
       <w:pPr>
-        <w:pStyle w:val="Heading1"/>
+        <w:pStyle w:val="Cabealho1"/>
         <w:numPr>
           <w:ilvl w:val="1"/>
           <w:numId w:val="3"/>
@@ -4215,7 +4463,7 @@
     </w:p>
     <w:p>
       <w:pPr>
-        <w:pStyle w:val="Heading1"/>
+        <w:pStyle w:val="Cabealho1"/>
         <w:numPr>
           <w:ilvl w:val="1"/>
           <w:numId w:val="3"/>
@@ -4270,7 +4518,7 @@
     </w:p>
     <w:p>
       <w:pPr>
-        <w:pStyle w:val="Heading1"/>
+        <w:pStyle w:val="Cabealho1"/>
         <w:numPr>
           <w:ilvl w:val="0"/>
           <w:numId w:val="3"/>
@@ -4319,7 +4567,7 @@
     </w:p>
     <w:p>
       <w:pPr>
-        <w:pStyle w:val="Heading1"/>
+        <w:pStyle w:val="Cabealho1"/>
         <w:numPr>
           <w:ilvl w:val="1"/>
           <w:numId w:val="3"/>
@@ -4354,7 +4602,7 @@
     </w:p>
     <w:p>
       <w:pPr>
-        <w:pStyle w:val="ListParagraph"/>
+        <w:pStyle w:val="PargrafodaLista"/>
         <w:numPr>
           <w:ilvl w:val="0"/>
           <w:numId w:val="6"/>
@@ -4375,7 +4623,7 @@
     </w:p>
     <w:p>
       <w:pPr>
-        <w:pStyle w:val="ListParagraph"/>
+        <w:pStyle w:val="PargrafodaLista"/>
         <w:numPr>
           <w:ilvl w:val="1"/>
           <w:numId w:val="6"/>
@@ -4408,7 +4656,7 @@
     </w:p>
     <w:p>
       <w:pPr>
-        <w:pStyle w:val="ListParagraph"/>
+        <w:pStyle w:val="PargrafodaLista"/>
         <w:numPr>
           <w:ilvl w:val="2"/>
           <w:numId w:val="6"/>
@@ -4451,7 +4699,7 @@
     </w:p>
     <w:p>
       <w:pPr>
-        <w:pStyle w:val="ListParagraph"/>
+        <w:pStyle w:val="PargrafodaLista"/>
         <w:numPr>
           <w:ilvl w:val="3"/>
           <w:numId w:val="6"/>
@@ -4470,7 +4718,7 @@
     </w:p>
     <w:p>
       <w:pPr>
-        <w:pStyle w:val="ListParagraph"/>
+        <w:pStyle w:val="PargrafodaLista"/>
         <w:numPr>
           <w:ilvl w:val="3"/>
           <w:numId w:val="6"/>
@@ -4489,7 +4737,7 @@
     </w:p>
     <w:p>
       <w:pPr>
-        <w:pStyle w:val="ListParagraph"/>
+        <w:pStyle w:val="PargrafodaLista"/>
         <w:numPr>
           <w:ilvl w:val="3"/>
           <w:numId w:val="6"/>
@@ -4526,7 +4774,7 @@
     </w:p>
     <w:p>
       <w:pPr>
-        <w:pStyle w:val="ListParagraph"/>
+        <w:pStyle w:val="PargrafodaLista"/>
         <w:numPr>
           <w:ilvl w:val="3"/>
           <w:numId w:val="6"/>
@@ -4552,7 +4800,7 @@
     </w:p>
     <w:p>
       <w:pPr>
-        <w:pStyle w:val="ListParagraph"/>
+        <w:pStyle w:val="PargrafodaLista"/>
         <w:numPr>
           <w:ilvl w:val="3"/>
           <w:numId w:val="6"/>
@@ -4571,7 +4819,7 @@
     </w:p>
     <w:p>
       <w:pPr>
-        <w:pStyle w:val="ListParagraph"/>
+        <w:pStyle w:val="PargrafodaLista"/>
         <w:numPr>
           <w:ilvl w:val="3"/>
           <w:numId w:val="6"/>
@@ -4590,7 +4838,7 @@
     </w:p>
     <w:p>
       <w:pPr>
-        <w:pStyle w:val="ListParagraph"/>
+        <w:pStyle w:val="PargrafodaLista"/>
         <w:numPr>
           <w:ilvl w:val="2"/>
           <w:numId w:val="6"/>
@@ -4622,7 +4870,7 @@
     </w:p>
     <w:p>
       <w:pPr>
-        <w:pStyle w:val="ListParagraph"/>
+        <w:pStyle w:val="PargrafodaLista"/>
         <w:numPr>
           <w:ilvl w:val="2"/>
           <w:numId w:val="6"/>
@@ -4641,7 +4889,7 @@
     </w:p>
     <w:p>
       <w:pPr>
-        <w:pStyle w:val="ListParagraph"/>
+        <w:pStyle w:val="PargrafodaLista"/>
         <w:numPr>
           <w:ilvl w:val="1"/>
           <w:numId w:val="6"/>
@@ -4661,7 +4909,7 @@
     </w:p>
     <w:p>
       <w:pPr>
-        <w:pStyle w:val="ListParagraph"/>
+        <w:pStyle w:val="PargrafodaLista"/>
         <w:numPr>
           <w:ilvl w:val="0"/>
           <w:numId w:val="6"/>
@@ -4682,7 +4930,7 @@
     </w:p>
     <w:p>
       <w:pPr>
-        <w:pStyle w:val="ListParagraph"/>
+        <w:pStyle w:val="PargrafodaLista"/>
         <w:numPr>
           <w:ilvl w:val="1"/>
           <w:numId w:val="6"/>
@@ -4701,7 +4949,7 @@
     </w:p>
     <w:p>
       <w:pPr>
-        <w:pStyle w:val="ListParagraph"/>
+        <w:pStyle w:val="PargrafodaLista"/>
         <w:numPr>
           <w:ilvl w:val="1"/>
           <w:numId w:val="6"/>
@@ -4744,7 +4992,7 @@
     </w:p>
     <w:p>
       <w:pPr>
-        <w:pStyle w:val="ListParagraph"/>
+        <w:pStyle w:val="PargrafodaLista"/>
         <w:numPr>
           <w:ilvl w:val="1"/>
           <w:numId w:val="6"/>
@@ -4775,7 +5023,7 @@
     </w:p>
     <w:p>
       <w:pPr>
-        <w:pStyle w:val="ListParagraph"/>
+        <w:pStyle w:val="PargrafodaLista"/>
         <w:numPr>
           <w:ilvl w:val="1"/>
           <w:numId w:val="6"/>
@@ -4795,7 +5043,7 @@
     </w:p>
     <w:p>
       <w:pPr>
-        <w:pStyle w:val="ListParagraph"/>
+        <w:pStyle w:val="PargrafodaLista"/>
         <w:numPr>
           <w:ilvl w:val="0"/>
           <w:numId w:val="6"/>
@@ -4816,7 +5064,7 @@
     </w:p>
     <w:p>
       <w:pPr>
-        <w:pStyle w:val="ListParagraph"/>
+        <w:pStyle w:val="PargrafodaLista"/>
         <w:numPr>
           <w:ilvl w:val="1"/>
           <w:numId w:val="6"/>
@@ -4854,7 +5102,7 @@
     </w:p>
     <w:p>
       <w:pPr>
-        <w:pStyle w:val="ListParagraph"/>
+        <w:pStyle w:val="PargrafodaLista"/>
         <w:numPr>
           <w:ilvl w:val="1"/>
           <w:numId w:val="6"/>
@@ -4886,7 +5134,7 @@
     </w:p>
     <w:p>
       <w:pPr>
-        <w:pStyle w:val="ListParagraph"/>
+        <w:pStyle w:val="PargrafodaLista"/>
         <w:numPr>
           <w:ilvl w:val="1"/>
           <w:numId w:val="6"/>
@@ -4918,7 +5166,7 @@
     </w:p>
     <w:p>
       <w:pPr>
-        <w:pStyle w:val="ListParagraph"/>
+        <w:pStyle w:val="PargrafodaLista"/>
         <w:numPr>
           <w:ilvl w:val="1"/>
           <w:numId w:val="6"/>
@@ -4938,7 +5186,7 @@
     </w:p>
     <w:p>
       <w:pPr>
-        <w:pStyle w:val="ListParagraph"/>
+        <w:pStyle w:val="PargrafodaLista"/>
         <w:numPr>
           <w:ilvl w:val="1"/>
           <w:numId w:val="6"/>
@@ -4958,7 +5206,7 @@
     </w:p>
     <w:p>
       <w:pPr>
-        <w:pStyle w:val="ListParagraph"/>
+        <w:pStyle w:val="PargrafodaLista"/>
         <w:numPr>
           <w:ilvl w:val="0"/>
           <w:numId w:val="6"/>
@@ -4979,7 +5227,7 @@
     </w:p>
     <w:p>
       <w:pPr>
-        <w:pStyle w:val="ListParagraph"/>
+        <w:pStyle w:val="PargrafodaLista"/>
         <w:numPr>
           <w:ilvl w:val="1"/>
           <w:numId w:val="6"/>
@@ -5005,7 +5253,7 @@
     </w:p>
     <w:p>
       <w:pPr>
-        <w:pStyle w:val="ListParagraph"/>
+        <w:pStyle w:val="PargrafodaLista"/>
         <w:numPr>
           <w:ilvl w:val="2"/>
           <w:numId w:val="6"/>
@@ -5031,7 +5279,7 @@
     </w:p>
     <w:p>
       <w:pPr>
-        <w:pStyle w:val="ListParagraph"/>
+        <w:pStyle w:val="PargrafodaLista"/>
         <w:numPr>
           <w:ilvl w:val="3"/>
           <w:numId w:val="6"/>
@@ -5050,7 +5298,7 @@
     </w:p>
     <w:p>
       <w:pPr>
-        <w:pStyle w:val="ListParagraph"/>
+        <w:pStyle w:val="PargrafodaLista"/>
         <w:numPr>
           <w:ilvl w:val="3"/>
           <w:numId w:val="6"/>
@@ -5069,7 +5317,7 @@
     </w:p>
     <w:p>
       <w:pPr>
-        <w:pStyle w:val="ListParagraph"/>
+        <w:pStyle w:val="PargrafodaLista"/>
         <w:numPr>
           <w:ilvl w:val="3"/>
           <w:numId w:val="6"/>
@@ -5088,7 +5336,7 @@
     </w:p>
     <w:p>
       <w:pPr>
-        <w:pStyle w:val="ListParagraph"/>
+        <w:pStyle w:val="PargrafodaLista"/>
         <w:numPr>
           <w:ilvl w:val="3"/>
           <w:numId w:val="6"/>
@@ -5107,7 +5355,7 @@
     </w:p>
     <w:p>
       <w:pPr>
-        <w:pStyle w:val="ListParagraph"/>
+        <w:pStyle w:val="PargrafodaLista"/>
         <w:numPr>
           <w:ilvl w:val="3"/>
           <w:numId w:val="6"/>
@@ -5126,7 +5374,7 @@
     </w:p>
     <w:p>
       <w:pPr>
-        <w:pStyle w:val="ListParagraph"/>
+        <w:pStyle w:val="PargrafodaLista"/>
         <w:numPr>
           <w:ilvl w:val="2"/>
           <w:numId w:val="6"/>
@@ -5169,7 +5417,7 @@
     </w:p>
     <w:p>
       <w:pPr>
-        <w:pStyle w:val="ListParagraph"/>
+        <w:pStyle w:val="PargrafodaLista"/>
         <w:numPr>
           <w:ilvl w:val="1"/>
           <w:numId w:val="6"/>
@@ -5200,7 +5448,7 @@
     </w:p>
     <w:p>
       <w:pPr>
-        <w:pStyle w:val="ListParagraph"/>
+        <w:pStyle w:val="PargrafodaLista"/>
         <w:numPr>
           <w:ilvl w:val="1"/>
           <w:numId w:val="6"/>
@@ -5219,7 +5467,7 @@
     </w:p>
     <w:p>
       <w:pPr>
-        <w:pStyle w:val="ListParagraph"/>
+        <w:pStyle w:val="PargrafodaLista"/>
         <w:numPr>
           <w:ilvl w:val="1"/>
           <w:numId w:val="6"/>
@@ -5239,7 +5487,7 @@
     </w:p>
     <w:p>
       <w:pPr>
-        <w:pStyle w:val="ListParagraph"/>
+        <w:pStyle w:val="PargrafodaLista"/>
         <w:numPr>
           <w:ilvl w:val="0"/>
           <w:numId w:val="6"/>
@@ -5260,7 +5508,7 @@
     </w:p>
     <w:p>
       <w:pPr>
-        <w:pStyle w:val="ListParagraph"/>
+        <w:pStyle w:val="PargrafodaLista"/>
         <w:numPr>
           <w:ilvl w:val="1"/>
           <w:numId w:val="6"/>
@@ -5297,7 +5545,7 @@
     </w:p>
     <w:p>
       <w:pPr>
-        <w:pStyle w:val="ListParagraph"/>
+        <w:pStyle w:val="PargrafodaLista"/>
         <w:numPr>
           <w:ilvl w:val="1"/>
           <w:numId w:val="6"/>
@@ -5352,7 +5600,7 @@
     </w:p>
     <w:p>
       <w:pPr>
-        <w:pStyle w:val="ListParagraph"/>
+        <w:pStyle w:val="PargrafodaLista"/>
         <w:numPr>
           <w:ilvl w:val="1"/>
           <w:numId w:val="6"/>
@@ -5395,7 +5643,7 @@
     </w:p>
     <w:p>
       <w:pPr>
-        <w:pStyle w:val="ListParagraph"/>
+        <w:pStyle w:val="PargrafodaLista"/>
         <w:numPr>
           <w:ilvl w:val="2"/>
           <w:numId w:val="6"/>
@@ -5439,7 +5687,7 @@
     </w:p>
     <w:p>
       <w:pPr>
-        <w:pStyle w:val="ListParagraph"/>
+        <w:pStyle w:val="PargrafodaLista"/>
         <w:numPr>
           <w:ilvl w:val="2"/>
           <w:numId w:val="6"/>
@@ -5477,7 +5725,7 @@
     </w:p>
     <w:p>
       <w:pPr>
-        <w:pStyle w:val="ListParagraph"/>
+        <w:pStyle w:val="PargrafodaLista"/>
         <w:numPr>
           <w:ilvl w:val="1"/>
           <w:numId w:val="6"/>
@@ -5508,7 +5756,7 @@
     </w:p>
     <w:p>
       <w:pPr>
-        <w:pStyle w:val="ListParagraph"/>
+        <w:pStyle w:val="PargrafodaLista"/>
         <w:numPr>
           <w:ilvl w:val="2"/>
           <w:numId w:val="6"/>
@@ -5552,7 +5800,7 @@
     </w:p>
     <w:p>
       <w:pPr>
-        <w:pStyle w:val="ListParagraph"/>
+        <w:pStyle w:val="PargrafodaLista"/>
         <w:numPr>
           <w:ilvl w:val="2"/>
           <w:numId w:val="6"/>
@@ -5571,7 +5819,7 @@
     </w:p>
     <w:p>
       <w:pPr>
-        <w:pStyle w:val="ListParagraph"/>
+        <w:pStyle w:val="PargrafodaLista"/>
         <w:numPr>
           <w:ilvl w:val="2"/>
           <w:numId w:val="6"/>
@@ -5609,7 +5857,7 @@
     </w:p>
     <w:p>
       <w:pPr>
-        <w:pStyle w:val="ListParagraph"/>
+        <w:pStyle w:val="PargrafodaLista"/>
         <w:numPr>
           <w:ilvl w:val="1"/>
           <w:numId w:val="6"/>
@@ -5628,7 +5876,7 @@
     </w:p>
     <w:p>
       <w:pPr>
-        <w:pStyle w:val="ListParagraph"/>
+        <w:pStyle w:val="PargrafodaLista"/>
         <w:numPr>
           <w:ilvl w:val="0"/>
           <w:numId w:val="6"/>
@@ -5656,7 +5904,7 @@
     </w:p>
     <w:p>
       <w:pPr>
-        <w:pStyle w:val="ListParagraph"/>
+        <w:pStyle w:val="PargrafodaLista"/>
         <w:numPr>
           <w:ilvl w:val="1"/>
           <w:numId w:val="6"/>
@@ -5719,7 +5967,7 @@
     </w:p>
     <w:p>
       <w:pPr>
-        <w:pStyle w:val="ListParagraph"/>
+        <w:pStyle w:val="PargrafodaLista"/>
         <w:numPr>
           <w:ilvl w:val="0"/>
           <w:numId w:val="6"/>
@@ -5740,7 +5988,7 @@
     </w:p>
     <w:p>
       <w:pPr>
-        <w:pStyle w:val="ListParagraph"/>
+        <w:pStyle w:val="PargrafodaLista"/>
         <w:numPr>
           <w:ilvl w:val="1"/>
           <w:numId w:val="6"/>
@@ -5765,7 +6013,7 @@
     </w:p>
     <w:p>
       <w:pPr>
-        <w:pStyle w:val="ListParagraph"/>
+        <w:pStyle w:val="PargrafodaLista"/>
         <w:numPr>
           <w:ilvl w:val="2"/>
           <w:numId w:val="6"/>
@@ -5790,7 +6038,7 @@
     </w:p>
     <w:p>
       <w:pPr>
-        <w:pStyle w:val="ListParagraph"/>
+        <w:pStyle w:val="PargrafodaLista"/>
         <w:numPr>
           <w:ilvl w:val="3"/>
           <w:numId w:val="6"/>
@@ -5809,7 +6057,7 @@
     </w:p>
     <w:p>
       <w:pPr>
-        <w:pStyle w:val="ListParagraph"/>
+        <w:pStyle w:val="PargrafodaLista"/>
         <w:numPr>
           <w:ilvl w:val="3"/>
           <w:numId w:val="6"/>
@@ -5828,7 +6076,7 @@
     </w:p>
     <w:p>
       <w:pPr>
-        <w:pStyle w:val="ListParagraph"/>
+        <w:pStyle w:val="PargrafodaLista"/>
         <w:numPr>
           <w:ilvl w:val="3"/>
           <w:numId w:val="6"/>
@@ -5847,7 +6095,7 @@
     </w:p>
     <w:p>
       <w:pPr>
-        <w:pStyle w:val="ListParagraph"/>
+        <w:pStyle w:val="PargrafodaLista"/>
         <w:numPr>
           <w:ilvl w:val="3"/>
           <w:numId w:val="6"/>
@@ -5866,7 +6114,7 @@
     </w:p>
     <w:p>
       <w:pPr>
-        <w:pStyle w:val="ListParagraph"/>
+        <w:pStyle w:val="PargrafodaLista"/>
         <w:numPr>
           <w:ilvl w:val="3"/>
           <w:numId w:val="6"/>
@@ -5885,7 +6133,7 @@
     </w:p>
     <w:p>
       <w:pPr>
-        <w:pStyle w:val="ListParagraph"/>
+        <w:pStyle w:val="PargrafodaLista"/>
         <w:numPr>
           <w:ilvl w:val="2"/>
           <w:numId w:val="6"/>
@@ -5940,7 +6188,7 @@
     </w:p>
     <w:p>
       <w:pPr>
-        <w:pStyle w:val="ListParagraph"/>
+        <w:pStyle w:val="PargrafodaLista"/>
         <w:numPr>
           <w:ilvl w:val="1"/>
           <w:numId w:val="6"/>
@@ -5959,7 +6207,7 @@
     </w:p>
     <w:p>
       <w:pPr>
-        <w:pStyle w:val="ListParagraph"/>
+        <w:pStyle w:val="PargrafodaLista"/>
         <w:numPr>
           <w:ilvl w:val="0"/>
           <w:numId w:val="6"/>
@@ -5981,7 +6229,7 @@
     </w:p>
     <w:p>
       <w:pPr>
-        <w:pStyle w:val="ListParagraph"/>
+        <w:pStyle w:val="PargrafodaLista"/>
         <w:numPr>
           <w:ilvl w:val="1"/>
           <w:numId w:val="6"/>
@@ -6007,7 +6255,7 @@
     </w:p>
     <w:p>
       <w:pPr>
-        <w:pStyle w:val="ListParagraph"/>
+        <w:pStyle w:val="PargrafodaLista"/>
         <w:numPr>
           <w:ilvl w:val="2"/>
           <w:numId w:val="6"/>
@@ -6090,7 +6338,7 @@
     </w:p>
     <w:p>
       <w:pPr>
-        <w:pStyle w:val="ListParagraph"/>
+        <w:pStyle w:val="PargrafodaLista"/>
         <w:numPr>
           <w:ilvl w:val="2"/>
           <w:numId w:val="6"/>
@@ -6129,7 +6377,7 @@
     </w:p>
     <w:p>
       <w:pPr>
-        <w:pStyle w:val="ListParagraph"/>
+        <w:pStyle w:val="PargrafodaLista"/>
         <w:numPr>
           <w:ilvl w:val="2"/>
           <w:numId w:val="6"/>
@@ -6160,7 +6408,7 @@
     </w:p>
     <w:p>
       <w:pPr>
-        <w:pStyle w:val="ListParagraph"/>
+        <w:pStyle w:val="PargrafodaLista"/>
         <w:numPr>
           <w:ilvl w:val="2"/>
           <w:numId w:val="6"/>
@@ -6179,7 +6427,7 @@
     </w:p>
     <w:p>
       <w:pPr>
-        <w:pStyle w:val="ListParagraph"/>
+        <w:pStyle w:val="PargrafodaLista"/>
         <w:numPr>
           <w:ilvl w:val="2"/>
           <w:numId w:val="6"/>
@@ -6212,7 +6460,7 @@
     </w:p>
     <w:p>
       <w:pPr>
-        <w:pStyle w:val="Heading1"/>
+        <w:pStyle w:val="Cabealho1"/>
         <w:numPr>
           <w:ilvl w:val="1"/>
           <w:numId w:val="3"/>
@@ -6308,7 +6556,7 @@
     </w:p>
     <w:p>
       <w:pPr>
-        <w:pStyle w:val="ListParagraph"/>
+        <w:pStyle w:val="PargrafodaLista"/>
         <w:numPr>
           <w:ilvl w:val="0"/>
           <w:numId w:val="7"/>
@@ -6329,7 +6577,7 @@
     </w:p>
     <w:p>
       <w:pPr>
-        <w:pStyle w:val="ListParagraph"/>
+        <w:pStyle w:val="PargrafodaLista"/>
         <w:numPr>
           <w:ilvl w:val="1"/>
           <w:numId w:val="7"/>
@@ -6386,7 +6634,7 @@
     </w:p>
     <w:p>
       <w:pPr>
-        <w:pStyle w:val="ListParagraph"/>
+        <w:pStyle w:val="PargrafodaLista"/>
         <w:numPr>
           <w:ilvl w:val="2"/>
           <w:numId w:val="7"/>
@@ -6411,7 +6659,7 @@
     </w:p>
     <w:p>
       <w:pPr>
-        <w:pStyle w:val="ListParagraph"/>
+        <w:pStyle w:val="PargrafodaLista"/>
         <w:numPr>
           <w:ilvl w:val="3"/>
           <w:numId w:val="7"/>
@@ -6436,7 +6684,7 @@
     </w:p>
     <w:p>
       <w:pPr>
-        <w:pStyle w:val="ListParagraph"/>
+        <w:pStyle w:val="PargrafodaLista"/>
         <w:numPr>
           <w:ilvl w:val="4"/>
           <w:numId w:val="7"/>
@@ -6455,7 +6703,7 @@
     </w:p>
     <w:p>
       <w:pPr>
-        <w:pStyle w:val="ListParagraph"/>
+        <w:pStyle w:val="PargrafodaLista"/>
         <w:numPr>
           <w:ilvl w:val="4"/>
           <w:numId w:val="7"/>
@@ -6474,7 +6722,7 @@
     </w:p>
     <w:p>
       <w:pPr>
-        <w:pStyle w:val="ListParagraph"/>
+        <w:pStyle w:val="PargrafodaLista"/>
         <w:numPr>
           <w:ilvl w:val="4"/>
           <w:numId w:val="7"/>
@@ -6493,7 +6741,7 @@
     </w:p>
     <w:p>
       <w:pPr>
-        <w:pStyle w:val="ListParagraph"/>
+        <w:pStyle w:val="PargrafodaLista"/>
         <w:numPr>
           <w:ilvl w:val="4"/>
           <w:numId w:val="7"/>
@@ -6512,7 +6760,7 @@
     </w:p>
     <w:p>
       <w:pPr>
-        <w:pStyle w:val="ListParagraph"/>
+        <w:pStyle w:val="PargrafodaLista"/>
         <w:numPr>
           <w:ilvl w:val="4"/>
           <w:numId w:val="7"/>
@@ -6531,7 +6779,7 @@
     </w:p>
     <w:p>
       <w:pPr>
-        <w:pStyle w:val="ListParagraph"/>
+        <w:pStyle w:val="PargrafodaLista"/>
         <w:numPr>
           <w:ilvl w:val="4"/>
           <w:numId w:val="7"/>
@@ -6550,7 +6798,7 @@
     </w:p>
     <w:p>
       <w:pPr>
-        <w:pStyle w:val="ListParagraph"/>
+        <w:pStyle w:val="PargrafodaLista"/>
         <w:numPr>
           <w:ilvl w:val="3"/>
           <w:numId w:val="7"/>
@@ -6570,7 +6818,7 @@
     </w:p>
     <w:p>
       <w:pPr>
-        <w:pStyle w:val="ListParagraph"/>
+        <w:pStyle w:val="PargrafodaLista"/>
         <w:spacing w:line="360" w:lineRule="auto"/>
         <w:ind w:left="3228"/>
         <w:rPr>
@@ -6580,7 +6828,7 @@
     </w:p>
     <w:p>
       <w:pPr>
-        <w:pStyle w:val="ListParagraph"/>
+        <w:pStyle w:val="PargrafodaLista"/>
         <w:spacing w:line="360" w:lineRule="auto"/>
         <w:ind w:left="3228"/>
         <w:rPr>
@@ -6591,7 +6839,7 @@
     </w:p>
     <w:p>
       <w:pPr>
-        <w:pStyle w:val="ListParagraph"/>
+        <w:pStyle w:val="PargrafodaLista"/>
         <w:numPr>
           <w:ilvl w:val="0"/>
           <w:numId w:val="7"/>
@@ -6613,7 +6861,7 @@
     </w:p>
     <w:p>
       <w:pPr>
-        <w:pStyle w:val="ListParagraph"/>
+        <w:pStyle w:val="PargrafodaLista"/>
         <w:numPr>
           <w:ilvl w:val="1"/>
           <w:numId w:val="7"/>
@@ -6680,7 +6928,7 @@
     </w:p>
     <w:p>
       <w:pPr>
-        <w:pStyle w:val="ListParagraph"/>
+        <w:pStyle w:val="PargrafodaLista"/>
         <w:numPr>
           <w:ilvl w:val="1"/>
           <w:numId w:val="7"/>
@@ -6723,7 +6971,7 @@
     </w:p>
     <w:p>
       <w:pPr>
-        <w:pStyle w:val="ListParagraph"/>
+        <w:pStyle w:val="PargrafodaLista"/>
         <w:numPr>
           <w:ilvl w:val="0"/>
           <w:numId w:val="7"/>
@@ -6744,7 +6992,7 @@
     </w:p>
     <w:p>
       <w:pPr>
-        <w:pStyle w:val="ListParagraph"/>
+        <w:pStyle w:val="PargrafodaLista"/>
         <w:numPr>
           <w:ilvl w:val="1"/>
           <w:numId w:val="7"/>
@@ -6796,7 +7044,7 @@
     </w:p>
     <w:p>
       <w:pPr>
-        <w:pStyle w:val="ListParagraph"/>
+        <w:pStyle w:val="PargrafodaLista"/>
         <w:numPr>
           <w:ilvl w:val="1"/>
           <w:numId w:val="7"/>
@@ -6815,7 +7063,7 @@
     </w:p>
     <w:p>
       <w:pPr>
-        <w:pStyle w:val="ListParagraph"/>
+        <w:pStyle w:val="PargrafodaLista"/>
         <w:numPr>
           <w:ilvl w:val="1"/>
           <w:numId w:val="7"/>
@@ -6846,7 +7094,7 @@
     </w:p>
     <w:p>
       <w:pPr>
-        <w:pStyle w:val="ListParagraph"/>
+        <w:pStyle w:val="PargrafodaLista"/>
         <w:numPr>
           <w:ilvl w:val="1"/>
           <w:numId w:val="7"/>
@@ -6877,7 +7125,7 @@
     </w:p>
     <w:p>
       <w:pPr>
-        <w:pStyle w:val="ListParagraph"/>
+        <w:pStyle w:val="PargrafodaLista"/>
         <w:numPr>
           <w:ilvl w:val="1"/>
           <w:numId w:val="7"/>
@@ -6897,7 +7145,7 @@
     </w:p>
     <w:p>
       <w:pPr>
-        <w:pStyle w:val="ListParagraph"/>
+        <w:pStyle w:val="PargrafodaLista"/>
         <w:numPr>
           <w:ilvl w:val="0"/>
           <w:numId w:val="7"/>
@@ -6918,7 +7166,7 @@
     </w:p>
     <w:p>
       <w:pPr>
-        <w:pStyle w:val="ListParagraph"/>
+        <w:pStyle w:val="PargrafodaLista"/>
         <w:numPr>
           <w:ilvl w:val="1"/>
           <w:numId w:val="7"/>
@@ -6956,7 +7204,7 @@
     </w:p>
     <w:p>
       <w:pPr>
-        <w:pStyle w:val="ListParagraph"/>
+        <w:pStyle w:val="PargrafodaLista"/>
         <w:numPr>
           <w:ilvl w:val="1"/>
           <w:numId w:val="7"/>
@@ -6988,7 +7236,7 @@
     </w:p>
     <w:p>
       <w:pPr>
-        <w:pStyle w:val="ListParagraph"/>
+        <w:pStyle w:val="PargrafodaLista"/>
         <w:numPr>
           <w:ilvl w:val="1"/>
           <w:numId w:val="7"/>
@@ -7020,7 +7268,7 @@
     </w:p>
     <w:p>
       <w:pPr>
-        <w:pStyle w:val="ListParagraph"/>
+        <w:pStyle w:val="PargrafodaLista"/>
         <w:numPr>
           <w:ilvl w:val="1"/>
           <w:numId w:val="7"/>
@@ -7058,7 +7306,7 @@
     </w:p>
     <w:p>
       <w:pPr>
-        <w:pStyle w:val="ListParagraph"/>
+        <w:pStyle w:val="PargrafodaLista"/>
         <w:numPr>
           <w:ilvl w:val="1"/>
           <w:numId w:val="7"/>
@@ -7084,7 +7332,7 @@
     </w:p>
     <w:p>
       <w:pPr>
-        <w:pStyle w:val="ListParagraph"/>
+        <w:pStyle w:val="PargrafodaLista"/>
         <w:numPr>
           <w:ilvl w:val="0"/>
           <w:numId w:val="7"/>
@@ -7105,7 +7353,7 @@
     </w:p>
     <w:p>
       <w:pPr>
-        <w:pStyle w:val="ListParagraph"/>
+        <w:pStyle w:val="PargrafodaLista"/>
         <w:numPr>
           <w:ilvl w:val="1"/>
           <w:numId w:val="7"/>
@@ -7131,7 +7379,7 @@
     </w:p>
     <w:p>
       <w:pPr>
-        <w:pStyle w:val="ListParagraph"/>
+        <w:pStyle w:val="PargrafodaLista"/>
         <w:numPr>
           <w:ilvl w:val="2"/>
           <w:numId w:val="7"/>
@@ -7157,7 +7405,7 @@
     </w:p>
     <w:p>
       <w:pPr>
-        <w:pStyle w:val="ListParagraph"/>
+        <w:pStyle w:val="PargrafodaLista"/>
         <w:numPr>
           <w:ilvl w:val="3"/>
           <w:numId w:val="7"/>
@@ -7176,7 +7424,7 @@
     </w:p>
     <w:p>
       <w:pPr>
-        <w:pStyle w:val="ListParagraph"/>
+        <w:pStyle w:val="PargrafodaLista"/>
         <w:numPr>
           <w:ilvl w:val="3"/>
           <w:numId w:val="7"/>
@@ -7195,7 +7443,7 @@
     </w:p>
     <w:p>
       <w:pPr>
-        <w:pStyle w:val="ListParagraph"/>
+        <w:pStyle w:val="PargrafodaLista"/>
         <w:numPr>
           <w:ilvl w:val="3"/>
           <w:numId w:val="7"/>
@@ -7214,7 +7462,7 @@
     </w:p>
     <w:p>
       <w:pPr>
-        <w:pStyle w:val="ListParagraph"/>
+        <w:pStyle w:val="PargrafodaLista"/>
         <w:numPr>
           <w:ilvl w:val="3"/>
           <w:numId w:val="7"/>
@@ -7233,7 +7481,7 @@
     </w:p>
     <w:p>
       <w:pPr>
-        <w:pStyle w:val="ListParagraph"/>
+        <w:pStyle w:val="PargrafodaLista"/>
         <w:numPr>
           <w:ilvl w:val="3"/>
           <w:numId w:val="7"/>
@@ -7252,7 +7500,7 @@
     </w:p>
     <w:p>
       <w:pPr>
-        <w:pStyle w:val="ListParagraph"/>
+        <w:pStyle w:val="PargrafodaLista"/>
         <w:numPr>
           <w:ilvl w:val="2"/>
           <w:numId w:val="7"/>
@@ -7278,7 +7526,7 @@
     </w:p>
     <w:p>
       <w:pPr>
-        <w:pStyle w:val="ListParagraph"/>
+        <w:pStyle w:val="PargrafodaLista"/>
         <w:numPr>
           <w:ilvl w:val="1"/>
           <w:numId w:val="7"/>
@@ -7303,7 +7551,7 @@
     </w:p>
     <w:p>
       <w:pPr>
-        <w:pStyle w:val="ListParagraph"/>
+        <w:pStyle w:val="PargrafodaLista"/>
         <w:numPr>
           <w:ilvl w:val="1"/>
           <w:numId w:val="7"/>
@@ -7322,7 +7570,7 @@
     </w:p>
     <w:p>
       <w:pPr>
-        <w:pStyle w:val="ListParagraph"/>
+        <w:pStyle w:val="PargrafodaLista"/>
         <w:numPr>
           <w:ilvl w:val="1"/>
           <w:numId w:val="7"/>
@@ -7341,7 +7589,7 @@
     </w:p>
     <w:p>
       <w:pPr>
-        <w:pStyle w:val="ListParagraph"/>
+        <w:pStyle w:val="PargrafodaLista"/>
         <w:numPr>
           <w:ilvl w:val="0"/>
           <w:numId w:val="7"/>
@@ -7369,7 +7617,7 @@
     </w:p>
     <w:p>
       <w:pPr>
-        <w:pStyle w:val="ListParagraph"/>
+        <w:pStyle w:val="PargrafodaLista"/>
         <w:numPr>
           <w:ilvl w:val="1"/>
           <w:numId w:val="7"/>
@@ -7388,7 +7636,7 @@
     </w:p>
     <w:p>
       <w:pPr>
-        <w:pStyle w:val="ListParagraph"/>
+        <w:pStyle w:val="PargrafodaLista"/>
         <w:numPr>
           <w:ilvl w:val="1"/>
           <w:numId w:val="7"/>
@@ -7419,7 +7667,7 @@
     </w:p>
     <w:p>
       <w:pPr>
-        <w:pStyle w:val="ListParagraph"/>
+        <w:pStyle w:val="PargrafodaLista"/>
         <w:numPr>
           <w:ilvl w:val="1"/>
           <w:numId w:val="7"/>
@@ -7450,7 +7698,7 @@
     </w:p>
     <w:p>
       <w:pPr>
-        <w:pStyle w:val="ListParagraph"/>
+        <w:pStyle w:val="PargrafodaLista"/>
         <w:numPr>
           <w:ilvl w:val="2"/>
           <w:numId w:val="7"/>
@@ -7488,7 +7736,7 @@
     </w:p>
     <w:p>
       <w:pPr>
-        <w:pStyle w:val="ListParagraph"/>
+        <w:pStyle w:val="PargrafodaLista"/>
         <w:numPr>
           <w:ilvl w:val="2"/>
           <w:numId w:val="7"/>
@@ -7526,7 +7774,7 @@
     </w:p>
     <w:p>
       <w:pPr>
-        <w:pStyle w:val="ListParagraph"/>
+        <w:pStyle w:val="PargrafodaLista"/>
         <w:numPr>
           <w:ilvl w:val="1"/>
           <w:numId w:val="7"/>
@@ -7546,7 +7794,7 @@
     </w:p>
     <w:p>
       <w:pPr>
-        <w:pStyle w:val="ListParagraph"/>
+        <w:pStyle w:val="PargrafodaLista"/>
         <w:numPr>
           <w:ilvl w:val="2"/>
           <w:numId w:val="7"/>
@@ -7578,7 +7826,7 @@
     </w:p>
     <w:p>
       <w:pPr>
-        <w:pStyle w:val="ListParagraph"/>
+        <w:pStyle w:val="PargrafodaLista"/>
         <w:numPr>
           <w:ilvl w:val="2"/>
           <w:numId w:val="7"/>
@@ -7598,7 +7846,7 @@
     </w:p>
     <w:p>
       <w:pPr>
-        <w:pStyle w:val="ListParagraph"/>
+        <w:pStyle w:val="PargrafodaLista"/>
         <w:numPr>
           <w:ilvl w:val="2"/>
           <w:numId w:val="7"/>
@@ -7630,7 +7878,7 @@
     </w:p>
     <w:p>
       <w:pPr>
-        <w:pStyle w:val="ListParagraph"/>
+        <w:pStyle w:val="PargrafodaLista"/>
         <w:numPr>
           <w:ilvl w:val="1"/>
           <w:numId w:val="7"/>
@@ -7650,7 +7898,7 @@
     </w:p>
     <w:p>
       <w:pPr>
-        <w:pStyle w:val="ListParagraph"/>
+        <w:pStyle w:val="PargrafodaLista"/>
         <w:numPr>
           <w:ilvl w:val="0"/>
           <w:numId w:val="7"/>
@@ -7685,7 +7933,7 @@
     </w:p>
     <w:p>
       <w:pPr>
-        <w:pStyle w:val="ListParagraph"/>
+        <w:pStyle w:val="PargrafodaLista"/>
         <w:numPr>
           <w:ilvl w:val="1"/>
           <w:numId w:val="7"/>
@@ -7729,7 +7977,7 @@
     </w:p>
     <w:p>
       <w:pPr>
-        <w:pStyle w:val="ListParagraph"/>
+        <w:pStyle w:val="PargrafodaLista"/>
         <w:numPr>
           <w:ilvl w:val="0"/>
           <w:numId w:val="7"/>
@@ -7750,7 +7998,7 @@
     </w:p>
     <w:p>
       <w:pPr>
-        <w:pStyle w:val="ListParagraph"/>
+        <w:pStyle w:val="PargrafodaLista"/>
         <w:numPr>
           <w:ilvl w:val="1"/>
           <w:numId w:val="7"/>
@@ -7775,7 +8023,7 @@
     </w:p>
     <w:p>
       <w:pPr>
-        <w:pStyle w:val="ListParagraph"/>
+        <w:pStyle w:val="PargrafodaLista"/>
         <w:numPr>
           <w:ilvl w:val="2"/>
           <w:numId w:val="7"/>
@@ -7800,7 +8048,7 @@
     </w:p>
     <w:p>
       <w:pPr>
-        <w:pStyle w:val="ListParagraph"/>
+        <w:pStyle w:val="PargrafodaLista"/>
         <w:numPr>
           <w:ilvl w:val="3"/>
           <w:numId w:val="7"/>
@@ -7819,7 +8067,7 @@
     </w:p>
     <w:p>
       <w:pPr>
-        <w:pStyle w:val="ListParagraph"/>
+        <w:pStyle w:val="PargrafodaLista"/>
         <w:numPr>
           <w:ilvl w:val="3"/>
           <w:numId w:val="7"/>
@@ -7838,7 +8086,7 @@
     </w:p>
     <w:p>
       <w:pPr>
-        <w:pStyle w:val="ListParagraph"/>
+        <w:pStyle w:val="PargrafodaLista"/>
         <w:numPr>
           <w:ilvl w:val="3"/>
           <w:numId w:val="7"/>
@@ -7857,7 +8105,7 @@
     </w:p>
     <w:p>
       <w:pPr>
-        <w:pStyle w:val="ListParagraph"/>
+        <w:pStyle w:val="PargrafodaLista"/>
         <w:numPr>
           <w:ilvl w:val="3"/>
           <w:numId w:val="7"/>
@@ -7876,7 +8124,7 @@
     </w:p>
     <w:p>
       <w:pPr>
-        <w:pStyle w:val="ListParagraph"/>
+        <w:pStyle w:val="PargrafodaLista"/>
         <w:numPr>
           <w:ilvl w:val="3"/>
           <w:numId w:val="7"/>
@@ -7896,7 +8144,7 @@
     </w:p>
     <w:p>
       <w:pPr>
-        <w:pStyle w:val="ListParagraph"/>
+        <w:pStyle w:val="PargrafodaLista"/>
         <w:numPr>
           <w:ilvl w:val="3"/>
           <w:numId w:val="7"/>
@@ -7915,7 +8163,7 @@
     </w:p>
     <w:p>
       <w:pPr>
-        <w:pStyle w:val="ListParagraph"/>
+        <w:pStyle w:val="PargrafodaLista"/>
         <w:numPr>
           <w:ilvl w:val="2"/>
           <w:numId w:val="7"/>
@@ -7965,7 +8213,7 @@
     </w:p>
     <w:p>
       <w:pPr>
-        <w:pStyle w:val="ListParagraph"/>
+        <w:pStyle w:val="PargrafodaLista"/>
         <w:numPr>
           <w:ilvl w:val="1"/>
           <w:numId w:val="7"/>
@@ -7984,7 +8232,7 @@
     </w:p>
     <w:p>
       <w:pPr>
-        <w:pStyle w:val="ListParagraph"/>
+        <w:pStyle w:val="PargrafodaLista"/>
         <w:numPr>
           <w:ilvl w:val="0"/>
           <w:numId w:val="7"/>
@@ -8005,7 +8253,7 @@
     </w:p>
     <w:p>
       <w:pPr>
-        <w:pStyle w:val="ListParagraph"/>
+        <w:pStyle w:val="PargrafodaLista"/>
         <w:numPr>
           <w:ilvl w:val="1"/>
           <w:numId w:val="7"/>
@@ -8031,7 +8279,7 @@
     </w:p>
     <w:p>
       <w:pPr>
-        <w:pStyle w:val="ListParagraph"/>
+        <w:pStyle w:val="PargrafodaLista"/>
         <w:numPr>
           <w:ilvl w:val="2"/>
           <w:numId w:val="7"/>
@@ -8120,7 +8368,7 @@
     </w:p>
     <w:p>
       <w:pPr>
-        <w:pStyle w:val="ListParagraph"/>
+        <w:pStyle w:val="PargrafodaLista"/>
         <w:numPr>
           <w:ilvl w:val="2"/>
           <w:numId w:val="7"/>
@@ -8165,7 +8413,7 @@
     </w:p>
     <w:p>
       <w:pPr>
-        <w:pStyle w:val="ListParagraph"/>
+        <w:pStyle w:val="PargrafodaLista"/>
         <w:numPr>
           <w:ilvl w:val="2"/>
           <w:numId w:val="7"/>
@@ -8196,7 +8444,7 @@
     </w:p>
     <w:p>
       <w:pPr>
-        <w:pStyle w:val="ListParagraph"/>
+        <w:pStyle w:val="PargrafodaLista"/>
         <w:numPr>
           <w:ilvl w:val="2"/>
           <w:numId w:val="7"/>
@@ -8215,7 +8463,7 @@
     </w:p>
     <w:p>
       <w:pPr>
-        <w:pStyle w:val="ListParagraph"/>
+        <w:pStyle w:val="PargrafodaLista"/>
         <w:numPr>
           <w:ilvl w:val="2"/>
           <w:numId w:val="7"/>
@@ -8246,7 +8494,7 @@
     </w:p>
     <w:p>
       <w:pPr>
-        <w:pStyle w:val="ListParagraph"/>
+        <w:pStyle w:val="PargrafodaLista"/>
         <w:numPr>
           <w:ilvl w:val="0"/>
           <w:numId w:val="7"/>
@@ -8274,7 +8522,7 @@
     </w:p>
     <w:p>
       <w:pPr>
-        <w:pStyle w:val="ListParagraph"/>
+        <w:pStyle w:val="PargrafodaLista"/>
         <w:numPr>
           <w:ilvl w:val="1"/>
           <w:numId w:val="7"/>
@@ -8299,7 +8547,7 @@
     </w:p>
     <w:p>
       <w:pPr>
-        <w:pStyle w:val="ListParagraph"/>
+        <w:pStyle w:val="PargrafodaLista"/>
         <w:numPr>
           <w:ilvl w:val="2"/>
           <w:numId w:val="7"/>
@@ -8354,7 +8602,7 @@
     </w:p>
     <w:p>
       <w:pPr>
-        <w:pStyle w:val="ListParagraph"/>
+        <w:pStyle w:val="PargrafodaLista"/>
         <w:numPr>
           <w:ilvl w:val="2"/>
           <w:numId w:val="7"/>
@@ -8391,7 +8639,7 @@
     </w:p>
     <w:p>
       <w:pPr>
-        <w:pStyle w:val="ListParagraph"/>
+        <w:pStyle w:val="PargrafodaLista"/>
         <w:numPr>
           <w:ilvl w:val="2"/>
           <w:numId w:val="7"/>
@@ -8410,7 +8658,7 @@
     </w:p>
     <w:p>
       <w:pPr>
-        <w:pStyle w:val="ListParagraph"/>
+        <w:pStyle w:val="PargrafodaLista"/>
         <w:numPr>
           <w:ilvl w:val="2"/>
           <w:numId w:val="7"/>
@@ -8429,7 +8677,7 @@
     </w:p>
     <w:p>
       <w:pPr>
-        <w:pStyle w:val="Heading1"/>
+        <w:pStyle w:val="Cabealho1"/>
         <w:numPr>
           <w:ilvl w:val="0"/>
           <w:numId w:val="3"/>
@@ -8496,7 +8744,7 @@
     </w:p>
     <w:p>
       <w:pPr>
-        <w:pStyle w:val="Heading1"/>
+        <w:pStyle w:val="Cabealho1"/>
         <w:numPr>
           <w:ilvl w:val="0"/>
           <w:numId w:val="3"/>
@@ -8543,7 +8791,7 @@
     </w:p>
     <w:p>
       <w:pPr>
-        <w:pStyle w:val="Heading1"/>
+        <w:pStyle w:val="Cabealho1"/>
         <w:numPr>
           <w:ilvl w:val="0"/>
           <w:numId w:val="3"/>
@@ -8579,7 +8827,7 @@
     </w:p>
     <w:p>
       <w:pPr>
-        <w:pStyle w:val="ListParagraph"/>
+        <w:pStyle w:val="PargrafodaLista"/>
         <w:numPr>
           <w:ilvl w:val="0"/>
           <w:numId w:val="4"/>
@@ -8612,7 +8860,7 @@
     </w:p>
     <w:p>
       <w:pPr>
-        <w:pStyle w:val="ListParagraph"/>
+        <w:pStyle w:val="PargrafodaLista"/>
         <w:numPr>
           <w:ilvl w:val="0"/>
           <w:numId w:val="4"/>
@@ -8631,7 +8879,7 @@
     </w:p>
     <w:p>
       <w:pPr>
-        <w:pStyle w:val="ListParagraph"/>
+        <w:pStyle w:val="PargrafodaLista"/>
         <w:numPr>
           <w:ilvl w:val="0"/>
           <w:numId w:val="4"/>
@@ -8650,7 +8898,7 @@
     </w:p>
     <w:p>
       <w:pPr>
-        <w:pStyle w:val="ListParagraph"/>
+        <w:pStyle w:val="PargrafodaLista"/>
         <w:numPr>
           <w:ilvl w:val="0"/>
           <w:numId w:val="4"/>
@@ -8669,7 +8917,7 @@
     </w:p>
     <w:p>
       <w:pPr>
-        <w:pStyle w:val="ListParagraph"/>
+        <w:pStyle w:val="PargrafodaLista"/>
         <w:numPr>
           <w:ilvl w:val="0"/>
           <w:numId w:val="4"/>
@@ -8688,7 +8936,7 @@
     </w:p>
     <w:p>
       <w:pPr>
-        <w:pStyle w:val="ListParagraph"/>
+        <w:pStyle w:val="PargrafodaLista"/>
         <w:numPr>
           <w:ilvl w:val="0"/>
           <w:numId w:val="4"/>
@@ -8746,7 +8994,7 @@
       </w:r>
     </w:p>
     <w:sectPr>
-      <w:footerReference w:type="first" r:id="rId15"/>
+      <w:footerReference w:type="first" r:id="rId14"/>
       <w:pgSz w:w="11906" w:h="16838"/>
       <w:pgMar w:top="1417" w:right="1701" w:bottom="1417" w:left="1701" w:header="708" w:footer="708" w:gutter="0"/>
       <w:pgNumType w:start="1"/>
@@ -8759,7 +9007,7 @@
 </file>
 
 <file path=word/endnotes.xml><?xml version="1.0" encoding="utf-8"?>
-<w:endnotes xmlns:wpc="http://schemas.microsoft.com/office/word/2010/wordprocessingCanvas" xmlns:mc="http://schemas.openxmlformats.org/markup-compatibility/2006" xmlns:o="urn:schemas-microsoft-com:office:office" xmlns:r="http://schemas.openxmlformats.org/officeDocument/2006/relationships" xmlns:m="http://schemas.openxmlformats.org/officeDocument/2006/math" xmlns:v="urn:schemas-microsoft-com:vml" xmlns:wp14="http://schemas.microsoft.com/office/word/2010/wordprocessingDrawing" xmlns:wp="http://schemas.openxmlformats.org/drawingml/2006/wordprocessingDrawing" xmlns:w10="urn:schemas-microsoft-com:office:word" xmlns:w="http://schemas.openxmlformats.org/wordprocessingml/2006/main" xmlns:w14="http://schemas.microsoft.com/office/word/2010/wordml" xmlns:wpg="http://schemas.microsoft.com/office/word/2010/wordprocessingGroup" xmlns:wpi="http://schemas.microsoft.com/office/word/2010/wordprocessingInk" xmlns:wne="http://schemas.microsoft.com/office/word/2006/wordml" xmlns:wps="http://schemas.microsoft.com/office/word/2010/wordprocessingShape" mc:Ignorable="w14 wp14">
+<w:endnotes xmlns:wpc="http://schemas.microsoft.com/office/word/2010/wordprocessingCanvas" xmlns:mc="http://schemas.openxmlformats.org/markup-compatibility/2006" xmlns:o="urn:schemas-microsoft-com:office:office" xmlns:r="http://schemas.openxmlformats.org/officeDocument/2006/relationships" xmlns:m="http://schemas.openxmlformats.org/officeDocument/2006/math" xmlns:v="urn:schemas-microsoft-com:vml" xmlns:wp14="http://schemas.microsoft.com/office/word/2010/wordprocessingDrawing" xmlns:wp="http://schemas.openxmlformats.org/drawingml/2006/wordprocessingDrawing" xmlns:w10="urn:schemas-microsoft-com:office:word" xmlns:w="http://schemas.openxmlformats.org/wordprocessingml/2006/main" xmlns:w14="http://schemas.microsoft.com/office/word/2010/wordml" xmlns:w15="http://schemas.microsoft.com/office/word/2012/wordml" xmlns:wpg="http://schemas.microsoft.com/office/word/2010/wordprocessingGroup" xmlns:wpi="http://schemas.microsoft.com/office/word/2010/wordprocessingInk" xmlns:wne="http://schemas.microsoft.com/office/word/2006/wordml" xmlns:wps="http://schemas.microsoft.com/office/word/2010/wordprocessingShape" mc:Ignorable="w14 w15 wp14">
   <w:endnote w:type="separator" w:id="-1">
     <w:p>
       <w:pPr>
@@ -8784,10 +9032,10 @@
 </file>
 
 <file path=word/footer1.xml><?xml version="1.0" encoding="utf-8"?>
-<w:ftr xmlns:wpc="http://schemas.microsoft.com/office/word/2010/wordprocessingCanvas" xmlns:mc="http://schemas.openxmlformats.org/markup-compatibility/2006" xmlns:o="urn:schemas-microsoft-com:office:office" xmlns:r="http://schemas.openxmlformats.org/officeDocument/2006/relationships" xmlns:m="http://schemas.openxmlformats.org/officeDocument/2006/math" xmlns:v="urn:schemas-microsoft-com:vml" xmlns:wp14="http://schemas.microsoft.com/office/word/2010/wordprocessingDrawing" xmlns:wp="http://schemas.openxmlformats.org/drawingml/2006/wordprocessingDrawing" xmlns:w10="urn:schemas-microsoft-com:office:word" xmlns:w="http://schemas.openxmlformats.org/wordprocessingml/2006/main" xmlns:w14="http://schemas.microsoft.com/office/word/2010/wordml" xmlns:wpg="http://schemas.microsoft.com/office/word/2010/wordprocessingGroup" xmlns:wpi="http://schemas.microsoft.com/office/word/2010/wordprocessingInk" xmlns:wne="http://schemas.microsoft.com/office/word/2006/wordml" xmlns:wps="http://schemas.microsoft.com/office/word/2010/wordprocessingShape" mc:Ignorable="w14 wp14">
+<w:ftr xmlns:wpc="http://schemas.microsoft.com/office/word/2010/wordprocessingCanvas" xmlns:mc="http://schemas.openxmlformats.org/markup-compatibility/2006" xmlns:o="urn:schemas-microsoft-com:office:office" xmlns:r="http://schemas.openxmlformats.org/officeDocument/2006/relationships" xmlns:m="http://schemas.openxmlformats.org/officeDocument/2006/math" xmlns:v="urn:schemas-microsoft-com:vml" xmlns:wp14="http://schemas.microsoft.com/office/word/2010/wordprocessingDrawing" xmlns:wp="http://schemas.openxmlformats.org/drawingml/2006/wordprocessingDrawing" xmlns:w10="urn:schemas-microsoft-com:office:word" xmlns:w="http://schemas.openxmlformats.org/wordprocessingml/2006/main" xmlns:w14="http://schemas.microsoft.com/office/word/2010/wordml" xmlns:w15="http://schemas.microsoft.com/office/word/2012/wordml" xmlns:wpg="http://schemas.microsoft.com/office/word/2010/wordprocessingGroup" xmlns:wpi="http://schemas.microsoft.com/office/word/2010/wordprocessingInk" xmlns:wne="http://schemas.microsoft.com/office/word/2006/wordml" xmlns:wps="http://schemas.microsoft.com/office/word/2010/wordprocessingShape" mc:Ignorable="w14 w15 wp14">
   <w:p>
     <w:pPr>
-      <w:pStyle w:val="Footer"/>
+      <w:pStyle w:val="Rodap"/>
     </w:pPr>
     <w:r>
       <w:t>Projeto Soft</w:t>
@@ -8798,7 +9046,7 @@
   </w:p>
   <w:p>
     <w:pPr>
-      <w:pStyle w:val="Footer"/>
+      <w:pStyle w:val="Rodap"/>
     </w:pPr>
     <w:sdt>
       <w:sdtPr>
@@ -8825,10 +9073,10 @@
 </file>
 
 <file path=word/footer2.xml><?xml version="1.0" encoding="utf-8"?>
-<w:ftr xmlns:wpc="http://schemas.microsoft.com/office/word/2010/wordprocessingCanvas" xmlns:mc="http://schemas.openxmlformats.org/markup-compatibility/2006" xmlns:o="urn:schemas-microsoft-com:office:office" xmlns:r="http://schemas.openxmlformats.org/officeDocument/2006/relationships" xmlns:m="http://schemas.openxmlformats.org/officeDocument/2006/math" xmlns:v="urn:schemas-microsoft-com:vml" xmlns:wp14="http://schemas.microsoft.com/office/word/2010/wordprocessingDrawing" xmlns:wp="http://schemas.openxmlformats.org/drawingml/2006/wordprocessingDrawing" xmlns:w10="urn:schemas-microsoft-com:office:word" xmlns:w="http://schemas.openxmlformats.org/wordprocessingml/2006/main" xmlns:w14="http://schemas.microsoft.com/office/word/2010/wordml" xmlns:wpg="http://schemas.microsoft.com/office/word/2010/wordprocessingGroup" xmlns:wpi="http://schemas.microsoft.com/office/word/2010/wordprocessingInk" xmlns:wne="http://schemas.microsoft.com/office/word/2006/wordml" xmlns:wps="http://schemas.microsoft.com/office/word/2010/wordprocessingShape" mc:Ignorable="w14 wp14">
+<w:ftr xmlns:wpc="http://schemas.microsoft.com/office/word/2010/wordprocessingCanvas" xmlns:mc="http://schemas.openxmlformats.org/markup-compatibility/2006" xmlns:o="urn:schemas-microsoft-com:office:office" xmlns:r="http://schemas.openxmlformats.org/officeDocument/2006/relationships" xmlns:m="http://schemas.openxmlformats.org/officeDocument/2006/math" xmlns:v="urn:schemas-microsoft-com:vml" xmlns:wp14="http://schemas.microsoft.com/office/word/2010/wordprocessingDrawing" xmlns:wp="http://schemas.openxmlformats.org/drawingml/2006/wordprocessingDrawing" xmlns:w10="urn:schemas-microsoft-com:office:word" xmlns:w="http://schemas.openxmlformats.org/wordprocessingml/2006/main" xmlns:w14="http://schemas.microsoft.com/office/word/2010/wordml" xmlns:w15="http://schemas.microsoft.com/office/word/2012/wordml" xmlns:wpg="http://schemas.microsoft.com/office/word/2010/wordprocessingGroup" xmlns:wpi="http://schemas.microsoft.com/office/word/2010/wordprocessingInk" xmlns:wne="http://schemas.microsoft.com/office/word/2006/wordml" xmlns:wps="http://schemas.microsoft.com/office/word/2010/wordprocessingShape" mc:Ignorable="w14 w15 wp14">
   <w:p>
     <w:pPr>
-      <w:pStyle w:val="Footer"/>
+      <w:pStyle w:val="Rodap"/>
     </w:pPr>
     <w:r>
       <w:t>Projeto Software 2013</w:t>
@@ -8842,7 +9090,7 @@
   </w:p>
   <w:p>
     <w:pPr>
-      <w:pStyle w:val="Footer"/>
+      <w:pStyle w:val="Rodap"/>
       <w:tabs>
         <w:tab w:val="clear" w:pos="4252"/>
       </w:tabs>
@@ -8869,21 +9117,18 @@
 </file>
 
 <file path=word/footer3.xml><?xml version="1.0" encoding="utf-8"?>
-<w:ftr xmlns:wpc="http://schemas.microsoft.com/office/word/2010/wordprocessingCanvas" xmlns:mc="http://schemas.openxmlformats.org/markup-compatibility/2006" xmlns:o="urn:schemas-microsoft-com:office:office" xmlns:r="http://schemas.openxmlformats.org/officeDocument/2006/relationships" xmlns:m="http://schemas.openxmlformats.org/officeDocument/2006/math" xmlns:v="urn:schemas-microsoft-com:vml" xmlns:wp14="http://schemas.microsoft.com/office/word/2010/wordprocessingDrawing" xmlns:wp="http://schemas.openxmlformats.org/drawingml/2006/wordprocessingDrawing" xmlns:w10="urn:schemas-microsoft-com:office:word" xmlns:w="http://schemas.openxmlformats.org/wordprocessingml/2006/main" xmlns:w14="http://schemas.microsoft.com/office/word/2010/wordml" xmlns:wpg="http://schemas.microsoft.com/office/word/2010/wordprocessingGroup" xmlns:wpi="http://schemas.microsoft.com/office/word/2010/wordprocessingInk" xmlns:wne="http://schemas.microsoft.com/office/word/2006/wordml" xmlns:wps="http://schemas.microsoft.com/office/word/2010/wordprocessingShape" mc:Ignorable="w14 wp14">
+<w:ftr xmlns:wpc="http://schemas.microsoft.com/office/word/2010/wordprocessingCanvas" xmlns:mc="http://schemas.openxmlformats.org/markup-compatibility/2006" xmlns:o="urn:schemas-microsoft-com:office:office" xmlns:r="http://schemas.openxmlformats.org/officeDocument/2006/relationships" xmlns:m="http://schemas.openxmlformats.org/officeDocument/2006/math" xmlns:v="urn:schemas-microsoft-com:vml" xmlns:wp14="http://schemas.microsoft.com/office/word/2010/wordprocessingDrawing" xmlns:wp="http://schemas.openxmlformats.org/drawingml/2006/wordprocessingDrawing" xmlns:w10="urn:schemas-microsoft-com:office:word" xmlns:w="http://schemas.openxmlformats.org/wordprocessingml/2006/main" xmlns:w14="http://schemas.microsoft.com/office/word/2010/wordml" xmlns:w15="http://schemas.microsoft.com/office/word/2012/wordml" xmlns:wpg="http://schemas.microsoft.com/office/word/2010/wordprocessingGroup" xmlns:wpi="http://schemas.microsoft.com/office/word/2010/wordprocessingInk" xmlns:wne="http://schemas.microsoft.com/office/word/2006/wordml" xmlns:wps="http://schemas.microsoft.com/office/word/2010/wordprocessingShape" mc:Ignorable="w14 w15 wp14">
   <w:p>
     <w:pPr>
-      <w:pStyle w:val="Footer"/>
+      <w:pStyle w:val="Rodap"/>
     </w:pPr>
     <w:r>
-      <w:t xml:space="preserve">Projeto </w:t>
-    </w:r>
-    <w:r>
-      <w:t>Software 2013</w:t>
+      <w:t>Projeto Software 2013</w:t>
     </w:r>
   </w:p>
   <w:p>
     <w:pPr>
-      <w:pStyle w:val="Footer"/>
+      <w:pStyle w:val="Rodap"/>
     </w:pPr>
     <w:sdt>
       <w:sdtPr>
@@ -8918,7 +9163,7 @@
       <w:rPr>
         <w:noProof/>
       </w:rPr>
-      <w:t>8</w:t>
+      <w:t>iii</w:t>
     </w:r>
     <w:r>
       <w:rPr>
@@ -8931,16 +9176,13 @@
 </file>
 
 <file path=word/footer4.xml><?xml version="1.0" encoding="utf-8"?>
-<w:ftr xmlns:wpc="http://schemas.microsoft.com/office/word/2010/wordprocessingCanvas" xmlns:mc="http://schemas.openxmlformats.org/markup-compatibility/2006" xmlns:o="urn:schemas-microsoft-com:office:office" xmlns:r="http://schemas.openxmlformats.org/officeDocument/2006/relationships" xmlns:m="http://schemas.openxmlformats.org/officeDocument/2006/math" xmlns:v="urn:schemas-microsoft-com:vml" xmlns:wp14="http://schemas.microsoft.com/office/word/2010/wordprocessingDrawing" xmlns:wp="http://schemas.openxmlformats.org/drawingml/2006/wordprocessingDrawing" xmlns:w10="urn:schemas-microsoft-com:office:word" xmlns:w="http://schemas.openxmlformats.org/wordprocessingml/2006/main" xmlns:w14="http://schemas.microsoft.com/office/word/2010/wordml" xmlns:wpg="http://schemas.microsoft.com/office/word/2010/wordprocessingGroup" xmlns:wpi="http://schemas.microsoft.com/office/word/2010/wordprocessingInk" xmlns:wne="http://schemas.microsoft.com/office/word/2006/wordml" xmlns:wps="http://schemas.microsoft.com/office/word/2010/wordprocessingShape" mc:Ignorable="w14 wp14">
+<w:ftr xmlns:wpc="http://schemas.microsoft.com/office/word/2010/wordprocessingCanvas" xmlns:mc="http://schemas.openxmlformats.org/markup-compatibility/2006" xmlns:o="urn:schemas-microsoft-com:office:office" xmlns:r="http://schemas.openxmlformats.org/officeDocument/2006/relationships" xmlns:m="http://schemas.openxmlformats.org/officeDocument/2006/math" xmlns:v="urn:schemas-microsoft-com:vml" xmlns:wp14="http://schemas.microsoft.com/office/word/2010/wordprocessingDrawing" xmlns:wp="http://schemas.openxmlformats.org/drawingml/2006/wordprocessingDrawing" xmlns:w10="urn:schemas-microsoft-com:office:word" xmlns:w="http://schemas.openxmlformats.org/wordprocessingml/2006/main" xmlns:w14="http://schemas.microsoft.com/office/word/2010/wordml" xmlns:w15="http://schemas.microsoft.com/office/word/2012/wordml" xmlns:wpg="http://schemas.microsoft.com/office/word/2010/wordprocessingGroup" xmlns:wpi="http://schemas.microsoft.com/office/word/2010/wordprocessingInk" xmlns:wne="http://schemas.microsoft.com/office/word/2006/wordml" xmlns:wps="http://schemas.microsoft.com/office/word/2010/wordprocessingShape" mc:Ignorable="w14 w15 wp14">
   <w:p>
     <w:pPr>
-      <w:pStyle w:val="Footer"/>
+      <w:pStyle w:val="Rodap"/>
     </w:pPr>
     <w:r>
-      <w:t xml:space="preserve">Projeto </w:t>
-    </w:r>
-    <w:r>
-      <w:t>Software 2013</w:t>
+      <w:t>Projeto Software 2013</w:t>
     </w:r>
     <w:r>
       <w:tab/>
@@ -8951,7 +9193,7 @@
   </w:p>
   <w:p>
     <w:pPr>
-      <w:pStyle w:val="Footer"/>
+      <w:pStyle w:val="Rodap"/>
       <w:tabs>
         <w:tab w:val="clear" w:pos="4252"/>
       </w:tabs>
@@ -8999,7 +9241,7 @@
 </file>
 
 <file path=word/footnotes.xml><?xml version="1.0" encoding="utf-8"?>
-<w:footnotes xmlns:wpc="http://schemas.microsoft.com/office/word/2010/wordprocessingCanvas" xmlns:mc="http://schemas.openxmlformats.org/markup-compatibility/2006" xmlns:o="urn:schemas-microsoft-com:office:office" xmlns:r="http://schemas.openxmlformats.org/officeDocument/2006/relationships" xmlns:m="http://schemas.openxmlformats.org/officeDocument/2006/math" xmlns:v="urn:schemas-microsoft-com:vml" xmlns:wp14="http://schemas.microsoft.com/office/word/2010/wordprocessingDrawing" xmlns:wp="http://schemas.openxmlformats.org/drawingml/2006/wordprocessingDrawing" xmlns:w10="urn:schemas-microsoft-com:office:word" xmlns:w="http://schemas.openxmlformats.org/wordprocessingml/2006/main" xmlns:w14="http://schemas.microsoft.com/office/word/2010/wordml" xmlns:wpg="http://schemas.microsoft.com/office/word/2010/wordprocessingGroup" xmlns:wpi="http://schemas.microsoft.com/office/word/2010/wordprocessingInk" xmlns:wne="http://schemas.microsoft.com/office/word/2006/wordml" xmlns:wps="http://schemas.microsoft.com/office/word/2010/wordprocessingShape" mc:Ignorable="w14 wp14">
+<w:footnotes xmlns:wpc="http://schemas.microsoft.com/office/word/2010/wordprocessingCanvas" xmlns:mc="http://schemas.openxmlformats.org/markup-compatibility/2006" xmlns:o="urn:schemas-microsoft-com:office:office" xmlns:r="http://schemas.openxmlformats.org/officeDocument/2006/relationships" xmlns:m="http://schemas.openxmlformats.org/officeDocument/2006/math" xmlns:v="urn:schemas-microsoft-com:vml" xmlns:wp14="http://schemas.microsoft.com/office/word/2010/wordprocessingDrawing" xmlns:wp="http://schemas.openxmlformats.org/drawingml/2006/wordprocessingDrawing" xmlns:w10="urn:schemas-microsoft-com:office:word" xmlns:w="http://schemas.openxmlformats.org/wordprocessingml/2006/main" xmlns:w14="http://schemas.microsoft.com/office/word/2010/wordml" xmlns:w15="http://schemas.microsoft.com/office/word/2012/wordml" xmlns:wpg="http://schemas.microsoft.com/office/word/2010/wordprocessingGroup" xmlns:wpi="http://schemas.microsoft.com/office/word/2010/wordprocessingInk" xmlns:wne="http://schemas.microsoft.com/office/word/2006/wordml" xmlns:wps="http://schemas.microsoft.com/office/word/2010/wordprocessingShape" mc:Ignorable="w14 w15 wp14">
   <w:footnote w:type="separator" w:id="-1">
     <w:p>
       <w:pPr>
@@ -9024,10 +9266,10 @@
 </file>
 
 <file path=word/header1.xml><?xml version="1.0" encoding="utf-8"?>
-<w:hdr xmlns:wpc="http://schemas.microsoft.com/office/word/2010/wordprocessingCanvas" xmlns:mc="http://schemas.openxmlformats.org/markup-compatibility/2006" xmlns:o="urn:schemas-microsoft-com:office:office" xmlns:r="http://schemas.openxmlformats.org/officeDocument/2006/relationships" xmlns:m="http://schemas.openxmlformats.org/officeDocument/2006/math" xmlns:v="urn:schemas-microsoft-com:vml" xmlns:wp14="http://schemas.microsoft.com/office/word/2010/wordprocessingDrawing" xmlns:wp="http://schemas.openxmlformats.org/drawingml/2006/wordprocessingDrawing" xmlns:w10="urn:schemas-microsoft-com:office:word" xmlns:w="http://schemas.openxmlformats.org/wordprocessingml/2006/main" xmlns:w14="http://schemas.microsoft.com/office/word/2010/wordml" xmlns:wpg="http://schemas.microsoft.com/office/word/2010/wordprocessingGroup" xmlns:wpi="http://schemas.microsoft.com/office/word/2010/wordprocessingInk" xmlns:wne="http://schemas.microsoft.com/office/word/2006/wordml" xmlns:wps="http://schemas.microsoft.com/office/word/2010/wordprocessingShape" mc:Ignorable="w14 wp14">
+<w:hdr xmlns:wpc="http://schemas.microsoft.com/office/word/2010/wordprocessingCanvas" xmlns:mc="http://schemas.openxmlformats.org/markup-compatibility/2006" xmlns:o="urn:schemas-microsoft-com:office:office" xmlns:r="http://schemas.openxmlformats.org/officeDocument/2006/relationships" xmlns:m="http://schemas.openxmlformats.org/officeDocument/2006/math" xmlns:v="urn:schemas-microsoft-com:vml" xmlns:wp14="http://schemas.microsoft.com/office/word/2010/wordprocessingDrawing" xmlns:wp="http://schemas.openxmlformats.org/drawingml/2006/wordprocessingDrawing" xmlns:w10="urn:schemas-microsoft-com:office:word" xmlns:w="http://schemas.openxmlformats.org/wordprocessingml/2006/main" xmlns:w14="http://schemas.microsoft.com/office/word/2010/wordml" xmlns:w15="http://schemas.microsoft.com/office/word/2012/wordml" xmlns:wpg="http://schemas.microsoft.com/office/word/2010/wordprocessingGroup" xmlns:wpi="http://schemas.microsoft.com/office/word/2010/wordprocessingInk" xmlns:wne="http://schemas.microsoft.com/office/word/2006/wordml" xmlns:wps="http://schemas.microsoft.com/office/word/2010/wordprocessingShape" mc:Ignorable="w14 w15 wp14">
   <w:p>
     <w:pPr>
-      <w:pStyle w:val="Header"/>
+      <w:pStyle w:val="Cabealho"/>
       <w:rPr>
         <w:lang w:val="en-US"/>
       </w:rPr>
@@ -9038,7 +9280,7 @@
         <w:lang w:eastAsia="pt-PT"/>
       </w:rPr>
       <w:drawing>
-        <wp:anchor distT="0" distB="0" distL="114300" distR="114300" simplePos="0" relativeHeight="251658240" behindDoc="0" locked="0" layoutInCell="1" allowOverlap="1" wp14:anchorId="7BBFB2A8" wp14:editId="0435DE22">
+        <wp:anchor distT="0" distB="0" distL="114300" distR="114300" simplePos="0" relativeHeight="251658240" behindDoc="0" locked="0" layoutInCell="1" allowOverlap="1" wp14:anchorId="3325CFED" wp14:editId="4CA68BC4">
           <wp:simplePos x="0" y="0"/>
           <wp:positionH relativeFrom="column">
             <wp:posOffset>15239</wp:posOffset>
@@ -9138,7 +9380,7 @@
   </w:p>
   <w:p>
     <w:pPr>
-      <w:pStyle w:val="Header"/>
+      <w:pStyle w:val="Cabealho"/>
       <w:rPr>
         <w:lang w:val="en-US"/>
       </w:rPr>
@@ -9190,9 +9432,11 @@
       </w:sdtPr>
       <w:sdtEndPr/>
       <w:sdtContent>
+        <w:proofErr w:type="spellStart"/>
         <w:r>
-          <w:t>Baselined</w:t>
+          <w:t>Draft</w:t>
         </w:r>
+        <w:proofErr w:type="spellEnd"/>
       </w:sdtContent>
     </w:sdt>
   </w:p>
@@ -9200,10 +9444,10 @@
 </file>
 
 <file path=word/header2.xml><?xml version="1.0" encoding="utf-8"?>
-<w:hdr xmlns:wpc="http://schemas.microsoft.com/office/word/2010/wordprocessingCanvas" xmlns:mc="http://schemas.openxmlformats.org/markup-compatibility/2006" xmlns:o="urn:schemas-microsoft-com:office:office" xmlns:r="http://schemas.openxmlformats.org/officeDocument/2006/relationships" xmlns:m="http://schemas.openxmlformats.org/officeDocument/2006/math" xmlns:v="urn:schemas-microsoft-com:vml" xmlns:wp14="http://schemas.microsoft.com/office/word/2010/wordprocessingDrawing" xmlns:wp="http://schemas.openxmlformats.org/drawingml/2006/wordprocessingDrawing" xmlns:w10="urn:schemas-microsoft-com:office:word" xmlns:w="http://schemas.openxmlformats.org/wordprocessingml/2006/main" xmlns:w14="http://schemas.microsoft.com/office/word/2010/wordml" xmlns:wpg="http://schemas.microsoft.com/office/word/2010/wordprocessingGroup" xmlns:wpi="http://schemas.microsoft.com/office/word/2010/wordprocessingInk" xmlns:wne="http://schemas.microsoft.com/office/word/2006/wordml" xmlns:wps="http://schemas.microsoft.com/office/word/2010/wordprocessingShape" mc:Ignorable="w14 wp14">
+<w:hdr xmlns:wpc="http://schemas.microsoft.com/office/word/2010/wordprocessingCanvas" xmlns:mc="http://schemas.openxmlformats.org/markup-compatibility/2006" xmlns:o="urn:schemas-microsoft-com:office:office" xmlns:r="http://schemas.openxmlformats.org/officeDocument/2006/relationships" xmlns:m="http://schemas.openxmlformats.org/officeDocument/2006/math" xmlns:v="urn:schemas-microsoft-com:vml" xmlns:wp14="http://schemas.microsoft.com/office/word/2010/wordprocessingDrawing" xmlns:wp="http://schemas.openxmlformats.org/drawingml/2006/wordprocessingDrawing" xmlns:w10="urn:schemas-microsoft-com:office:word" xmlns:w="http://schemas.openxmlformats.org/wordprocessingml/2006/main" xmlns:w14="http://schemas.microsoft.com/office/word/2010/wordml" xmlns:w15="http://schemas.microsoft.com/office/word/2012/wordml" xmlns:wpg="http://schemas.microsoft.com/office/word/2010/wordprocessingGroup" xmlns:wpi="http://schemas.microsoft.com/office/word/2010/wordprocessingInk" xmlns:wne="http://schemas.microsoft.com/office/word/2006/wordml" xmlns:wps="http://schemas.microsoft.com/office/word/2010/wordprocessingShape" mc:Ignorable="w14 w15 wp14">
   <w:p>
     <w:pPr>
-      <w:pStyle w:val="Header"/>
+      <w:pStyle w:val="Cabealho"/>
       <w:rPr>
         <w:lang w:val="en-US"/>
       </w:rPr>
@@ -9214,7 +9458,7 @@
         <w:lang w:eastAsia="pt-PT"/>
       </w:rPr>
       <w:drawing>
-        <wp:anchor distT="0" distB="0" distL="114300" distR="114300" simplePos="0" relativeHeight="251660288" behindDoc="0" locked="0" layoutInCell="1" allowOverlap="1" wp14:anchorId="38BB5A16" wp14:editId="067BC314">
+        <wp:anchor distT="0" distB="0" distL="114300" distR="114300" simplePos="0" relativeHeight="251660288" behindDoc="0" locked="0" layoutInCell="1" allowOverlap="1" wp14:anchorId="283E4108" wp14:editId="77518E05">
           <wp:simplePos x="0" y="0"/>
           <wp:positionH relativeFrom="column">
             <wp:posOffset>81915</wp:posOffset>
@@ -9314,7 +9558,7 @@
   </w:p>
   <w:p>
     <w:pPr>
-      <w:pStyle w:val="Header"/>
+      <w:pStyle w:val="Cabealho"/>
       <w:rPr>
         <w:lang w:val="en-US"/>
       </w:rPr>
@@ -9366,9 +9610,11 @@
       </w:sdtPr>
       <w:sdtEndPr/>
       <w:sdtContent>
+        <w:proofErr w:type="spellStart"/>
         <w:r>
-          <w:t>Baselined</w:t>
+          <w:t>Draft</w:t>
         </w:r>
+        <w:proofErr w:type="spellEnd"/>
       </w:sdtContent>
     </w:sdt>
     <w:r>
@@ -9382,7 +9628,7 @@
 </file>
 
 <file path=word/numbering.xml><?xml version="1.0" encoding="utf-8"?>
-<w:numbering xmlns:wpc="http://schemas.microsoft.com/office/word/2010/wordprocessingCanvas" xmlns:mc="http://schemas.openxmlformats.org/markup-compatibility/2006" xmlns:o="urn:schemas-microsoft-com:office:office" xmlns:r="http://schemas.openxmlformats.org/officeDocument/2006/relationships" xmlns:m="http://schemas.openxmlformats.org/officeDocument/2006/math" xmlns:v="urn:schemas-microsoft-com:vml" xmlns:wp14="http://schemas.microsoft.com/office/word/2010/wordprocessingDrawing" xmlns:wp="http://schemas.openxmlformats.org/drawingml/2006/wordprocessingDrawing" xmlns:w10="urn:schemas-microsoft-com:office:word" xmlns:w="http://schemas.openxmlformats.org/wordprocessingml/2006/main" xmlns:w14="http://schemas.microsoft.com/office/word/2010/wordml" xmlns:wpg="http://schemas.microsoft.com/office/word/2010/wordprocessingGroup" xmlns:wpi="http://schemas.microsoft.com/office/word/2010/wordprocessingInk" xmlns:wne="http://schemas.microsoft.com/office/word/2006/wordml" xmlns:wps="http://schemas.microsoft.com/office/word/2010/wordprocessingShape" mc:Ignorable="w14 wp14">
+<w:numbering xmlns:wpc="http://schemas.microsoft.com/office/word/2010/wordprocessingCanvas" xmlns:mc="http://schemas.openxmlformats.org/markup-compatibility/2006" xmlns:o="urn:schemas-microsoft-com:office:office" xmlns:r="http://schemas.openxmlformats.org/officeDocument/2006/relationships" xmlns:m="http://schemas.openxmlformats.org/officeDocument/2006/math" xmlns:v="urn:schemas-microsoft-com:vml" xmlns:wp14="http://schemas.microsoft.com/office/word/2010/wordprocessingDrawing" xmlns:wp="http://schemas.openxmlformats.org/drawingml/2006/wordprocessingDrawing" xmlns:w10="urn:schemas-microsoft-com:office:word" xmlns:w="http://schemas.openxmlformats.org/wordprocessingml/2006/main" xmlns:w14="http://schemas.microsoft.com/office/word/2010/wordml" xmlns:w15="http://schemas.microsoft.com/office/word/2012/wordml" xmlns:wpg="http://schemas.microsoft.com/office/word/2010/wordprocessingGroup" xmlns:wpi="http://schemas.microsoft.com/office/word/2010/wordprocessingInk" xmlns:wne="http://schemas.microsoft.com/office/word/2006/wordml" xmlns:wps="http://schemas.microsoft.com/office/word/2010/wordprocessingShape" mc:Ignorable="w14 w15 wp14">
   <w:abstractNum w:abstractNumId="0">
     <w:nsid w:val="070D2FA7"/>
     <w:multiLevelType w:val="multilevel"/>
@@ -10091,7 +10337,7 @@
 </file>
 
 <file path=word/styles.xml><?xml version="1.0" encoding="utf-8"?>
-<w:styles xmlns:mc="http://schemas.openxmlformats.org/markup-compatibility/2006" xmlns:r="http://schemas.openxmlformats.org/officeDocument/2006/relationships" xmlns:w="http://schemas.openxmlformats.org/wordprocessingml/2006/main" xmlns:w14="http://schemas.microsoft.com/office/word/2010/wordml" mc:Ignorable="w14">
+<w:styles xmlns:mc="http://schemas.openxmlformats.org/markup-compatibility/2006" xmlns:r="http://schemas.openxmlformats.org/officeDocument/2006/relationships" xmlns:w="http://schemas.openxmlformats.org/wordprocessingml/2006/main" xmlns:w14="http://schemas.microsoft.com/office/word/2010/wordml" xmlns:w15="http://schemas.microsoft.com/office/word/2012/wordml" mc:Ignorable="w14 w15">
   <w:docDefaults>
     <w:rPrDefault>
       <w:rPr>
@@ -10107,155 +10353,389 @@
       </w:pPr>
     </w:pPrDefault>
   </w:docDefaults>
-  <w:latentStyles w:defLockedState="0" w:defUIPriority="99" w:defSemiHidden="1" w:defUnhideWhenUsed="1" w:defQFormat="0" w:count="267">
-    <w:lsdException w:name="Normal" w:semiHidden="0" w:uiPriority="0" w:unhideWhenUsed="0" w:qFormat="1"/>
-    <w:lsdException w:name="heading 1" w:semiHidden="0" w:uiPriority="9" w:unhideWhenUsed="0" w:qFormat="1"/>
-    <w:lsdException w:name="heading 2" w:uiPriority="9" w:qFormat="1"/>
-    <w:lsdException w:name="heading 3" w:uiPriority="9" w:qFormat="1"/>
-    <w:lsdException w:name="heading 4" w:uiPriority="9" w:qFormat="1"/>
-    <w:lsdException w:name="heading 5" w:uiPriority="9" w:qFormat="1"/>
-    <w:lsdException w:name="heading 6" w:uiPriority="9" w:qFormat="1"/>
-    <w:lsdException w:name="heading 7" w:uiPriority="9" w:qFormat="1"/>
-    <w:lsdException w:name="heading 8" w:uiPriority="9" w:qFormat="1"/>
-    <w:lsdException w:name="heading 9" w:uiPriority="9" w:qFormat="1"/>
-    <w:lsdException w:name="toc 1" w:uiPriority="39"/>
-    <w:lsdException w:name="toc 2" w:uiPriority="39"/>
-    <w:lsdException w:name="toc 3" w:uiPriority="39"/>
-    <w:lsdException w:name="toc 4" w:uiPriority="39"/>
-    <w:lsdException w:name="toc 5" w:uiPriority="39"/>
-    <w:lsdException w:name="toc 6" w:uiPriority="39"/>
-    <w:lsdException w:name="toc 7" w:uiPriority="39"/>
-    <w:lsdException w:name="toc 8" w:uiPriority="39"/>
-    <w:lsdException w:name="toc 9" w:uiPriority="39"/>
-    <w:lsdException w:name="caption" w:uiPriority="35" w:qFormat="1"/>
-    <w:lsdException w:name="Title" w:semiHidden="0" w:uiPriority="10" w:unhideWhenUsed="0" w:qFormat="1"/>
-    <w:lsdException w:name="Default Paragraph Font" w:uiPriority="1"/>
-    <w:lsdException w:name="Subtitle" w:semiHidden="0" w:uiPriority="11" w:unhideWhenUsed="0" w:qFormat="1"/>
-    <w:lsdException w:name="Strong" w:semiHidden="0" w:uiPriority="22" w:unhideWhenUsed="0" w:qFormat="1"/>
-    <w:lsdException w:name="Emphasis" w:semiHidden="0" w:uiPriority="20" w:unhideWhenUsed="0" w:qFormat="1"/>
-    <w:lsdException w:name="Table Grid" w:semiHidden="0" w:uiPriority="59" w:unhideWhenUsed="0"/>
-    <w:lsdException w:name="Placeholder Text" w:unhideWhenUsed="0"/>
-    <w:lsdException w:name="No Spacing" w:semiHidden="0" w:uiPriority="1" w:unhideWhenUsed="0" w:qFormat="1"/>
-    <w:lsdException w:name="Light Shading" w:semiHidden="0" w:uiPriority="60" w:unhideWhenUsed="0"/>
-    <w:lsdException w:name="Light List" w:semiHidden="0" w:uiPriority="61" w:unhideWhenUsed="0"/>
-    <w:lsdException w:name="Light Grid" w:semiHidden="0" w:uiPriority="62" w:unhideWhenUsed="0"/>
-    <w:lsdException w:name="Medium Shading 1" w:semiHidden="0" w:uiPriority="63" w:unhideWhenUsed="0"/>
-    <w:lsdException w:name="Medium Shading 2" w:semiHidden="0" w:uiPriority="64" w:unhideWhenUsed="0"/>
-    <w:lsdException w:name="Medium List 1" w:semiHidden="0" w:uiPriority="65" w:unhideWhenUsed="0"/>
-    <w:lsdException w:name="Medium List 2" w:semiHidden="0" w:uiPriority="66" w:unhideWhenUsed="0"/>
-    <w:lsdException w:name="Medium Grid 1" w:semiHidden="0" w:uiPriority="67" w:unhideWhenUsed="0"/>
-    <w:lsdException w:name="Medium Grid 2" w:semiHidden="0" w:uiPriority="68" w:unhideWhenUsed="0"/>
-    <w:lsdException w:name="Medium Grid 3" w:semiHidden="0" w:uiPriority="69" w:unhideWhenUsed="0"/>
-    <w:lsdException w:name="Dark List" w:semiHidden="0" w:uiPriority="70" w:unhideWhenUsed="0"/>
-    <w:lsdException w:name="Colorful Shading" w:semiHidden="0" w:uiPriority="71" w:unhideWhenUsed="0"/>
-    <w:lsdException w:name="Colorful List" w:semiHidden="0" w:uiPriority="72" w:unhideWhenUsed="0"/>
-    <w:lsdException w:name="Colorful Grid" w:semiHidden="0" w:uiPriority="73" w:unhideWhenUsed="0"/>
-    <w:lsdException w:name="Light Shading Accent 1" w:semiHidden="0" w:uiPriority="60" w:unhideWhenUsed="0"/>
-    <w:lsdException w:name="Light List Accent 1" w:semiHidden="0" w:uiPriority="61" w:unhideWhenUsed="0"/>
-    <w:lsdException w:name="Light Grid Accent 1" w:semiHidden="0" w:uiPriority="62" w:unhideWhenUsed="0"/>
-    <w:lsdException w:name="Medium Shading 1 Accent 1" w:semiHidden="0" w:uiPriority="63" w:unhideWhenUsed="0"/>
-    <w:lsdException w:name="Medium Shading 2 Accent 1" w:semiHidden="0" w:uiPriority="64" w:unhideWhenUsed="0"/>
-    <w:lsdException w:name="Medium List 1 Accent 1" w:semiHidden="0" w:uiPriority="65" w:unhideWhenUsed="0"/>
-    <w:lsdException w:name="Revision" w:unhideWhenUsed="0"/>
-    <w:lsdException w:name="List Paragraph" w:semiHidden="0" w:uiPriority="34" w:unhideWhenUsed="0" w:qFormat="1"/>
-    <w:lsdException w:name="Quote" w:semiHidden="0" w:uiPriority="29" w:unhideWhenUsed="0" w:qFormat="1"/>
-    <w:lsdException w:name="Intense Quote" w:semiHidden="0" w:uiPriority="30" w:unhideWhenUsed="0" w:qFormat="1"/>
-    <w:lsdException w:name="Medium List 2 Accent 1" w:semiHidden="0" w:uiPriority="66" w:unhideWhenUsed="0"/>
-    <w:lsdException w:name="Medium Grid 1 Accent 1" w:semiHidden="0" w:uiPriority="67" w:unhideWhenUsed="0"/>
-    <w:lsdException w:name="Medium Grid 2 Accent 1" w:semiHidden="0" w:uiPriority="68" w:unhideWhenUsed="0"/>
-    <w:lsdException w:name="Medium Grid 3 Accent 1" w:semiHidden="0" w:uiPriority="69" w:unhideWhenUsed="0"/>
-    <w:lsdException w:name="Dark List Accent 1" w:semiHidden="0" w:uiPriority="70" w:unhideWhenUsed="0"/>
-    <w:lsdException w:name="Colorful Shading Accent 1" w:semiHidden="0" w:uiPriority="71" w:unhideWhenUsed="0"/>
-    <w:lsdException w:name="Colorful List Accent 1" w:semiHidden="0" w:uiPriority="72" w:unhideWhenUsed="0"/>
-    <w:lsdException w:name="Colorful Grid Accent 1" w:semiHidden="0" w:uiPriority="73" w:unhideWhenUsed="0"/>
-    <w:lsdException w:name="Light Shading Accent 2" w:semiHidden="0" w:uiPriority="60" w:unhideWhenUsed="0"/>
-    <w:lsdException w:name="Light List Accent 2" w:semiHidden="0" w:uiPriority="61" w:unhideWhenUsed="0"/>
-    <w:lsdException w:name="Light Grid Accent 2" w:semiHidden="0" w:uiPriority="62" w:unhideWhenUsed="0"/>
-    <w:lsdException w:name="Medium Shading 1 Accent 2" w:semiHidden="0" w:uiPriority="63" w:unhideWhenUsed="0"/>
-    <w:lsdException w:name="Medium Shading 2 Accent 2" w:semiHidden="0" w:uiPriority="64" w:unhideWhenUsed="0"/>
-    <w:lsdException w:name="Medium List 1 Accent 2" w:semiHidden="0" w:uiPriority="65" w:unhideWhenUsed="0"/>
-    <w:lsdException w:name="Medium List 2 Accent 2" w:semiHidden="0" w:uiPriority="66" w:unhideWhenUsed="0"/>
-    <w:lsdException w:name="Medium Grid 1 Accent 2" w:semiHidden="0" w:uiPriority="67" w:unhideWhenUsed="0"/>
-    <w:lsdException w:name="Medium Grid 2 Accent 2" w:semiHidden="0" w:uiPriority="68" w:unhideWhenUsed="0"/>
-    <w:lsdException w:name="Medium Grid 3 Accent 2" w:semiHidden="0" w:uiPriority="69" w:unhideWhenUsed="0"/>
-    <w:lsdException w:name="Dark List Accent 2" w:semiHidden="0" w:uiPriority="70" w:unhideWhenUsed="0"/>
-    <w:lsdException w:name="Colorful Shading Accent 2" w:semiHidden="0" w:uiPriority="71" w:unhideWhenUsed="0"/>
-    <w:lsdException w:name="Colorful List Accent 2" w:semiHidden="0" w:uiPriority="72" w:unhideWhenUsed="0"/>
-    <w:lsdException w:name="Colorful Grid Accent 2" w:semiHidden="0" w:uiPriority="73" w:unhideWhenUsed="0"/>
-    <w:lsdException w:name="Light Shading Accent 3" w:semiHidden="0" w:uiPriority="60" w:unhideWhenUsed="0"/>
-    <w:lsdException w:name="Light List Accent 3" w:semiHidden="0" w:uiPriority="61" w:unhideWhenUsed="0"/>
-    <w:lsdException w:name="Light Grid Accent 3" w:semiHidden="0" w:uiPriority="62" w:unhideWhenUsed="0"/>
-    <w:lsdException w:name="Medium Shading 1 Accent 3" w:semiHidden="0" w:uiPriority="63" w:unhideWhenUsed="0"/>
-    <w:lsdException w:name="Medium Shading 2 Accent 3" w:semiHidden="0" w:uiPriority="64" w:unhideWhenUsed="0"/>
-    <w:lsdException w:name="Medium List 1 Accent 3" w:semiHidden="0" w:uiPriority="65" w:unhideWhenUsed="0"/>
-    <w:lsdException w:name="Medium List 2 Accent 3" w:semiHidden="0" w:uiPriority="66" w:unhideWhenUsed="0"/>
-    <w:lsdException w:name="Medium Grid 1 Accent 3" w:semiHidden="0" w:uiPriority="67" w:unhideWhenUsed="0"/>
-    <w:lsdException w:name="Medium Grid 2 Accent 3" w:semiHidden="0" w:uiPriority="68" w:unhideWhenUsed="0"/>
-    <w:lsdException w:name="Medium Grid 3 Accent 3" w:semiHidden="0" w:uiPriority="69" w:unhideWhenUsed="0"/>
-    <w:lsdException w:name="Dark List Accent 3" w:semiHidden="0" w:uiPriority="70" w:unhideWhenUsed="0"/>
-    <w:lsdException w:name="Colorful Shading Accent 3" w:semiHidden="0" w:uiPriority="71" w:unhideWhenUsed="0"/>
-    <w:lsdException w:name="Colorful List Accent 3" w:semiHidden="0" w:uiPriority="72" w:unhideWhenUsed="0"/>
-    <w:lsdException w:name="Colorful Grid Accent 3" w:semiHidden="0" w:uiPriority="73" w:unhideWhenUsed="0"/>
-    <w:lsdException w:name="Light Shading Accent 4" w:semiHidden="0" w:uiPriority="60" w:unhideWhenUsed="0"/>
-    <w:lsdException w:name="Light List Accent 4" w:semiHidden="0" w:uiPriority="61" w:unhideWhenUsed="0"/>
-    <w:lsdException w:name="Light Grid Accent 4" w:semiHidden="0" w:uiPriority="62" w:unhideWhenUsed="0"/>
-    <w:lsdException w:name="Medium Shading 1 Accent 4" w:semiHidden="0" w:uiPriority="63" w:unhideWhenUsed="0"/>
-    <w:lsdException w:name="Medium Shading 2 Accent 4" w:semiHidden="0" w:uiPriority="64" w:unhideWhenUsed="0"/>
-    <w:lsdException w:name="Medium List 1 Accent 4" w:semiHidden="0" w:uiPriority="65" w:unhideWhenUsed="0"/>
-    <w:lsdException w:name="Medium List 2 Accent 4" w:semiHidden="0" w:uiPriority="66" w:unhideWhenUsed="0"/>
-    <w:lsdException w:name="Medium Grid 1 Accent 4" w:semiHidden="0" w:uiPriority="67" w:unhideWhenUsed="0"/>
-    <w:lsdException w:name="Medium Grid 2 Accent 4" w:semiHidden="0" w:uiPriority="68" w:unhideWhenUsed="0"/>
-    <w:lsdException w:name="Medium Grid 3 Accent 4" w:semiHidden="0" w:uiPriority="69" w:unhideWhenUsed="0"/>
-    <w:lsdException w:name="Dark List Accent 4" w:semiHidden="0" w:uiPriority="70" w:unhideWhenUsed="0"/>
-    <w:lsdException w:name="Colorful Shading Accent 4" w:semiHidden="0" w:uiPriority="71" w:unhideWhenUsed="0"/>
-    <w:lsdException w:name="Colorful List Accent 4" w:semiHidden="0" w:uiPriority="72" w:unhideWhenUsed="0"/>
-    <w:lsdException w:name="Colorful Grid Accent 4" w:semiHidden="0" w:uiPriority="73" w:unhideWhenUsed="0"/>
-    <w:lsdException w:name="Light Shading Accent 5" w:semiHidden="0" w:uiPriority="60" w:unhideWhenUsed="0"/>
-    <w:lsdException w:name="Light List Accent 5" w:semiHidden="0" w:uiPriority="61" w:unhideWhenUsed="0"/>
-    <w:lsdException w:name="Light Grid Accent 5" w:semiHidden="0" w:uiPriority="62" w:unhideWhenUsed="0"/>
-    <w:lsdException w:name="Medium Shading 1 Accent 5" w:semiHidden="0" w:uiPriority="63" w:unhideWhenUsed="0"/>
-    <w:lsdException w:name="Medium Shading 2 Accent 5" w:semiHidden="0" w:uiPriority="64" w:unhideWhenUsed="0"/>
-    <w:lsdException w:name="Medium List 1 Accent 5" w:semiHidden="0" w:uiPriority="65" w:unhideWhenUsed="0"/>
-    <w:lsdException w:name="Medium List 2 Accent 5" w:semiHidden="0" w:uiPriority="66" w:unhideWhenUsed="0"/>
-    <w:lsdException w:name="Medium Grid 1 Accent 5" w:semiHidden="0" w:uiPriority="67" w:unhideWhenUsed="0"/>
-    <w:lsdException w:name="Medium Grid 2 Accent 5" w:semiHidden="0" w:uiPriority="68" w:unhideWhenUsed="0"/>
-    <w:lsdException w:name="Medium Grid 3 Accent 5" w:semiHidden="0" w:uiPriority="69" w:unhideWhenUsed="0"/>
-    <w:lsdException w:name="Dark List Accent 5" w:semiHidden="0" w:uiPriority="70" w:unhideWhenUsed="0"/>
-    <w:lsdException w:name="Colorful Shading Accent 5" w:semiHidden="0" w:uiPriority="71" w:unhideWhenUsed="0"/>
-    <w:lsdException w:name="Colorful List Accent 5" w:semiHidden="0" w:uiPriority="72" w:unhideWhenUsed="0"/>
-    <w:lsdException w:name="Colorful Grid Accent 5" w:semiHidden="0" w:uiPriority="73" w:unhideWhenUsed="0"/>
-    <w:lsdException w:name="Light Shading Accent 6" w:semiHidden="0" w:uiPriority="60" w:unhideWhenUsed="0"/>
-    <w:lsdException w:name="Light List Accent 6" w:semiHidden="0" w:uiPriority="61" w:unhideWhenUsed="0"/>
-    <w:lsdException w:name="Light Grid Accent 6" w:semiHidden="0" w:uiPriority="62" w:unhideWhenUsed="0"/>
-    <w:lsdException w:name="Medium Shading 1 Accent 6" w:semiHidden="0" w:uiPriority="63" w:unhideWhenUsed="0"/>
-    <w:lsdException w:name="Medium Shading 2 Accent 6" w:semiHidden="0" w:uiPriority="64" w:unhideWhenUsed="0"/>
-    <w:lsdException w:name="Medium List 1 Accent 6" w:semiHidden="0" w:uiPriority="65" w:unhideWhenUsed="0"/>
-    <w:lsdException w:name="Medium List 2 Accent 6" w:semiHidden="0" w:uiPriority="66" w:unhideWhenUsed="0"/>
-    <w:lsdException w:name="Medium Grid 1 Accent 6" w:semiHidden="0" w:uiPriority="67" w:unhideWhenUsed="0"/>
-    <w:lsdException w:name="Medium Grid 2 Accent 6" w:semiHidden="0" w:uiPriority="68" w:unhideWhenUsed="0"/>
-    <w:lsdException w:name="Medium Grid 3 Accent 6" w:semiHidden="0" w:uiPriority="69" w:unhideWhenUsed="0"/>
-    <w:lsdException w:name="Dark List Accent 6" w:semiHidden="0" w:uiPriority="70" w:unhideWhenUsed="0"/>
-    <w:lsdException w:name="Colorful Shading Accent 6" w:semiHidden="0" w:uiPriority="71" w:unhideWhenUsed="0"/>
-    <w:lsdException w:name="Colorful List Accent 6" w:semiHidden="0" w:uiPriority="72" w:unhideWhenUsed="0"/>
-    <w:lsdException w:name="Colorful Grid Accent 6" w:semiHidden="0" w:uiPriority="73" w:unhideWhenUsed="0"/>
-    <w:lsdException w:name="Subtle Emphasis" w:semiHidden="0" w:uiPriority="19" w:unhideWhenUsed="0" w:qFormat="1"/>
-    <w:lsdException w:name="Intense Emphasis" w:semiHidden="0" w:uiPriority="21" w:unhideWhenUsed="0" w:qFormat="1"/>
-    <w:lsdException w:name="Subtle Reference" w:semiHidden="0" w:uiPriority="31" w:unhideWhenUsed="0" w:qFormat="1"/>
-    <w:lsdException w:name="Intense Reference" w:semiHidden="0" w:uiPriority="32" w:unhideWhenUsed="0" w:qFormat="1"/>
-    <w:lsdException w:name="Book Title" w:semiHidden="0" w:uiPriority="33" w:unhideWhenUsed="0" w:qFormat="1"/>
-    <w:lsdException w:name="Bibliography" w:uiPriority="37"/>
-    <w:lsdException w:name="TOC Heading" w:uiPriority="39" w:qFormat="1"/>
+  <w:latentStyles w:defLockedState="0" w:defUIPriority="99" w:defSemiHidden="0" w:defUnhideWhenUsed="0" w:defQFormat="0" w:count="371">
+    <w:lsdException w:name="Normal" w:uiPriority="0" w:qFormat="1"/>
+    <w:lsdException w:name="heading 1" w:uiPriority="9" w:qFormat="1"/>
+    <w:lsdException w:name="heading 2" w:semiHidden="1" w:uiPriority="9" w:unhideWhenUsed="1" w:qFormat="1"/>
+    <w:lsdException w:name="heading 3" w:semiHidden="1" w:uiPriority="9" w:unhideWhenUsed="1" w:qFormat="1"/>
+    <w:lsdException w:name="heading 4" w:semiHidden="1" w:uiPriority="9" w:unhideWhenUsed="1" w:qFormat="1"/>
+    <w:lsdException w:name="heading 5" w:semiHidden="1" w:uiPriority="9" w:unhideWhenUsed="1" w:qFormat="1"/>
+    <w:lsdException w:name="heading 6" w:semiHidden="1" w:uiPriority="9" w:unhideWhenUsed="1" w:qFormat="1"/>
+    <w:lsdException w:name="heading 7" w:semiHidden="1" w:uiPriority="9" w:unhideWhenUsed="1" w:qFormat="1"/>
+    <w:lsdException w:name="heading 8" w:semiHidden="1" w:uiPriority="9" w:unhideWhenUsed="1" w:qFormat="1"/>
+    <w:lsdException w:name="heading 9" w:semiHidden="1" w:uiPriority="9" w:unhideWhenUsed="1" w:qFormat="1"/>
+    <w:lsdException w:name="index 1" w:semiHidden="1" w:unhideWhenUsed="1"/>
+    <w:lsdException w:name="index 2" w:semiHidden="1" w:unhideWhenUsed="1"/>
+    <w:lsdException w:name="index 3" w:semiHidden="1" w:unhideWhenUsed="1"/>
+    <w:lsdException w:name="index 4" w:semiHidden="1" w:unhideWhenUsed="1"/>
+    <w:lsdException w:name="index 5" w:semiHidden="1" w:unhideWhenUsed="1"/>
+    <w:lsdException w:name="index 6" w:semiHidden="1" w:unhideWhenUsed="1"/>
+    <w:lsdException w:name="index 7" w:semiHidden="1" w:unhideWhenUsed="1"/>
+    <w:lsdException w:name="index 8" w:semiHidden="1" w:unhideWhenUsed="1"/>
+    <w:lsdException w:name="index 9" w:semiHidden="1" w:unhideWhenUsed="1"/>
+    <w:lsdException w:name="toc 1" w:semiHidden="1" w:uiPriority="39" w:unhideWhenUsed="1"/>
+    <w:lsdException w:name="toc 2" w:semiHidden="1" w:uiPriority="39" w:unhideWhenUsed="1"/>
+    <w:lsdException w:name="toc 3" w:semiHidden="1" w:uiPriority="39" w:unhideWhenUsed="1"/>
+    <w:lsdException w:name="toc 4" w:semiHidden="1" w:uiPriority="39" w:unhideWhenUsed="1"/>
+    <w:lsdException w:name="toc 5" w:semiHidden="1" w:uiPriority="39" w:unhideWhenUsed="1"/>
+    <w:lsdException w:name="toc 6" w:semiHidden="1" w:uiPriority="39" w:unhideWhenUsed="1"/>
+    <w:lsdException w:name="toc 7" w:semiHidden="1" w:uiPriority="39" w:unhideWhenUsed="1"/>
+    <w:lsdException w:name="toc 8" w:semiHidden="1" w:uiPriority="39" w:unhideWhenUsed="1"/>
+    <w:lsdException w:name="toc 9" w:semiHidden="1" w:uiPriority="39" w:unhideWhenUsed="1"/>
+    <w:lsdException w:name="Normal Indent" w:semiHidden="1" w:unhideWhenUsed="1"/>
+    <w:lsdException w:name="footnote text" w:semiHidden="1" w:unhideWhenUsed="1"/>
+    <w:lsdException w:name="annotation text" w:semiHidden="1" w:unhideWhenUsed="1"/>
+    <w:lsdException w:name="header" w:semiHidden="1" w:unhideWhenUsed="1"/>
+    <w:lsdException w:name="footer" w:semiHidden="1" w:unhideWhenUsed="1"/>
+    <w:lsdException w:name="index heading" w:semiHidden="1" w:unhideWhenUsed="1"/>
+    <w:lsdException w:name="caption" w:semiHidden="1" w:uiPriority="35" w:unhideWhenUsed="1" w:qFormat="1"/>
+    <w:lsdException w:name="table of figures" w:semiHidden="1" w:unhideWhenUsed="1"/>
+    <w:lsdException w:name="envelope address" w:semiHidden="1" w:unhideWhenUsed="1"/>
+    <w:lsdException w:name="envelope return" w:semiHidden="1" w:unhideWhenUsed="1"/>
+    <w:lsdException w:name="footnote reference" w:semiHidden="1" w:unhideWhenUsed="1"/>
+    <w:lsdException w:name="annotation reference" w:semiHidden="1" w:unhideWhenUsed="1"/>
+    <w:lsdException w:name="line number" w:semiHidden="1" w:unhideWhenUsed="1"/>
+    <w:lsdException w:name="page number" w:semiHidden="1" w:unhideWhenUsed="1"/>
+    <w:lsdException w:name="endnote reference" w:semiHidden="1" w:unhideWhenUsed="1"/>
+    <w:lsdException w:name="endnote text" w:semiHidden="1" w:unhideWhenUsed="1"/>
+    <w:lsdException w:name="table of authorities" w:semiHidden="1" w:unhideWhenUsed="1"/>
+    <w:lsdException w:name="macro" w:semiHidden="1" w:unhideWhenUsed="1"/>
+    <w:lsdException w:name="toa heading" w:semiHidden="1" w:unhideWhenUsed="1"/>
+    <w:lsdException w:name="List" w:semiHidden="1" w:unhideWhenUsed="1"/>
+    <w:lsdException w:name="List Bullet" w:semiHidden="1" w:unhideWhenUsed="1"/>
+    <w:lsdException w:name="List Number" w:semiHidden="1" w:unhideWhenUsed="1"/>
+    <w:lsdException w:name="List 2" w:semiHidden="1" w:unhideWhenUsed="1"/>
+    <w:lsdException w:name="List 3" w:semiHidden="1" w:unhideWhenUsed="1"/>
+    <w:lsdException w:name="List 4" w:semiHidden="1" w:unhideWhenUsed="1"/>
+    <w:lsdException w:name="List 5" w:semiHidden="1" w:unhideWhenUsed="1"/>
+    <w:lsdException w:name="List Bullet 2" w:semiHidden="1" w:unhideWhenUsed="1"/>
+    <w:lsdException w:name="List Bullet 3" w:semiHidden="1" w:unhideWhenUsed="1"/>
+    <w:lsdException w:name="List Bullet 4" w:semiHidden="1" w:unhideWhenUsed="1"/>
+    <w:lsdException w:name="List Bullet 5" w:semiHidden="1" w:unhideWhenUsed="1"/>
+    <w:lsdException w:name="List Number 2" w:semiHidden="1" w:unhideWhenUsed="1"/>
+    <w:lsdException w:name="List Number 3" w:semiHidden="1" w:unhideWhenUsed="1"/>
+    <w:lsdException w:name="List Number 4" w:semiHidden="1" w:unhideWhenUsed="1"/>
+    <w:lsdException w:name="List Number 5" w:semiHidden="1" w:unhideWhenUsed="1"/>
+    <w:lsdException w:name="Title" w:uiPriority="10" w:qFormat="1"/>
+    <w:lsdException w:name="Closing" w:semiHidden="1" w:unhideWhenUsed="1"/>
+    <w:lsdException w:name="Signature" w:semiHidden="1" w:unhideWhenUsed="1"/>
+    <w:lsdException w:name="Default Paragraph Font" w:semiHidden="1" w:uiPriority="1" w:unhideWhenUsed="1"/>
+    <w:lsdException w:name="Body Text" w:semiHidden="1" w:unhideWhenUsed="1"/>
+    <w:lsdException w:name="Body Text Indent" w:semiHidden="1" w:unhideWhenUsed="1"/>
+    <w:lsdException w:name="List Continue" w:semiHidden="1" w:unhideWhenUsed="1"/>
+    <w:lsdException w:name="List Continue 2" w:semiHidden="1" w:unhideWhenUsed="1"/>
+    <w:lsdException w:name="List Continue 3" w:semiHidden="1" w:unhideWhenUsed="1"/>
+    <w:lsdException w:name="List Continue 4" w:semiHidden="1" w:unhideWhenUsed="1"/>
+    <w:lsdException w:name="List Continue 5" w:semiHidden="1" w:unhideWhenUsed="1"/>
+    <w:lsdException w:name="Message Header" w:semiHidden="1" w:unhideWhenUsed="1"/>
+    <w:lsdException w:name="Subtitle" w:uiPriority="11" w:qFormat="1"/>
+    <w:lsdException w:name="Salutation" w:semiHidden="1" w:unhideWhenUsed="1"/>
+    <w:lsdException w:name="Date" w:semiHidden="1" w:unhideWhenUsed="1"/>
+    <w:lsdException w:name="Body Text First Indent" w:semiHidden="1" w:unhideWhenUsed="1"/>
+    <w:lsdException w:name="Body Text First Indent 2" w:semiHidden="1" w:unhideWhenUsed="1"/>
+    <w:lsdException w:name="Note Heading" w:semiHidden="1" w:unhideWhenUsed="1"/>
+    <w:lsdException w:name="Body Text 2" w:semiHidden="1" w:unhideWhenUsed="1"/>
+    <w:lsdException w:name="Body Text 3" w:semiHidden="1" w:unhideWhenUsed="1"/>
+    <w:lsdException w:name="Body Text Indent 2" w:semiHidden="1" w:unhideWhenUsed="1"/>
+    <w:lsdException w:name="Body Text Indent 3" w:semiHidden="1" w:unhideWhenUsed="1"/>
+    <w:lsdException w:name="Block Text" w:semiHidden="1" w:unhideWhenUsed="1"/>
+    <w:lsdException w:name="Hyperlink" w:semiHidden="1" w:unhideWhenUsed="1"/>
+    <w:lsdException w:name="FollowedHyperlink" w:semiHidden="1" w:unhideWhenUsed="1"/>
+    <w:lsdException w:name="Strong" w:uiPriority="22" w:qFormat="1"/>
+    <w:lsdException w:name="Emphasis" w:uiPriority="20" w:qFormat="1"/>
+    <w:lsdException w:name="Document Map" w:semiHidden="1" w:unhideWhenUsed="1"/>
+    <w:lsdException w:name="Plain Text" w:semiHidden="1" w:unhideWhenUsed="1"/>
+    <w:lsdException w:name="E-mail Signature" w:semiHidden="1" w:unhideWhenUsed="1"/>
+    <w:lsdException w:name="HTML Top of Form" w:semiHidden="1" w:unhideWhenUsed="1"/>
+    <w:lsdException w:name="HTML Bottom of Form" w:semiHidden="1" w:unhideWhenUsed="1"/>
+    <w:lsdException w:name="Normal (Web)" w:semiHidden="1" w:unhideWhenUsed="1"/>
+    <w:lsdException w:name="HTML Acronym" w:semiHidden="1" w:unhideWhenUsed="1"/>
+    <w:lsdException w:name="HTML Address" w:semiHidden="1" w:unhideWhenUsed="1"/>
+    <w:lsdException w:name="HTML Cite" w:semiHidden="1" w:unhideWhenUsed="1"/>
+    <w:lsdException w:name="HTML Code" w:semiHidden="1" w:unhideWhenUsed="1"/>
+    <w:lsdException w:name="HTML Definition" w:semiHidden="1" w:unhideWhenUsed="1"/>
+    <w:lsdException w:name="HTML Keyboard" w:semiHidden="1" w:unhideWhenUsed="1"/>
+    <w:lsdException w:name="HTML Preformatted" w:semiHidden="1" w:unhideWhenUsed="1"/>
+    <w:lsdException w:name="HTML Sample" w:semiHidden="1" w:unhideWhenUsed="1"/>
+    <w:lsdException w:name="HTML Typewriter" w:semiHidden="1" w:unhideWhenUsed="1"/>
+    <w:lsdException w:name="HTML Variable" w:semiHidden="1" w:unhideWhenUsed="1"/>
+    <w:lsdException w:name="Normal Table" w:semiHidden="1" w:unhideWhenUsed="1"/>
+    <w:lsdException w:name="annotation subject" w:semiHidden="1" w:unhideWhenUsed="1"/>
+    <w:lsdException w:name="No List" w:semiHidden="1" w:unhideWhenUsed="1"/>
+    <w:lsdException w:name="Outline List 1" w:semiHidden="1" w:unhideWhenUsed="1"/>
+    <w:lsdException w:name="Outline List 2" w:semiHidden="1" w:unhideWhenUsed="1"/>
+    <w:lsdException w:name="Outline List 3" w:semiHidden="1" w:unhideWhenUsed="1"/>
+    <w:lsdException w:name="Table Simple 1" w:semiHidden="1" w:unhideWhenUsed="1"/>
+    <w:lsdException w:name="Table Simple 2" w:semiHidden="1" w:unhideWhenUsed="1"/>
+    <w:lsdException w:name="Table Simple 3" w:semiHidden="1" w:unhideWhenUsed="1"/>
+    <w:lsdException w:name="Table Classic 1" w:semiHidden="1" w:unhideWhenUsed="1"/>
+    <w:lsdException w:name="Table Classic 2" w:semiHidden="1" w:unhideWhenUsed="1"/>
+    <w:lsdException w:name="Table Classic 3" w:semiHidden="1" w:unhideWhenUsed="1"/>
+    <w:lsdException w:name="Table Classic 4" w:semiHidden="1" w:unhideWhenUsed="1"/>
+    <w:lsdException w:name="Table Colorful 1" w:semiHidden="1" w:unhideWhenUsed="1"/>
+    <w:lsdException w:name="Table Colorful 2" w:semiHidden="1" w:unhideWhenUsed="1"/>
+    <w:lsdException w:name="Table Colorful 3" w:semiHidden="1" w:unhideWhenUsed="1"/>
+    <w:lsdException w:name="Table Columns 1" w:semiHidden="1" w:unhideWhenUsed="1"/>
+    <w:lsdException w:name="Table Columns 2" w:semiHidden="1" w:unhideWhenUsed="1"/>
+    <w:lsdException w:name="Table Columns 3" w:semiHidden="1" w:unhideWhenUsed="1"/>
+    <w:lsdException w:name="Table Columns 4" w:semiHidden="1" w:unhideWhenUsed="1"/>
+    <w:lsdException w:name="Table Columns 5" w:semiHidden="1" w:unhideWhenUsed="1"/>
+    <w:lsdException w:name="Table Grid 1" w:semiHidden="1" w:unhideWhenUsed="1"/>
+    <w:lsdException w:name="Table Grid 2" w:semiHidden="1" w:unhideWhenUsed="1"/>
+    <w:lsdException w:name="Table Grid 3" w:semiHidden="1" w:unhideWhenUsed="1"/>
+    <w:lsdException w:name="Table Grid 4" w:semiHidden="1" w:unhideWhenUsed="1"/>
+    <w:lsdException w:name="Table Grid 5" w:semiHidden="1" w:unhideWhenUsed="1"/>
+    <w:lsdException w:name="Table Grid 6" w:semiHidden="1" w:unhideWhenUsed="1"/>
+    <w:lsdException w:name="Table Grid 7" w:semiHidden="1" w:unhideWhenUsed="1"/>
+    <w:lsdException w:name="Table Grid 8" w:semiHidden="1" w:unhideWhenUsed="1"/>
+    <w:lsdException w:name="Table List 1" w:semiHidden="1" w:unhideWhenUsed="1"/>
+    <w:lsdException w:name="Table List 2" w:semiHidden="1" w:unhideWhenUsed="1"/>
+    <w:lsdException w:name="Table List 3" w:semiHidden="1" w:unhideWhenUsed="1"/>
+    <w:lsdException w:name="Table List 4" w:semiHidden="1" w:unhideWhenUsed="1"/>
+    <w:lsdException w:name="Table List 5" w:semiHidden="1" w:unhideWhenUsed="1"/>
+    <w:lsdException w:name="Table List 6" w:semiHidden="1" w:unhideWhenUsed="1"/>
+    <w:lsdException w:name="Table List 7" w:semiHidden="1" w:unhideWhenUsed="1"/>
+    <w:lsdException w:name="Table List 8" w:semiHidden="1" w:unhideWhenUsed="1"/>
+    <w:lsdException w:name="Table 3D effects 1" w:semiHidden="1" w:unhideWhenUsed="1"/>
+    <w:lsdException w:name="Table 3D effects 2" w:semiHidden="1" w:unhideWhenUsed="1"/>
+    <w:lsdException w:name="Table 3D effects 3" w:semiHidden="1" w:unhideWhenUsed="1"/>
+    <w:lsdException w:name="Table Contemporary" w:semiHidden="1" w:unhideWhenUsed="1"/>
+    <w:lsdException w:name="Table Elegant" w:semiHidden="1" w:unhideWhenUsed="1"/>
+    <w:lsdException w:name="Table Professional" w:semiHidden="1" w:unhideWhenUsed="1"/>
+    <w:lsdException w:name="Table Subtle 1" w:semiHidden="1" w:unhideWhenUsed="1"/>
+    <w:lsdException w:name="Table Subtle 2" w:semiHidden="1" w:unhideWhenUsed="1"/>
+    <w:lsdException w:name="Table Web 1" w:semiHidden="1" w:unhideWhenUsed="1"/>
+    <w:lsdException w:name="Table Web 2" w:semiHidden="1" w:unhideWhenUsed="1"/>
+    <w:lsdException w:name="Table Web 3" w:semiHidden="1" w:unhideWhenUsed="1"/>
+    <w:lsdException w:name="Balloon Text" w:semiHidden="1" w:unhideWhenUsed="1"/>
+    <w:lsdException w:name="Table Grid" w:uiPriority="59"/>
+    <w:lsdException w:name="Table Theme" w:semiHidden="1" w:unhideWhenUsed="1"/>
+    <w:lsdException w:name="Placeholder Text" w:semiHidden="1"/>
+    <w:lsdException w:name="No Spacing" w:uiPriority="1" w:qFormat="1"/>
+    <w:lsdException w:name="Light Shading" w:uiPriority="60"/>
+    <w:lsdException w:name="Light List" w:uiPriority="61"/>
+    <w:lsdException w:name="Light Grid" w:uiPriority="62"/>
+    <w:lsdException w:name="Medium Shading 1" w:uiPriority="63"/>
+    <w:lsdException w:name="Medium Shading 2" w:uiPriority="64"/>
+    <w:lsdException w:name="Medium List 1" w:uiPriority="65"/>
+    <w:lsdException w:name="Medium List 2" w:uiPriority="66"/>
+    <w:lsdException w:name="Medium Grid 1" w:uiPriority="67"/>
+    <w:lsdException w:name="Medium Grid 2" w:uiPriority="68"/>
+    <w:lsdException w:name="Medium Grid 3" w:uiPriority="69"/>
+    <w:lsdException w:name="Dark List" w:uiPriority="70"/>
+    <w:lsdException w:name="Colorful Shading" w:uiPriority="71"/>
+    <w:lsdException w:name="Colorful List" w:uiPriority="72"/>
+    <w:lsdException w:name="Colorful Grid" w:uiPriority="73"/>
+    <w:lsdException w:name="Light Shading Accent 1" w:uiPriority="60"/>
+    <w:lsdException w:name="Light List Accent 1" w:uiPriority="61"/>
+    <w:lsdException w:name="Light Grid Accent 1" w:uiPriority="62"/>
+    <w:lsdException w:name="Medium Shading 1 Accent 1" w:uiPriority="63"/>
+    <w:lsdException w:name="Medium Shading 2 Accent 1" w:uiPriority="64"/>
+    <w:lsdException w:name="Medium List 1 Accent 1" w:uiPriority="65"/>
+    <w:lsdException w:name="Revision" w:semiHidden="1"/>
+    <w:lsdException w:name="List Paragraph" w:uiPriority="34" w:qFormat="1"/>
+    <w:lsdException w:name="Quote" w:uiPriority="29" w:qFormat="1"/>
+    <w:lsdException w:name="Intense Quote" w:uiPriority="30" w:qFormat="1"/>
+    <w:lsdException w:name="Medium List 2 Accent 1" w:uiPriority="66"/>
+    <w:lsdException w:name="Medium Grid 1 Accent 1" w:uiPriority="67"/>
+    <w:lsdException w:name="Medium Grid 2 Accent 1" w:uiPriority="68"/>
+    <w:lsdException w:name="Medium Grid 3 Accent 1" w:uiPriority="69"/>
+    <w:lsdException w:name="Dark List Accent 1" w:uiPriority="70"/>
+    <w:lsdException w:name="Colorful Shading Accent 1" w:uiPriority="71"/>
+    <w:lsdException w:name="Colorful List Accent 1" w:uiPriority="72"/>
+    <w:lsdException w:name="Colorful Grid Accent 1" w:uiPriority="73"/>
+    <w:lsdException w:name="Light Shading Accent 2" w:uiPriority="60"/>
+    <w:lsdException w:name="Light List Accent 2" w:uiPriority="61"/>
+    <w:lsdException w:name="Light Grid Accent 2" w:uiPriority="62"/>
+    <w:lsdException w:name="Medium Shading 1 Accent 2" w:uiPriority="63"/>
+    <w:lsdException w:name="Medium Shading 2 Accent 2" w:uiPriority="64"/>
+    <w:lsdException w:name="Medium List 1 Accent 2" w:uiPriority="65"/>
+    <w:lsdException w:name="Medium List 2 Accent 2" w:uiPriority="66"/>
+    <w:lsdException w:name="Medium Grid 1 Accent 2" w:uiPriority="67"/>
+    <w:lsdException w:name="Medium Grid 2 Accent 2" w:uiPriority="68"/>
+    <w:lsdException w:name="Medium Grid 3 Accent 2" w:uiPriority="69"/>
+    <w:lsdException w:name="Dark List Accent 2" w:uiPriority="70"/>
+    <w:lsdException w:name="Colorful Shading Accent 2" w:uiPriority="71"/>
+    <w:lsdException w:name="Colorful List Accent 2" w:uiPriority="72"/>
+    <w:lsdException w:name="Colorful Grid Accent 2" w:uiPriority="73"/>
+    <w:lsdException w:name="Light Shading Accent 3" w:uiPriority="60"/>
+    <w:lsdException w:name="Light List Accent 3" w:uiPriority="61"/>
+    <w:lsdException w:name="Light Grid Accent 3" w:uiPriority="62"/>
+    <w:lsdException w:name="Medium Shading 1 Accent 3" w:uiPriority="63"/>
+    <w:lsdException w:name="Medium Shading 2 Accent 3" w:uiPriority="64"/>
+    <w:lsdException w:name="Medium List 1 Accent 3" w:uiPriority="65"/>
+    <w:lsdException w:name="Medium List 2 Accent 3" w:uiPriority="66"/>
+    <w:lsdException w:name="Medium Grid 1 Accent 3" w:uiPriority="67"/>
+    <w:lsdException w:name="Medium Grid 2 Accent 3" w:uiPriority="68"/>
+    <w:lsdException w:name="Medium Grid 3 Accent 3" w:uiPriority="69"/>
+    <w:lsdException w:name="Dark List Accent 3" w:uiPriority="70"/>
+    <w:lsdException w:name="Colorful Shading Accent 3" w:uiPriority="71"/>
+    <w:lsdException w:name="Colorful List Accent 3" w:uiPriority="72"/>
+    <w:lsdException w:name="Colorful Grid Accent 3" w:uiPriority="73"/>
+    <w:lsdException w:name="Light Shading Accent 4" w:uiPriority="60"/>
+    <w:lsdException w:name="Light List Accent 4" w:uiPriority="61"/>
+    <w:lsdException w:name="Light Grid Accent 4" w:uiPriority="62"/>
+    <w:lsdException w:name="Medium Shading 1 Accent 4" w:uiPriority="63"/>
+    <w:lsdException w:name="Medium Shading 2 Accent 4" w:uiPriority="64"/>
+    <w:lsdException w:name="Medium List 1 Accent 4" w:uiPriority="65"/>
+    <w:lsdException w:name="Medium List 2 Accent 4" w:uiPriority="66"/>
+    <w:lsdException w:name="Medium Grid 1 Accent 4" w:uiPriority="67"/>
+    <w:lsdException w:name="Medium Grid 2 Accent 4" w:uiPriority="68"/>
+    <w:lsdException w:name="Medium Grid 3 Accent 4" w:uiPriority="69"/>
+    <w:lsdException w:name="Dark List Accent 4" w:uiPriority="70"/>
+    <w:lsdException w:name="Colorful Shading Accent 4" w:uiPriority="71"/>
+    <w:lsdException w:name="Colorful List Accent 4" w:uiPriority="72"/>
+    <w:lsdException w:name="Colorful Grid Accent 4" w:uiPriority="73"/>
+    <w:lsdException w:name="Light Shading Accent 5" w:uiPriority="60"/>
+    <w:lsdException w:name="Light List Accent 5" w:uiPriority="61"/>
+    <w:lsdException w:name="Light Grid Accent 5" w:uiPriority="62"/>
+    <w:lsdException w:name="Medium Shading 1 Accent 5" w:uiPriority="63"/>
+    <w:lsdException w:name="Medium Shading 2 Accent 5" w:uiPriority="64"/>
+    <w:lsdException w:name="Medium List 1 Accent 5" w:uiPriority="65"/>
+    <w:lsdException w:name="Medium List 2 Accent 5" w:uiPriority="66"/>
+    <w:lsdException w:name="Medium Grid 1 Accent 5" w:uiPriority="67"/>
+    <w:lsdException w:name="Medium Grid 2 Accent 5" w:uiPriority="68"/>
+    <w:lsdException w:name="Medium Grid 3 Accent 5" w:uiPriority="69"/>
+    <w:lsdException w:name="Dark List Accent 5" w:uiPriority="70"/>
+    <w:lsdException w:name="Colorful Shading Accent 5" w:uiPriority="71"/>
+    <w:lsdException w:name="Colorful List Accent 5" w:uiPriority="72"/>
+    <w:lsdException w:name="Colorful Grid Accent 5" w:uiPriority="73"/>
+    <w:lsdException w:name="Light Shading Accent 6" w:uiPriority="60"/>
+    <w:lsdException w:name="Light List Accent 6" w:uiPriority="61"/>
+    <w:lsdException w:name="Light Grid Accent 6" w:uiPriority="62"/>
+    <w:lsdException w:name="Medium Shading 1 Accent 6" w:uiPriority="63"/>
+    <w:lsdException w:name="Medium Shading 2 Accent 6" w:uiPriority="64"/>
+    <w:lsdException w:name="Medium List 1 Accent 6" w:uiPriority="65"/>
+    <w:lsdException w:name="Medium List 2 Accent 6" w:uiPriority="66"/>
+    <w:lsdException w:name="Medium Grid 1 Accent 6" w:uiPriority="67"/>
+    <w:lsdException w:name="Medium Grid 2 Accent 6" w:uiPriority="68"/>
+    <w:lsdException w:name="Medium Grid 3 Accent 6" w:uiPriority="69"/>
+    <w:lsdException w:name="Dark List Accent 6" w:uiPriority="70"/>
+    <w:lsdException w:name="Colorful Shading Accent 6" w:uiPriority="71"/>
+    <w:lsdException w:name="Colorful List Accent 6" w:uiPriority="72"/>
+    <w:lsdException w:name="Colorful Grid Accent 6" w:uiPriority="73"/>
+    <w:lsdException w:name="Subtle Emphasis" w:uiPriority="19" w:qFormat="1"/>
+    <w:lsdException w:name="Intense Emphasis" w:uiPriority="21" w:qFormat="1"/>
+    <w:lsdException w:name="Subtle Reference" w:uiPriority="31" w:qFormat="1"/>
+    <w:lsdException w:name="Intense Reference" w:uiPriority="32" w:qFormat="1"/>
+    <w:lsdException w:name="Book Title" w:uiPriority="33" w:qFormat="1"/>
+    <w:lsdException w:name="Bibliography" w:semiHidden="1" w:uiPriority="37" w:unhideWhenUsed="1"/>
+    <w:lsdException w:name="TOC Heading" w:semiHidden="1" w:uiPriority="39" w:unhideWhenUsed="1" w:qFormat="1"/>
+    <w:lsdException w:name="Plain Table 1" w:uiPriority="41"/>
+    <w:lsdException w:name="Plain Table 2" w:uiPriority="42"/>
+    <w:lsdException w:name="Plain Table 3" w:uiPriority="43"/>
+    <w:lsdException w:name="Plain Table 4" w:uiPriority="44"/>
+    <w:lsdException w:name="Plain Table 5" w:uiPriority="45"/>
+    <w:lsdException w:name="Grid Table Light" w:uiPriority="40"/>
+    <w:lsdException w:name="Grid Table 1 Light" w:uiPriority="46"/>
+    <w:lsdException w:name="Grid Table 2" w:uiPriority="47"/>
+    <w:lsdException w:name="Grid Table 3" w:uiPriority="48"/>
+    <w:lsdException w:name="Grid Table 4" w:uiPriority="49"/>
+    <w:lsdException w:name="Grid Table 5 Dark" w:uiPriority="50"/>
+    <w:lsdException w:name="Grid Table 6 Colorful" w:uiPriority="51"/>
+    <w:lsdException w:name="Grid Table 7 Colorful" w:uiPriority="52"/>
+    <w:lsdException w:name="Grid Table 1 Light Accent 1" w:uiPriority="46"/>
+    <w:lsdException w:name="Grid Table 2 Accent 1" w:uiPriority="47"/>
+    <w:lsdException w:name="Grid Table 3 Accent 1" w:uiPriority="48"/>
+    <w:lsdException w:name="Grid Table 4 Accent 1" w:uiPriority="49"/>
+    <w:lsdException w:name="Grid Table 5 Dark Accent 1" w:uiPriority="50"/>
+    <w:lsdException w:name="Grid Table 6 Colorful Accent 1" w:uiPriority="51"/>
+    <w:lsdException w:name="Grid Table 7 Colorful Accent 1" w:uiPriority="52"/>
+    <w:lsdException w:name="Grid Table 1 Light Accent 2" w:uiPriority="46"/>
+    <w:lsdException w:name="Grid Table 2 Accent 2" w:uiPriority="47"/>
+    <w:lsdException w:name="Grid Table 3 Accent 2" w:uiPriority="48"/>
+    <w:lsdException w:name="Grid Table 4 Accent 2" w:uiPriority="49"/>
+    <w:lsdException w:name="Grid Table 5 Dark Accent 2" w:uiPriority="50"/>
+    <w:lsdException w:name="Grid Table 6 Colorful Accent 2" w:uiPriority="51"/>
+    <w:lsdException w:name="Grid Table 7 Colorful Accent 2" w:uiPriority="52"/>
+    <w:lsdException w:name="Grid Table 1 Light Accent 3" w:uiPriority="46"/>
+    <w:lsdException w:name="Grid Table 2 Accent 3" w:uiPriority="47"/>
+    <w:lsdException w:name="Grid Table 3 Accent 3" w:uiPriority="48"/>
+    <w:lsdException w:name="Grid Table 4 Accent 3" w:uiPriority="49"/>
+    <w:lsdException w:name="Grid Table 5 Dark Accent 3" w:uiPriority="50"/>
+    <w:lsdException w:name="Grid Table 6 Colorful Accent 3" w:uiPriority="51"/>
+    <w:lsdException w:name="Grid Table 7 Colorful Accent 3" w:uiPriority="52"/>
+    <w:lsdException w:name="Grid Table 1 Light Accent 4" w:uiPriority="46"/>
+    <w:lsdException w:name="Grid Table 2 Accent 4" w:uiPriority="47"/>
+    <w:lsdException w:name="Grid Table 3 Accent 4" w:uiPriority="48"/>
+    <w:lsdException w:name="Grid Table 4 Accent 4" w:uiPriority="49"/>
+    <w:lsdException w:name="Grid Table 5 Dark Accent 4" w:uiPriority="50"/>
+    <w:lsdException w:name="Grid Table 6 Colorful Accent 4" w:uiPriority="51"/>
+    <w:lsdException w:name="Grid Table 7 Colorful Accent 4" w:uiPriority="52"/>
+    <w:lsdException w:name="Grid Table 1 Light Accent 5" w:uiPriority="46"/>
+    <w:lsdException w:name="Grid Table 2 Accent 5" w:uiPriority="47"/>
+    <w:lsdException w:name="Grid Table 3 Accent 5" w:uiPriority="48"/>
+    <w:lsdException w:name="Grid Table 4 Accent 5" w:uiPriority="49"/>
+    <w:lsdException w:name="Grid Table 5 Dark Accent 5" w:uiPriority="50"/>
+    <w:lsdException w:name="Grid Table 6 Colorful Accent 5" w:uiPriority="51"/>
+    <w:lsdException w:name="Grid Table 7 Colorful Accent 5" w:uiPriority="52"/>
+    <w:lsdException w:name="Grid Table 1 Light Accent 6" w:uiPriority="46"/>
+    <w:lsdException w:name="Grid Table 2 Accent 6" w:uiPriority="47"/>
+    <w:lsdException w:name="Grid Table 3 Accent 6" w:uiPriority="48"/>
+    <w:lsdException w:name="Grid Table 4 Accent 6" w:uiPriority="49"/>
+    <w:lsdException w:name="Grid Table 5 Dark Accent 6" w:uiPriority="50"/>
+    <w:lsdException w:name="Grid Table 6 Colorful Accent 6" w:uiPriority="51"/>
+    <w:lsdException w:name="Grid Table 7 Colorful Accent 6" w:uiPriority="52"/>
+    <w:lsdException w:name="List Table 1 Light" w:uiPriority="46"/>
+    <w:lsdException w:name="List Table 2" w:uiPriority="47"/>
+    <w:lsdException w:name="List Table 3" w:uiPriority="48"/>
+    <w:lsdException w:name="List Table 4" w:uiPriority="49"/>
+    <w:lsdException w:name="List Table 5 Dark" w:uiPriority="50"/>
+    <w:lsdException w:name="List Table 6 Colorful" w:uiPriority="51"/>
+    <w:lsdException w:name="List Table 7 Colorful" w:uiPriority="52"/>
+    <w:lsdException w:name="List Table 1 Light Accent 1" w:uiPriority="46"/>
+    <w:lsdException w:name="List Table 2 Accent 1" w:uiPriority="47"/>
+    <w:lsdException w:name="List Table 3 Accent 1" w:uiPriority="48"/>
+    <w:lsdException w:name="List Table 4 Accent 1" w:uiPriority="49"/>
+    <w:lsdException w:name="List Table 5 Dark Accent 1" w:uiPriority="50"/>
+    <w:lsdException w:name="List Table 6 Colorful Accent 1" w:uiPriority="51"/>
+    <w:lsdException w:name="List Table 7 Colorful Accent 1" w:uiPriority="52"/>
+    <w:lsdException w:name="List Table 1 Light Accent 2" w:uiPriority="46"/>
+    <w:lsdException w:name="List Table 2 Accent 2" w:uiPriority="47"/>
+    <w:lsdException w:name="List Table 3 Accent 2" w:uiPriority="48"/>
+    <w:lsdException w:name="List Table 4 Accent 2" w:uiPriority="49"/>
+    <w:lsdException w:name="List Table 5 Dark Accent 2" w:uiPriority="50"/>
+    <w:lsdException w:name="List Table 6 Colorful Accent 2" w:uiPriority="51"/>
+    <w:lsdException w:name="List Table 7 Colorful Accent 2" w:uiPriority="52"/>
+    <w:lsdException w:name="List Table 1 Light Accent 3" w:uiPriority="46"/>
+    <w:lsdException w:name="List Table 2 Accent 3" w:uiPriority="47"/>
+    <w:lsdException w:name="List Table 3 Accent 3" w:uiPriority="48"/>
+    <w:lsdException w:name="List Table 4 Accent 3" w:uiPriority="49"/>
+    <w:lsdException w:name="List Table 5 Dark Accent 3" w:uiPriority="50"/>
+    <w:lsdException w:name="List Table 6 Colorful Accent 3" w:uiPriority="51"/>
+    <w:lsdException w:name="List Table 7 Colorful Accent 3" w:uiPriority="52"/>
+    <w:lsdException w:name="List Table 1 Light Accent 4" w:uiPriority="46"/>
+    <w:lsdException w:name="List Table 2 Accent 4" w:uiPriority="47"/>
+    <w:lsdException w:name="List Table 3 Accent 4" w:uiPriority="48"/>
+    <w:lsdException w:name="List Table 4 Accent 4" w:uiPriority="49"/>
+    <w:lsdException w:name="List Table 5 Dark Accent 4" w:uiPriority="50"/>
+    <w:lsdException w:name="List Table 6 Colorful Accent 4" w:uiPriority="51"/>
+    <w:lsdException w:name="List Table 7 Colorful Accent 4" w:uiPriority="52"/>
+    <w:lsdException w:name="List Table 1 Light Accent 5" w:uiPriority="46"/>
+    <w:lsdException w:name="List Table 2 Accent 5" w:uiPriority="47"/>
+    <w:lsdException w:name="List Table 3 Accent 5" w:uiPriority="48"/>
+    <w:lsdException w:name="List Table 4 Accent 5" w:uiPriority="49"/>
+    <w:lsdException w:name="List Table 5 Dark Accent 5" w:uiPriority="50"/>
+    <w:lsdException w:name="List Table 6 Colorful Accent 5" w:uiPriority="51"/>
+    <w:lsdException w:name="List Table 7 Colorful Accent 5" w:uiPriority="52"/>
+    <w:lsdException w:name="List Table 1 Light Accent 6" w:uiPriority="46"/>
+    <w:lsdException w:name="List Table 2 Accent 6" w:uiPriority="47"/>
+    <w:lsdException w:name="List Table 3 Accent 6" w:uiPriority="48"/>
+    <w:lsdException w:name="List Table 4 Accent 6" w:uiPriority="49"/>
+    <w:lsdException w:name="List Table 5 Dark Accent 6" w:uiPriority="50"/>
+    <w:lsdException w:name="List Table 6 Colorful Accent 6" w:uiPriority="51"/>
+    <w:lsdException w:name="List Table 7 Colorful Accent 6" w:uiPriority="52"/>
   </w:latentStyles>
   <w:style w:type="paragraph" w:default="1" w:styleId="Normal">
     <w:name w:val="Normal"/>
     <w:qFormat/>
     <w:rsid w:val="00345E81"/>
   </w:style>
-  <w:style w:type="paragraph" w:styleId="Heading1">
+  <w:style w:type="paragraph" w:styleId="Cabealho1">
     <w:name w:val="heading 1"/>
     <w:basedOn w:val="Normal"/>
     <w:next w:val="Normal"/>
-    <w:link w:val="Heading1Char"/>
+    <w:link w:val="Cabealho1Carter"/>
     <w:uiPriority w:val="9"/>
     <w:qFormat/>
     <w:rsid w:val="00906D0A"/>
@@ -10274,11 +10754,11 @@
       <w:szCs w:val="28"/>
     </w:rPr>
   </w:style>
-  <w:style w:type="paragraph" w:styleId="Heading2">
+  <w:style w:type="paragraph" w:styleId="Cabealho2">
     <w:name w:val="heading 2"/>
     <w:basedOn w:val="Normal"/>
     <w:next w:val="Normal"/>
-    <w:link w:val="Heading2Char"/>
+    <w:link w:val="Cabealho2Carter"/>
     <w:uiPriority w:val="9"/>
     <w:unhideWhenUsed/>
     <w:qFormat/>
@@ -10298,13 +10778,13 @@
       <w:szCs w:val="26"/>
     </w:rPr>
   </w:style>
-  <w:style w:type="character" w:default="1" w:styleId="DefaultParagraphFont">
+  <w:style w:type="character" w:default="1" w:styleId="Tipodeletrapredefinidodopargrafo">
     <w:name w:val="Default Paragraph Font"/>
     <w:uiPriority w:val="1"/>
     <w:semiHidden/>
     <w:unhideWhenUsed/>
   </w:style>
-  <w:style w:type="table" w:default="1" w:styleId="TableNormal">
+  <w:style w:type="table" w:default="1" w:styleId="Tabelanormal">
     <w:name w:val="Normal Table"/>
     <w:uiPriority w:val="99"/>
     <w:semiHidden/>
@@ -10319,16 +10799,16 @@
       </w:tblCellMar>
     </w:tblPr>
   </w:style>
-  <w:style w:type="numbering" w:default="1" w:styleId="NoList">
+  <w:style w:type="numbering" w:default="1" w:styleId="Semlista">
     <w:name w:val="No List"/>
     <w:uiPriority w:val="99"/>
     <w:semiHidden/>
     <w:unhideWhenUsed/>
   </w:style>
-  <w:style w:type="paragraph" w:styleId="Header">
+  <w:style w:type="paragraph" w:styleId="Cabealho">
     <w:name w:val="header"/>
     <w:basedOn w:val="Normal"/>
-    <w:link w:val="HeaderChar"/>
+    <w:link w:val="CabealhoCarter"/>
     <w:uiPriority w:val="99"/>
     <w:unhideWhenUsed/>
     <w:rsid w:val="00042081"/>
@@ -10340,17 +10820,17 @@
       <w:spacing w:after="0" w:line="240" w:lineRule="auto"/>
     </w:pPr>
   </w:style>
-  <w:style w:type="character" w:customStyle="1" w:styleId="HeaderChar">
-    <w:name w:val="Header Char"/>
-    <w:basedOn w:val="DefaultParagraphFont"/>
-    <w:link w:val="Header"/>
+  <w:style w:type="character" w:customStyle="1" w:styleId="CabealhoCarter">
+    <w:name w:val="Cabeçalho Caráter"/>
+    <w:basedOn w:val="Tipodeletrapredefinidodopargrafo"/>
+    <w:link w:val="Cabealho"/>
     <w:uiPriority w:val="99"/>
     <w:rsid w:val="00042081"/>
   </w:style>
-  <w:style w:type="paragraph" w:styleId="Footer">
+  <w:style w:type="paragraph" w:styleId="Rodap">
     <w:name w:val="footer"/>
     <w:basedOn w:val="Normal"/>
-    <w:link w:val="FooterChar"/>
+    <w:link w:val="RodapCarter"/>
     <w:uiPriority w:val="99"/>
     <w:unhideWhenUsed/>
     <w:rsid w:val="00042081"/>
@@ -10362,16 +10842,16 @@
       <w:spacing w:after="0" w:line="240" w:lineRule="auto"/>
     </w:pPr>
   </w:style>
-  <w:style w:type="character" w:customStyle="1" w:styleId="FooterChar">
-    <w:name w:val="Footer Char"/>
-    <w:basedOn w:val="DefaultParagraphFont"/>
-    <w:link w:val="Footer"/>
+  <w:style w:type="character" w:customStyle="1" w:styleId="RodapCarter">
+    <w:name w:val="Rodapé Caráter"/>
+    <w:basedOn w:val="Tipodeletrapredefinidodopargrafo"/>
+    <w:link w:val="Rodap"/>
     <w:uiPriority w:val="99"/>
     <w:rsid w:val="00042081"/>
   </w:style>
-  <w:style w:type="character" w:styleId="PlaceholderText">
+  <w:style w:type="character" w:styleId="TextodoMarcadordePosio">
     <w:name w:val="Placeholder Text"/>
-    <w:basedOn w:val="DefaultParagraphFont"/>
+    <w:basedOn w:val="Tipodeletrapredefinidodopargrafo"/>
     <w:uiPriority w:val="99"/>
     <w:semiHidden/>
     <w:rsid w:val="009553EC"/>
@@ -10379,10 +10859,10 @@
       <w:color w:val="808080"/>
     </w:rPr>
   </w:style>
-  <w:style w:type="paragraph" w:styleId="BalloonText">
+  <w:style w:type="paragraph" w:styleId="Textodebalo">
     <w:name w:val="Balloon Text"/>
     <w:basedOn w:val="Normal"/>
-    <w:link w:val="BalloonTextChar"/>
+    <w:link w:val="TextodebaloCarter"/>
     <w:uiPriority w:val="99"/>
     <w:semiHidden/>
     <w:unhideWhenUsed/>
@@ -10396,10 +10876,10 @@
       <w:szCs w:val="16"/>
     </w:rPr>
   </w:style>
-  <w:style w:type="character" w:customStyle="1" w:styleId="BalloonTextChar">
-    <w:name w:val="Balloon Text Char"/>
-    <w:basedOn w:val="DefaultParagraphFont"/>
-    <w:link w:val="BalloonText"/>
+  <w:style w:type="character" w:customStyle="1" w:styleId="TextodebaloCarter">
+    <w:name w:val="Texto de balão Caráter"/>
+    <w:basedOn w:val="Tipodeletrapredefinidodopargrafo"/>
+    <w:link w:val="Textodebalo"/>
     <w:uiPriority w:val="99"/>
     <w:semiHidden/>
     <w:rsid w:val="009553EC"/>
@@ -10409,9 +10889,9 @@
       <w:szCs w:val="16"/>
     </w:rPr>
   </w:style>
-  <w:style w:type="paragraph" w:styleId="NoSpacing">
+  <w:style w:type="paragraph" w:styleId="SemEspaamento">
     <w:name w:val="No Spacing"/>
-    <w:link w:val="NoSpacingChar"/>
+    <w:link w:val="SemEspaamentoCarter"/>
     <w:uiPriority w:val="1"/>
     <w:qFormat/>
     <w:rsid w:val="00906D0A"/>
@@ -10422,19 +10902,19 @@
       <w:rFonts w:eastAsiaTheme="minorEastAsia"/>
     </w:rPr>
   </w:style>
-  <w:style w:type="character" w:customStyle="1" w:styleId="NoSpacingChar">
-    <w:name w:val="No Spacing Char"/>
-    <w:basedOn w:val="DefaultParagraphFont"/>
-    <w:link w:val="NoSpacing"/>
+  <w:style w:type="character" w:customStyle="1" w:styleId="SemEspaamentoCarter">
+    <w:name w:val="Sem Espaçamento Caráter"/>
+    <w:basedOn w:val="Tipodeletrapredefinidodopargrafo"/>
+    <w:link w:val="SemEspaamento"/>
     <w:uiPriority w:val="1"/>
     <w:rsid w:val="00906D0A"/>
     <w:rPr>
       <w:rFonts w:eastAsiaTheme="minorEastAsia"/>
     </w:rPr>
   </w:style>
-  <w:style w:type="table" w:styleId="TableGrid">
+  <w:style w:type="table" w:styleId="Tabelacomgrelha">
     <w:name w:val="Table Grid"/>
-    <w:basedOn w:val="TableNormal"/>
+    <w:basedOn w:val="Tabelanormal"/>
     <w:uiPriority w:val="59"/>
     <w:rsid w:val="00906D0A"/>
     <w:pPr>
@@ -10458,10 +10938,10 @@
       </w:tblCellMar>
     </w:tblPr>
   </w:style>
-  <w:style w:type="character" w:customStyle="1" w:styleId="Heading1Char">
-    <w:name w:val="Heading 1 Char"/>
-    <w:basedOn w:val="DefaultParagraphFont"/>
-    <w:link w:val="Heading1"/>
+  <w:style w:type="character" w:customStyle="1" w:styleId="Cabealho1Carter">
+    <w:name w:val="Cabeçalho 1 Caráter"/>
+    <w:basedOn w:val="Tipodeletrapredefinidodopargrafo"/>
+    <w:link w:val="Cabealho1"/>
     <w:uiPriority w:val="9"/>
     <w:rsid w:val="00906D0A"/>
     <w:rPr>
@@ -10473,9 +10953,9 @@
       <w:szCs w:val="28"/>
     </w:rPr>
   </w:style>
-  <w:style w:type="paragraph" w:styleId="TOCHeading">
+  <w:style w:type="paragraph" w:styleId="Cabealhodondice">
     <w:name w:val="TOC Heading"/>
-    <w:basedOn w:val="Heading1"/>
+    <w:basedOn w:val="Cabealho1"/>
     <w:next w:val="Normal"/>
     <w:uiPriority w:val="39"/>
     <w:semiHidden/>
@@ -10486,7 +10966,7 @@
       <w:outlineLvl w:val="9"/>
     </w:pPr>
   </w:style>
-  <w:style w:type="paragraph" w:styleId="ListParagraph">
+  <w:style w:type="paragraph" w:styleId="PargrafodaLista">
     <w:name w:val="List Paragraph"/>
     <w:basedOn w:val="Normal"/>
     <w:uiPriority w:val="34"/>
@@ -10497,7 +10977,7 @@
       <w:contextualSpacing/>
     </w:pPr>
   </w:style>
-  <w:style w:type="paragraph" w:styleId="TOC1">
+  <w:style w:type="paragraph" w:styleId="ndice1">
     <w:name w:val="toc 1"/>
     <w:basedOn w:val="Normal"/>
     <w:next w:val="Normal"/>
@@ -10509,9 +10989,9 @@
       <w:spacing w:after="100"/>
     </w:pPr>
   </w:style>
-  <w:style w:type="character" w:styleId="Hyperlink">
+  <w:style w:type="character" w:styleId="Hiperligao">
     <w:name w:val="Hyperlink"/>
-    <w:basedOn w:val="DefaultParagraphFont"/>
+    <w:basedOn w:val="Tipodeletrapredefinidodopargrafo"/>
     <w:uiPriority w:val="99"/>
     <w:unhideWhenUsed/>
     <w:rsid w:val="00BE20D4"/>
@@ -10520,7 +11000,7 @@
       <w:u w:val="single"/>
     </w:rPr>
   </w:style>
-  <w:style w:type="paragraph" w:styleId="Caption">
+  <w:style w:type="paragraph" w:styleId="Legenda">
     <w:name w:val="caption"/>
     <w:basedOn w:val="Normal"/>
     <w:next w:val="Normal"/>
@@ -10539,7 +11019,7 @@
       <w:szCs w:val="18"/>
     </w:rPr>
   </w:style>
-  <w:style w:type="paragraph" w:styleId="TableofFigures">
+  <w:style w:type="paragraph" w:styleId="ndicedeilustraes">
     <w:name w:val="table of figures"/>
     <w:basedOn w:val="Normal"/>
     <w:next w:val="Normal"/>
@@ -10550,10 +11030,10 @@
       <w:spacing w:after="0"/>
     </w:pPr>
   </w:style>
-  <w:style w:type="character" w:customStyle="1" w:styleId="Heading2Char">
-    <w:name w:val="Heading 2 Char"/>
-    <w:basedOn w:val="DefaultParagraphFont"/>
-    <w:link w:val="Heading2"/>
+  <w:style w:type="character" w:customStyle="1" w:styleId="Cabealho2Carter">
+    <w:name w:val="Cabeçalho 2 Caráter"/>
+    <w:basedOn w:val="Tipodeletrapredefinidodopargrafo"/>
+    <w:link w:val="Cabealho2"/>
     <w:uiPriority w:val="9"/>
     <w:rsid w:val="00BE20D4"/>
     <w:rPr>
@@ -10564,196 +11044,6 @@
       <w:sz w:val="26"/>
       <w:szCs w:val="26"/>
     </w:rPr>
-  </w:style>
-</w:styles>
-</file>
-
-<file path=word/stylesWithEffects.xml><?xml version="1.0" encoding="utf-8"?>
-<w:styles xmlns:wpc="http://schemas.microsoft.com/office/word/2010/wordprocessingCanvas" xmlns:mc="http://schemas.openxmlformats.org/markup-compatibility/2006" xmlns:o="urn:schemas-microsoft-com:office:office" xmlns:r="http://schemas.openxmlformats.org/officeDocument/2006/relationships" xmlns:m="http://schemas.openxmlformats.org/officeDocument/2006/math" xmlns:v="urn:schemas-microsoft-com:vml" xmlns:wp14="http://schemas.microsoft.com/office/word/2010/wordprocessingDrawing" xmlns:wp="http://schemas.openxmlformats.org/drawingml/2006/wordprocessingDrawing" xmlns:w10="urn:schemas-microsoft-com:office:word" xmlns:w="http://schemas.openxmlformats.org/wordprocessingml/2006/main" xmlns:w14="http://schemas.microsoft.com/office/word/2010/wordml" xmlns:wpg="http://schemas.microsoft.com/office/word/2010/wordprocessingGroup" xmlns:wpi="http://schemas.microsoft.com/office/word/2010/wordprocessingInk" xmlns:wne="http://schemas.microsoft.com/office/word/2006/wordml" xmlns:wps="http://schemas.microsoft.com/office/word/2010/wordprocessingShape" mc:Ignorable="w14 wp14">
-  <w:docDefaults>
-    <w:rPrDefault>
-      <w:rPr>
-        <w:rFonts w:asciiTheme="minorHAnsi" w:eastAsiaTheme="minorEastAsia" w:hAnsiTheme="minorHAnsi" w:cstheme="minorBidi"/>
-        <w:sz w:val="22"/>
-        <w:szCs w:val="22"/>
-        <w:lang w:val="pt-PT" w:eastAsia="pt-PT" w:bidi="ar-SA"/>
-      </w:rPr>
-    </w:rPrDefault>
-    <w:pPrDefault>
-      <w:pPr>
-        <w:spacing w:after="200" w:line="276" w:lineRule="auto"/>
-      </w:pPr>
-    </w:pPrDefault>
-  </w:docDefaults>
-  <w:latentStyles w:defLockedState="0" w:defUIPriority="99" w:defSemiHidden="1" w:defUnhideWhenUsed="1" w:defQFormat="0" w:count="267">
-    <w:lsdException w:name="Normal" w:semiHidden="0" w:uiPriority="0" w:unhideWhenUsed="0" w:qFormat="1"/>
-    <w:lsdException w:name="heading 1" w:semiHidden="0" w:uiPriority="9" w:unhideWhenUsed="0" w:qFormat="1"/>
-    <w:lsdException w:name="heading 2" w:uiPriority="9" w:qFormat="1"/>
-    <w:lsdException w:name="heading 3" w:uiPriority="9" w:qFormat="1"/>
-    <w:lsdException w:name="heading 4" w:uiPriority="9" w:qFormat="1"/>
-    <w:lsdException w:name="heading 5" w:uiPriority="9" w:qFormat="1"/>
-    <w:lsdException w:name="heading 6" w:uiPriority="9" w:qFormat="1"/>
-    <w:lsdException w:name="heading 7" w:uiPriority="9" w:qFormat="1"/>
-    <w:lsdException w:name="heading 8" w:uiPriority="9" w:qFormat="1"/>
-    <w:lsdException w:name="heading 9" w:uiPriority="9" w:qFormat="1"/>
-    <w:lsdException w:name="toc 1" w:uiPriority="39"/>
-    <w:lsdException w:name="toc 2" w:uiPriority="39"/>
-    <w:lsdException w:name="toc 3" w:uiPriority="39"/>
-    <w:lsdException w:name="toc 4" w:uiPriority="39"/>
-    <w:lsdException w:name="toc 5" w:uiPriority="39"/>
-    <w:lsdException w:name="toc 6" w:uiPriority="39"/>
-    <w:lsdException w:name="toc 7" w:uiPriority="39"/>
-    <w:lsdException w:name="toc 8" w:uiPriority="39"/>
-    <w:lsdException w:name="toc 9" w:uiPriority="39"/>
-    <w:lsdException w:name="caption" w:uiPriority="35" w:qFormat="1"/>
-    <w:lsdException w:name="Title" w:semiHidden="0" w:uiPriority="10" w:unhideWhenUsed="0" w:qFormat="1"/>
-    <w:lsdException w:name="Default Paragraph Font" w:uiPriority="1"/>
-    <w:lsdException w:name="Subtitle" w:semiHidden="0" w:uiPriority="11" w:unhideWhenUsed="0" w:qFormat="1"/>
-    <w:lsdException w:name="Strong" w:semiHidden="0" w:uiPriority="22" w:unhideWhenUsed="0" w:qFormat="1"/>
-    <w:lsdException w:name="Emphasis" w:semiHidden="0" w:uiPriority="20" w:unhideWhenUsed="0" w:qFormat="1"/>
-    <w:lsdException w:name="Table Grid" w:semiHidden="0" w:uiPriority="59" w:unhideWhenUsed="0"/>
-    <w:lsdException w:name="Placeholder Text" w:unhideWhenUsed="0"/>
-    <w:lsdException w:name="No Spacing" w:semiHidden="0" w:uiPriority="1" w:unhideWhenUsed="0" w:qFormat="1"/>
-    <w:lsdException w:name="Light Shading" w:semiHidden="0" w:uiPriority="60" w:unhideWhenUsed="0"/>
-    <w:lsdException w:name="Light List" w:semiHidden="0" w:uiPriority="61" w:unhideWhenUsed="0"/>
-    <w:lsdException w:name="Light Grid" w:semiHidden="0" w:uiPriority="62" w:unhideWhenUsed="0"/>
-    <w:lsdException w:name="Medium Shading 1" w:semiHidden="0" w:uiPriority="63" w:unhideWhenUsed="0"/>
-    <w:lsdException w:name="Medium Shading 2" w:semiHidden="0" w:uiPriority="64" w:unhideWhenUsed="0"/>
-    <w:lsdException w:name="Medium List 1" w:semiHidden="0" w:uiPriority="65" w:unhideWhenUsed="0"/>
-    <w:lsdException w:name="Medium List 2" w:semiHidden="0" w:uiPriority="66" w:unhideWhenUsed="0"/>
-    <w:lsdException w:name="Medium Grid 1" w:semiHidden="0" w:uiPriority="67" w:unhideWhenUsed="0"/>
-    <w:lsdException w:name="Medium Grid 2" w:semiHidden="0" w:uiPriority="68" w:unhideWhenUsed="0"/>
-    <w:lsdException w:name="Medium Grid 3" w:semiHidden="0" w:uiPriority="69" w:unhideWhenUsed="0"/>
-    <w:lsdException w:name="Dark List" w:semiHidden="0" w:uiPriority="70" w:unhideWhenUsed="0"/>
-    <w:lsdException w:name="Colorful Shading" w:semiHidden="0" w:uiPriority="71" w:unhideWhenUsed="0"/>
-    <w:lsdException w:name="Colorful List" w:semiHidden="0" w:uiPriority="72" w:unhideWhenUsed="0"/>
-    <w:lsdException w:name="Colorful Grid" w:semiHidden="0" w:uiPriority="73" w:unhideWhenUsed="0"/>
-    <w:lsdException w:name="Light Shading Accent 1" w:semiHidden="0" w:uiPriority="60" w:unhideWhenUsed="0"/>
-    <w:lsdException w:name="Light List Accent 1" w:semiHidden="0" w:uiPriority="61" w:unhideWhenUsed="0"/>
-    <w:lsdException w:name="Light Grid Accent 1" w:semiHidden="0" w:uiPriority="62" w:unhideWhenUsed="0"/>
-    <w:lsdException w:name="Medium Shading 1 Accent 1" w:semiHidden="0" w:uiPriority="63" w:unhideWhenUsed="0"/>
-    <w:lsdException w:name="Medium Shading 2 Accent 1" w:semiHidden="0" w:uiPriority="64" w:unhideWhenUsed="0"/>
-    <w:lsdException w:name="Medium List 1 Accent 1" w:semiHidden="0" w:uiPriority="65" w:unhideWhenUsed="0"/>
-    <w:lsdException w:name="Revision" w:unhideWhenUsed="0"/>
-    <w:lsdException w:name="List Paragraph" w:semiHidden="0" w:uiPriority="34" w:unhideWhenUsed="0" w:qFormat="1"/>
-    <w:lsdException w:name="Quote" w:semiHidden="0" w:uiPriority="29" w:unhideWhenUsed="0" w:qFormat="1"/>
-    <w:lsdException w:name="Intense Quote" w:semiHidden="0" w:uiPriority="30" w:unhideWhenUsed="0" w:qFormat="1"/>
-    <w:lsdException w:name="Medium List 2 Accent 1" w:semiHidden="0" w:uiPriority="66" w:unhideWhenUsed="0"/>
-    <w:lsdException w:name="Medium Grid 1 Accent 1" w:semiHidden="0" w:uiPriority="67" w:unhideWhenUsed="0"/>
-    <w:lsdException w:name="Medium Grid 2 Accent 1" w:semiHidden="0" w:uiPriority="68" w:unhideWhenUsed="0"/>
-    <w:lsdException w:name="Medium Grid 3 Accent 1" w:semiHidden="0" w:uiPriority="69" w:unhideWhenUsed="0"/>
-    <w:lsdException w:name="Dark List Accent 1" w:semiHidden="0" w:uiPriority="70" w:unhideWhenUsed="0"/>
-    <w:lsdException w:name="Colorful Shading Accent 1" w:semiHidden="0" w:uiPriority="71" w:unhideWhenUsed="0"/>
-    <w:lsdException w:name="Colorful List Accent 1" w:semiHidden="0" w:uiPriority="72" w:unhideWhenUsed="0"/>
-    <w:lsdException w:name="Colorful Grid Accent 1" w:semiHidden="0" w:uiPriority="73" w:unhideWhenUsed="0"/>
-    <w:lsdException w:name="Light Shading Accent 2" w:semiHidden="0" w:uiPriority="60" w:unhideWhenUsed="0"/>
-    <w:lsdException w:name="Light List Accent 2" w:semiHidden="0" w:uiPriority="61" w:unhideWhenUsed="0"/>
-    <w:lsdException w:name="Light Grid Accent 2" w:semiHidden="0" w:uiPriority="62" w:unhideWhenUsed="0"/>
-    <w:lsdException w:name="Medium Shading 1 Accent 2" w:semiHidden="0" w:uiPriority="63" w:unhideWhenUsed="0"/>
-    <w:lsdException w:name="Medium Shading 2 Accent 2" w:semiHidden="0" w:uiPriority="64" w:unhideWhenUsed="0"/>
-    <w:lsdException w:name="Medium List 1 Accent 2" w:semiHidden="0" w:uiPriority="65" w:unhideWhenUsed="0"/>
-    <w:lsdException w:name="Medium List 2 Accent 2" w:semiHidden="0" w:uiPriority="66" w:unhideWhenUsed="0"/>
-    <w:lsdException w:name="Medium Grid 1 Accent 2" w:semiHidden="0" w:uiPriority="67" w:unhideWhenUsed="0"/>
-    <w:lsdException w:name="Medium Grid 2 Accent 2" w:semiHidden="0" w:uiPriority="68" w:unhideWhenUsed="0"/>
-    <w:lsdException w:name="Medium Grid 3 Accent 2" w:semiHidden="0" w:uiPriority="69" w:unhideWhenUsed="0"/>
-    <w:lsdException w:name="Dark List Accent 2" w:semiHidden="0" w:uiPriority="70" w:unhideWhenUsed="0"/>
-    <w:lsdException w:name="Colorful Shading Accent 2" w:semiHidden="0" w:uiPriority="71" w:unhideWhenUsed="0"/>
-    <w:lsdException w:name="Colorful List Accent 2" w:semiHidden="0" w:uiPriority="72" w:unhideWhenUsed="0"/>
-    <w:lsdException w:name="Colorful Grid Accent 2" w:semiHidden="0" w:uiPriority="73" w:unhideWhenUsed="0"/>
-    <w:lsdException w:name="Light Shading Accent 3" w:semiHidden="0" w:uiPriority="60" w:unhideWhenUsed="0"/>
-    <w:lsdException w:name="Light List Accent 3" w:semiHidden="0" w:uiPriority="61" w:unhideWhenUsed="0"/>
-    <w:lsdException w:name="Light Grid Accent 3" w:semiHidden="0" w:uiPriority="62" w:unhideWhenUsed="0"/>
-    <w:lsdException w:name="Medium Shading 1 Accent 3" w:semiHidden="0" w:uiPriority="63" w:unhideWhenUsed="0"/>
-    <w:lsdException w:name="Medium Shading 2 Accent 3" w:semiHidden="0" w:uiPriority="64" w:unhideWhenUsed="0"/>
-    <w:lsdException w:name="Medium List 1 Accent 3" w:semiHidden="0" w:uiPriority="65" w:unhideWhenUsed="0"/>
-    <w:lsdException w:name="Medium List 2 Accent 3" w:semiHidden="0" w:uiPriority="66" w:unhideWhenUsed="0"/>
-    <w:lsdException w:name="Medium Grid 1 Accent 3" w:semiHidden="0" w:uiPriority="67" w:unhideWhenUsed="0"/>
-    <w:lsdException w:name="Medium Grid 2 Accent 3" w:semiHidden="0" w:uiPriority="68" w:unhideWhenUsed="0"/>
-    <w:lsdException w:name="Medium Grid 3 Accent 3" w:semiHidden="0" w:uiPriority="69" w:unhideWhenUsed="0"/>
-    <w:lsdException w:name="Dark List Accent 3" w:semiHidden="0" w:uiPriority="70" w:unhideWhenUsed="0"/>
-    <w:lsdException w:name="Colorful Shading Accent 3" w:semiHidden="0" w:uiPriority="71" w:unhideWhenUsed="0"/>
-    <w:lsdException w:name="Colorful List Accent 3" w:semiHidden="0" w:uiPriority="72" w:unhideWhenUsed="0"/>
-    <w:lsdException w:name="Colorful Grid Accent 3" w:semiHidden="0" w:uiPriority="73" w:unhideWhenUsed="0"/>
-    <w:lsdException w:name="Light Shading Accent 4" w:semiHidden="0" w:uiPriority="60" w:unhideWhenUsed="0"/>
-    <w:lsdException w:name="Light List Accent 4" w:semiHidden="0" w:uiPriority="61" w:unhideWhenUsed="0"/>
-    <w:lsdException w:name="Light Grid Accent 4" w:semiHidden="0" w:uiPriority="62" w:unhideWhenUsed="0"/>
-    <w:lsdException w:name="Medium Shading 1 Accent 4" w:semiHidden="0" w:uiPriority="63" w:unhideWhenUsed="0"/>
-    <w:lsdException w:name="Medium Shading 2 Accent 4" w:semiHidden="0" w:uiPriority="64" w:unhideWhenUsed="0"/>
-    <w:lsdException w:name="Medium List 1 Accent 4" w:semiHidden="0" w:uiPriority="65" w:unhideWhenUsed="0"/>
-    <w:lsdException w:name="Medium List 2 Accent 4" w:semiHidden="0" w:uiPriority="66" w:unhideWhenUsed="0"/>
-    <w:lsdException w:name="Medium Grid 1 Accent 4" w:semiHidden="0" w:uiPriority="67" w:unhideWhenUsed="0"/>
-    <w:lsdException w:name="Medium Grid 2 Accent 4" w:semiHidden="0" w:uiPriority="68" w:unhideWhenUsed="0"/>
-    <w:lsdException w:name="Medium Grid 3 Accent 4" w:semiHidden="0" w:uiPriority="69" w:unhideWhenUsed="0"/>
-    <w:lsdException w:name="Dark List Accent 4" w:semiHidden="0" w:uiPriority="70" w:unhideWhenUsed="0"/>
-    <w:lsdException w:name="Colorful Shading Accent 4" w:semiHidden="0" w:uiPriority="71" w:unhideWhenUsed="0"/>
-    <w:lsdException w:name="Colorful List Accent 4" w:semiHidden="0" w:uiPriority="72" w:unhideWhenUsed="0"/>
-    <w:lsdException w:name="Colorful Grid Accent 4" w:semiHidden="0" w:uiPriority="73" w:unhideWhenUsed="0"/>
-    <w:lsdException w:name="Light Shading Accent 5" w:semiHidden="0" w:uiPriority="60" w:unhideWhenUsed="0"/>
-    <w:lsdException w:name="Light List Accent 5" w:semiHidden="0" w:uiPriority="61" w:unhideWhenUsed="0"/>
-    <w:lsdException w:name="Light Grid Accent 5" w:semiHidden="0" w:uiPriority="62" w:unhideWhenUsed="0"/>
-    <w:lsdException w:name="Medium Shading 1 Accent 5" w:semiHidden="0" w:uiPriority="63" w:unhideWhenUsed="0"/>
-    <w:lsdException w:name="Medium Shading 2 Accent 5" w:semiHidden="0" w:uiPriority="64" w:unhideWhenUsed="0"/>
-    <w:lsdException w:name="Medium List 1 Accent 5" w:semiHidden="0" w:uiPriority="65" w:unhideWhenUsed="0"/>
-    <w:lsdException w:name="Medium List 2 Accent 5" w:semiHidden="0" w:uiPriority="66" w:unhideWhenUsed="0"/>
-    <w:lsdException w:name="Medium Grid 1 Accent 5" w:semiHidden="0" w:uiPriority="67" w:unhideWhenUsed="0"/>
-    <w:lsdException w:name="Medium Grid 2 Accent 5" w:semiHidden="0" w:uiPriority="68" w:unhideWhenUsed="0"/>
-    <w:lsdException w:name="Medium Grid 3 Accent 5" w:semiHidden="0" w:uiPriority="69" w:unhideWhenUsed="0"/>
-    <w:lsdException w:name="Dark List Accent 5" w:semiHidden="0" w:uiPriority="70" w:unhideWhenUsed="0"/>
-    <w:lsdException w:name="Colorful Shading Accent 5" w:semiHidden="0" w:uiPriority="71" w:unhideWhenUsed="0"/>
-    <w:lsdException w:name="Colorful List Accent 5" w:semiHidden="0" w:uiPriority="72" w:unhideWhenUsed="0"/>
-    <w:lsdException w:name="Colorful Grid Accent 5" w:semiHidden="0" w:uiPriority="73" w:unhideWhenUsed="0"/>
-    <w:lsdException w:name="Light Shading Accent 6" w:semiHidden="0" w:uiPriority="60" w:unhideWhenUsed="0"/>
-    <w:lsdException w:name="Light List Accent 6" w:semiHidden="0" w:uiPriority="61" w:unhideWhenUsed="0"/>
-    <w:lsdException w:name="Light Grid Accent 6" w:semiHidden="0" w:uiPriority="62" w:unhideWhenUsed="0"/>
-    <w:lsdException w:name="Medium Shading 1 Accent 6" w:semiHidden="0" w:uiPriority="63" w:unhideWhenUsed="0"/>
-    <w:lsdException w:name="Medium Shading 2 Accent 6" w:semiHidden="0" w:uiPriority="64" w:unhideWhenUsed="0"/>
-    <w:lsdException w:name="Medium List 1 Accent 6" w:semiHidden="0" w:uiPriority="65" w:unhideWhenUsed="0"/>
-    <w:lsdException w:name="Medium List 2 Accent 6" w:semiHidden="0" w:uiPriority="66" w:unhideWhenUsed="0"/>
-    <w:lsdException w:name="Medium Grid 1 Accent 6" w:semiHidden="0" w:uiPriority="67" w:unhideWhenUsed="0"/>
-    <w:lsdException w:name="Medium Grid 2 Accent 6" w:semiHidden="0" w:uiPriority="68" w:unhideWhenUsed="0"/>
-    <w:lsdException w:name="Medium Grid 3 Accent 6" w:semiHidden="0" w:uiPriority="69" w:unhideWhenUsed="0"/>
-    <w:lsdException w:name="Dark List Accent 6" w:semiHidden="0" w:uiPriority="70" w:unhideWhenUsed="0"/>
-    <w:lsdException w:name="Colorful Shading Accent 6" w:semiHidden="0" w:uiPriority="71" w:unhideWhenUsed="0"/>
-    <w:lsdException w:name="Colorful List Accent 6" w:semiHidden="0" w:uiPriority="72" w:unhideWhenUsed="0"/>
-    <w:lsdException w:name="Colorful Grid Accent 6" w:semiHidden="0" w:uiPriority="73" w:unhideWhenUsed="0"/>
-    <w:lsdException w:name="Subtle Emphasis" w:semiHidden="0" w:uiPriority="19" w:unhideWhenUsed="0" w:qFormat="1"/>
-    <w:lsdException w:name="Intense Emphasis" w:semiHidden="0" w:uiPriority="21" w:unhideWhenUsed="0" w:qFormat="1"/>
-    <w:lsdException w:name="Subtle Reference" w:semiHidden="0" w:uiPriority="31" w:unhideWhenUsed="0" w:qFormat="1"/>
-    <w:lsdException w:name="Intense Reference" w:semiHidden="0" w:uiPriority="32" w:unhideWhenUsed="0" w:qFormat="1"/>
-    <w:lsdException w:name="Book Title" w:semiHidden="0" w:uiPriority="33" w:unhideWhenUsed="0" w:qFormat="1"/>
-    <w:lsdException w:name="Bibliography" w:uiPriority="37"/>
-    <w:lsdException w:name="TOC Heading" w:uiPriority="39" w:qFormat="1"/>
-  </w:latentStyles>
-  <w:style w:type="paragraph" w:default="1" w:styleId="Normal">
-    <w:name w:val="Normal"/>
-    <w:qFormat/>
-  </w:style>
-  <w:style w:type="character" w:default="1" w:styleId="DefaultParagraphFont">
-    <w:name w:val="Default Paragraph Font"/>
-    <w:uiPriority w:val="1"/>
-    <w:semiHidden/>
-    <w:unhideWhenUsed/>
-  </w:style>
-  <w:style w:type="table" w:default="1" w:styleId="TableNormal">
-    <w:name w:val="Normal Table"/>
-    <w:uiPriority w:val="99"/>
-    <w:semiHidden/>
-    <w:unhideWhenUsed/>
-    <w:tblPr>
-      <w:tblInd w:w="0" w:type="dxa"/>
-      <w:tblCellMar>
-        <w:top w:w="0" w:type="dxa"/>
-        <w:left w:w="108" w:type="dxa"/>
-        <w:bottom w:w="0" w:type="dxa"/>
-        <w:right w:w="108" w:type="dxa"/>
-      </w:tblCellMar>
-    </w:tblPr>
-  </w:style>
-  <w:style w:type="numbering" w:default="1" w:styleId="NoList">
-    <w:name w:val="No List"/>
-    <w:uiPriority w:val="99"/>
-    <w:semiHidden/>
-    <w:unhideWhenUsed/>
   </w:style>
 </w:styles>
 </file>
@@ -11065,7 +11355,7 @@
 </file>
 
 <file path=customXml/itemProps2.xml><?xml version="1.0" encoding="utf-8"?>
-<ds:datastoreItem xmlns:ds="http://schemas.openxmlformats.org/officeDocument/2006/customXml" ds:itemID="{83011C65-6906-4BE7-923D-DFECC0702939}">
+<ds:datastoreItem xmlns:ds="http://schemas.openxmlformats.org/officeDocument/2006/customXml" ds:itemID="{361F58B6-C80B-4C82-A65E-D85D79FA4661}">
   <ds:schemaRefs>
     <ds:schemaRef ds:uri="http://schemas.openxmlformats.org/officeDocument/2006/bibliography"/>
   </ds:schemaRefs>

</xml_diff>

<commit_message>
Adding Diagrams and changes of Document Management Process.docx
</commit_message>
<xml_diff>
--- a/Docs/Processes/Document Management Process.docx
+++ b/Docs/Processes/Document Management Process.docx
@@ -1,6 +1,6 @@
 
 <file path=word/document.xml><?xml version="1.0" encoding="utf-8"?>
-<w:document xmlns:wpc="http://schemas.microsoft.com/office/word/2010/wordprocessingCanvas" xmlns:mc="http://schemas.openxmlformats.org/markup-compatibility/2006" xmlns:o="urn:schemas-microsoft-com:office:office" xmlns:r="http://schemas.openxmlformats.org/officeDocument/2006/relationships" xmlns:m="http://schemas.openxmlformats.org/officeDocument/2006/math" xmlns:v="urn:schemas-microsoft-com:vml" xmlns:wp14="http://schemas.microsoft.com/office/word/2010/wordprocessingDrawing" xmlns:wp="http://schemas.openxmlformats.org/drawingml/2006/wordprocessingDrawing" xmlns:w10="urn:schemas-microsoft-com:office:word" xmlns:w="http://schemas.openxmlformats.org/wordprocessingml/2006/main" xmlns:w14="http://schemas.microsoft.com/office/word/2010/wordml" xmlns:w15="http://schemas.microsoft.com/office/word/2012/wordml" xmlns:wpg="http://schemas.microsoft.com/office/word/2010/wordprocessingGroup" xmlns:wpi="http://schemas.microsoft.com/office/word/2010/wordprocessingInk" xmlns:wne="http://schemas.microsoft.com/office/word/2006/wordml" xmlns:wps="http://schemas.microsoft.com/office/word/2010/wordprocessingShape" mc:Ignorable="w14 w15 wp14">
+<w:document xmlns:ve="http://schemas.openxmlformats.org/markup-compatibility/2006" xmlns:o="urn:schemas-microsoft-com:office:office" xmlns:r="http://schemas.openxmlformats.org/officeDocument/2006/relationships" xmlns:m="http://schemas.openxmlformats.org/officeDocument/2006/math" xmlns:v="urn:schemas-microsoft-com:vml" xmlns:wp="http://schemas.openxmlformats.org/drawingml/2006/wordprocessingDrawing" xmlns:w10="urn:schemas-microsoft-com:office:word" xmlns:w="http://schemas.openxmlformats.org/wordprocessingml/2006/main" xmlns:wne="http://schemas.microsoft.com/office/word/2006/wordml">
   <w:body>
     <w:sdt>
       <w:sdtPr>
@@ -27,7 +27,7 @@
             <w:tblBorders>
               <w:left w:val="single" w:sz="18" w:space="0" w:color="4F81BD" w:themeColor="accent1"/>
             </w:tblBorders>
-            <w:tblLook w:val="04A0" w:firstRow="1" w:lastRow="0" w:firstColumn="1" w:lastColumn="0" w:noHBand="0" w:noVBand="1"/>
+            <w:tblLook w:val="04A0"/>
           </w:tblPr>
           <w:tblGrid>
             <w:gridCol w:w="6987"/>
@@ -43,7 +43,6 @@
                 <w:dataBinding w:prefixMappings="xmlns:ns0='http://schemas.openxmlformats.org/officeDocument/2006/extended-properties'" w:xpath="/ns0:Properties[1]/ns0:Company[1]" w:storeItemID="{6668398D-A668-4E3E-A5EB-62B293D839F1}"/>
                 <w:text/>
               </w:sdtPr>
-              <w:sdtEndPr/>
               <w:sdtContent>
                 <w:tc>
                   <w:tcPr>
@@ -92,7 +91,6 @@
                   <w:dataBinding w:prefixMappings="xmlns:ns0='http://schemas.openxmlformats.org/package/2006/metadata/core-properties' xmlns:ns1='http://purl.org/dc/elements/1.1/'" w:xpath="/ns0:coreProperties[1]/ns1:title[1]" w:storeItemID="{6C3C8BC8-F283-45AE-878A-BAB7291924A1}"/>
                   <w:text/>
                 </w:sdtPr>
-                <w:sdtEndPr/>
                 <w:sdtContent>
                   <w:p>
                     <w:pPr>
@@ -130,7 +128,6 @@
                 <w:dataBinding w:prefixMappings="xmlns:ns0='http://schemas.openxmlformats.org/package/2006/metadata/core-properties' xmlns:ns1='http://purl.org/dc/elements/1.1/'" w:xpath="/ns0:coreProperties[1]/ns1:subject[1]" w:storeItemID="{6C3C8BC8-F283-45AE-878A-BAB7291924A1}"/>
                 <w:text/>
               </w:sdtPr>
-              <w:sdtEndPr/>
               <w:sdtContent>
                 <w:tc>
                   <w:tcPr>
@@ -175,7 +172,7 @@
           <w:tblPr>
             <w:tblpPr w:leftFromText="187" w:rightFromText="187" w:horzAnchor="margin" w:tblpXSpec="center" w:tblpYSpec="bottom"/>
             <w:tblW w:w="4000" w:type="pct"/>
-            <w:tblLook w:val="04A0" w:firstRow="1" w:lastRow="0" w:firstColumn="1" w:lastColumn="0" w:noHBand="0" w:noVBand="1"/>
+            <w:tblLook w:val="04A0"/>
           </w:tblPr>
           <w:tblGrid>
             <w:gridCol w:w="6987"/>
@@ -201,7 +198,6 @@
                   <w:dataBinding w:prefixMappings="xmlns:ns0='http://schemas.openxmlformats.org/package/2006/metadata/core-properties' xmlns:ns1='http://purl.org/dc/elements/1.1/'" w:xpath="/ns0:coreProperties[1]/ns1:creator[1]" w:storeItemID="{6C3C8BC8-F283-45AE-878A-BAB7291924A1}"/>
                   <w:text/>
                 </w:sdtPr>
-                <w:sdtEndPr/>
                 <w:sdtContent>
                   <w:p>
                     <w:pPr>
@@ -235,7 +231,6 @@
                     <w:calendar w:val="gregorian"/>
                   </w:date>
                 </w:sdtPr>
-                <w:sdtEndPr/>
                 <w:sdtContent>
                   <w:p>
                     <w:pPr>
@@ -326,11 +321,10 @@
           <w:docPartUnique/>
         </w:docPartObj>
       </w:sdtPr>
-      <w:sdtEndPr/>
       <w:sdtContent>
         <w:p>
           <w:pPr>
-            <w:pStyle w:val="Cabealhodondice"/>
+            <w:pStyle w:val="Ttulodondice"/>
             <w:spacing w:line="360" w:lineRule="auto"/>
           </w:pPr>
           <w:r>
@@ -368,7 +362,7 @@
             </w:rPr>
             <w:fldChar w:fldCharType="separate"/>
           </w:r>
-          <w:hyperlink w:anchor="_Toc350538899" w:history="1">
+          <w:hyperlink w:anchor="_Toc350591690" w:history="1">
             <w:r>
               <w:rPr>
                 <w:rStyle w:val="Hiperligao"/>
@@ -412,7 +406,7 @@
                 <w:noProof/>
                 <w:webHidden/>
               </w:rPr>
-              <w:instrText xml:space="preserve"> PAGEREF _Toc350538899 \h </w:instrText>
+              <w:instrText xml:space="preserve"> PAGEREF _Toc350591690 \h </w:instrText>
             </w:r>
             <w:r>
               <w:rPr>
@@ -456,7 +450,7 @@
               <w:lang w:eastAsia="pt-PT"/>
             </w:rPr>
           </w:pPr>
-          <w:hyperlink w:anchor="_Toc350538900" w:history="1">
+          <w:hyperlink w:anchor="_Toc350591691" w:history="1">
             <w:r>
               <w:rPr>
                 <w:rStyle w:val="Hiperligao"/>
@@ -500,7 +494,7 @@
                 <w:noProof/>
                 <w:webHidden/>
               </w:rPr>
-              <w:instrText xml:space="preserve"> PAGEREF _Toc350538900 \h </w:instrText>
+              <w:instrText xml:space="preserve"> PAGEREF _Toc350591691 \h </w:instrText>
             </w:r>
             <w:r>
               <w:rPr>
@@ -544,7 +538,7 @@
               <w:lang w:eastAsia="pt-PT"/>
             </w:rPr>
           </w:pPr>
-          <w:hyperlink w:anchor="_Toc350538901" w:history="1">
+          <w:hyperlink w:anchor="_Toc350591692" w:history="1">
             <w:r>
               <w:rPr>
                 <w:rStyle w:val="Hiperligao"/>
@@ -588,7 +582,7 @@
                 <w:noProof/>
                 <w:webHidden/>
               </w:rPr>
-              <w:instrText xml:space="preserve"> PAGEREF _Toc350538901 \h </w:instrText>
+              <w:instrText xml:space="preserve"> PAGEREF _Toc350591692 \h </w:instrText>
             </w:r>
             <w:r>
               <w:rPr>
@@ -632,7 +626,7 @@
               <w:lang w:eastAsia="pt-PT"/>
             </w:rPr>
           </w:pPr>
-          <w:hyperlink w:anchor="_Toc350538902" w:history="1">
+          <w:hyperlink w:anchor="_Toc350591693" w:history="1">
             <w:r>
               <w:rPr>
                 <w:rStyle w:val="Hiperligao"/>
@@ -676,7 +670,7 @@
                 <w:noProof/>
                 <w:webHidden/>
               </w:rPr>
-              <w:instrText xml:space="preserve"> PAGEREF _Toc350538902 \h </w:instrText>
+              <w:instrText xml:space="preserve"> PAGEREF _Toc350591693 \h </w:instrText>
             </w:r>
             <w:r>
               <w:rPr>
@@ -720,7 +714,7 @@
               <w:lang w:eastAsia="pt-PT"/>
             </w:rPr>
           </w:pPr>
-          <w:hyperlink w:anchor="_Toc350538903" w:history="1">
+          <w:hyperlink w:anchor="_Toc350591694" w:history="1">
             <w:r>
               <w:rPr>
                 <w:rStyle w:val="Hiperligao"/>
@@ -764,7 +758,7 @@
                 <w:noProof/>
                 <w:webHidden/>
               </w:rPr>
-              <w:instrText xml:space="preserve"> PAGEREF _Toc350538903 \h </w:instrText>
+              <w:instrText xml:space="preserve"> PAGEREF _Toc350591694 \h </w:instrText>
             </w:r>
             <w:r>
               <w:rPr>
@@ -808,7 +802,7 @@
               <w:lang w:eastAsia="pt-PT"/>
             </w:rPr>
           </w:pPr>
-          <w:hyperlink w:anchor="_Toc350538904" w:history="1">
+          <w:hyperlink w:anchor="_Toc350591695" w:history="1">
             <w:r>
               <w:rPr>
                 <w:rStyle w:val="Hiperligao"/>
@@ -831,7 +825,7 @@
                 <w:noProof/>
                 <w:lang w:val="en-US"/>
               </w:rPr>
-              <w:t>Creating a new Document</w:t>
+              <w:t>Process Live Cycle</w:t>
             </w:r>
             <w:r>
               <w:rPr>
@@ -852,7 +846,7 @@
                 <w:noProof/>
                 <w:webHidden/>
               </w:rPr>
-              <w:instrText xml:space="preserve"> PAGEREF _Toc350538904 \h </w:instrText>
+              <w:instrText xml:space="preserve"> PAGEREF _Toc350591695 \h </w:instrText>
             </w:r>
             <w:r>
               <w:rPr>
@@ -872,7 +866,7 @@
                 <w:noProof/>
                 <w:webHidden/>
               </w:rPr>
-              <w:t>1</w:t>
+              <w:t>2</w:t>
             </w:r>
             <w:r>
               <w:rPr>
@@ -896,7 +890,7 @@
               <w:lang w:eastAsia="pt-PT"/>
             </w:rPr>
           </w:pPr>
-          <w:hyperlink w:anchor="_Toc350538905" w:history="1">
+          <w:hyperlink w:anchor="_Toc350591696" w:history="1">
             <w:r>
               <w:rPr>
                 <w:rStyle w:val="Hiperligao"/>
@@ -919,7 +913,7 @@
                 <w:noProof/>
                 <w:lang w:val="en-US"/>
               </w:rPr>
-              <w:t>Updating a Document</w:t>
+              <w:t>Creating a new Document</w:t>
             </w:r>
             <w:r>
               <w:rPr>
@@ -940,7 +934,7 @@
                 <w:noProof/>
                 <w:webHidden/>
               </w:rPr>
-              <w:instrText xml:space="preserve"> PAGEREF _Toc350538905 \h </w:instrText>
+              <w:instrText xml:space="preserve"> PAGEREF _Toc350591696 \h </w:instrText>
             </w:r>
             <w:r>
               <w:rPr>
@@ -960,7 +954,95 @@
                 <w:noProof/>
                 <w:webHidden/>
               </w:rPr>
-              <w:t>4</w:t>
+              <w:t>2</w:t>
+            </w:r>
+            <w:r>
+              <w:rPr>
+                <w:noProof/>
+                <w:webHidden/>
+              </w:rPr>
+              <w:fldChar w:fldCharType="end"/>
+            </w:r>
+          </w:hyperlink>
+        </w:p>
+        <w:p>
+          <w:pPr>
+            <w:pStyle w:val="ndice1"/>
+            <w:tabs>
+              <w:tab w:val="left" w:pos="660"/>
+              <w:tab w:val="right" w:leader="dot" w:pos="8494"/>
+            </w:tabs>
+            <w:rPr>
+              <w:rFonts w:eastAsiaTheme="minorEastAsia"/>
+              <w:noProof/>
+              <w:lang w:eastAsia="pt-PT"/>
+            </w:rPr>
+          </w:pPr>
+          <w:hyperlink w:anchor="_Toc350591697" w:history="1">
+            <w:r>
+              <w:rPr>
+                <w:rStyle w:val="Hiperligao"/>
+                <w:noProof/>
+                <w:lang w:val="en-US"/>
+              </w:rPr>
+              <w:t>3.3.</w:t>
+            </w:r>
+            <w:r>
+              <w:rPr>
+                <w:rFonts w:eastAsiaTheme="minorEastAsia"/>
+                <w:noProof/>
+                <w:lang w:eastAsia="pt-PT"/>
+              </w:rPr>
+              <w:tab/>
+            </w:r>
+            <w:r>
+              <w:rPr>
+                <w:rStyle w:val="Hiperligao"/>
+                <w:noProof/>
+                <w:lang w:val="en-US"/>
+              </w:rPr>
+              <w:t>Updating a Document</w:t>
+            </w:r>
+            <w:r>
+              <w:rPr>
+                <w:noProof/>
+                <w:webHidden/>
+              </w:rPr>
+              <w:tab/>
+            </w:r>
+            <w:r>
+              <w:rPr>
+                <w:noProof/>
+                <w:webHidden/>
+              </w:rPr>
+              <w:fldChar w:fldCharType="begin"/>
+            </w:r>
+            <w:r>
+              <w:rPr>
+                <w:noProof/>
+                <w:webHidden/>
+              </w:rPr>
+              <w:instrText xml:space="preserve"> PAGEREF _Toc350591697 \h </w:instrText>
+            </w:r>
+            <w:r>
+              <w:rPr>
+                <w:noProof/>
+                <w:webHidden/>
+              </w:rPr>
+            </w:r>
+            <w:r>
+              <w:rPr>
+                <w:noProof/>
+                <w:webHidden/>
+              </w:rPr>
+              <w:fldChar w:fldCharType="separate"/>
+            </w:r>
+            <w:r>
+              <w:rPr>
+                <w:noProof/>
+                <w:webHidden/>
+              </w:rPr>
+              <w:t>5</w:t>
             </w:r>
             <w:r>
               <w:rPr>
@@ -984,7 +1066,7 @@
               <w:lang w:eastAsia="pt-PT"/>
             </w:rPr>
           </w:pPr>
-          <w:hyperlink w:anchor="_Toc350538906" w:history="1">
+          <w:hyperlink w:anchor="_Toc350591698" w:history="1">
             <w:r>
               <w:rPr>
                 <w:rStyle w:val="Hiperligao"/>
@@ -1028,7 +1110,7 @@
                 <w:noProof/>
                 <w:webHidden/>
               </w:rPr>
-              <w:instrText xml:space="preserve"> PAGEREF _Toc350538906 \h </w:instrText>
+              <w:instrText xml:space="preserve"> PAGEREF _Toc350591698 \h </w:instrText>
             </w:r>
             <w:r>
               <w:rPr>
@@ -1048,7 +1130,7 @@
                 <w:noProof/>
                 <w:webHidden/>
               </w:rPr>
-              <w:t>7</w:t>
+              <w:t>8</w:t>
             </w:r>
             <w:r>
               <w:rPr>
@@ -1072,7 +1154,7 @@
               <w:lang w:eastAsia="pt-PT"/>
             </w:rPr>
           </w:pPr>
-          <w:hyperlink w:anchor="_Toc350538907" w:history="1">
+          <w:hyperlink w:anchor="_Toc350591699" w:history="1">
             <w:r>
               <w:rPr>
                 <w:rStyle w:val="Hiperligao"/>
@@ -1116,7 +1198,7 @@
                 <w:noProof/>
                 <w:webHidden/>
               </w:rPr>
-              <w:instrText xml:space="preserve"> PAGEREF _Toc350538907 \h </w:instrText>
+              <w:instrText xml:space="preserve"> PAGEREF _Toc350591699 \h </w:instrText>
             </w:r>
             <w:r>
               <w:rPr>
@@ -1136,7 +1218,7 @@
                 <w:noProof/>
                 <w:webHidden/>
               </w:rPr>
-              <w:t>7</w:t>
+              <w:t>8</w:t>
             </w:r>
             <w:r>
               <w:rPr>
@@ -1160,7 +1242,7 @@
               <w:lang w:eastAsia="pt-PT"/>
             </w:rPr>
           </w:pPr>
-          <w:hyperlink w:anchor="_Toc350538908" w:history="1">
+          <w:hyperlink w:anchor="_Toc350591700" w:history="1">
             <w:r>
               <w:rPr>
                 <w:rStyle w:val="Hiperligao"/>
@@ -1204,7 +1286,7 @@
                 <w:noProof/>
                 <w:webHidden/>
               </w:rPr>
-              <w:instrText xml:space="preserve"> PAGEREF _Toc350538908 \h </w:instrText>
+              <w:instrText xml:space="preserve"> PAGEREF _Toc350591700 \h </w:instrText>
             </w:r>
             <w:r>
               <w:rPr>
@@ -1224,7 +1306,7 @@
                 <w:noProof/>
                 <w:webHidden/>
               </w:rPr>
-              <w:t>8</w:t>
+              <w:t>9</w:t>
             </w:r>
             <w:r>
               <w:rPr>
@@ -1266,60 +1348,6 @@
     </w:p>
     <w:p>
       <w:pPr>
-        <w:spacing w:line="360" w:lineRule="auto"/>
-      </w:pPr>
-      <w:r>
-        <w:rPr>
-          <w:lang w:val="en-US"/>
-        </w:rPr>
-        <w:fldChar w:fldCharType="begin"/>
-      </w:r>
-      <w:r>
-        <w:instrText xml:space="preserve"> TOC \h \z \c "Figure" </w:instrText>
-      </w:r>
-      <w:r>
-        <w:rPr>
-          <w:lang w:val="en-US"/>
-        </w:rPr>
-        <w:fldChar w:fldCharType="separate"/>
-      </w:r>
-      <w:r>
-        <w:rPr>
-          <w:b/>
-          <w:bCs/>
-          <w:noProof/>
-        </w:rPr>
-        <w:t>Não foi encontrada nenhuma entrada do índice de ilustrações.</w:t>
-      </w:r>
-      <w:r>
-        <w:rPr>
-          <w:lang w:val="en-US"/>
-        </w:rPr>
-        <w:fldChar w:fldCharType="end"/>
-      </w:r>
-    </w:p>
-    <w:p>
-      <w:pPr>
-        <w:spacing w:line="360" w:lineRule="auto"/>
-        <w:rPr>
-          <w:lang w:val="en-US"/>
-        </w:rPr>
-      </w:pPr>
-      <w:r>
-        <w:rPr>
-          <w:rFonts w:asciiTheme="majorHAnsi" w:eastAsiaTheme="majorEastAsia" w:hAnsiTheme="majorHAnsi" w:cstheme="majorBidi"/>
-          <w:b/>
-          <w:bCs/>
-          <w:color w:val="365F91" w:themeColor="accent1" w:themeShade="BF"/>
-          <w:sz w:val="28"/>
-          <w:szCs w:val="28"/>
-          <w:lang w:val="en-US"/>
-        </w:rPr>
-        <w:t>Tables</w:t>
-      </w:r>
-    </w:p>
-    <w:p>
-      <w:pPr>
         <w:pStyle w:val="ndicedeilustraes"/>
         <w:tabs>
           <w:tab w:val="right" w:leader="dot" w:pos="8494"/>
@@ -1337,7 +1365,7 @@
         <w:fldChar w:fldCharType="begin"/>
       </w:r>
       <w:r>
-        <w:instrText xml:space="preserve"> TOC \h \z \c "Table" </w:instrText>
+        <w:instrText xml:space="preserve"> TOC \h \z \c "Figure" </w:instrText>
       </w:r>
       <w:r>
         <w:rPr>
@@ -1345,13 +1373,13 @@
         </w:rPr>
         <w:fldChar w:fldCharType="separate"/>
       </w:r>
-      <w:hyperlink w:anchor="_Toc349765998" w:history="1">
+      <w:hyperlink w:anchor="_Toc350591701" w:history="1">
         <w:r>
           <w:rPr>
             <w:rStyle w:val="Hiperligao"/>
             <w:noProof/>
           </w:rPr>
-          <w:t>Table 1: List of Contribuitors</w:t>
+          <w:t>Figure 1: Life Cycle Fluxogram</w:t>
         </w:r>
         <w:r>
           <w:rPr>
@@ -1372,7 +1400,124 @@
             <w:noProof/>
             <w:webHidden/>
           </w:rPr>
-          <w:instrText xml:space="preserve"> PAGEREF _Toc349765998 \h </w:instrText>
+          <w:instrText xml:space="preserve"> PAGEREF _Toc350591701 \h </w:instrText>
+        </w:r>
+        <w:r>
+          <w:rPr>
+            <w:noProof/>
+            <w:webHidden/>
+          </w:rPr>
+        </w:r>
+        <w:r>
+          <w:rPr>
+            <w:noProof/>
+            <w:webHidden/>
+          </w:rPr>
+          <w:fldChar w:fldCharType="separate"/>
+        </w:r>
+        <w:r>
+          <w:rPr>
+            <w:noProof/>
+            <w:webHidden/>
+          </w:rPr>
+          <w:t>2</w:t>
+        </w:r>
+        <w:r>
+          <w:rPr>
+            <w:noProof/>
+            <w:webHidden/>
+          </w:rPr>
+          <w:fldChar w:fldCharType="end"/>
+        </w:r>
+      </w:hyperlink>
+    </w:p>
+    <w:p>
+      <w:pPr>
+        <w:spacing w:line="360" w:lineRule="auto"/>
+      </w:pPr>
+      <w:r>
+        <w:rPr>
+          <w:lang w:val="en-US"/>
+        </w:rPr>
+        <w:fldChar w:fldCharType="end"/>
+      </w:r>
+    </w:p>
+    <w:p>
+      <w:pPr>
+        <w:spacing w:line="360" w:lineRule="auto"/>
+        <w:rPr>
+          <w:lang w:val="en-US"/>
+        </w:rPr>
+      </w:pPr>
+      <w:r>
+        <w:rPr>
+          <w:rFonts w:asciiTheme="majorHAnsi" w:eastAsiaTheme="majorEastAsia" w:hAnsiTheme="majorHAnsi" w:cstheme="majorBidi"/>
+          <w:b/>
+          <w:bCs/>
+          <w:color w:val="365F91" w:themeColor="accent1" w:themeShade="BF"/>
+          <w:sz w:val="28"/>
+          <w:szCs w:val="28"/>
+          <w:lang w:val="en-US"/>
+        </w:rPr>
+        <w:t>Tables</w:t>
+      </w:r>
+    </w:p>
+    <w:p>
+      <w:pPr>
+        <w:pStyle w:val="ndicedeilustraes"/>
+        <w:tabs>
+          <w:tab w:val="right" w:leader="dot" w:pos="8494"/>
+        </w:tabs>
+        <w:rPr>
+          <w:rFonts w:eastAsiaTheme="minorEastAsia"/>
+          <w:noProof/>
+          <w:lang w:eastAsia="pt-PT"/>
+        </w:rPr>
+      </w:pPr>
+      <w:r>
+        <w:rPr>
+          <w:lang w:val="en-US"/>
+        </w:rPr>
+        <w:fldChar w:fldCharType="begin"/>
+      </w:r>
+      <w:r>
+        <w:instrText xml:space="preserve"> TOC \h \z \c "Table" </w:instrText>
+      </w:r>
+      <w:r>
+        <w:rPr>
+          <w:lang w:val="en-US"/>
+        </w:rPr>
+        <w:fldChar w:fldCharType="separate"/>
+      </w:r>
+      <w:hyperlink w:anchor="_Toc350591702" w:history="1">
+        <w:r>
+          <w:rPr>
+            <w:rStyle w:val="Hiperligao"/>
+            <w:noProof/>
+            <w:lang w:val="en-US"/>
+          </w:rPr>
+          <w:t>Table 1: List of Contributors</w:t>
+        </w:r>
+        <w:r>
+          <w:rPr>
+            <w:noProof/>
+            <w:webHidden/>
+          </w:rPr>
+          <w:tab/>
+        </w:r>
+        <w:r>
+          <w:rPr>
+            <w:noProof/>
+            <w:webHidden/>
+          </w:rPr>
+          <w:fldChar w:fldCharType="begin"/>
+        </w:r>
+        <w:r>
+          <w:rPr>
+            <w:noProof/>
+            <w:webHidden/>
+          </w:rPr>
+          <w:instrText xml:space="preserve"> PAGEREF _Toc350591702 \h </w:instrText>
         </w:r>
         <w:r>
           <w:rPr>
@@ -1415,11 +1560,12 @@
           <w:lang w:eastAsia="pt-PT"/>
         </w:rPr>
       </w:pPr>
-      <w:hyperlink w:anchor="_Toc349765999" w:history="1">
+      <w:hyperlink w:anchor="_Toc350591703" w:history="1">
         <w:r>
           <w:rPr>
             <w:rStyle w:val="Hiperligao"/>
             <w:noProof/>
+            <w:lang w:val="en-US"/>
           </w:rPr>
           <w:t>Table 2: Version history</w:t>
         </w:r>
@@ -1442,7 +1588,7 @@
             <w:noProof/>
             <w:webHidden/>
           </w:rPr>
-          <w:instrText xml:space="preserve"> PAGEREF _Toc349765999 \h </w:instrText>
+          <w:instrText xml:space="preserve"> PAGEREF _Toc350591703 \h </w:instrText>
         </w:r>
         <w:r>
           <w:rPr>
@@ -1462,7 +1608,7 @@
             <w:noProof/>
             <w:webHidden/>
           </w:rPr>
-          <w:t>ii</w:t>
+          <w:t>iii</w:t>
         </w:r>
         <w:r>
           <w:rPr>
@@ -1501,7 +1647,7 @@
       <w:tblPr>
         <w:tblStyle w:val="Tabelacomgrelha"/>
         <w:tblW w:w="9606" w:type="dxa"/>
-        <w:tblLook w:val="04A0" w:firstRow="1" w:lastRow="0" w:firstColumn="1" w:lastColumn="0" w:noHBand="0" w:noVBand="1"/>
+        <w:tblLook w:val="04A0"/>
       </w:tblPr>
       <w:tblGrid>
         <w:gridCol w:w="1384"/>
@@ -1668,7 +1814,6 @@
                 <w:calendar w:val="gregorian"/>
               </w:date>
             </w:sdtPr>
-            <w:sdtEndPr/>
             <w:sdtContent>
               <w:p>
                 <w:pPr>
@@ -1773,7 +1918,6 @@
                 <w:calendar w:val="gregorian"/>
               </w:date>
             </w:sdtPr>
-            <w:sdtEndPr/>
             <w:sdtContent>
               <w:p>
                 <w:pPr>
@@ -2053,7 +2197,7 @@
               <w:rPr>
                 <w:lang w:val="en-US"/>
               </w:rPr>
-              <w:t>Approver</w:t>
+              <w:t>Contributor</w:t>
             </w:r>
           </w:p>
         </w:tc>
@@ -2160,7 +2304,7 @@
               <w:rPr>
                 <w:lang w:val="en-US"/>
               </w:rPr>
-              <w:t>Approver</w:t>
+              <w:t>Contributor</w:t>
             </w:r>
           </w:p>
         </w:tc>
@@ -2231,6 +2375,72 @@
           </w:p>
         </w:tc>
       </w:tr>
+      <w:tr>
+        <w:tc>
+          <w:tcPr>
+            <w:tcW w:w="1384" w:type="dxa"/>
+            <w:vAlign w:val="center"/>
+          </w:tcPr>
+          <w:p>
+            <w:pPr>
+              <w:pStyle w:val="SemEspaamento"/>
+              <w:spacing w:line="360" w:lineRule="auto"/>
+              <w:jc w:val="center"/>
+              <w:rPr>
+                <w:rFonts w:eastAsiaTheme="minorHAnsi"/>
+                <w:lang w:val="en-US"/>
+              </w:rPr>
+            </w:pPr>
+          </w:p>
+        </w:tc>
+        <w:tc>
+          <w:tcPr>
+            <w:tcW w:w="2552" w:type="dxa"/>
+            <w:vAlign w:val="center"/>
+          </w:tcPr>
+          <w:p>
+            <w:pPr>
+              <w:spacing w:line="360" w:lineRule="auto"/>
+              <w:jc w:val="center"/>
+              <w:rPr>
+                <w:lang w:val="en-US"/>
+              </w:rPr>
+            </w:pPr>
+          </w:p>
+        </w:tc>
+        <w:tc>
+          <w:tcPr>
+            <w:tcW w:w="3543" w:type="dxa"/>
+            <w:vAlign w:val="center"/>
+          </w:tcPr>
+          <w:p>
+            <w:pPr>
+              <w:keepNext/>
+              <w:spacing w:line="360" w:lineRule="auto"/>
+              <w:jc w:val="center"/>
+              <w:rPr>
+                <w:lang w:val="en-US"/>
+              </w:rPr>
+            </w:pPr>
+          </w:p>
+        </w:tc>
+        <w:tc>
+          <w:tcPr>
+            <w:tcW w:w="2127" w:type="dxa"/>
+            <w:vAlign w:val="center"/>
+          </w:tcPr>
+          <w:p>
+            <w:pPr>
+              <w:keepNext/>
+              <w:spacing w:line="360" w:lineRule="auto"/>
+              <w:jc w:val="center"/>
+              <w:rPr>
+                <w:lang w:val="en-US"/>
+              </w:rPr>
+            </w:pPr>
+          </w:p>
+        </w:tc>
+      </w:tr>
     </w:tbl>
     <w:p>
       <w:pPr>
@@ -2240,7 +2450,7 @@
           <w:lang w:val="en-US"/>
         </w:rPr>
       </w:pPr>
-      <w:bookmarkStart w:id="0" w:name="_Toc349765998"/>
+      <w:bookmarkStart w:id="0" w:name="_Toc350591702"/>
       <w:r>
         <w:rPr>
           <w:lang w:val="en-US"/>
@@ -2302,7 +2512,7 @@
       <w:tblPr>
         <w:tblStyle w:val="Tabelacomgrelha"/>
         <w:tblW w:w="9726" w:type="dxa"/>
-        <w:tblLook w:val="04A0" w:firstRow="1" w:lastRow="0" w:firstColumn="1" w:lastColumn="0" w:noHBand="0" w:noVBand="1"/>
+        <w:tblLook w:val="04A0"/>
       </w:tblPr>
       <w:tblGrid>
         <w:gridCol w:w="1384"/>
@@ -2525,7 +2735,6 @@
                 <w:calendar w:val="gregorian"/>
               </w:date>
             </w:sdtPr>
-            <w:sdtEndPr/>
             <w:sdtContent>
               <w:p>
                 <w:pPr>
@@ -3870,14 +4079,7 @@
                 <w:rFonts w:eastAsiaTheme="minorHAnsi"/>
                 <w:lang w:val="en-US"/>
               </w:rPr>
-              <w:t>09</w:t>
-            </w:r>
-            <w:r>
-              <w:rPr>
-                <w:rFonts w:eastAsiaTheme="minorHAnsi"/>
-                <w:lang w:val="en-US"/>
-              </w:rPr>
-              <w:t>-03-2013</w:t>
+              <w:t>09-03-2013</w:t>
             </w:r>
           </w:p>
         </w:tc>
@@ -3898,7 +4100,14 @@
               <w:rPr>
                 <w:lang w:val="en-US"/>
               </w:rPr>
-              <w:t>Change request for adding diagram</w:t>
+              <w:t xml:space="preserve">Change request for adding </w:t>
+            </w:r>
+            <w:r>
+              <w:rPr>
+                <w:lang w:val="en-US"/>
+              </w:rPr>
+              <w:lastRenderedPageBreak/>
+              <w:t>diagram</w:t>
             </w:r>
           </w:p>
         </w:tc>
@@ -3919,7 +4128,15 @@
               <w:rPr>
                 <w:lang w:val="en-US"/>
               </w:rPr>
-              <w:t>Carla Machado &amp; Mário Oliveira</w:t>
+              <w:lastRenderedPageBreak/>
+              <w:t xml:space="preserve">Carla Machado &amp; </w:t>
+            </w:r>
+            <w:r>
+              <w:rPr>
+                <w:lang w:val="en-US"/>
+              </w:rPr>
+              <w:lastRenderedPageBreak/>
+              <w:t>Mário Oliveira</w:t>
             </w:r>
           </w:p>
         </w:tc>
@@ -3940,6 +4157,7 @@
               <w:rPr>
                 <w:lang w:val="en-US"/>
               </w:rPr>
+              <w:lastRenderedPageBreak/>
               <w:t>1.0</w:t>
             </w:r>
           </w:p>
@@ -4202,6 +4420,26 @@
                 <w:lang w:val="en-US"/>
               </w:rPr>
             </w:pPr>
+            <w:r>
+              <w:rPr>
+                <w:lang w:val="en-US"/>
+              </w:rPr>
+              <w:t xml:space="preserve">Carla Machado &amp; </w:t>
+            </w:r>
+            <w:proofErr w:type="spellStart"/>
+            <w:r>
+              <w:rPr>
+                <w:lang w:val="en-US"/>
+              </w:rPr>
+              <w:t>Mário</w:t>
+            </w:r>
+            <w:proofErr w:type="spellEnd"/>
+            <w:r>
+              <w:rPr>
+                <w:lang w:val="en-US"/>
+              </w:rPr>
+              <w:t xml:space="preserve"> Oliveira</w:t>
+            </w:r>
           </w:p>
         </w:tc>
         <w:tc>
@@ -4260,6 +4498,716 @@
               </w:rPr>
               <w:t>Draft</w:t>
             </w:r>
+          </w:p>
+        </w:tc>
+      </w:tr>
+      <w:tr>
+        <w:tc>
+          <w:tcPr>
+            <w:tcW w:w="1384" w:type="dxa"/>
+            <w:vAlign w:val="center"/>
+          </w:tcPr>
+          <w:p>
+            <w:pPr>
+              <w:pStyle w:val="SemEspaamento"/>
+              <w:spacing w:line="360" w:lineRule="auto"/>
+              <w:jc w:val="center"/>
+              <w:rPr>
+                <w:rFonts w:eastAsiaTheme="minorHAnsi"/>
+                <w:lang w:val="en-US"/>
+              </w:rPr>
+            </w:pPr>
+            <w:r>
+              <w:rPr>
+                <w:rFonts w:eastAsiaTheme="minorHAnsi"/>
+                <w:lang w:val="en-US"/>
+              </w:rPr>
+              <w:t>09-03-2013</w:t>
+            </w:r>
+          </w:p>
+        </w:tc>
+        <w:tc>
+          <w:tcPr>
+            <w:tcW w:w="2977" w:type="dxa"/>
+            <w:vAlign w:val="center"/>
+          </w:tcPr>
+          <w:p>
+            <w:pPr>
+              <w:spacing w:line="360" w:lineRule="auto"/>
+              <w:jc w:val="center"/>
+              <w:rPr>
+                <w:lang w:val="en-US"/>
+              </w:rPr>
+            </w:pPr>
+            <w:r>
+              <w:rPr>
+                <w:lang w:val="en-US"/>
+              </w:rPr>
+              <w:t>Document is ready for revision</w:t>
+            </w:r>
+          </w:p>
+        </w:tc>
+        <w:tc>
+          <w:tcPr>
+            <w:tcW w:w="1843" w:type="dxa"/>
+            <w:vAlign w:val="center"/>
+          </w:tcPr>
+          <w:p>
+            <w:pPr>
+              <w:spacing w:line="360" w:lineRule="auto"/>
+              <w:jc w:val="center"/>
+              <w:rPr>
+                <w:lang w:val="en-US"/>
+              </w:rPr>
+            </w:pPr>
+            <w:r>
+              <w:rPr>
+                <w:lang w:val="en-US"/>
+              </w:rPr>
+              <w:t xml:space="preserve">Carla Machado &amp; </w:t>
+            </w:r>
+            <w:proofErr w:type="spellStart"/>
+            <w:r>
+              <w:rPr>
+                <w:lang w:val="en-US"/>
+              </w:rPr>
+              <w:t>Mário</w:t>
+            </w:r>
+            <w:proofErr w:type="spellEnd"/>
+            <w:r>
+              <w:rPr>
+                <w:lang w:val="en-US"/>
+              </w:rPr>
+              <w:t xml:space="preserve"> Oliveira</w:t>
+            </w:r>
+          </w:p>
+        </w:tc>
+        <w:tc>
+          <w:tcPr>
+            <w:tcW w:w="992" w:type="dxa"/>
+            <w:vAlign w:val="center"/>
+          </w:tcPr>
+          <w:p>
+            <w:pPr>
+              <w:spacing w:line="360" w:lineRule="auto"/>
+              <w:jc w:val="center"/>
+              <w:rPr>
+                <w:lang w:val="en-US"/>
+              </w:rPr>
+            </w:pPr>
+            <w:r>
+              <w:rPr>
+                <w:lang w:val="en-US"/>
+              </w:rPr>
+              <w:t>1.1</w:t>
+            </w:r>
+          </w:p>
+        </w:tc>
+        <w:tc>
+          <w:tcPr>
+            <w:tcW w:w="1396" w:type="dxa"/>
+            <w:vAlign w:val="center"/>
+          </w:tcPr>
+          <w:p>
+            <w:pPr>
+              <w:spacing w:line="360" w:lineRule="auto"/>
+              <w:jc w:val="center"/>
+              <w:rPr>
+                <w:lang w:val="en-US"/>
+              </w:rPr>
+            </w:pPr>
+          </w:p>
+        </w:tc>
+        <w:tc>
+          <w:tcPr>
+            <w:tcW w:w="1134" w:type="dxa"/>
+            <w:vAlign w:val="center"/>
+          </w:tcPr>
+          <w:p>
+            <w:pPr>
+              <w:keepNext/>
+              <w:spacing w:line="360" w:lineRule="auto"/>
+              <w:jc w:val="center"/>
+              <w:rPr>
+                <w:lang w:val="en-US"/>
+              </w:rPr>
+            </w:pPr>
+            <w:r>
+              <w:rPr>
+                <w:lang w:val="en-US"/>
+              </w:rPr>
+              <w:t>Ready for Revision</w:t>
+            </w:r>
+          </w:p>
+        </w:tc>
+      </w:tr>
+      <w:tr>
+        <w:tc>
+          <w:tcPr>
+            <w:tcW w:w="1384" w:type="dxa"/>
+            <w:vAlign w:val="center"/>
+          </w:tcPr>
+          <w:p>
+            <w:pPr>
+              <w:pStyle w:val="SemEspaamento"/>
+              <w:spacing w:line="360" w:lineRule="auto"/>
+              <w:jc w:val="center"/>
+              <w:rPr>
+                <w:rFonts w:eastAsiaTheme="minorHAnsi"/>
+                <w:lang w:val="en-US"/>
+              </w:rPr>
+            </w:pPr>
+          </w:p>
+        </w:tc>
+        <w:tc>
+          <w:tcPr>
+            <w:tcW w:w="2977" w:type="dxa"/>
+            <w:vAlign w:val="center"/>
+          </w:tcPr>
+          <w:p>
+            <w:pPr>
+              <w:spacing w:line="360" w:lineRule="auto"/>
+              <w:jc w:val="center"/>
+              <w:rPr>
+                <w:lang w:val="en-US"/>
+              </w:rPr>
+            </w:pPr>
+          </w:p>
+        </w:tc>
+        <w:tc>
+          <w:tcPr>
+            <w:tcW w:w="1843" w:type="dxa"/>
+            <w:vAlign w:val="center"/>
+          </w:tcPr>
+          <w:p>
+            <w:pPr>
+              <w:spacing w:line="360" w:lineRule="auto"/>
+              <w:jc w:val="center"/>
+              <w:rPr>
+                <w:lang w:val="en-US"/>
+              </w:rPr>
+            </w:pPr>
+          </w:p>
+        </w:tc>
+        <w:tc>
+          <w:tcPr>
+            <w:tcW w:w="992" w:type="dxa"/>
+            <w:vAlign w:val="center"/>
+          </w:tcPr>
+          <w:p>
+            <w:pPr>
+              <w:spacing w:line="360" w:lineRule="auto"/>
+              <w:jc w:val="center"/>
+              <w:rPr>
+                <w:lang w:val="en-US"/>
+              </w:rPr>
+            </w:pPr>
+          </w:p>
+        </w:tc>
+        <w:tc>
+          <w:tcPr>
+            <w:tcW w:w="1396" w:type="dxa"/>
+            <w:vAlign w:val="center"/>
+          </w:tcPr>
+          <w:p>
+            <w:pPr>
+              <w:spacing w:line="360" w:lineRule="auto"/>
+              <w:jc w:val="center"/>
+              <w:rPr>
+                <w:lang w:val="en-US"/>
+              </w:rPr>
+            </w:pPr>
+          </w:p>
+        </w:tc>
+        <w:tc>
+          <w:tcPr>
+            <w:tcW w:w="1134" w:type="dxa"/>
+            <w:vAlign w:val="center"/>
+          </w:tcPr>
+          <w:p>
+            <w:pPr>
+              <w:keepNext/>
+              <w:spacing w:line="360" w:lineRule="auto"/>
+              <w:jc w:val="center"/>
+              <w:rPr>
+                <w:lang w:val="en-US"/>
+              </w:rPr>
+            </w:pPr>
+          </w:p>
+        </w:tc>
+      </w:tr>
+      <w:tr>
+        <w:tc>
+          <w:tcPr>
+            <w:tcW w:w="1384" w:type="dxa"/>
+            <w:vAlign w:val="center"/>
+          </w:tcPr>
+          <w:p>
+            <w:pPr>
+              <w:pStyle w:val="SemEspaamento"/>
+              <w:spacing w:line="360" w:lineRule="auto"/>
+              <w:jc w:val="center"/>
+              <w:rPr>
+                <w:rFonts w:eastAsiaTheme="minorHAnsi"/>
+                <w:lang w:val="en-US"/>
+              </w:rPr>
+            </w:pPr>
+          </w:p>
+        </w:tc>
+        <w:tc>
+          <w:tcPr>
+            <w:tcW w:w="2977" w:type="dxa"/>
+            <w:vAlign w:val="center"/>
+          </w:tcPr>
+          <w:p>
+            <w:pPr>
+              <w:spacing w:line="360" w:lineRule="auto"/>
+              <w:jc w:val="center"/>
+              <w:rPr>
+                <w:lang w:val="en-US"/>
+              </w:rPr>
+            </w:pPr>
+          </w:p>
+        </w:tc>
+        <w:tc>
+          <w:tcPr>
+            <w:tcW w:w="1843" w:type="dxa"/>
+            <w:vAlign w:val="center"/>
+          </w:tcPr>
+          <w:p>
+            <w:pPr>
+              <w:spacing w:line="360" w:lineRule="auto"/>
+              <w:jc w:val="center"/>
+              <w:rPr>
+                <w:lang w:val="en-US"/>
+              </w:rPr>
+            </w:pPr>
+          </w:p>
+        </w:tc>
+        <w:tc>
+          <w:tcPr>
+            <w:tcW w:w="992" w:type="dxa"/>
+            <w:vAlign w:val="center"/>
+          </w:tcPr>
+          <w:p>
+            <w:pPr>
+              <w:spacing w:line="360" w:lineRule="auto"/>
+              <w:jc w:val="center"/>
+              <w:rPr>
+                <w:lang w:val="en-US"/>
+              </w:rPr>
+            </w:pPr>
+          </w:p>
+        </w:tc>
+        <w:tc>
+          <w:tcPr>
+            <w:tcW w:w="1396" w:type="dxa"/>
+            <w:vAlign w:val="center"/>
+          </w:tcPr>
+          <w:p>
+            <w:pPr>
+              <w:spacing w:line="360" w:lineRule="auto"/>
+              <w:jc w:val="center"/>
+              <w:rPr>
+                <w:lang w:val="en-US"/>
+              </w:rPr>
+            </w:pPr>
+          </w:p>
+        </w:tc>
+        <w:tc>
+          <w:tcPr>
+            <w:tcW w:w="1134" w:type="dxa"/>
+            <w:vAlign w:val="center"/>
+          </w:tcPr>
+          <w:p>
+            <w:pPr>
+              <w:keepNext/>
+              <w:spacing w:line="360" w:lineRule="auto"/>
+              <w:jc w:val="center"/>
+              <w:rPr>
+                <w:lang w:val="en-US"/>
+              </w:rPr>
+            </w:pPr>
+          </w:p>
+        </w:tc>
+      </w:tr>
+      <w:tr>
+        <w:tc>
+          <w:tcPr>
+            <w:tcW w:w="1384" w:type="dxa"/>
+            <w:vAlign w:val="center"/>
+          </w:tcPr>
+          <w:p>
+            <w:pPr>
+              <w:pStyle w:val="SemEspaamento"/>
+              <w:spacing w:line="360" w:lineRule="auto"/>
+              <w:jc w:val="center"/>
+              <w:rPr>
+                <w:rFonts w:eastAsiaTheme="minorHAnsi"/>
+                <w:lang w:val="en-US"/>
+              </w:rPr>
+            </w:pPr>
+          </w:p>
+        </w:tc>
+        <w:tc>
+          <w:tcPr>
+            <w:tcW w:w="2977" w:type="dxa"/>
+            <w:vAlign w:val="center"/>
+          </w:tcPr>
+          <w:p>
+            <w:pPr>
+              <w:spacing w:line="360" w:lineRule="auto"/>
+              <w:jc w:val="center"/>
+              <w:rPr>
+                <w:lang w:val="en-US"/>
+              </w:rPr>
+            </w:pPr>
+          </w:p>
+        </w:tc>
+        <w:tc>
+          <w:tcPr>
+            <w:tcW w:w="1843" w:type="dxa"/>
+            <w:vAlign w:val="center"/>
+          </w:tcPr>
+          <w:p>
+            <w:pPr>
+              <w:spacing w:line="360" w:lineRule="auto"/>
+              <w:jc w:val="center"/>
+              <w:rPr>
+                <w:lang w:val="en-US"/>
+              </w:rPr>
+            </w:pPr>
+          </w:p>
+        </w:tc>
+        <w:tc>
+          <w:tcPr>
+            <w:tcW w:w="992" w:type="dxa"/>
+            <w:vAlign w:val="center"/>
+          </w:tcPr>
+          <w:p>
+            <w:pPr>
+              <w:spacing w:line="360" w:lineRule="auto"/>
+              <w:jc w:val="center"/>
+              <w:rPr>
+                <w:lang w:val="en-US"/>
+              </w:rPr>
+            </w:pPr>
+          </w:p>
+        </w:tc>
+        <w:tc>
+          <w:tcPr>
+            <w:tcW w:w="1396" w:type="dxa"/>
+            <w:vAlign w:val="center"/>
+          </w:tcPr>
+          <w:p>
+            <w:pPr>
+              <w:spacing w:line="360" w:lineRule="auto"/>
+              <w:jc w:val="center"/>
+              <w:rPr>
+                <w:lang w:val="en-US"/>
+              </w:rPr>
+            </w:pPr>
+          </w:p>
+        </w:tc>
+        <w:tc>
+          <w:tcPr>
+            <w:tcW w:w="1134" w:type="dxa"/>
+            <w:vAlign w:val="center"/>
+          </w:tcPr>
+          <w:p>
+            <w:pPr>
+              <w:keepNext/>
+              <w:spacing w:line="360" w:lineRule="auto"/>
+              <w:jc w:val="center"/>
+              <w:rPr>
+                <w:lang w:val="en-US"/>
+              </w:rPr>
+            </w:pPr>
+          </w:p>
+        </w:tc>
+      </w:tr>
+      <w:tr>
+        <w:tc>
+          <w:tcPr>
+            <w:tcW w:w="1384" w:type="dxa"/>
+            <w:vAlign w:val="center"/>
+          </w:tcPr>
+          <w:p>
+            <w:pPr>
+              <w:pStyle w:val="SemEspaamento"/>
+              <w:spacing w:line="360" w:lineRule="auto"/>
+              <w:jc w:val="center"/>
+              <w:rPr>
+                <w:rFonts w:eastAsiaTheme="minorHAnsi"/>
+                <w:lang w:val="en-US"/>
+              </w:rPr>
+            </w:pPr>
+          </w:p>
+        </w:tc>
+        <w:tc>
+          <w:tcPr>
+            <w:tcW w:w="2977" w:type="dxa"/>
+            <w:vAlign w:val="center"/>
+          </w:tcPr>
+          <w:p>
+            <w:pPr>
+              <w:spacing w:line="360" w:lineRule="auto"/>
+              <w:jc w:val="center"/>
+              <w:rPr>
+                <w:lang w:val="en-US"/>
+              </w:rPr>
+            </w:pPr>
+          </w:p>
+        </w:tc>
+        <w:tc>
+          <w:tcPr>
+            <w:tcW w:w="1843" w:type="dxa"/>
+            <w:vAlign w:val="center"/>
+          </w:tcPr>
+          <w:p>
+            <w:pPr>
+              <w:spacing w:line="360" w:lineRule="auto"/>
+              <w:jc w:val="center"/>
+              <w:rPr>
+                <w:lang w:val="en-US"/>
+              </w:rPr>
+            </w:pPr>
+          </w:p>
+        </w:tc>
+        <w:tc>
+          <w:tcPr>
+            <w:tcW w:w="992" w:type="dxa"/>
+            <w:vAlign w:val="center"/>
+          </w:tcPr>
+          <w:p>
+            <w:pPr>
+              <w:spacing w:line="360" w:lineRule="auto"/>
+              <w:jc w:val="center"/>
+              <w:rPr>
+                <w:lang w:val="en-US"/>
+              </w:rPr>
+            </w:pPr>
+          </w:p>
+        </w:tc>
+        <w:tc>
+          <w:tcPr>
+            <w:tcW w:w="1396" w:type="dxa"/>
+            <w:vAlign w:val="center"/>
+          </w:tcPr>
+          <w:p>
+            <w:pPr>
+              <w:spacing w:line="360" w:lineRule="auto"/>
+              <w:jc w:val="center"/>
+              <w:rPr>
+                <w:lang w:val="en-US"/>
+              </w:rPr>
+            </w:pPr>
+          </w:p>
+        </w:tc>
+        <w:tc>
+          <w:tcPr>
+            <w:tcW w:w="1134" w:type="dxa"/>
+            <w:vAlign w:val="center"/>
+          </w:tcPr>
+          <w:p>
+            <w:pPr>
+              <w:keepNext/>
+              <w:spacing w:line="360" w:lineRule="auto"/>
+              <w:jc w:val="center"/>
+              <w:rPr>
+                <w:lang w:val="en-US"/>
+              </w:rPr>
+            </w:pPr>
+          </w:p>
+        </w:tc>
+      </w:tr>
+      <w:tr>
+        <w:tc>
+          <w:tcPr>
+            <w:tcW w:w="1384" w:type="dxa"/>
+            <w:vAlign w:val="center"/>
+          </w:tcPr>
+          <w:p>
+            <w:pPr>
+              <w:pStyle w:val="SemEspaamento"/>
+              <w:spacing w:line="360" w:lineRule="auto"/>
+              <w:jc w:val="center"/>
+              <w:rPr>
+                <w:rFonts w:eastAsiaTheme="minorHAnsi"/>
+                <w:lang w:val="en-US"/>
+              </w:rPr>
+            </w:pPr>
+          </w:p>
+        </w:tc>
+        <w:tc>
+          <w:tcPr>
+            <w:tcW w:w="2977" w:type="dxa"/>
+            <w:vAlign w:val="center"/>
+          </w:tcPr>
+          <w:p>
+            <w:pPr>
+              <w:spacing w:line="360" w:lineRule="auto"/>
+              <w:jc w:val="center"/>
+              <w:rPr>
+                <w:lang w:val="en-US"/>
+              </w:rPr>
+            </w:pPr>
+          </w:p>
+        </w:tc>
+        <w:tc>
+          <w:tcPr>
+            <w:tcW w:w="1843" w:type="dxa"/>
+            <w:vAlign w:val="center"/>
+          </w:tcPr>
+          <w:p>
+            <w:pPr>
+              <w:spacing w:line="360" w:lineRule="auto"/>
+              <w:jc w:val="center"/>
+              <w:rPr>
+                <w:lang w:val="en-US"/>
+              </w:rPr>
+            </w:pPr>
+          </w:p>
+        </w:tc>
+        <w:tc>
+          <w:tcPr>
+            <w:tcW w:w="992" w:type="dxa"/>
+            <w:vAlign w:val="center"/>
+          </w:tcPr>
+          <w:p>
+            <w:pPr>
+              <w:spacing w:line="360" w:lineRule="auto"/>
+              <w:jc w:val="center"/>
+              <w:rPr>
+                <w:lang w:val="en-US"/>
+              </w:rPr>
+            </w:pPr>
+          </w:p>
+        </w:tc>
+        <w:tc>
+          <w:tcPr>
+            <w:tcW w:w="1396" w:type="dxa"/>
+            <w:vAlign w:val="center"/>
+          </w:tcPr>
+          <w:p>
+            <w:pPr>
+              <w:spacing w:line="360" w:lineRule="auto"/>
+              <w:jc w:val="center"/>
+              <w:rPr>
+                <w:lang w:val="en-US"/>
+              </w:rPr>
+            </w:pPr>
+          </w:p>
+        </w:tc>
+        <w:tc>
+          <w:tcPr>
+            <w:tcW w:w="1134" w:type="dxa"/>
+            <w:vAlign w:val="center"/>
+          </w:tcPr>
+          <w:p>
+            <w:pPr>
+              <w:keepNext/>
+              <w:spacing w:line="360" w:lineRule="auto"/>
+              <w:jc w:val="center"/>
+              <w:rPr>
+                <w:lang w:val="en-US"/>
+              </w:rPr>
+            </w:pPr>
+          </w:p>
+        </w:tc>
+      </w:tr>
+      <w:tr>
+        <w:tc>
+          <w:tcPr>
+            <w:tcW w:w="1384" w:type="dxa"/>
+            <w:vAlign w:val="center"/>
+          </w:tcPr>
+          <w:p>
+            <w:pPr>
+              <w:pStyle w:val="SemEspaamento"/>
+              <w:spacing w:line="360" w:lineRule="auto"/>
+              <w:jc w:val="center"/>
+              <w:rPr>
+                <w:rFonts w:eastAsiaTheme="minorHAnsi"/>
+                <w:lang w:val="en-US"/>
+              </w:rPr>
+            </w:pPr>
+          </w:p>
+        </w:tc>
+        <w:tc>
+          <w:tcPr>
+            <w:tcW w:w="2977" w:type="dxa"/>
+            <w:vAlign w:val="center"/>
+          </w:tcPr>
+          <w:p>
+            <w:pPr>
+              <w:spacing w:line="360" w:lineRule="auto"/>
+              <w:jc w:val="center"/>
+              <w:rPr>
+                <w:lang w:val="en-US"/>
+              </w:rPr>
+            </w:pPr>
+          </w:p>
+        </w:tc>
+        <w:tc>
+          <w:tcPr>
+            <w:tcW w:w="1843" w:type="dxa"/>
+            <w:vAlign w:val="center"/>
+          </w:tcPr>
+          <w:p>
+            <w:pPr>
+              <w:spacing w:line="360" w:lineRule="auto"/>
+              <w:jc w:val="center"/>
+              <w:rPr>
+                <w:lang w:val="en-US"/>
+              </w:rPr>
+            </w:pPr>
+          </w:p>
+        </w:tc>
+        <w:tc>
+          <w:tcPr>
+            <w:tcW w:w="992" w:type="dxa"/>
+            <w:vAlign w:val="center"/>
+          </w:tcPr>
+          <w:p>
+            <w:pPr>
+              <w:spacing w:line="360" w:lineRule="auto"/>
+              <w:jc w:val="center"/>
+              <w:rPr>
+                <w:lang w:val="en-US"/>
+              </w:rPr>
+            </w:pPr>
+          </w:p>
+        </w:tc>
+        <w:tc>
+          <w:tcPr>
+            <w:tcW w:w="1396" w:type="dxa"/>
+            <w:vAlign w:val="center"/>
+          </w:tcPr>
+          <w:p>
+            <w:pPr>
+              <w:spacing w:line="360" w:lineRule="auto"/>
+              <w:jc w:val="center"/>
+              <w:rPr>
+                <w:lang w:val="en-US"/>
+              </w:rPr>
+            </w:pPr>
+          </w:p>
+        </w:tc>
+        <w:tc>
+          <w:tcPr>
+            <w:tcW w:w="1134" w:type="dxa"/>
+            <w:vAlign w:val="center"/>
+          </w:tcPr>
+          <w:p>
+            <w:pPr>
+              <w:keepNext/>
+              <w:spacing w:line="360" w:lineRule="auto"/>
+              <w:jc w:val="center"/>
+              <w:rPr>
+                <w:lang w:val="en-US"/>
+              </w:rPr>
+            </w:pPr>
           </w:p>
         </w:tc>
       </w:tr>
@@ -4272,7 +5220,7 @@
           <w:lang w:val="en-US"/>
         </w:rPr>
       </w:pPr>
-      <w:bookmarkStart w:id="1" w:name="_Toc349765999"/>
+      <w:bookmarkStart w:id="1" w:name="_Toc350591703"/>
       <w:r>
         <w:rPr>
           <w:lang w:val="en-US"/>
@@ -4339,7 +5287,7 @@
     </w:p>
     <w:p>
       <w:pPr>
-        <w:pStyle w:val="Cabealho1"/>
+        <w:pStyle w:val="Ttulo1"/>
         <w:numPr>
           <w:ilvl w:val="0"/>
           <w:numId w:val="3"/>
@@ -4349,7 +5297,7 @@
           <w:lang w:val="en-US"/>
         </w:rPr>
       </w:pPr>
-      <w:bookmarkStart w:id="3" w:name="_Toc350538899"/>
+      <w:bookmarkStart w:id="3" w:name="_Toc350591690"/>
       <w:r>
         <w:rPr>
           <w:lang w:val="en-US"/>
@@ -4393,7 +5341,7 @@
     </w:p>
     <w:p>
       <w:pPr>
-        <w:pStyle w:val="Cabealho1"/>
+        <w:pStyle w:val="Ttulo1"/>
         <w:numPr>
           <w:ilvl w:val="0"/>
           <w:numId w:val="3"/>
@@ -4403,7 +5351,7 @@
           <w:lang w:val="en-US"/>
         </w:rPr>
       </w:pPr>
-      <w:bookmarkStart w:id="4" w:name="_Toc350538900"/>
+      <w:bookmarkStart w:id="4" w:name="_Toc350591691"/>
       <w:r>
         <w:rPr>
           <w:lang w:val="en-US"/>
@@ -4428,7 +5376,7 @@
     </w:p>
     <w:p>
       <w:pPr>
-        <w:pStyle w:val="Cabealho1"/>
+        <w:pStyle w:val="Ttulo1"/>
         <w:numPr>
           <w:ilvl w:val="1"/>
           <w:numId w:val="3"/>
@@ -4438,7 +5386,7 @@
           <w:lang w:val="en-US"/>
         </w:rPr>
       </w:pPr>
-      <w:bookmarkStart w:id="5" w:name="_Toc350538901"/>
+      <w:bookmarkStart w:id="5" w:name="_Toc350591692"/>
       <w:r>
         <w:rPr>
           <w:lang w:val="en-US"/>
@@ -4463,7 +5411,7 @@
     </w:p>
     <w:p>
       <w:pPr>
-        <w:pStyle w:val="Cabealho1"/>
+        <w:pStyle w:val="Ttulo1"/>
         <w:numPr>
           <w:ilvl w:val="1"/>
           <w:numId w:val="3"/>
@@ -4473,7 +5421,7 @@
           <w:lang w:val="en-US"/>
         </w:rPr>
       </w:pPr>
-      <w:bookmarkStart w:id="6" w:name="_Toc350538902"/>
+      <w:bookmarkStart w:id="6" w:name="_Toc350591693"/>
       <w:r>
         <w:rPr>
           <w:lang w:val="en-US"/>
@@ -4518,7 +5466,7 @@
     </w:p>
     <w:p>
       <w:pPr>
-        <w:pStyle w:val="Cabealho1"/>
+        <w:pStyle w:val="Ttulo1"/>
         <w:numPr>
           <w:ilvl w:val="0"/>
           <w:numId w:val="3"/>
@@ -4528,7 +5476,7 @@
           <w:lang w:val="en-US"/>
         </w:rPr>
       </w:pPr>
-      <w:bookmarkStart w:id="7" w:name="_Toc350538903"/>
+      <w:bookmarkStart w:id="7" w:name="_Toc350591694"/>
       <w:r>
         <w:rPr>
           <w:lang w:val="en-US"/>
@@ -4548,7 +5496,33 @@
         <w:rPr>
           <w:lang w:val="en-US"/>
         </w:rPr>
-        <w:t>In this chapter the activities associated with this process will be described.</w:t>
+        <w:t>In this chapter the activities associated with this process will be described</w:t>
+      </w:r>
+      <w:r>
+        <w:rPr>
+          <w:lang w:val="en-US"/>
+        </w:rPr>
+        <w:t xml:space="preserve"> and a </w:t>
+      </w:r>
+      <w:proofErr w:type="spellStart"/>
+      <w:r>
+        <w:rPr>
+          <w:lang w:val="en-US"/>
+        </w:rPr>
+        <w:t>fluxogram</w:t>
+      </w:r>
+      <w:proofErr w:type="spellEnd"/>
+      <w:r>
+        <w:rPr>
+          <w:lang w:val="en-US"/>
+        </w:rPr>
+        <w:t xml:space="preserve"> of the project life cycle is presented</w:t>
+      </w:r>
+      <w:r>
+        <w:rPr>
+          <w:lang w:val="en-US"/>
+        </w:rPr>
+        <w:t>.</w:t>
       </w:r>
     </w:p>
     <w:p>
@@ -4567,7 +5541,20 @@
     </w:p>
     <w:p>
       <w:pPr>
-        <w:pStyle w:val="Cabealho1"/>
+        <w:rPr>
+          <w:lang w:val="en-US"/>
+        </w:rPr>
+      </w:pPr>
+      <w:r>
+        <w:rPr>
+          <w:lang w:val="en-US"/>
+        </w:rPr>
+        <w:br w:type="page"/>
+      </w:r>
+    </w:p>
+    <w:p>
+      <w:pPr>
+        <w:pStyle w:val="Ttulo1"/>
         <w:numPr>
           <w:ilvl w:val="1"/>
           <w:numId w:val="3"/>
@@ -4577,14 +5564,191 @@
           <w:lang w:val="en-US"/>
         </w:rPr>
       </w:pPr>
-      <w:bookmarkStart w:id="8" w:name="_Toc350538904"/>
+      <w:bookmarkStart w:id="8" w:name="_Toc350591695"/>
+      <w:r>
+        <w:rPr>
+          <w:lang w:val="en-US"/>
+        </w:rPr>
+        <w:lastRenderedPageBreak/>
+        <w:t>Process Live Cycle</w:t>
+      </w:r>
+      <w:bookmarkEnd w:id="8"/>
+    </w:p>
+    <w:p>
+      <w:pPr>
+        <w:rPr>
+          <w:lang w:val="en-US"/>
+        </w:rPr>
+      </w:pPr>
+      <w:r>
+        <w:rPr>
+          <w:lang w:val="en-US"/>
+        </w:rPr>
+        <w:t xml:space="preserve">The </w:t>
+      </w:r>
+      <w:proofErr w:type="spellStart"/>
+      <w:r>
+        <w:rPr>
+          <w:lang w:val="en-US"/>
+        </w:rPr>
+        <w:t>fluxogram</w:t>
+      </w:r>
+      <w:proofErr w:type="spellEnd"/>
+      <w:r>
+        <w:rPr>
+          <w:lang w:val="en-US"/>
+        </w:rPr>
+        <w:t xml:space="preserve"> in </w:t>
+      </w:r>
+      <w:r>
+        <w:rPr>
+          <w:lang w:val="en-US"/>
+        </w:rPr>
+        <w:fldChar w:fldCharType="begin"/>
+      </w:r>
+      <w:r>
+        <w:rPr>
+          <w:lang w:val="en-US"/>
+        </w:rPr>
+        <w:instrText xml:space="preserve"> REF _Ref350591284 \h </w:instrText>
+      </w:r>
+      <w:r>
+        <w:rPr>
+          <w:lang w:val="en-US"/>
+        </w:rPr>
+      </w:r>
+      <w:r>
+        <w:rPr>
+          <w:lang w:val="en-US"/>
+        </w:rPr>
+        <w:fldChar w:fldCharType="separate"/>
+      </w:r>
+      <w:r>
+        <w:rPr>
+          <w:lang w:val="en-US"/>
+        </w:rPr>
+        <w:t xml:space="preserve">Figure </w:t>
+      </w:r>
+      <w:r>
+        <w:rPr>
+          <w:noProof/>
+          <w:lang w:val="en-US"/>
+        </w:rPr>
+        <w:t>1</w:t>
+      </w:r>
+      <w:r>
+        <w:rPr>
+          <w:lang w:val="en-US"/>
+        </w:rPr>
+        <w:fldChar w:fldCharType="end"/>
+      </w:r>
+      <w:r>
+        <w:rPr>
+          <w:lang w:val="en-US"/>
+        </w:rPr>
+        <w:t xml:space="preserve"> represents the project life cycle.  </w:t>
+      </w:r>
+    </w:p>
+    <w:p>
+      <w:pPr>
+        <w:keepNext/>
+        <w:spacing w:after="0" w:line="360" w:lineRule="auto"/>
+      </w:pPr>
+      <w:r>
+        <w:object w:dxaOrig="13275" w:dyaOrig="10275">
+          <v:shapetype id="_x0000_t75" coordsize="21600,21600" o:spt="75" o:preferrelative="t" path="m@4@5l@4@11@9@11@9@5xe" filled="f" stroked="f">
+            <v:stroke joinstyle="miter"/>
+            <v:formulas>
+              <v:f eqn="if lineDrawn pixelLineWidth 0"/>
+              <v:f eqn="sum @0 1 0"/>
+              <v:f eqn="sum 0 0 @1"/>
+              <v:f eqn="prod @2 1 2"/>
+              <v:f eqn="prod @3 21600 pixelWidth"/>
+              <v:f eqn="prod @3 21600 pixelHeight"/>
+              <v:f eqn="sum @0 0 1"/>
+              <v:f eqn="prod @6 1 2"/>
+              <v:f eqn="prod @7 21600 pixelWidth"/>
+              <v:f eqn="sum @8 21600 0"/>
+              <v:f eqn="prod @7 21600 pixelHeight"/>
+              <v:f eqn="sum @10 21600 0"/>
+            </v:formulas>
+            <v:path o:extrusionok="f" gradientshapeok="t" o:connecttype="rect"/>
+            <o:lock v:ext="edit" aspectratio="t"/>
+          </v:shapetype>
+          <v:shape id="_x0000_i1025" type="#_x0000_t75" style="width:424.55pt;height:328.75pt" o:ole="">
+            <v:imagedata r:id="rId14" o:title=""/>
+          </v:shape>
+          <o:OLEObject Type="Embed" ProgID="Visio.Drawing.15" ShapeID="_x0000_i1025" DrawAspect="Content" ObjectID="_1424333574" r:id="rId15"/>
+        </w:object>
+      </w:r>
+    </w:p>
+    <w:p>
+      <w:pPr>
+        <w:pStyle w:val="Legenda"/>
+        <w:rPr>
+          <w:lang w:val="en-US"/>
+        </w:rPr>
+      </w:pPr>
+      <w:bookmarkStart w:id="9" w:name="_Ref350591284"/>
+      <w:bookmarkStart w:id="10" w:name="_Toc350591701"/>
+      <w:r>
+        <w:t xml:space="preserve">Figure </w:t>
+      </w:r>
+      <w:fldSimple w:instr=" SEQ Figure \* ARABIC ">
+        <w:r>
+          <w:rPr>
+            <w:noProof/>
+          </w:rPr>
+          <w:t>1</w:t>
+        </w:r>
+      </w:fldSimple>
+      <w:bookmarkEnd w:id="9"/>
+      <w:r>
+        <w:t xml:space="preserve">: </w:t>
+      </w:r>
+      <w:proofErr w:type="spellStart"/>
+      <w:r>
+        <w:t>Life</w:t>
+      </w:r>
+      <w:proofErr w:type="spellEnd"/>
+      <w:r>
+        <w:t xml:space="preserve"> </w:t>
+      </w:r>
+      <w:proofErr w:type="spellStart"/>
+      <w:r>
+        <w:t>Cycle</w:t>
+      </w:r>
+      <w:proofErr w:type="spellEnd"/>
+      <w:r>
+        <w:t xml:space="preserve"> </w:t>
+      </w:r>
+      <w:proofErr w:type="spellStart"/>
+      <w:r>
+        <w:t>Fluxogram</w:t>
+      </w:r>
+      <w:bookmarkEnd w:id="10"/>
+      <w:proofErr w:type="spellEnd"/>
+    </w:p>
+    <w:p>
+      <w:pPr>
+        <w:pStyle w:val="Ttulo1"/>
+        <w:numPr>
+          <w:ilvl w:val="1"/>
+          <w:numId w:val="3"/>
+        </w:numPr>
+        <w:spacing w:line="360" w:lineRule="auto"/>
+        <w:rPr>
+          <w:lang w:val="en-US"/>
+        </w:rPr>
+      </w:pPr>
+      <w:bookmarkStart w:id="11" w:name="_Toc350591696"/>
       <w:r>
         <w:rPr>
           <w:lang w:val="en-US"/>
         </w:rPr>
         <w:t>Creating a new Document</w:t>
       </w:r>
-      <w:bookmarkEnd w:id="8"/>
+      <w:bookmarkEnd w:id="11"/>
     </w:p>
     <w:p>
       <w:pPr>
@@ -4788,7 +5952,6 @@
         <w:rPr>
           <w:lang w:val="en-US"/>
         </w:rPr>
-        <w:lastRenderedPageBreak/>
         <w:t>Company</w:t>
       </w:r>
       <w:r>
@@ -4884,6 +6047,7 @@
         <w:rPr>
           <w:lang w:val="en-US"/>
         </w:rPr>
+        <w:lastRenderedPageBreak/>
         <w:t>Add and commit the new document to the SVN repository in the folder Docs</w:t>
       </w:r>
     </w:p>
@@ -5481,8 +6645,20 @@
         <w:rPr>
           <w:lang w:val="en-US"/>
         </w:rPr>
-        <w:lastRenderedPageBreak/>
         <w:t xml:space="preserve">The revision doesn’t lead to updating the version number  </w:t>
+      </w:r>
+    </w:p>
+    <w:p>
+      <w:pPr>
+        <w:rPr>
+          <w:lang w:val="en-US"/>
+        </w:rPr>
+      </w:pPr>
+      <w:r>
+        <w:rPr>
+          <w:lang w:val="en-US"/>
+        </w:rPr>
+        <w:br w:type="page"/>
       </w:r>
     </w:p>
     <w:p>
@@ -5503,6 +6679,7 @@
           <w:b/>
           <w:lang w:val="en-US"/>
         </w:rPr>
+        <w:lastRenderedPageBreak/>
         <w:t>If document is reviewed</w:t>
       </w:r>
     </w:p>
@@ -6207,6 +7384,21 @@
     </w:p>
     <w:p>
       <w:pPr>
+        <w:rPr>
+          <w:b/>
+          <w:lang w:val="en-US"/>
+        </w:rPr>
+      </w:pPr>
+      <w:r>
+        <w:rPr>
+          <w:b/>
+          <w:lang w:val="en-US"/>
+        </w:rPr>
+        <w:br w:type="page"/>
+      </w:r>
+    </w:p>
+    <w:p>
+      <w:pPr>
         <w:pStyle w:val="PargrafodaLista"/>
         <w:numPr>
           <w:ilvl w:val="0"/>
@@ -6460,7 +7652,7 @@
     </w:p>
     <w:p>
       <w:pPr>
-        <w:pStyle w:val="Cabealho1"/>
+        <w:pStyle w:val="Ttulo1"/>
         <w:numPr>
           <w:ilvl w:val="1"/>
           <w:numId w:val="3"/>
@@ -6470,14 +7662,14 @@
           <w:lang w:val="en-US"/>
         </w:rPr>
       </w:pPr>
-      <w:bookmarkStart w:id="9" w:name="_Toc350538905"/>
+      <w:bookmarkStart w:id="12" w:name="_Toc350591697"/>
       <w:r>
         <w:rPr>
           <w:lang w:val="en-US"/>
         </w:rPr>
         <w:t>Updating a Document</w:t>
       </w:r>
-      <w:bookmarkEnd w:id="9"/>
+      <w:bookmarkEnd w:id="12"/>
     </w:p>
     <w:p>
       <w:pPr>
@@ -8677,7 +9869,7 @@
     </w:p>
     <w:p>
       <w:pPr>
-        <w:pStyle w:val="Cabealho1"/>
+        <w:pStyle w:val="Ttulo1"/>
         <w:numPr>
           <w:ilvl w:val="0"/>
           <w:numId w:val="3"/>
@@ -8687,14 +9879,14 @@
           <w:lang w:val="en-US"/>
         </w:rPr>
       </w:pPr>
-      <w:bookmarkStart w:id="10" w:name="_Toc350538906"/>
+      <w:bookmarkStart w:id="13" w:name="_Toc350591698"/>
       <w:r>
         <w:rPr>
           <w:lang w:val="en-US"/>
         </w:rPr>
         <w:t>Tools</w:t>
       </w:r>
-      <w:bookmarkEnd w:id="10"/>
+      <w:bookmarkEnd w:id="13"/>
     </w:p>
     <w:p>
       <w:pPr>
@@ -8744,7 +9936,7 @@
     </w:p>
     <w:p>
       <w:pPr>
-        <w:pStyle w:val="Cabealho1"/>
+        <w:pStyle w:val="Ttulo1"/>
         <w:numPr>
           <w:ilvl w:val="0"/>
           <w:numId w:val="3"/>
@@ -8754,14 +9946,14 @@
           <w:lang w:val="en-US"/>
         </w:rPr>
       </w:pPr>
-      <w:bookmarkStart w:id="11" w:name="_Toc350538907"/>
+      <w:bookmarkStart w:id="14" w:name="_Toc350591699"/>
       <w:r>
         <w:rPr>
           <w:lang w:val="en-US"/>
         </w:rPr>
         <w:t>Related Processes</w:t>
       </w:r>
-      <w:bookmarkEnd w:id="11"/>
+      <w:bookmarkEnd w:id="14"/>
     </w:p>
     <w:p>
       <w:pPr>
@@ -8791,7 +9983,7 @@
     </w:p>
     <w:p>
       <w:pPr>
-        <w:pStyle w:val="Cabealho1"/>
+        <w:pStyle w:val="Ttulo1"/>
         <w:numPr>
           <w:ilvl w:val="0"/>
           <w:numId w:val="3"/>
@@ -8801,7 +9993,7 @@
           <w:lang w:val="en-US"/>
         </w:rPr>
       </w:pPr>
-      <w:bookmarkStart w:id="12" w:name="_Toc350538908"/>
+      <w:bookmarkStart w:id="15" w:name="_Toc350591700"/>
       <w:r>
         <w:rPr>
           <w:lang w:val="en-US"/>
@@ -8809,7 +10001,7 @@
         <w:lastRenderedPageBreak/>
         <w:t>Measures</w:t>
       </w:r>
-      <w:bookmarkEnd w:id="12"/>
+      <w:bookmarkEnd w:id="15"/>
     </w:p>
     <w:p>
       <w:pPr>
@@ -8994,7 +10186,7 @@
       </w:r>
     </w:p>
     <w:sectPr>
-      <w:footerReference w:type="first" r:id="rId14"/>
+      <w:footerReference w:type="first" r:id="rId16"/>
       <w:pgSz w:w="11906" w:h="16838"/>
       <w:pgMar w:top="1417" w:right="1701" w:bottom="1417" w:left="1701" w:header="708" w:footer="708" w:gutter="0"/>
       <w:pgNumType w:start="1"/>
@@ -9007,7 +10199,7 @@
 </file>
 
 <file path=word/endnotes.xml><?xml version="1.0" encoding="utf-8"?>
-<w:endnotes xmlns:wpc="http://schemas.microsoft.com/office/word/2010/wordprocessingCanvas" xmlns:mc="http://schemas.openxmlformats.org/markup-compatibility/2006" xmlns:o="urn:schemas-microsoft-com:office:office" xmlns:r="http://schemas.openxmlformats.org/officeDocument/2006/relationships" xmlns:m="http://schemas.openxmlformats.org/officeDocument/2006/math" xmlns:v="urn:schemas-microsoft-com:vml" xmlns:wp14="http://schemas.microsoft.com/office/word/2010/wordprocessingDrawing" xmlns:wp="http://schemas.openxmlformats.org/drawingml/2006/wordprocessingDrawing" xmlns:w10="urn:schemas-microsoft-com:office:word" xmlns:w="http://schemas.openxmlformats.org/wordprocessingml/2006/main" xmlns:w14="http://schemas.microsoft.com/office/word/2010/wordml" xmlns:w15="http://schemas.microsoft.com/office/word/2012/wordml" xmlns:wpg="http://schemas.microsoft.com/office/word/2010/wordprocessingGroup" xmlns:wpi="http://schemas.microsoft.com/office/word/2010/wordprocessingInk" xmlns:wne="http://schemas.microsoft.com/office/word/2006/wordml" xmlns:wps="http://schemas.microsoft.com/office/word/2010/wordprocessingShape" mc:Ignorable="w14 w15 wp14">
+<w:endnotes xmlns:ve="http://schemas.openxmlformats.org/markup-compatibility/2006" xmlns:o="urn:schemas-microsoft-com:office:office" xmlns:r="http://schemas.openxmlformats.org/officeDocument/2006/relationships" xmlns:m="http://schemas.openxmlformats.org/officeDocument/2006/math" xmlns:v="urn:schemas-microsoft-com:vml" xmlns:wp="http://schemas.openxmlformats.org/drawingml/2006/wordprocessingDrawing" xmlns:w10="urn:schemas-microsoft-com:office:word" xmlns:w="http://schemas.openxmlformats.org/wordprocessingml/2006/main" xmlns:wne="http://schemas.microsoft.com/office/word/2006/wordml">
   <w:endnote w:type="separator" w:id="-1">
     <w:p>
       <w:pPr>
@@ -9032,7 +10224,7 @@
 </file>
 
 <file path=word/footer1.xml><?xml version="1.0" encoding="utf-8"?>
-<w:ftr xmlns:wpc="http://schemas.microsoft.com/office/word/2010/wordprocessingCanvas" xmlns:mc="http://schemas.openxmlformats.org/markup-compatibility/2006" xmlns:o="urn:schemas-microsoft-com:office:office" xmlns:r="http://schemas.openxmlformats.org/officeDocument/2006/relationships" xmlns:m="http://schemas.openxmlformats.org/officeDocument/2006/math" xmlns:v="urn:schemas-microsoft-com:vml" xmlns:wp14="http://schemas.microsoft.com/office/word/2010/wordprocessingDrawing" xmlns:wp="http://schemas.openxmlformats.org/drawingml/2006/wordprocessingDrawing" xmlns:w10="urn:schemas-microsoft-com:office:word" xmlns:w="http://schemas.openxmlformats.org/wordprocessingml/2006/main" xmlns:w14="http://schemas.microsoft.com/office/word/2010/wordml" xmlns:w15="http://schemas.microsoft.com/office/word/2012/wordml" xmlns:wpg="http://schemas.microsoft.com/office/word/2010/wordprocessingGroup" xmlns:wpi="http://schemas.microsoft.com/office/word/2010/wordprocessingInk" xmlns:wne="http://schemas.microsoft.com/office/word/2006/wordml" xmlns:wps="http://schemas.microsoft.com/office/word/2010/wordprocessingShape" mc:Ignorable="w14 w15 wp14">
+<w:ftr xmlns:ve="http://schemas.openxmlformats.org/markup-compatibility/2006" xmlns:o="urn:schemas-microsoft-com:office:office" xmlns:r="http://schemas.openxmlformats.org/officeDocument/2006/relationships" xmlns:m="http://schemas.openxmlformats.org/officeDocument/2006/math" xmlns:v="urn:schemas-microsoft-com:vml" xmlns:wp="http://schemas.openxmlformats.org/drawingml/2006/wordprocessingDrawing" xmlns:w10="urn:schemas-microsoft-com:office:word" xmlns:w="http://schemas.openxmlformats.org/wordprocessingml/2006/main" xmlns:wne="http://schemas.microsoft.com/office/word/2006/wordml">
   <w:p>
     <w:pPr>
       <w:pStyle w:val="Rodap"/>
@@ -9055,7 +10247,6 @@
         <w:dataBinding w:prefixMappings="xmlns:ns0='http://purl.org/dc/elements/1.1/' xmlns:ns1='http://schemas.openxmlformats.org/package/2006/metadata/core-properties' " w:xpath="/ns1:coreProperties[1]/ns0:title[1]" w:storeItemID="{6C3C8BC8-F283-45AE-878A-BAB7291924A1}"/>
         <w:text/>
       </w:sdtPr>
-      <w:sdtEndPr/>
       <w:sdtContent>
         <w:r>
           <w:t>Document Management Process</w:t>
@@ -9073,7 +10264,7 @@
 </file>
 
 <file path=word/footer2.xml><?xml version="1.0" encoding="utf-8"?>
-<w:ftr xmlns:wpc="http://schemas.microsoft.com/office/word/2010/wordprocessingCanvas" xmlns:mc="http://schemas.openxmlformats.org/markup-compatibility/2006" xmlns:o="urn:schemas-microsoft-com:office:office" xmlns:r="http://schemas.openxmlformats.org/officeDocument/2006/relationships" xmlns:m="http://schemas.openxmlformats.org/officeDocument/2006/math" xmlns:v="urn:schemas-microsoft-com:vml" xmlns:wp14="http://schemas.microsoft.com/office/word/2010/wordprocessingDrawing" xmlns:wp="http://schemas.openxmlformats.org/drawingml/2006/wordprocessingDrawing" xmlns:w10="urn:schemas-microsoft-com:office:word" xmlns:w="http://schemas.openxmlformats.org/wordprocessingml/2006/main" xmlns:w14="http://schemas.microsoft.com/office/word/2010/wordml" xmlns:w15="http://schemas.microsoft.com/office/word/2012/wordml" xmlns:wpg="http://schemas.microsoft.com/office/word/2010/wordprocessingGroup" xmlns:wpi="http://schemas.microsoft.com/office/word/2010/wordprocessingInk" xmlns:wne="http://schemas.microsoft.com/office/word/2006/wordml" xmlns:wps="http://schemas.microsoft.com/office/word/2010/wordprocessingShape" mc:Ignorable="w14 w15 wp14">
+<w:ftr xmlns:ve="http://schemas.openxmlformats.org/markup-compatibility/2006" xmlns:o="urn:schemas-microsoft-com:office:office" xmlns:r="http://schemas.openxmlformats.org/officeDocument/2006/relationships" xmlns:m="http://schemas.openxmlformats.org/officeDocument/2006/math" xmlns:v="urn:schemas-microsoft-com:vml" xmlns:wp="http://schemas.openxmlformats.org/drawingml/2006/wordprocessingDrawing" xmlns:w10="urn:schemas-microsoft-com:office:word" xmlns:w="http://schemas.openxmlformats.org/wordprocessingml/2006/main" xmlns:wne="http://schemas.microsoft.com/office/word/2006/wordml">
   <w:p>
     <w:pPr>
       <w:pStyle w:val="Rodap"/>
@@ -9102,7 +10293,6 @@
         <w:dataBinding w:prefixMappings="xmlns:ns0='http://purl.org/dc/elements/1.1/' xmlns:ns1='http://schemas.openxmlformats.org/package/2006/metadata/core-properties' " w:xpath="/ns1:coreProperties[1]/ns0:title[1]" w:storeItemID="{6C3C8BC8-F283-45AE-878A-BAB7291924A1}"/>
         <w:text/>
       </w:sdtPr>
-      <w:sdtEndPr/>
       <w:sdtContent>
         <w:r>
           <w:t>Document Management Process</w:t>
@@ -9117,7 +10307,7 @@
 </file>
 
 <file path=word/footer3.xml><?xml version="1.0" encoding="utf-8"?>
-<w:ftr xmlns:wpc="http://schemas.microsoft.com/office/word/2010/wordprocessingCanvas" xmlns:mc="http://schemas.openxmlformats.org/markup-compatibility/2006" xmlns:o="urn:schemas-microsoft-com:office:office" xmlns:r="http://schemas.openxmlformats.org/officeDocument/2006/relationships" xmlns:m="http://schemas.openxmlformats.org/officeDocument/2006/math" xmlns:v="urn:schemas-microsoft-com:vml" xmlns:wp14="http://schemas.microsoft.com/office/word/2010/wordprocessingDrawing" xmlns:wp="http://schemas.openxmlformats.org/drawingml/2006/wordprocessingDrawing" xmlns:w10="urn:schemas-microsoft-com:office:word" xmlns:w="http://schemas.openxmlformats.org/wordprocessingml/2006/main" xmlns:w14="http://schemas.microsoft.com/office/word/2010/wordml" xmlns:w15="http://schemas.microsoft.com/office/word/2012/wordml" xmlns:wpg="http://schemas.microsoft.com/office/word/2010/wordprocessingGroup" xmlns:wpi="http://schemas.microsoft.com/office/word/2010/wordprocessingInk" xmlns:wne="http://schemas.microsoft.com/office/word/2006/wordml" xmlns:wps="http://schemas.microsoft.com/office/word/2010/wordprocessingShape" mc:Ignorable="w14 w15 wp14">
+<w:ftr xmlns:ve="http://schemas.openxmlformats.org/markup-compatibility/2006" xmlns:o="urn:schemas-microsoft-com:office:office" xmlns:r="http://schemas.openxmlformats.org/officeDocument/2006/relationships" xmlns:m="http://schemas.openxmlformats.org/officeDocument/2006/math" xmlns:v="urn:schemas-microsoft-com:vml" xmlns:wp="http://schemas.openxmlformats.org/drawingml/2006/wordprocessingDrawing" xmlns:w10="urn:schemas-microsoft-com:office:word" xmlns:w="http://schemas.openxmlformats.org/wordprocessingml/2006/main" xmlns:wne="http://schemas.microsoft.com/office/word/2006/wordml">
   <w:p>
     <w:pPr>
       <w:pStyle w:val="Rodap"/>
@@ -9137,7 +10327,6 @@
         <w:dataBinding w:prefixMappings="xmlns:ns0='http://purl.org/dc/elements/1.1/' xmlns:ns1='http://schemas.openxmlformats.org/package/2006/metadata/core-properties' " w:xpath="/ns1:coreProperties[1]/ns0:title[1]" w:storeItemID="{6C3C8BC8-F283-45AE-878A-BAB7291924A1}"/>
         <w:text/>
       </w:sdtPr>
-      <w:sdtEndPr/>
       <w:sdtContent>
         <w:r>
           <w:t>Document Management Process</w:t>
@@ -9163,7 +10352,7 @@
       <w:rPr>
         <w:noProof/>
       </w:rPr>
-      <w:t>iii</w:t>
+      <w:t>3</w:t>
     </w:r>
     <w:r>
       <w:rPr>
@@ -9176,7 +10365,7 @@
 </file>
 
 <file path=word/footer4.xml><?xml version="1.0" encoding="utf-8"?>
-<w:ftr xmlns:wpc="http://schemas.microsoft.com/office/word/2010/wordprocessingCanvas" xmlns:mc="http://schemas.openxmlformats.org/markup-compatibility/2006" xmlns:o="urn:schemas-microsoft-com:office:office" xmlns:r="http://schemas.openxmlformats.org/officeDocument/2006/relationships" xmlns:m="http://schemas.openxmlformats.org/officeDocument/2006/math" xmlns:v="urn:schemas-microsoft-com:vml" xmlns:wp14="http://schemas.microsoft.com/office/word/2010/wordprocessingDrawing" xmlns:wp="http://schemas.openxmlformats.org/drawingml/2006/wordprocessingDrawing" xmlns:w10="urn:schemas-microsoft-com:office:word" xmlns:w="http://schemas.openxmlformats.org/wordprocessingml/2006/main" xmlns:w14="http://schemas.microsoft.com/office/word/2010/wordml" xmlns:w15="http://schemas.microsoft.com/office/word/2012/wordml" xmlns:wpg="http://schemas.microsoft.com/office/word/2010/wordprocessingGroup" xmlns:wpi="http://schemas.microsoft.com/office/word/2010/wordprocessingInk" xmlns:wne="http://schemas.microsoft.com/office/word/2006/wordml" xmlns:wps="http://schemas.microsoft.com/office/word/2010/wordprocessingShape" mc:Ignorable="w14 w15 wp14">
+<w:ftr xmlns:ve="http://schemas.openxmlformats.org/markup-compatibility/2006" xmlns:o="urn:schemas-microsoft-com:office:office" xmlns:r="http://schemas.openxmlformats.org/officeDocument/2006/relationships" xmlns:m="http://schemas.openxmlformats.org/officeDocument/2006/math" xmlns:v="urn:schemas-microsoft-com:vml" xmlns:wp="http://schemas.openxmlformats.org/drawingml/2006/wordprocessingDrawing" xmlns:w10="urn:schemas-microsoft-com:office:word" xmlns:w="http://schemas.openxmlformats.org/wordprocessingml/2006/main" xmlns:wne="http://schemas.microsoft.com/office/word/2006/wordml">
   <w:p>
     <w:pPr>
       <w:pStyle w:val="Rodap"/>
@@ -9205,7 +10394,6 @@
         <w:dataBinding w:prefixMappings="xmlns:ns0='http://purl.org/dc/elements/1.1/' xmlns:ns1='http://schemas.openxmlformats.org/package/2006/metadata/core-properties' " w:xpath="/ns1:coreProperties[1]/ns0:title[1]" w:storeItemID="{6C3C8BC8-F283-45AE-878A-BAB7291924A1}"/>
         <w:text/>
       </w:sdtPr>
-      <w:sdtEndPr/>
       <w:sdtContent>
         <w:r>
           <w:t>Document Management Process</w:t>
@@ -9241,7 +10429,7 @@
 </file>
 
 <file path=word/footnotes.xml><?xml version="1.0" encoding="utf-8"?>
-<w:footnotes xmlns:wpc="http://schemas.microsoft.com/office/word/2010/wordprocessingCanvas" xmlns:mc="http://schemas.openxmlformats.org/markup-compatibility/2006" xmlns:o="urn:schemas-microsoft-com:office:office" xmlns:r="http://schemas.openxmlformats.org/officeDocument/2006/relationships" xmlns:m="http://schemas.openxmlformats.org/officeDocument/2006/math" xmlns:v="urn:schemas-microsoft-com:vml" xmlns:wp14="http://schemas.microsoft.com/office/word/2010/wordprocessingDrawing" xmlns:wp="http://schemas.openxmlformats.org/drawingml/2006/wordprocessingDrawing" xmlns:w10="urn:schemas-microsoft-com:office:word" xmlns:w="http://schemas.openxmlformats.org/wordprocessingml/2006/main" xmlns:w14="http://schemas.microsoft.com/office/word/2010/wordml" xmlns:w15="http://schemas.microsoft.com/office/word/2012/wordml" xmlns:wpg="http://schemas.microsoft.com/office/word/2010/wordprocessingGroup" xmlns:wpi="http://schemas.microsoft.com/office/word/2010/wordprocessingInk" xmlns:wne="http://schemas.microsoft.com/office/word/2006/wordml" xmlns:wps="http://schemas.microsoft.com/office/word/2010/wordprocessingShape" mc:Ignorable="w14 w15 wp14">
+<w:footnotes xmlns:ve="http://schemas.openxmlformats.org/markup-compatibility/2006" xmlns:o="urn:schemas-microsoft-com:office:office" xmlns:r="http://schemas.openxmlformats.org/officeDocument/2006/relationships" xmlns:m="http://schemas.openxmlformats.org/officeDocument/2006/math" xmlns:v="urn:schemas-microsoft-com:vml" xmlns:wp="http://schemas.openxmlformats.org/drawingml/2006/wordprocessingDrawing" xmlns:w10="urn:schemas-microsoft-com:office:word" xmlns:w="http://schemas.openxmlformats.org/wordprocessingml/2006/main" xmlns:wne="http://schemas.microsoft.com/office/word/2006/wordml">
   <w:footnote w:type="separator" w:id="-1">
     <w:p>
       <w:pPr>
@@ -9266,7 +10454,7 @@
 </file>
 
 <file path=word/header1.xml><?xml version="1.0" encoding="utf-8"?>
-<w:hdr xmlns:wpc="http://schemas.microsoft.com/office/word/2010/wordprocessingCanvas" xmlns:mc="http://schemas.openxmlformats.org/markup-compatibility/2006" xmlns:o="urn:schemas-microsoft-com:office:office" xmlns:r="http://schemas.openxmlformats.org/officeDocument/2006/relationships" xmlns:m="http://schemas.openxmlformats.org/officeDocument/2006/math" xmlns:v="urn:schemas-microsoft-com:vml" xmlns:wp14="http://schemas.microsoft.com/office/word/2010/wordprocessingDrawing" xmlns:wp="http://schemas.openxmlformats.org/drawingml/2006/wordprocessingDrawing" xmlns:w10="urn:schemas-microsoft-com:office:word" xmlns:w="http://schemas.openxmlformats.org/wordprocessingml/2006/main" xmlns:w14="http://schemas.microsoft.com/office/word/2010/wordml" xmlns:w15="http://schemas.microsoft.com/office/word/2012/wordml" xmlns:wpg="http://schemas.microsoft.com/office/word/2010/wordprocessingGroup" xmlns:wpi="http://schemas.microsoft.com/office/word/2010/wordprocessingInk" xmlns:wne="http://schemas.microsoft.com/office/word/2006/wordml" xmlns:wps="http://schemas.microsoft.com/office/word/2010/wordprocessingShape" mc:Ignorable="w14 w15 wp14">
+<w:hdr xmlns:ve="http://schemas.openxmlformats.org/markup-compatibility/2006" xmlns:o="urn:schemas-microsoft-com:office:office" xmlns:r="http://schemas.openxmlformats.org/officeDocument/2006/relationships" xmlns:m="http://schemas.openxmlformats.org/officeDocument/2006/math" xmlns:v="urn:schemas-microsoft-com:vml" xmlns:wp="http://schemas.openxmlformats.org/drawingml/2006/wordprocessingDrawing" xmlns:w10="urn:schemas-microsoft-com:office:word" xmlns:w="http://schemas.openxmlformats.org/wordprocessingml/2006/main" xmlns:wne="http://schemas.microsoft.com/office/word/2006/wordml">
   <w:p>
     <w:pPr>
       <w:pStyle w:val="Cabealho"/>
@@ -9280,7 +10468,7 @@
         <w:lang w:eastAsia="pt-PT"/>
       </w:rPr>
       <w:drawing>
-        <wp:anchor distT="0" distB="0" distL="114300" distR="114300" simplePos="0" relativeHeight="251658240" behindDoc="0" locked="0" layoutInCell="1" allowOverlap="1" wp14:anchorId="3325CFED" wp14:editId="4CA68BC4">
+        <wp:anchor distT="0" distB="0" distL="114300" distR="114300" simplePos="0" relativeHeight="251658240" behindDoc="0" locked="0" layoutInCell="1" allowOverlap="1">
           <wp:simplePos x="0" y="0"/>
           <wp:positionH relativeFrom="column">
             <wp:posOffset>15239</wp:posOffset>
@@ -9367,7 +10555,6 @@
         <w:dataBinding w:prefixMappings="xmlns:ns0='http://purl.org/dc/elements/1.1/' xmlns:ns1='http://schemas.openxmlformats.org/package/2006/metadata/core-properties' " w:xpath="/ns1:coreProperties[1]/ns0:creator[1]" w:storeItemID="{6C3C8BC8-F283-45AE-878A-BAB7291924A1}"/>
         <w:text/>
       </w:sdtPr>
-      <w:sdtEndPr/>
       <w:sdtContent>
         <w:r>
           <w:rPr>
@@ -9407,10 +10594,9 @@
         <w:dataBinding w:prefixMappings="xmlns:ns0='http://purl.org/dc/elements/1.1/' xmlns:ns1='http://schemas.openxmlformats.org/package/2006/metadata/core-properties' " w:xpath="/ns1:coreProperties[1]/ns0:description[1]" w:storeItemID="{6C3C8BC8-F283-45AE-878A-BAB7291924A1}"/>
         <w:text w:multiLine="1"/>
       </w:sdtPr>
-      <w:sdtEndPr/>
       <w:sdtContent>
         <w:r>
-          <w:t>V1.0</w:t>
+          <w:t>V1.1</w:t>
         </w:r>
       </w:sdtContent>
     </w:sdt>
@@ -9430,13 +10616,23 @@
         <w:dataBinding w:prefixMappings="xmlns:ns0='http://purl.org/dc/elements/1.1/' xmlns:ns1='http://schemas.openxmlformats.org/package/2006/metadata/core-properties' " w:xpath="/ns1:coreProperties[1]/ns1:contentStatus[1]" w:storeItemID="{6C3C8BC8-F283-45AE-878A-BAB7291924A1}"/>
         <w:text/>
       </w:sdtPr>
-      <w:sdtEndPr/>
       <w:sdtContent>
         <w:proofErr w:type="spellStart"/>
         <w:r>
-          <w:t>Draft</w:t>
+          <w:t>Ready</w:t>
         </w:r>
         <w:proofErr w:type="spellEnd"/>
+        <w:r>
+          <w:t xml:space="preserve"> for </w:t>
+        </w:r>
+        <w:proofErr w:type="spellStart"/>
+        <w:r>
+          <w:t>Revisio</w:t>
+        </w:r>
+        <w:proofErr w:type="spellEnd"/>
+        <w:r>
+          <w:t>n</w:t>
+        </w:r>
       </w:sdtContent>
     </w:sdt>
   </w:p>
@@ -9444,13 +10640,10 @@
 </file>
 
 <file path=word/header2.xml><?xml version="1.0" encoding="utf-8"?>
-<w:hdr xmlns:wpc="http://schemas.microsoft.com/office/word/2010/wordprocessingCanvas" xmlns:mc="http://schemas.openxmlformats.org/markup-compatibility/2006" xmlns:o="urn:schemas-microsoft-com:office:office" xmlns:r="http://schemas.openxmlformats.org/officeDocument/2006/relationships" xmlns:m="http://schemas.openxmlformats.org/officeDocument/2006/math" xmlns:v="urn:schemas-microsoft-com:vml" xmlns:wp14="http://schemas.microsoft.com/office/word/2010/wordprocessingDrawing" xmlns:wp="http://schemas.openxmlformats.org/drawingml/2006/wordprocessingDrawing" xmlns:w10="urn:schemas-microsoft-com:office:word" xmlns:w="http://schemas.openxmlformats.org/wordprocessingml/2006/main" xmlns:w14="http://schemas.microsoft.com/office/word/2010/wordml" xmlns:w15="http://schemas.microsoft.com/office/word/2012/wordml" xmlns:wpg="http://schemas.microsoft.com/office/word/2010/wordprocessingGroup" xmlns:wpi="http://schemas.microsoft.com/office/word/2010/wordprocessingInk" xmlns:wne="http://schemas.microsoft.com/office/word/2006/wordml" xmlns:wps="http://schemas.microsoft.com/office/word/2010/wordprocessingShape" mc:Ignorable="w14 w15 wp14">
+<w:hdr xmlns:ve="http://schemas.openxmlformats.org/markup-compatibility/2006" xmlns:o="urn:schemas-microsoft-com:office:office" xmlns:r="http://schemas.openxmlformats.org/officeDocument/2006/relationships" xmlns:m="http://schemas.openxmlformats.org/officeDocument/2006/math" xmlns:v="urn:schemas-microsoft-com:vml" xmlns:wp="http://schemas.openxmlformats.org/drawingml/2006/wordprocessingDrawing" xmlns:w10="urn:schemas-microsoft-com:office:word" xmlns:w="http://schemas.openxmlformats.org/wordprocessingml/2006/main" xmlns:wne="http://schemas.microsoft.com/office/word/2006/wordml">
   <w:p>
     <w:pPr>
       <w:pStyle w:val="Cabealho"/>
-      <w:rPr>
-        <w:lang w:val="en-US"/>
-      </w:rPr>
     </w:pPr>
     <w:r>
       <w:rPr>
@@ -9458,7 +10651,7 @@
         <w:lang w:eastAsia="pt-PT"/>
       </w:rPr>
       <w:drawing>
-        <wp:anchor distT="0" distB="0" distL="114300" distR="114300" simplePos="0" relativeHeight="251660288" behindDoc="0" locked="0" layoutInCell="1" allowOverlap="1" wp14:anchorId="283E4108" wp14:editId="77518E05">
+        <wp:anchor distT="0" distB="0" distL="114300" distR="114300" simplePos="0" relativeHeight="251660288" behindDoc="0" locked="0" layoutInCell="1" allowOverlap="1">
           <wp:simplePos x="0" y="0"/>
           <wp:positionH relativeFrom="column">
             <wp:posOffset>81915</wp:posOffset>
@@ -9512,45 +10705,28 @@
       </w:drawing>
     </w:r>
     <w:r>
-      <w:rPr>
-        <w:lang w:val="en-US"/>
-      </w:rPr>
       <w:tab/>
     </w:r>
     <w:r>
-      <w:rPr>
-        <w:lang w:val="en-US"/>
-      </w:rPr>
       <w:tab/>
     </w:r>
+    <w:proofErr w:type="spellStart"/>
     <w:r>
-      <w:rPr>
-        <w:lang w:val="en-US"/>
-      </w:rPr>
       <w:t>Owner</w:t>
     </w:r>
+    <w:proofErr w:type="spellEnd"/>
     <w:r>
-      <w:rPr>
-        <w:lang w:val="en-US"/>
-      </w:rPr>
       <w:t xml:space="preserve">: </w:t>
     </w:r>
     <w:sdt>
       <w:sdtPr>
-        <w:rPr>
-          <w:lang w:val="en-US"/>
-        </w:rPr>
         <w:alias w:val="Autor"/>
         <w:id w:val="1818633"/>
         <w:dataBinding w:prefixMappings="xmlns:ns0='http://purl.org/dc/elements/1.1/' xmlns:ns1='http://schemas.openxmlformats.org/package/2006/metadata/core-properties' " w:xpath="/ns1:coreProperties[1]/ns0:creator[1]" w:storeItemID="{6C3C8BC8-F283-45AE-878A-BAB7291924A1}"/>
         <w:text/>
       </w:sdtPr>
-      <w:sdtEndPr/>
       <w:sdtContent>
         <w:r>
-          <w:rPr>
-            <w:lang w:val="en-US"/>
-          </w:rPr>
           <w:t>Carla Machado</w:t>
         </w:r>
       </w:sdtContent>
@@ -9559,20 +10735,11 @@
   <w:p>
     <w:pPr>
       <w:pStyle w:val="Cabealho"/>
-      <w:rPr>
-        <w:lang w:val="en-US"/>
-      </w:rPr>
     </w:pPr>
     <w:r>
-      <w:rPr>
-        <w:lang w:val="en-US"/>
-      </w:rPr>
       <w:tab/>
     </w:r>
     <w:r>
-      <w:rPr>
-        <w:lang w:val="en-US"/>
-      </w:rPr>
       <w:tab/>
     </w:r>
     <w:sdt>
@@ -9585,17 +10752,13 @@
         <w:dataBinding w:prefixMappings="xmlns:ns0='http://purl.org/dc/elements/1.1/' xmlns:ns1='http://schemas.openxmlformats.org/package/2006/metadata/core-properties' " w:xpath="/ns1:coreProperties[1]/ns0:description[1]" w:storeItemID="{6C3C8BC8-F283-45AE-878A-BAB7291924A1}"/>
         <w:text w:multiLine="1"/>
       </w:sdtPr>
-      <w:sdtEndPr/>
       <w:sdtContent>
         <w:r>
-          <w:t>V1.0</w:t>
+          <w:t>V1.1</w:t>
         </w:r>
       </w:sdtContent>
     </w:sdt>
     <w:r>
-      <w:rPr>
-        <w:lang w:val="en-US"/>
-      </w:rPr>
       <w:t xml:space="preserve"> </w:t>
     </w:r>
     <w:sdt>
@@ -9608,19 +10771,26 @@
         <w:dataBinding w:prefixMappings="xmlns:ns0='http://purl.org/dc/elements/1.1/' xmlns:ns1='http://schemas.openxmlformats.org/package/2006/metadata/core-properties' " w:xpath="/ns1:coreProperties[1]/ns1:contentStatus[1]" w:storeItemID="{6C3C8BC8-F283-45AE-878A-BAB7291924A1}"/>
         <w:text/>
       </w:sdtPr>
-      <w:sdtEndPr/>
       <w:sdtContent>
         <w:proofErr w:type="spellStart"/>
         <w:r>
-          <w:t>Draft</w:t>
+          <w:t>Ready</w:t>
         </w:r>
         <w:proofErr w:type="spellEnd"/>
+        <w:r>
+          <w:t xml:space="preserve"> for </w:t>
+        </w:r>
+        <w:proofErr w:type="spellStart"/>
+        <w:r>
+          <w:t>Revisio</w:t>
+        </w:r>
+        <w:proofErr w:type="spellEnd"/>
+        <w:r>
+          <w:t>n</w:t>
+        </w:r>
       </w:sdtContent>
     </w:sdt>
     <w:r>
-      <w:rPr>
-        <w:lang w:val="en-US"/>
-      </w:rPr>
       <w:t xml:space="preserve"> </w:t>
     </w:r>
   </w:p>
@@ -9628,7 +10798,7 @@
 </file>
 
 <file path=word/numbering.xml><?xml version="1.0" encoding="utf-8"?>
-<w:numbering xmlns:wpc="http://schemas.microsoft.com/office/word/2010/wordprocessingCanvas" xmlns:mc="http://schemas.openxmlformats.org/markup-compatibility/2006" xmlns:o="urn:schemas-microsoft-com:office:office" xmlns:r="http://schemas.openxmlformats.org/officeDocument/2006/relationships" xmlns:m="http://schemas.openxmlformats.org/officeDocument/2006/math" xmlns:v="urn:schemas-microsoft-com:vml" xmlns:wp14="http://schemas.microsoft.com/office/word/2010/wordprocessingDrawing" xmlns:wp="http://schemas.openxmlformats.org/drawingml/2006/wordprocessingDrawing" xmlns:w10="urn:schemas-microsoft-com:office:word" xmlns:w="http://schemas.openxmlformats.org/wordprocessingml/2006/main" xmlns:w14="http://schemas.microsoft.com/office/word/2010/wordml" xmlns:w15="http://schemas.microsoft.com/office/word/2012/wordml" xmlns:wpg="http://schemas.microsoft.com/office/word/2010/wordprocessingGroup" xmlns:wpi="http://schemas.microsoft.com/office/word/2010/wordprocessingInk" xmlns:wne="http://schemas.microsoft.com/office/word/2006/wordml" xmlns:wps="http://schemas.microsoft.com/office/word/2010/wordprocessingShape" mc:Ignorable="w14 w15 wp14">
+<w:numbering xmlns:ve="http://schemas.openxmlformats.org/markup-compatibility/2006" xmlns:o="urn:schemas-microsoft-com:office:office" xmlns:r="http://schemas.openxmlformats.org/officeDocument/2006/relationships" xmlns:m="http://schemas.openxmlformats.org/officeDocument/2006/math" xmlns:v="urn:schemas-microsoft-com:vml" xmlns:wp="http://schemas.openxmlformats.org/drawingml/2006/wordprocessingDrawing" xmlns:w10="urn:schemas-microsoft-com:office:word" xmlns:w="http://schemas.openxmlformats.org/wordprocessingml/2006/main" xmlns:wne="http://schemas.microsoft.com/office/word/2006/wordml">
   <w:abstractNum w:abstractNumId="0">
     <w:nsid w:val="070D2FA7"/>
     <w:multiLevelType w:val="multilevel"/>
@@ -10337,7 +11507,7 @@
 </file>
 
 <file path=word/styles.xml><?xml version="1.0" encoding="utf-8"?>
-<w:styles xmlns:mc="http://schemas.openxmlformats.org/markup-compatibility/2006" xmlns:r="http://schemas.openxmlformats.org/officeDocument/2006/relationships" xmlns:w="http://schemas.openxmlformats.org/wordprocessingml/2006/main" xmlns:w14="http://schemas.microsoft.com/office/word/2010/wordml" xmlns:w15="http://schemas.microsoft.com/office/word/2012/wordml" mc:Ignorable="w14 w15">
+<w:styles xmlns:r="http://schemas.openxmlformats.org/officeDocument/2006/relationships" xmlns:w="http://schemas.openxmlformats.org/wordprocessingml/2006/main">
   <w:docDefaults>
     <w:rPrDefault>
       <w:rPr>
@@ -10353,389 +11523,155 @@
       </w:pPr>
     </w:pPrDefault>
   </w:docDefaults>
-  <w:latentStyles w:defLockedState="0" w:defUIPriority="99" w:defSemiHidden="0" w:defUnhideWhenUsed="0" w:defQFormat="0" w:count="371">
-    <w:lsdException w:name="Normal" w:uiPriority="0" w:qFormat="1"/>
-    <w:lsdException w:name="heading 1" w:uiPriority="9" w:qFormat="1"/>
-    <w:lsdException w:name="heading 2" w:semiHidden="1" w:uiPriority="9" w:unhideWhenUsed="1" w:qFormat="1"/>
-    <w:lsdException w:name="heading 3" w:semiHidden="1" w:uiPriority="9" w:unhideWhenUsed="1" w:qFormat="1"/>
-    <w:lsdException w:name="heading 4" w:semiHidden="1" w:uiPriority="9" w:unhideWhenUsed="1" w:qFormat="1"/>
-    <w:lsdException w:name="heading 5" w:semiHidden="1" w:uiPriority="9" w:unhideWhenUsed="1" w:qFormat="1"/>
-    <w:lsdException w:name="heading 6" w:semiHidden="1" w:uiPriority="9" w:unhideWhenUsed="1" w:qFormat="1"/>
-    <w:lsdException w:name="heading 7" w:semiHidden="1" w:uiPriority="9" w:unhideWhenUsed="1" w:qFormat="1"/>
-    <w:lsdException w:name="heading 8" w:semiHidden="1" w:uiPriority="9" w:unhideWhenUsed="1" w:qFormat="1"/>
-    <w:lsdException w:name="heading 9" w:semiHidden="1" w:uiPriority="9" w:unhideWhenUsed="1" w:qFormat="1"/>
-    <w:lsdException w:name="index 1" w:semiHidden="1" w:unhideWhenUsed="1"/>
-    <w:lsdException w:name="index 2" w:semiHidden="1" w:unhideWhenUsed="1"/>
-    <w:lsdException w:name="index 3" w:semiHidden="1" w:unhideWhenUsed="1"/>
-    <w:lsdException w:name="index 4" w:semiHidden="1" w:unhideWhenUsed="1"/>
-    <w:lsdException w:name="index 5" w:semiHidden="1" w:unhideWhenUsed="1"/>
-    <w:lsdException w:name="index 6" w:semiHidden="1" w:unhideWhenUsed="1"/>
-    <w:lsdException w:name="index 7" w:semiHidden="1" w:unhideWhenUsed="1"/>
-    <w:lsdException w:name="index 8" w:semiHidden="1" w:unhideWhenUsed="1"/>
-    <w:lsdException w:name="index 9" w:semiHidden="1" w:unhideWhenUsed="1"/>
-    <w:lsdException w:name="toc 1" w:semiHidden="1" w:uiPriority="39" w:unhideWhenUsed="1"/>
-    <w:lsdException w:name="toc 2" w:semiHidden="1" w:uiPriority="39" w:unhideWhenUsed="1"/>
-    <w:lsdException w:name="toc 3" w:semiHidden="1" w:uiPriority="39" w:unhideWhenUsed="1"/>
-    <w:lsdException w:name="toc 4" w:semiHidden="1" w:uiPriority="39" w:unhideWhenUsed="1"/>
-    <w:lsdException w:name="toc 5" w:semiHidden="1" w:uiPriority="39" w:unhideWhenUsed="1"/>
-    <w:lsdException w:name="toc 6" w:semiHidden="1" w:uiPriority="39" w:unhideWhenUsed="1"/>
-    <w:lsdException w:name="toc 7" w:semiHidden="1" w:uiPriority="39" w:unhideWhenUsed="1"/>
-    <w:lsdException w:name="toc 8" w:semiHidden="1" w:uiPriority="39" w:unhideWhenUsed="1"/>
-    <w:lsdException w:name="toc 9" w:semiHidden="1" w:uiPriority="39" w:unhideWhenUsed="1"/>
-    <w:lsdException w:name="Normal Indent" w:semiHidden="1" w:unhideWhenUsed="1"/>
-    <w:lsdException w:name="footnote text" w:semiHidden="1" w:unhideWhenUsed="1"/>
-    <w:lsdException w:name="annotation text" w:semiHidden="1" w:unhideWhenUsed="1"/>
-    <w:lsdException w:name="header" w:semiHidden="1" w:unhideWhenUsed="1"/>
-    <w:lsdException w:name="footer" w:semiHidden="1" w:unhideWhenUsed="1"/>
-    <w:lsdException w:name="index heading" w:semiHidden="1" w:unhideWhenUsed="1"/>
-    <w:lsdException w:name="caption" w:semiHidden="1" w:uiPriority="35" w:unhideWhenUsed="1" w:qFormat="1"/>
-    <w:lsdException w:name="table of figures" w:semiHidden="1" w:unhideWhenUsed="1"/>
-    <w:lsdException w:name="envelope address" w:semiHidden="1" w:unhideWhenUsed="1"/>
-    <w:lsdException w:name="envelope return" w:semiHidden="1" w:unhideWhenUsed="1"/>
-    <w:lsdException w:name="footnote reference" w:semiHidden="1" w:unhideWhenUsed="1"/>
-    <w:lsdException w:name="annotation reference" w:semiHidden="1" w:unhideWhenUsed="1"/>
-    <w:lsdException w:name="line number" w:semiHidden="1" w:unhideWhenUsed="1"/>
-    <w:lsdException w:name="page number" w:semiHidden="1" w:unhideWhenUsed="1"/>
-    <w:lsdException w:name="endnote reference" w:semiHidden="1" w:unhideWhenUsed="1"/>
-    <w:lsdException w:name="endnote text" w:semiHidden="1" w:unhideWhenUsed="1"/>
-    <w:lsdException w:name="table of authorities" w:semiHidden="1" w:unhideWhenUsed="1"/>
-    <w:lsdException w:name="macro" w:semiHidden="1" w:unhideWhenUsed="1"/>
-    <w:lsdException w:name="toa heading" w:semiHidden="1" w:unhideWhenUsed="1"/>
-    <w:lsdException w:name="List" w:semiHidden="1" w:unhideWhenUsed="1"/>
-    <w:lsdException w:name="List Bullet" w:semiHidden="1" w:unhideWhenUsed="1"/>
-    <w:lsdException w:name="List Number" w:semiHidden="1" w:unhideWhenUsed="1"/>
-    <w:lsdException w:name="List 2" w:semiHidden="1" w:unhideWhenUsed="1"/>
-    <w:lsdException w:name="List 3" w:semiHidden="1" w:unhideWhenUsed="1"/>
-    <w:lsdException w:name="List 4" w:semiHidden="1" w:unhideWhenUsed="1"/>
-    <w:lsdException w:name="List 5" w:semiHidden="1" w:unhideWhenUsed="1"/>
-    <w:lsdException w:name="List Bullet 2" w:semiHidden="1" w:unhideWhenUsed="1"/>
-    <w:lsdException w:name="List Bullet 3" w:semiHidden="1" w:unhideWhenUsed="1"/>
-    <w:lsdException w:name="List Bullet 4" w:semiHidden="1" w:unhideWhenUsed="1"/>
-    <w:lsdException w:name="List Bullet 5" w:semiHidden="1" w:unhideWhenUsed="1"/>
-    <w:lsdException w:name="List Number 2" w:semiHidden="1" w:unhideWhenUsed="1"/>
-    <w:lsdException w:name="List Number 3" w:semiHidden="1" w:unhideWhenUsed="1"/>
-    <w:lsdException w:name="List Number 4" w:semiHidden="1" w:unhideWhenUsed="1"/>
-    <w:lsdException w:name="List Number 5" w:semiHidden="1" w:unhideWhenUsed="1"/>
-    <w:lsdException w:name="Title" w:uiPriority="10" w:qFormat="1"/>
-    <w:lsdException w:name="Closing" w:semiHidden="1" w:unhideWhenUsed="1"/>
-    <w:lsdException w:name="Signature" w:semiHidden="1" w:unhideWhenUsed="1"/>
-    <w:lsdException w:name="Default Paragraph Font" w:semiHidden="1" w:uiPriority="1" w:unhideWhenUsed="1"/>
-    <w:lsdException w:name="Body Text" w:semiHidden="1" w:unhideWhenUsed="1"/>
-    <w:lsdException w:name="Body Text Indent" w:semiHidden="1" w:unhideWhenUsed="1"/>
-    <w:lsdException w:name="List Continue" w:semiHidden="1" w:unhideWhenUsed="1"/>
-    <w:lsdException w:name="List Continue 2" w:semiHidden="1" w:unhideWhenUsed="1"/>
-    <w:lsdException w:name="List Continue 3" w:semiHidden="1" w:unhideWhenUsed="1"/>
-    <w:lsdException w:name="List Continue 4" w:semiHidden="1" w:unhideWhenUsed="1"/>
-    <w:lsdException w:name="List Continue 5" w:semiHidden="1" w:unhideWhenUsed="1"/>
-    <w:lsdException w:name="Message Header" w:semiHidden="1" w:unhideWhenUsed="1"/>
-    <w:lsdException w:name="Subtitle" w:uiPriority="11" w:qFormat="1"/>
-    <w:lsdException w:name="Salutation" w:semiHidden="1" w:unhideWhenUsed="1"/>
-    <w:lsdException w:name="Date" w:semiHidden="1" w:unhideWhenUsed="1"/>
-    <w:lsdException w:name="Body Text First Indent" w:semiHidden="1" w:unhideWhenUsed="1"/>
-    <w:lsdException w:name="Body Text First Indent 2" w:semiHidden="1" w:unhideWhenUsed="1"/>
-    <w:lsdException w:name="Note Heading" w:semiHidden="1" w:unhideWhenUsed="1"/>
-    <w:lsdException w:name="Body Text 2" w:semiHidden="1" w:unhideWhenUsed="1"/>
-    <w:lsdException w:name="Body Text 3" w:semiHidden="1" w:unhideWhenUsed="1"/>
-    <w:lsdException w:name="Body Text Indent 2" w:semiHidden="1" w:unhideWhenUsed="1"/>
-    <w:lsdException w:name="Body Text Indent 3" w:semiHidden="1" w:unhideWhenUsed="1"/>
-    <w:lsdException w:name="Block Text" w:semiHidden="1" w:unhideWhenUsed="1"/>
-    <w:lsdException w:name="Hyperlink" w:semiHidden="1" w:unhideWhenUsed="1"/>
-    <w:lsdException w:name="FollowedHyperlink" w:semiHidden="1" w:unhideWhenUsed="1"/>
-    <w:lsdException w:name="Strong" w:uiPriority="22" w:qFormat="1"/>
-    <w:lsdException w:name="Emphasis" w:uiPriority="20" w:qFormat="1"/>
-    <w:lsdException w:name="Document Map" w:semiHidden="1" w:unhideWhenUsed="1"/>
-    <w:lsdException w:name="Plain Text" w:semiHidden="1" w:unhideWhenUsed="1"/>
-    <w:lsdException w:name="E-mail Signature" w:semiHidden="1" w:unhideWhenUsed="1"/>
-    <w:lsdException w:name="HTML Top of Form" w:semiHidden="1" w:unhideWhenUsed="1"/>
-    <w:lsdException w:name="HTML Bottom of Form" w:semiHidden="1" w:unhideWhenUsed="1"/>
-    <w:lsdException w:name="Normal (Web)" w:semiHidden="1" w:unhideWhenUsed="1"/>
-    <w:lsdException w:name="HTML Acronym" w:semiHidden="1" w:unhideWhenUsed="1"/>
-    <w:lsdException w:name="HTML Address" w:semiHidden="1" w:unhideWhenUsed="1"/>
-    <w:lsdException w:name="HTML Cite" w:semiHidden="1" w:unhideWhenUsed="1"/>
-    <w:lsdException w:name="HTML Code" w:semiHidden="1" w:unhideWhenUsed="1"/>
-    <w:lsdException w:name="HTML Definition" w:semiHidden="1" w:unhideWhenUsed="1"/>
-    <w:lsdException w:name="HTML Keyboard" w:semiHidden="1" w:unhideWhenUsed="1"/>
-    <w:lsdException w:name="HTML Preformatted" w:semiHidden="1" w:unhideWhenUsed="1"/>
-    <w:lsdException w:name="HTML Sample" w:semiHidden="1" w:unhideWhenUsed="1"/>
-    <w:lsdException w:name="HTML Typewriter" w:semiHidden="1" w:unhideWhenUsed="1"/>
-    <w:lsdException w:name="HTML Variable" w:semiHidden="1" w:unhideWhenUsed="1"/>
-    <w:lsdException w:name="Normal Table" w:semiHidden="1" w:unhideWhenUsed="1"/>
-    <w:lsdException w:name="annotation subject" w:semiHidden="1" w:unhideWhenUsed="1"/>
-    <w:lsdException w:name="No List" w:semiHidden="1" w:unhideWhenUsed="1"/>
-    <w:lsdException w:name="Outline List 1" w:semiHidden="1" w:unhideWhenUsed="1"/>
-    <w:lsdException w:name="Outline List 2" w:semiHidden="1" w:unhideWhenUsed="1"/>
-    <w:lsdException w:name="Outline List 3" w:semiHidden="1" w:unhideWhenUsed="1"/>
-    <w:lsdException w:name="Table Simple 1" w:semiHidden="1" w:unhideWhenUsed="1"/>
-    <w:lsdException w:name="Table Simple 2" w:semiHidden="1" w:unhideWhenUsed="1"/>
-    <w:lsdException w:name="Table Simple 3" w:semiHidden="1" w:unhideWhenUsed="1"/>
-    <w:lsdException w:name="Table Classic 1" w:semiHidden="1" w:unhideWhenUsed="1"/>
-    <w:lsdException w:name="Table Classic 2" w:semiHidden="1" w:unhideWhenUsed="1"/>
-    <w:lsdException w:name="Table Classic 3" w:semiHidden="1" w:unhideWhenUsed="1"/>
-    <w:lsdException w:name="Table Classic 4" w:semiHidden="1" w:unhideWhenUsed="1"/>
-    <w:lsdException w:name="Table Colorful 1" w:semiHidden="1" w:unhideWhenUsed="1"/>
-    <w:lsdException w:name="Table Colorful 2" w:semiHidden="1" w:unhideWhenUsed="1"/>
-    <w:lsdException w:name="Table Colorful 3" w:semiHidden="1" w:unhideWhenUsed="1"/>
-    <w:lsdException w:name="Table Columns 1" w:semiHidden="1" w:unhideWhenUsed="1"/>
-    <w:lsdException w:name="Table Columns 2" w:semiHidden="1" w:unhideWhenUsed="1"/>
-    <w:lsdException w:name="Table Columns 3" w:semiHidden="1" w:unhideWhenUsed="1"/>
-    <w:lsdException w:name="Table Columns 4" w:semiHidden="1" w:unhideWhenUsed="1"/>
-    <w:lsdException w:name="Table Columns 5" w:semiHidden="1" w:unhideWhenUsed="1"/>
-    <w:lsdException w:name="Table Grid 1" w:semiHidden="1" w:unhideWhenUsed="1"/>
-    <w:lsdException w:name="Table Grid 2" w:semiHidden="1" w:unhideWhenUsed="1"/>
-    <w:lsdException w:name="Table Grid 3" w:semiHidden="1" w:unhideWhenUsed="1"/>
-    <w:lsdException w:name="Table Grid 4" w:semiHidden="1" w:unhideWhenUsed="1"/>
-    <w:lsdException w:name="Table Grid 5" w:semiHidden="1" w:unhideWhenUsed="1"/>
-    <w:lsdException w:name="Table Grid 6" w:semiHidden="1" w:unhideWhenUsed="1"/>
-    <w:lsdException w:name="Table Grid 7" w:semiHidden="1" w:unhideWhenUsed="1"/>
-    <w:lsdException w:name="Table Grid 8" w:semiHidden="1" w:unhideWhenUsed="1"/>
-    <w:lsdException w:name="Table List 1" w:semiHidden="1" w:unhideWhenUsed="1"/>
-    <w:lsdException w:name="Table List 2" w:semiHidden="1" w:unhideWhenUsed="1"/>
-    <w:lsdException w:name="Table List 3" w:semiHidden="1" w:unhideWhenUsed="1"/>
-    <w:lsdException w:name="Table List 4" w:semiHidden="1" w:unhideWhenUsed="1"/>
-    <w:lsdException w:name="Table List 5" w:semiHidden="1" w:unhideWhenUsed="1"/>
-    <w:lsdException w:name="Table List 6" w:semiHidden="1" w:unhideWhenUsed="1"/>
-    <w:lsdException w:name="Table List 7" w:semiHidden="1" w:unhideWhenUsed="1"/>
-    <w:lsdException w:name="Table List 8" w:semiHidden="1" w:unhideWhenUsed="1"/>
-    <w:lsdException w:name="Table 3D effects 1" w:semiHidden="1" w:unhideWhenUsed="1"/>
-    <w:lsdException w:name="Table 3D effects 2" w:semiHidden="1" w:unhideWhenUsed="1"/>
-    <w:lsdException w:name="Table 3D effects 3" w:semiHidden="1" w:unhideWhenUsed="1"/>
-    <w:lsdException w:name="Table Contemporary" w:semiHidden="1" w:unhideWhenUsed="1"/>
-    <w:lsdException w:name="Table Elegant" w:semiHidden="1" w:unhideWhenUsed="1"/>
-    <w:lsdException w:name="Table Professional" w:semiHidden="1" w:unhideWhenUsed="1"/>
-    <w:lsdException w:name="Table Subtle 1" w:semiHidden="1" w:unhideWhenUsed="1"/>
-    <w:lsdException w:name="Table Subtle 2" w:semiHidden="1" w:unhideWhenUsed="1"/>
-    <w:lsdException w:name="Table Web 1" w:semiHidden="1" w:unhideWhenUsed="1"/>
-    <w:lsdException w:name="Table Web 2" w:semiHidden="1" w:unhideWhenUsed="1"/>
-    <w:lsdException w:name="Table Web 3" w:semiHidden="1" w:unhideWhenUsed="1"/>
-    <w:lsdException w:name="Balloon Text" w:semiHidden="1" w:unhideWhenUsed="1"/>
-    <w:lsdException w:name="Table Grid" w:uiPriority="59"/>
-    <w:lsdException w:name="Table Theme" w:semiHidden="1" w:unhideWhenUsed="1"/>
-    <w:lsdException w:name="Placeholder Text" w:semiHidden="1"/>
-    <w:lsdException w:name="No Spacing" w:uiPriority="1" w:qFormat="1"/>
-    <w:lsdException w:name="Light Shading" w:uiPriority="60"/>
-    <w:lsdException w:name="Light List" w:uiPriority="61"/>
-    <w:lsdException w:name="Light Grid" w:uiPriority="62"/>
-    <w:lsdException w:name="Medium Shading 1" w:uiPriority="63"/>
-    <w:lsdException w:name="Medium Shading 2" w:uiPriority="64"/>
-    <w:lsdException w:name="Medium List 1" w:uiPriority="65"/>
-    <w:lsdException w:name="Medium List 2" w:uiPriority="66"/>
-    <w:lsdException w:name="Medium Grid 1" w:uiPriority="67"/>
-    <w:lsdException w:name="Medium Grid 2" w:uiPriority="68"/>
-    <w:lsdException w:name="Medium Grid 3" w:uiPriority="69"/>
-    <w:lsdException w:name="Dark List" w:uiPriority="70"/>
-    <w:lsdException w:name="Colorful Shading" w:uiPriority="71"/>
-    <w:lsdException w:name="Colorful List" w:uiPriority="72"/>
-    <w:lsdException w:name="Colorful Grid" w:uiPriority="73"/>
-    <w:lsdException w:name="Light Shading Accent 1" w:uiPriority="60"/>
-    <w:lsdException w:name="Light List Accent 1" w:uiPriority="61"/>
-    <w:lsdException w:name="Light Grid Accent 1" w:uiPriority="62"/>
-    <w:lsdException w:name="Medium Shading 1 Accent 1" w:uiPriority="63"/>
-    <w:lsdException w:name="Medium Shading 2 Accent 1" w:uiPriority="64"/>
-    <w:lsdException w:name="Medium List 1 Accent 1" w:uiPriority="65"/>
-    <w:lsdException w:name="Revision" w:semiHidden="1"/>
-    <w:lsdException w:name="List Paragraph" w:uiPriority="34" w:qFormat="1"/>
-    <w:lsdException w:name="Quote" w:uiPriority="29" w:qFormat="1"/>
-    <w:lsdException w:name="Intense Quote" w:uiPriority="30" w:qFormat="1"/>
-    <w:lsdException w:name="Medium List 2 Accent 1" w:uiPriority="66"/>
-    <w:lsdException w:name="Medium Grid 1 Accent 1" w:uiPriority="67"/>
-    <w:lsdException w:name="Medium Grid 2 Accent 1" w:uiPriority="68"/>
-    <w:lsdException w:name="Medium Grid 3 Accent 1" w:uiPriority="69"/>
-    <w:lsdException w:name="Dark List Accent 1" w:uiPriority="70"/>
-    <w:lsdException w:name="Colorful Shading Accent 1" w:uiPriority="71"/>
-    <w:lsdException w:name="Colorful List Accent 1" w:uiPriority="72"/>
-    <w:lsdException w:name="Colorful Grid Accent 1" w:uiPriority="73"/>
-    <w:lsdException w:name="Light Shading Accent 2" w:uiPriority="60"/>
-    <w:lsdException w:name="Light List Accent 2" w:uiPriority="61"/>
-    <w:lsdException w:name="Light Grid Accent 2" w:uiPriority="62"/>
-    <w:lsdException w:name="Medium Shading 1 Accent 2" w:uiPriority="63"/>
-    <w:lsdException w:name="Medium Shading 2 Accent 2" w:uiPriority="64"/>
-    <w:lsdException w:name="Medium List 1 Accent 2" w:uiPriority="65"/>
-    <w:lsdException w:name="Medium List 2 Accent 2" w:uiPriority="66"/>
-    <w:lsdException w:name="Medium Grid 1 Accent 2" w:uiPriority="67"/>
-    <w:lsdException w:name="Medium Grid 2 Accent 2" w:uiPriority="68"/>
-    <w:lsdException w:name="Medium Grid 3 Accent 2" w:uiPriority="69"/>
-    <w:lsdException w:name="Dark List Accent 2" w:uiPriority="70"/>
-    <w:lsdException w:name="Colorful Shading Accent 2" w:uiPriority="71"/>
-    <w:lsdException w:name="Colorful List Accent 2" w:uiPriority="72"/>
-    <w:lsdException w:name="Colorful Grid Accent 2" w:uiPriority="73"/>
-    <w:lsdException w:name="Light Shading Accent 3" w:uiPriority="60"/>
-    <w:lsdException w:name="Light List Accent 3" w:uiPriority="61"/>
-    <w:lsdException w:name="Light Grid Accent 3" w:uiPriority="62"/>
-    <w:lsdException w:name="Medium Shading 1 Accent 3" w:uiPriority="63"/>
-    <w:lsdException w:name="Medium Shading 2 Accent 3" w:uiPriority="64"/>
-    <w:lsdException w:name="Medium List 1 Accent 3" w:uiPriority="65"/>
-    <w:lsdException w:name="Medium List 2 Accent 3" w:uiPriority="66"/>
-    <w:lsdException w:name="Medium Grid 1 Accent 3" w:uiPriority="67"/>
-    <w:lsdException w:name="Medium Grid 2 Accent 3" w:uiPriority="68"/>
-    <w:lsdException w:name="Medium Grid 3 Accent 3" w:uiPriority="69"/>
-    <w:lsdException w:name="Dark List Accent 3" w:uiPriority="70"/>
-    <w:lsdException w:name="Colorful Shading Accent 3" w:uiPriority="71"/>
-    <w:lsdException w:name="Colorful List Accent 3" w:uiPriority="72"/>
-    <w:lsdException w:name="Colorful Grid Accent 3" w:uiPriority="73"/>
-    <w:lsdException w:name="Light Shading Accent 4" w:uiPriority="60"/>
-    <w:lsdException w:name="Light List Accent 4" w:uiPriority="61"/>
-    <w:lsdException w:name="Light Grid Accent 4" w:uiPriority="62"/>
-    <w:lsdException w:name="Medium Shading 1 Accent 4" w:uiPriority="63"/>
-    <w:lsdException w:name="Medium Shading 2 Accent 4" w:uiPriority="64"/>
-    <w:lsdException w:name="Medium List 1 Accent 4" w:uiPriority="65"/>
-    <w:lsdException w:name="Medium List 2 Accent 4" w:uiPriority="66"/>
-    <w:lsdException w:name="Medium Grid 1 Accent 4" w:uiPriority="67"/>
-    <w:lsdException w:name="Medium Grid 2 Accent 4" w:uiPriority="68"/>
-    <w:lsdException w:name="Medium Grid 3 Accent 4" w:uiPriority="69"/>
-    <w:lsdException w:name="Dark List Accent 4" w:uiPriority="70"/>
-    <w:lsdException w:name="Colorful Shading Accent 4" w:uiPriority="71"/>
-    <w:lsdException w:name="Colorful List Accent 4" w:uiPriority="72"/>
-    <w:lsdException w:name="Colorful Grid Accent 4" w:uiPriority="73"/>
-    <w:lsdException w:name="Light Shading Accent 5" w:uiPriority="60"/>
-    <w:lsdException w:name="Light List Accent 5" w:uiPriority="61"/>
-    <w:lsdException w:name="Light Grid Accent 5" w:uiPriority="62"/>
-    <w:lsdException w:name="Medium Shading 1 Accent 5" w:uiPriority="63"/>
-    <w:lsdException w:name="Medium Shading 2 Accent 5" w:uiPriority="64"/>
-    <w:lsdException w:name="Medium List 1 Accent 5" w:uiPriority="65"/>
-    <w:lsdException w:name="Medium List 2 Accent 5" w:uiPriority="66"/>
-    <w:lsdException w:name="Medium Grid 1 Accent 5" w:uiPriority="67"/>
-    <w:lsdException w:name="Medium Grid 2 Accent 5" w:uiPriority="68"/>
-    <w:lsdException w:name="Medium Grid 3 Accent 5" w:uiPriority="69"/>
-    <w:lsdException w:name="Dark List Accent 5" w:uiPriority="70"/>
-    <w:lsdException w:name="Colorful Shading Accent 5" w:uiPriority="71"/>
-    <w:lsdException w:name="Colorful List Accent 5" w:uiPriority="72"/>
-    <w:lsdException w:name="Colorful Grid Accent 5" w:uiPriority="73"/>
-    <w:lsdException w:name="Light Shading Accent 6" w:uiPriority="60"/>
-    <w:lsdException w:name="Light List Accent 6" w:uiPriority="61"/>
-    <w:lsdException w:name="Light Grid Accent 6" w:uiPriority="62"/>
-    <w:lsdException w:name="Medium Shading 1 Accent 6" w:uiPriority="63"/>
-    <w:lsdException w:name="Medium Shading 2 Accent 6" w:uiPriority="64"/>
-    <w:lsdException w:name="Medium List 1 Accent 6" w:uiPriority="65"/>
-    <w:lsdException w:name="Medium List 2 Accent 6" w:uiPriority="66"/>
-    <w:lsdException w:name="Medium Grid 1 Accent 6" w:uiPriority="67"/>
-    <w:lsdException w:name="Medium Grid 2 Accent 6" w:uiPriority="68"/>
-    <w:lsdException w:name="Medium Grid 3 Accent 6" w:uiPriority="69"/>
-    <w:lsdException w:name="Dark List Accent 6" w:uiPriority="70"/>
-    <w:lsdException w:name="Colorful Shading Accent 6" w:uiPriority="71"/>
-    <w:lsdException w:name="Colorful List Accent 6" w:uiPriority="72"/>
-    <w:lsdException w:name="Colorful Grid Accent 6" w:uiPriority="73"/>
-    <w:lsdException w:name="Subtle Emphasis" w:uiPriority="19" w:qFormat="1"/>
-    <w:lsdException w:name="Intense Emphasis" w:uiPriority="21" w:qFormat="1"/>
-    <w:lsdException w:name="Subtle Reference" w:uiPriority="31" w:qFormat="1"/>
-    <w:lsdException w:name="Intense Reference" w:uiPriority="32" w:qFormat="1"/>
-    <w:lsdException w:name="Book Title" w:uiPriority="33" w:qFormat="1"/>
-    <w:lsdException w:name="Bibliography" w:semiHidden="1" w:uiPriority="37" w:unhideWhenUsed="1"/>
-    <w:lsdException w:name="TOC Heading" w:semiHidden="1" w:uiPriority="39" w:unhideWhenUsed="1" w:qFormat="1"/>
-    <w:lsdException w:name="Plain Table 1" w:uiPriority="41"/>
-    <w:lsdException w:name="Plain Table 2" w:uiPriority="42"/>
-    <w:lsdException w:name="Plain Table 3" w:uiPriority="43"/>
-    <w:lsdException w:name="Plain Table 4" w:uiPriority="44"/>
-    <w:lsdException w:name="Plain Table 5" w:uiPriority="45"/>
-    <w:lsdException w:name="Grid Table Light" w:uiPriority="40"/>
-    <w:lsdException w:name="Grid Table 1 Light" w:uiPriority="46"/>
-    <w:lsdException w:name="Grid Table 2" w:uiPriority="47"/>
-    <w:lsdException w:name="Grid Table 3" w:uiPriority="48"/>
-    <w:lsdException w:name="Grid Table 4" w:uiPriority="49"/>
-    <w:lsdException w:name="Grid Table 5 Dark" w:uiPriority="50"/>
-    <w:lsdException w:name="Grid Table 6 Colorful" w:uiPriority="51"/>
-    <w:lsdException w:name="Grid Table 7 Colorful" w:uiPriority="52"/>
-    <w:lsdException w:name="Grid Table 1 Light Accent 1" w:uiPriority="46"/>
-    <w:lsdException w:name="Grid Table 2 Accent 1" w:uiPriority="47"/>
-    <w:lsdException w:name="Grid Table 3 Accent 1" w:uiPriority="48"/>
-    <w:lsdException w:name="Grid Table 4 Accent 1" w:uiPriority="49"/>
-    <w:lsdException w:name="Grid Table 5 Dark Accent 1" w:uiPriority="50"/>
-    <w:lsdException w:name="Grid Table 6 Colorful Accent 1" w:uiPriority="51"/>
-    <w:lsdException w:name="Grid Table 7 Colorful Accent 1" w:uiPriority="52"/>
-    <w:lsdException w:name="Grid Table 1 Light Accent 2" w:uiPriority="46"/>
-    <w:lsdException w:name="Grid Table 2 Accent 2" w:uiPriority="47"/>
-    <w:lsdException w:name="Grid Table 3 Accent 2" w:uiPriority="48"/>
-    <w:lsdException w:name="Grid Table 4 Accent 2" w:uiPriority="49"/>
-    <w:lsdException w:name="Grid Table 5 Dark Accent 2" w:uiPriority="50"/>
-    <w:lsdException w:name="Grid Table 6 Colorful Accent 2" w:uiPriority="51"/>
-    <w:lsdException w:name="Grid Table 7 Colorful Accent 2" w:uiPriority="52"/>
-    <w:lsdException w:name="Grid Table 1 Light Accent 3" w:uiPriority="46"/>
-    <w:lsdException w:name="Grid Table 2 Accent 3" w:uiPriority="47"/>
-    <w:lsdException w:name="Grid Table 3 Accent 3" w:uiPriority="48"/>
-    <w:lsdException w:name="Grid Table 4 Accent 3" w:uiPriority="49"/>
-    <w:lsdException w:name="Grid Table 5 Dark Accent 3" w:uiPriority="50"/>
-    <w:lsdException w:name="Grid Table 6 Colorful Accent 3" w:uiPriority="51"/>
-    <w:lsdException w:name="Grid Table 7 Colorful Accent 3" w:uiPriority="52"/>
-    <w:lsdException w:name="Grid Table 1 Light Accent 4" w:uiPriority="46"/>
-    <w:lsdException w:name="Grid Table 2 Accent 4" w:uiPriority="47"/>
-    <w:lsdException w:name="Grid Table 3 Accent 4" w:uiPriority="48"/>
-    <w:lsdException w:name="Grid Table 4 Accent 4" w:uiPriority="49"/>
-    <w:lsdException w:name="Grid Table 5 Dark Accent 4" w:uiPriority="50"/>
-    <w:lsdException w:name="Grid Table 6 Colorful Accent 4" w:uiPriority="51"/>
-    <w:lsdException w:name="Grid Table 7 Colorful Accent 4" w:uiPriority="52"/>
-    <w:lsdException w:name="Grid Table 1 Light Accent 5" w:uiPriority="46"/>
-    <w:lsdException w:name="Grid Table 2 Accent 5" w:uiPriority="47"/>
-    <w:lsdException w:name="Grid Table 3 Accent 5" w:uiPriority="48"/>
-    <w:lsdException w:name="Grid Table 4 Accent 5" w:uiPriority="49"/>
-    <w:lsdException w:name="Grid Table 5 Dark Accent 5" w:uiPriority="50"/>
-    <w:lsdException w:name="Grid Table 6 Colorful Accent 5" w:uiPriority="51"/>
-    <w:lsdException w:name="Grid Table 7 Colorful Accent 5" w:uiPriority="52"/>
-    <w:lsdException w:name="Grid Table 1 Light Accent 6" w:uiPriority="46"/>
-    <w:lsdException w:name="Grid Table 2 Accent 6" w:uiPriority="47"/>
-    <w:lsdException w:name="Grid Table 3 Accent 6" w:uiPriority="48"/>
-    <w:lsdException w:name="Grid Table 4 Accent 6" w:uiPriority="49"/>
-    <w:lsdException w:name="Grid Table 5 Dark Accent 6" w:uiPriority="50"/>
-    <w:lsdException w:name="Grid Table 6 Colorful Accent 6" w:uiPriority="51"/>
-    <w:lsdException w:name="Grid Table 7 Colorful Accent 6" w:uiPriority="52"/>
-    <w:lsdException w:name="List Table 1 Light" w:uiPriority="46"/>
-    <w:lsdException w:name="List Table 2" w:uiPriority="47"/>
-    <w:lsdException w:name="List Table 3" w:uiPriority="48"/>
-    <w:lsdException w:name="List Table 4" w:uiPriority="49"/>
-    <w:lsdException w:name="List Table 5 Dark" w:uiPriority="50"/>
-    <w:lsdException w:name="List Table 6 Colorful" w:uiPriority="51"/>
-    <w:lsdException w:name="List Table 7 Colorful" w:uiPriority="52"/>
-    <w:lsdException w:name="List Table 1 Light Accent 1" w:uiPriority="46"/>
-    <w:lsdException w:name="List Table 2 Accent 1" w:uiPriority="47"/>
-    <w:lsdException w:name="List Table 3 Accent 1" w:uiPriority="48"/>
-    <w:lsdException w:name="List Table 4 Accent 1" w:uiPriority="49"/>
-    <w:lsdException w:name="List Table 5 Dark Accent 1" w:uiPriority="50"/>
-    <w:lsdException w:name="List Table 6 Colorful Accent 1" w:uiPriority="51"/>
-    <w:lsdException w:name="List Table 7 Colorful Accent 1" w:uiPriority="52"/>
-    <w:lsdException w:name="List Table 1 Light Accent 2" w:uiPriority="46"/>
-    <w:lsdException w:name="List Table 2 Accent 2" w:uiPriority="47"/>
-    <w:lsdException w:name="List Table 3 Accent 2" w:uiPriority="48"/>
-    <w:lsdException w:name="List Table 4 Accent 2" w:uiPriority="49"/>
-    <w:lsdException w:name="List Table 5 Dark Accent 2" w:uiPriority="50"/>
-    <w:lsdException w:name="List Table 6 Colorful Accent 2" w:uiPriority="51"/>
-    <w:lsdException w:name="List Table 7 Colorful Accent 2" w:uiPriority="52"/>
-    <w:lsdException w:name="List Table 1 Light Accent 3" w:uiPriority="46"/>
-    <w:lsdException w:name="List Table 2 Accent 3" w:uiPriority="47"/>
-    <w:lsdException w:name="List Table 3 Accent 3" w:uiPriority="48"/>
-    <w:lsdException w:name="List Table 4 Accent 3" w:uiPriority="49"/>
-    <w:lsdException w:name="List Table 5 Dark Accent 3" w:uiPriority="50"/>
-    <w:lsdException w:name="List Table 6 Colorful Accent 3" w:uiPriority="51"/>
-    <w:lsdException w:name="List Table 7 Colorful Accent 3" w:uiPriority="52"/>
-    <w:lsdException w:name="List Table 1 Light Accent 4" w:uiPriority="46"/>
-    <w:lsdException w:name="List Table 2 Accent 4" w:uiPriority="47"/>
-    <w:lsdException w:name="List Table 3 Accent 4" w:uiPriority="48"/>
-    <w:lsdException w:name="List Table 4 Accent 4" w:uiPriority="49"/>
-    <w:lsdException w:name="List Table 5 Dark Accent 4" w:uiPriority="50"/>
-    <w:lsdException w:name="List Table 6 Colorful Accent 4" w:uiPriority="51"/>
-    <w:lsdException w:name="List Table 7 Colorful Accent 4" w:uiPriority="52"/>
-    <w:lsdException w:name="List Table 1 Light Accent 5" w:uiPriority="46"/>
-    <w:lsdException w:name="List Table 2 Accent 5" w:uiPriority="47"/>
-    <w:lsdException w:name="List Table 3 Accent 5" w:uiPriority="48"/>
-    <w:lsdException w:name="List Table 4 Accent 5" w:uiPriority="49"/>
-    <w:lsdException w:name="List Table 5 Dark Accent 5" w:uiPriority="50"/>
-    <w:lsdException w:name="List Table 6 Colorful Accent 5" w:uiPriority="51"/>
-    <w:lsdException w:name="List Table 7 Colorful Accent 5" w:uiPriority="52"/>
-    <w:lsdException w:name="List Table 1 Light Accent 6" w:uiPriority="46"/>
-    <w:lsdException w:name="List Table 2 Accent 6" w:uiPriority="47"/>
-    <w:lsdException w:name="List Table 3 Accent 6" w:uiPriority="48"/>
-    <w:lsdException w:name="List Table 4 Accent 6" w:uiPriority="49"/>
-    <w:lsdException w:name="List Table 5 Dark Accent 6" w:uiPriority="50"/>
-    <w:lsdException w:name="List Table 6 Colorful Accent 6" w:uiPriority="51"/>
-    <w:lsdException w:name="List Table 7 Colorful Accent 6" w:uiPriority="52"/>
+  <w:latentStyles w:defLockedState="0" w:defUIPriority="99" w:defSemiHidden="1" w:defUnhideWhenUsed="1" w:defQFormat="0" w:count="267">
+    <w:lsdException w:name="Normal" w:semiHidden="0" w:uiPriority="0" w:unhideWhenUsed="0" w:qFormat="1"/>
+    <w:lsdException w:name="heading 1" w:semiHidden="0" w:uiPriority="9" w:unhideWhenUsed="0" w:qFormat="1"/>
+    <w:lsdException w:name="heading 2" w:uiPriority="9" w:qFormat="1"/>
+    <w:lsdException w:name="heading 3" w:uiPriority="9" w:qFormat="1"/>
+    <w:lsdException w:name="heading 4" w:uiPriority="9" w:qFormat="1"/>
+    <w:lsdException w:name="heading 5" w:uiPriority="9" w:qFormat="1"/>
+    <w:lsdException w:name="heading 6" w:uiPriority="9" w:qFormat="1"/>
+    <w:lsdException w:name="heading 7" w:uiPriority="9" w:qFormat="1"/>
+    <w:lsdException w:name="heading 8" w:uiPriority="9" w:qFormat="1"/>
+    <w:lsdException w:name="heading 9" w:uiPriority="9" w:qFormat="1"/>
+    <w:lsdException w:name="toc 1" w:uiPriority="39"/>
+    <w:lsdException w:name="toc 2" w:uiPriority="39"/>
+    <w:lsdException w:name="toc 3" w:uiPriority="39"/>
+    <w:lsdException w:name="toc 4" w:uiPriority="39"/>
+    <w:lsdException w:name="toc 5" w:uiPriority="39"/>
+    <w:lsdException w:name="toc 6" w:uiPriority="39"/>
+    <w:lsdException w:name="toc 7" w:uiPriority="39"/>
+    <w:lsdException w:name="toc 8" w:uiPriority="39"/>
+    <w:lsdException w:name="toc 9" w:uiPriority="39"/>
+    <w:lsdException w:name="caption" w:uiPriority="35" w:qFormat="1"/>
+    <w:lsdException w:name="Title" w:semiHidden="0" w:uiPriority="10" w:unhideWhenUsed="0" w:qFormat="1"/>
+    <w:lsdException w:name="Default Paragraph Font" w:uiPriority="1"/>
+    <w:lsdException w:name="Subtitle" w:semiHidden="0" w:uiPriority="11" w:unhideWhenUsed="0" w:qFormat="1"/>
+    <w:lsdException w:name="Strong" w:semiHidden="0" w:uiPriority="22" w:unhideWhenUsed="0" w:qFormat="1"/>
+    <w:lsdException w:name="Emphasis" w:semiHidden="0" w:uiPriority="20" w:unhideWhenUsed="0" w:qFormat="1"/>
+    <w:lsdException w:name="Table Grid" w:semiHidden="0" w:uiPriority="59" w:unhideWhenUsed="0"/>
+    <w:lsdException w:name="Placeholder Text" w:unhideWhenUsed="0"/>
+    <w:lsdException w:name="No Spacing" w:semiHidden="0" w:uiPriority="1" w:unhideWhenUsed="0" w:qFormat="1"/>
+    <w:lsdException w:name="Light Shading" w:semiHidden="0" w:uiPriority="60" w:unhideWhenUsed="0"/>
+    <w:lsdException w:name="Light List" w:semiHidden="0" w:uiPriority="61" w:unhideWhenUsed="0"/>
+    <w:lsdException w:name="Light Grid" w:semiHidden="0" w:uiPriority="62" w:unhideWhenUsed="0"/>
+    <w:lsdException w:name="Medium Shading 1" w:semiHidden="0" w:uiPriority="63" w:unhideWhenUsed="0"/>
+    <w:lsdException w:name="Medium Shading 2" w:semiHidden="0" w:uiPriority="64" w:unhideWhenUsed="0"/>
+    <w:lsdException w:name="Medium List 1" w:semiHidden="0" w:uiPriority="65" w:unhideWhenUsed="0"/>
+    <w:lsdException w:name="Medium List 2" w:semiHidden="0" w:uiPriority="66" w:unhideWhenUsed="0"/>
+    <w:lsdException w:name="Medium Grid 1" w:semiHidden="0" w:uiPriority="67" w:unhideWhenUsed="0"/>
+    <w:lsdException w:name="Medium Grid 2" w:semiHidden="0" w:uiPriority="68" w:unhideWhenUsed="0"/>
+    <w:lsdException w:name="Medium Grid 3" w:semiHidden="0" w:uiPriority="69" w:unhideWhenUsed="0"/>
+    <w:lsdException w:name="Dark List" w:semiHidden="0" w:uiPriority="70" w:unhideWhenUsed="0"/>
+    <w:lsdException w:name="Colorful Shading" w:semiHidden="0" w:uiPriority="71" w:unhideWhenUsed="0"/>
+    <w:lsdException w:name="Colorful List" w:semiHidden="0" w:uiPriority="72" w:unhideWhenUsed="0"/>
+    <w:lsdException w:name="Colorful Grid" w:semiHidden="0" w:uiPriority="73" w:unhideWhenUsed="0"/>
+    <w:lsdException w:name="Light Shading Accent 1" w:semiHidden="0" w:uiPriority="60" w:unhideWhenUsed="0"/>
+    <w:lsdException w:name="Light List Accent 1" w:semiHidden="0" w:uiPriority="61" w:unhideWhenUsed="0"/>
+    <w:lsdException w:name="Light Grid Accent 1" w:semiHidden="0" w:uiPriority="62" w:unhideWhenUsed="0"/>
+    <w:lsdException w:name="Medium Shading 1 Accent 1" w:semiHidden="0" w:uiPriority="63" w:unhideWhenUsed="0"/>
+    <w:lsdException w:name="Medium Shading 2 Accent 1" w:semiHidden="0" w:uiPriority="64" w:unhideWhenUsed="0"/>
+    <w:lsdException w:name="Medium List 1 Accent 1" w:semiHidden="0" w:uiPriority="65" w:unhideWhenUsed="0"/>
+    <w:lsdException w:name="Revision" w:unhideWhenUsed="0"/>
+    <w:lsdException w:name="List Paragraph" w:semiHidden="0" w:uiPriority="34" w:unhideWhenUsed="0" w:qFormat="1"/>
+    <w:lsdException w:name="Quote" w:semiHidden="0" w:uiPriority="29" w:unhideWhenUsed="0" w:qFormat="1"/>
+    <w:lsdException w:name="Intense Quote" w:semiHidden="0" w:uiPriority="30" w:unhideWhenUsed="0" w:qFormat="1"/>
+    <w:lsdException w:name="Medium List 2 Accent 1" w:semiHidden="0" w:uiPriority="66" w:unhideWhenUsed="0"/>
+    <w:lsdException w:name="Medium Grid 1 Accent 1" w:semiHidden="0" w:uiPriority="67" w:unhideWhenUsed="0"/>
+    <w:lsdException w:name="Medium Grid 2 Accent 1" w:semiHidden="0" w:uiPriority="68" w:unhideWhenUsed="0"/>
+    <w:lsdException w:name="Medium Grid 3 Accent 1" w:semiHidden="0" w:uiPriority="69" w:unhideWhenUsed="0"/>
+    <w:lsdException w:name="Dark List Accent 1" w:semiHidden="0" w:uiPriority="70" w:unhideWhenUsed="0"/>
+    <w:lsdException w:name="Colorful Shading Accent 1" w:semiHidden="0" w:uiPriority="71" w:unhideWhenUsed="0"/>
+    <w:lsdException w:name="Colorful List Accent 1" w:semiHidden="0" w:uiPriority="72" w:unhideWhenUsed="0"/>
+    <w:lsdException w:name="Colorful Grid Accent 1" w:semiHidden="0" w:uiPriority="73" w:unhideWhenUsed="0"/>
+    <w:lsdException w:name="Light Shading Accent 2" w:semiHidden="0" w:uiPriority="60" w:unhideWhenUsed="0"/>
+    <w:lsdException w:name="Light List Accent 2" w:semiHidden="0" w:uiPriority="61" w:unhideWhenUsed="0"/>
+    <w:lsdException w:name="Light Grid Accent 2" w:semiHidden="0" w:uiPriority="62" w:unhideWhenUsed="0"/>
+    <w:lsdException w:name="Medium Shading 1 Accent 2" w:semiHidden="0" w:uiPriority="63" w:unhideWhenUsed="0"/>
+    <w:lsdException w:name="Medium Shading 2 Accent 2" w:semiHidden="0" w:uiPriority="64" w:unhideWhenUsed="0"/>
+    <w:lsdException w:name="Medium List 1 Accent 2" w:semiHidden="0" w:uiPriority="65" w:unhideWhenUsed="0"/>
+    <w:lsdException w:name="Medium List 2 Accent 2" w:semiHidden="0" w:uiPriority="66" w:unhideWhenUsed="0"/>
+    <w:lsdException w:name="Medium Grid 1 Accent 2" w:semiHidden="0" w:uiPriority="67" w:unhideWhenUsed="0"/>
+    <w:lsdException w:name="Medium Grid 2 Accent 2" w:semiHidden="0" w:uiPriority="68" w:unhideWhenUsed="0"/>
+    <w:lsdException w:name="Medium Grid 3 Accent 2" w:semiHidden="0" w:uiPriority="69" w:unhideWhenUsed="0"/>
+    <w:lsdException w:name="Dark List Accent 2" w:semiHidden="0" w:uiPriority="70" w:unhideWhenUsed="0"/>
+    <w:lsdException w:name="Colorful Shading Accent 2" w:semiHidden="0" w:uiPriority="71" w:unhideWhenUsed="0"/>
+    <w:lsdException w:name="Colorful List Accent 2" w:semiHidden="0" w:uiPriority="72" w:unhideWhenUsed="0"/>
+    <w:lsdException w:name="Colorful Grid Accent 2" w:semiHidden="0" w:uiPriority="73" w:unhideWhenUsed="0"/>
+    <w:lsdException w:name="Light Shading Accent 3" w:semiHidden="0" w:uiPriority="60" w:unhideWhenUsed="0"/>
+    <w:lsdException w:name="Light List Accent 3" w:semiHidden="0" w:uiPriority="61" w:unhideWhenUsed="0"/>
+    <w:lsdException w:name="Light Grid Accent 3" w:semiHidden="0" w:uiPriority="62" w:unhideWhenUsed="0"/>
+    <w:lsdException w:name="Medium Shading 1 Accent 3" w:semiHidden="0" w:uiPriority="63" w:unhideWhenUsed="0"/>
+    <w:lsdException w:name="Medium Shading 2 Accent 3" w:semiHidden="0" w:uiPriority="64" w:unhideWhenUsed="0"/>
+    <w:lsdException w:name="Medium List 1 Accent 3" w:semiHidden="0" w:uiPriority="65" w:unhideWhenUsed="0"/>
+    <w:lsdException w:name="Medium List 2 Accent 3" w:semiHidden="0" w:uiPriority="66" w:unhideWhenUsed="0"/>
+    <w:lsdException w:name="Medium Grid 1 Accent 3" w:semiHidden="0" w:uiPriority="67" w:unhideWhenUsed="0"/>
+    <w:lsdException w:name="Medium Grid 2 Accent 3" w:semiHidden="0" w:uiPriority="68" w:unhideWhenUsed="0"/>
+    <w:lsdException w:name="Medium Grid 3 Accent 3" w:semiHidden="0" w:uiPriority="69" w:unhideWhenUsed="0"/>
+    <w:lsdException w:name="Dark List Accent 3" w:semiHidden="0" w:uiPriority="70" w:unhideWhenUsed="0"/>
+    <w:lsdException w:name="Colorful Shading Accent 3" w:semiHidden="0" w:uiPriority="71" w:unhideWhenUsed="0"/>
+    <w:lsdException w:name="Colorful List Accent 3" w:semiHidden="0" w:uiPriority="72" w:unhideWhenUsed="0"/>
+    <w:lsdException w:name="Colorful Grid Accent 3" w:semiHidden="0" w:uiPriority="73" w:unhideWhenUsed="0"/>
+    <w:lsdException w:name="Light Shading Accent 4" w:semiHidden="0" w:uiPriority="60" w:unhideWhenUsed="0"/>
+    <w:lsdException w:name="Light List Accent 4" w:semiHidden="0" w:uiPriority="61" w:unhideWhenUsed="0"/>
+    <w:lsdException w:name="Light Grid Accent 4" w:semiHidden="0" w:uiPriority="62" w:unhideWhenUsed="0"/>
+    <w:lsdException w:name="Medium Shading 1 Accent 4" w:semiHidden="0" w:uiPriority="63" w:unhideWhenUsed="0"/>
+    <w:lsdException w:name="Medium Shading 2 Accent 4" w:semiHidden="0" w:uiPriority="64" w:unhideWhenUsed="0"/>
+    <w:lsdException w:name="Medium List 1 Accent 4" w:semiHidden="0" w:uiPriority="65" w:unhideWhenUsed="0"/>
+    <w:lsdException w:name="Medium List 2 Accent 4" w:semiHidden="0" w:uiPriority="66" w:unhideWhenUsed="0"/>
+    <w:lsdException w:name="Medium Grid 1 Accent 4" w:semiHidden="0" w:uiPriority="67" w:unhideWhenUsed="0"/>
+    <w:lsdException w:name="Medium Grid 2 Accent 4" w:semiHidden="0" w:uiPriority="68" w:unhideWhenUsed="0"/>
+    <w:lsdException w:name="Medium Grid 3 Accent 4" w:semiHidden="0" w:uiPriority="69" w:unhideWhenUsed="0"/>
+    <w:lsdException w:name="Dark List Accent 4" w:semiHidden="0" w:uiPriority="70" w:unhideWhenUsed="0"/>
+    <w:lsdException w:name="Colorful Shading Accent 4" w:semiHidden="0" w:uiPriority="71" w:unhideWhenUsed="0"/>
+    <w:lsdException w:name="Colorful List Accent 4" w:semiHidden="0" w:uiPriority="72" w:unhideWhenUsed="0"/>
+    <w:lsdException w:name="Colorful Grid Accent 4" w:semiHidden="0" w:uiPriority="73" w:unhideWhenUsed="0"/>
+    <w:lsdException w:name="Light Shading Accent 5" w:semiHidden="0" w:uiPriority="60" w:unhideWhenUsed="0"/>
+    <w:lsdException w:name="Light List Accent 5" w:semiHidden="0" w:uiPriority="61" w:unhideWhenUsed="0"/>
+    <w:lsdException w:name="Light Grid Accent 5" w:semiHidden="0" w:uiPriority="62" w:unhideWhenUsed="0"/>
+    <w:lsdException w:name="Medium Shading 1 Accent 5" w:semiHidden="0" w:uiPriority="63" w:unhideWhenUsed="0"/>
+    <w:lsdException w:name="Medium Shading 2 Accent 5" w:semiHidden="0" w:uiPriority="64" w:unhideWhenUsed="0"/>
+    <w:lsdException w:name="Medium List 1 Accent 5" w:semiHidden="0" w:uiPriority="65" w:unhideWhenUsed="0"/>
+    <w:lsdException w:name="Medium List 2 Accent 5" w:semiHidden="0" w:uiPriority="66" w:unhideWhenUsed="0"/>
+    <w:lsdException w:name="Medium Grid 1 Accent 5" w:semiHidden="0" w:uiPriority="67" w:unhideWhenUsed="0"/>
+    <w:lsdException w:name="Medium Grid 2 Accent 5" w:semiHidden="0" w:uiPriority="68" w:unhideWhenUsed="0"/>
+    <w:lsdException w:name="Medium Grid 3 Accent 5" w:semiHidden="0" w:uiPriority="69" w:unhideWhenUsed="0"/>
+    <w:lsdException w:name="Dark List Accent 5" w:semiHidden="0" w:uiPriority="70" w:unhideWhenUsed="0"/>
+    <w:lsdException w:name="Colorful Shading Accent 5" w:semiHidden="0" w:uiPriority="71" w:unhideWhenUsed="0"/>
+    <w:lsdException w:name="Colorful List Accent 5" w:semiHidden="0" w:uiPriority="72" w:unhideWhenUsed="0"/>
+    <w:lsdException w:name="Colorful Grid Accent 5" w:semiHidden="0" w:uiPriority="73" w:unhideWhenUsed="0"/>
+    <w:lsdException w:name="Light Shading Accent 6" w:semiHidden="0" w:uiPriority="60" w:unhideWhenUsed="0"/>
+    <w:lsdException w:name="Light List Accent 6" w:semiHidden="0" w:uiPriority="61" w:unhideWhenUsed="0"/>
+    <w:lsdException w:name="Light Grid Accent 6" w:semiHidden="0" w:uiPriority="62" w:unhideWhenUsed="0"/>
+    <w:lsdException w:name="Medium Shading 1 Accent 6" w:semiHidden="0" w:uiPriority="63" w:unhideWhenUsed="0"/>
+    <w:lsdException w:name="Medium Shading 2 Accent 6" w:semiHidden="0" w:uiPriority="64" w:unhideWhenUsed="0"/>
+    <w:lsdException w:name="Medium List 1 Accent 6" w:semiHidden="0" w:uiPriority="65" w:unhideWhenUsed="0"/>
+    <w:lsdException w:name="Medium List 2 Accent 6" w:semiHidden="0" w:uiPriority="66" w:unhideWhenUsed="0"/>
+    <w:lsdException w:name="Medium Grid 1 Accent 6" w:semiHidden="0" w:uiPriority="67" w:unhideWhenUsed="0"/>
+    <w:lsdException w:name="Medium Grid 2 Accent 6" w:semiHidden="0" w:uiPriority="68" w:unhideWhenUsed="0"/>
+    <w:lsdException w:name="Medium Grid 3 Accent 6" w:semiHidden="0" w:uiPriority="69" w:unhideWhenUsed="0"/>
+    <w:lsdException w:name="Dark List Accent 6" w:semiHidden="0" w:uiPriority="70" w:unhideWhenUsed="0"/>
+    <w:lsdException w:name="Colorful Shading Accent 6" w:semiHidden="0" w:uiPriority="71" w:unhideWhenUsed="0"/>
+    <w:lsdException w:name="Colorful List Accent 6" w:semiHidden="0" w:uiPriority="72" w:unhideWhenUsed="0"/>
+    <w:lsdException w:name="Colorful Grid Accent 6" w:semiHidden="0" w:uiPriority="73" w:unhideWhenUsed="0"/>
+    <w:lsdException w:name="Subtle Emphasis" w:semiHidden="0" w:uiPriority="19" w:unhideWhenUsed="0" w:qFormat="1"/>
+    <w:lsdException w:name="Intense Emphasis" w:semiHidden="0" w:uiPriority="21" w:unhideWhenUsed="0" w:qFormat="1"/>
+    <w:lsdException w:name="Subtle Reference" w:semiHidden="0" w:uiPriority="31" w:unhideWhenUsed="0" w:qFormat="1"/>
+    <w:lsdException w:name="Intense Reference" w:semiHidden="0" w:uiPriority="32" w:unhideWhenUsed="0" w:qFormat="1"/>
+    <w:lsdException w:name="Book Title" w:semiHidden="0" w:uiPriority="33" w:unhideWhenUsed="0" w:qFormat="1"/>
+    <w:lsdException w:name="Bibliography" w:uiPriority="37"/>
+    <w:lsdException w:name="TOC Heading" w:uiPriority="39" w:qFormat="1"/>
   </w:latentStyles>
   <w:style w:type="paragraph" w:default="1" w:styleId="Normal">
     <w:name w:val="Normal"/>
     <w:qFormat/>
     <w:rsid w:val="00345E81"/>
   </w:style>
-  <w:style w:type="paragraph" w:styleId="Cabealho1">
+  <w:style w:type="paragraph" w:styleId="Ttulo1">
     <w:name w:val="heading 1"/>
     <w:basedOn w:val="Normal"/>
     <w:next w:val="Normal"/>
-    <w:link w:val="Cabealho1Carter"/>
+    <w:link w:val="Ttulo1Carcter"/>
     <w:uiPriority w:val="9"/>
     <w:qFormat/>
     <w:rsid w:val="00906D0A"/>
@@ -10754,11 +11690,11 @@
       <w:szCs w:val="28"/>
     </w:rPr>
   </w:style>
-  <w:style w:type="paragraph" w:styleId="Cabealho2">
+  <w:style w:type="paragraph" w:styleId="Ttulo2">
     <w:name w:val="heading 2"/>
     <w:basedOn w:val="Normal"/>
     <w:next w:val="Normal"/>
-    <w:link w:val="Cabealho2Carter"/>
+    <w:link w:val="Ttulo2Carcter"/>
     <w:uiPriority w:val="9"/>
     <w:unhideWhenUsed/>
     <w:qFormat/>
@@ -10789,6 +11725,7 @@
     <w:uiPriority w:val="99"/>
     <w:semiHidden/>
     <w:unhideWhenUsed/>
+    <w:qFormat/>
     <w:tblPr>
       <w:tblInd w:w="0" w:type="dxa"/>
       <w:tblCellMar>
@@ -10808,7 +11745,7 @@
   <w:style w:type="paragraph" w:styleId="Cabealho">
     <w:name w:val="header"/>
     <w:basedOn w:val="Normal"/>
-    <w:link w:val="CabealhoCarter"/>
+    <w:link w:val="CabealhoCarcter"/>
     <w:uiPriority w:val="99"/>
     <w:unhideWhenUsed/>
     <w:rsid w:val="00042081"/>
@@ -10820,8 +11757,8 @@
       <w:spacing w:after="0" w:line="240" w:lineRule="auto"/>
     </w:pPr>
   </w:style>
-  <w:style w:type="character" w:customStyle="1" w:styleId="CabealhoCarter">
-    <w:name w:val="Cabeçalho Caráter"/>
+  <w:style w:type="character" w:customStyle="1" w:styleId="CabealhoCarcter">
+    <w:name w:val="Cabeçalho Carácter"/>
     <w:basedOn w:val="Tipodeletrapredefinidodopargrafo"/>
     <w:link w:val="Cabealho"/>
     <w:uiPriority w:val="99"/>
@@ -10830,7 +11767,7 @@
   <w:style w:type="paragraph" w:styleId="Rodap">
     <w:name w:val="footer"/>
     <w:basedOn w:val="Normal"/>
-    <w:link w:val="RodapCarter"/>
+    <w:link w:val="RodapCarcter"/>
     <w:uiPriority w:val="99"/>
     <w:unhideWhenUsed/>
     <w:rsid w:val="00042081"/>
@@ -10842,8 +11779,8 @@
       <w:spacing w:after="0" w:line="240" w:lineRule="auto"/>
     </w:pPr>
   </w:style>
-  <w:style w:type="character" w:customStyle="1" w:styleId="RodapCarter">
-    <w:name w:val="Rodapé Caráter"/>
+  <w:style w:type="character" w:customStyle="1" w:styleId="RodapCarcter">
+    <w:name w:val="Rodapé Carácter"/>
     <w:basedOn w:val="Tipodeletrapredefinidodopargrafo"/>
     <w:link w:val="Rodap"/>
     <w:uiPriority w:val="99"/>
@@ -10862,7 +11799,7 @@
   <w:style w:type="paragraph" w:styleId="Textodebalo">
     <w:name w:val="Balloon Text"/>
     <w:basedOn w:val="Normal"/>
-    <w:link w:val="TextodebaloCarter"/>
+    <w:link w:val="TextodebaloCarcter"/>
     <w:uiPriority w:val="99"/>
     <w:semiHidden/>
     <w:unhideWhenUsed/>
@@ -10876,8 +11813,8 @@
       <w:szCs w:val="16"/>
     </w:rPr>
   </w:style>
-  <w:style w:type="character" w:customStyle="1" w:styleId="TextodebaloCarter">
-    <w:name w:val="Texto de balão Caráter"/>
+  <w:style w:type="character" w:customStyle="1" w:styleId="TextodebaloCarcter">
+    <w:name w:val="Texto de balão Carácter"/>
     <w:basedOn w:val="Tipodeletrapredefinidodopargrafo"/>
     <w:link w:val="Textodebalo"/>
     <w:uiPriority w:val="99"/>
@@ -10891,7 +11828,7 @@
   </w:style>
   <w:style w:type="paragraph" w:styleId="SemEspaamento">
     <w:name w:val="No Spacing"/>
-    <w:link w:val="SemEspaamentoCarter"/>
+    <w:link w:val="SemEspaamentoCarcter"/>
     <w:uiPriority w:val="1"/>
     <w:qFormat/>
     <w:rsid w:val="00906D0A"/>
@@ -10902,8 +11839,8 @@
       <w:rFonts w:eastAsiaTheme="minorEastAsia"/>
     </w:rPr>
   </w:style>
-  <w:style w:type="character" w:customStyle="1" w:styleId="SemEspaamentoCarter">
-    <w:name w:val="Sem Espaçamento Caráter"/>
+  <w:style w:type="character" w:customStyle="1" w:styleId="SemEspaamentoCarcter">
+    <w:name w:val="Sem Espaçamento Carácter"/>
     <w:basedOn w:val="Tipodeletrapredefinidodopargrafo"/>
     <w:link w:val="SemEspaamento"/>
     <w:uiPriority w:val="1"/>
@@ -10938,10 +11875,10 @@
       </w:tblCellMar>
     </w:tblPr>
   </w:style>
-  <w:style w:type="character" w:customStyle="1" w:styleId="Cabealho1Carter">
-    <w:name w:val="Cabeçalho 1 Caráter"/>
+  <w:style w:type="character" w:customStyle="1" w:styleId="Ttulo1Carcter">
+    <w:name w:val="Título 1 Carácter"/>
     <w:basedOn w:val="Tipodeletrapredefinidodopargrafo"/>
-    <w:link w:val="Cabealho1"/>
+    <w:link w:val="Ttulo1"/>
     <w:uiPriority w:val="9"/>
     <w:rsid w:val="00906D0A"/>
     <w:rPr>
@@ -10953,9 +11890,9 @@
       <w:szCs w:val="28"/>
     </w:rPr>
   </w:style>
-  <w:style w:type="paragraph" w:styleId="Cabealhodondice">
+  <w:style w:type="paragraph" w:styleId="Ttulodondice">
     <w:name w:val="TOC Heading"/>
-    <w:basedOn w:val="Cabealho1"/>
+    <w:basedOn w:val="Ttulo1"/>
     <w:next w:val="Normal"/>
     <w:uiPriority w:val="39"/>
     <w:semiHidden/>
@@ -11030,10 +11967,10 @@
       <w:spacing w:after="0"/>
     </w:pPr>
   </w:style>
-  <w:style w:type="character" w:customStyle="1" w:styleId="Cabealho2Carter">
-    <w:name w:val="Cabeçalho 2 Caráter"/>
+  <w:style w:type="character" w:customStyle="1" w:styleId="Ttulo2Carcter">
+    <w:name w:val="Título 2 Carácter"/>
     <w:basedOn w:val="Tipodeletrapredefinidodopargrafo"/>
-    <w:link w:val="Cabealho2"/>
+    <w:link w:val="Ttulo2"/>
     <w:uiPriority w:val="9"/>
     <w:rsid w:val="00BE20D4"/>
     <w:rPr>
@@ -11355,7 +12292,7 @@
 </file>
 
 <file path=customXml/itemProps2.xml><?xml version="1.0" encoding="utf-8"?>
-<ds:datastoreItem xmlns:ds="http://schemas.openxmlformats.org/officeDocument/2006/customXml" ds:itemID="{361F58B6-C80B-4C82-A65E-D85D79FA4661}">
+<ds:datastoreItem xmlns:ds="http://schemas.openxmlformats.org/officeDocument/2006/customXml" ds:itemID="{755A13D0-AC6C-45D7-9C5F-6DD56C9A8E82}">
   <ds:schemaRefs>
     <ds:schemaRef ds:uri="http://schemas.openxmlformats.org/officeDocument/2006/bibliography"/>
   </ds:schemaRefs>

</xml_diff>

<commit_message>
Process Review : Document Management Process.docx and Vision and Scope.docx
</commit_message>
<xml_diff>
--- a/Docs/Processes/Document Management Process.docx
+++ b/Docs/Processes/Document Management Process.docx
@@ -1,6 +1,6 @@
 
 <file path=word/document.xml><?xml version="1.0" encoding="utf-8"?>
-<w:document xmlns:ve="http://schemas.openxmlformats.org/markup-compatibility/2006" xmlns:o="urn:schemas-microsoft-com:office:office" xmlns:r="http://schemas.openxmlformats.org/officeDocument/2006/relationships" xmlns:m="http://schemas.openxmlformats.org/officeDocument/2006/math" xmlns:v="urn:schemas-microsoft-com:vml" xmlns:wp="http://schemas.openxmlformats.org/drawingml/2006/wordprocessingDrawing" xmlns:w10="urn:schemas-microsoft-com:office:word" xmlns:w="http://schemas.openxmlformats.org/wordprocessingml/2006/main" xmlns:wne="http://schemas.microsoft.com/office/word/2006/wordml">
+<w:document xmlns:wpc="http://schemas.microsoft.com/office/word/2010/wordprocessingCanvas" xmlns:mc="http://schemas.openxmlformats.org/markup-compatibility/2006" xmlns:o="urn:schemas-microsoft-com:office:office" xmlns:r="http://schemas.openxmlformats.org/officeDocument/2006/relationships" xmlns:m="http://schemas.openxmlformats.org/officeDocument/2006/math" xmlns:v="urn:schemas-microsoft-com:vml" xmlns:wp14="http://schemas.microsoft.com/office/word/2010/wordprocessingDrawing" xmlns:wp="http://schemas.openxmlformats.org/drawingml/2006/wordprocessingDrawing" xmlns:w10="urn:schemas-microsoft-com:office:word" xmlns:w="http://schemas.openxmlformats.org/wordprocessingml/2006/main" xmlns:w14="http://schemas.microsoft.com/office/word/2010/wordml" xmlns:wpg="http://schemas.microsoft.com/office/word/2010/wordprocessingGroup" xmlns:wpi="http://schemas.microsoft.com/office/word/2010/wordprocessingInk" xmlns:wne="http://schemas.microsoft.com/office/word/2006/wordml" xmlns:wps="http://schemas.microsoft.com/office/word/2010/wordprocessingShape" mc:Ignorable="w14 wp14">
   <w:body>
     <w:sdt>
       <w:sdtPr>
@@ -27,7 +27,7 @@
             <w:tblBorders>
               <w:left w:val="single" w:sz="18" w:space="0" w:color="4F81BD" w:themeColor="accent1"/>
             </w:tblBorders>
-            <w:tblLook w:val="04A0"/>
+            <w:tblLook w:val="04A0" w:firstRow="1" w:lastRow="0" w:firstColumn="1" w:lastColumn="0" w:noHBand="0" w:noVBand="1"/>
           </w:tblPr>
           <w:tblGrid>
             <w:gridCol w:w="6987"/>
@@ -43,6 +43,7 @@
                 <w:dataBinding w:prefixMappings="xmlns:ns0='http://schemas.openxmlformats.org/officeDocument/2006/extended-properties'" w:xpath="/ns0:Properties[1]/ns0:Company[1]" w:storeItemID="{6668398D-A668-4E3E-A5EB-62B293D839F1}"/>
                 <w:text/>
               </w:sdtPr>
+              <w:sdtEndPr/>
               <w:sdtContent>
                 <w:tc>
                   <w:tcPr>
@@ -56,7 +57,7 @@
                   </w:tcPr>
                   <w:p>
                     <w:pPr>
-                      <w:pStyle w:val="SemEspaamento"/>
+                      <w:pStyle w:val="NoSpacing"/>
                       <w:rPr>
                         <w:rFonts w:asciiTheme="majorHAnsi" w:eastAsiaTheme="majorEastAsia" w:hAnsiTheme="majorHAnsi" w:cstheme="majorBidi"/>
                       </w:rPr>
@@ -91,10 +92,11 @@
                   <w:dataBinding w:prefixMappings="xmlns:ns0='http://schemas.openxmlformats.org/package/2006/metadata/core-properties' xmlns:ns1='http://purl.org/dc/elements/1.1/'" w:xpath="/ns0:coreProperties[1]/ns1:title[1]" w:storeItemID="{6C3C8BC8-F283-45AE-878A-BAB7291924A1}"/>
                   <w:text/>
                 </w:sdtPr>
+                <w:sdtEndPr/>
                 <w:sdtContent>
                   <w:p>
                     <w:pPr>
-                      <w:pStyle w:val="SemEspaamento"/>
+                      <w:pStyle w:val="NoSpacing"/>
                       <w:rPr>
                         <w:rFonts w:asciiTheme="majorHAnsi" w:eastAsiaTheme="majorEastAsia" w:hAnsiTheme="majorHAnsi" w:cstheme="majorBidi"/>
                         <w:color w:val="4F81BD" w:themeColor="accent1"/>
@@ -128,6 +130,7 @@
                 <w:dataBinding w:prefixMappings="xmlns:ns0='http://schemas.openxmlformats.org/package/2006/metadata/core-properties' xmlns:ns1='http://purl.org/dc/elements/1.1/'" w:xpath="/ns0:coreProperties[1]/ns1:subject[1]" w:storeItemID="{6C3C8BC8-F283-45AE-878A-BAB7291924A1}"/>
                 <w:text/>
               </w:sdtPr>
+              <w:sdtEndPr/>
               <w:sdtContent>
                 <w:tc>
                   <w:tcPr>
@@ -141,7 +144,7 @@
                   </w:tcPr>
                   <w:p>
                     <w:pPr>
-                      <w:pStyle w:val="SemEspaamento"/>
+                      <w:pStyle w:val="NoSpacing"/>
                       <w:rPr>
                         <w:rFonts w:asciiTheme="majorHAnsi" w:eastAsiaTheme="majorEastAsia" w:hAnsiTheme="majorHAnsi" w:cstheme="majorBidi"/>
                       </w:rPr>
@@ -172,7 +175,7 @@
           <w:tblPr>
             <w:tblpPr w:leftFromText="187" w:rightFromText="187" w:horzAnchor="margin" w:tblpXSpec="center" w:tblpYSpec="bottom"/>
             <w:tblW w:w="4000" w:type="pct"/>
-            <w:tblLook w:val="04A0"/>
+            <w:tblLook w:val="04A0" w:firstRow="1" w:lastRow="0" w:firstColumn="1" w:lastColumn="0" w:noHBand="0" w:noVBand="1"/>
           </w:tblPr>
           <w:tblGrid>
             <w:gridCol w:w="6987"/>
@@ -198,10 +201,11 @@
                   <w:dataBinding w:prefixMappings="xmlns:ns0='http://schemas.openxmlformats.org/package/2006/metadata/core-properties' xmlns:ns1='http://purl.org/dc/elements/1.1/'" w:xpath="/ns0:coreProperties[1]/ns1:creator[1]" w:storeItemID="{6C3C8BC8-F283-45AE-878A-BAB7291924A1}"/>
                   <w:text/>
                 </w:sdtPr>
+                <w:sdtEndPr/>
                 <w:sdtContent>
                   <w:p>
                     <w:pPr>
-                      <w:pStyle w:val="SemEspaamento"/>
+                      <w:pStyle w:val="NoSpacing"/>
                       <w:spacing w:line="360" w:lineRule="auto"/>
                       <w:rPr>
                         <w:color w:val="4F81BD" w:themeColor="accent1"/>
@@ -231,10 +235,11 @@
                     <w:calendar w:val="gregorian"/>
                   </w:date>
                 </w:sdtPr>
+                <w:sdtEndPr/>
                 <w:sdtContent>
                   <w:p>
                     <w:pPr>
-                      <w:pStyle w:val="SemEspaamento"/>
+                      <w:pStyle w:val="NoSpacing"/>
                       <w:spacing w:line="360" w:lineRule="auto"/>
                       <w:rPr>
                         <w:color w:val="4F81BD" w:themeColor="accent1"/>
@@ -251,7 +256,7 @@
               </w:sdt>
               <w:p>
                 <w:pPr>
-                  <w:pStyle w:val="SemEspaamento"/>
+                  <w:pStyle w:val="NoSpacing"/>
                   <w:spacing w:line="360" w:lineRule="auto"/>
                   <w:rPr>
                     <w:color w:val="4F81BD" w:themeColor="accent1"/>
@@ -273,10 +278,10 @@
               <w:lang w:val="en-US"/>
             </w:rPr>
             <w:sectPr>
-              <w:headerReference w:type="default" r:id="rId9"/>
-              <w:footerReference w:type="default" r:id="rId10"/>
-              <w:headerReference w:type="first" r:id="rId11"/>
-              <w:footerReference w:type="first" r:id="rId12"/>
+              <w:headerReference w:type="default" r:id="rId10"/>
+              <w:footerReference w:type="default" r:id="rId11"/>
+              <w:headerReference w:type="first" r:id="rId12"/>
+              <w:footerReference w:type="first" r:id="rId13"/>
               <w:pgSz w:w="11906" w:h="16838"/>
               <w:pgMar w:top="1417" w:right="1701" w:bottom="1417" w:left="1701" w:header="708" w:footer="708" w:gutter="0"/>
               <w:pgNumType w:fmt="lowerRoman" w:start="1"/>
@@ -321,10 +326,11 @@
           <w:docPartUnique/>
         </w:docPartObj>
       </w:sdtPr>
+      <w:sdtEndPr/>
       <w:sdtContent>
         <w:p>
           <w:pPr>
-            <w:pStyle w:val="Ttulodondice"/>
+            <w:pStyle w:val="TOCHeading"/>
             <w:spacing w:line="360" w:lineRule="auto"/>
           </w:pPr>
           <w:r>
@@ -336,7 +342,7 @@
         </w:p>
         <w:p>
           <w:pPr>
-            <w:pStyle w:val="ndice1"/>
+            <w:pStyle w:val="TOC1"/>
             <w:tabs>
               <w:tab w:val="left" w:pos="440"/>
               <w:tab w:val="right" w:leader="dot" w:pos="8494"/>
@@ -365,7 +371,7 @@
           <w:hyperlink w:anchor="_Toc350591690" w:history="1">
             <w:r>
               <w:rPr>
-                <w:rStyle w:val="Hiperligao"/>
+                <w:rStyle w:val="Hyperlink"/>
                 <w:noProof/>
                 <w:lang w:val="en-US"/>
               </w:rPr>
@@ -381,7 +387,7 @@
             </w:r>
             <w:r>
               <w:rPr>
-                <w:rStyle w:val="Hiperligao"/>
+                <w:rStyle w:val="Hyperlink"/>
                 <w:noProof/>
                 <w:lang w:val="en-US"/>
               </w:rPr>
@@ -439,7 +445,7 @@
         </w:p>
         <w:p>
           <w:pPr>
-            <w:pStyle w:val="ndice1"/>
+            <w:pStyle w:val="TOC1"/>
             <w:tabs>
               <w:tab w:val="left" w:pos="440"/>
               <w:tab w:val="right" w:leader="dot" w:pos="8494"/>
@@ -453,7 +459,7 @@
           <w:hyperlink w:anchor="_Toc350591691" w:history="1">
             <w:r>
               <w:rPr>
-                <w:rStyle w:val="Hiperligao"/>
+                <w:rStyle w:val="Hyperlink"/>
                 <w:noProof/>
                 <w:lang w:val="en-US"/>
               </w:rPr>
@@ -469,7 +475,7 @@
             </w:r>
             <w:r>
               <w:rPr>
-                <w:rStyle w:val="Hiperligao"/>
+                <w:rStyle w:val="Hyperlink"/>
                 <w:noProof/>
                 <w:lang w:val="en-US"/>
               </w:rPr>
@@ -527,7 +533,7 @@
         </w:p>
         <w:p>
           <w:pPr>
-            <w:pStyle w:val="ndice1"/>
+            <w:pStyle w:val="TOC1"/>
             <w:tabs>
               <w:tab w:val="left" w:pos="660"/>
               <w:tab w:val="right" w:leader="dot" w:pos="8494"/>
@@ -541,7 +547,7 @@
           <w:hyperlink w:anchor="_Toc350591692" w:history="1">
             <w:r>
               <w:rPr>
-                <w:rStyle w:val="Hiperligao"/>
+                <w:rStyle w:val="Hyperlink"/>
                 <w:noProof/>
                 <w:lang w:val="en-US"/>
               </w:rPr>
@@ -557,7 +563,7 @@
             </w:r>
             <w:r>
               <w:rPr>
-                <w:rStyle w:val="Hiperligao"/>
+                <w:rStyle w:val="Hyperlink"/>
                 <w:noProof/>
                 <w:lang w:val="en-US"/>
               </w:rPr>
@@ -615,7 +621,7 @@
         </w:p>
         <w:p>
           <w:pPr>
-            <w:pStyle w:val="ndice1"/>
+            <w:pStyle w:val="TOC1"/>
             <w:tabs>
               <w:tab w:val="left" w:pos="660"/>
               <w:tab w:val="right" w:leader="dot" w:pos="8494"/>
@@ -629,7 +635,7 @@
           <w:hyperlink w:anchor="_Toc350591693" w:history="1">
             <w:r>
               <w:rPr>
-                <w:rStyle w:val="Hiperligao"/>
+                <w:rStyle w:val="Hyperlink"/>
                 <w:noProof/>
                 <w:lang w:val="en-US"/>
               </w:rPr>
@@ -645,7 +651,7 @@
             </w:r>
             <w:r>
               <w:rPr>
-                <w:rStyle w:val="Hiperligao"/>
+                <w:rStyle w:val="Hyperlink"/>
                 <w:noProof/>
                 <w:lang w:val="en-US"/>
               </w:rPr>
@@ -703,7 +709,7 @@
         </w:p>
         <w:p>
           <w:pPr>
-            <w:pStyle w:val="ndice1"/>
+            <w:pStyle w:val="TOC1"/>
             <w:tabs>
               <w:tab w:val="left" w:pos="440"/>
               <w:tab w:val="right" w:leader="dot" w:pos="8494"/>
@@ -717,7 +723,7 @@
           <w:hyperlink w:anchor="_Toc350591694" w:history="1">
             <w:r>
               <w:rPr>
-                <w:rStyle w:val="Hiperligao"/>
+                <w:rStyle w:val="Hyperlink"/>
                 <w:noProof/>
                 <w:lang w:val="en-US"/>
               </w:rPr>
@@ -733,7 +739,7 @@
             </w:r>
             <w:r>
               <w:rPr>
-                <w:rStyle w:val="Hiperligao"/>
+                <w:rStyle w:val="Hyperlink"/>
                 <w:noProof/>
                 <w:lang w:val="en-US"/>
               </w:rPr>
@@ -791,7 +797,7 @@
         </w:p>
         <w:p>
           <w:pPr>
-            <w:pStyle w:val="ndice1"/>
+            <w:pStyle w:val="TOC1"/>
             <w:tabs>
               <w:tab w:val="left" w:pos="660"/>
               <w:tab w:val="right" w:leader="dot" w:pos="8494"/>
@@ -805,7 +811,7 @@
           <w:hyperlink w:anchor="_Toc350591695" w:history="1">
             <w:r>
               <w:rPr>
-                <w:rStyle w:val="Hiperligao"/>
+                <w:rStyle w:val="Hyperlink"/>
                 <w:noProof/>
                 <w:lang w:val="en-US"/>
               </w:rPr>
@@ -821,7 +827,7 @@
             </w:r>
             <w:r>
               <w:rPr>
-                <w:rStyle w:val="Hiperligao"/>
+                <w:rStyle w:val="Hyperlink"/>
                 <w:noProof/>
                 <w:lang w:val="en-US"/>
               </w:rPr>
@@ -879,7 +885,7 @@
         </w:p>
         <w:p>
           <w:pPr>
-            <w:pStyle w:val="ndice1"/>
+            <w:pStyle w:val="TOC1"/>
             <w:tabs>
               <w:tab w:val="left" w:pos="660"/>
               <w:tab w:val="right" w:leader="dot" w:pos="8494"/>
@@ -893,7 +899,7 @@
           <w:hyperlink w:anchor="_Toc350591696" w:history="1">
             <w:r>
               <w:rPr>
-                <w:rStyle w:val="Hiperligao"/>
+                <w:rStyle w:val="Hyperlink"/>
                 <w:noProof/>
                 <w:lang w:val="en-US"/>
               </w:rPr>
@@ -909,7 +915,7 @@
             </w:r>
             <w:r>
               <w:rPr>
-                <w:rStyle w:val="Hiperligao"/>
+                <w:rStyle w:val="Hyperlink"/>
                 <w:noProof/>
                 <w:lang w:val="en-US"/>
               </w:rPr>
@@ -967,7 +973,7 @@
         </w:p>
         <w:p>
           <w:pPr>
-            <w:pStyle w:val="ndice1"/>
+            <w:pStyle w:val="TOC1"/>
             <w:tabs>
               <w:tab w:val="left" w:pos="660"/>
               <w:tab w:val="right" w:leader="dot" w:pos="8494"/>
@@ -981,7 +987,7 @@
           <w:hyperlink w:anchor="_Toc350591697" w:history="1">
             <w:r>
               <w:rPr>
-                <w:rStyle w:val="Hiperligao"/>
+                <w:rStyle w:val="Hyperlink"/>
                 <w:noProof/>
                 <w:lang w:val="en-US"/>
               </w:rPr>
@@ -997,7 +1003,7 @@
             </w:r>
             <w:r>
               <w:rPr>
-                <w:rStyle w:val="Hiperligao"/>
+                <w:rStyle w:val="Hyperlink"/>
                 <w:noProof/>
                 <w:lang w:val="en-US"/>
               </w:rPr>
@@ -1055,7 +1061,7 @@
         </w:p>
         <w:p>
           <w:pPr>
-            <w:pStyle w:val="ndice1"/>
+            <w:pStyle w:val="TOC1"/>
             <w:tabs>
               <w:tab w:val="left" w:pos="440"/>
               <w:tab w:val="right" w:leader="dot" w:pos="8494"/>
@@ -1069,7 +1075,7 @@
           <w:hyperlink w:anchor="_Toc350591698" w:history="1">
             <w:r>
               <w:rPr>
-                <w:rStyle w:val="Hiperligao"/>
+                <w:rStyle w:val="Hyperlink"/>
                 <w:noProof/>
                 <w:lang w:val="en-US"/>
               </w:rPr>
@@ -1085,7 +1091,7 @@
             </w:r>
             <w:r>
               <w:rPr>
-                <w:rStyle w:val="Hiperligao"/>
+                <w:rStyle w:val="Hyperlink"/>
                 <w:noProof/>
                 <w:lang w:val="en-US"/>
               </w:rPr>
@@ -1143,7 +1149,7 @@
         </w:p>
         <w:p>
           <w:pPr>
-            <w:pStyle w:val="ndice1"/>
+            <w:pStyle w:val="TOC1"/>
             <w:tabs>
               <w:tab w:val="left" w:pos="440"/>
               <w:tab w:val="right" w:leader="dot" w:pos="8494"/>
@@ -1157,7 +1163,7 @@
           <w:hyperlink w:anchor="_Toc350591699" w:history="1">
             <w:r>
               <w:rPr>
-                <w:rStyle w:val="Hiperligao"/>
+                <w:rStyle w:val="Hyperlink"/>
                 <w:noProof/>
                 <w:lang w:val="en-US"/>
               </w:rPr>
@@ -1173,7 +1179,7 @@
             </w:r>
             <w:r>
               <w:rPr>
-                <w:rStyle w:val="Hiperligao"/>
+                <w:rStyle w:val="Hyperlink"/>
                 <w:noProof/>
                 <w:lang w:val="en-US"/>
               </w:rPr>
@@ -1231,7 +1237,7 @@
         </w:p>
         <w:p>
           <w:pPr>
-            <w:pStyle w:val="ndice1"/>
+            <w:pStyle w:val="TOC1"/>
             <w:tabs>
               <w:tab w:val="left" w:pos="440"/>
               <w:tab w:val="right" w:leader="dot" w:pos="8494"/>
@@ -1245,7 +1251,7 @@
           <w:hyperlink w:anchor="_Toc350591700" w:history="1">
             <w:r>
               <w:rPr>
-                <w:rStyle w:val="Hiperligao"/>
+                <w:rStyle w:val="Hyperlink"/>
                 <w:noProof/>
                 <w:lang w:val="en-US"/>
               </w:rPr>
@@ -1261,7 +1267,7 @@
             </w:r>
             <w:r>
               <w:rPr>
-                <w:rStyle w:val="Hiperligao"/>
+                <w:rStyle w:val="Hyperlink"/>
                 <w:noProof/>
                 <w:lang w:val="en-US"/>
               </w:rPr>
@@ -1348,7 +1354,7 @@
     </w:p>
     <w:p>
       <w:pPr>
-        <w:pStyle w:val="ndicedeilustraes"/>
+        <w:pStyle w:val="TableofFigures"/>
         <w:tabs>
           <w:tab w:val="right" w:leader="dot" w:pos="8494"/>
         </w:tabs>
@@ -1376,7 +1382,7 @@
       <w:hyperlink w:anchor="_Toc350591701" w:history="1">
         <w:r>
           <w:rPr>
-            <w:rStyle w:val="Hiperligao"/>
+            <w:rStyle w:val="Hyperlink"/>
             <w:noProof/>
           </w:rPr>
           <w:t>Figure 1: Life Cycle Fluxogram</w:t>
@@ -1464,7 +1470,7 @@
     </w:p>
     <w:p>
       <w:pPr>
-        <w:pStyle w:val="ndicedeilustraes"/>
+        <w:pStyle w:val="TableofFigures"/>
         <w:tabs>
           <w:tab w:val="right" w:leader="dot" w:pos="8494"/>
         </w:tabs>
@@ -1492,7 +1498,7 @@
       <w:hyperlink w:anchor="_Toc350591702" w:history="1">
         <w:r>
           <w:rPr>
-            <w:rStyle w:val="Hiperligao"/>
+            <w:rStyle w:val="Hyperlink"/>
             <w:noProof/>
             <w:lang w:val="en-US"/>
           </w:rPr>
@@ -1550,7 +1556,7 @@
     </w:p>
     <w:p>
       <w:pPr>
-        <w:pStyle w:val="ndicedeilustraes"/>
+        <w:pStyle w:val="TableofFigures"/>
         <w:tabs>
           <w:tab w:val="right" w:leader="dot" w:pos="8494"/>
         </w:tabs>
@@ -1563,7 +1569,7 @@
       <w:hyperlink w:anchor="_Toc350591703" w:history="1">
         <w:r>
           <w:rPr>
-            <w:rStyle w:val="Hiperligao"/>
+            <w:rStyle w:val="Hyperlink"/>
             <w:noProof/>
             <w:lang w:val="en-US"/>
           </w:rPr>
@@ -1645,9 +1651,9 @@
     </w:p>
     <w:tbl>
       <w:tblPr>
-        <w:tblStyle w:val="Tabelacomgrelha"/>
+        <w:tblStyle w:val="TableGrid"/>
         <w:tblW w:w="9606" w:type="dxa"/>
-        <w:tblLook w:val="04A0"/>
+        <w:tblLook w:val="04A0" w:firstRow="1" w:lastRow="0" w:firstColumn="1" w:lastColumn="0" w:noHBand="0" w:noVBand="1"/>
       </w:tblPr>
       <w:tblGrid>
         <w:gridCol w:w="1384"/>
@@ -1814,10 +1820,11 @@
                 <w:calendar w:val="gregorian"/>
               </w:date>
             </w:sdtPr>
+            <w:sdtEndPr/>
             <w:sdtContent>
               <w:p>
                 <w:pPr>
-                  <w:pStyle w:val="SemEspaamento"/>
+                  <w:pStyle w:val="NoSpacing"/>
                   <w:spacing w:line="360" w:lineRule="auto"/>
                   <w:jc w:val="center"/>
                   <w:rPr>
@@ -1918,10 +1925,11 @@
                 <w:calendar w:val="gregorian"/>
               </w:date>
             </w:sdtPr>
+            <w:sdtEndPr/>
             <w:sdtContent>
               <w:p>
                 <w:pPr>
-                  <w:pStyle w:val="SemEspaamento"/>
+                  <w:pStyle w:val="NoSpacing"/>
                   <w:spacing w:line="360" w:lineRule="auto"/>
                   <w:jc w:val="center"/>
                   <w:rPr>
@@ -2008,7 +2016,7 @@
           </w:tcPr>
           <w:p>
             <w:pPr>
-              <w:pStyle w:val="SemEspaamento"/>
+              <w:pStyle w:val="NoSpacing"/>
               <w:spacing w:line="360" w:lineRule="auto"/>
               <w:jc w:val="center"/>
               <w:rPr>
@@ -2105,7 +2113,7 @@
           </w:tcPr>
           <w:p>
             <w:pPr>
-              <w:pStyle w:val="SemEspaamento"/>
+              <w:pStyle w:val="NoSpacing"/>
               <w:spacing w:line="360" w:lineRule="auto"/>
               <w:jc w:val="center"/>
               <w:rPr>
@@ -2210,7 +2218,7 @@
           </w:tcPr>
           <w:p>
             <w:pPr>
-              <w:pStyle w:val="SemEspaamento"/>
+              <w:pStyle w:val="NoSpacing"/>
               <w:spacing w:line="360" w:lineRule="auto"/>
               <w:jc w:val="center"/>
               <w:rPr>
@@ -2317,7 +2325,7 @@
           </w:tcPr>
           <w:p>
             <w:pPr>
-              <w:pStyle w:val="SemEspaamento"/>
+              <w:pStyle w:val="NoSpacing"/>
               <w:spacing w:line="360" w:lineRule="auto"/>
               <w:jc w:val="center"/>
               <w:rPr>
@@ -2383,7 +2391,7 @@
           </w:tcPr>
           <w:p>
             <w:pPr>
-              <w:pStyle w:val="SemEspaamento"/>
+              <w:pStyle w:val="NoSpacing"/>
               <w:spacing w:line="360" w:lineRule="auto"/>
               <w:jc w:val="center"/>
               <w:rPr>
@@ -2444,7 +2452,7 @@
     </w:tbl>
     <w:p>
       <w:pPr>
-        <w:pStyle w:val="Legenda"/>
+        <w:pStyle w:val="Caption"/>
         <w:spacing w:line="360" w:lineRule="auto"/>
         <w:rPr>
           <w:lang w:val="en-US"/>
@@ -2510,9 +2518,9 @@
     </w:p>
     <w:tbl>
       <w:tblPr>
-        <w:tblStyle w:val="Tabelacomgrelha"/>
+        <w:tblStyle w:val="TableGrid"/>
         <w:tblW w:w="9726" w:type="dxa"/>
-        <w:tblLook w:val="04A0"/>
+        <w:tblLook w:val="04A0" w:firstRow="1" w:lastRow="0" w:firstColumn="1" w:lastColumn="0" w:noHBand="0" w:noVBand="1"/>
       </w:tblPr>
       <w:tblGrid>
         <w:gridCol w:w="1384"/>
@@ -2735,10 +2743,11 @@
                 <w:calendar w:val="gregorian"/>
               </w:date>
             </w:sdtPr>
+            <w:sdtEndPr/>
             <w:sdtContent>
               <w:p>
                 <w:pPr>
-                  <w:pStyle w:val="SemEspaamento"/>
+                  <w:pStyle w:val="NoSpacing"/>
                   <w:spacing w:line="360" w:lineRule="auto"/>
                   <w:jc w:val="center"/>
                   <w:rPr>
@@ -2868,7 +2877,7 @@
           </w:tcPr>
           <w:p>
             <w:pPr>
-              <w:pStyle w:val="SemEspaamento"/>
+              <w:pStyle w:val="NoSpacing"/>
               <w:spacing w:line="360" w:lineRule="auto"/>
               <w:jc w:val="center"/>
               <w:rPr>
@@ -3000,7 +3009,7 @@
           </w:tcPr>
           <w:p>
             <w:pPr>
-              <w:pStyle w:val="SemEspaamento"/>
+              <w:pStyle w:val="NoSpacing"/>
               <w:spacing w:line="360" w:lineRule="auto"/>
               <w:jc w:val="center"/>
               <w:rPr>
@@ -3152,7 +3161,7 @@
           </w:tcPr>
           <w:p>
             <w:pPr>
-              <w:pStyle w:val="SemEspaamento"/>
+              <w:pStyle w:val="NoSpacing"/>
               <w:spacing w:line="360" w:lineRule="auto"/>
               <w:jc w:val="center"/>
               <w:rPr>
@@ -3284,7 +3293,7 @@
           </w:tcPr>
           <w:p>
             <w:pPr>
-              <w:pStyle w:val="SemEspaamento"/>
+              <w:pStyle w:val="NoSpacing"/>
               <w:spacing w:line="360" w:lineRule="auto"/>
               <w:jc w:val="center"/>
               <w:rPr>
@@ -3410,7 +3419,7 @@
           </w:tcPr>
           <w:p>
             <w:pPr>
-              <w:pStyle w:val="SemEspaamento"/>
+              <w:pStyle w:val="NoSpacing"/>
               <w:spacing w:line="360" w:lineRule="auto"/>
               <w:jc w:val="center"/>
               <w:rPr>
@@ -3544,7 +3553,7 @@
           </w:tcPr>
           <w:p>
             <w:pPr>
-              <w:pStyle w:val="SemEspaamento"/>
+              <w:pStyle w:val="NoSpacing"/>
               <w:spacing w:line="360" w:lineRule="auto"/>
               <w:jc w:val="center"/>
               <w:rPr>
@@ -3670,7 +3679,7 @@
           </w:tcPr>
           <w:p>
             <w:pPr>
-              <w:pStyle w:val="SemEspaamento"/>
+              <w:pStyle w:val="NoSpacing"/>
               <w:spacing w:line="360" w:lineRule="auto"/>
               <w:jc w:val="center"/>
               <w:rPr>
@@ -3800,7 +3809,7 @@
           </w:tcPr>
           <w:p>
             <w:pPr>
-              <w:pStyle w:val="SemEspaamento"/>
+              <w:pStyle w:val="NoSpacing"/>
               <w:spacing w:line="360" w:lineRule="auto"/>
               <w:jc w:val="center"/>
               <w:rPr>
@@ -3930,7 +3939,7 @@
           </w:tcPr>
           <w:p>
             <w:pPr>
-              <w:pStyle w:val="SemEspaamento"/>
+              <w:pStyle w:val="NoSpacing"/>
               <w:spacing w:line="360" w:lineRule="auto"/>
               <w:jc w:val="center"/>
               <w:rPr>
@@ -4066,7 +4075,7 @@
           </w:tcPr>
           <w:p>
             <w:pPr>
-              <w:pStyle w:val="SemEspaamento"/>
+              <w:pStyle w:val="NoSpacing"/>
               <w:spacing w:line="360" w:lineRule="auto"/>
               <w:jc w:val="center"/>
               <w:rPr>
@@ -4210,7 +4219,7 @@
           </w:tcPr>
           <w:p>
             <w:pPr>
-              <w:pStyle w:val="SemEspaamento"/>
+              <w:pStyle w:val="NoSpacing"/>
               <w:spacing w:line="360" w:lineRule="auto"/>
               <w:jc w:val="center"/>
               <w:rPr>
@@ -4369,7 +4378,7 @@
           </w:tcPr>
           <w:p>
             <w:pPr>
-              <w:pStyle w:val="SemEspaamento"/>
+              <w:pStyle w:val="NoSpacing"/>
               <w:spacing w:line="360" w:lineRule="auto"/>
               <w:jc w:val="center"/>
               <w:rPr>
@@ -4509,7 +4518,7 @@
           </w:tcPr>
           <w:p>
             <w:pPr>
-              <w:pStyle w:val="SemEspaamento"/>
+              <w:pStyle w:val="NoSpacing"/>
               <w:spacing w:line="360" w:lineRule="auto"/>
               <w:jc w:val="center"/>
               <w:rPr>
@@ -4649,7 +4658,153 @@
           </w:tcPr>
           <w:p>
             <w:pPr>
-              <w:pStyle w:val="SemEspaamento"/>
+              <w:pStyle w:val="NoSpacing"/>
+              <w:spacing w:line="360" w:lineRule="auto"/>
+              <w:jc w:val="center"/>
+              <w:rPr>
+                <w:rFonts w:eastAsiaTheme="minorHAnsi"/>
+                <w:lang w:val="en-US"/>
+              </w:rPr>
+            </w:pPr>
+            <w:bookmarkStart w:id="1" w:name="_GoBack" w:colFirst="0" w:colLast="0"/>
+            <w:ins w:id="2" w:author="Filipe" w:date="2013-03-09T20:33:00Z">
+              <w:r>
+                <w:rPr>
+                  <w:rFonts w:eastAsiaTheme="minorHAnsi"/>
+                  <w:lang w:val="en-US"/>
+                </w:rPr>
+                <w:t>09-03-2013</w:t>
+              </w:r>
+            </w:ins>
+          </w:p>
+        </w:tc>
+        <w:tc>
+          <w:tcPr>
+            <w:tcW w:w="2977" w:type="dxa"/>
+            <w:vAlign w:val="center"/>
+          </w:tcPr>
+          <w:p>
+            <w:pPr>
+              <w:spacing w:line="360" w:lineRule="auto"/>
+              <w:jc w:val="center"/>
+              <w:rPr>
+                <w:lang w:val="en-US"/>
+              </w:rPr>
+            </w:pPr>
+            <w:ins w:id="3" w:author="Filipe" w:date="2013-03-09T20:33:00Z">
+              <w:r>
+                <w:rPr>
+                  <w:lang w:val="en-US"/>
+                </w:rPr>
+                <w:t>Document Review</w:t>
+              </w:r>
+            </w:ins>
+          </w:p>
+        </w:tc>
+        <w:tc>
+          <w:tcPr>
+            <w:tcW w:w="1843" w:type="dxa"/>
+            <w:vAlign w:val="center"/>
+          </w:tcPr>
+          <w:p>
+            <w:pPr>
+              <w:spacing w:line="360" w:lineRule="auto"/>
+              <w:jc w:val="center"/>
+              <w:rPr>
+                <w:lang w:val="en-US"/>
+              </w:rPr>
+            </w:pPr>
+            <w:ins w:id="4" w:author="Filipe" w:date="2013-03-09T20:33:00Z">
+              <w:r>
+                <w:rPr>
+                  <w:lang w:val="en-US"/>
+                </w:rPr>
+                <w:t xml:space="preserve">Filipe </w:t>
+              </w:r>
+              <w:proofErr w:type="spellStart"/>
+              <w:r>
+                <w:rPr>
+                  <w:lang w:val="en-US"/>
+                </w:rPr>
+                <w:t>Brandão</w:t>
+              </w:r>
+            </w:ins>
+            <w:proofErr w:type="spellEnd"/>
+          </w:p>
+        </w:tc>
+        <w:tc>
+          <w:tcPr>
+            <w:tcW w:w="992" w:type="dxa"/>
+            <w:vAlign w:val="center"/>
+          </w:tcPr>
+          <w:p>
+            <w:pPr>
+              <w:spacing w:line="360" w:lineRule="auto"/>
+              <w:jc w:val="center"/>
+              <w:rPr>
+                <w:lang w:val="en-US"/>
+              </w:rPr>
+            </w:pPr>
+            <w:ins w:id="5" w:author="Filipe" w:date="2013-03-09T20:33:00Z">
+              <w:r>
+                <w:rPr>
+                  <w:lang w:val="en-US"/>
+                </w:rPr>
+                <w:t>1.1</w:t>
+              </w:r>
+            </w:ins>
+          </w:p>
+        </w:tc>
+        <w:tc>
+          <w:tcPr>
+            <w:tcW w:w="1396" w:type="dxa"/>
+            <w:vAlign w:val="center"/>
+          </w:tcPr>
+          <w:p>
+            <w:pPr>
+              <w:spacing w:line="360" w:lineRule="auto"/>
+              <w:jc w:val="center"/>
+              <w:rPr>
+                <w:lang w:val="en-US"/>
+              </w:rPr>
+            </w:pPr>
+          </w:p>
+        </w:tc>
+        <w:tc>
+          <w:tcPr>
+            <w:tcW w:w="1134" w:type="dxa"/>
+            <w:vAlign w:val="center"/>
+          </w:tcPr>
+          <w:p>
+            <w:pPr>
+              <w:keepNext/>
+              <w:spacing w:line="360" w:lineRule="auto"/>
+              <w:jc w:val="center"/>
+              <w:rPr>
+                <w:lang w:val="en-US"/>
+              </w:rPr>
+            </w:pPr>
+            <w:ins w:id="6" w:author="Filipe" w:date="2013-03-09T20:33:00Z">
+              <w:r>
+                <w:rPr>
+                  <w:lang w:val="en-US"/>
+                </w:rPr>
+                <w:t>Ready for Revision</w:t>
+              </w:r>
+            </w:ins>
+          </w:p>
+        </w:tc>
+      </w:tr>
+      <w:bookmarkEnd w:id="1"/>
+      <w:tr>
+        <w:tc>
+          <w:tcPr>
+            <w:tcW w:w="1384" w:type="dxa"/>
+            <w:vAlign w:val="center"/>
+          </w:tcPr>
+          <w:p>
+            <w:pPr>
+              <w:pStyle w:val="NoSpacing"/>
               <w:spacing w:line="360" w:lineRule="auto"/>
               <w:jc w:val="center"/>
               <w:rPr>
@@ -4744,7 +4899,7 @@
           </w:tcPr>
           <w:p>
             <w:pPr>
-              <w:pStyle w:val="SemEspaamento"/>
+              <w:pStyle w:val="NoSpacing"/>
               <w:spacing w:line="360" w:lineRule="auto"/>
               <w:jc w:val="center"/>
               <w:rPr>
@@ -4839,7 +4994,7 @@
           </w:tcPr>
           <w:p>
             <w:pPr>
-              <w:pStyle w:val="SemEspaamento"/>
+              <w:pStyle w:val="NoSpacing"/>
               <w:spacing w:line="360" w:lineRule="auto"/>
               <w:jc w:val="center"/>
               <w:rPr>
@@ -4934,7 +5089,7 @@
           </w:tcPr>
           <w:p>
             <w:pPr>
-              <w:pStyle w:val="SemEspaamento"/>
+              <w:pStyle w:val="NoSpacing"/>
               <w:spacing w:line="360" w:lineRule="auto"/>
               <w:jc w:val="center"/>
               <w:rPr>
@@ -5029,102 +5184,7 @@
           </w:tcPr>
           <w:p>
             <w:pPr>
-              <w:pStyle w:val="SemEspaamento"/>
-              <w:spacing w:line="360" w:lineRule="auto"/>
-              <w:jc w:val="center"/>
-              <w:rPr>
-                <w:rFonts w:eastAsiaTheme="minorHAnsi"/>
-                <w:lang w:val="en-US"/>
-              </w:rPr>
-            </w:pPr>
-          </w:p>
-        </w:tc>
-        <w:tc>
-          <w:tcPr>
-            <w:tcW w:w="2977" w:type="dxa"/>
-            <w:vAlign w:val="center"/>
-          </w:tcPr>
-          <w:p>
-            <w:pPr>
-              <w:spacing w:line="360" w:lineRule="auto"/>
-              <w:jc w:val="center"/>
-              <w:rPr>
-                <w:lang w:val="en-US"/>
-              </w:rPr>
-            </w:pPr>
-          </w:p>
-        </w:tc>
-        <w:tc>
-          <w:tcPr>
-            <w:tcW w:w="1843" w:type="dxa"/>
-            <w:vAlign w:val="center"/>
-          </w:tcPr>
-          <w:p>
-            <w:pPr>
-              <w:spacing w:line="360" w:lineRule="auto"/>
-              <w:jc w:val="center"/>
-              <w:rPr>
-                <w:lang w:val="en-US"/>
-              </w:rPr>
-            </w:pPr>
-          </w:p>
-        </w:tc>
-        <w:tc>
-          <w:tcPr>
-            <w:tcW w:w="992" w:type="dxa"/>
-            <w:vAlign w:val="center"/>
-          </w:tcPr>
-          <w:p>
-            <w:pPr>
-              <w:spacing w:line="360" w:lineRule="auto"/>
-              <w:jc w:val="center"/>
-              <w:rPr>
-                <w:lang w:val="en-US"/>
-              </w:rPr>
-            </w:pPr>
-          </w:p>
-        </w:tc>
-        <w:tc>
-          <w:tcPr>
-            <w:tcW w:w="1396" w:type="dxa"/>
-            <w:vAlign w:val="center"/>
-          </w:tcPr>
-          <w:p>
-            <w:pPr>
-              <w:spacing w:line="360" w:lineRule="auto"/>
-              <w:jc w:val="center"/>
-              <w:rPr>
-                <w:lang w:val="en-US"/>
-              </w:rPr>
-            </w:pPr>
-          </w:p>
-        </w:tc>
-        <w:tc>
-          <w:tcPr>
-            <w:tcW w:w="1134" w:type="dxa"/>
-            <w:vAlign w:val="center"/>
-          </w:tcPr>
-          <w:p>
-            <w:pPr>
-              <w:keepNext/>
-              <w:spacing w:line="360" w:lineRule="auto"/>
-              <w:jc w:val="center"/>
-              <w:rPr>
-                <w:lang w:val="en-US"/>
-              </w:rPr>
-            </w:pPr>
-          </w:p>
-        </w:tc>
-      </w:tr>
-      <w:tr>
-        <w:tc>
-          <w:tcPr>
-            <w:tcW w:w="1384" w:type="dxa"/>
-            <w:vAlign w:val="center"/>
-          </w:tcPr>
-          <w:p>
-            <w:pPr>
-              <w:pStyle w:val="SemEspaamento"/>
+              <w:pStyle w:val="NoSpacing"/>
               <w:spacing w:line="360" w:lineRule="auto"/>
               <w:jc w:val="center"/>
               <w:rPr>
@@ -5214,13 +5274,13 @@
     </w:tbl>
     <w:p>
       <w:pPr>
-        <w:pStyle w:val="Legenda"/>
-        <w:spacing w:line="360" w:lineRule="auto"/>
-        <w:rPr>
-          <w:lang w:val="en-US"/>
-        </w:rPr>
-      </w:pPr>
-      <w:bookmarkStart w:id="1" w:name="_Toc350591703"/>
+        <w:pStyle w:val="Caption"/>
+        <w:spacing w:line="360" w:lineRule="auto"/>
+        <w:rPr>
+          <w:lang w:val="en-US"/>
+        </w:rPr>
+      </w:pPr>
+      <w:bookmarkStart w:id="7" w:name="_Toc350591703"/>
       <w:r>
         <w:rPr>
           <w:lang w:val="en-US"/>
@@ -5265,7 +5325,7 @@
         </w:rPr>
         <w:t>: Version history</w:t>
       </w:r>
-      <w:bookmarkEnd w:id="1"/>
+      <w:bookmarkEnd w:id="7"/>
     </w:p>
     <w:p>
       <w:pPr>
@@ -5274,7 +5334,7 @@
           <w:lang w:val="en-US"/>
         </w:rPr>
         <w:sectPr>
-          <w:footerReference w:type="default" r:id="rId13"/>
+          <w:footerReference w:type="default" r:id="rId14"/>
           <w:pgSz w:w="11906" w:h="16838"/>
           <w:pgMar w:top="1417" w:right="1701" w:bottom="1417" w:left="1701" w:header="708" w:footer="708" w:gutter="0"/>
           <w:pgNumType w:fmt="lowerRoman" w:start="1"/>
@@ -5282,12 +5342,10 @@
           <w:docGrid w:linePitch="360"/>
         </w:sectPr>
       </w:pPr>
-      <w:bookmarkStart w:id="2" w:name="_GoBack"/>
-      <w:bookmarkEnd w:id="2"/>
-    </w:p>
-    <w:p>
-      <w:pPr>
-        <w:pStyle w:val="Ttulo1"/>
+    </w:p>
+    <w:p>
+      <w:pPr>
+        <w:pStyle w:val="Heading1"/>
         <w:numPr>
           <w:ilvl w:val="0"/>
           <w:numId w:val="3"/>
@@ -5297,7 +5355,7 @@
           <w:lang w:val="en-US"/>
         </w:rPr>
       </w:pPr>
-      <w:bookmarkStart w:id="3" w:name="_Toc350591690"/>
+      <w:bookmarkStart w:id="8" w:name="_Toc350591690"/>
       <w:r>
         <w:rPr>
           <w:lang w:val="en-US"/>
@@ -5305,7 +5363,7 @@
         <w:lastRenderedPageBreak/>
         <w:t>Purpose</w:t>
       </w:r>
-      <w:bookmarkEnd w:id="3"/>
+      <w:bookmarkEnd w:id="8"/>
     </w:p>
     <w:p>
       <w:pPr>
@@ -5341,7 +5399,7 @@
     </w:p>
     <w:p>
       <w:pPr>
-        <w:pStyle w:val="Ttulo1"/>
+        <w:pStyle w:val="Heading1"/>
         <w:numPr>
           <w:ilvl w:val="0"/>
           <w:numId w:val="3"/>
@@ -5351,14 +5409,14 @@
           <w:lang w:val="en-US"/>
         </w:rPr>
       </w:pPr>
-      <w:bookmarkStart w:id="4" w:name="_Toc350591691"/>
+      <w:bookmarkStart w:id="9" w:name="_Toc350591691"/>
       <w:r>
         <w:rPr>
           <w:lang w:val="en-US"/>
         </w:rPr>
         <w:t>Inputs and Outputs</w:t>
       </w:r>
-      <w:bookmarkEnd w:id="4"/>
+      <w:bookmarkEnd w:id="9"/>
     </w:p>
     <w:p>
       <w:pPr>
@@ -5376,7 +5434,7 @@
     </w:p>
     <w:p>
       <w:pPr>
-        <w:pStyle w:val="Ttulo1"/>
+        <w:pStyle w:val="Heading1"/>
         <w:numPr>
           <w:ilvl w:val="1"/>
           <w:numId w:val="3"/>
@@ -5386,14 +5444,14 @@
           <w:lang w:val="en-US"/>
         </w:rPr>
       </w:pPr>
-      <w:bookmarkStart w:id="5" w:name="_Toc350591692"/>
+      <w:bookmarkStart w:id="10" w:name="_Toc350591692"/>
       <w:r>
         <w:rPr>
           <w:lang w:val="en-US"/>
         </w:rPr>
         <w:t>Inputs</w:t>
       </w:r>
-      <w:bookmarkEnd w:id="5"/>
+      <w:bookmarkEnd w:id="10"/>
     </w:p>
     <w:p>
       <w:pPr>
@@ -5411,7 +5469,7 @@
     </w:p>
     <w:p>
       <w:pPr>
-        <w:pStyle w:val="Ttulo1"/>
+        <w:pStyle w:val="Heading1"/>
         <w:numPr>
           <w:ilvl w:val="1"/>
           <w:numId w:val="3"/>
@@ -5421,14 +5479,14 @@
           <w:lang w:val="en-US"/>
         </w:rPr>
       </w:pPr>
-      <w:bookmarkStart w:id="6" w:name="_Toc350591693"/>
+      <w:bookmarkStart w:id="11" w:name="_Toc350591693"/>
       <w:r>
         <w:rPr>
           <w:lang w:val="en-US"/>
         </w:rPr>
         <w:t>Outputs</w:t>
       </w:r>
-      <w:bookmarkEnd w:id="6"/>
+      <w:bookmarkEnd w:id="11"/>
     </w:p>
     <w:p>
       <w:pPr>
@@ -5466,7 +5524,7 @@
     </w:p>
     <w:p>
       <w:pPr>
-        <w:pStyle w:val="Ttulo1"/>
+        <w:pStyle w:val="Heading1"/>
         <w:numPr>
           <w:ilvl w:val="0"/>
           <w:numId w:val="3"/>
@@ -5476,14 +5534,14 @@
           <w:lang w:val="en-US"/>
         </w:rPr>
       </w:pPr>
-      <w:bookmarkStart w:id="7" w:name="_Toc350591694"/>
+      <w:bookmarkStart w:id="12" w:name="_Toc350591694"/>
       <w:r>
         <w:rPr>
           <w:lang w:val="en-US"/>
         </w:rPr>
         <w:t>Activities</w:t>
       </w:r>
-      <w:bookmarkEnd w:id="7"/>
+      <w:bookmarkEnd w:id="12"/>
     </w:p>
     <w:p>
       <w:pPr>
@@ -5554,7 +5612,7 @@
     </w:p>
     <w:p>
       <w:pPr>
-        <w:pStyle w:val="Ttulo1"/>
+        <w:pStyle w:val="Heading1"/>
         <w:numPr>
           <w:ilvl w:val="1"/>
           <w:numId w:val="3"/>
@@ -5564,7 +5622,7 @@
           <w:lang w:val="en-US"/>
         </w:rPr>
       </w:pPr>
-      <w:bookmarkStart w:id="8" w:name="_Toc350591695"/>
+      <w:bookmarkStart w:id="13" w:name="_Toc350591695"/>
       <w:r>
         <w:rPr>
           <w:lang w:val="en-US"/>
@@ -5572,7 +5630,7 @@
         <w:lastRenderedPageBreak/>
         <w:t>Process Live Cycle</w:t>
       </w:r>
-      <w:bookmarkEnd w:id="8"/>
+      <w:bookmarkEnd w:id="13"/>
     </w:p>
     <w:p>
       <w:pPr>
@@ -5675,34 +5733,47 @@
             <v:path o:extrusionok="f" gradientshapeok="t" o:connecttype="rect"/>
             <o:lock v:ext="edit" aspectratio="t"/>
           </v:shapetype>
-          <v:shape id="_x0000_i1025" type="#_x0000_t75" style="width:424.55pt;height:328.75pt" o:ole="">
-            <v:imagedata r:id="rId14" o:title=""/>
+          <v:shape id="_x0000_i1025" type="#_x0000_t75" style="width:424.9pt;height:328.9pt" o:ole="">
+            <v:imagedata r:id="rId15" o:title=""/>
           </v:shape>
-          <o:OLEObject Type="Embed" ProgID="Visio.Drawing.15" ShapeID="_x0000_i1025" DrawAspect="Content" ObjectID="_1424333574" r:id="rId15"/>
+          <o:OLEObject Type="Embed" ProgID="Visio.Drawing.15" ShapeID="_x0000_i1025" DrawAspect="Content" ObjectID="_1424366365" r:id="rId16"/>
         </w:object>
       </w:r>
     </w:p>
     <w:p>
       <w:pPr>
-        <w:pStyle w:val="Legenda"/>
-        <w:rPr>
-          <w:lang w:val="en-US"/>
-        </w:rPr>
-      </w:pPr>
-      <w:bookmarkStart w:id="9" w:name="_Ref350591284"/>
-      <w:bookmarkStart w:id="10" w:name="_Toc350591701"/>
+        <w:pStyle w:val="Caption"/>
+        <w:rPr>
+          <w:lang w:val="en-US"/>
+        </w:rPr>
+      </w:pPr>
+      <w:bookmarkStart w:id="14" w:name="_Ref350591284"/>
+      <w:bookmarkStart w:id="15" w:name="_Toc350591701"/>
       <w:r>
         <w:t xml:space="preserve">Figure </w:t>
       </w:r>
-      <w:fldSimple w:instr=" SEQ Figure \* ARABIC ">
-        <w:r>
-          <w:rPr>
-            <w:noProof/>
-          </w:rPr>
-          <w:t>1</w:t>
-        </w:r>
-      </w:fldSimple>
-      <w:bookmarkEnd w:id="9"/>
+      <w:r>
+        <w:fldChar w:fldCharType="begin"/>
+      </w:r>
+      <w:r>
+        <w:instrText xml:space="preserve"> SEQ Figure \* ARABIC </w:instrText>
+      </w:r>
+      <w:r>
+        <w:fldChar w:fldCharType="separate"/>
+      </w:r>
+      <w:r>
+        <w:rPr>
+          <w:noProof/>
+        </w:rPr>
+        <w:t>1</w:t>
+      </w:r>
+      <w:r>
+        <w:rPr>
+          <w:noProof/>
+        </w:rPr>
+        <w:fldChar w:fldCharType="end"/>
+      </w:r>
+      <w:bookmarkEnd w:id="14"/>
       <w:r>
         <w:t xml:space="preserve">: </w:t>
       </w:r>
@@ -5726,12 +5797,12 @@
       <w:r>
         <w:t>Fluxogram</w:t>
       </w:r>
-      <w:bookmarkEnd w:id="10"/>
+      <w:bookmarkEnd w:id="15"/>
       <w:proofErr w:type="spellEnd"/>
     </w:p>
     <w:p>
       <w:pPr>
-        <w:pStyle w:val="Ttulo1"/>
+        <w:pStyle w:val="Heading1"/>
         <w:numPr>
           <w:ilvl w:val="1"/>
           <w:numId w:val="3"/>
@@ -5741,14 +5812,14 @@
           <w:lang w:val="en-US"/>
         </w:rPr>
       </w:pPr>
-      <w:bookmarkStart w:id="11" w:name="_Toc350591696"/>
+      <w:bookmarkStart w:id="16" w:name="_Toc350591696"/>
       <w:r>
         <w:rPr>
           <w:lang w:val="en-US"/>
         </w:rPr>
         <w:t>Creating a new Document</w:t>
       </w:r>
-      <w:bookmarkEnd w:id="11"/>
+      <w:bookmarkEnd w:id="16"/>
     </w:p>
     <w:p>
       <w:pPr>
@@ -5766,7 +5837,7 @@
     </w:p>
     <w:p>
       <w:pPr>
-        <w:pStyle w:val="PargrafodaLista"/>
+        <w:pStyle w:val="ListParagraph"/>
         <w:numPr>
           <w:ilvl w:val="0"/>
           <w:numId w:val="6"/>
@@ -5787,7 +5858,7 @@
     </w:p>
     <w:p>
       <w:pPr>
-        <w:pStyle w:val="PargrafodaLista"/>
+        <w:pStyle w:val="ListParagraph"/>
         <w:numPr>
           <w:ilvl w:val="1"/>
           <w:numId w:val="6"/>
@@ -5820,7 +5891,7 @@
     </w:p>
     <w:p>
       <w:pPr>
-        <w:pStyle w:val="PargrafodaLista"/>
+        <w:pStyle w:val="ListParagraph"/>
         <w:numPr>
           <w:ilvl w:val="2"/>
           <w:numId w:val="6"/>
@@ -5863,7 +5934,7 @@
     </w:p>
     <w:p>
       <w:pPr>
-        <w:pStyle w:val="PargrafodaLista"/>
+        <w:pStyle w:val="ListParagraph"/>
         <w:numPr>
           <w:ilvl w:val="3"/>
           <w:numId w:val="6"/>
@@ -5882,7 +5953,7 @@
     </w:p>
     <w:p>
       <w:pPr>
-        <w:pStyle w:val="PargrafodaLista"/>
+        <w:pStyle w:val="ListParagraph"/>
         <w:numPr>
           <w:ilvl w:val="3"/>
           <w:numId w:val="6"/>
@@ -5901,7 +5972,7 @@
     </w:p>
     <w:p>
       <w:pPr>
-        <w:pStyle w:val="PargrafodaLista"/>
+        <w:pStyle w:val="ListParagraph"/>
         <w:numPr>
           <w:ilvl w:val="3"/>
           <w:numId w:val="6"/>
@@ -5938,7 +6009,7 @@
     </w:p>
     <w:p>
       <w:pPr>
-        <w:pStyle w:val="PargrafodaLista"/>
+        <w:pStyle w:val="ListParagraph"/>
         <w:numPr>
           <w:ilvl w:val="3"/>
           <w:numId w:val="6"/>
@@ -5963,7 +6034,7 @@
     </w:p>
     <w:p>
       <w:pPr>
-        <w:pStyle w:val="PargrafodaLista"/>
+        <w:pStyle w:val="ListParagraph"/>
         <w:numPr>
           <w:ilvl w:val="3"/>
           <w:numId w:val="6"/>
@@ -5982,7 +6053,7 @@
     </w:p>
     <w:p>
       <w:pPr>
-        <w:pStyle w:val="PargrafodaLista"/>
+        <w:pStyle w:val="ListParagraph"/>
         <w:numPr>
           <w:ilvl w:val="3"/>
           <w:numId w:val="6"/>
@@ -6001,7 +6072,7 @@
     </w:p>
     <w:p>
       <w:pPr>
-        <w:pStyle w:val="PargrafodaLista"/>
+        <w:pStyle w:val="ListParagraph"/>
         <w:numPr>
           <w:ilvl w:val="2"/>
           <w:numId w:val="6"/>
@@ -6033,7 +6104,7 @@
     </w:p>
     <w:p>
       <w:pPr>
-        <w:pStyle w:val="PargrafodaLista"/>
+        <w:pStyle w:val="ListParagraph"/>
         <w:numPr>
           <w:ilvl w:val="2"/>
           <w:numId w:val="6"/>
@@ -6053,7 +6124,7 @@
     </w:p>
     <w:p>
       <w:pPr>
-        <w:pStyle w:val="PargrafodaLista"/>
+        <w:pStyle w:val="ListParagraph"/>
         <w:numPr>
           <w:ilvl w:val="1"/>
           <w:numId w:val="6"/>
@@ -6073,7 +6144,7 @@
     </w:p>
     <w:p>
       <w:pPr>
-        <w:pStyle w:val="PargrafodaLista"/>
+        <w:pStyle w:val="ListParagraph"/>
         <w:numPr>
           <w:ilvl w:val="0"/>
           <w:numId w:val="6"/>
@@ -6094,7 +6165,7 @@
     </w:p>
     <w:p>
       <w:pPr>
-        <w:pStyle w:val="PargrafodaLista"/>
+        <w:pStyle w:val="ListParagraph"/>
         <w:numPr>
           <w:ilvl w:val="1"/>
           <w:numId w:val="6"/>
@@ -6113,7 +6184,7 @@
     </w:p>
     <w:p>
       <w:pPr>
-        <w:pStyle w:val="PargrafodaLista"/>
+        <w:pStyle w:val="ListParagraph"/>
         <w:numPr>
           <w:ilvl w:val="1"/>
           <w:numId w:val="6"/>
@@ -6156,7 +6227,7 @@
     </w:p>
     <w:p>
       <w:pPr>
-        <w:pStyle w:val="PargrafodaLista"/>
+        <w:pStyle w:val="ListParagraph"/>
         <w:numPr>
           <w:ilvl w:val="1"/>
           <w:numId w:val="6"/>
@@ -6187,7 +6258,7 @@
     </w:p>
     <w:p>
       <w:pPr>
-        <w:pStyle w:val="PargrafodaLista"/>
+        <w:pStyle w:val="ListParagraph"/>
         <w:numPr>
           <w:ilvl w:val="1"/>
           <w:numId w:val="6"/>
@@ -6207,7 +6278,7 @@
     </w:p>
     <w:p>
       <w:pPr>
-        <w:pStyle w:val="PargrafodaLista"/>
+        <w:pStyle w:val="ListParagraph"/>
         <w:numPr>
           <w:ilvl w:val="0"/>
           <w:numId w:val="6"/>
@@ -6228,7 +6299,7 @@
     </w:p>
     <w:p>
       <w:pPr>
-        <w:pStyle w:val="PargrafodaLista"/>
+        <w:pStyle w:val="ListParagraph"/>
         <w:numPr>
           <w:ilvl w:val="1"/>
           <w:numId w:val="6"/>
@@ -6266,7 +6337,7 @@
     </w:p>
     <w:p>
       <w:pPr>
-        <w:pStyle w:val="PargrafodaLista"/>
+        <w:pStyle w:val="ListParagraph"/>
         <w:numPr>
           <w:ilvl w:val="1"/>
           <w:numId w:val="6"/>
@@ -6298,7 +6369,7 @@
     </w:p>
     <w:p>
       <w:pPr>
-        <w:pStyle w:val="PargrafodaLista"/>
+        <w:pStyle w:val="ListParagraph"/>
         <w:numPr>
           <w:ilvl w:val="1"/>
           <w:numId w:val="6"/>
@@ -6330,7 +6401,7 @@
     </w:p>
     <w:p>
       <w:pPr>
-        <w:pStyle w:val="PargrafodaLista"/>
+        <w:pStyle w:val="ListParagraph"/>
         <w:numPr>
           <w:ilvl w:val="1"/>
           <w:numId w:val="6"/>
@@ -6350,7 +6421,7 @@
     </w:p>
     <w:p>
       <w:pPr>
-        <w:pStyle w:val="PargrafodaLista"/>
+        <w:pStyle w:val="ListParagraph"/>
         <w:numPr>
           <w:ilvl w:val="1"/>
           <w:numId w:val="6"/>
@@ -6370,7 +6441,7 @@
     </w:p>
     <w:p>
       <w:pPr>
-        <w:pStyle w:val="PargrafodaLista"/>
+        <w:pStyle w:val="ListParagraph"/>
         <w:numPr>
           <w:ilvl w:val="0"/>
           <w:numId w:val="6"/>
@@ -6391,7 +6462,7 @@
     </w:p>
     <w:p>
       <w:pPr>
-        <w:pStyle w:val="PargrafodaLista"/>
+        <w:pStyle w:val="ListParagraph"/>
         <w:numPr>
           <w:ilvl w:val="1"/>
           <w:numId w:val="6"/>
@@ -6417,7 +6488,7 @@
     </w:p>
     <w:p>
       <w:pPr>
-        <w:pStyle w:val="PargrafodaLista"/>
+        <w:pStyle w:val="ListParagraph"/>
         <w:numPr>
           <w:ilvl w:val="2"/>
           <w:numId w:val="6"/>
@@ -6443,7 +6514,7 @@
     </w:p>
     <w:p>
       <w:pPr>
-        <w:pStyle w:val="PargrafodaLista"/>
+        <w:pStyle w:val="ListParagraph"/>
         <w:numPr>
           <w:ilvl w:val="3"/>
           <w:numId w:val="6"/>
@@ -6462,7 +6533,7 @@
     </w:p>
     <w:p>
       <w:pPr>
-        <w:pStyle w:val="PargrafodaLista"/>
+        <w:pStyle w:val="ListParagraph"/>
         <w:numPr>
           <w:ilvl w:val="3"/>
           <w:numId w:val="6"/>
@@ -6481,7 +6552,7 @@
     </w:p>
     <w:p>
       <w:pPr>
-        <w:pStyle w:val="PargrafodaLista"/>
+        <w:pStyle w:val="ListParagraph"/>
         <w:numPr>
           <w:ilvl w:val="3"/>
           <w:numId w:val="6"/>
@@ -6500,7 +6571,7 @@
     </w:p>
     <w:p>
       <w:pPr>
-        <w:pStyle w:val="PargrafodaLista"/>
+        <w:pStyle w:val="ListParagraph"/>
         <w:numPr>
           <w:ilvl w:val="3"/>
           <w:numId w:val="6"/>
@@ -6519,7 +6590,7 @@
     </w:p>
     <w:p>
       <w:pPr>
-        <w:pStyle w:val="PargrafodaLista"/>
+        <w:pStyle w:val="ListParagraph"/>
         <w:numPr>
           <w:ilvl w:val="3"/>
           <w:numId w:val="6"/>
@@ -6538,7 +6609,7 @@
     </w:p>
     <w:p>
       <w:pPr>
-        <w:pStyle w:val="PargrafodaLista"/>
+        <w:pStyle w:val="ListParagraph"/>
         <w:numPr>
           <w:ilvl w:val="2"/>
           <w:numId w:val="6"/>
@@ -6581,7 +6652,7 @@
     </w:p>
     <w:p>
       <w:pPr>
-        <w:pStyle w:val="PargrafodaLista"/>
+        <w:pStyle w:val="ListParagraph"/>
         <w:numPr>
           <w:ilvl w:val="1"/>
           <w:numId w:val="6"/>
@@ -6612,7 +6683,7 @@
     </w:p>
     <w:p>
       <w:pPr>
-        <w:pStyle w:val="PargrafodaLista"/>
+        <w:pStyle w:val="ListParagraph"/>
         <w:numPr>
           <w:ilvl w:val="1"/>
           <w:numId w:val="6"/>
@@ -6631,7 +6702,7 @@
     </w:p>
     <w:p>
       <w:pPr>
-        <w:pStyle w:val="PargrafodaLista"/>
+        <w:pStyle w:val="ListParagraph"/>
         <w:numPr>
           <w:ilvl w:val="1"/>
           <w:numId w:val="6"/>
@@ -6663,7 +6734,7 @@
     </w:p>
     <w:p>
       <w:pPr>
-        <w:pStyle w:val="PargrafodaLista"/>
+        <w:pStyle w:val="ListParagraph"/>
         <w:numPr>
           <w:ilvl w:val="0"/>
           <w:numId w:val="6"/>
@@ -6685,7 +6756,7 @@
     </w:p>
     <w:p>
       <w:pPr>
-        <w:pStyle w:val="PargrafodaLista"/>
+        <w:pStyle w:val="ListParagraph"/>
         <w:numPr>
           <w:ilvl w:val="1"/>
           <w:numId w:val="6"/>
@@ -6722,7 +6793,7 @@
     </w:p>
     <w:p>
       <w:pPr>
-        <w:pStyle w:val="PargrafodaLista"/>
+        <w:pStyle w:val="ListParagraph"/>
         <w:numPr>
           <w:ilvl w:val="1"/>
           <w:numId w:val="6"/>
@@ -6777,7 +6848,7 @@
     </w:p>
     <w:p>
       <w:pPr>
-        <w:pStyle w:val="PargrafodaLista"/>
+        <w:pStyle w:val="ListParagraph"/>
         <w:numPr>
           <w:ilvl w:val="1"/>
           <w:numId w:val="6"/>
@@ -6820,7 +6891,7 @@
     </w:p>
     <w:p>
       <w:pPr>
-        <w:pStyle w:val="PargrafodaLista"/>
+        <w:pStyle w:val="ListParagraph"/>
         <w:numPr>
           <w:ilvl w:val="2"/>
           <w:numId w:val="6"/>
@@ -6864,7 +6935,7 @@
     </w:p>
     <w:p>
       <w:pPr>
-        <w:pStyle w:val="PargrafodaLista"/>
+        <w:pStyle w:val="ListParagraph"/>
         <w:numPr>
           <w:ilvl w:val="2"/>
           <w:numId w:val="6"/>
@@ -6902,7 +6973,7 @@
     </w:p>
     <w:p>
       <w:pPr>
-        <w:pStyle w:val="PargrafodaLista"/>
+        <w:pStyle w:val="ListParagraph"/>
         <w:numPr>
           <w:ilvl w:val="1"/>
           <w:numId w:val="6"/>
@@ -6933,7 +7004,7 @@
     </w:p>
     <w:p>
       <w:pPr>
-        <w:pStyle w:val="PargrafodaLista"/>
+        <w:pStyle w:val="ListParagraph"/>
         <w:numPr>
           <w:ilvl w:val="2"/>
           <w:numId w:val="6"/>
@@ -6977,7 +7048,7 @@
     </w:p>
     <w:p>
       <w:pPr>
-        <w:pStyle w:val="PargrafodaLista"/>
+        <w:pStyle w:val="ListParagraph"/>
         <w:numPr>
           <w:ilvl w:val="2"/>
           <w:numId w:val="6"/>
@@ -6996,7 +7067,7 @@
     </w:p>
     <w:p>
       <w:pPr>
-        <w:pStyle w:val="PargrafodaLista"/>
+        <w:pStyle w:val="ListParagraph"/>
         <w:numPr>
           <w:ilvl w:val="2"/>
           <w:numId w:val="6"/>
@@ -7034,7 +7105,7 @@
     </w:p>
     <w:p>
       <w:pPr>
-        <w:pStyle w:val="PargrafodaLista"/>
+        <w:pStyle w:val="ListParagraph"/>
         <w:numPr>
           <w:ilvl w:val="1"/>
           <w:numId w:val="6"/>
@@ -7053,7 +7124,7 @@
     </w:p>
     <w:p>
       <w:pPr>
-        <w:pStyle w:val="PargrafodaLista"/>
+        <w:pStyle w:val="ListParagraph"/>
         <w:numPr>
           <w:ilvl w:val="0"/>
           <w:numId w:val="6"/>
@@ -7081,7 +7152,7 @@
     </w:p>
     <w:p>
       <w:pPr>
-        <w:pStyle w:val="PargrafodaLista"/>
+        <w:pStyle w:val="ListParagraph"/>
         <w:numPr>
           <w:ilvl w:val="1"/>
           <w:numId w:val="6"/>
@@ -7144,7 +7215,7 @@
     </w:p>
     <w:p>
       <w:pPr>
-        <w:pStyle w:val="PargrafodaLista"/>
+        <w:pStyle w:val="ListParagraph"/>
         <w:numPr>
           <w:ilvl w:val="0"/>
           <w:numId w:val="6"/>
@@ -7165,7 +7236,7 @@
     </w:p>
     <w:p>
       <w:pPr>
-        <w:pStyle w:val="PargrafodaLista"/>
+        <w:pStyle w:val="ListParagraph"/>
         <w:numPr>
           <w:ilvl w:val="1"/>
           <w:numId w:val="6"/>
@@ -7190,7 +7261,7 @@
     </w:p>
     <w:p>
       <w:pPr>
-        <w:pStyle w:val="PargrafodaLista"/>
+        <w:pStyle w:val="ListParagraph"/>
         <w:numPr>
           <w:ilvl w:val="2"/>
           <w:numId w:val="6"/>
@@ -7215,7 +7286,7 @@
     </w:p>
     <w:p>
       <w:pPr>
-        <w:pStyle w:val="PargrafodaLista"/>
+        <w:pStyle w:val="ListParagraph"/>
         <w:numPr>
           <w:ilvl w:val="3"/>
           <w:numId w:val="6"/>
@@ -7234,7 +7305,7 @@
     </w:p>
     <w:p>
       <w:pPr>
-        <w:pStyle w:val="PargrafodaLista"/>
+        <w:pStyle w:val="ListParagraph"/>
         <w:numPr>
           <w:ilvl w:val="3"/>
           <w:numId w:val="6"/>
@@ -7253,7 +7324,7 @@
     </w:p>
     <w:p>
       <w:pPr>
-        <w:pStyle w:val="PargrafodaLista"/>
+        <w:pStyle w:val="ListParagraph"/>
         <w:numPr>
           <w:ilvl w:val="3"/>
           <w:numId w:val="6"/>
@@ -7272,7 +7343,7 @@
     </w:p>
     <w:p>
       <w:pPr>
-        <w:pStyle w:val="PargrafodaLista"/>
+        <w:pStyle w:val="ListParagraph"/>
         <w:numPr>
           <w:ilvl w:val="3"/>
           <w:numId w:val="6"/>
@@ -7291,7 +7362,7 @@
     </w:p>
     <w:p>
       <w:pPr>
-        <w:pStyle w:val="PargrafodaLista"/>
+        <w:pStyle w:val="ListParagraph"/>
         <w:numPr>
           <w:ilvl w:val="3"/>
           <w:numId w:val="6"/>
@@ -7310,7 +7381,7 @@
     </w:p>
     <w:p>
       <w:pPr>
-        <w:pStyle w:val="PargrafodaLista"/>
+        <w:pStyle w:val="ListParagraph"/>
         <w:numPr>
           <w:ilvl w:val="2"/>
           <w:numId w:val="6"/>
@@ -7365,7 +7436,7 @@
     </w:p>
     <w:p>
       <w:pPr>
-        <w:pStyle w:val="PargrafodaLista"/>
+        <w:pStyle w:val="ListParagraph"/>
         <w:numPr>
           <w:ilvl w:val="1"/>
           <w:numId w:val="6"/>
@@ -7399,7 +7470,7 @@
     </w:p>
     <w:p>
       <w:pPr>
-        <w:pStyle w:val="PargrafodaLista"/>
+        <w:pStyle w:val="ListParagraph"/>
         <w:numPr>
           <w:ilvl w:val="0"/>
           <w:numId w:val="6"/>
@@ -7421,7 +7492,7 @@
     </w:p>
     <w:p>
       <w:pPr>
-        <w:pStyle w:val="PargrafodaLista"/>
+        <w:pStyle w:val="ListParagraph"/>
         <w:numPr>
           <w:ilvl w:val="1"/>
           <w:numId w:val="6"/>
@@ -7447,7 +7518,7 @@
     </w:p>
     <w:p>
       <w:pPr>
-        <w:pStyle w:val="PargrafodaLista"/>
+        <w:pStyle w:val="ListParagraph"/>
         <w:numPr>
           <w:ilvl w:val="2"/>
           <w:numId w:val="6"/>
@@ -7530,7 +7601,7 @@
     </w:p>
     <w:p>
       <w:pPr>
-        <w:pStyle w:val="PargrafodaLista"/>
+        <w:pStyle w:val="ListParagraph"/>
         <w:numPr>
           <w:ilvl w:val="2"/>
           <w:numId w:val="6"/>
@@ -7569,7 +7640,7 @@
     </w:p>
     <w:p>
       <w:pPr>
-        <w:pStyle w:val="PargrafodaLista"/>
+        <w:pStyle w:val="ListParagraph"/>
         <w:numPr>
           <w:ilvl w:val="2"/>
           <w:numId w:val="6"/>
@@ -7600,7 +7671,7 @@
     </w:p>
     <w:p>
       <w:pPr>
-        <w:pStyle w:val="PargrafodaLista"/>
+        <w:pStyle w:val="ListParagraph"/>
         <w:numPr>
           <w:ilvl w:val="2"/>
           <w:numId w:val="6"/>
@@ -7619,7 +7690,7 @@
     </w:p>
     <w:p>
       <w:pPr>
-        <w:pStyle w:val="PargrafodaLista"/>
+        <w:pStyle w:val="ListParagraph"/>
         <w:numPr>
           <w:ilvl w:val="2"/>
           <w:numId w:val="6"/>
@@ -7652,7 +7723,7 @@
     </w:p>
     <w:p>
       <w:pPr>
-        <w:pStyle w:val="Ttulo1"/>
+        <w:pStyle w:val="Heading1"/>
         <w:numPr>
           <w:ilvl w:val="1"/>
           <w:numId w:val="3"/>
@@ -7662,14 +7733,14 @@
           <w:lang w:val="en-US"/>
         </w:rPr>
       </w:pPr>
-      <w:bookmarkStart w:id="12" w:name="_Toc350591697"/>
+      <w:bookmarkStart w:id="17" w:name="_Toc350591697"/>
       <w:r>
         <w:rPr>
           <w:lang w:val="en-US"/>
         </w:rPr>
         <w:t>Updating a Document</w:t>
       </w:r>
-      <w:bookmarkEnd w:id="12"/>
+      <w:bookmarkEnd w:id="17"/>
     </w:p>
     <w:p>
       <w:pPr>
@@ -7748,7 +7819,7 @@
     </w:p>
     <w:p>
       <w:pPr>
-        <w:pStyle w:val="PargrafodaLista"/>
+        <w:pStyle w:val="ListParagraph"/>
         <w:numPr>
           <w:ilvl w:val="0"/>
           <w:numId w:val="7"/>
@@ -7769,7 +7840,7 @@
     </w:p>
     <w:p>
       <w:pPr>
-        <w:pStyle w:val="PargrafodaLista"/>
+        <w:pStyle w:val="ListParagraph"/>
         <w:numPr>
           <w:ilvl w:val="1"/>
           <w:numId w:val="7"/>
@@ -7826,7 +7897,7 @@
     </w:p>
     <w:p>
       <w:pPr>
-        <w:pStyle w:val="PargrafodaLista"/>
+        <w:pStyle w:val="ListParagraph"/>
         <w:numPr>
           <w:ilvl w:val="2"/>
           <w:numId w:val="7"/>
@@ -7851,7 +7922,7 @@
     </w:p>
     <w:p>
       <w:pPr>
-        <w:pStyle w:val="PargrafodaLista"/>
+        <w:pStyle w:val="ListParagraph"/>
         <w:numPr>
           <w:ilvl w:val="3"/>
           <w:numId w:val="7"/>
@@ -7876,7 +7947,7 @@
     </w:p>
     <w:p>
       <w:pPr>
-        <w:pStyle w:val="PargrafodaLista"/>
+        <w:pStyle w:val="ListParagraph"/>
         <w:numPr>
           <w:ilvl w:val="4"/>
           <w:numId w:val="7"/>
@@ -7895,7 +7966,7 @@
     </w:p>
     <w:p>
       <w:pPr>
-        <w:pStyle w:val="PargrafodaLista"/>
+        <w:pStyle w:val="ListParagraph"/>
         <w:numPr>
           <w:ilvl w:val="4"/>
           <w:numId w:val="7"/>
@@ -7914,7 +7985,7 @@
     </w:p>
     <w:p>
       <w:pPr>
-        <w:pStyle w:val="PargrafodaLista"/>
+        <w:pStyle w:val="ListParagraph"/>
         <w:numPr>
           <w:ilvl w:val="4"/>
           <w:numId w:val="7"/>
@@ -7933,7 +8004,7 @@
     </w:p>
     <w:p>
       <w:pPr>
-        <w:pStyle w:val="PargrafodaLista"/>
+        <w:pStyle w:val="ListParagraph"/>
         <w:numPr>
           <w:ilvl w:val="4"/>
           <w:numId w:val="7"/>
@@ -7952,7 +8023,7 @@
     </w:p>
     <w:p>
       <w:pPr>
-        <w:pStyle w:val="PargrafodaLista"/>
+        <w:pStyle w:val="ListParagraph"/>
         <w:numPr>
           <w:ilvl w:val="4"/>
           <w:numId w:val="7"/>
@@ -7971,7 +8042,7 @@
     </w:p>
     <w:p>
       <w:pPr>
-        <w:pStyle w:val="PargrafodaLista"/>
+        <w:pStyle w:val="ListParagraph"/>
         <w:numPr>
           <w:ilvl w:val="4"/>
           <w:numId w:val="7"/>
@@ -7990,7 +8061,7 @@
     </w:p>
     <w:p>
       <w:pPr>
-        <w:pStyle w:val="PargrafodaLista"/>
+        <w:pStyle w:val="ListParagraph"/>
         <w:numPr>
           <w:ilvl w:val="3"/>
           <w:numId w:val="7"/>
@@ -8010,7 +8081,7 @@
     </w:p>
     <w:p>
       <w:pPr>
-        <w:pStyle w:val="PargrafodaLista"/>
+        <w:pStyle w:val="ListParagraph"/>
         <w:spacing w:line="360" w:lineRule="auto"/>
         <w:ind w:left="3228"/>
         <w:rPr>
@@ -8020,7 +8091,7 @@
     </w:p>
     <w:p>
       <w:pPr>
-        <w:pStyle w:val="PargrafodaLista"/>
+        <w:pStyle w:val="ListParagraph"/>
         <w:spacing w:line="360" w:lineRule="auto"/>
         <w:ind w:left="3228"/>
         <w:rPr>
@@ -8031,7 +8102,7 @@
     </w:p>
     <w:p>
       <w:pPr>
-        <w:pStyle w:val="PargrafodaLista"/>
+        <w:pStyle w:val="ListParagraph"/>
         <w:numPr>
           <w:ilvl w:val="0"/>
           <w:numId w:val="7"/>
@@ -8053,7 +8124,7 @@
     </w:p>
     <w:p>
       <w:pPr>
-        <w:pStyle w:val="PargrafodaLista"/>
+        <w:pStyle w:val="ListParagraph"/>
         <w:numPr>
           <w:ilvl w:val="1"/>
           <w:numId w:val="7"/>
@@ -8120,7 +8191,7 @@
     </w:p>
     <w:p>
       <w:pPr>
-        <w:pStyle w:val="PargrafodaLista"/>
+        <w:pStyle w:val="ListParagraph"/>
         <w:numPr>
           <w:ilvl w:val="1"/>
           <w:numId w:val="7"/>
@@ -8163,7 +8234,7 @@
     </w:p>
     <w:p>
       <w:pPr>
-        <w:pStyle w:val="PargrafodaLista"/>
+        <w:pStyle w:val="ListParagraph"/>
         <w:numPr>
           <w:ilvl w:val="0"/>
           <w:numId w:val="7"/>
@@ -8184,7 +8255,7 @@
     </w:p>
     <w:p>
       <w:pPr>
-        <w:pStyle w:val="PargrafodaLista"/>
+        <w:pStyle w:val="ListParagraph"/>
         <w:numPr>
           <w:ilvl w:val="1"/>
           <w:numId w:val="7"/>
@@ -8236,7 +8307,7 @@
     </w:p>
     <w:p>
       <w:pPr>
-        <w:pStyle w:val="PargrafodaLista"/>
+        <w:pStyle w:val="ListParagraph"/>
         <w:numPr>
           <w:ilvl w:val="1"/>
           <w:numId w:val="7"/>
@@ -8255,7 +8326,7 @@
     </w:p>
     <w:p>
       <w:pPr>
-        <w:pStyle w:val="PargrafodaLista"/>
+        <w:pStyle w:val="ListParagraph"/>
         <w:numPr>
           <w:ilvl w:val="1"/>
           <w:numId w:val="7"/>
@@ -8286,7 +8357,7 @@
     </w:p>
     <w:p>
       <w:pPr>
-        <w:pStyle w:val="PargrafodaLista"/>
+        <w:pStyle w:val="ListParagraph"/>
         <w:numPr>
           <w:ilvl w:val="1"/>
           <w:numId w:val="7"/>
@@ -8317,7 +8388,7 @@
     </w:p>
     <w:p>
       <w:pPr>
-        <w:pStyle w:val="PargrafodaLista"/>
+        <w:pStyle w:val="ListParagraph"/>
         <w:numPr>
           <w:ilvl w:val="1"/>
           <w:numId w:val="7"/>
@@ -8337,7 +8408,7 @@
     </w:p>
     <w:p>
       <w:pPr>
-        <w:pStyle w:val="PargrafodaLista"/>
+        <w:pStyle w:val="ListParagraph"/>
         <w:numPr>
           <w:ilvl w:val="0"/>
           <w:numId w:val="7"/>
@@ -8358,7 +8429,7 @@
     </w:p>
     <w:p>
       <w:pPr>
-        <w:pStyle w:val="PargrafodaLista"/>
+        <w:pStyle w:val="ListParagraph"/>
         <w:numPr>
           <w:ilvl w:val="1"/>
           <w:numId w:val="7"/>
@@ -8396,7 +8467,7 @@
     </w:p>
     <w:p>
       <w:pPr>
-        <w:pStyle w:val="PargrafodaLista"/>
+        <w:pStyle w:val="ListParagraph"/>
         <w:numPr>
           <w:ilvl w:val="1"/>
           <w:numId w:val="7"/>
@@ -8428,7 +8499,7 @@
     </w:p>
     <w:p>
       <w:pPr>
-        <w:pStyle w:val="PargrafodaLista"/>
+        <w:pStyle w:val="ListParagraph"/>
         <w:numPr>
           <w:ilvl w:val="1"/>
           <w:numId w:val="7"/>
@@ -8460,7 +8531,7 @@
     </w:p>
     <w:p>
       <w:pPr>
-        <w:pStyle w:val="PargrafodaLista"/>
+        <w:pStyle w:val="ListParagraph"/>
         <w:numPr>
           <w:ilvl w:val="1"/>
           <w:numId w:val="7"/>
@@ -8498,7 +8569,7 @@
     </w:p>
     <w:p>
       <w:pPr>
-        <w:pStyle w:val="PargrafodaLista"/>
+        <w:pStyle w:val="ListParagraph"/>
         <w:numPr>
           <w:ilvl w:val="1"/>
           <w:numId w:val="7"/>
@@ -8524,7 +8595,7 @@
     </w:p>
     <w:p>
       <w:pPr>
-        <w:pStyle w:val="PargrafodaLista"/>
+        <w:pStyle w:val="ListParagraph"/>
         <w:numPr>
           <w:ilvl w:val="0"/>
           <w:numId w:val="7"/>
@@ -8545,7 +8616,7 @@
     </w:p>
     <w:p>
       <w:pPr>
-        <w:pStyle w:val="PargrafodaLista"/>
+        <w:pStyle w:val="ListParagraph"/>
         <w:numPr>
           <w:ilvl w:val="1"/>
           <w:numId w:val="7"/>
@@ -8571,7 +8642,7 @@
     </w:p>
     <w:p>
       <w:pPr>
-        <w:pStyle w:val="PargrafodaLista"/>
+        <w:pStyle w:val="ListParagraph"/>
         <w:numPr>
           <w:ilvl w:val="2"/>
           <w:numId w:val="7"/>
@@ -8597,7 +8668,7 @@
     </w:p>
     <w:p>
       <w:pPr>
-        <w:pStyle w:val="PargrafodaLista"/>
+        <w:pStyle w:val="ListParagraph"/>
         <w:numPr>
           <w:ilvl w:val="3"/>
           <w:numId w:val="7"/>
@@ -8616,7 +8687,7 @@
     </w:p>
     <w:p>
       <w:pPr>
-        <w:pStyle w:val="PargrafodaLista"/>
+        <w:pStyle w:val="ListParagraph"/>
         <w:numPr>
           <w:ilvl w:val="3"/>
           <w:numId w:val="7"/>
@@ -8635,7 +8706,7 @@
     </w:p>
     <w:p>
       <w:pPr>
-        <w:pStyle w:val="PargrafodaLista"/>
+        <w:pStyle w:val="ListParagraph"/>
         <w:numPr>
           <w:ilvl w:val="3"/>
           <w:numId w:val="7"/>
@@ -8654,7 +8725,7 @@
     </w:p>
     <w:p>
       <w:pPr>
-        <w:pStyle w:val="PargrafodaLista"/>
+        <w:pStyle w:val="ListParagraph"/>
         <w:numPr>
           <w:ilvl w:val="3"/>
           <w:numId w:val="7"/>
@@ -8673,7 +8744,7 @@
     </w:p>
     <w:p>
       <w:pPr>
-        <w:pStyle w:val="PargrafodaLista"/>
+        <w:pStyle w:val="ListParagraph"/>
         <w:numPr>
           <w:ilvl w:val="3"/>
           <w:numId w:val="7"/>
@@ -8692,7 +8763,7 @@
     </w:p>
     <w:p>
       <w:pPr>
-        <w:pStyle w:val="PargrafodaLista"/>
+        <w:pStyle w:val="ListParagraph"/>
         <w:numPr>
           <w:ilvl w:val="2"/>
           <w:numId w:val="7"/>
@@ -8718,7 +8789,7 @@
     </w:p>
     <w:p>
       <w:pPr>
-        <w:pStyle w:val="PargrafodaLista"/>
+        <w:pStyle w:val="ListParagraph"/>
         <w:numPr>
           <w:ilvl w:val="1"/>
           <w:numId w:val="7"/>
@@ -8743,7 +8814,7 @@
     </w:p>
     <w:p>
       <w:pPr>
-        <w:pStyle w:val="PargrafodaLista"/>
+        <w:pStyle w:val="ListParagraph"/>
         <w:numPr>
           <w:ilvl w:val="1"/>
           <w:numId w:val="7"/>
@@ -8762,7 +8833,7 @@
     </w:p>
     <w:p>
       <w:pPr>
-        <w:pStyle w:val="PargrafodaLista"/>
+        <w:pStyle w:val="ListParagraph"/>
         <w:numPr>
           <w:ilvl w:val="1"/>
           <w:numId w:val="7"/>
@@ -8781,7 +8852,7 @@
     </w:p>
     <w:p>
       <w:pPr>
-        <w:pStyle w:val="PargrafodaLista"/>
+        <w:pStyle w:val="ListParagraph"/>
         <w:numPr>
           <w:ilvl w:val="0"/>
           <w:numId w:val="7"/>
@@ -8809,7 +8880,7 @@
     </w:p>
     <w:p>
       <w:pPr>
-        <w:pStyle w:val="PargrafodaLista"/>
+        <w:pStyle w:val="ListParagraph"/>
         <w:numPr>
           <w:ilvl w:val="1"/>
           <w:numId w:val="7"/>
@@ -8828,7 +8899,7 @@
     </w:p>
     <w:p>
       <w:pPr>
-        <w:pStyle w:val="PargrafodaLista"/>
+        <w:pStyle w:val="ListParagraph"/>
         <w:numPr>
           <w:ilvl w:val="1"/>
           <w:numId w:val="7"/>
@@ -8859,7 +8930,7 @@
     </w:p>
     <w:p>
       <w:pPr>
-        <w:pStyle w:val="PargrafodaLista"/>
+        <w:pStyle w:val="ListParagraph"/>
         <w:numPr>
           <w:ilvl w:val="1"/>
           <w:numId w:val="7"/>
@@ -8890,7 +8961,7 @@
     </w:p>
     <w:p>
       <w:pPr>
-        <w:pStyle w:val="PargrafodaLista"/>
+        <w:pStyle w:val="ListParagraph"/>
         <w:numPr>
           <w:ilvl w:val="2"/>
           <w:numId w:val="7"/>
@@ -8928,7 +8999,7 @@
     </w:p>
     <w:p>
       <w:pPr>
-        <w:pStyle w:val="PargrafodaLista"/>
+        <w:pStyle w:val="ListParagraph"/>
         <w:numPr>
           <w:ilvl w:val="2"/>
           <w:numId w:val="7"/>
@@ -8966,7 +9037,7 @@
     </w:p>
     <w:p>
       <w:pPr>
-        <w:pStyle w:val="PargrafodaLista"/>
+        <w:pStyle w:val="ListParagraph"/>
         <w:numPr>
           <w:ilvl w:val="1"/>
           <w:numId w:val="7"/>
@@ -8986,7 +9057,7 @@
     </w:p>
     <w:p>
       <w:pPr>
-        <w:pStyle w:val="PargrafodaLista"/>
+        <w:pStyle w:val="ListParagraph"/>
         <w:numPr>
           <w:ilvl w:val="2"/>
           <w:numId w:val="7"/>
@@ -9018,7 +9089,7 @@
     </w:p>
     <w:p>
       <w:pPr>
-        <w:pStyle w:val="PargrafodaLista"/>
+        <w:pStyle w:val="ListParagraph"/>
         <w:numPr>
           <w:ilvl w:val="2"/>
           <w:numId w:val="7"/>
@@ -9038,7 +9109,7 @@
     </w:p>
     <w:p>
       <w:pPr>
-        <w:pStyle w:val="PargrafodaLista"/>
+        <w:pStyle w:val="ListParagraph"/>
         <w:numPr>
           <w:ilvl w:val="2"/>
           <w:numId w:val="7"/>
@@ -9070,7 +9141,7 @@
     </w:p>
     <w:p>
       <w:pPr>
-        <w:pStyle w:val="PargrafodaLista"/>
+        <w:pStyle w:val="ListParagraph"/>
         <w:numPr>
           <w:ilvl w:val="1"/>
           <w:numId w:val="7"/>
@@ -9090,7 +9161,7 @@
     </w:p>
     <w:p>
       <w:pPr>
-        <w:pStyle w:val="PargrafodaLista"/>
+        <w:pStyle w:val="ListParagraph"/>
         <w:numPr>
           <w:ilvl w:val="0"/>
           <w:numId w:val="7"/>
@@ -9125,7 +9196,7 @@
     </w:p>
     <w:p>
       <w:pPr>
-        <w:pStyle w:val="PargrafodaLista"/>
+        <w:pStyle w:val="ListParagraph"/>
         <w:numPr>
           <w:ilvl w:val="1"/>
           <w:numId w:val="7"/>
@@ -9169,7 +9240,7 @@
     </w:p>
     <w:p>
       <w:pPr>
-        <w:pStyle w:val="PargrafodaLista"/>
+        <w:pStyle w:val="ListParagraph"/>
         <w:numPr>
           <w:ilvl w:val="0"/>
           <w:numId w:val="7"/>
@@ -9190,7 +9261,7 @@
     </w:p>
     <w:p>
       <w:pPr>
-        <w:pStyle w:val="PargrafodaLista"/>
+        <w:pStyle w:val="ListParagraph"/>
         <w:numPr>
           <w:ilvl w:val="1"/>
           <w:numId w:val="7"/>
@@ -9215,7 +9286,7 @@
     </w:p>
     <w:p>
       <w:pPr>
-        <w:pStyle w:val="PargrafodaLista"/>
+        <w:pStyle w:val="ListParagraph"/>
         <w:numPr>
           <w:ilvl w:val="2"/>
           <w:numId w:val="7"/>
@@ -9240,7 +9311,7 @@
     </w:p>
     <w:p>
       <w:pPr>
-        <w:pStyle w:val="PargrafodaLista"/>
+        <w:pStyle w:val="ListParagraph"/>
         <w:numPr>
           <w:ilvl w:val="3"/>
           <w:numId w:val="7"/>
@@ -9259,7 +9330,7 @@
     </w:p>
     <w:p>
       <w:pPr>
-        <w:pStyle w:val="PargrafodaLista"/>
+        <w:pStyle w:val="ListParagraph"/>
         <w:numPr>
           <w:ilvl w:val="3"/>
           <w:numId w:val="7"/>
@@ -9278,7 +9349,7 @@
     </w:p>
     <w:p>
       <w:pPr>
-        <w:pStyle w:val="PargrafodaLista"/>
+        <w:pStyle w:val="ListParagraph"/>
         <w:numPr>
           <w:ilvl w:val="3"/>
           <w:numId w:val="7"/>
@@ -9297,7 +9368,7 @@
     </w:p>
     <w:p>
       <w:pPr>
-        <w:pStyle w:val="PargrafodaLista"/>
+        <w:pStyle w:val="ListParagraph"/>
         <w:numPr>
           <w:ilvl w:val="3"/>
           <w:numId w:val="7"/>
@@ -9316,7 +9387,7 @@
     </w:p>
     <w:p>
       <w:pPr>
-        <w:pStyle w:val="PargrafodaLista"/>
+        <w:pStyle w:val="ListParagraph"/>
         <w:numPr>
           <w:ilvl w:val="3"/>
           <w:numId w:val="7"/>
@@ -9336,7 +9407,7 @@
     </w:p>
     <w:p>
       <w:pPr>
-        <w:pStyle w:val="PargrafodaLista"/>
+        <w:pStyle w:val="ListParagraph"/>
         <w:numPr>
           <w:ilvl w:val="3"/>
           <w:numId w:val="7"/>
@@ -9355,7 +9426,7 @@
     </w:p>
     <w:p>
       <w:pPr>
-        <w:pStyle w:val="PargrafodaLista"/>
+        <w:pStyle w:val="ListParagraph"/>
         <w:numPr>
           <w:ilvl w:val="2"/>
           <w:numId w:val="7"/>
@@ -9405,7 +9476,7 @@
     </w:p>
     <w:p>
       <w:pPr>
-        <w:pStyle w:val="PargrafodaLista"/>
+        <w:pStyle w:val="ListParagraph"/>
         <w:numPr>
           <w:ilvl w:val="1"/>
           <w:numId w:val="7"/>
@@ -9424,7 +9495,7 @@
     </w:p>
     <w:p>
       <w:pPr>
-        <w:pStyle w:val="PargrafodaLista"/>
+        <w:pStyle w:val="ListParagraph"/>
         <w:numPr>
           <w:ilvl w:val="0"/>
           <w:numId w:val="7"/>
@@ -9445,7 +9516,7 @@
     </w:p>
     <w:p>
       <w:pPr>
-        <w:pStyle w:val="PargrafodaLista"/>
+        <w:pStyle w:val="ListParagraph"/>
         <w:numPr>
           <w:ilvl w:val="1"/>
           <w:numId w:val="7"/>
@@ -9471,7 +9542,7 @@
     </w:p>
     <w:p>
       <w:pPr>
-        <w:pStyle w:val="PargrafodaLista"/>
+        <w:pStyle w:val="ListParagraph"/>
         <w:numPr>
           <w:ilvl w:val="2"/>
           <w:numId w:val="7"/>
@@ -9560,7 +9631,7 @@
     </w:p>
     <w:p>
       <w:pPr>
-        <w:pStyle w:val="PargrafodaLista"/>
+        <w:pStyle w:val="ListParagraph"/>
         <w:numPr>
           <w:ilvl w:val="2"/>
           <w:numId w:val="7"/>
@@ -9605,7 +9676,7 @@
     </w:p>
     <w:p>
       <w:pPr>
-        <w:pStyle w:val="PargrafodaLista"/>
+        <w:pStyle w:val="ListParagraph"/>
         <w:numPr>
           <w:ilvl w:val="2"/>
           <w:numId w:val="7"/>
@@ -9636,7 +9707,7 @@
     </w:p>
     <w:p>
       <w:pPr>
-        <w:pStyle w:val="PargrafodaLista"/>
+        <w:pStyle w:val="ListParagraph"/>
         <w:numPr>
           <w:ilvl w:val="2"/>
           <w:numId w:val="7"/>
@@ -9655,7 +9726,7 @@
     </w:p>
     <w:p>
       <w:pPr>
-        <w:pStyle w:val="PargrafodaLista"/>
+        <w:pStyle w:val="ListParagraph"/>
         <w:numPr>
           <w:ilvl w:val="2"/>
           <w:numId w:val="7"/>
@@ -9686,7 +9757,7 @@
     </w:p>
     <w:p>
       <w:pPr>
-        <w:pStyle w:val="PargrafodaLista"/>
+        <w:pStyle w:val="ListParagraph"/>
         <w:numPr>
           <w:ilvl w:val="0"/>
           <w:numId w:val="7"/>
@@ -9714,7 +9785,7 @@
     </w:p>
     <w:p>
       <w:pPr>
-        <w:pStyle w:val="PargrafodaLista"/>
+        <w:pStyle w:val="ListParagraph"/>
         <w:numPr>
           <w:ilvl w:val="1"/>
           <w:numId w:val="7"/>
@@ -9739,7 +9810,7 @@
     </w:p>
     <w:p>
       <w:pPr>
-        <w:pStyle w:val="PargrafodaLista"/>
+        <w:pStyle w:val="ListParagraph"/>
         <w:numPr>
           <w:ilvl w:val="2"/>
           <w:numId w:val="7"/>
@@ -9794,7 +9865,7 @@
     </w:p>
     <w:p>
       <w:pPr>
-        <w:pStyle w:val="PargrafodaLista"/>
+        <w:pStyle w:val="ListParagraph"/>
         <w:numPr>
           <w:ilvl w:val="2"/>
           <w:numId w:val="7"/>
@@ -9831,7 +9902,7 @@
     </w:p>
     <w:p>
       <w:pPr>
-        <w:pStyle w:val="PargrafodaLista"/>
+        <w:pStyle w:val="ListParagraph"/>
         <w:numPr>
           <w:ilvl w:val="2"/>
           <w:numId w:val="7"/>
@@ -9850,7 +9921,7 @@
     </w:p>
     <w:p>
       <w:pPr>
-        <w:pStyle w:val="PargrafodaLista"/>
+        <w:pStyle w:val="ListParagraph"/>
         <w:numPr>
           <w:ilvl w:val="2"/>
           <w:numId w:val="7"/>
@@ -9869,7 +9940,7 @@
     </w:p>
     <w:p>
       <w:pPr>
-        <w:pStyle w:val="Ttulo1"/>
+        <w:pStyle w:val="Heading1"/>
         <w:numPr>
           <w:ilvl w:val="0"/>
           <w:numId w:val="3"/>
@@ -9879,14 +9950,14 @@
           <w:lang w:val="en-US"/>
         </w:rPr>
       </w:pPr>
-      <w:bookmarkStart w:id="13" w:name="_Toc350591698"/>
+      <w:bookmarkStart w:id="18" w:name="_Toc350591698"/>
       <w:r>
         <w:rPr>
           <w:lang w:val="en-US"/>
         </w:rPr>
         <w:t>Tools</w:t>
       </w:r>
-      <w:bookmarkEnd w:id="13"/>
+      <w:bookmarkEnd w:id="18"/>
     </w:p>
     <w:p>
       <w:pPr>
@@ -9936,7 +10007,7 @@
     </w:p>
     <w:p>
       <w:pPr>
-        <w:pStyle w:val="Ttulo1"/>
+        <w:pStyle w:val="Heading1"/>
         <w:numPr>
           <w:ilvl w:val="0"/>
           <w:numId w:val="3"/>
@@ -9946,14 +10017,14 @@
           <w:lang w:val="en-US"/>
         </w:rPr>
       </w:pPr>
-      <w:bookmarkStart w:id="14" w:name="_Toc350591699"/>
+      <w:bookmarkStart w:id="19" w:name="_Toc350591699"/>
       <w:r>
         <w:rPr>
           <w:lang w:val="en-US"/>
         </w:rPr>
         <w:t>Related Processes</w:t>
       </w:r>
-      <w:bookmarkEnd w:id="14"/>
+      <w:bookmarkEnd w:id="19"/>
     </w:p>
     <w:p>
       <w:pPr>
@@ -9983,7 +10054,7 @@
     </w:p>
     <w:p>
       <w:pPr>
-        <w:pStyle w:val="Ttulo1"/>
+        <w:pStyle w:val="Heading1"/>
         <w:numPr>
           <w:ilvl w:val="0"/>
           <w:numId w:val="3"/>
@@ -9993,7 +10064,7 @@
           <w:lang w:val="en-US"/>
         </w:rPr>
       </w:pPr>
-      <w:bookmarkStart w:id="15" w:name="_Toc350591700"/>
+      <w:bookmarkStart w:id="20" w:name="_Toc350591700"/>
       <w:r>
         <w:rPr>
           <w:lang w:val="en-US"/>
@@ -10001,7 +10072,7 @@
         <w:lastRenderedPageBreak/>
         <w:t>Measures</w:t>
       </w:r>
-      <w:bookmarkEnd w:id="15"/>
+      <w:bookmarkEnd w:id="20"/>
     </w:p>
     <w:p>
       <w:pPr>
@@ -10019,7 +10090,7 @@
     </w:p>
     <w:p>
       <w:pPr>
-        <w:pStyle w:val="PargrafodaLista"/>
+        <w:pStyle w:val="ListParagraph"/>
         <w:numPr>
           <w:ilvl w:val="0"/>
           <w:numId w:val="4"/>
@@ -10052,7 +10123,7 @@
     </w:p>
     <w:p>
       <w:pPr>
-        <w:pStyle w:val="PargrafodaLista"/>
+        <w:pStyle w:val="ListParagraph"/>
         <w:numPr>
           <w:ilvl w:val="0"/>
           <w:numId w:val="4"/>
@@ -10071,7 +10142,7 @@
     </w:p>
     <w:p>
       <w:pPr>
-        <w:pStyle w:val="PargrafodaLista"/>
+        <w:pStyle w:val="ListParagraph"/>
         <w:numPr>
           <w:ilvl w:val="0"/>
           <w:numId w:val="4"/>
@@ -10090,7 +10161,7 @@
     </w:p>
     <w:p>
       <w:pPr>
-        <w:pStyle w:val="PargrafodaLista"/>
+        <w:pStyle w:val="ListParagraph"/>
         <w:numPr>
           <w:ilvl w:val="0"/>
           <w:numId w:val="4"/>
@@ -10109,7 +10180,7 @@
     </w:p>
     <w:p>
       <w:pPr>
-        <w:pStyle w:val="PargrafodaLista"/>
+        <w:pStyle w:val="ListParagraph"/>
         <w:numPr>
           <w:ilvl w:val="0"/>
           <w:numId w:val="4"/>
@@ -10128,7 +10199,7 @@
     </w:p>
     <w:p>
       <w:pPr>
-        <w:pStyle w:val="PargrafodaLista"/>
+        <w:pStyle w:val="ListParagraph"/>
         <w:numPr>
           <w:ilvl w:val="0"/>
           <w:numId w:val="4"/>
@@ -10186,7 +10257,7 @@
       </w:r>
     </w:p>
     <w:sectPr>
-      <w:footerReference w:type="first" r:id="rId16"/>
+      <w:footerReference w:type="first" r:id="rId17"/>
       <w:pgSz w:w="11906" w:h="16838"/>
       <w:pgMar w:top="1417" w:right="1701" w:bottom="1417" w:left="1701" w:header="708" w:footer="708" w:gutter="0"/>
       <w:pgNumType w:start="1"/>
@@ -10199,7 +10270,7 @@
 </file>
 
 <file path=word/endnotes.xml><?xml version="1.0" encoding="utf-8"?>
-<w:endnotes xmlns:ve="http://schemas.openxmlformats.org/markup-compatibility/2006" xmlns:o="urn:schemas-microsoft-com:office:office" xmlns:r="http://schemas.openxmlformats.org/officeDocument/2006/relationships" xmlns:m="http://schemas.openxmlformats.org/officeDocument/2006/math" xmlns:v="urn:schemas-microsoft-com:vml" xmlns:wp="http://schemas.openxmlformats.org/drawingml/2006/wordprocessingDrawing" xmlns:w10="urn:schemas-microsoft-com:office:word" xmlns:w="http://schemas.openxmlformats.org/wordprocessingml/2006/main" xmlns:wne="http://schemas.microsoft.com/office/word/2006/wordml">
+<w:endnotes xmlns:wpc="http://schemas.microsoft.com/office/word/2010/wordprocessingCanvas" xmlns:mc="http://schemas.openxmlformats.org/markup-compatibility/2006" xmlns:o="urn:schemas-microsoft-com:office:office" xmlns:r="http://schemas.openxmlformats.org/officeDocument/2006/relationships" xmlns:m="http://schemas.openxmlformats.org/officeDocument/2006/math" xmlns:v="urn:schemas-microsoft-com:vml" xmlns:wp14="http://schemas.microsoft.com/office/word/2010/wordprocessingDrawing" xmlns:wp="http://schemas.openxmlformats.org/drawingml/2006/wordprocessingDrawing" xmlns:w10="urn:schemas-microsoft-com:office:word" xmlns:w="http://schemas.openxmlformats.org/wordprocessingml/2006/main" xmlns:w14="http://schemas.microsoft.com/office/word/2010/wordml" xmlns:wpg="http://schemas.microsoft.com/office/word/2010/wordprocessingGroup" xmlns:wpi="http://schemas.microsoft.com/office/word/2010/wordprocessingInk" xmlns:wne="http://schemas.microsoft.com/office/word/2006/wordml" xmlns:wps="http://schemas.microsoft.com/office/word/2010/wordprocessingShape" mc:Ignorable="w14 wp14">
   <w:endnote w:type="separator" w:id="-1">
     <w:p>
       <w:pPr>
@@ -10224,10 +10295,10 @@
 </file>
 
 <file path=word/footer1.xml><?xml version="1.0" encoding="utf-8"?>
-<w:ftr xmlns:ve="http://schemas.openxmlformats.org/markup-compatibility/2006" xmlns:o="urn:schemas-microsoft-com:office:office" xmlns:r="http://schemas.openxmlformats.org/officeDocument/2006/relationships" xmlns:m="http://schemas.openxmlformats.org/officeDocument/2006/math" xmlns:v="urn:schemas-microsoft-com:vml" xmlns:wp="http://schemas.openxmlformats.org/drawingml/2006/wordprocessingDrawing" xmlns:w10="urn:schemas-microsoft-com:office:word" xmlns:w="http://schemas.openxmlformats.org/wordprocessingml/2006/main" xmlns:wne="http://schemas.microsoft.com/office/word/2006/wordml">
+<w:ftr xmlns:wpc="http://schemas.microsoft.com/office/word/2010/wordprocessingCanvas" xmlns:mc="http://schemas.openxmlformats.org/markup-compatibility/2006" xmlns:o="urn:schemas-microsoft-com:office:office" xmlns:r="http://schemas.openxmlformats.org/officeDocument/2006/relationships" xmlns:m="http://schemas.openxmlformats.org/officeDocument/2006/math" xmlns:v="urn:schemas-microsoft-com:vml" xmlns:wp14="http://schemas.microsoft.com/office/word/2010/wordprocessingDrawing" xmlns:wp="http://schemas.openxmlformats.org/drawingml/2006/wordprocessingDrawing" xmlns:w10="urn:schemas-microsoft-com:office:word" xmlns:w="http://schemas.openxmlformats.org/wordprocessingml/2006/main" xmlns:w14="http://schemas.microsoft.com/office/word/2010/wordml" xmlns:wpg="http://schemas.microsoft.com/office/word/2010/wordprocessingGroup" xmlns:wpi="http://schemas.microsoft.com/office/word/2010/wordprocessingInk" xmlns:wne="http://schemas.microsoft.com/office/word/2006/wordml" xmlns:wps="http://schemas.microsoft.com/office/word/2010/wordprocessingShape" mc:Ignorable="w14 wp14">
   <w:p>
     <w:pPr>
-      <w:pStyle w:val="Rodap"/>
+      <w:pStyle w:val="Footer"/>
     </w:pPr>
     <w:r>
       <w:t>Projeto Soft</w:t>
@@ -10238,7 +10309,7 @@
   </w:p>
   <w:p>
     <w:pPr>
-      <w:pStyle w:val="Rodap"/>
+      <w:pStyle w:val="Footer"/>
     </w:pPr>
     <w:sdt>
       <w:sdtPr>
@@ -10247,6 +10318,7 @@
         <w:dataBinding w:prefixMappings="xmlns:ns0='http://purl.org/dc/elements/1.1/' xmlns:ns1='http://schemas.openxmlformats.org/package/2006/metadata/core-properties' " w:xpath="/ns1:coreProperties[1]/ns0:title[1]" w:storeItemID="{6C3C8BC8-F283-45AE-878A-BAB7291924A1}"/>
         <w:text/>
       </w:sdtPr>
+      <w:sdtEndPr/>
       <w:sdtContent>
         <w:r>
           <w:t>Document Management Process</w:t>
@@ -10264,10 +10336,10 @@
 </file>
 
 <file path=word/footer2.xml><?xml version="1.0" encoding="utf-8"?>
-<w:ftr xmlns:ve="http://schemas.openxmlformats.org/markup-compatibility/2006" xmlns:o="urn:schemas-microsoft-com:office:office" xmlns:r="http://schemas.openxmlformats.org/officeDocument/2006/relationships" xmlns:m="http://schemas.openxmlformats.org/officeDocument/2006/math" xmlns:v="urn:schemas-microsoft-com:vml" xmlns:wp="http://schemas.openxmlformats.org/drawingml/2006/wordprocessingDrawing" xmlns:w10="urn:schemas-microsoft-com:office:word" xmlns:w="http://schemas.openxmlformats.org/wordprocessingml/2006/main" xmlns:wne="http://schemas.microsoft.com/office/word/2006/wordml">
+<w:ftr xmlns:wpc="http://schemas.microsoft.com/office/word/2010/wordprocessingCanvas" xmlns:mc="http://schemas.openxmlformats.org/markup-compatibility/2006" xmlns:o="urn:schemas-microsoft-com:office:office" xmlns:r="http://schemas.openxmlformats.org/officeDocument/2006/relationships" xmlns:m="http://schemas.openxmlformats.org/officeDocument/2006/math" xmlns:v="urn:schemas-microsoft-com:vml" xmlns:wp14="http://schemas.microsoft.com/office/word/2010/wordprocessingDrawing" xmlns:wp="http://schemas.openxmlformats.org/drawingml/2006/wordprocessingDrawing" xmlns:w10="urn:schemas-microsoft-com:office:word" xmlns:w="http://schemas.openxmlformats.org/wordprocessingml/2006/main" xmlns:w14="http://schemas.microsoft.com/office/word/2010/wordml" xmlns:wpg="http://schemas.microsoft.com/office/word/2010/wordprocessingGroup" xmlns:wpi="http://schemas.microsoft.com/office/word/2010/wordprocessingInk" xmlns:wne="http://schemas.microsoft.com/office/word/2006/wordml" xmlns:wps="http://schemas.microsoft.com/office/word/2010/wordprocessingShape" mc:Ignorable="w14 wp14">
   <w:p>
     <w:pPr>
-      <w:pStyle w:val="Rodap"/>
+      <w:pStyle w:val="Footer"/>
     </w:pPr>
     <w:r>
       <w:t>Projeto Software 2013</w:t>
@@ -10281,7 +10353,7 @@
   </w:p>
   <w:p>
     <w:pPr>
-      <w:pStyle w:val="Rodap"/>
+      <w:pStyle w:val="Footer"/>
       <w:tabs>
         <w:tab w:val="clear" w:pos="4252"/>
       </w:tabs>
@@ -10293,6 +10365,7 @@
         <w:dataBinding w:prefixMappings="xmlns:ns0='http://purl.org/dc/elements/1.1/' xmlns:ns1='http://schemas.openxmlformats.org/package/2006/metadata/core-properties' " w:xpath="/ns1:coreProperties[1]/ns0:title[1]" w:storeItemID="{6C3C8BC8-F283-45AE-878A-BAB7291924A1}"/>
         <w:text/>
       </w:sdtPr>
+      <w:sdtEndPr/>
       <w:sdtContent>
         <w:r>
           <w:t>Document Management Process</w:t>
@@ -10307,10 +10380,10 @@
 </file>
 
 <file path=word/footer3.xml><?xml version="1.0" encoding="utf-8"?>
-<w:ftr xmlns:ve="http://schemas.openxmlformats.org/markup-compatibility/2006" xmlns:o="urn:schemas-microsoft-com:office:office" xmlns:r="http://schemas.openxmlformats.org/officeDocument/2006/relationships" xmlns:m="http://schemas.openxmlformats.org/officeDocument/2006/math" xmlns:v="urn:schemas-microsoft-com:vml" xmlns:wp="http://schemas.openxmlformats.org/drawingml/2006/wordprocessingDrawing" xmlns:w10="urn:schemas-microsoft-com:office:word" xmlns:w="http://schemas.openxmlformats.org/wordprocessingml/2006/main" xmlns:wne="http://schemas.microsoft.com/office/word/2006/wordml">
+<w:ftr xmlns:wpc="http://schemas.microsoft.com/office/word/2010/wordprocessingCanvas" xmlns:mc="http://schemas.openxmlformats.org/markup-compatibility/2006" xmlns:o="urn:schemas-microsoft-com:office:office" xmlns:r="http://schemas.openxmlformats.org/officeDocument/2006/relationships" xmlns:m="http://schemas.openxmlformats.org/officeDocument/2006/math" xmlns:v="urn:schemas-microsoft-com:vml" xmlns:wp14="http://schemas.microsoft.com/office/word/2010/wordprocessingDrawing" xmlns:wp="http://schemas.openxmlformats.org/drawingml/2006/wordprocessingDrawing" xmlns:w10="urn:schemas-microsoft-com:office:word" xmlns:w="http://schemas.openxmlformats.org/wordprocessingml/2006/main" xmlns:w14="http://schemas.microsoft.com/office/word/2010/wordml" xmlns:wpg="http://schemas.microsoft.com/office/word/2010/wordprocessingGroup" xmlns:wpi="http://schemas.microsoft.com/office/word/2010/wordprocessingInk" xmlns:wne="http://schemas.microsoft.com/office/word/2006/wordml" xmlns:wps="http://schemas.microsoft.com/office/word/2010/wordprocessingShape" mc:Ignorable="w14 wp14">
   <w:p>
     <w:pPr>
-      <w:pStyle w:val="Rodap"/>
+      <w:pStyle w:val="Footer"/>
     </w:pPr>
     <w:r>
       <w:t>Projeto Software 2013</w:t>
@@ -10318,7 +10391,7 @@
   </w:p>
   <w:p>
     <w:pPr>
-      <w:pStyle w:val="Rodap"/>
+      <w:pStyle w:val="Footer"/>
     </w:pPr>
     <w:sdt>
       <w:sdtPr>
@@ -10327,6 +10400,7 @@
         <w:dataBinding w:prefixMappings="xmlns:ns0='http://purl.org/dc/elements/1.1/' xmlns:ns1='http://schemas.openxmlformats.org/package/2006/metadata/core-properties' " w:xpath="/ns1:coreProperties[1]/ns0:title[1]" w:storeItemID="{6C3C8BC8-F283-45AE-878A-BAB7291924A1}"/>
         <w:text/>
       </w:sdtPr>
+      <w:sdtEndPr/>
       <w:sdtContent>
         <w:r>
           <w:t>Document Management Process</w:t>
@@ -10352,7 +10426,7 @@
       <w:rPr>
         <w:noProof/>
       </w:rPr>
-      <w:t>3</w:t>
+      <w:t>6</w:t>
     </w:r>
     <w:r>
       <w:rPr>
@@ -10365,10 +10439,10 @@
 </file>
 
 <file path=word/footer4.xml><?xml version="1.0" encoding="utf-8"?>
-<w:ftr xmlns:ve="http://schemas.openxmlformats.org/markup-compatibility/2006" xmlns:o="urn:schemas-microsoft-com:office:office" xmlns:r="http://schemas.openxmlformats.org/officeDocument/2006/relationships" xmlns:m="http://schemas.openxmlformats.org/officeDocument/2006/math" xmlns:v="urn:schemas-microsoft-com:vml" xmlns:wp="http://schemas.openxmlformats.org/drawingml/2006/wordprocessingDrawing" xmlns:w10="urn:schemas-microsoft-com:office:word" xmlns:w="http://schemas.openxmlformats.org/wordprocessingml/2006/main" xmlns:wne="http://schemas.microsoft.com/office/word/2006/wordml">
+<w:ftr xmlns:wpc="http://schemas.microsoft.com/office/word/2010/wordprocessingCanvas" xmlns:mc="http://schemas.openxmlformats.org/markup-compatibility/2006" xmlns:o="urn:schemas-microsoft-com:office:office" xmlns:r="http://schemas.openxmlformats.org/officeDocument/2006/relationships" xmlns:m="http://schemas.openxmlformats.org/officeDocument/2006/math" xmlns:v="urn:schemas-microsoft-com:vml" xmlns:wp14="http://schemas.microsoft.com/office/word/2010/wordprocessingDrawing" xmlns:wp="http://schemas.openxmlformats.org/drawingml/2006/wordprocessingDrawing" xmlns:w10="urn:schemas-microsoft-com:office:word" xmlns:w="http://schemas.openxmlformats.org/wordprocessingml/2006/main" xmlns:w14="http://schemas.microsoft.com/office/word/2010/wordml" xmlns:wpg="http://schemas.microsoft.com/office/word/2010/wordprocessingGroup" xmlns:wpi="http://schemas.microsoft.com/office/word/2010/wordprocessingInk" xmlns:wne="http://schemas.microsoft.com/office/word/2006/wordml" xmlns:wps="http://schemas.microsoft.com/office/word/2010/wordprocessingShape" mc:Ignorable="w14 wp14">
   <w:p>
     <w:pPr>
-      <w:pStyle w:val="Rodap"/>
+      <w:pStyle w:val="Footer"/>
     </w:pPr>
     <w:r>
       <w:t>Projeto Software 2013</w:t>
@@ -10382,7 +10456,7 @@
   </w:p>
   <w:p>
     <w:pPr>
-      <w:pStyle w:val="Rodap"/>
+      <w:pStyle w:val="Footer"/>
       <w:tabs>
         <w:tab w:val="clear" w:pos="4252"/>
       </w:tabs>
@@ -10394,6 +10468,7 @@
         <w:dataBinding w:prefixMappings="xmlns:ns0='http://purl.org/dc/elements/1.1/' xmlns:ns1='http://schemas.openxmlformats.org/package/2006/metadata/core-properties' " w:xpath="/ns1:coreProperties[1]/ns0:title[1]" w:storeItemID="{6C3C8BC8-F283-45AE-878A-BAB7291924A1}"/>
         <w:text/>
       </w:sdtPr>
+      <w:sdtEndPr/>
       <w:sdtContent>
         <w:r>
           <w:t>Document Management Process</w:t>
@@ -10429,7 +10504,7 @@
 </file>
 
 <file path=word/footnotes.xml><?xml version="1.0" encoding="utf-8"?>
-<w:footnotes xmlns:ve="http://schemas.openxmlformats.org/markup-compatibility/2006" xmlns:o="urn:schemas-microsoft-com:office:office" xmlns:r="http://schemas.openxmlformats.org/officeDocument/2006/relationships" xmlns:m="http://schemas.openxmlformats.org/officeDocument/2006/math" xmlns:v="urn:schemas-microsoft-com:vml" xmlns:wp="http://schemas.openxmlformats.org/drawingml/2006/wordprocessingDrawing" xmlns:w10="urn:schemas-microsoft-com:office:word" xmlns:w="http://schemas.openxmlformats.org/wordprocessingml/2006/main" xmlns:wne="http://schemas.microsoft.com/office/word/2006/wordml">
+<w:footnotes xmlns:wpc="http://schemas.microsoft.com/office/word/2010/wordprocessingCanvas" xmlns:mc="http://schemas.openxmlformats.org/markup-compatibility/2006" xmlns:o="urn:schemas-microsoft-com:office:office" xmlns:r="http://schemas.openxmlformats.org/officeDocument/2006/relationships" xmlns:m="http://schemas.openxmlformats.org/officeDocument/2006/math" xmlns:v="urn:schemas-microsoft-com:vml" xmlns:wp14="http://schemas.microsoft.com/office/word/2010/wordprocessingDrawing" xmlns:wp="http://schemas.openxmlformats.org/drawingml/2006/wordprocessingDrawing" xmlns:w10="urn:schemas-microsoft-com:office:word" xmlns:w="http://schemas.openxmlformats.org/wordprocessingml/2006/main" xmlns:w14="http://schemas.microsoft.com/office/word/2010/wordml" xmlns:wpg="http://schemas.microsoft.com/office/word/2010/wordprocessingGroup" xmlns:wpi="http://schemas.microsoft.com/office/word/2010/wordprocessingInk" xmlns:wne="http://schemas.microsoft.com/office/word/2006/wordml" xmlns:wps="http://schemas.microsoft.com/office/word/2010/wordprocessingShape" mc:Ignorable="w14 wp14">
   <w:footnote w:type="separator" w:id="-1">
     <w:p>
       <w:pPr>
@@ -10454,10 +10529,10 @@
 </file>
 
 <file path=word/header1.xml><?xml version="1.0" encoding="utf-8"?>
-<w:hdr xmlns:ve="http://schemas.openxmlformats.org/markup-compatibility/2006" xmlns:o="urn:schemas-microsoft-com:office:office" xmlns:r="http://schemas.openxmlformats.org/officeDocument/2006/relationships" xmlns:m="http://schemas.openxmlformats.org/officeDocument/2006/math" xmlns:v="urn:schemas-microsoft-com:vml" xmlns:wp="http://schemas.openxmlformats.org/drawingml/2006/wordprocessingDrawing" xmlns:w10="urn:schemas-microsoft-com:office:word" xmlns:w="http://schemas.openxmlformats.org/wordprocessingml/2006/main" xmlns:wne="http://schemas.microsoft.com/office/word/2006/wordml">
+<w:hdr xmlns:wpc="http://schemas.microsoft.com/office/word/2010/wordprocessingCanvas" xmlns:mc="http://schemas.openxmlformats.org/markup-compatibility/2006" xmlns:o="urn:schemas-microsoft-com:office:office" xmlns:r="http://schemas.openxmlformats.org/officeDocument/2006/relationships" xmlns:m="http://schemas.openxmlformats.org/officeDocument/2006/math" xmlns:v="urn:schemas-microsoft-com:vml" xmlns:wp14="http://schemas.microsoft.com/office/word/2010/wordprocessingDrawing" xmlns:wp="http://schemas.openxmlformats.org/drawingml/2006/wordprocessingDrawing" xmlns:w10="urn:schemas-microsoft-com:office:word" xmlns:w="http://schemas.openxmlformats.org/wordprocessingml/2006/main" xmlns:w14="http://schemas.microsoft.com/office/word/2010/wordml" xmlns:wpg="http://schemas.microsoft.com/office/word/2010/wordprocessingGroup" xmlns:wpi="http://schemas.microsoft.com/office/word/2010/wordprocessingInk" xmlns:wne="http://schemas.microsoft.com/office/word/2006/wordml" xmlns:wps="http://schemas.microsoft.com/office/word/2010/wordprocessingShape" mc:Ignorable="w14 wp14">
   <w:p>
     <w:pPr>
-      <w:pStyle w:val="Cabealho"/>
+      <w:pStyle w:val="Header"/>
       <w:rPr>
         <w:lang w:val="en-US"/>
       </w:rPr>
@@ -10465,7 +10540,7 @@
     <w:r>
       <w:rPr>
         <w:noProof/>
-        <w:lang w:eastAsia="pt-PT"/>
+        <w:lang w:val="en-US"/>
       </w:rPr>
       <w:drawing>
         <wp:anchor distT="0" distB="0" distL="114300" distR="114300" simplePos="0" relativeHeight="251658240" behindDoc="0" locked="0" layoutInCell="1" allowOverlap="1">
@@ -10555,6 +10630,7 @@
         <w:dataBinding w:prefixMappings="xmlns:ns0='http://purl.org/dc/elements/1.1/' xmlns:ns1='http://schemas.openxmlformats.org/package/2006/metadata/core-properties' " w:xpath="/ns1:coreProperties[1]/ns0:creator[1]" w:storeItemID="{6C3C8BC8-F283-45AE-878A-BAB7291924A1}"/>
         <w:text/>
       </w:sdtPr>
+      <w:sdtEndPr/>
       <w:sdtContent>
         <w:r>
           <w:rPr>
@@ -10567,7 +10643,7 @@
   </w:p>
   <w:p>
     <w:pPr>
-      <w:pStyle w:val="Cabealho"/>
+      <w:pStyle w:val="Header"/>
       <w:rPr>
         <w:lang w:val="en-US"/>
       </w:rPr>
@@ -10594,6 +10670,7 @@
         <w:dataBinding w:prefixMappings="xmlns:ns0='http://purl.org/dc/elements/1.1/' xmlns:ns1='http://schemas.openxmlformats.org/package/2006/metadata/core-properties' " w:xpath="/ns1:coreProperties[1]/ns0:description[1]" w:storeItemID="{6C3C8BC8-F283-45AE-878A-BAB7291924A1}"/>
         <w:text w:multiLine="1"/>
       </w:sdtPr>
+      <w:sdtEndPr/>
       <w:sdtContent>
         <w:r>
           <w:t>V1.1</w:t>
@@ -10616,6 +10693,7 @@
         <w:dataBinding w:prefixMappings="xmlns:ns0='http://purl.org/dc/elements/1.1/' xmlns:ns1='http://schemas.openxmlformats.org/package/2006/metadata/core-properties' " w:xpath="/ns1:coreProperties[1]/ns1:contentStatus[1]" w:storeItemID="{6C3C8BC8-F283-45AE-878A-BAB7291924A1}"/>
         <w:text/>
       </w:sdtPr>
+      <w:sdtEndPr/>
       <w:sdtContent>
         <w:proofErr w:type="spellStart"/>
         <w:r>
@@ -10627,12 +10705,9 @@
         </w:r>
         <w:proofErr w:type="spellStart"/>
         <w:r>
-          <w:t>Revisio</w:t>
+          <w:t>Revision</w:t>
         </w:r>
         <w:proofErr w:type="spellEnd"/>
-        <w:r>
-          <w:t>n</w:t>
-        </w:r>
       </w:sdtContent>
     </w:sdt>
   </w:p>
@@ -10640,15 +10715,15 @@
 </file>
 
 <file path=word/header2.xml><?xml version="1.0" encoding="utf-8"?>
-<w:hdr xmlns:ve="http://schemas.openxmlformats.org/markup-compatibility/2006" xmlns:o="urn:schemas-microsoft-com:office:office" xmlns:r="http://schemas.openxmlformats.org/officeDocument/2006/relationships" xmlns:m="http://schemas.openxmlformats.org/officeDocument/2006/math" xmlns:v="urn:schemas-microsoft-com:vml" xmlns:wp="http://schemas.openxmlformats.org/drawingml/2006/wordprocessingDrawing" xmlns:w10="urn:schemas-microsoft-com:office:word" xmlns:w="http://schemas.openxmlformats.org/wordprocessingml/2006/main" xmlns:wne="http://schemas.microsoft.com/office/word/2006/wordml">
+<w:hdr xmlns:wpc="http://schemas.microsoft.com/office/word/2010/wordprocessingCanvas" xmlns:mc="http://schemas.openxmlformats.org/markup-compatibility/2006" xmlns:o="urn:schemas-microsoft-com:office:office" xmlns:r="http://schemas.openxmlformats.org/officeDocument/2006/relationships" xmlns:m="http://schemas.openxmlformats.org/officeDocument/2006/math" xmlns:v="urn:schemas-microsoft-com:vml" xmlns:wp14="http://schemas.microsoft.com/office/word/2010/wordprocessingDrawing" xmlns:wp="http://schemas.openxmlformats.org/drawingml/2006/wordprocessingDrawing" xmlns:w10="urn:schemas-microsoft-com:office:word" xmlns:w="http://schemas.openxmlformats.org/wordprocessingml/2006/main" xmlns:w14="http://schemas.microsoft.com/office/word/2010/wordml" xmlns:wpg="http://schemas.microsoft.com/office/word/2010/wordprocessingGroup" xmlns:wpi="http://schemas.microsoft.com/office/word/2010/wordprocessingInk" xmlns:wne="http://schemas.microsoft.com/office/word/2006/wordml" xmlns:wps="http://schemas.microsoft.com/office/word/2010/wordprocessingShape" mc:Ignorable="w14 wp14">
   <w:p>
     <w:pPr>
-      <w:pStyle w:val="Cabealho"/>
+      <w:pStyle w:val="Header"/>
     </w:pPr>
     <w:r>
       <w:rPr>
         <w:noProof/>
-        <w:lang w:eastAsia="pt-PT"/>
+        <w:lang w:val="en-US"/>
       </w:rPr>
       <w:drawing>
         <wp:anchor distT="0" distB="0" distL="114300" distR="114300" simplePos="0" relativeHeight="251660288" behindDoc="0" locked="0" layoutInCell="1" allowOverlap="1">
@@ -10725,6 +10800,7 @@
         <w:dataBinding w:prefixMappings="xmlns:ns0='http://purl.org/dc/elements/1.1/' xmlns:ns1='http://schemas.openxmlformats.org/package/2006/metadata/core-properties' " w:xpath="/ns1:coreProperties[1]/ns0:creator[1]" w:storeItemID="{6C3C8BC8-F283-45AE-878A-BAB7291924A1}"/>
         <w:text/>
       </w:sdtPr>
+      <w:sdtEndPr/>
       <w:sdtContent>
         <w:r>
           <w:t>Carla Machado</w:t>
@@ -10734,7 +10810,7 @@
   </w:p>
   <w:p>
     <w:pPr>
-      <w:pStyle w:val="Cabealho"/>
+      <w:pStyle w:val="Header"/>
     </w:pPr>
     <w:r>
       <w:tab/>
@@ -10752,6 +10828,7 @@
         <w:dataBinding w:prefixMappings="xmlns:ns0='http://purl.org/dc/elements/1.1/' xmlns:ns1='http://schemas.openxmlformats.org/package/2006/metadata/core-properties' " w:xpath="/ns1:coreProperties[1]/ns0:description[1]" w:storeItemID="{6C3C8BC8-F283-45AE-878A-BAB7291924A1}"/>
         <w:text w:multiLine="1"/>
       </w:sdtPr>
+      <w:sdtEndPr/>
       <w:sdtContent>
         <w:r>
           <w:t>V1.1</w:t>
@@ -10771,6 +10848,7 @@
         <w:dataBinding w:prefixMappings="xmlns:ns0='http://purl.org/dc/elements/1.1/' xmlns:ns1='http://schemas.openxmlformats.org/package/2006/metadata/core-properties' " w:xpath="/ns1:coreProperties[1]/ns1:contentStatus[1]" w:storeItemID="{6C3C8BC8-F283-45AE-878A-BAB7291924A1}"/>
         <w:text/>
       </w:sdtPr>
+      <w:sdtEndPr/>
       <w:sdtContent>
         <w:proofErr w:type="spellStart"/>
         <w:r>
@@ -10782,12 +10860,9 @@
         </w:r>
         <w:proofErr w:type="spellStart"/>
         <w:r>
-          <w:t>Revisio</w:t>
+          <w:t>Revision</w:t>
         </w:r>
         <w:proofErr w:type="spellEnd"/>
-        <w:r>
-          <w:t>n</w:t>
-        </w:r>
       </w:sdtContent>
     </w:sdt>
     <w:r>
@@ -10798,7 +10873,7 @@
 </file>
 
 <file path=word/numbering.xml><?xml version="1.0" encoding="utf-8"?>
-<w:numbering xmlns:ve="http://schemas.openxmlformats.org/markup-compatibility/2006" xmlns:o="urn:schemas-microsoft-com:office:office" xmlns:r="http://schemas.openxmlformats.org/officeDocument/2006/relationships" xmlns:m="http://schemas.openxmlformats.org/officeDocument/2006/math" xmlns:v="urn:schemas-microsoft-com:vml" xmlns:wp="http://schemas.openxmlformats.org/drawingml/2006/wordprocessingDrawing" xmlns:w10="urn:schemas-microsoft-com:office:word" xmlns:w="http://schemas.openxmlformats.org/wordprocessingml/2006/main" xmlns:wne="http://schemas.microsoft.com/office/word/2006/wordml">
+<w:numbering xmlns:wpc="http://schemas.microsoft.com/office/word/2010/wordprocessingCanvas" xmlns:mc="http://schemas.openxmlformats.org/markup-compatibility/2006" xmlns:o="urn:schemas-microsoft-com:office:office" xmlns:r="http://schemas.openxmlformats.org/officeDocument/2006/relationships" xmlns:m="http://schemas.openxmlformats.org/officeDocument/2006/math" xmlns:v="urn:schemas-microsoft-com:vml" xmlns:wp14="http://schemas.microsoft.com/office/word/2010/wordprocessingDrawing" xmlns:wp="http://schemas.openxmlformats.org/drawingml/2006/wordprocessingDrawing" xmlns:w10="urn:schemas-microsoft-com:office:word" xmlns:w="http://schemas.openxmlformats.org/wordprocessingml/2006/main" xmlns:w14="http://schemas.microsoft.com/office/word/2010/wordml" xmlns:wpg="http://schemas.microsoft.com/office/word/2010/wordprocessingGroup" xmlns:wpi="http://schemas.microsoft.com/office/word/2010/wordprocessingInk" xmlns:wne="http://schemas.microsoft.com/office/word/2006/wordml" xmlns:wps="http://schemas.microsoft.com/office/word/2010/wordprocessingShape" mc:Ignorable="w14 wp14">
   <w:abstractNum w:abstractNumId="0">
     <w:nsid w:val="070D2FA7"/>
     <w:multiLevelType w:val="multilevel"/>
@@ -11507,7 +11582,7 @@
 </file>
 
 <file path=word/styles.xml><?xml version="1.0" encoding="utf-8"?>
-<w:styles xmlns:r="http://schemas.openxmlformats.org/officeDocument/2006/relationships" xmlns:w="http://schemas.openxmlformats.org/wordprocessingml/2006/main">
+<w:styles xmlns:mc="http://schemas.openxmlformats.org/markup-compatibility/2006" xmlns:r="http://schemas.openxmlformats.org/officeDocument/2006/relationships" xmlns:w="http://schemas.openxmlformats.org/wordprocessingml/2006/main" xmlns:w14="http://schemas.microsoft.com/office/word/2010/wordml" mc:Ignorable="w14">
   <w:docDefaults>
     <w:rPrDefault>
       <w:rPr>
@@ -11667,11 +11742,11 @@
     <w:qFormat/>
     <w:rsid w:val="00345E81"/>
   </w:style>
-  <w:style w:type="paragraph" w:styleId="Ttulo1">
+  <w:style w:type="paragraph" w:styleId="Heading1">
     <w:name w:val="heading 1"/>
     <w:basedOn w:val="Normal"/>
     <w:next w:val="Normal"/>
-    <w:link w:val="Ttulo1Carcter"/>
+    <w:link w:val="Heading1Char"/>
     <w:uiPriority w:val="9"/>
     <w:qFormat/>
     <w:rsid w:val="00906D0A"/>
@@ -11690,11 +11765,11 @@
       <w:szCs w:val="28"/>
     </w:rPr>
   </w:style>
-  <w:style w:type="paragraph" w:styleId="Ttulo2">
+  <w:style w:type="paragraph" w:styleId="Heading2">
     <w:name w:val="heading 2"/>
     <w:basedOn w:val="Normal"/>
     <w:next w:val="Normal"/>
-    <w:link w:val="Ttulo2Carcter"/>
+    <w:link w:val="Heading2Char"/>
     <w:uiPriority w:val="9"/>
     <w:unhideWhenUsed/>
     <w:qFormat/>
@@ -11714,18 +11789,17 @@
       <w:szCs w:val="26"/>
     </w:rPr>
   </w:style>
-  <w:style w:type="character" w:default="1" w:styleId="Tipodeletrapredefinidodopargrafo">
+  <w:style w:type="character" w:default="1" w:styleId="DefaultParagraphFont">
     <w:name w:val="Default Paragraph Font"/>
     <w:uiPriority w:val="1"/>
     <w:semiHidden/>
     <w:unhideWhenUsed/>
   </w:style>
-  <w:style w:type="table" w:default="1" w:styleId="Tabelanormal">
+  <w:style w:type="table" w:default="1" w:styleId="TableNormal">
     <w:name w:val="Normal Table"/>
     <w:uiPriority w:val="99"/>
     <w:semiHidden/>
     <w:unhideWhenUsed/>
-    <w:qFormat/>
     <w:tblPr>
       <w:tblInd w:w="0" w:type="dxa"/>
       <w:tblCellMar>
@@ -11736,16 +11810,16 @@
       </w:tblCellMar>
     </w:tblPr>
   </w:style>
-  <w:style w:type="numbering" w:default="1" w:styleId="Semlista">
+  <w:style w:type="numbering" w:default="1" w:styleId="NoList">
     <w:name w:val="No List"/>
     <w:uiPriority w:val="99"/>
     <w:semiHidden/>
     <w:unhideWhenUsed/>
   </w:style>
-  <w:style w:type="paragraph" w:styleId="Cabealho">
+  <w:style w:type="paragraph" w:styleId="Header">
     <w:name w:val="header"/>
     <w:basedOn w:val="Normal"/>
-    <w:link w:val="CabealhoCarcter"/>
+    <w:link w:val="HeaderChar"/>
     <w:uiPriority w:val="99"/>
     <w:unhideWhenUsed/>
     <w:rsid w:val="00042081"/>
@@ -11757,17 +11831,17 @@
       <w:spacing w:after="0" w:line="240" w:lineRule="auto"/>
     </w:pPr>
   </w:style>
-  <w:style w:type="character" w:customStyle="1" w:styleId="CabealhoCarcter">
-    <w:name w:val="Cabeçalho Carácter"/>
-    <w:basedOn w:val="Tipodeletrapredefinidodopargrafo"/>
-    <w:link w:val="Cabealho"/>
+  <w:style w:type="character" w:customStyle="1" w:styleId="HeaderChar">
+    <w:name w:val="Header Char"/>
+    <w:basedOn w:val="DefaultParagraphFont"/>
+    <w:link w:val="Header"/>
     <w:uiPriority w:val="99"/>
     <w:rsid w:val="00042081"/>
   </w:style>
-  <w:style w:type="paragraph" w:styleId="Rodap">
+  <w:style w:type="paragraph" w:styleId="Footer">
     <w:name w:val="footer"/>
     <w:basedOn w:val="Normal"/>
-    <w:link w:val="RodapCarcter"/>
+    <w:link w:val="FooterChar"/>
     <w:uiPriority w:val="99"/>
     <w:unhideWhenUsed/>
     <w:rsid w:val="00042081"/>
@@ -11779,16 +11853,16 @@
       <w:spacing w:after="0" w:line="240" w:lineRule="auto"/>
     </w:pPr>
   </w:style>
-  <w:style w:type="character" w:customStyle="1" w:styleId="RodapCarcter">
-    <w:name w:val="Rodapé Carácter"/>
-    <w:basedOn w:val="Tipodeletrapredefinidodopargrafo"/>
-    <w:link w:val="Rodap"/>
+  <w:style w:type="character" w:customStyle="1" w:styleId="FooterChar">
+    <w:name w:val="Footer Char"/>
+    <w:basedOn w:val="DefaultParagraphFont"/>
+    <w:link w:val="Footer"/>
     <w:uiPriority w:val="99"/>
     <w:rsid w:val="00042081"/>
   </w:style>
-  <w:style w:type="character" w:styleId="TextodoMarcadordePosio">
+  <w:style w:type="character" w:styleId="PlaceholderText">
     <w:name w:val="Placeholder Text"/>
-    <w:basedOn w:val="Tipodeletrapredefinidodopargrafo"/>
+    <w:basedOn w:val="DefaultParagraphFont"/>
     <w:uiPriority w:val="99"/>
     <w:semiHidden/>
     <w:rsid w:val="009553EC"/>
@@ -11796,10 +11870,10 @@
       <w:color w:val="808080"/>
     </w:rPr>
   </w:style>
-  <w:style w:type="paragraph" w:styleId="Textodebalo">
+  <w:style w:type="paragraph" w:styleId="BalloonText">
     <w:name w:val="Balloon Text"/>
     <w:basedOn w:val="Normal"/>
-    <w:link w:val="TextodebaloCarcter"/>
+    <w:link w:val="BalloonTextChar"/>
     <w:uiPriority w:val="99"/>
     <w:semiHidden/>
     <w:unhideWhenUsed/>
@@ -11813,10 +11887,10 @@
       <w:szCs w:val="16"/>
     </w:rPr>
   </w:style>
-  <w:style w:type="character" w:customStyle="1" w:styleId="TextodebaloCarcter">
-    <w:name w:val="Texto de balão Carácter"/>
-    <w:basedOn w:val="Tipodeletrapredefinidodopargrafo"/>
-    <w:link w:val="Textodebalo"/>
+  <w:style w:type="character" w:customStyle="1" w:styleId="BalloonTextChar">
+    <w:name w:val="Balloon Text Char"/>
+    <w:basedOn w:val="DefaultParagraphFont"/>
+    <w:link w:val="BalloonText"/>
     <w:uiPriority w:val="99"/>
     <w:semiHidden/>
     <w:rsid w:val="009553EC"/>
@@ -11826,9 +11900,9 @@
       <w:szCs w:val="16"/>
     </w:rPr>
   </w:style>
-  <w:style w:type="paragraph" w:styleId="SemEspaamento">
+  <w:style w:type="paragraph" w:styleId="NoSpacing">
     <w:name w:val="No Spacing"/>
-    <w:link w:val="SemEspaamentoCarcter"/>
+    <w:link w:val="NoSpacingChar"/>
     <w:uiPriority w:val="1"/>
     <w:qFormat/>
     <w:rsid w:val="00906D0A"/>
@@ -11839,19 +11913,19 @@
       <w:rFonts w:eastAsiaTheme="minorEastAsia"/>
     </w:rPr>
   </w:style>
-  <w:style w:type="character" w:customStyle="1" w:styleId="SemEspaamentoCarcter">
-    <w:name w:val="Sem Espaçamento Carácter"/>
-    <w:basedOn w:val="Tipodeletrapredefinidodopargrafo"/>
-    <w:link w:val="SemEspaamento"/>
+  <w:style w:type="character" w:customStyle="1" w:styleId="NoSpacingChar">
+    <w:name w:val="No Spacing Char"/>
+    <w:basedOn w:val="DefaultParagraphFont"/>
+    <w:link w:val="NoSpacing"/>
     <w:uiPriority w:val="1"/>
     <w:rsid w:val="00906D0A"/>
     <w:rPr>
       <w:rFonts w:eastAsiaTheme="minorEastAsia"/>
     </w:rPr>
   </w:style>
-  <w:style w:type="table" w:styleId="Tabelacomgrelha">
+  <w:style w:type="table" w:styleId="TableGrid">
     <w:name w:val="Table Grid"/>
-    <w:basedOn w:val="Tabelanormal"/>
+    <w:basedOn w:val="TableNormal"/>
     <w:uiPriority w:val="59"/>
     <w:rsid w:val="00906D0A"/>
     <w:pPr>
@@ -11875,10 +11949,10 @@
       </w:tblCellMar>
     </w:tblPr>
   </w:style>
-  <w:style w:type="character" w:customStyle="1" w:styleId="Ttulo1Carcter">
-    <w:name w:val="Título 1 Carácter"/>
-    <w:basedOn w:val="Tipodeletrapredefinidodopargrafo"/>
-    <w:link w:val="Ttulo1"/>
+  <w:style w:type="character" w:customStyle="1" w:styleId="Heading1Char">
+    <w:name w:val="Heading 1 Char"/>
+    <w:basedOn w:val="DefaultParagraphFont"/>
+    <w:link w:val="Heading1"/>
     <w:uiPriority w:val="9"/>
     <w:rsid w:val="00906D0A"/>
     <w:rPr>
@@ -11890,9 +11964,9 @@
       <w:szCs w:val="28"/>
     </w:rPr>
   </w:style>
-  <w:style w:type="paragraph" w:styleId="Ttulodondice">
+  <w:style w:type="paragraph" w:styleId="TOCHeading">
     <w:name w:val="TOC Heading"/>
-    <w:basedOn w:val="Ttulo1"/>
+    <w:basedOn w:val="Heading1"/>
     <w:next w:val="Normal"/>
     <w:uiPriority w:val="39"/>
     <w:semiHidden/>
@@ -11903,7 +11977,7 @@
       <w:outlineLvl w:val="9"/>
     </w:pPr>
   </w:style>
-  <w:style w:type="paragraph" w:styleId="PargrafodaLista">
+  <w:style w:type="paragraph" w:styleId="ListParagraph">
     <w:name w:val="List Paragraph"/>
     <w:basedOn w:val="Normal"/>
     <w:uiPriority w:val="34"/>
@@ -11914,7 +11988,7 @@
       <w:contextualSpacing/>
     </w:pPr>
   </w:style>
-  <w:style w:type="paragraph" w:styleId="ndice1">
+  <w:style w:type="paragraph" w:styleId="TOC1">
     <w:name w:val="toc 1"/>
     <w:basedOn w:val="Normal"/>
     <w:next w:val="Normal"/>
@@ -11926,9 +12000,9 @@
       <w:spacing w:after="100"/>
     </w:pPr>
   </w:style>
-  <w:style w:type="character" w:styleId="Hiperligao">
+  <w:style w:type="character" w:styleId="Hyperlink">
     <w:name w:val="Hyperlink"/>
-    <w:basedOn w:val="Tipodeletrapredefinidodopargrafo"/>
+    <w:basedOn w:val="DefaultParagraphFont"/>
     <w:uiPriority w:val="99"/>
     <w:unhideWhenUsed/>
     <w:rsid w:val="00BE20D4"/>
@@ -11937,7 +12011,7 @@
       <w:u w:val="single"/>
     </w:rPr>
   </w:style>
-  <w:style w:type="paragraph" w:styleId="Legenda">
+  <w:style w:type="paragraph" w:styleId="Caption">
     <w:name w:val="caption"/>
     <w:basedOn w:val="Normal"/>
     <w:next w:val="Normal"/>
@@ -11956,7 +12030,7 @@
       <w:szCs w:val="18"/>
     </w:rPr>
   </w:style>
-  <w:style w:type="paragraph" w:styleId="ndicedeilustraes">
+  <w:style w:type="paragraph" w:styleId="TableofFigures">
     <w:name w:val="table of figures"/>
     <w:basedOn w:val="Normal"/>
     <w:next w:val="Normal"/>
@@ -11967,10 +12041,10 @@
       <w:spacing w:after="0"/>
     </w:pPr>
   </w:style>
-  <w:style w:type="character" w:customStyle="1" w:styleId="Ttulo2Carcter">
-    <w:name w:val="Título 2 Carácter"/>
-    <w:basedOn w:val="Tipodeletrapredefinidodopargrafo"/>
-    <w:link w:val="Ttulo2"/>
+  <w:style w:type="character" w:customStyle="1" w:styleId="Heading2Char">
+    <w:name w:val="Heading 2 Char"/>
+    <w:basedOn w:val="DefaultParagraphFont"/>
+    <w:link w:val="Heading2"/>
     <w:uiPriority w:val="9"/>
     <w:rsid w:val="00BE20D4"/>
     <w:rPr>
@@ -11981,6 +12055,196 @@
       <w:sz w:val="26"/>
       <w:szCs w:val="26"/>
     </w:rPr>
+  </w:style>
+</w:styles>
+</file>
+
+<file path=word/stylesWithEffects.xml><?xml version="1.0" encoding="utf-8"?>
+<w:styles xmlns:wpc="http://schemas.microsoft.com/office/word/2010/wordprocessingCanvas" xmlns:mc="http://schemas.openxmlformats.org/markup-compatibility/2006" xmlns:o="urn:schemas-microsoft-com:office:office" xmlns:r="http://schemas.openxmlformats.org/officeDocument/2006/relationships" xmlns:m="http://schemas.openxmlformats.org/officeDocument/2006/math" xmlns:v="urn:schemas-microsoft-com:vml" xmlns:wp14="http://schemas.microsoft.com/office/word/2010/wordprocessingDrawing" xmlns:wp="http://schemas.openxmlformats.org/drawingml/2006/wordprocessingDrawing" xmlns:w10="urn:schemas-microsoft-com:office:word" xmlns:w="http://schemas.openxmlformats.org/wordprocessingml/2006/main" xmlns:w14="http://schemas.microsoft.com/office/word/2010/wordml" xmlns:wpg="http://schemas.microsoft.com/office/word/2010/wordprocessingGroup" xmlns:wpi="http://schemas.microsoft.com/office/word/2010/wordprocessingInk" xmlns:wne="http://schemas.microsoft.com/office/word/2006/wordml" xmlns:wps="http://schemas.microsoft.com/office/word/2010/wordprocessingShape" mc:Ignorable="w14 wp14">
+  <w:docDefaults>
+    <w:rPrDefault>
+      <w:rPr>
+        <w:rFonts w:asciiTheme="minorHAnsi" w:eastAsiaTheme="minorEastAsia" w:hAnsiTheme="minorHAnsi" w:cstheme="minorBidi"/>
+        <w:sz w:val="22"/>
+        <w:szCs w:val="22"/>
+        <w:lang w:val="en-US" w:eastAsia="en-US" w:bidi="ar-SA"/>
+      </w:rPr>
+    </w:rPrDefault>
+    <w:pPrDefault>
+      <w:pPr>
+        <w:spacing w:after="200" w:line="276" w:lineRule="auto"/>
+      </w:pPr>
+    </w:pPrDefault>
+  </w:docDefaults>
+  <w:latentStyles w:defLockedState="0" w:defUIPriority="99" w:defSemiHidden="1" w:defUnhideWhenUsed="1" w:defQFormat="0" w:count="267">
+    <w:lsdException w:name="Normal" w:semiHidden="0" w:uiPriority="0" w:unhideWhenUsed="0" w:qFormat="1"/>
+    <w:lsdException w:name="heading 1" w:semiHidden="0" w:uiPriority="9" w:unhideWhenUsed="0" w:qFormat="1"/>
+    <w:lsdException w:name="heading 2" w:uiPriority="9" w:qFormat="1"/>
+    <w:lsdException w:name="heading 3" w:uiPriority="9" w:qFormat="1"/>
+    <w:lsdException w:name="heading 4" w:uiPriority="9" w:qFormat="1"/>
+    <w:lsdException w:name="heading 5" w:uiPriority="9" w:qFormat="1"/>
+    <w:lsdException w:name="heading 6" w:uiPriority="9" w:qFormat="1"/>
+    <w:lsdException w:name="heading 7" w:uiPriority="9" w:qFormat="1"/>
+    <w:lsdException w:name="heading 8" w:uiPriority="9" w:qFormat="1"/>
+    <w:lsdException w:name="heading 9" w:uiPriority="9" w:qFormat="1"/>
+    <w:lsdException w:name="toc 1" w:uiPriority="39"/>
+    <w:lsdException w:name="toc 2" w:uiPriority="39"/>
+    <w:lsdException w:name="toc 3" w:uiPriority="39"/>
+    <w:lsdException w:name="toc 4" w:uiPriority="39"/>
+    <w:lsdException w:name="toc 5" w:uiPriority="39"/>
+    <w:lsdException w:name="toc 6" w:uiPriority="39"/>
+    <w:lsdException w:name="toc 7" w:uiPriority="39"/>
+    <w:lsdException w:name="toc 8" w:uiPriority="39"/>
+    <w:lsdException w:name="toc 9" w:uiPriority="39"/>
+    <w:lsdException w:name="caption" w:uiPriority="35" w:qFormat="1"/>
+    <w:lsdException w:name="Title" w:semiHidden="0" w:uiPriority="10" w:unhideWhenUsed="0" w:qFormat="1"/>
+    <w:lsdException w:name="Default Paragraph Font" w:uiPriority="1"/>
+    <w:lsdException w:name="Subtitle" w:semiHidden="0" w:uiPriority="11" w:unhideWhenUsed="0" w:qFormat="1"/>
+    <w:lsdException w:name="Strong" w:semiHidden="0" w:uiPriority="22" w:unhideWhenUsed="0" w:qFormat="1"/>
+    <w:lsdException w:name="Emphasis" w:semiHidden="0" w:uiPriority="20" w:unhideWhenUsed="0" w:qFormat="1"/>
+    <w:lsdException w:name="Table Grid" w:semiHidden="0" w:uiPriority="59" w:unhideWhenUsed="0"/>
+    <w:lsdException w:name="Placeholder Text" w:unhideWhenUsed="0"/>
+    <w:lsdException w:name="No Spacing" w:semiHidden="0" w:uiPriority="1" w:unhideWhenUsed="0" w:qFormat="1"/>
+    <w:lsdException w:name="Light Shading" w:semiHidden="0" w:uiPriority="60" w:unhideWhenUsed="0"/>
+    <w:lsdException w:name="Light List" w:semiHidden="0" w:uiPriority="61" w:unhideWhenUsed="0"/>
+    <w:lsdException w:name="Light Grid" w:semiHidden="0" w:uiPriority="62" w:unhideWhenUsed="0"/>
+    <w:lsdException w:name="Medium Shading 1" w:semiHidden="0" w:uiPriority="63" w:unhideWhenUsed="0"/>
+    <w:lsdException w:name="Medium Shading 2" w:semiHidden="0" w:uiPriority="64" w:unhideWhenUsed="0"/>
+    <w:lsdException w:name="Medium List 1" w:semiHidden="0" w:uiPriority="65" w:unhideWhenUsed="0"/>
+    <w:lsdException w:name="Medium List 2" w:semiHidden="0" w:uiPriority="66" w:unhideWhenUsed="0"/>
+    <w:lsdException w:name="Medium Grid 1" w:semiHidden="0" w:uiPriority="67" w:unhideWhenUsed="0"/>
+    <w:lsdException w:name="Medium Grid 2" w:semiHidden="0" w:uiPriority="68" w:unhideWhenUsed="0"/>
+    <w:lsdException w:name="Medium Grid 3" w:semiHidden="0" w:uiPriority="69" w:unhideWhenUsed="0"/>
+    <w:lsdException w:name="Dark List" w:semiHidden="0" w:uiPriority="70" w:unhideWhenUsed="0"/>
+    <w:lsdException w:name="Colorful Shading" w:semiHidden="0" w:uiPriority="71" w:unhideWhenUsed="0"/>
+    <w:lsdException w:name="Colorful List" w:semiHidden="0" w:uiPriority="72" w:unhideWhenUsed="0"/>
+    <w:lsdException w:name="Colorful Grid" w:semiHidden="0" w:uiPriority="73" w:unhideWhenUsed="0"/>
+    <w:lsdException w:name="Light Shading Accent 1" w:semiHidden="0" w:uiPriority="60" w:unhideWhenUsed="0"/>
+    <w:lsdException w:name="Light List Accent 1" w:semiHidden="0" w:uiPriority="61" w:unhideWhenUsed="0"/>
+    <w:lsdException w:name="Light Grid Accent 1" w:semiHidden="0" w:uiPriority="62" w:unhideWhenUsed="0"/>
+    <w:lsdException w:name="Medium Shading 1 Accent 1" w:semiHidden="0" w:uiPriority="63" w:unhideWhenUsed="0"/>
+    <w:lsdException w:name="Medium Shading 2 Accent 1" w:semiHidden="0" w:uiPriority="64" w:unhideWhenUsed="0"/>
+    <w:lsdException w:name="Medium List 1 Accent 1" w:semiHidden="0" w:uiPriority="65" w:unhideWhenUsed="0"/>
+    <w:lsdException w:name="Revision" w:unhideWhenUsed="0"/>
+    <w:lsdException w:name="List Paragraph" w:semiHidden="0" w:uiPriority="34" w:unhideWhenUsed="0" w:qFormat="1"/>
+    <w:lsdException w:name="Quote" w:semiHidden="0" w:uiPriority="29" w:unhideWhenUsed="0" w:qFormat="1"/>
+    <w:lsdException w:name="Intense Quote" w:semiHidden="0" w:uiPriority="30" w:unhideWhenUsed="0" w:qFormat="1"/>
+    <w:lsdException w:name="Medium List 2 Accent 1" w:semiHidden="0" w:uiPriority="66" w:unhideWhenUsed="0"/>
+    <w:lsdException w:name="Medium Grid 1 Accent 1" w:semiHidden="0" w:uiPriority="67" w:unhideWhenUsed="0"/>
+    <w:lsdException w:name="Medium Grid 2 Accent 1" w:semiHidden="0" w:uiPriority="68" w:unhideWhenUsed="0"/>
+    <w:lsdException w:name="Medium Grid 3 Accent 1" w:semiHidden="0" w:uiPriority="69" w:unhideWhenUsed="0"/>
+    <w:lsdException w:name="Dark List Accent 1" w:semiHidden="0" w:uiPriority="70" w:unhideWhenUsed="0"/>
+    <w:lsdException w:name="Colorful Shading Accent 1" w:semiHidden="0" w:uiPriority="71" w:unhideWhenUsed="0"/>
+    <w:lsdException w:name="Colorful List Accent 1" w:semiHidden="0" w:uiPriority="72" w:unhideWhenUsed="0"/>
+    <w:lsdException w:name="Colorful Grid Accent 1" w:semiHidden="0" w:uiPriority="73" w:unhideWhenUsed="0"/>
+    <w:lsdException w:name="Light Shading Accent 2" w:semiHidden="0" w:uiPriority="60" w:unhideWhenUsed="0"/>
+    <w:lsdException w:name="Light List Accent 2" w:semiHidden="0" w:uiPriority="61" w:unhideWhenUsed="0"/>
+    <w:lsdException w:name="Light Grid Accent 2" w:semiHidden="0" w:uiPriority="62" w:unhideWhenUsed="0"/>
+    <w:lsdException w:name="Medium Shading 1 Accent 2" w:semiHidden="0" w:uiPriority="63" w:unhideWhenUsed="0"/>
+    <w:lsdException w:name="Medium Shading 2 Accent 2" w:semiHidden="0" w:uiPriority="64" w:unhideWhenUsed="0"/>
+    <w:lsdException w:name="Medium List 1 Accent 2" w:semiHidden="0" w:uiPriority="65" w:unhideWhenUsed="0"/>
+    <w:lsdException w:name="Medium List 2 Accent 2" w:semiHidden="0" w:uiPriority="66" w:unhideWhenUsed="0"/>
+    <w:lsdException w:name="Medium Grid 1 Accent 2" w:semiHidden="0" w:uiPriority="67" w:unhideWhenUsed="0"/>
+    <w:lsdException w:name="Medium Grid 2 Accent 2" w:semiHidden="0" w:uiPriority="68" w:unhideWhenUsed="0"/>
+    <w:lsdException w:name="Medium Grid 3 Accent 2" w:semiHidden="0" w:uiPriority="69" w:unhideWhenUsed="0"/>
+    <w:lsdException w:name="Dark List Accent 2" w:semiHidden="0" w:uiPriority="70" w:unhideWhenUsed="0"/>
+    <w:lsdException w:name="Colorful Shading Accent 2" w:semiHidden="0" w:uiPriority="71" w:unhideWhenUsed="0"/>
+    <w:lsdException w:name="Colorful List Accent 2" w:semiHidden="0" w:uiPriority="72" w:unhideWhenUsed="0"/>
+    <w:lsdException w:name="Colorful Grid Accent 2" w:semiHidden="0" w:uiPriority="73" w:unhideWhenUsed="0"/>
+    <w:lsdException w:name="Light Shading Accent 3" w:semiHidden="0" w:uiPriority="60" w:unhideWhenUsed="0"/>
+    <w:lsdException w:name="Light List Accent 3" w:semiHidden="0" w:uiPriority="61" w:unhideWhenUsed="0"/>
+    <w:lsdException w:name="Light Grid Accent 3" w:semiHidden="0" w:uiPriority="62" w:unhideWhenUsed="0"/>
+    <w:lsdException w:name="Medium Shading 1 Accent 3" w:semiHidden="0" w:uiPriority="63" w:unhideWhenUsed="0"/>
+    <w:lsdException w:name="Medium Shading 2 Accent 3" w:semiHidden="0" w:uiPriority="64" w:unhideWhenUsed="0"/>
+    <w:lsdException w:name="Medium List 1 Accent 3" w:semiHidden="0" w:uiPriority="65" w:unhideWhenUsed="0"/>
+    <w:lsdException w:name="Medium List 2 Accent 3" w:semiHidden="0" w:uiPriority="66" w:unhideWhenUsed="0"/>
+    <w:lsdException w:name="Medium Grid 1 Accent 3" w:semiHidden="0" w:uiPriority="67" w:unhideWhenUsed="0"/>
+    <w:lsdException w:name="Medium Grid 2 Accent 3" w:semiHidden="0" w:uiPriority="68" w:unhideWhenUsed="0"/>
+    <w:lsdException w:name="Medium Grid 3 Accent 3" w:semiHidden="0" w:uiPriority="69" w:unhideWhenUsed="0"/>
+    <w:lsdException w:name="Dark List Accent 3" w:semiHidden="0" w:uiPriority="70" w:unhideWhenUsed="0"/>
+    <w:lsdException w:name="Colorful Shading Accent 3" w:semiHidden="0" w:uiPriority="71" w:unhideWhenUsed="0"/>
+    <w:lsdException w:name="Colorful List Accent 3" w:semiHidden="0" w:uiPriority="72" w:unhideWhenUsed="0"/>
+    <w:lsdException w:name="Colorful Grid Accent 3" w:semiHidden="0" w:uiPriority="73" w:unhideWhenUsed="0"/>
+    <w:lsdException w:name="Light Shading Accent 4" w:semiHidden="0" w:uiPriority="60" w:unhideWhenUsed="0"/>
+    <w:lsdException w:name="Light List Accent 4" w:semiHidden="0" w:uiPriority="61" w:unhideWhenUsed="0"/>
+    <w:lsdException w:name="Light Grid Accent 4" w:semiHidden="0" w:uiPriority="62" w:unhideWhenUsed="0"/>
+    <w:lsdException w:name="Medium Shading 1 Accent 4" w:semiHidden="0" w:uiPriority="63" w:unhideWhenUsed="0"/>
+    <w:lsdException w:name="Medium Shading 2 Accent 4" w:semiHidden="0" w:uiPriority="64" w:unhideWhenUsed="0"/>
+    <w:lsdException w:name="Medium List 1 Accent 4" w:semiHidden="0" w:uiPriority="65" w:unhideWhenUsed="0"/>
+    <w:lsdException w:name="Medium List 2 Accent 4" w:semiHidden="0" w:uiPriority="66" w:unhideWhenUsed="0"/>
+    <w:lsdException w:name="Medium Grid 1 Accent 4" w:semiHidden="0" w:uiPriority="67" w:unhideWhenUsed="0"/>
+    <w:lsdException w:name="Medium Grid 2 Accent 4" w:semiHidden="0" w:uiPriority="68" w:unhideWhenUsed="0"/>
+    <w:lsdException w:name="Medium Grid 3 Accent 4" w:semiHidden="0" w:uiPriority="69" w:unhideWhenUsed="0"/>
+    <w:lsdException w:name="Dark List Accent 4" w:semiHidden="0" w:uiPriority="70" w:unhideWhenUsed="0"/>
+    <w:lsdException w:name="Colorful Shading Accent 4" w:semiHidden="0" w:uiPriority="71" w:unhideWhenUsed="0"/>
+    <w:lsdException w:name="Colorful List Accent 4" w:semiHidden="0" w:uiPriority="72" w:unhideWhenUsed="0"/>
+    <w:lsdException w:name="Colorful Grid Accent 4" w:semiHidden="0" w:uiPriority="73" w:unhideWhenUsed="0"/>
+    <w:lsdException w:name="Light Shading Accent 5" w:semiHidden="0" w:uiPriority="60" w:unhideWhenUsed="0"/>
+    <w:lsdException w:name="Light List Accent 5" w:semiHidden="0" w:uiPriority="61" w:unhideWhenUsed="0"/>
+    <w:lsdException w:name="Light Grid Accent 5" w:semiHidden="0" w:uiPriority="62" w:unhideWhenUsed="0"/>
+    <w:lsdException w:name="Medium Shading 1 Accent 5" w:semiHidden="0" w:uiPriority="63" w:unhideWhenUsed="0"/>
+    <w:lsdException w:name="Medium Shading 2 Accent 5" w:semiHidden="0" w:uiPriority="64" w:unhideWhenUsed="0"/>
+    <w:lsdException w:name="Medium List 1 Accent 5" w:semiHidden="0" w:uiPriority="65" w:unhideWhenUsed="0"/>
+    <w:lsdException w:name="Medium List 2 Accent 5" w:semiHidden="0" w:uiPriority="66" w:unhideWhenUsed="0"/>
+    <w:lsdException w:name="Medium Grid 1 Accent 5" w:semiHidden="0" w:uiPriority="67" w:unhideWhenUsed="0"/>
+    <w:lsdException w:name="Medium Grid 2 Accent 5" w:semiHidden="0" w:uiPriority="68" w:unhideWhenUsed="0"/>
+    <w:lsdException w:name="Medium Grid 3 Accent 5" w:semiHidden="0" w:uiPriority="69" w:unhideWhenUsed="0"/>
+    <w:lsdException w:name="Dark List Accent 5" w:semiHidden="0" w:uiPriority="70" w:unhideWhenUsed="0"/>
+    <w:lsdException w:name="Colorful Shading Accent 5" w:semiHidden="0" w:uiPriority="71" w:unhideWhenUsed="0"/>
+    <w:lsdException w:name="Colorful List Accent 5" w:semiHidden="0" w:uiPriority="72" w:unhideWhenUsed="0"/>
+    <w:lsdException w:name="Colorful Grid Accent 5" w:semiHidden="0" w:uiPriority="73" w:unhideWhenUsed="0"/>
+    <w:lsdException w:name="Light Shading Accent 6" w:semiHidden="0" w:uiPriority="60" w:unhideWhenUsed="0"/>
+    <w:lsdException w:name="Light List Accent 6" w:semiHidden="0" w:uiPriority="61" w:unhideWhenUsed="0"/>
+    <w:lsdException w:name="Light Grid Accent 6" w:semiHidden="0" w:uiPriority="62" w:unhideWhenUsed="0"/>
+    <w:lsdException w:name="Medium Shading 1 Accent 6" w:semiHidden="0" w:uiPriority="63" w:unhideWhenUsed="0"/>
+    <w:lsdException w:name="Medium Shading 2 Accent 6" w:semiHidden="0" w:uiPriority="64" w:unhideWhenUsed="0"/>
+    <w:lsdException w:name="Medium List 1 Accent 6" w:semiHidden="0" w:uiPriority="65" w:unhideWhenUsed="0"/>
+    <w:lsdException w:name="Medium List 2 Accent 6" w:semiHidden="0" w:uiPriority="66" w:unhideWhenUsed="0"/>
+    <w:lsdException w:name="Medium Grid 1 Accent 6" w:semiHidden="0" w:uiPriority="67" w:unhideWhenUsed="0"/>
+    <w:lsdException w:name="Medium Grid 2 Accent 6" w:semiHidden="0" w:uiPriority="68" w:unhideWhenUsed="0"/>
+    <w:lsdException w:name="Medium Grid 3 Accent 6" w:semiHidden="0" w:uiPriority="69" w:unhideWhenUsed="0"/>
+    <w:lsdException w:name="Dark List Accent 6" w:semiHidden="0" w:uiPriority="70" w:unhideWhenUsed="0"/>
+    <w:lsdException w:name="Colorful Shading Accent 6" w:semiHidden="0" w:uiPriority="71" w:unhideWhenUsed="0"/>
+    <w:lsdException w:name="Colorful List Accent 6" w:semiHidden="0" w:uiPriority="72" w:unhideWhenUsed="0"/>
+    <w:lsdException w:name="Colorful Grid Accent 6" w:semiHidden="0" w:uiPriority="73" w:unhideWhenUsed="0"/>
+    <w:lsdException w:name="Subtle Emphasis" w:semiHidden="0" w:uiPriority="19" w:unhideWhenUsed="0" w:qFormat="1"/>
+    <w:lsdException w:name="Intense Emphasis" w:semiHidden="0" w:uiPriority="21" w:unhideWhenUsed="0" w:qFormat="1"/>
+    <w:lsdException w:name="Subtle Reference" w:semiHidden="0" w:uiPriority="31" w:unhideWhenUsed="0" w:qFormat="1"/>
+    <w:lsdException w:name="Intense Reference" w:semiHidden="0" w:uiPriority="32" w:unhideWhenUsed="0" w:qFormat="1"/>
+    <w:lsdException w:name="Book Title" w:semiHidden="0" w:uiPriority="33" w:unhideWhenUsed="0" w:qFormat="1"/>
+    <w:lsdException w:name="Bibliography" w:uiPriority="37"/>
+    <w:lsdException w:name="TOC Heading" w:uiPriority="39" w:qFormat="1"/>
+  </w:latentStyles>
+  <w:style w:type="paragraph" w:default="1" w:styleId="Normal">
+    <w:name w:val="Normal"/>
+    <w:qFormat/>
+  </w:style>
+  <w:style w:type="character" w:default="1" w:styleId="DefaultParagraphFont">
+    <w:name w:val="Default Paragraph Font"/>
+    <w:uiPriority w:val="1"/>
+    <w:semiHidden/>
+    <w:unhideWhenUsed/>
+  </w:style>
+  <w:style w:type="table" w:default="1" w:styleId="TableNormal">
+    <w:name w:val="Normal Table"/>
+    <w:uiPriority w:val="99"/>
+    <w:semiHidden/>
+    <w:unhideWhenUsed/>
+    <w:tblPr>
+      <w:tblInd w:w="0" w:type="dxa"/>
+      <w:tblCellMar>
+        <w:top w:w="0" w:type="dxa"/>
+        <w:left w:w="108" w:type="dxa"/>
+        <w:bottom w:w="0" w:type="dxa"/>
+        <w:right w:w="108" w:type="dxa"/>
+      </w:tblCellMar>
+    </w:tblPr>
+  </w:style>
+  <w:style w:type="numbering" w:default="1" w:styleId="NoList">
+    <w:name w:val="No List"/>
+    <w:uiPriority w:val="99"/>
+    <w:semiHidden/>
+    <w:unhideWhenUsed/>
   </w:style>
 </w:styles>
 </file>
@@ -12292,7 +12556,7 @@
 </file>
 
 <file path=customXml/itemProps2.xml><?xml version="1.0" encoding="utf-8"?>
-<ds:datastoreItem xmlns:ds="http://schemas.openxmlformats.org/officeDocument/2006/customXml" ds:itemID="{755A13D0-AC6C-45D7-9C5F-6DD56C9A8E82}">
+<ds:datastoreItem xmlns:ds="http://schemas.openxmlformats.org/officeDocument/2006/customXml" ds:itemID="{B72C399C-05FE-4A8E-8973-24774A77B040}">
   <ds:schemaRefs>
     <ds:schemaRef ds:uri="http://schemas.openxmlformats.org/officeDocument/2006/bibliography"/>
   </ds:schemaRefs>

</xml_diff>

<commit_message>
Document Management Process and Weekly Report W3 Approval
</commit_message>
<xml_diff>
--- a/Docs/Processes/Document Management Process.docx
+++ b/Docs/Processes/Document Management Process.docx
@@ -4765,7 +4765,6 @@
                 <w:lang w:val="en-US"/>
               </w:rPr>
             </w:pPr>
-            <w:bookmarkStart w:id="1" w:name="_GoBack" w:colFirst="0" w:colLast="0"/>
             <w:r>
               <w:rPr>
                 <w:rFonts w:eastAsiaTheme="minorHAnsi"/>
@@ -4860,7 +4859,6 @@
           </w:p>
         </w:tc>
       </w:tr>
-      <w:bookmarkEnd w:id="1"/>
       <w:tr>
         <w:tc>
           <w:tcPr>
@@ -4877,6 +4875,13 @@
                 <w:lang w:val="en-US"/>
               </w:rPr>
             </w:pPr>
+            <w:r>
+              <w:rPr>
+                <w:rFonts w:eastAsiaTheme="minorHAnsi"/>
+                <w:lang w:val="en-US"/>
+              </w:rPr>
+              <w:t>10-03-2013</w:t>
+            </w:r>
           </w:p>
         </w:tc>
         <w:tc>
@@ -4892,6 +4897,12 @@
                 <w:lang w:val="en-US"/>
               </w:rPr>
             </w:pPr>
+            <w:r>
+              <w:rPr>
+                <w:lang w:val="en-US"/>
+              </w:rPr>
+              <w:t>Approval</w:t>
+            </w:r>
           </w:p>
         </w:tc>
         <w:tc>
@@ -4937,6 +4948,14 @@
                 <w:lang w:val="en-US"/>
               </w:rPr>
             </w:pPr>
+            <w:r>
+              <w:rPr>
+                <w:lang w:val="en-US"/>
+              </w:rPr>
+              <w:t>Rui Ganhoto</w:t>
+            </w:r>
+            <w:bookmarkStart w:id="1" w:name="_GoBack"/>
+            <w:bookmarkEnd w:id="1"/>
           </w:p>
         </w:tc>
         <w:tc>
@@ -5599,7 +5618,7 @@
           <v:shape id="_x0000_i1025" type="#_x0000_t75" style="width:424.5pt;height:328.5pt" o:ole="">
             <v:imagedata r:id="rId14" o:title=""/>
           </v:shape>
-          <o:OLEObject Type="Embed" ProgID="Visio.Drawing.15" ShapeID="_x0000_i1025" DrawAspect="Content" ObjectID="_1424372764" r:id="rId15"/>
+          <o:OLEObject Type="Embed" ProgID="Visio.Drawing.15" ShapeID="_x0000_i1025" DrawAspect="Content" ObjectID="_1424538542" r:id="rId15"/>
         </w:object>
       </w:r>
     </w:p>
@@ -10196,7 +10215,7 @@
       <w:rPr>
         <w:noProof/>
       </w:rPr>
-      <w:t>iii</w:t>
+      <w:t>ii</w:t>
     </w:r>
     <w:r>
       <w:rPr>
@@ -12396,7 +12415,7 @@
 </file>
 
 <file path=customXml/itemProps2.xml><?xml version="1.0" encoding="utf-8"?>
-<ds:datastoreItem xmlns:ds="http://schemas.openxmlformats.org/officeDocument/2006/customXml" ds:itemID="{8160B4ED-D185-4013-B34E-FAFEE9E1AD65}">
+<ds:datastoreItem xmlns:ds="http://schemas.openxmlformats.org/officeDocument/2006/customXml" ds:itemID="{9052E02E-510F-4D8F-B5A0-1295D15F7BBF}">
   <ds:schemaRefs>
     <ds:schemaRef ds:uri="http://schemas.openxmlformats.org/officeDocument/2006/bibliography"/>
   </ds:schemaRefs>

</xml_diff>